<commit_message>
Add update of diplom like SAR etc
</commit_message>
<xml_diff>
--- a/2023/Диплом/Булат Насыров/Диплом Булат Насыров.docx
+++ b/2023/Диплом/Булат Насыров/Диплом Булат Насыров.docx
@@ -1480,6 +1480,184 @@
       <w:r>
         <w:lastRenderedPageBreak/>
         <w:t>Ведение</w:t>
+      </w:r>
+    </w:p>
+    <w:p>
+      <w:r>
+        <w:t>При реализации промышленного производства огромную роль играет автоматизация технологических процессов, так как она минимизирует материальные затраты, а также затраты ручного труда при выпуске продукции. Особенно автоматизация востребована в отраслях промышленности, конечная продукция которых имеет массовый спрос у конечного потребителя и используется во многих производственных процессах. Например, нефтегазовая, пищевая, и многие другие отрасли.</w:t>
+      </w:r>
+    </w:p>
+    <w:p>
+      <w:r>
+        <w:rPr>
+          <w:b/>
+        </w:rPr>
+        <w:t xml:space="preserve">Автоматизация </w:t>
+      </w:r>
+      <w:r>
+        <w:t>– отрасль науки</w:t>
+      </w:r>
+      <w:r>
+        <w:rPr>
+          <w:b/>
+        </w:rPr>
+        <w:t xml:space="preserve"> </w:t>
+      </w:r>
+      <w:r>
+        <w:t>и техники, охватывающий теорию и принципы построения систем управления технологическими объектами и процессами действия без непосредственного участия человека.</w:t>
+      </w:r>
+    </w:p>
+    <w:p>
+      <w:r>
+        <w:rPr>
+          <w:b/>
+        </w:rPr>
+        <w:t>Современная функциональная АСУ ТП</w:t>
+      </w:r>
+      <w:r>
+        <w:t xml:space="preserve"> ориентирует предприятию в достижении таких целей, как: увеличение производительности, конкурентоспособности, действенности и рентабельности производства, за счет внедрения современных технологий и оборудования, производству получается адаптировать и усовершенствовать промышленный процесс.  Зависимости от назначения в функции АСУ ТП может входить: регулирование и контроль за технологическим процессом; автоматизированный учет затрат, хранение данных и др.; оперативное получение нужной информации о предупреждение рисков возникновения нештатных ситуаций и т.д.</w:t>
+      </w:r>
+    </w:p>
+    <w:p>
+      <w:r>
+        <w:rPr>
+          <w:b/>
+        </w:rPr>
+        <w:t>Автоматизация производства направлена на</w:t>
+      </w:r>
+      <w:r>
+        <w:t>:</w:t>
+      </w:r>
+    </w:p>
+    <w:p>
+      <w:r>
+        <w:rPr>
+          <w:sz w:val="28"/>
+        </w:rPr>
+        <w:t>И</w:t>
+      </w:r>
+      <w:r>
+        <w:rPr>
+          <w:sz w:val="28"/>
+        </w:rPr>
+        <w:t>збавление человека от обязаннос</w:t>
+      </w:r>
+      <w:r>
+        <w:rPr>
+          <w:sz w:val="28"/>
+        </w:rPr>
+        <w:t xml:space="preserve">ти выполнять опасные, вредные и </w:t>
+      </w:r>
+      <w:r>
+        <w:rPr>
+          <w:sz w:val="28"/>
+        </w:rPr>
+        <w:t>сложные операции вручную;</w:t>
+      </w:r>
+    </w:p>
+    <w:p>
+      <w:r>
+        <w:t>Увеличение производительности труда, усовершенствование свойства продукции и оптимизацию производственного процесса</w:t>
+      </w:r>
+    </w:p>
+    <w:p>
+      <w:pPr>
+        <w:rPr>
+          <w:b/>
+        </w:rPr>
+      </w:pPr>
+      <w:r>
+        <w:rPr>
+          <w:b/>
+        </w:rPr>
+        <w:t>АСУ ТП позволяет предприятию:</w:t>
+      </w:r>
+    </w:p>
+    <w:p>
+      <w:pPr>
+        <w:rPr>
+          <w:b/>
+        </w:rPr>
+      </w:pPr>
+      <w:r>
+        <w:t>Улучшить уровень качества;</w:t>
+      </w:r>
+    </w:p>
+    <w:p>
+      <w:pPr>
+        <w:rPr>
+          <w:b/>
+        </w:rPr>
+      </w:pPr>
+      <w:r>
+        <w:t>Минимизировать затраты предприятия;</w:t>
+      </w:r>
+    </w:p>
+    <w:p>
+      <w:r>
+        <w:t>Оптимизировать производства;</w:t>
+      </w:r>
+    </w:p>
+    <w:p>
+      <w:r>
+        <w:t>Увеличить производственные мощности;</w:t>
+      </w:r>
+    </w:p>
+    <w:p>
+      <w:r>
+        <w:t>Перейти на новый уровень безопасности;</w:t>
+      </w:r>
+    </w:p>
+    <w:p>
+      <w:r>
+        <w:t>Сократить рабочий персонал, а также иные затраты;</w:t>
+      </w:r>
+    </w:p>
+    <w:p>
+      <w:r>
+        <w:t>Увеличить объем выпускаемой продукции;</w:t>
+      </w:r>
+    </w:p>
+    <w:p>
+      <w:r>
+        <w:t>Стать более конкурентно способным на рынке.</w:t>
+      </w:r>
+    </w:p>
+    <w:p>
+      <w:r>
+        <w:rPr>
+          <w:b/>
+        </w:rPr>
+        <w:t xml:space="preserve">Реактор нагрева </w:t>
+      </w:r>
+      <w:r>
+        <w:t xml:space="preserve">компонента 1 осуществляет, нагрев за счет циркуляции термального масла, которое используется в качестве теплоносителя. Реактор данного типа удобен в </w:t>
+      </w:r>
+      <w:r>
+        <w:lastRenderedPageBreak/>
+        <w:t>использование в промышленных производственных процессах в различных отраслях промышленности, включая химическую обработку, нефтехимию и т.д.</w:t>
+      </w:r>
+    </w:p>
+    <w:p>
+      <w:r>
+        <w:rPr>
+          <w:b/>
+        </w:rPr>
+        <w:t>Пиролиз</w:t>
+      </w:r>
+      <w:r>
+        <w:t> – это разложение веществ органики (т.е. топлива) под воздействием температур на твёрдые остатки и пирогазы при нехватке воздуха. Что касается конструктивных особенностей.</w:t>
+      </w:r>
+    </w:p>
+    <w:p>
+      <w:r>
+        <w:rPr>
+          <w:b/>
+        </w:rPr>
+        <w:t>Ректификация</w:t>
+      </w:r>
+      <w:r>
+        <w:t xml:space="preserve"> — это процесс разделения двойных или многокомпонентных смесей за счёт противоточного массообмена между паром и жидкостью. Ректификация — разделение жидких смесей на практически чистые компоненты, различающиеся температурами кипения, путём многократного испарения жидкости и конденсации паров</w:t>
       </w:r>
     </w:p>
     <w:p>
@@ -3508,7 +3686,291 @@
         <w:t>ыбор регулирующего воздействия на объект управления</w:t>
       </w:r>
     </w:p>
-    <w:p/>
+    <w:p>
+      <w:r>
+        <w:t>Состав ФСА:</w:t>
+      </w:r>
+    </w:p>
+    <w:p>
+      <w:pPr>
+        <w:pStyle w:val="a7"/>
+        <w:numPr>
+          <w:ilvl w:val="0"/>
+          <w:numId w:val="14"/>
+        </w:numPr>
+      </w:pPr>
+      <w:r>
+        <w:t>Аппарат К-303</w:t>
+      </w:r>
+    </w:p>
+    <w:p>
+      <w:pPr>
+        <w:pStyle w:val="a7"/>
+        <w:numPr>
+          <w:ilvl w:val="0"/>
+          <w:numId w:val="14"/>
+        </w:numPr>
+      </w:pPr>
+      <w:r>
+        <w:t>Цель управление расхода этилена</w:t>
+      </w:r>
+    </w:p>
+    <w:p>
+      <w:pPr>
+        <w:pStyle w:val="a7"/>
+        <w:numPr>
+          <w:ilvl w:val="0"/>
+          <w:numId w:val="14"/>
+        </w:numPr>
+      </w:pPr>
+      <w:r>
+        <w:t>Управляющее воздействие – расхода этилена</w:t>
+      </w:r>
+    </w:p>
+    <w:p>
+      <w:pPr>
+        <w:pStyle w:val="a7"/>
+        <w:numPr>
+          <w:ilvl w:val="0"/>
+          <w:numId w:val="14"/>
+        </w:numPr>
+      </w:pPr>
+      <w:r>
+        <w:t>Сырье – Этан теплоноситель</w:t>
+      </w:r>
+    </w:p>
+    <w:p>
+      <w:pPr>
+        <w:pStyle w:val="a7"/>
+        <w:numPr>
+          <w:ilvl w:val="0"/>
+          <w:numId w:val="14"/>
+        </w:numPr>
+      </w:pPr>
+      <w:r>
+        <w:t>Второй контур регулирование температуры и давления в аппарате</w:t>
+      </w:r>
+    </w:p>
+    <w:p>
+      <w:r>
+        <w:t>Описание технологического процесса:</w:t>
+      </w:r>
+    </w:p>
+    <w:p>
+      <w:r>
+        <w:t>Проводиться контроль этилена, поступающего в аппарат К-303. Данный продукт нагревают до минус 60</w:t>
+      </w:r>
+      <w:r>
+        <w:rPr>
+          <w:rFonts w:cs="Times New Roman"/>
+        </w:rPr>
+        <w:t>°</w:t>
+      </w:r>
+      <w:r>
+        <w:t>С, с помощью теплоносителя этана, его температуру измеряет отдельный датчик. Пары выводятся по верхнему трубопроводу, а нагретый этилен выводят по нижнему трубопроводу. Также производят измерение давления в аппарате.</w:t>
+      </w:r>
+    </w:p>
+    <w:p>
+      <w:r>
+        <w:t>Описание функциональной схемы автоматизации:</w:t>
+      </w:r>
+    </w:p>
+    <w:p>
+      <w:r>
+        <w:t xml:space="preserve">В аппарат К-303 поступает этилен, </w:t>
+      </w:r>
+      <w:r>
+        <w:t xml:space="preserve">который измеряется ультразвуковым расходомером </w:t>
+      </w:r>
+      <w:r>
+        <w:rPr>
+          <w:lang w:val="en-US"/>
+        </w:rPr>
+        <w:t>Siemens</w:t>
+      </w:r>
+      <w:r>
+        <w:t xml:space="preserve"> </w:t>
+      </w:r>
+      <w:r>
+        <w:rPr>
+          <w:lang w:val="en-US"/>
+        </w:rPr>
+        <w:t>Sitrans</w:t>
+      </w:r>
+      <w:r>
+        <w:t xml:space="preserve"> </w:t>
+      </w:r>
+      <w:r>
+        <w:rPr>
+          <w:lang w:val="en-US"/>
+        </w:rPr>
+        <w:t>FUS</w:t>
+      </w:r>
+      <w:r>
+        <w:t>1010</w:t>
+      </w:r>
+      <w:r>
+        <w:t xml:space="preserve">. </w:t>
+      </w:r>
+      <w:r>
+        <w:rPr>
+          <w:lang w:val="tt-RU"/>
+        </w:rPr>
+        <w:t>Проводит</w:t>
+      </w:r>
+      <w:proofErr w:type="spellStart"/>
+      <w:r>
+        <w:t>ся</w:t>
+      </w:r>
+      <w:proofErr w:type="spellEnd"/>
+      <w:r>
+        <w:t xml:space="preserve"> его сигнализация и регистрация расхода (</w:t>
+      </w:r>
+      <w:r>
+        <w:rPr>
+          <w:lang w:val="en-US"/>
+        </w:rPr>
+        <w:t>FE</w:t>
+      </w:r>
+      <w:r>
+        <w:t xml:space="preserve">, </w:t>
+      </w:r>
+      <w:r>
+        <w:rPr>
+          <w:lang w:val="en-US"/>
+        </w:rPr>
+        <w:t>FT</w:t>
+      </w:r>
+      <w:r>
+        <w:t xml:space="preserve">, </w:t>
+      </w:r>
+      <w:r>
+        <w:rPr>
+          <w:lang w:val="en-US"/>
+        </w:rPr>
+        <w:t>FYC</w:t>
+      </w:r>
+      <w:r>
+        <w:t xml:space="preserve">, </w:t>
+      </w:r>
+      <w:r>
+        <w:rPr>
+          <w:lang w:val="en-US"/>
+        </w:rPr>
+        <w:t>FIR</w:t>
+      </w:r>
+      <w:r>
+        <w:t>)</w:t>
+      </w:r>
+      <w:r>
+        <w:rPr>
+          <w:lang w:val="tt-RU"/>
+        </w:rPr>
+        <w:t xml:space="preserve">. </w:t>
+      </w:r>
+      <w:r>
+        <w:rPr>
+          <w:lang w:val="en-US"/>
+        </w:rPr>
+        <w:t>FE</w:t>
+      </w:r>
+      <w:r>
+        <w:t xml:space="preserve"> </w:t>
+      </w:r>
+      <w:r>
+        <w:t>–</w:t>
+      </w:r>
+      <w:r>
+        <w:t xml:space="preserve"> </w:t>
+      </w:r>
+      <w:r>
+        <w:t>первичный преобразователь параметра, проводит измерения, под позицией 1</w:t>
+      </w:r>
+      <w:r>
+        <w:t>7</w:t>
+      </w:r>
+      <w:r>
+        <w:t xml:space="preserve">-1. </w:t>
+      </w:r>
+      <w:r>
+        <w:rPr>
+          <w:lang w:val="en-US"/>
+        </w:rPr>
+        <w:t>FT</w:t>
+      </w:r>
+      <w:r>
+        <w:t xml:space="preserve"> – промежуточный преобразователь параметра, преобразует сигнал в цифровой, под позицией 1</w:t>
+      </w:r>
+      <w:r>
+        <w:t>7</w:t>
+      </w:r>
+      <w:r>
+        <w:t>-2.</w:t>
+      </w:r>
+      <w:r>
+        <w:t xml:space="preserve"> </w:t>
+      </w:r>
+      <w:r>
+        <w:rPr>
+          <w:lang w:val="en-US"/>
+        </w:rPr>
+        <w:t>FYCA</w:t>
+      </w:r>
+      <w:r>
+        <w:t xml:space="preserve"> </w:t>
+      </w:r>
+      <w:r>
+        <w:t>–</w:t>
+      </w:r>
+      <w:r>
+        <w:t xml:space="preserve"> показание</w:t>
+      </w:r>
+      <w:r>
+        <w:t xml:space="preserve">, преобразование сигнала, контроль и подача сигнала на лампу </w:t>
+      </w:r>
+      <w:r>
+        <w:rPr>
+          <w:lang w:val="en-US"/>
+        </w:rPr>
+        <w:t>HL</w:t>
+      </w:r>
+      <w:r>
+        <w:t xml:space="preserve"> 1.</w:t>
+      </w:r>
+      <w:r>
+        <w:t xml:space="preserve"> </w:t>
+      </w:r>
+      <w:r>
+        <w:rPr>
+          <w:lang w:val="en-US"/>
+        </w:rPr>
+        <w:t>FIR</w:t>
+      </w:r>
+      <w:r>
+        <w:t xml:space="preserve"> – показание, регистрация сигнала расхода и устройство вывода для оператора.</w:t>
+      </w:r>
+      <w:r>
+        <w:t xml:space="preserve"> </w:t>
+      </w:r>
+      <w:r>
+        <w:t xml:space="preserve">Также в </w:t>
+      </w:r>
+      <w:r>
+        <w:t>этилен</w:t>
+      </w:r>
+      <w:r>
+        <w:t xml:space="preserve"> контролируется, с помощью </w:t>
+      </w:r>
+      <w:r>
+        <w:t>регулирующего клапана, позиция 18</w:t>
+      </w:r>
+      <w:r>
+        <w:t>-</w:t>
+      </w:r>
+      <w:r>
+        <w:t>1.</w:t>
+      </w:r>
+    </w:p>
     <w:p/>
     <w:p/>
     <w:p>
@@ -3532,19 +3994,958 @@
       </w:r>
     </w:p>
     <w:p>
-      <w:pPr>
-        <w:ind w:firstLine="0"/>
-      </w:pPr>
-    </w:p>
-    <w:p>
-      <w:pPr>
-        <w:ind w:firstLine="0"/>
-      </w:pPr>
-    </w:p>
-    <w:p>
-      <w:pPr>
-        <w:ind w:firstLine="0"/>
-      </w:pPr>
+      <w:r>
+        <w:t xml:space="preserve">Важным показателем АСР является устойчивость, поскольку основное ее назначение заключается в поддержании заданного постоянного значения регулируемого параметра или изменение его по определенному закону. При отклонении регулируемого параметра от заданной величины (например, под действием возмущения или изменения задания) регулятор воздействует на систему таким образом, чтобы ликвидировать это отклонение. Если система в результате этого воздействия возвращается в исходное состояние или переходит в другое равновесное состояние, то такая система называется устойчивой. Если же возникают колебания со все возрастающей амплитудой или происходит монотонное увеличение ошибки е, то система называется </w:t>
+      </w:r>
+      <w:proofErr w:type="spellStart"/>
+      <w:proofErr w:type="gramStart"/>
+      <w:r>
+        <w:t>неустойчивой.Для</w:t>
+      </w:r>
+      <w:proofErr w:type="spellEnd"/>
+      <w:proofErr w:type="gramEnd"/>
+      <w:r>
+        <w:t xml:space="preserve"> того, чтобы определить, устойчива система или нет, используются критерии устойчивости:</w:t>
+      </w:r>
+    </w:p>
+    <w:p>
+      <w:r>
+        <w:t>1) корневой критерий,</w:t>
+      </w:r>
+    </w:p>
+    <w:p>
+      <w:r>
+        <w:t>2) критерий Стодолы,</w:t>
+      </w:r>
+    </w:p>
+    <w:p>
+      <w:r>
+        <w:t>3) критерий Гурвица,</w:t>
+      </w:r>
+    </w:p>
+    <w:p>
+      <w:r>
+        <w:t>4) критерий Найквиста,</w:t>
+      </w:r>
+    </w:p>
+    <w:p>
+      <w:r>
+        <w:t>5) критерий Михайлова и др.</w:t>
+      </w:r>
+    </w:p>
+    <w:p>
+      <w:r>
+        <w:t xml:space="preserve">Нам понадобится критерий Найквиста. </w:t>
+      </w:r>
+      <w:r>
+        <w:tab/>
+        <w:t>Для устойчивости АСР необходимо и достаточно, чтобы при увеличении w от 0 до ¥ АФХ W¥(</w:t>
+      </w:r>
+      <w:proofErr w:type="spellStart"/>
+      <w:r>
+        <w:t>jw</w:t>
+      </w:r>
+      <w:proofErr w:type="spellEnd"/>
+      <w:r>
+        <w:t>) m раз охватывала точку (-1; 0), где m - число правых корней разомкнутой системы.</w:t>
+      </w:r>
+      <w:r>
+        <w:tab/>
+        <w:t xml:space="preserve">Если АФХ проходит через </w:t>
+      </w:r>
+      <w:proofErr w:type="gramStart"/>
+      <w:r>
+        <w:t>точку  (</w:t>
+      </w:r>
+      <w:proofErr w:type="gramEnd"/>
+      <w:r>
+        <w:t xml:space="preserve">-1; 0), то замкнутая система находится на границе </w:t>
+      </w:r>
+      <w:proofErr w:type="spellStart"/>
+      <w:r>
+        <w:t>устойчивости.В</w:t>
+      </w:r>
+      <w:proofErr w:type="spellEnd"/>
+      <w:r>
+        <w:t xml:space="preserve"> случае, если характеристическое уравнение разомкнутой системы A(s) = 0 корней не имеет (т.е. m = 0), то критерий, согласно критерию, замкнутая система является устойчивой, если АФХ разомкнутой системы W¥(</w:t>
+      </w:r>
+      <w:proofErr w:type="spellStart"/>
+      <w:r>
+        <w:t>jw</w:t>
+      </w:r>
+      <w:proofErr w:type="spellEnd"/>
+      <w:r>
+        <w:t>) не охватывала точку (-1; 0), в противном случае система будет неустойчива (или на границе устойчивости).</w:t>
+      </w:r>
+    </w:p>
+    <w:tbl>
+      <w:tblPr>
+        <w:tblStyle w:val="ab"/>
+        <w:tblW w:w="0" w:type="auto"/>
+        <w:tblLook w:val="04A0" w:firstRow="1" w:lastRow="0" w:firstColumn="1" w:lastColumn="0" w:noHBand="0" w:noVBand="1"/>
+      </w:tblPr>
+      <w:tblGrid>
+        <w:gridCol w:w="578"/>
+        <w:gridCol w:w="565"/>
+        <w:gridCol w:w="648"/>
+        <w:gridCol w:w="564"/>
+        <w:gridCol w:w="648"/>
+        <w:gridCol w:w="565"/>
+        <w:gridCol w:w="648"/>
+        <w:gridCol w:w="565"/>
+        <w:gridCol w:w="648"/>
+        <w:gridCol w:w="566"/>
+        <w:gridCol w:w="649"/>
+        <w:gridCol w:w="566"/>
+        <w:gridCol w:w="649"/>
+        <w:gridCol w:w="516"/>
+        <w:gridCol w:w="516"/>
+        <w:gridCol w:w="512"/>
+      </w:tblGrid>
+      <w:tr>
+        <w:tc>
+          <w:tcPr>
+            <w:tcW w:w="578" w:type="dxa"/>
+          </w:tcPr>
+          <w:p>
+            <w:pPr>
+              <w:ind w:firstLine="0"/>
+              <w:rPr>
+                <w:lang w:val="en-US"/>
+              </w:rPr>
+            </w:pPr>
+            <w:r>
+              <w:rPr>
+                <w:lang w:val="en-US"/>
+              </w:rPr>
+              <w:t>t</w:t>
+            </w:r>
+          </w:p>
+        </w:tc>
+        <w:tc>
+          <w:tcPr>
+            <w:tcW w:w="565" w:type="dxa"/>
+          </w:tcPr>
+          <w:p>
+            <w:pPr>
+              <w:ind w:firstLine="0"/>
+              <w:rPr>
+                <w:lang w:val="en-US"/>
+              </w:rPr>
+            </w:pPr>
+            <w:r>
+              <w:rPr>
+                <w:lang w:val="en-US"/>
+              </w:rPr>
+              <w:t>0</w:t>
+            </w:r>
+          </w:p>
+        </w:tc>
+        <w:tc>
+          <w:tcPr>
+            <w:tcW w:w="648" w:type="dxa"/>
+          </w:tcPr>
+          <w:p>
+            <w:pPr>
+              <w:ind w:firstLine="0"/>
+              <w:rPr>
+                <w:lang w:val="en-US"/>
+              </w:rPr>
+            </w:pPr>
+            <w:r>
+              <w:rPr>
+                <w:lang w:val="en-US"/>
+              </w:rPr>
+              <w:t>0,5</w:t>
+            </w:r>
+          </w:p>
+        </w:tc>
+        <w:tc>
+          <w:tcPr>
+            <w:tcW w:w="564" w:type="dxa"/>
+          </w:tcPr>
+          <w:p>
+            <w:pPr>
+              <w:ind w:firstLine="0"/>
+              <w:rPr>
+                <w:lang w:val="en-US"/>
+              </w:rPr>
+            </w:pPr>
+            <w:r>
+              <w:rPr>
+                <w:lang w:val="en-US"/>
+              </w:rPr>
+              <w:t>1</w:t>
+            </w:r>
+          </w:p>
+        </w:tc>
+        <w:tc>
+          <w:tcPr>
+            <w:tcW w:w="648" w:type="dxa"/>
+          </w:tcPr>
+          <w:p>
+            <w:pPr>
+              <w:ind w:firstLine="0"/>
+              <w:rPr>
+                <w:lang w:val="en-US"/>
+              </w:rPr>
+            </w:pPr>
+            <w:r>
+              <w:rPr>
+                <w:lang w:val="en-US"/>
+              </w:rPr>
+              <w:t>1,5</w:t>
+            </w:r>
+          </w:p>
+        </w:tc>
+        <w:tc>
+          <w:tcPr>
+            <w:tcW w:w="565" w:type="dxa"/>
+          </w:tcPr>
+          <w:p>
+            <w:pPr>
+              <w:ind w:firstLine="0"/>
+              <w:rPr>
+                <w:lang w:val="en-US"/>
+              </w:rPr>
+            </w:pPr>
+            <w:r>
+              <w:rPr>
+                <w:lang w:val="en-US"/>
+              </w:rPr>
+              <w:t>2</w:t>
+            </w:r>
+          </w:p>
+        </w:tc>
+        <w:tc>
+          <w:tcPr>
+            <w:tcW w:w="648" w:type="dxa"/>
+          </w:tcPr>
+          <w:p>
+            <w:pPr>
+              <w:ind w:firstLine="0"/>
+              <w:rPr>
+                <w:lang w:val="en-US"/>
+              </w:rPr>
+            </w:pPr>
+            <w:r>
+              <w:rPr>
+                <w:lang w:val="en-US"/>
+              </w:rPr>
+              <w:t>2.5</w:t>
+            </w:r>
+          </w:p>
+        </w:tc>
+        <w:tc>
+          <w:tcPr>
+            <w:tcW w:w="565" w:type="dxa"/>
+          </w:tcPr>
+          <w:p>
+            <w:pPr>
+              <w:ind w:firstLine="0"/>
+              <w:rPr>
+                <w:lang w:val="en-US"/>
+              </w:rPr>
+            </w:pPr>
+            <w:r>
+              <w:rPr>
+                <w:lang w:val="en-US"/>
+              </w:rPr>
+              <w:t>3</w:t>
+            </w:r>
+          </w:p>
+        </w:tc>
+        <w:tc>
+          <w:tcPr>
+            <w:tcW w:w="648" w:type="dxa"/>
+          </w:tcPr>
+          <w:p>
+            <w:pPr>
+              <w:ind w:firstLine="0"/>
+              <w:rPr>
+                <w:lang w:val="en-US"/>
+              </w:rPr>
+            </w:pPr>
+            <w:r>
+              <w:rPr>
+                <w:lang w:val="en-US"/>
+              </w:rPr>
+              <w:t>3.5</w:t>
+            </w:r>
+          </w:p>
+        </w:tc>
+        <w:tc>
+          <w:tcPr>
+            <w:tcW w:w="566" w:type="dxa"/>
+          </w:tcPr>
+          <w:p>
+            <w:pPr>
+              <w:ind w:firstLine="0"/>
+              <w:rPr>
+                <w:lang w:val="en-US"/>
+              </w:rPr>
+            </w:pPr>
+            <w:r>
+              <w:rPr>
+                <w:lang w:val="en-US"/>
+              </w:rPr>
+              <w:t>4</w:t>
+            </w:r>
+          </w:p>
+        </w:tc>
+        <w:tc>
+          <w:tcPr>
+            <w:tcW w:w="649" w:type="dxa"/>
+          </w:tcPr>
+          <w:p>
+            <w:pPr>
+              <w:ind w:firstLine="0"/>
+              <w:rPr>
+                <w:lang w:val="en-US"/>
+              </w:rPr>
+            </w:pPr>
+            <w:r>
+              <w:rPr>
+                <w:lang w:val="en-US"/>
+              </w:rPr>
+              <w:t>4.5</w:t>
+            </w:r>
+          </w:p>
+        </w:tc>
+        <w:tc>
+          <w:tcPr>
+            <w:tcW w:w="566" w:type="dxa"/>
+          </w:tcPr>
+          <w:p>
+            <w:pPr>
+              <w:ind w:firstLine="0"/>
+              <w:rPr>
+                <w:lang w:val="en-US"/>
+              </w:rPr>
+            </w:pPr>
+            <w:r>
+              <w:rPr>
+                <w:lang w:val="en-US"/>
+              </w:rPr>
+              <w:t>5</w:t>
+            </w:r>
+          </w:p>
+        </w:tc>
+        <w:tc>
+          <w:tcPr>
+            <w:tcW w:w="649" w:type="dxa"/>
+          </w:tcPr>
+          <w:p>
+            <w:pPr>
+              <w:ind w:firstLine="0"/>
+              <w:rPr>
+                <w:lang w:val="en-US"/>
+              </w:rPr>
+            </w:pPr>
+            <w:r>
+              <w:rPr>
+                <w:lang w:val="en-US"/>
+              </w:rPr>
+              <w:t>5.5</w:t>
+            </w:r>
+          </w:p>
+        </w:tc>
+        <w:tc>
+          <w:tcPr>
+            <w:tcW w:w="512" w:type="dxa"/>
+          </w:tcPr>
+          <w:p>
+            <w:pPr>
+              <w:ind w:firstLine="0"/>
+              <w:rPr>
+                <w:lang w:val="en-US"/>
+              </w:rPr>
+            </w:pPr>
+            <w:r>
+              <w:rPr>
+                <w:lang w:val="en-US"/>
+              </w:rPr>
+              <w:t>6</w:t>
+            </w:r>
+          </w:p>
+        </w:tc>
+        <w:tc>
+          <w:tcPr>
+            <w:tcW w:w="516" w:type="dxa"/>
+          </w:tcPr>
+          <w:p>
+            <w:pPr>
+              <w:ind w:firstLine="0"/>
+              <w:rPr>
+                <w:lang w:val="en-US"/>
+              </w:rPr>
+            </w:pPr>
+            <w:r>
+              <w:rPr>
+                <w:lang w:val="en-US"/>
+              </w:rPr>
+              <w:t>6.5</w:t>
+            </w:r>
+          </w:p>
+        </w:tc>
+        <w:tc>
+          <w:tcPr>
+            <w:tcW w:w="512" w:type="dxa"/>
+          </w:tcPr>
+          <w:p>
+            <w:pPr>
+              <w:ind w:firstLine="0"/>
+              <w:rPr>
+                <w:lang w:val="en-US"/>
+              </w:rPr>
+            </w:pPr>
+            <w:r>
+              <w:rPr>
+                <w:lang w:val="en-US"/>
+              </w:rPr>
+              <w:t>7</w:t>
+            </w:r>
+          </w:p>
+        </w:tc>
+      </w:tr>
+      <w:tr>
+        <w:tc>
+          <w:tcPr>
+            <w:tcW w:w="578" w:type="dxa"/>
+          </w:tcPr>
+          <w:p>
+            <w:pPr>
+              <w:ind w:firstLine="0"/>
+              <w:rPr>
+                <w:lang w:val="en-US"/>
+              </w:rPr>
+            </w:pPr>
+            <w:r>
+              <w:rPr>
+                <w:lang w:val="en-US"/>
+              </w:rPr>
+              <w:t>T</w:t>
+            </w:r>
+          </w:p>
+        </w:tc>
+        <w:tc>
+          <w:tcPr>
+            <w:tcW w:w="565" w:type="dxa"/>
+          </w:tcPr>
+          <w:p>
+            <w:pPr>
+              <w:ind w:firstLine="0"/>
+              <w:rPr>
+                <w:lang w:val="en-US"/>
+              </w:rPr>
+            </w:pPr>
+            <w:r>
+              <w:rPr>
+                <w:lang w:val="en-US"/>
+              </w:rPr>
+              <w:t>1,4</w:t>
+            </w:r>
+          </w:p>
+        </w:tc>
+        <w:tc>
+          <w:tcPr>
+            <w:tcW w:w="648" w:type="dxa"/>
+          </w:tcPr>
+          <w:p>
+            <w:pPr>
+              <w:ind w:firstLine="0"/>
+              <w:rPr>
+                <w:lang w:val="en-US"/>
+              </w:rPr>
+            </w:pPr>
+            <w:r>
+              <w:rPr>
+                <w:lang w:val="en-US"/>
+              </w:rPr>
+              <w:t>1,3</w:t>
+            </w:r>
+          </w:p>
+        </w:tc>
+        <w:tc>
+          <w:tcPr>
+            <w:tcW w:w="564" w:type="dxa"/>
+          </w:tcPr>
+          <w:p>
+            <w:pPr>
+              <w:ind w:firstLine="0"/>
+              <w:rPr>
+                <w:lang w:val="en-US"/>
+              </w:rPr>
+            </w:pPr>
+            <w:r>
+              <w:rPr>
+                <w:lang w:val="en-US"/>
+              </w:rPr>
+              <w:t>1,2</w:t>
+            </w:r>
+          </w:p>
+        </w:tc>
+        <w:tc>
+          <w:tcPr>
+            <w:tcW w:w="648" w:type="dxa"/>
+          </w:tcPr>
+          <w:p>
+            <w:pPr>
+              <w:ind w:firstLine="0"/>
+              <w:rPr>
+                <w:lang w:val="en-US"/>
+              </w:rPr>
+            </w:pPr>
+            <w:r>
+              <w:rPr>
+                <w:lang w:val="en-US"/>
+              </w:rPr>
+              <w:t>1</w:t>
+            </w:r>
+          </w:p>
+        </w:tc>
+        <w:tc>
+          <w:tcPr>
+            <w:tcW w:w="565" w:type="dxa"/>
+          </w:tcPr>
+          <w:p>
+            <w:pPr>
+              <w:ind w:firstLine="0"/>
+              <w:rPr>
+                <w:lang w:val="en-US"/>
+              </w:rPr>
+            </w:pPr>
+            <w:r>
+              <w:rPr>
+                <w:lang w:val="en-US"/>
+              </w:rPr>
+              <w:t>2,2</w:t>
+            </w:r>
+          </w:p>
+        </w:tc>
+        <w:tc>
+          <w:tcPr>
+            <w:tcW w:w="648" w:type="dxa"/>
+          </w:tcPr>
+          <w:p>
+            <w:pPr>
+              <w:ind w:firstLine="0"/>
+              <w:rPr>
+                <w:lang w:val="en-US"/>
+              </w:rPr>
+            </w:pPr>
+            <w:r>
+              <w:rPr>
+                <w:lang w:val="en-US"/>
+              </w:rPr>
+              <w:t>2,4</w:t>
+            </w:r>
+          </w:p>
+        </w:tc>
+        <w:tc>
+          <w:tcPr>
+            <w:tcW w:w="565" w:type="dxa"/>
+          </w:tcPr>
+          <w:p>
+            <w:pPr>
+              <w:ind w:firstLine="0"/>
+              <w:rPr>
+                <w:lang w:val="en-US"/>
+              </w:rPr>
+            </w:pPr>
+            <w:r>
+              <w:rPr>
+                <w:lang w:val="en-US"/>
+              </w:rPr>
+              <w:t>2,9</w:t>
+            </w:r>
+          </w:p>
+        </w:tc>
+        <w:tc>
+          <w:tcPr>
+            <w:tcW w:w="648" w:type="dxa"/>
+          </w:tcPr>
+          <w:p>
+            <w:pPr>
+              <w:ind w:firstLine="0"/>
+              <w:rPr>
+                <w:lang w:val="en-US"/>
+              </w:rPr>
+            </w:pPr>
+            <w:r>
+              <w:rPr>
+                <w:lang w:val="en-US"/>
+              </w:rPr>
+              <w:t>3,3</w:t>
+            </w:r>
+          </w:p>
+        </w:tc>
+        <w:tc>
+          <w:tcPr>
+            <w:tcW w:w="566" w:type="dxa"/>
+          </w:tcPr>
+          <w:p>
+            <w:pPr>
+              <w:ind w:firstLine="0"/>
+              <w:rPr>
+                <w:lang w:val="en-US"/>
+              </w:rPr>
+            </w:pPr>
+            <w:r>
+              <w:rPr>
+                <w:lang w:val="en-US"/>
+              </w:rPr>
+              <w:t>3,8</w:t>
+            </w:r>
+          </w:p>
+        </w:tc>
+        <w:tc>
+          <w:tcPr>
+            <w:tcW w:w="649" w:type="dxa"/>
+          </w:tcPr>
+          <w:p>
+            <w:pPr>
+              <w:ind w:firstLine="0"/>
+              <w:rPr>
+                <w:lang w:val="en-US"/>
+              </w:rPr>
+            </w:pPr>
+            <w:r>
+              <w:rPr>
+                <w:lang w:val="en-US"/>
+              </w:rPr>
+              <w:t>3,9</w:t>
+            </w:r>
+          </w:p>
+        </w:tc>
+        <w:tc>
+          <w:tcPr>
+            <w:tcW w:w="566" w:type="dxa"/>
+          </w:tcPr>
+          <w:p>
+            <w:pPr>
+              <w:ind w:firstLine="0"/>
+              <w:rPr>
+                <w:lang w:val="en-US"/>
+              </w:rPr>
+            </w:pPr>
+            <w:r>
+              <w:rPr>
+                <w:lang w:val="en-US"/>
+              </w:rPr>
+              <w:t>4,5</w:t>
+            </w:r>
+          </w:p>
+        </w:tc>
+        <w:tc>
+          <w:tcPr>
+            <w:tcW w:w="649" w:type="dxa"/>
+          </w:tcPr>
+          <w:p>
+            <w:pPr>
+              <w:ind w:firstLine="0"/>
+              <w:rPr>
+                <w:lang w:val="en-US"/>
+              </w:rPr>
+            </w:pPr>
+            <w:r>
+              <w:rPr>
+                <w:lang w:val="en-US"/>
+              </w:rPr>
+              <w:t>4,9</w:t>
+            </w:r>
+          </w:p>
+        </w:tc>
+        <w:tc>
+          <w:tcPr>
+            <w:tcW w:w="512" w:type="dxa"/>
+          </w:tcPr>
+          <w:p>
+            <w:pPr>
+              <w:ind w:firstLine="0"/>
+              <w:rPr>
+                <w:lang w:val="en-US"/>
+              </w:rPr>
+            </w:pPr>
+            <w:r>
+              <w:rPr>
+                <w:lang w:val="en-US"/>
+              </w:rPr>
+              <w:t>5,3</w:t>
+            </w:r>
+          </w:p>
+        </w:tc>
+        <w:tc>
+          <w:tcPr>
+            <w:tcW w:w="516" w:type="dxa"/>
+          </w:tcPr>
+          <w:p>
+            <w:pPr>
+              <w:ind w:firstLine="0"/>
+              <w:rPr>
+                <w:lang w:val="en-US"/>
+              </w:rPr>
+            </w:pPr>
+            <w:r>
+              <w:rPr>
+                <w:lang w:val="en-US"/>
+              </w:rPr>
+              <w:t>5,4</w:t>
+            </w:r>
+          </w:p>
+        </w:tc>
+        <w:tc>
+          <w:tcPr>
+            <w:tcW w:w="512" w:type="dxa"/>
+          </w:tcPr>
+          <w:p>
+            <w:pPr>
+              <w:ind w:firstLine="0"/>
+            </w:pPr>
+            <w:r>
+              <w:rPr>
+                <w:lang w:val="en-US"/>
+              </w:rPr>
+              <w:t>5</w:t>
+            </w:r>
+          </w:p>
+        </w:tc>
+      </w:tr>
+    </w:tbl>
+    <w:p/>
+    <w:p>
+      <m:oMathPara>
+        <m:oMath>
+          <m:sSub>
+            <m:sSubPr>
+              <m:ctrlPr>
+                <w:rPr>
+                  <w:rFonts w:ascii="Cambria Math" w:hAnsi="Cambria Math"/>
+                </w:rPr>
+              </m:ctrlPr>
+            </m:sSubPr>
+            <m:e>
+              <m:r>
+                <w:rPr>
+                  <w:rFonts w:ascii="Cambria Math" w:hAnsi="Cambria Math"/>
+                </w:rPr>
+                <m:t>T</m:t>
+              </m:r>
+            </m:e>
+            <m:sub>
+              <m:r>
+                <m:rPr>
+                  <m:sty m:val="p"/>
+                </m:rPr>
+                <w:rPr>
+                  <w:rFonts w:ascii="Cambria Math" w:hAnsi="Cambria Math"/>
+                </w:rPr>
+                <m:t>НОМ</m:t>
+              </m:r>
+            </m:sub>
+          </m:sSub>
+          <m:r>
+            <m:rPr>
+              <m:sty m:val="p"/>
+            </m:rPr>
+            <w:rPr>
+              <w:rFonts w:ascii="Cambria Math" w:hAnsi="Cambria Math"/>
+            </w:rPr>
+            <m:t>=</m:t>
+          </m:r>
+          <m:f>
+            <m:fPr>
+              <m:ctrlPr>
+                <w:rPr>
+                  <w:rFonts w:ascii="Cambria Math" w:hAnsi="Cambria Math"/>
+                </w:rPr>
+              </m:ctrlPr>
+            </m:fPr>
+            <m:num>
+              <m:sSub>
+                <m:sSubPr>
+                  <m:ctrlPr>
+                    <w:rPr>
+                      <w:rFonts w:ascii="Cambria Math" w:hAnsi="Cambria Math"/>
+                    </w:rPr>
+                  </m:ctrlPr>
+                </m:sSubPr>
+                <m:e>
+                  <m:r>
+                    <w:rPr>
+                      <w:rFonts w:ascii="Cambria Math" w:hAnsi="Cambria Math"/>
+                    </w:rPr>
+                    <m:t>T</m:t>
+                  </m:r>
+                </m:e>
+                <m:sub>
+                  <m:r>
+                    <m:rPr>
+                      <m:sty m:val="p"/>
+                    </m:rPr>
+                    <w:rPr>
+                      <w:rFonts w:ascii="Cambria Math" w:hAnsi="Cambria Math"/>
+                    </w:rPr>
+                    <m:t>ТЕК</m:t>
+                  </m:r>
+                </m:sub>
+              </m:sSub>
+              <m:r>
+                <m:rPr>
+                  <m:sty m:val="p"/>
+                </m:rPr>
+                <w:rPr>
+                  <w:rFonts w:ascii="Cambria Math" w:hAnsi="Cambria Math"/>
+                </w:rPr>
+                <m:t>-</m:t>
+              </m:r>
+              <m:sSub>
+                <m:sSubPr>
+                  <m:ctrlPr>
+                    <w:rPr>
+                      <w:rFonts w:ascii="Cambria Math" w:hAnsi="Cambria Math"/>
+                    </w:rPr>
+                  </m:ctrlPr>
+                </m:sSubPr>
+                <m:e>
+                  <m:r>
+                    <w:rPr>
+                      <w:rFonts w:ascii="Cambria Math" w:hAnsi="Cambria Math"/>
+                    </w:rPr>
+                    <m:t>T</m:t>
+                  </m:r>
+                </m:e>
+                <m:sub>
+                  <m:r>
+                    <m:rPr>
+                      <m:sty m:val="p"/>
+                    </m:rPr>
+                    <w:rPr>
+                      <w:rFonts w:ascii="Cambria Math" w:hAnsi="Cambria Math"/>
+                    </w:rPr>
+                    <m:t>НАЧ</m:t>
+                  </m:r>
+                </m:sub>
+              </m:sSub>
+            </m:num>
+            <m:den>
+              <m:sSub>
+                <m:sSubPr>
+                  <m:ctrlPr>
+                    <w:rPr>
+                      <w:rFonts w:ascii="Cambria Math" w:hAnsi="Cambria Math"/>
+                    </w:rPr>
+                  </m:ctrlPr>
+                </m:sSubPr>
+                <m:e>
+                  <m:r>
+                    <w:rPr>
+                      <w:rFonts w:ascii="Cambria Math" w:hAnsi="Cambria Math"/>
+                    </w:rPr>
+                    <m:t>T</m:t>
+                  </m:r>
+                </m:e>
+                <m:sub>
+                  <m:r>
+                    <m:rPr>
+                      <m:sty m:val="p"/>
+                    </m:rPr>
+                    <w:rPr>
+                      <w:rFonts w:ascii="Cambria Math" w:hAnsi="Cambria Math"/>
+                    </w:rPr>
+                    <m:t>КОН</m:t>
+                  </m:r>
+                </m:sub>
+              </m:sSub>
+              <m:r>
+                <m:rPr>
+                  <m:sty m:val="p"/>
+                </m:rPr>
+                <w:rPr>
+                  <w:rFonts w:ascii="Cambria Math" w:hAnsi="Cambria Math"/>
+                </w:rPr>
+                <m:t>-</m:t>
+              </m:r>
+              <m:sSub>
+                <m:sSubPr>
+                  <m:ctrlPr>
+                    <w:rPr>
+                      <w:rFonts w:ascii="Cambria Math" w:hAnsi="Cambria Math"/>
+                    </w:rPr>
+                  </m:ctrlPr>
+                </m:sSubPr>
+                <m:e>
+                  <m:r>
+                    <w:rPr>
+                      <w:rFonts w:ascii="Cambria Math" w:hAnsi="Cambria Math"/>
+                    </w:rPr>
+                    <m:t>T</m:t>
+                  </m:r>
+                </m:e>
+                <m:sub>
+                  <m:r>
+                    <m:rPr>
+                      <m:sty m:val="p"/>
+                    </m:rPr>
+                    <w:rPr>
+                      <w:rFonts w:ascii="Cambria Math" w:hAnsi="Cambria Math"/>
+                    </w:rPr>
+                    <m:t>НАЧ</m:t>
+                  </m:r>
+                </m:sub>
+              </m:sSub>
+            </m:den>
+          </m:f>
+        </m:oMath>
+      </m:oMathPara>
+    </w:p>
+    <w:p>
+      <w:r>
+        <w:t>Вид передаточной функции</w:t>
+      </w:r>
+    </w:p>
+    <w:p>
+      <w:r>
+        <w:pict>
+          <v:shapetype id="_x0000_t75" coordsize="21600,21600" o:spt="75" o:preferrelative="t" path="m@4@5l@4@11@9@11@9@5xe" filled="f" stroked="f">
+            <v:stroke joinstyle="miter"/>
+            <v:formulas>
+              <v:f eqn="if lineDrawn pixelLineWidth 0"/>
+              <v:f eqn="sum @0 1 0"/>
+              <v:f eqn="sum 0 0 @1"/>
+              <v:f eqn="prod @2 1 2"/>
+              <v:f eqn="prod @3 21600 pixelWidth"/>
+              <v:f eqn="prod @3 21600 pixelHeight"/>
+              <v:f eqn="sum @0 0 1"/>
+              <v:f eqn="prod @6 1 2"/>
+              <v:f eqn="prod @7 21600 pixelWidth"/>
+              <v:f eqn="sum @8 21600 0"/>
+              <v:f eqn="prod @7 21600 pixelHeight"/>
+              <v:f eqn="sum @10 21600 0"/>
+            </v:formulas>
+            <v:path o:extrusionok="f" gradientshapeok="t" o:connecttype="rect"/>
+            <o:lock v:ext="edit" aspectratio="t"/>
+          </v:shapetype>
+          <v:shape id="_x0000_i1025" type="#_x0000_t75" style="width:209.25pt;height:43.5pt">
+            <v:imagedata r:id="rId29" o:title="передаточная функция"/>
+          </v:shape>
+        </w:pict>
+      </w:r>
+    </w:p>
+    <w:p>
+      <w:r>
+        <w:t>Результаты расчета:</w:t>
+      </w:r>
+    </w:p>
+    <w:p>
+      <w:r>
+        <w:lastRenderedPageBreak/>
+        <w:pict>
+          <v:shape id="_x0000_i1029" type="#_x0000_t75" style="width:366.75pt;height:147.75pt">
+            <v:imagedata r:id="rId30" o:title="график пф"/>
+          </v:shape>
+        </w:pict>
+      </w:r>
     </w:p>
     <w:p>
       <w:pPr>
@@ -3569,6 +4970,8 @@
       <w:pPr>
         <w:ind w:firstLine="0"/>
       </w:pPr>
+      <w:bookmarkStart w:id="0" w:name="_GoBack"/>
+      <w:bookmarkEnd w:id="0"/>
     </w:p>
     <w:p>
       <w:pPr>
@@ -9282,10 +10685,7 @@
       </w:pPr>
       <w:r>
         <w:lastRenderedPageBreak/>
-        <w:t xml:space="preserve">7.2 </w:t>
-      </w:r>
-      <w:r>
-        <w:t>Оценка экономической эффективности использования капитала предприятия</w:t>
+        <w:t>7.2 Оценка экономической эффективности использования капитала предприятия</w:t>
       </w:r>
     </w:p>
     <w:p>
@@ -10361,27 +11761,13 @@
         <w:rPr>
           <w:rFonts w:eastAsiaTheme="minorEastAsia"/>
         </w:rPr>
-        <w:t xml:space="preserve"> называется </w:t>
-      </w:r>
-      <w:proofErr w:type="spellStart"/>
-      <w:r>
-        <w:rPr>
-          <w:rFonts w:eastAsiaTheme="minorEastAsia"/>
-        </w:rPr>
-        <w:t>оплатоё</w:t>
-      </w:r>
-      <w:r>
-        <w:rPr>
-          <w:rFonts w:eastAsiaTheme="minorEastAsia"/>
-        </w:rPr>
-        <w:t>мкостью</w:t>
-      </w:r>
-      <w:proofErr w:type="spellEnd"/>
-      <w:r>
-        <w:rPr>
-          <w:rFonts w:eastAsiaTheme="minorEastAsia"/>
-        </w:rPr>
-        <w:t xml:space="preserve"> единицы продукции. Дро</w:t>
+        <w:t xml:space="preserve"> называется оплатоё</w:t>
+      </w:r>
+      <w:r>
+        <w:rPr>
+          <w:rFonts w:eastAsiaTheme="minorEastAsia"/>
+        </w:rPr>
+        <w:t>мкостью единицы продукции. Дро</w:t>
       </w:r>
       <w:r>
         <w:rPr>
@@ -10520,21 +11906,7 @@
         <w:rPr>
           <w:rFonts w:eastAsiaTheme="minorEastAsia"/>
         </w:rPr>
-        <w:t xml:space="preserve"> - </w:t>
-      </w:r>
-      <w:proofErr w:type="spellStart"/>
-      <w:r>
-        <w:rPr>
-          <w:rFonts w:eastAsiaTheme="minorEastAsia"/>
-        </w:rPr>
-        <w:t>фондоемкость</w:t>
-      </w:r>
-      <w:proofErr w:type="spellEnd"/>
-      <w:r>
-        <w:rPr>
-          <w:rFonts w:eastAsiaTheme="minorEastAsia"/>
-        </w:rPr>
-        <w:t xml:space="preserve"> продукции;</w:t>
+        <w:t xml:space="preserve"> - фондоемкость продукции;</w:t>
       </w:r>
     </w:p>
     <w:p>
@@ -11150,35 +12522,7 @@
         <w:rPr>
           <w:rFonts w:eastAsiaTheme="minorEastAsia"/>
         </w:rPr>
-        <w:t xml:space="preserve">Произведение, </w:t>
-      </w:r>
-      <w:proofErr w:type="spellStart"/>
-      <w:r>
-        <w:rPr>
-          <w:rFonts w:eastAsiaTheme="minorEastAsia"/>
-        </w:rPr>
-        <w:t>аФе</w:t>
-      </w:r>
-      <w:proofErr w:type="spellEnd"/>
-      <w:r>
-        <w:rPr>
-          <w:rFonts w:eastAsiaTheme="minorEastAsia"/>
-        </w:rPr>
-        <w:t xml:space="preserve"> — называется </w:t>
-      </w:r>
-      <w:proofErr w:type="spellStart"/>
-      <w:r>
-        <w:rPr>
-          <w:rFonts w:eastAsiaTheme="minorEastAsia"/>
-        </w:rPr>
-        <w:t>амортизациоемкостью</w:t>
-      </w:r>
-      <w:proofErr w:type="spellEnd"/>
-      <w:r>
-        <w:rPr>
-          <w:rFonts w:eastAsiaTheme="minorEastAsia"/>
-        </w:rPr>
-        <w:t xml:space="preserve"> — единицы продукции.</w:t>
+        <w:t>Произведение, аФе — называется амортизациоемкостью — единицы продукции.</w:t>
       </w:r>
       <w:r>
         <w:rPr>
@@ -11615,21 +12959,7 @@
         <w:rPr>
           <w:rFonts w:eastAsiaTheme="minorEastAsia"/>
         </w:rPr>
-        <w:t xml:space="preserve">ПР/РП - </w:t>
-      </w:r>
-      <w:proofErr w:type="spellStart"/>
-      <w:r>
-        <w:rPr>
-          <w:rFonts w:eastAsiaTheme="minorEastAsia"/>
-        </w:rPr>
-        <w:t>услугоемкость</w:t>
-      </w:r>
-      <w:proofErr w:type="spellEnd"/>
-      <w:r>
-        <w:rPr>
-          <w:rFonts w:eastAsiaTheme="minorEastAsia"/>
-        </w:rPr>
-        <w:t xml:space="preserve"> единицы продукции - у, так как величина ПР включает затраты, связанные с оплатой услуг сторонних организаций разного профиля (банков, связей и так далее).</w:t>
+        <w:t>ПР/РП - услугоемкость единицы продукции - у, так как величина ПР включает затраты, связанные с оплатой услуг сторонних организаций разного профиля (банков, связей и так далее).</w:t>
       </w:r>
       <w:r>
         <w:rPr>
@@ -17013,44 +18343,12 @@
       </w:r>
       <w:proofErr w:type="spellEnd"/>
       <w:r>
-        <w:t xml:space="preserve"> реализованной продукции сократились на 0,337 коп. </w:t>
-      </w:r>
-      <w:proofErr w:type="spellStart"/>
-      <w:r>
-        <w:t>Оплатоемкость</w:t>
-      </w:r>
-      <w:proofErr w:type="spellEnd"/>
-      <w:r>
-        <w:t xml:space="preserve">, амортизация и материалоемкость, также уменьшились на 33%. </w:t>
-      </w:r>
-      <w:proofErr w:type="spellStart"/>
-      <w:r>
-        <w:t>Услугоемкость</w:t>
-      </w:r>
-      <w:proofErr w:type="spellEnd"/>
-      <w:r>
-        <w:t xml:space="preserve"> увеличилась на 3,5%.</w:t>
-      </w:r>
-    </w:p>
-    <w:p>
-      <w:r>
-        <w:t xml:space="preserve">Затраты на единицу труда уменьшились на 36%, а трудоемкость единицы реализованной продукции увеличилось на 13%. Средняя норма амортизации выросла на 13,3%, </w:t>
-      </w:r>
-      <w:proofErr w:type="spellStart"/>
-      <w:r>
-        <w:t>фондоемкость</w:t>
-      </w:r>
-      <w:proofErr w:type="spellEnd"/>
-      <w:r>
-        <w:t xml:space="preserve"> уменьшилась на 4% и </w:t>
-      </w:r>
-      <w:proofErr w:type="spellStart"/>
-      <w:r>
-        <w:t>амортизациоемкость</w:t>
-      </w:r>
-      <w:proofErr w:type="spellEnd"/>
-      <w:r>
-        <w:t xml:space="preserve"> уменьшилась на 33%.</w:t>
+        <w:t xml:space="preserve"> реализованной продукции сократились на 0,337 коп. Оплатоемкость, амортизация и материалоемкость, также уменьшились на 33%. Услугоемкость увеличилась на 3,5%.</w:t>
+      </w:r>
+    </w:p>
+    <w:p>
+      <w:r>
+        <w:t>Затраты на единицу труда уменьшились на 36%, а трудоемкость единицы реализованной продукции увеличилось на 13%. Средняя норма амортизации выросла на 13,3%, фондоемкость уменьшилась на 4% и амортизациоемкость уменьшилась на 33%.</w:t>
       </w:r>
     </w:p>
     <w:p>
@@ -17081,13 +18379,7 @@
           <w:rFonts w:eastAsiaTheme="minorEastAsia"/>
         </w:rPr>
         <w:lastRenderedPageBreak/>
-        <w:t>7.</w:t>
-      </w:r>
-      <w:r>
-        <w:rPr>
-          <w:rFonts w:eastAsiaTheme="minorEastAsia"/>
-        </w:rPr>
-        <w:t>3</w:t>
+        <w:t>7.3</w:t>
       </w:r>
       <w:r>
         <w:rPr>
@@ -19433,19 +20725,11 @@
           <w:rFonts w:eastAsiaTheme="minorEastAsia"/>
         </w:rPr>
       </w:pPr>
-      <w:proofErr w:type="spellStart"/>
-      <w:r>
-        <w:rPr>
-          <w:rFonts w:eastAsiaTheme="minorEastAsia"/>
-        </w:rPr>
-        <w:t>Фондоемкость</w:t>
-      </w:r>
-      <w:proofErr w:type="spellEnd"/>
-      <w:r>
-        <w:rPr>
-          <w:rFonts w:eastAsiaTheme="minorEastAsia"/>
-        </w:rPr>
-        <w:t xml:space="preserve"> (Ф</w:t>
+      <w:r>
+        <w:rPr>
+          <w:rFonts w:eastAsiaTheme="minorEastAsia"/>
+        </w:rPr>
+        <w:t>Фондоемкость (Ф</w:t>
       </w:r>
       <w:r>
         <w:rPr>
@@ -20656,16 +21940,8 @@
         <w:rPr>
           <w:rFonts w:eastAsiaTheme="minorEastAsia"/>
         </w:rPr>
-        <w:t xml:space="preserve">Показатель </w:t>
-      </w:r>
-      <w:proofErr w:type="spellStart"/>
-      <w:r>
-        <w:rPr>
-          <w:rFonts w:eastAsiaTheme="minorEastAsia"/>
-        </w:rPr>
-        <w:t>фондоемкость</w:t>
-      </w:r>
-      <w:proofErr w:type="spellEnd"/>
+        <w:t>Показатель фондоемкость</w:t>
+      </w:r>
       <w:r>
         <w:rPr>
           <w:rFonts w:eastAsiaTheme="minorEastAsia"/>
@@ -20725,13 +22001,7 @@
           <w:rFonts w:eastAsiaTheme="minorEastAsia"/>
         </w:rPr>
         <w:lastRenderedPageBreak/>
-        <w:t>7.</w:t>
-      </w:r>
-      <w:r>
-        <w:rPr>
-          <w:rFonts w:eastAsiaTheme="minorEastAsia"/>
-        </w:rPr>
-        <w:t>4 Оценка эффективности использования оборотных средств предприятия</w:t>
+        <w:t>7.4 Оценка эффективности использования оборотных средств предприятия</w:t>
       </w:r>
     </w:p>
     <w:p>
@@ -22813,27 +24083,20 @@
           <w:rFonts w:cs="Times New Roman"/>
           <w:szCs w:val="24"/>
         </w:rPr>
-        <w:t>еский узел</w:t>
+        <w:t xml:space="preserve">еский узел этиленовой колонны </w:t>
       </w:r>
       <w:r>
         <w:rPr>
           <w:rFonts w:cs="Times New Roman"/>
           <w:szCs w:val="24"/>
         </w:rPr>
-        <w:t xml:space="preserve"> этиленовой колонны </w:t>
+        <w:t>К-303</w:t>
       </w:r>
       <w:r>
         <w:rPr>
           <w:rFonts w:cs="Times New Roman"/>
           <w:szCs w:val="24"/>
         </w:rPr>
-        <w:t>К-303</w:t>
-      </w:r>
-      <w:r>
-        <w:rPr>
-          <w:rFonts w:cs="Times New Roman"/>
-          <w:szCs w:val="24"/>
-        </w:rPr>
         <w:t>.</w:t>
       </w:r>
     </w:p>
@@ -22850,48 +24113,27 @@
     </w:p>
     <w:p>
       <w:r>
-        <w:t>1. Описал</w:t>
-      </w:r>
-      <w:r>
-        <w:t xml:space="preserve"> свойства те</w:t>
-      </w:r>
-      <w:r>
-        <w:t>хнологического процесса, выбрал</w:t>
-      </w:r>
-      <w:r>
-        <w:t xml:space="preserve"> регулируемые параметры и регулирующие воздействия.</w:t>
-      </w:r>
-    </w:p>
-    <w:p>
-      <w:r>
-        <w:t>2. Разработал</w:t>
-      </w:r>
-      <w:r>
-        <w:t xml:space="preserve"> функциональную схему автоматизации на базе программно-технических средств автоматизации установки этан-этиленовой фракции по получению концентрата этилена.</w:t>
-      </w:r>
-    </w:p>
-    <w:p>
-      <w:r>
-        <w:t>3. Составил</w:t>
-      </w:r>
-      <w:r>
-        <w:t xml:space="preserve"> спецификацию КИПиА.</w:t>
-      </w:r>
-    </w:p>
-    <w:p>
-      <w:r>
-        <w:t>4. Описал</w:t>
-      </w:r>
-      <w:r>
-        <w:t xml:space="preserve"> монтаж КИПиА.</w:t>
-      </w:r>
-    </w:p>
-    <w:p>
-      <w:r>
-        <w:t>5. Разработал схемы</w:t>
-      </w:r>
-      <w:r>
-        <w:t>: ФСА.</w:t>
+        <w:t>1. Описал свойства технологического процесса, выбрал регулируемые параметры и регулирующие воздействия.</w:t>
+      </w:r>
+    </w:p>
+    <w:p>
+      <w:r>
+        <w:t>2. Разработал функциональную схему автоматизации на базе программно-технических средств автоматизации установки этан-этиленовой фракции по получению концентрата этилена.</w:t>
+      </w:r>
+    </w:p>
+    <w:p>
+      <w:r>
+        <w:t>3. Составил спецификацию КИПиА.</w:t>
+      </w:r>
+    </w:p>
+    <w:p>
+      <w:r>
+        <w:t>4. Описал монтаж КИПиА.</w:t>
+      </w:r>
+    </w:p>
+    <w:p>
+      <w:r>
+        <w:t>5. Разработал схемы: ФСА.</w:t>
       </w:r>
     </w:p>
     <w:p/>
@@ -22935,39 +24177,7 @@
         </w:numPr>
       </w:pPr>
       <w:r>
-        <w:t xml:space="preserve">/Электронный ресурс/ </w:t>
-      </w:r>
-      <w:proofErr w:type="spellStart"/>
-      <w:r>
-        <w:t>Клочкова</w:t>
-      </w:r>
-      <w:proofErr w:type="spellEnd"/>
-      <w:r>
-        <w:t xml:space="preserve">, Е. Н. Экономика организации; учебник для СПО / Е. Н. </w:t>
-      </w:r>
-      <w:proofErr w:type="spellStart"/>
-      <w:r>
-        <w:t>Клочкова</w:t>
-      </w:r>
-      <w:proofErr w:type="spellEnd"/>
-      <w:r>
-        <w:t xml:space="preserve">, В. И. Кузнецов, Т. Е. Платонова; под ред. В. Н. </w:t>
-      </w:r>
-      <w:proofErr w:type="spellStart"/>
-      <w:r>
-        <w:t>Клочковой</w:t>
-      </w:r>
-      <w:proofErr w:type="spellEnd"/>
-      <w:r>
-        <w:t xml:space="preserve">. — М.: Издательство </w:t>
-      </w:r>
-      <w:proofErr w:type="spellStart"/>
-      <w:r>
-        <w:t>Юрайт</w:t>
-      </w:r>
-      <w:proofErr w:type="spellEnd"/>
-      <w:r>
-        <w:t>, 2017. — 447 с.</w:t>
+        <w:t>/Электронный ресурс/ Клочкова, Е. Н. Экономика организации; учебник для СПО / Е. Н. Клочкова, В. И. Кузнецов, Т. Е. Платонова; под ред. В. Н. Клочковой. — М.: Издательство Юрайт, 2017. — 447 с.</w:t>
       </w:r>
     </w:p>
     <w:p>
@@ -22979,39 +24189,16 @@
         </w:numPr>
       </w:pPr>
       <w:r>
-        <w:t xml:space="preserve">/Электронный ресурс/ Барышникова, Н. А. Экономика организации: учебное пособие для СПО / Н. А. Барышникова, Т. А. </w:t>
-      </w:r>
-      <w:proofErr w:type="spellStart"/>
-      <w:r>
-        <w:t>Матеуш</w:t>
-      </w:r>
-      <w:proofErr w:type="spellEnd"/>
-      <w:r>
-        <w:t xml:space="preserve">, М. Г. Миронов. — 2 = изд., </w:t>
-      </w:r>
-      <w:proofErr w:type="spellStart"/>
-      <w:r>
-        <w:t>перераб</w:t>
-      </w:r>
-      <w:proofErr w:type="spellEnd"/>
+        <w:t>/Электронный ресурс/ Барышникова, Н. А. Экономика организации: учебное пособие для СПО / Н. А. Барышникова, Т. А. Матеуш, М. Г. Миронов. — 2 = изд., перераб</w:t>
+      </w:r>
       <w:proofErr w:type="gramStart"/>
       <w:r>
         <w:t>.</w:t>
       </w:r>
       <w:proofErr w:type="gramEnd"/>
       <w:r>
-        <w:t xml:space="preserve"> и доп. — М.: Издательство </w:t>
-      </w:r>
-      <w:proofErr w:type="spellStart"/>
-      <w:r>
-        <w:t>Юрайт</w:t>
-      </w:r>
-      <w:proofErr w:type="spellEnd"/>
-      <w:r>
-        <w:t>, 2017. — 191 с. — (Серия: Профессиональное образование).</w:t>
-      </w:r>
-      <w:bookmarkStart w:id="0" w:name="_GoBack"/>
-      <w:bookmarkEnd w:id="0"/>
+        <w:t xml:space="preserve"> и доп. — М.: Издательство Юрайт, 2017. — 191 с. — (Серия: Профессиональное образование).</w:t>
+      </w:r>
     </w:p>
     <w:sectPr>
       <w:pgSz w:w="11906" w:h="16838"/>
@@ -23293,6 +24480,119 @@
     </w:lvl>
   </w:abstractNum>
   <w:abstractNum w:abstractNumId="3" w15:restartNumberingAfterBreak="0">
+    <w:nsid w:val="3335426B"/>
+    <w:multiLevelType w:val="hybridMultilevel"/>
+    <w:tmpl w:val="65782B56"/>
+    <w:lvl w:ilvl="0" w:tplc="04190001">
+      <w:start w:val="1"/>
+      <w:numFmt w:val="bullet"/>
+      <w:lvlText w:val=""/>
+      <w:lvlJc w:val="left"/>
+      <w:pPr>
+        <w:ind w:left="720" w:hanging="360"/>
+      </w:pPr>
+      <w:rPr>
+        <w:rFonts w:ascii="Symbol" w:hAnsi="Symbol" w:hint="default"/>
+      </w:rPr>
+    </w:lvl>
+    <w:lvl w:ilvl="1" w:tplc="04190003" w:tentative="1">
+      <w:start w:val="1"/>
+      <w:numFmt w:val="bullet"/>
+      <w:lvlText w:val="o"/>
+      <w:lvlJc w:val="left"/>
+      <w:pPr>
+        <w:ind w:left="1440" w:hanging="360"/>
+      </w:pPr>
+      <w:rPr>
+        <w:rFonts w:ascii="Courier New" w:hAnsi="Courier New" w:cs="Courier New" w:hint="default"/>
+      </w:rPr>
+    </w:lvl>
+    <w:lvl w:ilvl="2" w:tplc="04190005" w:tentative="1">
+      <w:start w:val="1"/>
+      <w:numFmt w:val="bullet"/>
+      <w:lvlText w:val=""/>
+      <w:lvlJc w:val="left"/>
+      <w:pPr>
+        <w:ind w:left="2160" w:hanging="360"/>
+      </w:pPr>
+      <w:rPr>
+        <w:rFonts w:ascii="Wingdings" w:hAnsi="Wingdings" w:hint="default"/>
+      </w:rPr>
+    </w:lvl>
+    <w:lvl w:ilvl="3" w:tplc="04190001" w:tentative="1">
+      <w:start w:val="1"/>
+      <w:numFmt w:val="bullet"/>
+      <w:lvlText w:val=""/>
+      <w:lvlJc w:val="left"/>
+      <w:pPr>
+        <w:ind w:left="2880" w:hanging="360"/>
+      </w:pPr>
+      <w:rPr>
+        <w:rFonts w:ascii="Symbol" w:hAnsi="Symbol" w:hint="default"/>
+      </w:rPr>
+    </w:lvl>
+    <w:lvl w:ilvl="4" w:tplc="04190003" w:tentative="1">
+      <w:start w:val="1"/>
+      <w:numFmt w:val="bullet"/>
+      <w:lvlText w:val="o"/>
+      <w:lvlJc w:val="left"/>
+      <w:pPr>
+        <w:ind w:left="3600" w:hanging="360"/>
+      </w:pPr>
+      <w:rPr>
+        <w:rFonts w:ascii="Courier New" w:hAnsi="Courier New" w:cs="Courier New" w:hint="default"/>
+      </w:rPr>
+    </w:lvl>
+    <w:lvl w:ilvl="5" w:tplc="04190005" w:tentative="1">
+      <w:start w:val="1"/>
+      <w:numFmt w:val="bullet"/>
+      <w:lvlText w:val=""/>
+      <w:lvlJc w:val="left"/>
+      <w:pPr>
+        <w:ind w:left="4320" w:hanging="360"/>
+      </w:pPr>
+      <w:rPr>
+        <w:rFonts w:ascii="Wingdings" w:hAnsi="Wingdings" w:hint="default"/>
+      </w:rPr>
+    </w:lvl>
+    <w:lvl w:ilvl="6" w:tplc="04190001" w:tentative="1">
+      <w:start w:val="1"/>
+      <w:numFmt w:val="bullet"/>
+      <w:lvlText w:val=""/>
+      <w:lvlJc w:val="left"/>
+      <w:pPr>
+        <w:ind w:left="5040" w:hanging="360"/>
+      </w:pPr>
+      <w:rPr>
+        <w:rFonts w:ascii="Symbol" w:hAnsi="Symbol" w:hint="default"/>
+      </w:rPr>
+    </w:lvl>
+    <w:lvl w:ilvl="7" w:tplc="04190003" w:tentative="1">
+      <w:start w:val="1"/>
+      <w:numFmt w:val="bullet"/>
+      <w:lvlText w:val="o"/>
+      <w:lvlJc w:val="left"/>
+      <w:pPr>
+        <w:ind w:left="5760" w:hanging="360"/>
+      </w:pPr>
+      <w:rPr>
+        <w:rFonts w:ascii="Courier New" w:hAnsi="Courier New" w:cs="Courier New" w:hint="default"/>
+      </w:rPr>
+    </w:lvl>
+    <w:lvl w:ilvl="8" w:tplc="04190005" w:tentative="1">
+      <w:start w:val="1"/>
+      <w:numFmt w:val="bullet"/>
+      <w:lvlText w:val=""/>
+      <w:lvlJc w:val="left"/>
+      <w:pPr>
+        <w:ind w:left="6480" w:hanging="360"/>
+      </w:pPr>
+      <w:rPr>
+        <w:rFonts w:ascii="Wingdings" w:hAnsi="Wingdings" w:hint="default"/>
+      </w:rPr>
+    </w:lvl>
+  </w:abstractNum>
+  <w:abstractNum w:abstractNumId="4" w15:restartNumberingAfterBreak="0">
     <w:nsid w:val="43EA1A97"/>
     <w:multiLevelType w:val="hybridMultilevel"/>
     <w:tmpl w:val="9BA8F0E6"/>
@@ -23381,7 +24681,120 @@
       </w:pPr>
     </w:lvl>
   </w:abstractNum>
-  <w:abstractNum w:abstractNumId="4" w15:restartNumberingAfterBreak="0">
+  <w:abstractNum w:abstractNumId="5" w15:restartNumberingAfterBreak="0">
+    <w:nsid w:val="462A7DD7"/>
+    <w:multiLevelType w:val="hybridMultilevel"/>
+    <w:tmpl w:val="BFDA8A0E"/>
+    <w:lvl w:ilvl="0" w:tplc="04190001">
+      <w:start w:val="1"/>
+      <w:numFmt w:val="bullet"/>
+      <w:lvlText w:val=""/>
+      <w:lvlJc w:val="left"/>
+      <w:pPr>
+        <w:ind w:left="720" w:hanging="360"/>
+      </w:pPr>
+      <w:rPr>
+        <w:rFonts w:ascii="Symbol" w:hAnsi="Symbol" w:hint="default"/>
+      </w:rPr>
+    </w:lvl>
+    <w:lvl w:ilvl="1" w:tplc="04190003" w:tentative="1">
+      <w:start w:val="1"/>
+      <w:numFmt w:val="bullet"/>
+      <w:lvlText w:val="o"/>
+      <w:lvlJc w:val="left"/>
+      <w:pPr>
+        <w:ind w:left="1440" w:hanging="360"/>
+      </w:pPr>
+      <w:rPr>
+        <w:rFonts w:ascii="Courier New" w:hAnsi="Courier New" w:cs="Courier New" w:hint="default"/>
+      </w:rPr>
+    </w:lvl>
+    <w:lvl w:ilvl="2" w:tplc="04190005" w:tentative="1">
+      <w:start w:val="1"/>
+      <w:numFmt w:val="bullet"/>
+      <w:lvlText w:val=""/>
+      <w:lvlJc w:val="left"/>
+      <w:pPr>
+        <w:ind w:left="2160" w:hanging="360"/>
+      </w:pPr>
+      <w:rPr>
+        <w:rFonts w:ascii="Wingdings" w:hAnsi="Wingdings" w:hint="default"/>
+      </w:rPr>
+    </w:lvl>
+    <w:lvl w:ilvl="3" w:tplc="04190001" w:tentative="1">
+      <w:start w:val="1"/>
+      <w:numFmt w:val="bullet"/>
+      <w:lvlText w:val=""/>
+      <w:lvlJc w:val="left"/>
+      <w:pPr>
+        <w:ind w:left="2880" w:hanging="360"/>
+      </w:pPr>
+      <w:rPr>
+        <w:rFonts w:ascii="Symbol" w:hAnsi="Symbol" w:hint="default"/>
+      </w:rPr>
+    </w:lvl>
+    <w:lvl w:ilvl="4" w:tplc="04190003" w:tentative="1">
+      <w:start w:val="1"/>
+      <w:numFmt w:val="bullet"/>
+      <w:lvlText w:val="o"/>
+      <w:lvlJc w:val="left"/>
+      <w:pPr>
+        <w:ind w:left="3600" w:hanging="360"/>
+      </w:pPr>
+      <w:rPr>
+        <w:rFonts w:ascii="Courier New" w:hAnsi="Courier New" w:cs="Courier New" w:hint="default"/>
+      </w:rPr>
+    </w:lvl>
+    <w:lvl w:ilvl="5" w:tplc="04190005" w:tentative="1">
+      <w:start w:val="1"/>
+      <w:numFmt w:val="bullet"/>
+      <w:lvlText w:val=""/>
+      <w:lvlJc w:val="left"/>
+      <w:pPr>
+        <w:ind w:left="4320" w:hanging="360"/>
+      </w:pPr>
+      <w:rPr>
+        <w:rFonts w:ascii="Wingdings" w:hAnsi="Wingdings" w:hint="default"/>
+      </w:rPr>
+    </w:lvl>
+    <w:lvl w:ilvl="6" w:tplc="04190001" w:tentative="1">
+      <w:start w:val="1"/>
+      <w:numFmt w:val="bullet"/>
+      <w:lvlText w:val=""/>
+      <w:lvlJc w:val="left"/>
+      <w:pPr>
+        <w:ind w:left="5040" w:hanging="360"/>
+      </w:pPr>
+      <w:rPr>
+        <w:rFonts w:ascii="Symbol" w:hAnsi="Symbol" w:hint="default"/>
+      </w:rPr>
+    </w:lvl>
+    <w:lvl w:ilvl="7" w:tplc="04190003" w:tentative="1">
+      <w:start w:val="1"/>
+      <w:numFmt w:val="bullet"/>
+      <w:lvlText w:val="o"/>
+      <w:lvlJc w:val="left"/>
+      <w:pPr>
+        <w:ind w:left="5760" w:hanging="360"/>
+      </w:pPr>
+      <w:rPr>
+        <w:rFonts w:ascii="Courier New" w:hAnsi="Courier New" w:cs="Courier New" w:hint="default"/>
+      </w:rPr>
+    </w:lvl>
+    <w:lvl w:ilvl="8" w:tplc="04190005" w:tentative="1">
+      <w:start w:val="1"/>
+      <w:numFmt w:val="bullet"/>
+      <w:lvlText w:val=""/>
+      <w:lvlJc w:val="left"/>
+      <w:pPr>
+        <w:ind w:left="6480" w:hanging="360"/>
+      </w:pPr>
+      <w:rPr>
+        <w:rFonts w:ascii="Wingdings" w:hAnsi="Wingdings" w:hint="default"/>
+      </w:rPr>
+    </w:lvl>
+  </w:abstractNum>
+  <w:abstractNum w:abstractNumId="6" w15:restartNumberingAfterBreak="0">
     <w:nsid w:val="466976A5"/>
     <w:multiLevelType w:val="hybridMultilevel"/>
     <w:tmpl w:val="C45C9900"/>
@@ -23470,7 +24883,7 @@
       </w:pPr>
     </w:lvl>
   </w:abstractNum>
-  <w:abstractNum w:abstractNumId="5" w15:restartNumberingAfterBreak="0">
+  <w:abstractNum w:abstractNumId="7" w15:restartNumberingAfterBreak="0">
     <w:nsid w:val="4DE93902"/>
     <w:multiLevelType w:val="hybridMultilevel"/>
     <w:tmpl w:val="3A10E1AC"/>
@@ -23559,7 +24972,7 @@
       </w:pPr>
     </w:lvl>
   </w:abstractNum>
-  <w:abstractNum w:abstractNumId="6" w15:restartNumberingAfterBreak="0">
+  <w:abstractNum w:abstractNumId="8" w15:restartNumberingAfterBreak="0">
     <w:nsid w:val="59E45BF5"/>
     <w:multiLevelType w:val="multilevel"/>
     <w:tmpl w:val="1B7CA54C"/>
@@ -23672,7 +25085,7 @@
       </w:rPr>
     </w:lvl>
   </w:abstractNum>
-  <w:abstractNum w:abstractNumId="7" w15:restartNumberingAfterBreak="0">
+  <w:abstractNum w:abstractNumId="9" w15:restartNumberingAfterBreak="0">
     <w:nsid w:val="5E6A4E12"/>
     <w:multiLevelType w:val="hybridMultilevel"/>
     <w:tmpl w:val="A2B0DB24"/>
@@ -23761,7 +25174,7 @@
       </w:pPr>
     </w:lvl>
   </w:abstractNum>
-  <w:abstractNum w:abstractNumId="8" w15:restartNumberingAfterBreak="0">
+  <w:abstractNum w:abstractNumId="10" w15:restartNumberingAfterBreak="0">
     <w:nsid w:val="613328F1"/>
     <w:multiLevelType w:val="hybridMultilevel"/>
     <w:tmpl w:val="DA5C8FC2"/>
@@ -23847,7 +25260,7 @@
       </w:pPr>
     </w:lvl>
   </w:abstractNum>
-  <w:abstractNum w:abstractNumId="9" w15:restartNumberingAfterBreak="0">
+  <w:abstractNum w:abstractNumId="11" w15:restartNumberingAfterBreak="0">
     <w:nsid w:val="64611D26"/>
     <w:multiLevelType w:val="hybridMultilevel"/>
     <w:tmpl w:val="F2D6B9B4"/>
@@ -23960,7 +25373,7 @@
       </w:rPr>
     </w:lvl>
   </w:abstractNum>
-  <w:abstractNum w:abstractNumId="10" w15:restartNumberingAfterBreak="0">
+  <w:abstractNum w:abstractNumId="12" w15:restartNumberingAfterBreak="0">
     <w:nsid w:val="65583F8F"/>
     <w:multiLevelType w:val="hybridMultilevel"/>
     <w:tmpl w:val="F2D2EC54"/>
@@ -24049,35 +25462,148 @@
       </w:pPr>
     </w:lvl>
   </w:abstractNum>
+  <w:abstractNum w:abstractNumId="13" w15:restartNumberingAfterBreak="0">
+    <w:nsid w:val="6C0710AA"/>
+    <w:multiLevelType w:val="hybridMultilevel"/>
+    <w:tmpl w:val="0CFC5A88"/>
+    <w:lvl w:ilvl="0" w:tplc="04190001">
+      <w:start w:val="1"/>
+      <w:numFmt w:val="bullet"/>
+      <w:lvlText w:val=""/>
+      <w:lvlJc w:val="left"/>
+      <w:pPr>
+        <w:ind w:left="1571" w:hanging="360"/>
+      </w:pPr>
+      <w:rPr>
+        <w:rFonts w:ascii="Symbol" w:hAnsi="Symbol" w:hint="default"/>
+      </w:rPr>
+    </w:lvl>
+    <w:lvl w:ilvl="1" w:tplc="04190003" w:tentative="1">
+      <w:start w:val="1"/>
+      <w:numFmt w:val="bullet"/>
+      <w:lvlText w:val="o"/>
+      <w:lvlJc w:val="left"/>
+      <w:pPr>
+        <w:ind w:left="2291" w:hanging="360"/>
+      </w:pPr>
+      <w:rPr>
+        <w:rFonts w:ascii="Courier New" w:hAnsi="Courier New" w:cs="Courier New" w:hint="default"/>
+      </w:rPr>
+    </w:lvl>
+    <w:lvl w:ilvl="2" w:tplc="04190005" w:tentative="1">
+      <w:start w:val="1"/>
+      <w:numFmt w:val="bullet"/>
+      <w:lvlText w:val=""/>
+      <w:lvlJc w:val="left"/>
+      <w:pPr>
+        <w:ind w:left="3011" w:hanging="360"/>
+      </w:pPr>
+      <w:rPr>
+        <w:rFonts w:ascii="Wingdings" w:hAnsi="Wingdings" w:hint="default"/>
+      </w:rPr>
+    </w:lvl>
+    <w:lvl w:ilvl="3" w:tplc="04190001" w:tentative="1">
+      <w:start w:val="1"/>
+      <w:numFmt w:val="bullet"/>
+      <w:lvlText w:val=""/>
+      <w:lvlJc w:val="left"/>
+      <w:pPr>
+        <w:ind w:left="3731" w:hanging="360"/>
+      </w:pPr>
+      <w:rPr>
+        <w:rFonts w:ascii="Symbol" w:hAnsi="Symbol" w:hint="default"/>
+      </w:rPr>
+    </w:lvl>
+    <w:lvl w:ilvl="4" w:tplc="04190003" w:tentative="1">
+      <w:start w:val="1"/>
+      <w:numFmt w:val="bullet"/>
+      <w:lvlText w:val="o"/>
+      <w:lvlJc w:val="left"/>
+      <w:pPr>
+        <w:ind w:left="4451" w:hanging="360"/>
+      </w:pPr>
+      <w:rPr>
+        <w:rFonts w:ascii="Courier New" w:hAnsi="Courier New" w:cs="Courier New" w:hint="default"/>
+      </w:rPr>
+    </w:lvl>
+    <w:lvl w:ilvl="5" w:tplc="04190005" w:tentative="1">
+      <w:start w:val="1"/>
+      <w:numFmt w:val="bullet"/>
+      <w:lvlText w:val=""/>
+      <w:lvlJc w:val="left"/>
+      <w:pPr>
+        <w:ind w:left="5171" w:hanging="360"/>
+      </w:pPr>
+      <w:rPr>
+        <w:rFonts w:ascii="Wingdings" w:hAnsi="Wingdings" w:hint="default"/>
+      </w:rPr>
+    </w:lvl>
+    <w:lvl w:ilvl="6" w:tplc="04190001" w:tentative="1">
+      <w:start w:val="1"/>
+      <w:numFmt w:val="bullet"/>
+      <w:lvlText w:val=""/>
+      <w:lvlJc w:val="left"/>
+      <w:pPr>
+        <w:ind w:left="5891" w:hanging="360"/>
+      </w:pPr>
+      <w:rPr>
+        <w:rFonts w:ascii="Symbol" w:hAnsi="Symbol" w:hint="default"/>
+      </w:rPr>
+    </w:lvl>
+    <w:lvl w:ilvl="7" w:tplc="04190003" w:tentative="1">
+      <w:start w:val="1"/>
+      <w:numFmt w:val="bullet"/>
+      <w:lvlText w:val="o"/>
+      <w:lvlJc w:val="left"/>
+      <w:pPr>
+        <w:ind w:left="6611" w:hanging="360"/>
+      </w:pPr>
+      <w:rPr>
+        <w:rFonts w:ascii="Courier New" w:hAnsi="Courier New" w:cs="Courier New" w:hint="default"/>
+      </w:rPr>
+    </w:lvl>
+    <w:lvl w:ilvl="8" w:tplc="04190005" w:tentative="1">
+      <w:start w:val="1"/>
+      <w:numFmt w:val="bullet"/>
+      <w:lvlText w:val=""/>
+      <w:lvlJc w:val="left"/>
+      <w:pPr>
+        <w:ind w:left="7331" w:hanging="360"/>
+      </w:pPr>
+      <w:rPr>
+        <w:rFonts w:ascii="Wingdings" w:hAnsi="Wingdings" w:hint="default"/>
+      </w:rPr>
+    </w:lvl>
+  </w:abstractNum>
   <w:num w:numId="1">
-    <w:abstractNumId w:val="10"/>
+    <w:abstractNumId w:val="12"/>
   </w:num>
   <w:num w:numId="2">
     <w:abstractNumId w:val="2"/>
   </w:num>
   <w:num w:numId="3">
-    <w:abstractNumId w:val="3"/>
+    <w:abstractNumId w:val="4"/>
   </w:num>
   <w:num w:numId="4">
-    <w:abstractNumId w:val="7"/>
+    <w:abstractNumId w:val="9"/>
   </w:num>
   <w:num w:numId="5">
-    <w:abstractNumId w:val="5"/>
+    <w:abstractNumId w:val="7"/>
   </w:num>
   <w:num w:numId="6">
     <w:abstractNumId w:val="1"/>
   </w:num>
   <w:num w:numId="7">
-    <w:abstractNumId w:val="9"/>
+    <w:abstractNumId w:val="11"/>
   </w:num>
   <w:num w:numId="8">
-    <w:abstractNumId w:val="4"/>
+    <w:abstractNumId w:val="6"/>
   </w:num>
   <w:num w:numId="9">
     <w:abstractNumId w:val="0"/>
   </w:num>
   <w:num w:numId="10">
-    <w:abstractNumId w:val="8"/>
+    <w:abstractNumId w:val="10"/>
     <w:lvlOverride w:ilvl="0">
       <w:startOverride w:val="1"/>
     </w:lvlOverride>
@@ -24107,7 +25633,16 @@
     </w:lvlOverride>
   </w:num>
   <w:num w:numId="11">
-    <w:abstractNumId w:val="6"/>
+    <w:abstractNumId w:val="8"/>
+  </w:num>
+  <w:num w:numId="12">
+    <w:abstractNumId w:val="5"/>
+  </w:num>
+  <w:num w:numId="13">
+    <w:abstractNumId w:val="3"/>
+  </w:num>
+  <w:num w:numId="14">
+    <w:abstractNumId w:val="13"/>
   </w:num>
 </w:numbering>
 </file>
@@ -25051,7 +26586,7 @@
 </file>
 
 <file path=customXml/itemProps1.xml><?xml version="1.0" encoding="utf-8"?>
-<ds:datastoreItem xmlns:ds="http://schemas.openxmlformats.org/officeDocument/2006/customXml" ds:itemID="{FAFAF59F-AC79-4FB0-8B84-1E65A850A219}">
+<ds:datastoreItem xmlns:ds="http://schemas.openxmlformats.org/officeDocument/2006/customXml" ds:itemID="{BDC8B4C0-448F-468D-B906-47CDA8B88424}">
   <ds:schemaRefs>
     <ds:schemaRef ds:uri="http://schemas.openxmlformats.org/officeDocument/2006/bibliography"/>
   </ds:schemaRefs>

</xml_diff>

<commit_message>
Add APHCHH and some quilities
</commit_message>
<xml_diff>
--- a/2023/Диплом/Булат Насыров/Диплом Булат Насыров.docx
+++ b/2023/Диплом/Булат Насыров/Диплом Булат Насыров.docx
@@ -3884,13 +3884,12 @@
         <w:t xml:space="preserve"> </w:t>
       </w:r>
       <w:r>
-        <w:t>первичный преобразователь параметра, проводит измерения, под позицией 1</w:t>
-      </w:r>
-      <w:r>
-        <w:t>7</w:t>
-      </w:r>
-      <w:r>
-        <w:t xml:space="preserve">-1. </w:t>
+        <w:t>первичный преобраз</w:t>
+      </w:r>
+      <w:bookmarkStart w:id="0" w:name="_GoBack"/>
+      <w:bookmarkEnd w:id="0"/>
+      <w:r>
+        <w:t xml:space="preserve">ователь параметра, проводит измерения, под позицией 17-1. </w:t>
       </w:r>
       <w:r>
         <w:rPr>
@@ -3899,13 +3898,7 @@
         <w:t>FT</w:t>
       </w:r>
       <w:r>
-        <w:t xml:space="preserve"> – промежуточный преобразователь параметра, преобразует сигнал в цифровой, под позицией 1</w:t>
-      </w:r>
-      <w:r>
-        <w:t>7</w:t>
-      </w:r>
-      <w:r>
-        <w:t>-2.</w:t>
+        <w:t xml:space="preserve"> – промежуточный преобразователь параметра, преобразует сигнал в цифровой, под позицией 17-2.</w:t>
       </w:r>
       <w:r>
         <w:t xml:space="preserve"> </w:t>
@@ -3947,28 +3940,7 @@
         <w:t>FIR</w:t>
       </w:r>
       <w:r>
-        <w:t xml:space="preserve"> – показание, регистрация сигнала расхода и устройство вывода для оператора.</w:t>
-      </w:r>
-      <w:r>
-        <w:t xml:space="preserve"> </w:t>
-      </w:r>
-      <w:r>
-        <w:t xml:space="preserve">Также в </w:t>
-      </w:r>
-      <w:r>
-        <w:t>этилен</w:t>
-      </w:r>
-      <w:r>
-        <w:t xml:space="preserve"> контролируется, с помощью </w:t>
-      </w:r>
-      <w:r>
-        <w:t>регулирующего клапана, позиция 18</w:t>
-      </w:r>
-      <w:r>
-        <w:t>-</w:t>
-      </w:r>
-      <w:r>
-        <w:t>1.</w:t>
+        <w:t xml:space="preserve"> – показание, регистрация сигнала расхода и устройство вывода для оператора. Также в этилен контролируется, с помощью регулирующего клапана, позиция 18-1.</w:t>
       </w:r>
     </w:p>
     <w:p/>
@@ -3997,13 +3969,9 @@
       <w:r>
         <w:t xml:space="preserve">Важным показателем АСР является устойчивость, поскольку основное ее назначение заключается в поддержании заданного постоянного значения регулируемого параметра или изменение его по определенному закону. При отклонении регулируемого параметра от заданной величины (например, под действием возмущения или изменения задания) регулятор воздействует на систему таким образом, чтобы ликвидировать это отклонение. Если система в результате этого воздействия возвращается в исходное состояние или переходит в другое равновесное состояние, то такая система называется устойчивой. Если же возникают колебания со все возрастающей амплитудой или происходит монотонное увеличение ошибки е, то система называется </w:t>
       </w:r>
-      <w:proofErr w:type="spellStart"/>
-      <w:proofErr w:type="gramStart"/>
-      <w:r>
-        <w:t>неустойчивой.Для</w:t>
-      </w:r>
-      <w:proofErr w:type="spellEnd"/>
-      <w:proofErr w:type="gramEnd"/>
+      <w:r>
+        <w:t>неустойчивой. Для</w:t>
+      </w:r>
       <w:r>
         <w:t xml:space="preserve"> того, чтобы определить, устойчива система или нет, используются критерии устойчивости:</w:t>
       </w:r>
@@ -4941,13 +4909,357 @@
       <w:r>
         <w:lastRenderedPageBreak/>
         <w:pict>
-          <v:shape id="_x0000_i1029" type="#_x0000_t75" style="width:366.75pt;height:147.75pt">
+          <v:shape id="_x0000_i1026" type="#_x0000_t75" style="width:366.75pt;height:147.75pt">
             <v:imagedata r:id="rId30" o:title="график пф"/>
           </v:shape>
         </w:pict>
       </w:r>
     </w:p>
     <w:p>
+      <w:r>
+        <w:t>Если исследуемая АСР устойчива, то может возникнуть вопрос о том, насколько качественно происходит регулирование в этой системе и удовлетворяет ли оно технологическим требованиям. На практике качество регулирования может быть определено визуально по графику переходной кривой, однако, имеются точные методы, дающие конкретные числовые значения.</w:t>
+      </w:r>
+    </w:p>
+    <w:p>
+      <w:r>
+        <w:tab/>
+        <w:t>Показатели качества разбиты на 4 группы:</w:t>
+      </w:r>
+    </w:p>
+    <w:p>
+      <w:r>
+        <w:t>1) прямые - определяемые непосредственно по кривой переходного процесса,</w:t>
+      </w:r>
+    </w:p>
+    <w:p>
+      <w:r>
+        <w:t>2) корневые - определяемые по корням характеристического полинома,</w:t>
+      </w:r>
+    </w:p>
+    <w:p>
+      <w:r>
+        <w:t>3) частотные - по частотным характеристикам,</w:t>
+      </w:r>
+    </w:p>
+    <w:p>
+      <w:r>
+        <w:t>4) интегральные - получаемые путем интегрирования функций.</w:t>
+      </w:r>
+    </w:p>
+    <w:p>
+      <w:r>
+        <w:pict>
+          <v:shape id="_x0000_i1038" type="#_x0000_t75" style="width:477.75pt;height:302.25pt">
+            <v:imagedata r:id="rId31" o:title="АФЧХ"/>
+          </v:shape>
+        </w:pict>
+      </w:r>
+    </w:p>
+    <w:p>
+      <w:r>
+        <w:t xml:space="preserve">Сразу по ней определяется </w:t>
+      </w:r>
+      <w:r>
+        <w:rPr>
+          <w:b/>
+          <w:u w:val="single"/>
+        </w:rPr>
+        <w:t>установившееся значение выходной величины</w:t>
+      </w:r>
+      <w:r>
+        <w:rPr>
+          <w:b/>
+        </w:rPr>
+        <w:t xml:space="preserve"> </w:t>
+      </w:r>
+      <w:proofErr w:type="spellStart"/>
+      <w:r>
+        <w:t>у</w:t>
+      </w:r>
+      <w:r>
+        <w:rPr>
+          <w:vertAlign w:val="subscript"/>
+        </w:rPr>
+        <w:t>уст</w:t>
+      </w:r>
+      <w:proofErr w:type="spellEnd"/>
+      <w:r>
+        <w:t>.</w:t>
+      </w:r>
+    </w:p>
+    <w:p>
+      <w:r>
+        <w:rPr>
+          <w:b/>
+          <w:u w:val="single"/>
+        </w:rPr>
+        <w:t>Степень затухания</w:t>
+      </w:r>
+      <w:r>
+        <w:rPr>
+          <w:b/>
+        </w:rPr>
+        <w:t xml:space="preserve"> </w:t>
+      </w:r>
+      <w:r>
+        <w:sym w:font="Symbol" w:char="0079"/>
+      </w:r>
+      <w:r>
+        <w:t xml:space="preserve"> определяется по формуле</w:t>
+      </w:r>
+    </w:p>
+    <w:p>
+      <w:r>
+        <w:rPr>
+          <w:rFonts w:eastAsia="Times New Roman"/>
+          <w:position w:val="-34"/>
+        </w:rPr>
+        <w:object w:dxaOrig="1299" w:dyaOrig="780">
+          <v:shape id="_x0000_i1030" type="#_x0000_t75" style="width:65.25pt;height:39pt" o:ole="" fillcolor="window">
+            <v:imagedata r:id="rId32" o:title=""/>
+          </v:shape>
+          <o:OLEObject Type="Embed" ProgID="Equation.3" ShapeID="_x0000_i1030" DrawAspect="Content" ObjectID="_1741441357" r:id="rId33"/>
+        </w:object>
+      </w:r>
+      <w:r>
+        <w:t>,</w:t>
+      </w:r>
+    </w:p>
+    <w:p>
+      <w:r>
+        <w:t>где А</w:t>
+      </w:r>
+      <w:r>
+        <w:rPr>
+          <w:vertAlign w:val="subscript"/>
+        </w:rPr>
+        <w:t>1</w:t>
+      </w:r>
+      <w:r>
+        <w:t xml:space="preserve"> и А</w:t>
+      </w:r>
+      <w:r>
+        <w:rPr>
+          <w:vertAlign w:val="subscript"/>
+        </w:rPr>
+        <w:t>3</w:t>
+      </w:r>
+      <w:r>
+        <w:t xml:space="preserve"> - соответственно 1-я и 3-я амплитуды переходной кривой.</w:t>
+      </w:r>
+    </w:p>
+    <w:p>
+      <w:r>
+        <w:rPr>
+          <w:b/>
+        </w:rPr>
+        <w:t>Перерегулирование</w:t>
+      </w:r>
+      <w:r>
+        <w:rPr>
+          <w:b/>
+        </w:rPr>
+        <w:t xml:space="preserve">: </w:t>
+      </w:r>
+      <w:r>
+        <w:sym w:font="Symbol" w:char="0073"/>
+      </w:r>
+      <w:r>
+        <w:t xml:space="preserve"> = </w:t>
+      </w:r>
+      <w:r>
+        <w:rPr>
+          <w:rFonts w:eastAsia="Times New Roman"/>
+          <w:position w:val="-32"/>
+        </w:rPr>
+        <w:object w:dxaOrig="1860" w:dyaOrig="740">
+          <v:shape id="_x0000_i1037" type="#_x0000_t75" style="width:93pt;height:36.75pt" o:ole="" fillcolor="window">
+            <v:imagedata r:id="rId34" o:title=""/>
+          </v:shape>
+          <o:OLEObject Type="Embed" ProgID="Equation.3" ShapeID="_x0000_i1037" DrawAspect="Content" ObjectID="_1741441358" r:id="rId35"/>
+        </w:object>
+      </w:r>
+      <w:r>
+        <w:t xml:space="preserve">, где </w:t>
+      </w:r>
+      <w:proofErr w:type="spellStart"/>
+      <w:r>
+        <w:rPr>
+          <w:lang w:val="en-US"/>
+        </w:rPr>
+        <w:t>y</w:t>
+      </w:r>
+      <w:r>
+        <w:rPr>
+          <w:vertAlign w:val="subscript"/>
+          <w:lang w:val="en-US"/>
+        </w:rPr>
+        <w:t>max</w:t>
+      </w:r>
+      <w:proofErr w:type="spellEnd"/>
+      <w:r>
+        <w:t xml:space="preserve"> - максимум переходной кривой.</w:t>
+      </w:r>
+    </w:p>
+    <w:p>
+      <w:r>
+        <w:rPr>
+          <w:b/>
+        </w:rPr>
+        <w:t>Статическая ошибка</w:t>
+      </w:r>
+      <w:r>
+        <w:t xml:space="preserve"> е</w:t>
+      </w:r>
+      <w:r>
+        <w:rPr>
+          <w:vertAlign w:val="subscript"/>
+        </w:rPr>
+        <w:t>ст</w:t>
+      </w:r>
+      <w:r>
+        <w:t xml:space="preserve"> = х - </w:t>
+      </w:r>
+      <w:proofErr w:type="spellStart"/>
+      <w:r>
+        <w:t>у</w:t>
+      </w:r>
+      <w:r>
+        <w:rPr>
+          <w:vertAlign w:val="subscript"/>
+        </w:rPr>
+        <w:t>уст</w:t>
+      </w:r>
+      <w:proofErr w:type="spellEnd"/>
+      <w:r>
+        <w:t>, где х - входная величина.</w:t>
+      </w:r>
+    </w:p>
+    <w:p>
+      <w:r>
+        <w:rPr>
+          <w:b/>
+        </w:rPr>
+        <w:t>Время достижения первого максимума</w:t>
+      </w:r>
+      <w:r>
+        <w:rPr>
+          <w:b/>
+        </w:rPr>
+        <w:t xml:space="preserve">: </w:t>
+      </w:r>
+      <w:r>
+        <w:rPr>
+          <w:lang w:val="en-US"/>
+        </w:rPr>
+        <w:t>t</w:t>
+      </w:r>
+      <w:r>
+        <w:rPr>
+          <w:vertAlign w:val="subscript"/>
+        </w:rPr>
+        <w:t>м</w:t>
+      </w:r>
+      <w:r>
+        <w:t xml:space="preserve"> определяется по графику.</w:t>
+      </w:r>
+    </w:p>
+    <w:p>
+      <w:r>
+        <w:rPr>
+          <w:b/>
+        </w:rPr>
+        <w:t>Время регулирования</w:t>
+      </w:r>
+      <w:r>
+        <w:rPr>
+          <w:b/>
+        </w:rPr>
+        <w:t xml:space="preserve">: </w:t>
+      </w:r>
+      <w:proofErr w:type="spellStart"/>
+      <w:r>
+        <w:rPr>
+          <w:lang w:val="en-US"/>
+        </w:rPr>
+        <w:t>t</w:t>
+      </w:r>
+      <w:r>
+        <w:rPr>
+          <w:vertAlign w:val="subscript"/>
+          <w:lang w:val="en-US"/>
+        </w:rPr>
+        <w:t>p</w:t>
+      </w:r>
+      <w:proofErr w:type="spellEnd"/>
+      <w:r>
+        <w:t xml:space="preserve"> определяется следующим образом: Находится допустимое отклонение </w:t>
+      </w:r>
+      <w:r>
+        <w:sym w:font="Symbol" w:char="0044"/>
+      </w:r>
+      <w:r>
+        <w:t xml:space="preserve"> = 5% </w:t>
+      </w:r>
+      <w:proofErr w:type="spellStart"/>
+      <w:r>
+        <w:t>у</w:t>
+      </w:r>
+      <w:r>
+        <w:rPr>
+          <w:vertAlign w:val="subscript"/>
+        </w:rPr>
+        <w:t>уст</w:t>
+      </w:r>
+      <w:proofErr w:type="spellEnd"/>
+      <w:r>
+        <w:t xml:space="preserve"> и строится «трубка» толщиной 2</w:t>
+      </w:r>
+      <w:r>
+        <w:sym w:font="Symbol" w:char="0044"/>
+      </w:r>
+      <w:r>
+        <w:t xml:space="preserve">. Время </w:t>
+      </w:r>
+      <w:proofErr w:type="spellStart"/>
+      <w:r>
+        <w:rPr>
+          <w:lang w:val="en-US"/>
+        </w:rPr>
+        <w:t>t</w:t>
+      </w:r>
+      <w:r>
+        <w:rPr>
+          <w:vertAlign w:val="subscript"/>
+          <w:lang w:val="en-US"/>
+        </w:rPr>
+        <w:t>p</w:t>
+      </w:r>
+      <w:proofErr w:type="spellEnd"/>
+      <w:r>
+        <w:t xml:space="preserve"> соответствует последней точке пересечения </w:t>
+      </w:r>
+      <w:r>
+        <w:rPr>
+          <w:lang w:val="en-US"/>
+        </w:rPr>
+        <w:t>y</w:t>
+      </w:r>
+      <w:r>
+        <w:t>(</w:t>
+      </w:r>
+      <w:r>
+        <w:rPr>
+          <w:lang w:val="en-US"/>
+        </w:rPr>
+        <w:t>t</w:t>
+      </w:r>
+      <w:r>
+        <w:t>) с данной границей. То есть время, когда колебания регулируемой величины перестают превышать 5 % от установившегося значения.</w:t>
+      </w:r>
+    </w:p>
+    <w:p/>
+    <w:p>
       <w:pPr>
         <w:spacing w:after="160" w:line="256" w:lineRule="auto"/>
         <w:ind w:firstLine="0"/>
@@ -4963,20 +5275,558 @@
       </w:pPr>
       <w:r>
         <w:lastRenderedPageBreak/>
-        <w:t>4 ВЫБОР ЗАКОНА РЕГУЛИРОВАНИЯ. РАСЧЕТ НАСТРОЕК РЕГУЛЯТОРА</w:t>
-      </w:r>
-    </w:p>
-    <w:p>
-      <w:pPr>
-        <w:ind w:firstLine="0"/>
-      </w:pPr>
-      <w:bookmarkStart w:id="0" w:name="_GoBack"/>
-      <w:bookmarkEnd w:id="0"/>
-    </w:p>
-    <w:p>
-      <w:pPr>
-        <w:ind w:firstLine="0"/>
-      </w:pPr>
+        <w:t>4 ВЫБОР ЗАКОНА РЕГУЛИРОВАНИЯ.</w:t>
+      </w:r>
+      <w:r>
+        <w:t xml:space="preserve"> РАСЧЕТ НАСТРОЕК РЕГУЛЯТОРА</w:t>
+      </w:r>
+    </w:p>
+    <w:p>
+      <w:r>
+        <w:t xml:space="preserve">Упрощенный метод выбора и расчета регуляторов основывается на возможности представления динамических характеристик объектов управления тремя параметрами - временем запаздывания </w:t>
+      </w:r>
+      <w:r>
+        <w:rPr>
+          <w:rFonts w:eastAsia="Times New Roman"/>
+        </w:rPr>
+        <w:object w:dxaOrig="200" w:dyaOrig="220">
+          <v:shape id="_x0000_i1027" type="#_x0000_t75" style="width:9.75pt;height:11.25pt" o:ole="">
+            <v:imagedata r:id="rId36" o:title=""/>
+          </v:shape>
+          <o:OLEObject Type="Embed" ProgID="Equation.3" ShapeID="_x0000_i1027" DrawAspect="Content" ObjectID="_1741441359" r:id="rId37"/>
+        </w:object>
+      </w:r>
+      <w:r>
+        <w:rPr>
+          <w:i/>
+          <w:iCs/>
+        </w:rPr>
+        <w:t xml:space="preserve">, </w:t>
+      </w:r>
+      <w:r>
+        <w:t xml:space="preserve">постоянной времени </w:t>
+      </w:r>
+      <w:proofErr w:type="spellStart"/>
+      <w:r>
+        <w:t>Т</w:t>
+      </w:r>
+      <w:r>
+        <w:rPr>
+          <w:vertAlign w:val="subscript"/>
+        </w:rPr>
+        <w:t>и</w:t>
+      </w:r>
+      <w:proofErr w:type="spellEnd"/>
+      <w:r>
+        <w:t xml:space="preserve"> коэффициентом усиления </w:t>
+      </w:r>
+      <w:proofErr w:type="spellStart"/>
+      <w:r>
+        <w:rPr>
+          <w:i/>
+        </w:rPr>
+        <w:t>к</w:t>
+      </w:r>
+      <w:r>
+        <w:rPr>
+          <w:vertAlign w:val="subscript"/>
+        </w:rPr>
+        <w:t>об</w:t>
+      </w:r>
+      <w:proofErr w:type="spellEnd"/>
+      <w:r>
+        <w:rPr>
+          <w:i/>
+          <w:iCs/>
+        </w:rPr>
+        <w:t xml:space="preserve">. </w:t>
+      </w:r>
+      <w:r>
+        <w:t xml:space="preserve">В таком случае, задаваясь типовым переходным процессом (апериодический, с 20 % перерегулированием, с минимальной интегральной ошибкой), можно определить тип регулятора (позиционный, непрерывный) и рассчитать настроечные характеристики выбранного регулятора. Согласно методике, вначале рассчитывается параметр </w:t>
+      </w:r>
+      <w:r>
+        <w:rPr>
+          <w:iCs/>
+        </w:rPr>
+        <w:t>τ/</w:t>
+      </w:r>
+      <w:r>
+        <w:rPr>
+          <w:i/>
+          <w:iCs/>
+        </w:rPr>
+        <w:t>Т</w:t>
+      </w:r>
+      <w:r>
+        <w:rPr>
+          <w:iCs/>
+        </w:rPr>
+        <w:t xml:space="preserve">, </w:t>
+      </w:r>
+      <w:r>
+        <w:t>называемый условным запаздыванием.</w:t>
+      </w:r>
+    </w:p>
+    <w:p>
+      <m:oMath>
+        <m:f>
+          <m:fPr>
+            <m:ctrlPr>
+              <w:rPr>
+                <w:rFonts w:ascii="Cambria Math" w:hAnsi="Cambria Math"/>
+                <w:i/>
+              </w:rPr>
+            </m:ctrlPr>
+          </m:fPr>
+          <m:num>
+            <m:r>
+              <w:rPr>
+                <w:rFonts w:ascii="Cambria Math" w:hAnsi="Cambria Math"/>
+              </w:rPr>
+              <m:t>τ</m:t>
+            </m:r>
+          </m:num>
+          <m:den>
+            <m:r>
+              <w:rPr>
+                <w:rFonts w:ascii="Cambria Math" w:hAnsi="Cambria Math"/>
+                <w:lang w:val="en-US"/>
+              </w:rPr>
+              <m:t>T</m:t>
+            </m:r>
+          </m:den>
+        </m:f>
+        <m:r>
+          <w:rPr>
+            <w:rFonts w:ascii="Cambria Math" w:hAnsi="Cambria Math"/>
+          </w:rPr>
+          <m:t>=</m:t>
+        </m:r>
+        <m:f>
+          <m:fPr>
+            <m:ctrlPr>
+              <w:rPr>
+                <w:rFonts w:ascii="Cambria Math" w:hAnsi="Cambria Math"/>
+                <w:i/>
+                <w:lang w:val="en-US"/>
+              </w:rPr>
+            </m:ctrlPr>
+          </m:fPr>
+          <m:num>
+            <m:r>
+              <w:rPr>
+                <w:rFonts w:ascii="Cambria Math" w:hAnsi="Cambria Math"/>
+              </w:rPr>
+              <m:t>50</m:t>
+            </m:r>
+          </m:num>
+          <m:den>
+            <m:r>
+              <w:rPr>
+                <w:rFonts w:ascii="Cambria Math" w:hAnsi="Cambria Math"/>
+              </w:rPr>
+              <m:t>240</m:t>
+            </m:r>
+          </m:den>
+        </m:f>
+        <m:r>
+          <w:rPr>
+            <w:rFonts w:ascii="Cambria Math" w:hAnsi="Cambria Math"/>
+          </w:rPr>
+          <m:t>=0,208</m:t>
+        </m:r>
+      </m:oMath>
+      <w:r>
+        <w:rPr>
+          <w:rFonts w:eastAsiaTheme="minorEastAsia"/>
+        </w:rPr>
+        <w:t xml:space="preserve"> </w:t>
+      </w:r>
+      <w:r>
+        <w:t>отсюда следует регулятор будет непрерывный.</w:t>
+      </w:r>
+    </w:p>
+    <w:p>
+      <w:r>
+        <w:t xml:space="preserve">Если этот параметр </w:t>
+      </w:r>
+      <w:r>
+        <w:rPr>
+          <w:iCs/>
+        </w:rPr>
+        <w:t>τ/</w:t>
+      </w:r>
+      <w:r>
+        <w:rPr>
+          <w:i/>
+          <w:iCs/>
+        </w:rPr>
+        <w:t xml:space="preserve">Т </w:t>
+      </w:r>
+      <w:r>
+        <w:rPr>
+          <w:iCs/>
+        </w:rPr>
+        <w:t xml:space="preserve">&lt;0.2, </w:t>
+      </w:r>
+      <w:r>
+        <w:t xml:space="preserve">выбирается позиционный регулятор, </w:t>
+      </w:r>
+      <w:proofErr w:type="spellStart"/>
+      <w:r>
+        <w:t>пчри</w:t>
+      </w:r>
+      <w:proofErr w:type="spellEnd"/>
+      <w:r>
+        <w:t xml:space="preserve"> </w:t>
+      </w:r>
+      <w:r>
+        <w:rPr>
+          <w:iCs/>
+        </w:rPr>
+        <w:t>τ/</w:t>
+      </w:r>
+      <w:r>
+        <w:rPr>
+          <w:i/>
+          <w:iCs/>
+        </w:rPr>
+        <w:t>Т</w:t>
+      </w:r>
+      <w:r>
+        <w:rPr>
+          <w:iCs/>
+        </w:rPr>
+        <w:t xml:space="preserve">&gt; 0.2 </w:t>
+      </w:r>
+      <w:r>
+        <w:t>регулятор будет непрерывным. Закон регулирования непрерывных регуляторов зависит от свойств объектов регулирования (емкости, запаздывания, самовыравнивания), характера возмущений и показателей качества переходного процесса:</w:t>
+      </w:r>
+    </w:p>
+    <w:p>
+      <w:pPr>
+        <w:pStyle w:val="a7"/>
+        <w:numPr>
+          <w:ilvl w:val="0"/>
+          <w:numId w:val="16"/>
+        </w:numPr>
+      </w:pPr>
+      <w:r>
+        <w:t>пропорциональный, П - закон - для одно ёмкостных объектов и при медленных возмущениях;</w:t>
+      </w:r>
+    </w:p>
+    <w:p>
+      <w:pPr>
+        <w:pStyle w:val="a7"/>
+        <w:numPr>
+          <w:ilvl w:val="0"/>
+          <w:numId w:val="16"/>
+        </w:numPr>
+      </w:pPr>
+      <w:r>
+        <w:t xml:space="preserve">интегральный, </w:t>
+      </w:r>
+      <w:proofErr w:type="gramStart"/>
+      <w:r>
+        <w:t>И</w:t>
+      </w:r>
+      <w:proofErr w:type="gramEnd"/>
+      <w:r>
+        <w:t xml:space="preserve"> - закон - для объектов с большим самовыравниванием, </w:t>
+      </w:r>
+      <w:proofErr w:type="spellStart"/>
+      <w:r>
+        <w:t>смалым</w:t>
+      </w:r>
+      <w:proofErr w:type="spellEnd"/>
+      <w:r>
+        <w:t xml:space="preserve"> запаздыванием, при медленных возмущения;</w:t>
+      </w:r>
+    </w:p>
+    <w:p>
+      <w:pPr>
+        <w:pStyle w:val="a7"/>
+        <w:numPr>
+          <w:ilvl w:val="0"/>
+          <w:numId w:val="16"/>
+        </w:numPr>
+      </w:pPr>
+      <w:r>
+        <w:t>пропорционально-интегральный, ПИ - закон - для объектов с любыми запаздываниями, емкостями, самовыравниваниями, при медленных возмущениях;</w:t>
+      </w:r>
+    </w:p>
+    <w:p>
+      <w:pPr>
+        <w:pStyle w:val="a7"/>
+        <w:numPr>
+          <w:ilvl w:val="0"/>
+          <w:numId w:val="16"/>
+        </w:numPr>
+      </w:pPr>
+      <w:r>
+        <w:t>пропорционально-дифференциальный, ПД - закон - для объектов с большими запаздываниями, при быстрых, но малых возмущениях;</w:t>
+      </w:r>
+    </w:p>
+    <w:p>
+      <w:pPr>
+        <w:pStyle w:val="a7"/>
+        <w:numPr>
+          <w:ilvl w:val="0"/>
+          <w:numId w:val="16"/>
+        </w:numPr>
+      </w:pPr>
+      <w:r>
+        <w:t>пропорционально-интегрально-дифференциальный, ПИД - закон - универсальный, для любых объектов и при любых возмущениях.</w:t>
+      </w:r>
+    </w:p>
+    <w:p>
+      <w:r>
+        <w:rPr>
+          <w:noProof/>
+          <w:lang w:eastAsia="ru-RU"/>
+        </w:rPr>
+        <w:drawing>
+          <wp:inline distT="0" distB="0" distL="0" distR="0" wp14:anchorId="0990B09B" wp14:editId="0ED3E9DA">
+            <wp:extent cx="5734050" cy="2087245"/>
+            <wp:effectExtent l="19050" t="0" r="0" b="0"/>
+            <wp:docPr id="6" name="Рисунок 86"/>
+            <wp:cNvGraphicFramePr>
+              <a:graphicFrameLocks xmlns:a="http://schemas.openxmlformats.org/drawingml/2006/main" noChangeAspect="1"/>
+            </wp:cNvGraphicFramePr>
+            <a:graphic xmlns:a="http://schemas.openxmlformats.org/drawingml/2006/main">
+              <a:graphicData uri="http://schemas.openxmlformats.org/drawingml/2006/picture">
+                <pic:pic xmlns:pic="http://schemas.openxmlformats.org/drawingml/2006/picture">
+                  <pic:nvPicPr>
+                    <pic:cNvPr id="0" name="Рисунок 86"/>
+                    <pic:cNvPicPr>
+                      <a:picLocks noChangeAspect="1" noChangeArrowheads="1"/>
+                    </pic:cNvPicPr>
+                  </pic:nvPicPr>
+                  <pic:blipFill>
+                    <a:blip r:embed="rId38"/>
+                    <a:srcRect/>
+                    <a:stretch>
+                      <a:fillRect/>
+                    </a:stretch>
+                  </pic:blipFill>
+                  <pic:spPr bwMode="auto">
+                    <a:xfrm>
+                      <a:off x="0" y="0"/>
+                      <a:ext cx="5734050" cy="2087245"/>
+                    </a:xfrm>
+                    <a:prstGeom prst="rect">
+                      <a:avLst/>
+                    </a:prstGeom>
+                    <a:noFill/>
+                    <a:ln w="9525">
+                      <a:noFill/>
+                      <a:miter lim="800000"/>
+                      <a:headEnd/>
+                      <a:tailEnd/>
+                    </a:ln>
+                  </pic:spPr>
+                </pic:pic>
+              </a:graphicData>
+            </a:graphic>
+          </wp:inline>
+        </w:drawing>
+      </w:r>
+    </w:p>
+    <w:p>
+      <w:pPr>
+        <w:rPr>
+          <w:rFonts w:cs="Times New Roman"/>
+          <w:szCs w:val="28"/>
+        </w:rPr>
+      </w:pPr>
+      <w:r>
+        <w:rPr>
+          <w:rFonts w:cs="Times New Roman"/>
+          <w:szCs w:val="28"/>
+        </w:rPr>
+        <w:t xml:space="preserve">При переходном процессе апериодическая: </w:t>
+      </w:r>
+      <m:oMath>
+        <m:sSub>
+          <m:sSubPr>
+            <m:ctrlPr>
+              <w:rPr>
+                <w:rFonts w:ascii="Cambria Math" w:hAnsi="Cambria Math" w:cs="Times New Roman"/>
+                <w:i/>
+                <w:szCs w:val="28"/>
+              </w:rPr>
+            </m:ctrlPr>
+          </m:sSubPr>
+          <m:e>
+            <m:r>
+              <w:rPr>
+                <w:rFonts w:ascii="Cambria Math" w:hAnsi="Cambria Math" w:cs="Times New Roman"/>
+                <w:szCs w:val="28"/>
+              </w:rPr>
+              <m:t>k</m:t>
+            </m:r>
+          </m:e>
+          <m:sub>
+            <m:r>
+              <w:rPr>
+                <w:rFonts w:ascii="Cambria Math" w:hAnsi="Cambria Math" w:cs="Times New Roman"/>
+                <w:szCs w:val="28"/>
+              </w:rPr>
+              <m:t>p</m:t>
+            </m:r>
+          </m:sub>
+        </m:sSub>
+        <m:r>
+          <w:rPr>
+            <w:rFonts w:ascii="Cambria Math" w:hAnsi="Cambria Math" w:cs="Times New Roman"/>
+            <w:szCs w:val="28"/>
+          </w:rPr>
+          <m:t>=</m:t>
+        </m:r>
+        <m:f>
+          <m:fPr>
+            <m:ctrlPr>
+              <w:rPr>
+                <w:rFonts w:ascii="Cambria Math" w:hAnsi="Cambria Math" w:cs="Times New Roman"/>
+                <w:i/>
+                <w:szCs w:val="28"/>
+              </w:rPr>
+            </m:ctrlPr>
+          </m:fPr>
+          <m:num>
+            <m:r>
+              <w:rPr>
+                <w:rFonts w:ascii="Cambria Math" w:hAnsi="Cambria Math" w:cs="Times New Roman"/>
+                <w:szCs w:val="28"/>
+              </w:rPr>
+              <m:t>0,3</m:t>
+            </m:r>
+          </m:num>
+          <m:den>
+            <m:sSub>
+              <m:sSubPr>
+                <m:ctrlPr>
+                  <w:rPr>
+                    <w:rFonts w:ascii="Cambria Math" w:hAnsi="Cambria Math" w:cs="Times New Roman"/>
+                    <w:i/>
+                    <w:szCs w:val="28"/>
+                  </w:rPr>
+                </m:ctrlPr>
+              </m:sSubPr>
+              <m:e>
+                <m:r>
+                  <w:rPr>
+                    <w:rFonts w:ascii="Cambria Math" w:hAnsi="Cambria Math" w:cs="Times New Roman"/>
+                    <w:szCs w:val="28"/>
+                  </w:rPr>
+                  <m:t>k</m:t>
+                </m:r>
+              </m:e>
+              <m:sub>
+                <m:r>
+                  <w:rPr>
+                    <w:rFonts w:ascii="Cambria Math" w:hAnsi="Cambria Math" w:cs="Times New Roman"/>
+                    <w:szCs w:val="28"/>
+                  </w:rPr>
+                  <m:t>об</m:t>
+                </m:r>
+              </m:sub>
+            </m:sSub>
+          </m:den>
+        </m:f>
+        <m:r>
+          <w:rPr>
+            <w:rFonts w:ascii="Cambria Math" w:hAnsi="Cambria Math" w:cs="Times New Roman"/>
+            <w:szCs w:val="28"/>
+          </w:rPr>
+          <m:t>*</m:t>
+        </m:r>
+        <m:d>
+          <m:dPr>
+            <m:ctrlPr>
+              <w:rPr>
+                <w:rFonts w:ascii="Cambria Math" w:hAnsi="Cambria Math" w:cs="Times New Roman"/>
+                <w:i/>
+                <w:szCs w:val="28"/>
+              </w:rPr>
+            </m:ctrlPr>
+          </m:dPr>
+          <m:e>
+            <m:f>
+              <m:fPr>
+                <m:ctrlPr>
+                  <w:rPr>
+                    <w:rFonts w:ascii="Cambria Math" w:hAnsi="Cambria Math" w:cs="Times New Roman"/>
+                    <w:i/>
+                    <w:szCs w:val="28"/>
+                  </w:rPr>
+                </m:ctrlPr>
+              </m:fPr>
+              <m:num>
+                <m:r>
+                  <w:rPr>
+                    <w:rFonts w:ascii="Cambria Math" w:hAnsi="Cambria Math" w:cs="Times New Roman"/>
+                    <w:szCs w:val="28"/>
+                  </w:rPr>
+                  <m:t>τ</m:t>
+                </m:r>
+              </m:num>
+              <m:den>
+                <m:r>
+                  <w:rPr>
+                    <w:rFonts w:ascii="Cambria Math" w:hAnsi="Cambria Math" w:cs="Times New Roman"/>
+                    <w:szCs w:val="28"/>
+                  </w:rPr>
+                  <m:t>T</m:t>
+                </m:r>
+              </m:den>
+            </m:f>
+          </m:e>
+        </m:d>
+        <m:r>
+          <w:rPr>
+            <w:rFonts w:ascii="Cambria Math" w:hAnsi="Cambria Math" w:cs="Times New Roman"/>
+            <w:szCs w:val="28"/>
+          </w:rPr>
+          <m:t>=</m:t>
+        </m:r>
+        <m:f>
+          <m:fPr>
+            <m:ctrlPr>
+              <w:rPr>
+                <w:rFonts w:ascii="Cambria Math" w:hAnsi="Cambria Math" w:cs="Times New Roman"/>
+                <w:i/>
+                <w:szCs w:val="28"/>
+              </w:rPr>
+            </m:ctrlPr>
+          </m:fPr>
+          <m:num>
+            <m:r>
+              <w:rPr>
+                <w:rFonts w:ascii="Cambria Math" w:hAnsi="Cambria Math" w:cs="Times New Roman"/>
+                <w:szCs w:val="28"/>
+              </w:rPr>
+              <m:t>0,3</m:t>
+            </m:r>
+          </m:num>
+          <m:den>
+            <m:r>
+              <w:rPr>
+                <w:rFonts w:ascii="Cambria Math" w:hAnsi="Cambria Math" w:cs="Times New Roman"/>
+                <w:szCs w:val="28"/>
+              </w:rPr>
+              <m:t>1,06</m:t>
+            </m:r>
+          </m:den>
+        </m:f>
+        <m:r>
+          <w:rPr>
+            <w:rFonts w:ascii="Cambria Math" w:hAnsi="Cambria Math" w:cs="Times New Roman"/>
+            <w:szCs w:val="28"/>
+          </w:rPr>
+          <m:t>*0,2=0,056</m:t>
+        </m:r>
+      </m:oMath>
     </w:p>
     <w:p>
       <w:pPr>
@@ -24213,6 +25063,19 @@
 <file path=word/numbering.xml><?xml version="1.0" encoding="utf-8"?>
 <w:numbering xmlns:wpc="http://schemas.microsoft.com/office/word/2010/wordprocessingCanvas" xmlns:cx="http://schemas.microsoft.com/office/drawing/2014/chartex" xmlns:mc="http://schemas.openxmlformats.org/markup-compatibility/2006" xmlns:o="urn:schemas-microsoft-com:office:office" xmlns:r="http://schemas.openxmlformats.org/officeDocument/2006/relationships" xmlns:m="http://schemas.openxmlformats.org/officeDocument/2006/math" xmlns:v="urn:schemas-microsoft-com:vml" xmlns:wp14="http://schemas.microsoft.com/office/word/2010/wordprocessingDrawing" xmlns:wp="http://schemas.openxmlformats.org/drawingml/2006/wordprocessingDrawing" xmlns:w10="urn:schemas-microsoft-com:office:word" xmlns:w="http://schemas.openxmlformats.org/wordprocessingml/2006/main" xmlns:w14="http://schemas.microsoft.com/office/word/2010/wordml" xmlns:w15="http://schemas.microsoft.com/office/word/2012/wordml" xmlns:w16se="http://schemas.microsoft.com/office/word/2015/wordml/symex" xmlns:wpg="http://schemas.microsoft.com/office/word/2010/wordprocessingGroup" xmlns:wpi="http://schemas.microsoft.com/office/word/2010/wordprocessingInk" xmlns:wne="http://schemas.microsoft.com/office/word/2006/wordml" xmlns:wps="http://schemas.microsoft.com/office/word/2010/wordprocessingShape" mc:Ignorable="w14 w15 w16se wp14">
   <w:abstractNum w:abstractNumId="0" w15:restartNumberingAfterBreak="0">
+    <w:nsid w:val="FFFFFFFE"/>
+    <w:multiLevelType w:val="singleLevel"/>
+    <w:tmpl w:val="68C00A18"/>
+    <w:lvl w:ilvl="0">
+      <w:numFmt w:val="bullet"/>
+      <w:lvlText w:val="*"/>
+      <w:lvlJc w:val="left"/>
+      <w:pPr>
+        <w:ind w:left="-11" w:firstLine="0"/>
+      </w:pPr>
+    </w:lvl>
+  </w:abstractNum>
+  <w:abstractNum w:abstractNumId="1" w15:restartNumberingAfterBreak="0">
     <w:nsid w:val="1B216A75"/>
     <w:multiLevelType w:val="hybridMultilevel"/>
     <w:tmpl w:val="D1D44ECA"/>
@@ -24301,7 +25164,7 @@
       </w:pPr>
     </w:lvl>
   </w:abstractNum>
-  <w:abstractNum w:abstractNumId="1" w15:restartNumberingAfterBreak="0">
+  <w:abstractNum w:abstractNumId="2" w15:restartNumberingAfterBreak="0">
     <w:nsid w:val="2D704A81"/>
     <w:multiLevelType w:val="hybridMultilevel"/>
     <w:tmpl w:val="F9B06372"/>
@@ -24390,7 +25253,7 @@
       </w:pPr>
     </w:lvl>
   </w:abstractNum>
-  <w:abstractNum w:abstractNumId="2" w15:restartNumberingAfterBreak="0">
+  <w:abstractNum w:abstractNumId="3" w15:restartNumberingAfterBreak="0">
     <w:nsid w:val="312D4B2B"/>
     <w:multiLevelType w:val="hybridMultilevel"/>
     <w:tmpl w:val="884A1E4C"/>
@@ -24479,7 +25342,7 @@
       </w:pPr>
     </w:lvl>
   </w:abstractNum>
-  <w:abstractNum w:abstractNumId="3" w15:restartNumberingAfterBreak="0">
+  <w:abstractNum w:abstractNumId="4" w15:restartNumberingAfterBreak="0">
     <w:nsid w:val="3335426B"/>
     <w:multiLevelType w:val="hybridMultilevel"/>
     <w:tmpl w:val="65782B56"/>
@@ -24592,7 +25455,7 @@
       </w:rPr>
     </w:lvl>
   </w:abstractNum>
-  <w:abstractNum w:abstractNumId="4" w15:restartNumberingAfterBreak="0">
+  <w:abstractNum w:abstractNumId="5" w15:restartNumberingAfterBreak="0">
     <w:nsid w:val="43EA1A97"/>
     <w:multiLevelType w:val="hybridMultilevel"/>
     <w:tmpl w:val="9BA8F0E6"/>
@@ -24681,7 +25544,7 @@
       </w:pPr>
     </w:lvl>
   </w:abstractNum>
-  <w:abstractNum w:abstractNumId="5" w15:restartNumberingAfterBreak="0">
+  <w:abstractNum w:abstractNumId="6" w15:restartNumberingAfterBreak="0">
     <w:nsid w:val="462A7DD7"/>
     <w:multiLevelType w:val="hybridMultilevel"/>
     <w:tmpl w:val="BFDA8A0E"/>
@@ -24794,7 +25657,7 @@
       </w:rPr>
     </w:lvl>
   </w:abstractNum>
-  <w:abstractNum w:abstractNumId="6" w15:restartNumberingAfterBreak="0">
+  <w:abstractNum w:abstractNumId="7" w15:restartNumberingAfterBreak="0">
     <w:nsid w:val="466976A5"/>
     <w:multiLevelType w:val="hybridMultilevel"/>
     <w:tmpl w:val="C45C9900"/>
@@ -24883,7 +25746,120 @@
       </w:pPr>
     </w:lvl>
   </w:abstractNum>
-  <w:abstractNum w:abstractNumId="7" w15:restartNumberingAfterBreak="0">
+  <w:abstractNum w:abstractNumId="8" w15:restartNumberingAfterBreak="0">
+    <w:nsid w:val="4D520911"/>
+    <w:multiLevelType w:val="hybridMultilevel"/>
+    <w:tmpl w:val="0330BAEE"/>
+    <w:lvl w:ilvl="0" w:tplc="04190001">
+      <w:start w:val="1"/>
+      <w:numFmt w:val="bullet"/>
+      <w:lvlText w:val=""/>
+      <w:lvlJc w:val="left"/>
+      <w:pPr>
+        <w:ind w:left="1571" w:hanging="360"/>
+      </w:pPr>
+      <w:rPr>
+        <w:rFonts w:ascii="Symbol" w:hAnsi="Symbol" w:hint="default"/>
+      </w:rPr>
+    </w:lvl>
+    <w:lvl w:ilvl="1" w:tplc="04190003" w:tentative="1">
+      <w:start w:val="1"/>
+      <w:numFmt w:val="bullet"/>
+      <w:lvlText w:val="o"/>
+      <w:lvlJc w:val="left"/>
+      <w:pPr>
+        <w:ind w:left="2291" w:hanging="360"/>
+      </w:pPr>
+      <w:rPr>
+        <w:rFonts w:ascii="Courier New" w:hAnsi="Courier New" w:cs="Courier New" w:hint="default"/>
+      </w:rPr>
+    </w:lvl>
+    <w:lvl w:ilvl="2" w:tplc="04190005" w:tentative="1">
+      <w:start w:val="1"/>
+      <w:numFmt w:val="bullet"/>
+      <w:lvlText w:val=""/>
+      <w:lvlJc w:val="left"/>
+      <w:pPr>
+        <w:ind w:left="3011" w:hanging="360"/>
+      </w:pPr>
+      <w:rPr>
+        <w:rFonts w:ascii="Wingdings" w:hAnsi="Wingdings" w:hint="default"/>
+      </w:rPr>
+    </w:lvl>
+    <w:lvl w:ilvl="3" w:tplc="04190001" w:tentative="1">
+      <w:start w:val="1"/>
+      <w:numFmt w:val="bullet"/>
+      <w:lvlText w:val=""/>
+      <w:lvlJc w:val="left"/>
+      <w:pPr>
+        <w:ind w:left="3731" w:hanging="360"/>
+      </w:pPr>
+      <w:rPr>
+        <w:rFonts w:ascii="Symbol" w:hAnsi="Symbol" w:hint="default"/>
+      </w:rPr>
+    </w:lvl>
+    <w:lvl w:ilvl="4" w:tplc="04190003" w:tentative="1">
+      <w:start w:val="1"/>
+      <w:numFmt w:val="bullet"/>
+      <w:lvlText w:val="o"/>
+      <w:lvlJc w:val="left"/>
+      <w:pPr>
+        <w:ind w:left="4451" w:hanging="360"/>
+      </w:pPr>
+      <w:rPr>
+        <w:rFonts w:ascii="Courier New" w:hAnsi="Courier New" w:cs="Courier New" w:hint="default"/>
+      </w:rPr>
+    </w:lvl>
+    <w:lvl w:ilvl="5" w:tplc="04190005" w:tentative="1">
+      <w:start w:val="1"/>
+      <w:numFmt w:val="bullet"/>
+      <w:lvlText w:val=""/>
+      <w:lvlJc w:val="left"/>
+      <w:pPr>
+        <w:ind w:left="5171" w:hanging="360"/>
+      </w:pPr>
+      <w:rPr>
+        <w:rFonts w:ascii="Wingdings" w:hAnsi="Wingdings" w:hint="default"/>
+      </w:rPr>
+    </w:lvl>
+    <w:lvl w:ilvl="6" w:tplc="04190001" w:tentative="1">
+      <w:start w:val="1"/>
+      <w:numFmt w:val="bullet"/>
+      <w:lvlText w:val=""/>
+      <w:lvlJc w:val="left"/>
+      <w:pPr>
+        <w:ind w:left="5891" w:hanging="360"/>
+      </w:pPr>
+      <w:rPr>
+        <w:rFonts w:ascii="Symbol" w:hAnsi="Symbol" w:hint="default"/>
+      </w:rPr>
+    </w:lvl>
+    <w:lvl w:ilvl="7" w:tplc="04190003" w:tentative="1">
+      <w:start w:val="1"/>
+      <w:numFmt w:val="bullet"/>
+      <w:lvlText w:val="o"/>
+      <w:lvlJc w:val="left"/>
+      <w:pPr>
+        <w:ind w:left="6611" w:hanging="360"/>
+      </w:pPr>
+      <w:rPr>
+        <w:rFonts w:ascii="Courier New" w:hAnsi="Courier New" w:cs="Courier New" w:hint="default"/>
+      </w:rPr>
+    </w:lvl>
+    <w:lvl w:ilvl="8" w:tplc="04190005" w:tentative="1">
+      <w:start w:val="1"/>
+      <w:numFmt w:val="bullet"/>
+      <w:lvlText w:val=""/>
+      <w:lvlJc w:val="left"/>
+      <w:pPr>
+        <w:ind w:left="7331" w:hanging="360"/>
+      </w:pPr>
+      <w:rPr>
+        <w:rFonts w:ascii="Wingdings" w:hAnsi="Wingdings" w:hint="default"/>
+      </w:rPr>
+    </w:lvl>
+  </w:abstractNum>
+  <w:abstractNum w:abstractNumId="9" w15:restartNumberingAfterBreak="0">
     <w:nsid w:val="4DE93902"/>
     <w:multiLevelType w:val="hybridMultilevel"/>
     <w:tmpl w:val="3A10E1AC"/>
@@ -24972,7 +25948,7 @@
       </w:pPr>
     </w:lvl>
   </w:abstractNum>
-  <w:abstractNum w:abstractNumId="8" w15:restartNumberingAfterBreak="0">
+  <w:abstractNum w:abstractNumId="10" w15:restartNumberingAfterBreak="0">
     <w:nsid w:val="59E45BF5"/>
     <w:multiLevelType w:val="multilevel"/>
     <w:tmpl w:val="1B7CA54C"/>
@@ -25085,7 +26061,7 @@
       </w:rPr>
     </w:lvl>
   </w:abstractNum>
-  <w:abstractNum w:abstractNumId="9" w15:restartNumberingAfterBreak="0">
+  <w:abstractNum w:abstractNumId="11" w15:restartNumberingAfterBreak="0">
     <w:nsid w:val="5E6A4E12"/>
     <w:multiLevelType w:val="hybridMultilevel"/>
     <w:tmpl w:val="A2B0DB24"/>
@@ -25174,7 +26150,7 @@
       </w:pPr>
     </w:lvl>
   </w:abstractNum>
-  <w:abstractNum w:abstractNumId="10" w15:restartNumberingAfterBreak="0">
+  <w:abstractNum w:abstractNumId="12" w15:restartNumberingAfterBreak="0">
     <w:nsid w:val="613328F1"/>
     <w:multiLevelType w:val="hybridMultilevel"/>
     <w:tmpl w:val="DA5C8FC2"/>
@@ -25260,7 +26236,7 @@
       </w:pPr>
     </w:lvl>
   </w:abstractNum>
-  <w:abstractNum w:abstractNumId="11" w15:restartNumberingAfterBreak="0">
+  <w:abstractNum w:abstractNumId="13" w15:restartNumberingAfterBreak="0">
     <w:nsid w:val="64611D26"/>
     <w:multiLevelType w:val="hybridMultilevel"/>
     <w:tmpl w:val="F2D6B9B4"/>
@@ -25373,7 +26349,7 @@
       </w:rPr>
     </w:lvl>
   </w:abstractNum>
-  <w:abstractNum w:abstractNumId="12" w15:restartNumberingAfterBreak="0">
+  <w:abstractNum w:abstractNumId="14" w15:restartNumberingAfterBreak="0">
     <w:nsid w:val="65583F8F"/>
     <w:multiLevelType w:val="hybridMultilevel"/>
     <w:tmpl w:val="F2D2EC54"/>
@@ -25462,7 +26438,7 @@
       </w:pPr>
     </w:lvl>
   </w:abstractNum>
-  <w:abstractNum w:abstractNumId="13" w15:restartNumberingAfterBreak="0">
+  <w:abstractNum w:abstractNumId="15" w15:restartNumberingAfterBreak="0">
     <w:nsid w:val="6C0710AA"/>
     <w:multiLevelType w:val="hybridMultilevel"/>
     <w:tmpl w:val="0CFC5A88"/>
@@ -25576,34 +26552,34 @@
     </w:lvl>
   </w:abstractNum>
   <w:num w:numId="1">
-    <w:abstractNumId w:val="12"/>
+    <w:abstractNumId w:val="14"/>
   </w:num>
   <w:num w:numId="2">
+    <w:abstractNumId w:val="3"/>
+  </w:num>
+  <w:num w:numId="3">
+    <w:abstractNumId w:val="5"/>
+  </w:num>
+  <w:num w:numId="4">
+    <w:abstractNumId w:val="11"/>
+  </w:num>
+  <w:num w:numId="5">
+    <w:abstractNumId w:val="9"/>
+  </w:num>
+  <w:num w:numId="6">
     <w:abstractNumId w:val="2"/>
   </w:num>
-  <w:num w:numId="3">
-    <w:abstractNumId w:val="4"/>
+  <w:num w:numId="7">
+    <w:abstractNumId w:val="13"/>
   </w:num>
-  <w:num w:numId="4">
-    <w:abstractNumId w:val="9"/>
-  </w:num>
-  <w:num w:numId="5">
+  <w:num w:numId="8">
     <w:abstractNumId w:val="7"/>
   </w:num>
-  <w:num w:numId="6">
+  <w:num w:numId="9">
     <w:abstractNumId w:val="1"/>
   </w:num>
-  <w:num w:numId="7">
-    <w:abstractNumId w:val="11"/>
-  </w:num>
-  <w:num w:numId="8">
-    <w:abstractNumId w:val="6"/>
-  </w:num>
-  <w:num w:numId="9">
-    <w:abstractNumId w:val="0"/>
-  </w:num>
   <w:num w:numId="10">
-    <w:abstractNumId w:val="10"/>
+    <w:abstractNumId w:val="12"/>
     <w:lvlOverride w:ilvl="0">
       <w:startOverride w:val="1"/>
     </w:lvlOverride>
@@ -25633,16 +26609,36 @@
     </w:lvlOverride>
   </w:num>
   <w:num w:numId="11">
-    <w:abstractNumId w:val="8"/>
+    <w:abstractNumId w:val="10"/>
   </w:num>
   <w:num w:numId="12">
-    <w:abstractNumId w:val="5"/>
+    <w:abstractNumId w:val="6"/>
   </w:num>
   <w:num w:numId="13">
-    <w:abstractNumId w:val="3"/>
+    <w:abstractNumId w:val="4"/>
   </w:num>
   <w:num w:numId="14">
-    <w:abstractNumId w:val="13"/>
+    <w:abstractNumId w:val="15"/>
+  </w:num>
+  <w:num w:numId="15">
+    <w:abstractNumId w:val="0"/>
+    <w:lvlOverride w:ilvl="0">
+      <w:lvl w:ilvl="0">
+        <w:numFmt w:val="decimal"/>
+        <w:lvlText w:val="•"/>
+        <w:legacy w:legacy="1" w:legacySpace="0" w:legacyIndent="345"/>
+        <w:lvlJc w:val="left"/>
+        <w:pPr>
+          <w:ind w:left="0" w:firstLine="0"/>
+        </w:pPr>
+        <w:rPr>
+          <w:rFonts w:ascii="Times New Roman" w:hAnsi="Times New Roman" w:cs="Times New Roman" w:hint="default"/>
+        </w:rPr>
+      </w:lvl>
+    </w:lvlOverride>
+  </w:num>
+  <w:num w:numId="16">
+    <w:abstractNumId w:val="8"/>
   </w:num>
 </w:numbering>
 </file>
@@ -26586,7 +27582,7 @@
 </file>
 
 <file path=customXml/itemProps1.xml><?xml version="1.0" encoding="utf-8"?>
-<ds:datastoreItem xmlns:ds="http://schemas.openxmlformats.org/officeDocument/2006/customXml" ds:itemID="{BDC8B4C0-448F-468D-B906-47CDA8B88424}">
+<ds:datastoreItem xmlns:ds="http://schemas.openxmlformats.org/officeDocument/2006/customXml" ds:itemID="{51A76F48-92FA-40A1-9DB0-BC0E5B8D45BC}">
   <ds:schemaRefs>
     <ds:schemaRef ds:uri="http://schemas.openxmlformats.org/officeDocument/2006/bibliography"/>
   </ds:schemaRefs>

</xml_diff>

<commit_message>
Add point 2.3 in my diplom
</commit_message>
<xml_diff>
--- a/2023/Диплом/Булат Насыров/Диплом Булат Насыров.docx
+++ b/2023/Диплом/Булат Насыров/Диплом Булат Насыров.docx
@@ -3688,77 +3688,17 @@
     </w:p>
     <w:p>
       <w:r>
-        <w:t>Состав ФСА:</w:t>
-      </w:r>
-    </w:p>
-    <w:p>
-      <w:pPr>
-        <w:pStyle w:val="a7"/>
-        <w:numPr>
-          <w:ilvl w:val="0"/>
-          <w:numId w:val="14"/>
-        </w:numPr>
-      </w:pPr>
-      <w:r>
-        <w:t>Аппарат К-303</w:t>
-      </w:r>
-    </w:p>
-    <w:p>
-      <w:pPr>
-        <w:pStyle w:val="a7"/>
-        <w:numPr>
-          <w:ilvl w:val="0"/>
-          <w:numId w:val="14"/>
-        </w:numPr>
-      </w:pPr>
-      <w:r>
-        <w:t>Цель управление расхода этилена</w:t>
-      </w:r>
-    </w:p>
-    <w:p>
-      <w:pPr>
-        <w:pStyle w:val="a7"/>
-        <w:numPr>
-          <w:ilvl w:val="0"/>
-          <w:numId w:val="14"/>
-        </w:numPr>
-      </w:pPr>
-      <w:r>
-        <w:t>Управляющее воздействие – расхода этилена</w:t>
-      </w:r>
-    </w:p>
-    <w:p>
-      <w:pPr>
-        <w:pStyle w:val="a7"/>
-        <w:numPr>
-          <w:ilvl w:val="0"/>
-          <w:numId w:val="14"/>
-        </w:numPr>
-      </w:pPr>
-      <w:r>
-        <w:t>Сырье – Этан теплоноситель</w:t>
-      </w:r>
-    </w:p>
-    <w:p>
-      <w:pPr>
-        <w:pStyle w:val="a7"/>
-        <w:numPr>
-          <w:ilvl w:val="0"/>
-          <w:numId w:val="14"/>
-        </w:numPr>
-      </w:pPr>
-      <w:r>
-        <w:t>Второй контур регулирование температуры и давления в аппарате</w:t>
-      </w:r>
-    </w:p>
-    <w:p>
-      <w:r>
-        <w:t>Описание технологического процесса:</w:t>
-      </w:r>
-    </w:p>
-    <w:p>
-      <w:r>
-        <w:t>Проводиться контроль этилена, поступающего в аппарат К-303. Данный продукт нагревают до минус 60</w:t>
+        <w:t>Система управления должна обеспечить достижение цели управления за счет заданной точности поддержания технологических регламентов в любых условиях производства при соблюдении надежной безаварийной работы оборудования и требований взрыво- и пожаробезопасности. При этом важно, чтобы она была по-возможности проста и легка в эксплуатации.</w:t>
+      </w:r>
+    </w:p>
+    <w:p>
+      <w:r>
+        <w:t>Процесс ректификации относится к основным процессам химической технологии. Показателем эффективности его является состав целевого продукта. В зависимости от технологических особенностей в качестве целевого продукта могут выступать как дистиллят, так и кубовый остаток. Поддержание постоянного состава целевого продукта и будет являться целью управления. Состав другого продукта при этом может колебаться в определенных пределах вследствие изменения состава исходной смеси.</w:t>
+      </w:r>
+    </w:p>
+    <w:p>
+      <w:r>
+        <w:t>В качестве объекта управления примем трубопровод, по которому транспортируется газообразный этилен, нагретый до минус 60</w:t>
       </w:r>
       <w:r>
         <w:rPr>
@@ -3767,25 +3707,39 @@
         <w:t>°</w:t>
       </w:r>
       <w:r>
-        <w:t>С, с помощью теплоносителя этана, его температуру измеряет отдельный датчик. Пары выводятся по верхнему трубопроводу, а нагретый этилен выводят по нижнему трубопроводу. Также производят измерение давления в аппарате.</w:t>
-      </w:r>
-    </w:p>
-    <w:p>
-      <w:r>
-        <w:t>Описание функциональной схемы автоматизации:</w:t>
-      </w:r>
-    </w:p>
-    <w:p>
-      <w:r>
-        <w:t xml:space="preserve">В аппарат К-303 поступает этилен, </w:t>
-      </w:r>
-      <w:r>
-        <w:t xml:space="preserve">который измеряется ультразвуковым расходомером </w:t>
+        <w:t xml:space="preserve">С, от теплообменника </w:t>
       </w:r>
       <w:r>
         <w:rPr>
           <w:lang w:val="en-US"/>
         </w:rPr>
+        <w:t>T</w:t>
+      </w:r>
+      <w:r>
+        <w:t>-361</w:t>
+      </w:r>
+      <w:r>
+        <w:rPr>
+          <w:lang w:val="en-US"/>
+        </w:rPr>
+        <w:t>N</w:t>
+      </w:r>
+      <w:r>
+        <w:t xml:space="preserve"> </w:t>
+      </w:r>
+      <w:r>
+        <w:t>к колонне К-303. Параметром, характеризующим выполнение задачи, поставленной перед установкой перемещ</w:t>
+      </w:r>
+      <w:r>
+        <w:t>ения, служит расход перемещаемого газа</w:t>
+      </w:r>
+      <w:r>
+        <w:t xml:space="preserve">, который измеряется ультразвуковым расходомером </w:t>
+      </w:r>
+      <w:r>
+        <w:rPr>
+          <w:lang w:val="en-US"/>
+        </w:rPr>
         <w:t>Siemens</w:t>
       </w:r>
       <w:r>
@@ -3810,138 +3764,115 @@
         <w:t>1010</w:t>
       </w:r>
       <w:r>
-        <w:t xml:space="preserve">. </w:t>
-      </w:r>
-      <w:r>
-        <w:rPr>
-          <w:lang w:val="tt-RU"/>
-        </w:rPr>
-        <w:t>Проводит</w:t>
-      </w:r>
-      <w:proofErr w:type="spellStart"/>
-      <w:r>
-        <w:t>ся</w:t>
-      </w:r>
-      <w:proofErr w:type="spellEnd"/>
-      <w:r>
-        <w:t xml:space="preserve"> его сигнализация и регистрация расхода (</w:t>
-      </w:r>
-      <w:r>
-        <w:rPr>
-          <w:lang w:val="en-US"/>
-        </w:rPr>
-        <w:t>FE</w:t>
-      </w:r>
-      <w:r>
-        <w:t xml:space="preserve">, </w:t>
-      </w:r>
-      <w:r>
-        <w:rPr>
-          <w:lang w:val="en-US"/>
-        </w:rPr>
-        <w:t>FT</w:t>
-      </w:r>
-      <w:r>
-        <w:t xml:space="preserve">, </w:t>
-      </w:r>
-      <w:r>
-        <w:rPr>
-          <w:lang w:val="en-US"/>
-        </w:rPr>
-        <w:t>FYC</w:t>
-      </w:r>
-      <w:r>
-        <w:t xml:space="preserve">, </w:t>
-      </w:r>
-      <w:r>
-        <w:rPr>
-          <w:lang w:val="en-US"/>
-        </w:rPr>
-        <w:t>FIR</w:t>
-      </w:r>
-      <w:r>
-        <w:t>)</w:t>
-      </w:r>
-      <w:r>
-        <w:rPr>
-          <w:lang w:val="tt-RU"/>
-        </w:rPr>
-        <w:t xml:space="preserve">. </w:t>
-      </w:r>
-      <w:r>
-        <w:rPr>
-          <w:lang w:val="en-US"/>
-        </w:rPr>
-        <w:t>FE</w:t>
+        <w:t>.</w:t>
+      </w:r>
+    </w:p>
+    <w:p>
+      <w:r>
+        <w:t xml:space="preserve">Процесс перемещения в химической </w:t>
+      </w:r>
+      <w:r>
+        <w:t>промышленности</w:t>
+      </w:r>
+      <w:r>
+        <w:t xml:space="preserve"> является вспомогательным; его необходимо проводить таким образом, чтобы обеспечивался эффективный режим основного процесса (химического, массообменного), обслуживаемого данной установкой перемещения. В связи с этим необходимо поддерживать</w:t>
+      </w:r>
+      <w:r>
+        <w:t xml:space="preserve"> значение расхода в</w:t>
       </w:r>
       <w:r>
         <w:t xml:space="preserve"> </w:t>
       </w:r>
       <w:r>
-        <w:t>–</w:t>
+        <w:t>60-196 м</w:t>
+      </w:r>
+      <w:r>
+        <w:rPr>
+          <w:vertAlign w:val="superscript"/>
+        </w:rPr>
+        <w:t>3</w:t>
+      </w:r>
+      <w:r>
+        <w:t>/час</w:t>
+      </w:r>
+      <w:r>
+        <w:t>. Это и будет целью управления установкой перемещения.</w:t>
+      </w:r>
+    </w:p>
+    <w:p>
+      <w:r>
+        <w:t xml:space="preserve">Трудность регулирования процесса объясняется также частотой и амплитудой возмущений. Возмущениями являются изменения начальных параметров исходной смеси, тепло- и хладоносителей, изменения свойств теплопередающих </w:t>
+      </w:r>
+      <w:r>
+        <w:t>поверхностей,</w:t>
+      </w:r>
+      <w:r>
+        <w:t xml:space="preserve"> отложение веществ на стенках и т. д. Кроме того, на технологический режим ректификационных колонн, устанавливаемых под открытым небом, влияют колебания температуры атмосферного воздуха.</w:t>
+      </w:r>
+    </w:p>
+    <w:p>
+      <w:r>
+        <w:t>Д</w:t>
+      </w:r>
+      <w:r>
+        <w:t>ля того чтобы</w:t>
+      </w:r>
+      <w:r>
+        <w:t xml:space="preserve"> при наличии возмущений расход</w:t>
+      </w:r>
+      <w:r>
+        <w:t xml:space="preserve"> все же был равен заданному, необходимо вносить в объект управления управляющие воздействия, которые будут компенсировать поступившие возмущения.</w:t>
       </w:r>
       <w:r>
         <w:t xml:space="preserve"> </w:t>
       </w:r>
       <w:r>
-        <w:t>первичный преобраз</w:t>
+        <w:t xml:space="preserve">Наиболее простым способом внесения управляющих воздействий при этом является изменение положения дроссельного органа на трубопроводе нагнетания*, что повлечет за собой изменение его гидравлического сопротивления и общего сопротивления системы в целом. Итак, основное автоматическое устройство установки перемещения представляет собой датчик расхода, установленный па магистрали нагнетания, </w:t>
+      </w:r>
+      <w:r>
+        <w:lastRenderedPageBreak/>
+        <w:t>контрольно-измерительный прибор расхода, регулятор расхода, исполнительный механизм и регулирующий орган.</w:t>
+      </w:r>
+    </w:p>
+    <w:p>
+      <w:r>
+        <w:t>Сигнализации подлежит давление в линии нагнетания, поскольку значительное изменение его свидетельствует о серьезных нарушениях процесса. Кроме того, следует сигнализировать</w:t>
+      </w:r>
+      <w:r>
+        <w:t xml:space="preserve"> давление и наличие потока в системе смазки и охлаж</w:t>
+      </w:r>
+      <w:r>
+        <w:t>дения, темпе</w:t>
+      </w:r>
+      <w:r>
+        <w:t>ратуру подшипников и обмоток электродвигателя, масла и воды. Сигнализируется так</w:t>
+      </w:r>
+      <w:r>
+        <w:t xml:space="preserve">же </w:t>
+      </w:r>
+      <w:r>
+        <w:t xml:space="preserve">положение задвижек в линиях всасывания и нагнетания. </w:t>
+      </w:r>
+      <w:r>
+        <w:t>Если давление в линии нагнетания или параметры, характеризующие состояние объекта, продолжают изменяться, несмотря на принятые обслуживающим персоналом меры, то должны сработать автоматические устройства</w:t>
+      </w:r>
+      <w:r>
+        <w:t xml:space="preserve"> защиты. Они отключают действую</w:t>
+      </w:r>
+      <w:r>
+        <w:t>щ</w:t>
+      </w:r>
+      <w:r>
+        <w:t>ий аппарат перемещения и включаю</w:t>
+      </w:r>
+      <w:r>
+        <w:t>т резервный</w:t>
+      </w:r>
+      <w:r>
+        <w:t>.</w:t>
       </w:r>
       <w:bookmarkStart w:id="0" w:name="_GoBack"/>
       <w:bookmarkEnd w:id="0"/>
-      <w:r>
-        <w:t xml:space="preserve">ователь параметра, проводит измерения, под позицией 17-1. </w:t>
-      </w:r>
-      <w:r>
-        <w:rPr>
-          <w:lang w:val="en-US"/>
-        </w:rPr>
-        <w:t>FT</w:t>
-      </w:r>
-      <w:r>
-        <w:t xml:space="preserve"> – промежуточный преобразователь параметра, преобразует сигнал в цифровой, под позицией 17-2.</w:t>
-      </w:r>
-      <w:r>
-        <w:t xml:space="preserve"> </w:t>
-      </w:r>
-      <w:r>
-        <w:rPr>
-          <w:lang w:val="en-US"/>
-        </w:rPr>
-        <w:t>FYCA</w:t>
-      </w:r>
-      <w:r>
-        <w:t xml:space="preserve"> </w:t>
-      </w:r>
-      <w:r>
-        <w:t>–</w:t>
-      </w:r>
-      <w:r>
-        <w:t xml:space="preserve"> показание</w:t>
-      </w:r>
-      <w:r>
-        <w:t xml:space="preserve">, преобразование сигнала, контроль и подача сигнала на лампу </w:t>
-      </w:r>
-      <w:r>
-        <w:rPr>
-          <w:lang w:val="en-US"/>
-        </w:rPr>
-        <w:t>HL</w:t>
-      </w:r>
-      <w:r>
-        <w:t xml:space="preserve"> 1.</w:t>
-      </w:r>
-      <w:r>
-        <w:t xml:space="preserve"> </w:t>
-      </w:r>
-      <w:r>
-        <w:rPr>
-          <w:lang w:val="en-US"/>
-        </w:rPr>
-        <w:t>FIR</w:t>
-      </w:r>
-      <w:r>
-        <w:t xml:space="preserve"> – показание, регистрация сигнала расхода и устройство вывода для оператора. Также в этилен контролируется, с помощью регулирующего клапана, позиция 18-1.</w:t>
-      </w:r>
     </w:p>
     <w:p/>
     <w:p/>
@@ -4949,7 +4880,7 @@
     <w:p>
       <w:r>
         <w:pict>
-          <v:shape id="_x0000_i1038" type="#_x0000_t75" style="width:477.75pt;height:302.25pt">
+          <v:shape id="_x0000_i1027" type="#_x0000_t75" style="width:477.75pt;height:302.25pt">
             <v:imagedata r:id="rId31" o:title="АФЧХ"/>
           </v:shape>
         </w:pict>
@@ -5015,10 +4946,10 @@
           <w:position w:val="-34"/>
         </w:rPr>
         <w:object w:dxaOrig="1299" w:dyaOrig="780">
-          <v:shape id="_x0000_i1030" type="#_x0000_t75" style="width:65.25pt;height:39pt" o:ole="" fillcolor="window">
+          <v:shape id="_x0000_i1028" type="#_x0000_t75" style="width:65.25pt;height:39pt" o:ole="" fillcolor="window">
             <v:imagedata r:id="rId32" o:title=""/>
           </v:shape>
-          <o:OLEObject Type="Embed" ProgID="Equation.3" ShapeID="_x0000_i1030" DrawAspect="Content" ObjectID="_1741441357" r:id="rId33"/>
+          <o:OLEObject Type="Embed" ProgID="Equation.3" ShapeID="_x0000_i1028" DrawAspect="Content" ObjectID="_1741558635" r:id="rId33"/>
         </w:object>
       </w:r>
       <w:r>
@@ -5053,13 +4984,7 @@
         <w:rPr>
           <w:b/>
         </w:rPr>
-        <w:t>Перерегулирование</w:t>
-      </w:r>
-      <w:r>
-        <w:rPr>
-          <w:b/>
-        </w:rPr>
-        <w:t xml:space="preserve">: </w:t>
+        <w:t xml:space="preserve">Перерегулирование: </w:t>
       </w:r>
       <w:r>
         <w:sym w:font="Symbol" w:char="0073"/>
@@ -5073,10 +4998,10 @@
           <w:position w:val="-32"/>
         </w:rPr>
         <w:object w:dxaOrig="1860" w:dyaOrig="740">
-          <v:shape id="_x0000_i1037" type="#_x0000_t75" style="width:93pt;height:36.75pt" o:ole="" fillcolor="window">
+          <v:shape id="_x0000_i1029" type="#_x0000_t75" style="width:93pt;height:36.75pt" o:ole="" fillcolor="window">
             <v:imagedata r:id="rId34" o:title=""/>
           </v:shape>
-          <o:OLEObject Type="Embed" ProgID="Equation.3" ShapeID="_x0000_i1037" DrawAspect="Content" ObjectID="_1741441358" r:id="rId35"/>
+          <o:OLEObject Type="Embed" ProgID="Equation.3" ShapeID="_x0000_i1029" DrawAspect="Content" ObjectID="_1741558636" r:id="rId35"/>
         </w:object>
       </w:r>
       <w:r>
@@ -5140,42 +5065,30 @@
         <w:rPr>
           <w:b/>
         </w:rPr>
-        <w:t>Время достижения первого максимума</w:t>
-      </w:r>
+        <w:t xml:space="preserve">Время достижения первого максимума: </w:t>
+      </w:r>
+      <w:r>
+        <w:rPr>
+          <w:lang w:val="en-US"/>
+        </w:rPr>
+        <w:t>t</w:t>
+      </w:r>
+      <w:r>
+        <w:rPr>
+          <w:vertAlign w:val="subscript"/>
+        </w:rPr>
+        <w:t>м</w:t>
+      </w:r>
+      <w:r>
+        <w:t xml:space="preserve"> определяется по графику.</w:t>
+      </w:r>
+    </w:p>
+    <w:p>
       <w:r>
         <w:rPr>
           <w:b/>
         </w:rPr>
-        <w:t xml:space="preserve">: </w:t>
-      </w:r>
-      <w:r>
-        <w:rPr>
-          <w:lang w:val="en-US"/>
-        </w:rPr>
-        <w:t>t</w:t>
-      </w:r>
-      <w:r>
-        <w:rPr>
-          <w:vertAlign w:val="subscript"/>
-        </w:rPr>
-        <w:t>м</w:t>
-      </w:r>
-      <w:r>
-        <w:t xml:space="preserve"> определяется по графику.</w:t>
-      </w:r>
-    </w:p>
-    <w:p>
-      <w:r>
-        <w:rPr>
-          <w:b/>
-        </w:rPr>
-        <w:t>Время регулирования</w:t>
-      </w:r>
-      <w:r>
-        <w:rPr>
-          <w:b/>
-        </w:rPr>
-        <w:t xml:space="preserve">: </w:t>
+        <w:t xml:space="preserve">Время регулирования: </w:t>
       </w:r>
       <w:proofErr w:type="spellStart"/>
       <w:r>
@@ -5290,10 +5203,10 @@
           <w:rFonts w:eastAsia="Times New Roman"/>
         </w:rPr>
         <w:object w:dxaOrig="200" w:dyaOrig="220">
-          <v:shape id="_x0000_i1027" type="#_x0000_t75" style="width:9.75pt;height:11.25pt" o:ole="">
+          <v:shape id="_x0000_i1030" type="#_x0000_t75" style="width:9.75pt;height:11.25pt" o:ole="">
             <v:imagedata r:id="rId36" o:title=""/>
           </v:shape>
-          <o:OLEObject Type="Embed" ProgID="Equation.3" ShapeID="_x0000_i1027" DrawAspect="Content" ObjectID="_1741441359" r:id="rId37"/>
+          <o:OLEObject Type="Embed" ProgID="Equation.3" ShapeID="_x0000_i1030" DrawAspect="Content" ObjectID="_1741558637" r:id="rId37"/>
         </w:object>
       </w:r>
       <w:r>
@@ -27582,7 +27495,7 @@
 </file>
 
 <file path=customXml/itemProps1.xml><?xml version="1.0" encoding="utf-8"?>
-<ds:datastoreItem xmlns:ds="http://schemas.openxmlformats.org/officeDocument/2006/customXml" ds:itemID="{51A76F48-92FA-40A1-9DB0-BC0E5B8D45BC}">
+<ds:datastoreItem xmlns:ds="http://schemas.openxmlformats.org/officeDocument/2006/customXml" ds:itemID="{41E040C0-71FC-4B40-89BB-6FA76971B5D3}">
   <ds:schemaRefs>
     <ds:schemaRef ds:uri="http://schemas.openxmlformats.org/officeDocument/2006/bibliography"/>
   </ds:schemaRefs>

</xml_diff>

<commit_message>
Add Bulat diplom output for 2.3, 3, 4
</commit_message>
<xml_diff>
--- a/2023/Диплом/Булат Насыров/Диплом Булат Насыров.docx
+++ b/2023/Диплом/Булат Насыров/Диплом Булат Насыров.docx
@@ -52,7 +52,6 @@
           <w:pPr>
             <w:rPr>
               <w:rFonts w:cs="Times New Roman"/>
-              <w:sz w:val="28"/>
               <w:szCs w:val="28"/>
               <w:lang w:eastAsia="ru-RU"/>
             </w:rPr>
@@ -75,7 +74,7 @@
           <w:r>
             <w:fldChar w:fldCharType="separate"/>
           </w:r>
-          <w:hyperlink r:id="rId6" w:anchor="_Toc104230556" w:history="1">
+          <w:hyperlink r:id="rId8" w:anchor="_Toc104230556" w:history="1">
             <w:r>
               <w:rPr>
                 <w:rStyle w:val="a5"/>
@@ -140,7 +139,7 @@
               <w:lang w:eastAsia="ru-RU"/>
             </w:rPr>
           </w:pPr>
-          <w:hyperlink r:id="rId7" w:anchor="_Toc104230557" w:history="1">
+          <w:hyperlink r:id="rId9" w:anchor="_Toc104230557" w:history="1">
             <w:r>
               <w:rPr>
                 <w:rStyle w:val="a5"/>
@@ -205,7 +204,7 @@
               <w:lang w:eastAsia="ru-RU"/>
             </w:rPr>
           </w:pPr>
-          <w:hyperlink r:id="rId8" w:anchor="_Toc104230558" w:history="1">
+          <w:hyperlink r:id="rId10" w:anchor="_Toc104230558" w:history="1">
             <w:r>
               <w:rPr>
                 <w:rStyle w:val="a5"/>
@@ -270,7 +269,7 @@
               <w:lang w:eastAsia="ru-RU"/>
             </w:rPr>
           </w:pPr>
-          <w:hyperlink r:id="rId9" w:anchor="_Toc104230559" w:history="1">
+          <w:hyperlink r:id="rId11" w:anchor="_Toc104230559" w:history="1">
             <w:r>
               <w:rPr>
                 <w:rStyle w:val="a5"/>
@@ -335,7 +334,7 @@
               <w:lang w:eastAsia="ru-RU"/>
             </w:rPr>
           </w:pPr>
-          <w:hyperlink r:id="rId10" w:anchor="_Toc104230560" w:history="1">
+          <w:hyperlink r:id="rId12" w:anchor="_Toc104230560" w:history="1">
             <w:r>
               <w:rPr>
                 <w:rStyle w:val="a5"/>
@@ -401,7 +400,7 @@
               <w:lang w:eastAsia="ru-RU"/>
             </w:rPr>
           </w:pPr>
-          <w:hyperlink r:id="rId11" w:anchor="_Toc104230561" w:history="1">
+          <w:hyperlink r:id="rId13" w:anchor="_Toc104230561" w:history="1">
             <w:r>
               <w:rPr>
                 <w:rStyle w:val="a5"/>
@@ -466,7 +465,7 @@
               <w:lang w:eastAsia="ru-RU"/>
             </w:rPr>
           </w:pPr>
-          <w:hyperlink r:id="rId12" w:anchor="_Toc104230562" w:history="1">
+          <w:hyperlink r:id="rId14" w:anchor="_Toc104230562" w:history="1">
             <w:r>
               <w:rPr>
                 <w:rStyle w:val="a5"/>
@@ -531,7 +530,7 @@
               <w:lang w:eastAsia="ru-RU"/>
             </w:rPr>
           </w:pPr>
-          <w:hyperlink r:id="rId13" w:anchor="_Toc104230563" w:history="1">
+          <w:hyperlink r:id="rId15" w:anchor="_Toc104230563" w:history="1">
             <w:r>
               <w:rPr>
                 <w:rStyle w:val="a5"/>
@@ -596,7 +595,7 @@
               <w:lang w:eastAsia="ru-RU"/>
             </w:rPr>
           </w:pPr>
-          <w:hyperlink r:id="rId14" w:anchor="_Toc104230564" w:history="1">
+          <w:hyperlink r:id="rId16" w:anchor="_Toc104230564" w:history="1">
             <w:r>
               <w:rPr>
                 <w:rStyle w:val="a5"/>
@@ -661,7 +660,7 @@
               <w:lang w:eastAsia="ru-RU"/>
             </w:rPr>
           </w:pPr>
-          <w:hyperlink r:id="rId15" w:anchor="_Toc104230565" w:history="1">
+          <w:hyperlink r:id="rId17" w:anchor="_Toc104230565" w:history="1">
             <w:r>
               <w:rPr>
                 <w:rStyle w:val="a5"/>
@@ -726,7 +725,7 @@
               <w:lang w:eastAsia="ru-RU"/>
             </w:rPr>
           </w:pPr>
-          <w:hyperlink r:id="rId16" w:anchor="_Toc104230566" w:history="1">
+          <w:hyperlink r:id="rId18" w:anchor="_Toc104230566" w:history="1">
             <w:r>
               <w:rPr>
                 <w:rStyle w:val="a5"/>
@@ -791,7 +790,7 @@
               <w:lang w:eastAsia="ru-RU"/>
             </w:rPr>
           </w:pPr>
-          <w:hyperlink r:id="rId17" w:anchor="_Toc104230567" w:history="1">
+          <w:hyperlink r:id="rId19" w:anchor="_Toc104230567" w:history="1">
             <w:r>
               <w:rPr>
                 <w:rStyle w:val="a5"/>
@@ -856,7 +855,7 @@
               <w:lang w:eastAsia="ru-RU"/>
             </w:rPr>
           </w:pPr>
-          <w:hyperlink r:id="rId18" w:anchor="_Toc104230570" w:history="1">
+          <w:hyperlink r:id="rId20" w:anchor="_Toc104230570" w:history="1">
             <w:r>
               <w:rPr>
                 <w:rStyle w:val="a5"/>
@@ -929,7 +928,7 @@
               <w:lang w:eastAsia="ru-RU"/>
             </w:rPr>
           </w:pPr>
-          <w:hyperlink r:id="rId19" w:anchor="_Toc104230571" w:history="1">
+          <w:hyperlink r:id="rId21" w:anchor="_Toc104230571" w:history="1">
             <w:r>
               <w:rPr>
                 <w:rStyle w:val="a5"/>
@@ -1002,7 +1001,7 @@
               <w:lang w:eastAsia="ru-RU"/>
             </w:rPr>
           </w:pPr>
-          <w:hyperlink r:id="rId20" w:anchor="_Toc104230572" w:history="1">
+          <w:hyperlink r:id="rId22" w:anchor="_Toc104230572" w:history="1">
             <w:r>
               <w:rPr>
                 <w:rStyle w:val="a5"/>
@@ -1068,7 +1067,7 @@
               <w:lang w:eastAsia="ru-RU"/>
             </w:rPr>
           </w:pPr>
-          <w:hyperlink r:id="rId21" w:anchor="_Toc104230573" w:history="1">
+          <w:hyperlink r:id="rId23" w:anchor="_Toc104230573" w:history="1">
             <w:r>
               <w:rPr>
                 <w:rStyle w:val="a5"/>
@@ -1133,7 +1132,7 @@
               <w:lang w:eastAsia="ru-RU"/>
             </w:rPr>
           </w:pPr>
-          <w:hyperlink r:id="rId22" w:anchor="_Toc104230574" w:history="1">
+          <w:hyperlink r:id="rId24" w:anchor="_Toc104230574" w:history="1">
             <w:r>
               <w:rPr>
                 <w:rStyle w:val="a5"/>
@@ -1198,7 +1197,7 @@
               <w:lang w:eastAsia="ru-RU"/>
             </w:rPr>
           </w:pPr>
-          <w:hyperlink r:id="rId23" w:anchor="_Toc104230575" w:history="1">
+          <w:hyperlink r:id="rId25" w:anchor="_Toc104230575" w:history="1">
             <w:r>
               <w:rPr>
                 <w:rStyle w:val="a5"/>
@@ -1263,7 +1262,7 @@
               <w:lang w:eastAsia="ru-RU"/>
             </w:rPr>
           </w:pPr>
-          <w:hyperlink r:id="rId24" w:anchor="_Toc104230577" w:history="1">
+          <w:hyperlink r:id="rId26" w:anchor="_Toc104230577" w:history="1">
             <w:r>
               <w:rPr>
                 <w:rStyle w:val="a5"/>
@@ -1328,7 +1327,7 @@
               <w:lang w:eastAsia="ru-RU"/>
             </w:rPr>
           </w:pPr>
-          <w:hyperlink r:id="rId25" w:anchor="_Toc104230578" w:history="1">
+          <w:hyperlink r:id="rId27" w:anchor="_Toc104230578" w:history="1">
             <w:r>
               <w:rPr>
                 <w:rStyle w:val="a5"/>
@@ -1393,7 +1392,7 @@
               <w:lang w:eastAsia="ru-RU"/>
             </w:rPr>
           </w:pPr>
-          <w:hyperlink r:id="rId26" w:anchor="_Toc104230579" w:history="1">
+          <w:hyperlink r:id="rId28" w:anchor="_Toc104230579" w:history="1">
             <w:r>
               <w:rPr>
                 <w:rStyle w:val="a5"/>
@@ -1531,27 +1530,15 @@
     </w:p>
     <w:p>
       <w:r>
-        <w:rPr>
-          <w:sz w:val="28"/>
-        </w:rPr>
         <w:t>И</w:t>
       </w:r>
       <w:r>
-        <w:rPr>
-          <w:sz w:val="28"/>
-        </w:rPr>
         <w:t>збавление человека от обязаннос</w:t>
       </w:r>
       <w:r>
-        <w:rPr>
-          <w:sz w:val="28"/>
-        </w:rPr>
         <w:t xml:space="preserve">ти выполнять опасные, вредные и </w:t>
       </w:r>
       <w:r>
-        <w:rPr>
-          <w:sz w:val="28"/>
-        </w:rPr>
         <w:t>сложные операции вручную;</w:t>
       </w:r>
     </w:p>
@@ -1605,6 +1592,7 @@
     </w:p>
     <w:p>
       <w:r>
+        <w:lastRenderedPageBreak/>
         <w:t>Перейти на новый уровень безопасности;</w:t>
       </w:r>
     </w:p>
@@ -1631,11 +1619,7 @@
         <w:t xml:space="preserve">Реактор нагрева </w:t>
       </w:r>
       <w:r>
-        <w:t xml:space="preserve">компонента 1 осуществляет, нагрев за счет циркуляции термального масла, которое используется в качестве теплоносителя. Реактор данного типа удобен в </w:t>
-      </w:r>
-      <w:r>
-        <w:lastRenderedPageBreak/>
-        <w:t>использование в промышленных производственных процессах в различных отраслях промышленности, включая химическую обработку, нефтехимию и т.д.</w:t>
+        <w:t>компонента 1 осуществляет, нагрев за счет циркуляции термального масла, которое используется в качестве теплоносителя. Реактор данного типа удобен в использование в промышленных производственных процессах в различных отраслях промышленности, включая химическую обработку, нефтехимию и т.д.</w:t>
       </w:r>
     </w:p>
     <w:p>
@@ -1910,6 +1894,7 @@
         <w:ind w:firstLine="709"/>
       </w:pPr>
       <w:r>
+        <w:lastRenderedPageBreak/>
         <w:t>После Т-361 N этилен, охлажденный до температуры минус 60°С поступает в качестве флегмы на верхнюю тарелку колонны К-303.</w:t>
       </w:r>
     </w:p>
@@ -1953,7 +1938,6 @@
         <w:jc w:val="left"/>
       </w:pPr>
       <w:r>
-        <w:lastRenderedPageBreak/>
         <w:t>В целях исключения по</w:t>
       </w:r>
       <w:r>
@@ -2577,6 +2561,7 @@
     </w:p>
     <w:p>
       <w:r>
+        <w:lastRenderedPageBreak/>
         <w:t>Давление рабочее – 1,03 МПа.</w:t>
       </w:r>
     </w:p>
@@ -2659,7 +2644,6 @@
     </w:p>
     <w:p>
       <w:r>
-        <w:lastRenderedPageBreak/>
         <w:t>Количество трубок – 725 шт.</w:t>
       </w:r>
     </w:p>
@@ -2838,6 +2822,7 @@
     </w:p>
     <w:p>
       <w:r>
+        <w:lastRenderedPageBreak/>
         <w:t>Горизонтальный, цельносварной, кожухотрубный аппарат с V-образными трубками.</w:t>
       </w:r>
     </w:p>
@@ -2938,100 +2923,100 @@
     </w:p>
     <w:p>
       <w:r>
+        <w:t>Температура рабочая – минус 60</w:t>
+      </w:r>
+      <w:r>
+        <w:sym w:font="Symbol" w:char="00B0"/>
+      </w:r>
+      <w:r>
+        <w:t>С</w:t>
+      </w:r>
+    </w:p>
+    <w:p>
+      <w:r>
+        <w:t xml:space="preserve">5. </w:t>
+      </w:r>
+      <w:r>
+        <w:t>Аппарат Т-321- 1 шт. кожухотрубный с неподвижными трубными   решетками, вертикальный теплообменник   дополнительный кипятильник колонны К-303.</w:t>
+      </w:r>
+    </w:p>
+    <w:p>
+      <w:r>
+        <w:t>Корпус.</w:t>
+      </w:r>
+    </w:p>
+    <w:p>
+      <w:r>
+        <w:t>Среда – пропилен</w:t>
+      </w:r>
+    </w:p>
+    <w:p>
+      <w:r>
+        <w:t>Давление рабочее – (0,20÷0,25) МПа</w:t>
+      </w:r>
+    </w:p>
+    <w:p>
+      <w:r>
+        <w:t>Давление расчетное – 1,76 МПа</w:t>
+      </w:r>
+    </w:p>
+    <w:p>
+      <w:r>
+        <w:t>Температура рабочая – минус 16</w:t>
+      </w:r>
+      <w:r>
+        <w:sym w:font="Symbol" w:char="00B0"/>
+      </w:r>
+      <w:r>
+        <w:t>С ÷ минус 18</w:t>
+      </w:r>
+      <w:r>
+        <w:sym w:font="Symbol" w:char="00B0"/>
+      </w:r>
+      <w:r>
+        <w:t>С</w:t>
+      </w:r>
+    </w:p>
+    <w:p>
+      <w:r>
+        <w:t>Трубки.</w:t>
+      </w:r>
+    </w:p>
+    <w:p>
+      <w:r>
+        <w:t>Среда – этан-этилен</w:t>
+      </w:r>
+    </w:p>
+    <w:p>
+      <w:r>
+        <w:t>Давление рабочее – (0,75÷0,90) МПа</w:t>
+      </w:r>
+    </w:p>
+    <w:p>
+      <w:r>
+        <w:t>Давление расчетное – 1,24 МПа</w:t>
+      </w:r>
+    </w:p>
+    <w:p>
+      <w:r>
+        <w:t>Температура рабочая – минус 30</w:t>
+      </w:r>
+      <w:r>
+        <w:sym w:font="Symbol" w:char="00B0"/>
+      </w:r>
+      <w:r>
+        <w:t>С ÷ минус 40</w:t>
+      </w:r>
+      <w:r>
+        <w:sym w:font="Symbol" w:char="00B0"/>
+      </w:r>
+      <w:r>
+        <w:t>С</w:t>
+      </w:r>
+    </w:p>
+    <w:p>
+      <w:r>
         <w:lastRenderedPageBreak/>
-        <w:t>Температура рабочая – минус 60</w:t>
-      </w:r>
-      <w:r>
-        <w:sym w:font="Symbol" w:char="00B0"/>
-      </w:r>
-      <w:r>
-        <w:t>С</w:t>
-      </w:r>
-    </w:p>
-    <w:p>
-      <w:r>
-        <w:t xml:space="preserve">5. </w:t>
-      </w:r>
-      <w:r>
-        <w:t>Аппарат Т-321- 1 шт. кожухотрубный с неподвижными трубными   решетками, вертикальный теплообменник   дополнительный кипятильник колонны К-303.</w:t>
-      </w:r>
-    </w:p>
-    <w:p>
-      <w:r>
-        <w:t>Корпус.</w:t>
-      </w:r>
-    </w:p>
-    <w:p>
-      <w:r>
-        <w:t>Среда – пропилен</w:t>
-      </w:r>
-    </w:p>
-    <w:p>
-      <w:r>
-        <w:t>Давление рабочее – (0,20÷0,25) МПа</w:t>
-      </w:r>
-    </w:p>
-    <w:p>
-      <w:r>
-        <w:t>Давление расчетное – 1,76 МПа</w:t>
-      </w:r>
-    </w:p>
-    <w:p>
-      <w:r>
-        <w:t>Температура рабочая – минус 16</w:t>
-      </w:r>
-      <w:r>
-        <w:sym w:font="Symbol" w:char="00B0"/>
-      </w:r>
-      <w:r>
-        <w:t>С ÷ минус 18</w:t>
-      </w:r>
-      <w:r>
-        <w:sym w:font="Symbol" w:char="00B0"/>
-      </w:r>
-      <w:r>
-        <w:t>С</w:t>
-      </w:r>
-    </w:p>
-    <w:p>
-      <w:r>
-        <w:t>Трубки.</w:t>
-      </w:r>
-    </w:p>
-    <w:p>
-      <w:r>
-        <w:t>Среда – этан-этилен</w:t>
-      </w:r>
-    </w:p>
-    <w:p>
-      <w:r>
-        <w:t>Давление рабочее – (0,75÷0,90) МПа</w:t>
-      </w:r>
-    </w:p>
-    <w:p>
-      <w:r>
-        <w:t>Давление расчетное – 1,24 МПа</w:t>
-      </w:r>
-    </w:p>
-    <w:p>
-      <w:r>
-        <w:t>Температура рабочая – минус 30</w:t>
-      </w:r>
-      <w:r>
-        <w:sym w:font="Symbol" w:char="00B0"/>
-      </w:r>
-      <w:r>
-        <w:t>С ÷ минус 40</w:t>
-      </w:r>
-      <w:r>
-        <w:sym w:font="Symbol" w:char="00B0"/>
-      </w:r>
-      <w:r>
-        <w:t>С</w:t>
-      </w:r>
-    </w:p>
-    <w:p>
-      <w:r>
         <w:t xml:space="preserve">Диаметр кожуха – </w:t>
       </w:r>
       <w:smartTag w:uri="urn:schemas-microsoft-com:office:smarttags" w:element="metricconverter">
@@ -3221,7 +3206,6 @@
         </w:rPr>
       </w:pPr>
       <w:r>
-        <w:lastRenderedPageBreak/>
         <w:t xml:space="preserve">Поверхность теплообмена – </w:t>
       </w:r>
       <w:smartTag w:uri="urn:schemas-microsoft-com:office:smarttags" w:element="metricconverter">
@@ -3258,6 +3242,7 @@
     </w:p>
     <w:p>
       <w:r>
+        <w:lastRenderedPageBreak/>
         <w:t xml:space="preserve">Масса: </w:t>
       </w:r>
       <w:smartTag w:uri="urn:schemas-microsoft-com:office:smarttags" w:element="metricconverter">
@@ -3502,6 +3487,7 @@
           <w:noProof/>
           <w:lang w:eastAsia="ru-RU"/>
         </w:rPr>
+        <w:lastRenderedPageBreak/>
         <w:drawing>
           <wp:anchor distT="0" distB="0" distL="114300" distR="114300" simplePos="0" relativeHeight="251659264" behindDoc="1" locked="0" layoutInCell="1" allowOverlap="1" wp14:anchorId="4FFE04CF" wp14:editId="5F0B524A">
             <wp:simplePos x="0" y="0"/>
@@ -3528,7 +3514,7 @@
                     </pic:cNvPicPr>
                   </pic:nvPicPr>
                   <pic:blipFill>
-                    <a:blip r:embed="rId27">
+                    <a:blip r:embed="rId29">
                       <a:extLst>
                         <a:ext uri="{28A0092B-C50C-407E-A947-70E740481C1C}">
                           <a14:useLocalDpi xmlns:a14="http://schemas.microsoft.com/office/drawing/2010/main" val="0"/>
@@ -3601,7 +3587,7 @@
                     </pic:cNvPicPr>
                   </pic:nvPicPr>
                   <pic:blipFill>
-                    <a:blip r:embed="rId28">
+                    <a:blip r:embed="rId30">
                       <a:extLst>
                         <a:ext uri="{28A0092B-C50C-407E-A947-70E740481C1C}">
                           <a14:useLocalDpi xmlns:a14="http://schemas.microsoft.com/office/drawing/2010/main" val="0"/>
@@ -3688,59 +3674,103 @@
     </w:p>
     <w:p>
       <w:r>
-        <w:t>Система управления должна обеспечить достижение цели управления за счет заданной точности поддержания технологических регламентов в любых условиях производства при соблюдении надежной безаварийной работы оборудования и требований взрыво- и пожаробезопасности. При этом важно, чтобы она была по-возможности проста и легка в эксплуатации.</w:t>
-      </w:r>
-    </w:p>
-    <w:p>
-      <w:r>
-        <w:t>Процесс ректификации относится к основным процессам химической технологии. Показателем эффективности его является состав целевого продукта. В зависимости от технологических особенностей в качестве целевого продукта могут выступать как дистиллят, так и кубовый остаток. Поддержание постоянного состава целевого продукта и будет являться целью управления. Состав другого продукта при этом может колебаться в определенных пределах вследствие изменения состава исходной смеси.</w:t>
-      </w:r>
-    </w:p>
-    <w:p>
-      <w:r>
-        <w:t>В качестве объекта управления примем трубопровод, по которому транспортируется газообразный этилен, нагретый до минус 60</w:t>
-      </w:r>
-      <w:r>
-        <w:rPr>
-          <w:rFonts w:cs="Times New Roman"/>
-        </w:rPr>
-        <w:t>°</w:t>
-      </w:r>
-      <w:r>
-        <w:t xml:space="preserve">С, от теплообменника </w:t>
+        <w:t>Ректификационная колонна</w:t>
+      </w:r>
+      <w:r>
+        <w:t xml:space="preserve"> К-303</w:t>
+      </w:r>
+      <w:r>
+        <w:t xml:space="preserve"> представляет собой высокий вертикальный сосуд, используемый для разделения и очистки </w:t>
+      </w:r>
+      <w:r>
+        <w:t>этан-этилена</w:t>
+      </w:r>
+      <w:r>
+        <w:t>. Объектом управления является система, которая регулирует скорость потока</w:t>
+      </w:r>
+      <w:r>
+        <w:t xml:space="preserve">, с помощью ультразвукового </w:t>
+      </w:r>
+      <w:r>
+        <w:t>и температуру внутри колонны для обеспечения эффективного разделения компонентов.</w:t>
+      </w:r>
+    </w:p>
+    <w:p>
+      <w:r>
+        <w:t xml:space="preserve">Процесс ректификации включает, нагрев смеси для создания пара, который поднимается вверх по колонне, при этом жидкие компоненты конденсируются и перекачиваются обратно в колонну. Цель состоит в том, чтобы выделить желаемый </w:t>
+      </w:r>
+      <w:r>
+        <w:t>этилен</w:t>
+      </w:r>
+      <w:r>
+        <w:t xml:space="preserve"> в виде чистого вещества.</w:t>
+      </w:r>
+    </w:p>
+    <w:p>
+      <w:r>
+        <w:t xml:space="preserve">Система управления контролирует температуру, давление и расход смеси, регулируя скорость перекачки для обеспечения плавной и непрерывной работы. </w:t>
+      </w:r>
+      <w:r>
+        <w:t>Также регулируется температура в колонне К-303 для оптимизации процесса ректификации. Поэтому с</w:t>
+      </w:r>
+      <w:r>
+        <w:t>истема управления должна обеспечить достижение цели управления за счет заданной точности поддержания технологических регламентов в любых условиях производства при соблюдении надежной безаварийной работы оборудования и требований взрыво- и пожаробезопасности. При этом важно, чтобы она была по-возможности проста и легка в эксплуатации.</w:t>
+      </w:r>
+    </w:p>
+    <w:p>
+      <w:r>
+        <w:t>Параметром, характеризующим выполнение задачи, поставленной перед установкой перемещ</w:t>
+      </w:r>
+      <w:r>
+        <w:t>ения, служит расход</w:t>
+      </w:r>
+      <w:r>
+        <w:t xml:space="preserve"> и температура</w:t>
+      </w:r>
+      <w:r>
+        <w:t xml:space="preserve"> газа</w:t>
+      </w:r>
+      <w:r>
+        <w:t xml:space="preserve"> в колонне К-303</w:t>
+      </w:r>
+      <w:r>
+        <w:t>, который измеряется</w:t>
+      </w:r>
+      <w:r>
+        <w:t xml:space="preserve"> на трубопроводе</w:t>
+      </w:r>
+      <w:r>
+        <w:t xml:space="preserve"> от аппарата </w:t>
+      </w:r>
+      <w:r>
+        <w:t>Т-319</w:t>
       </w:r>
       <w:r>
         <w:rPr>
           <w:lang w:val="en-US"/>
         </w:rPr>
-        <w:t>T</w:t>
-      </w:r>
-      <w:r>
-        <w:t>-361</w:t>
+        <w:t>N</w:t>
+      </w:r>
+      <w:r>
+        <w:t xml:space="preserve"> к колонне К-303 с помощью ультразвукового расходомера</w:t>
+      </w:r>
+      <w:r>
+        <w:t xml:space="preserve"> </w:t>
       </w:r>
       <w:r>
         <w:rPr>
           <w:lang w:val="en-US"/>
         </w:rPr>
-        <w:t>N</w:t>
+        <w:t>Siemens</w:t>
       </w:r>
       <w:r>
         <w:t xml:space="preserve"> </w:t>
       </w:r>
       <w:r>
-        <w:t>к колонне К-303. Параметром, характеризующим выполнение задачи, поставленной перед установкой перемещ</w:t>
-      </w:r>
-      <w:r>
-        <w:t>ения, служит расход перемещаемого газа</w:t>
-      </w:r>
-      <w:r>
-        <w:t xml:space="preserve">, который измеряется ультразвуковым расходомером </w:t>
-      </w:r>
-      <w:r>
         <w:rPr>
           <w:lang w:val="en-US"/>
         </w:rPr>
-        <w:t>Siemens</w:t>
+        <w:t>Sitrans</w:t>
       </w:r>
       <w:r>
         <w:t xml:space="preserve"> </w:t>
@@ -3749,42 +3779,22 @@
         <w:rPr>
           <w:lang w:val="en-US"/>
         </w:rPr>
-        <w:t>Sitrans</w:t>
+        <w:t>FUS</w:t>
+      </w:r>
+      <w:r>
+        <w:t>1010</w:t>
+      </w:r>
+      <w:r>
+        <w:t xml:space="preserve"> и датчика температуры, установленного на колонне</w:t>
+      </w:r>
+      <w:r>
+        <w:t>.</w:t>
       </w:r>
       <w:r>
         <w:t xml:space="preserve"> </w:t>
       </w:r>
       <w:r>
-        <w:rPr>
-          <w:lang w:val="en-US"/>
-        </w:rPr>
-        <w:t>FUS</w:t>
-      </w:r>
-      <w:r>
-        <w:t>1010</w:t>
-      </w:r>
-      <w:r>
-        <w:t>.</w:t>
-      </w:r>
-    </w:p>
-    <w:p>
-      <w:r>
-        <w:t xml:space="preserve">Процесс перемещения в химической </w:t>
-      </w:r>
-      <w:r>
-        <w:t>промышленности</w:t>
-      </w:r>
-      <w:r>
-        <w:t xml:space="preserve"> является вспомогательным; его необходимо проводить таким образом, чтобы обеспечивался эффективный режим основного процесса (химического, массообменного), обслуживаемого данной установкой перемещения. В связи с этим необходимо поддерживать</w:t>
-      </w:r>
-      <w:r>
-        <w:t xml:space="preserve"> значение расхода в</w:t>
-      </w:r>
-      <w:r>
-        <w:t xml:space="preserve"> </w:t>
-      </w:r>
-      <w:r>
-        <w:t>60-196 м</w:t>
+        <w:t>В связи с этим необходимо поддерживать значение расхода в 60-196 м</w:t>
       </w:r>
       <w:r>
         <w:rPr>
@@ -3796,83 +3806,60 @@
         <w:t>/час</w:t>
       </w:r>
       <w:r>
+        <w:t xml:space="preserve"> и температуры в </w:t>
+      </w:r>
+      <w:r>
+        <w:t>кубе равна</w:t>
+      </w:r>
+      <w:r>
+        <w:t>я</w:t>
+      </w:r>
+      <w:r>
+        <w:t xml:space="preserve"> -35</w:t>
+      </w:r>
+      <w:r>
+        <w:rPr>
+          <w:vertAlign w:val="superscript"/>
+        </w:rPr>
+        <w:t>о</w:t>
+      </w:r>
+      <w:r>
+        <w:t>С, а вверху колонны -56</w:t>
+      </w:r>
+      <w:r>
+        <w:rPr>
+          <w:vertAlign w:val="superscript"/>
+        </w:rPr>
+        <w:t>о</w:t>
+      </w:r>
+      <w:r>
+        <w:t>С</w:t>
+      </w:r>
+      <w:r>
         <w:t>. Это и будет целью управления установкой перемещения.</w:t>
       </w:r>
     </w:p>
     <w:p>
       <w:r>
-        <w:t xml:space="preserve">Трудность регулирования процесса объясняется также частотой и амплитудой возмущений. Возмущениями являются изменения начальных параметров исходной смеси, тепло- и хладоносителей, изменения свойств теплопередающих </w:t>
-      </w:r>
-      <w:r>
-        <w:t>поверхностей,</w:t>
-      </w:r>
-      <w:r>
-        <w:t xml:space="preserve"> отложение веществ на стенках и т. д. Кроме того, на технологический режим ректификационных колонн, устанавливаемых под открытым небом, влияют колебания температуры атмосферного воздуха.</w:t>
-      </w:r>
-    </w:p>
-    <w:p>
-      <w:r>
-        <w:t>Д</w:t>
-      </w:r>
-      <w:r>
-        <w:t>ля того чтобы</w:t>
-      </w:r>
-      <w:r>
-        <w:t xml:space="preserve"> при наличии возмущений расход</w:t>
-      </w:r>
-      <w:r>
-        <w:t xml:space="preserve"> все же был равен заданному, необходимо вносить в объект управления управляющие воздействия, которые будут компенсировать поступившие возмущения.</w:t>
-      </w:r>
-      <w:r>
-        <w:t xml:space="preserve"> </w:t>
-      </w:r>
-      <w:r>
-        <w:t xml:space="preserve">Наиболее простым способом внесения управляющих воздействий при этом является изменение положения дроссельного органа на трубопроводе нагнетания*, что повлечет за собой изменение его гидравлического сопротивления и общего сопротивления системы в целом. Итак, основное автоматическое устройство установки перемещения представляет собой датчик расхода, установленный па магистрали нагнетания, </w:t>
+        <w:t xml:space="preserve">Трудность регулирования процесса объясняется также частотой и амплитудой возмущений. Возмущениями являются изменения начальных параметров исходной смеси, тепло- и хладоносителей, изменения свойств теплопередающих поверхностей, отложение веществ на стенках и т. д. Кроме того, </w:t>
       </w:r>
       <w:r>
         <w:lastRenderedPageBreak/>
-        <w:t>контрольно-измерительный прибор расхода, регулятор расхода, исполнительный механизм и регулирующий орган.</w:t>
-      </w:r>
-    </w:p>
-    <w:p>
-      <w:r>
-        <w:t>Сигнализации подлежит давление в линии нагнетания, поскольку значительное изменение его свидетельствует о серьезных нарушениях процесса. Кроме того, следует сигнализировать</w:t>
-      </w:r>
-      <w:r>
-        <w:t xml:space="preserve"> давление и наличие потока в системе смазки и охлаж</w:t>
-      </w:r>
-      <w:r>
-        <w:t>дения, темпе</w:t>
-      </w:r>
-      <w:r>
-        <w:t>ратуру подшипников и обмоток электродвигателя, масла и воды. Сигнализируется так</w:t>
-      </w:r>
-      <w:r>
-        <w:t xml:space="preserve">же </w:t>
-      </w:r>
-      <w:r>
-        <w:t xml:space="preserve">положение задвижек в линиях всасывания и нагнетания. </w:t>
-      </w:r>
-      <w:r>
-        <w:t>Если давление в линии нагнетания или параметры, характеризующие состояние объекта, продолжают изменяться, несмотря на принятые обслуживающим персоналом меры, то должны сработать автоматические устройства</w:t>
-      </w:r>
-      <w:r>
-        <w:t xml:space="preserve"> защиты. Они отключают действую</w:t>
-      </w:r>
-      <w:r>
-        <w:t>щ</w:t>
-      </w:r>
-      <w:r>
-        <w:t>ий аппарат перемещения и включаю</w:t>
-      </w:r>
-      <w:r>
-        <w:t>т резервный</w:t>
-      </w:r>
-      <w:r>
-        <w:t>.</w:t>
-      </w:r>
-      <w:bookmarkStart w:id="0" w:name="_GoBack"/>
-      <w:bookmarkEnd w:id="0"/>
+        <w:t>на технологический режим ректификационных колонн, устанавливаемых под открытым небом, влияют колебания температуры атмосферного воздуха.</w:t>
+      </w:r>
+    </w:p>
+    <w:p>
+      <w:r>
+        <w:t>Для того чтобы при наличии возмущений расход все же был равен заданному, необходимо вносить в объект управления управляющие воздействия, которые будут компенсировать поступившие возмущения. Наиболее простым способом внесения управляющих воздействий при этом является изменение положения дроссельного органа на трубопроводе нагнетания*, что повлечет за собой изменение его гидравлического сопротивления и общего сопротивления системы в целом. Итак, основное автоматическое устройство установки перемещения представляет собой датчик расхода, установленный па магистрали нагнетания, контрольно-измерительный прибор расхода, регулятор расхода, исполнительный механизм и регулирующий орган.</w:t>
+      </w:r>
+    </w:p>
+    <w:p>
+      <w:r>
+        <w:t xml:space="preserve">Сигнализации подлежит давление в линии нагнетания, поскольку значительное изменение его свидетельствует о серьезных нарушениях процесса. Кроме того, следует сигнализировать давление и наличие потока в системе смазки и охлаждения, температуру подшипников и обмоток электродвигателя, масла и воды. Сигнализируется также </w:t>
+      </w:r>
+      <w:r>
+        <w:t>положение задвижек в линиях всасывания и нагнетания. Если давление в линии нагнетания или параметры, характеризующие состояние объекта, продолжают изменяться, несмотря на принятые обслуживающим персоналом меры, то должны сработать автоматические устройства защиты. Они отключают действующий аппарат перемещения и включают резервный.</w:t>
+      </w:r>
     </w:p>
     <w:p/>
     <w:p/>
@@ -3958,15 +3945,13 @@
       </w:r>
       <w:proofErr w:type="gramEnd"/>
       <w:r>
-        <w:t xml:space="preserve">-1; 0), то замкнутая система находится на границе </w:t>
-      </w:r>
-      <w:proofErr w:type="spellStart"/>
-      <w:r>
-        <w:t>устойчивости.В</w:t>
-      </w:r>
-      <w:proofErr w:type="spellEnd"/>
-      <w:r>
-        <w:t xml:space="preserve"> случае, если характеристическое уравнение разомкнутой системы A(s) = 0 корней не имеет (т.е. m = 0), то критерий, согласно критерию, замкнутая система является устойчивой, если АФХ разомкнутой системы W¥(</w:t>
+        <w:t>-1; 0), то замкнутая система находится на границе устойчивости.</w:t>
+      </w:r>
+      <w:r>
+        <w:t xml:space="preserve"> </w:t>
+      </w:r>
+      <w:r>
+        <w:t>В случае, если характеристическое уравнение разомкнутой системы A(s) = 0 корней не имеет (т.е. m = 0), то критерий, согласно критерию, замкнутая система является устойчивой, если АФХ разомкнутой системы W¥(</w:t>
       </w:r>
       <w:proofErr w:type="spellStart"/>
       <w:r>
@@ -3985,20 +3970,20 @@
       </w:tblPr>
       <w:tblGrid>
         <w:gridCol w:w="578"/>
-        <w:gridCol w:w="565"/>
+        <w:gridCol w:w="566"/>
         <w:gridCol w:w="648"/>
-        <w:gridCol w:w="564"/>
+        <w:gridCol w:w="566"/>
         <w:gridCol w:w="648"/>
-        <w:gridCol w:w="565"/>
+        <w:gridCol w:w="566"/>
         <w:gridCol w:w="648"/>
-        <w:gridCol w:w="565"/>
+        <w:gridCol w:w="566"/>
         <w:gridCol w:w="648"/>
         <w:gridCol w:w="566"/>
         <w:gridCol w:w="649"/>
         <w:gridCol w:w="566"/>
         <w:gridCol w:w="649"/>
-        <w:gridCol w:w="516"/>
-        <w:gridCol w:w="516"/>
+        <w:gridCol w:w="566"/>
+        <w:gridCol w:w="566"/>
         <w:gridCol w:w="512"/>
       </w:tblGrid>
       <w:tr>
@@ -4323,6 +4308,7 @@
               <w:rPr>
                 <w:lang w:val="en-US"/>
               </w:rPr>
+              <w:lastRenderedPageBreak/>
               <w:t>T</w:t>
             </w:r>
           </w:p>
@@ -4826,7 +4812,7 @@
             <o:lock v:ext="edit" aspectratio="t"/>
           </v:shapetype>
           <v:shape id="_x0000_i1025" type="#_x0000_t75" style="width:209.25pt;height:43.5pt">
-            <v:imagedata r:id="rId29" o:title="передаточная функция"/>
+            <v:imagedata r:id="rId31" o:title="передаточная функция"/>
           </v:shape>
         </w:pict>
       </w:r>
@@ -4838,56 +4824,56 @@
     </w:p>
     <w:p>
       <w:r>
+        <w:pict>
+          <v:shape id="_x0000_i1026" type="#_x0000_t75" style="width:366.75pt;height:147.75pt">
+            <v:imagedata r:id="rId32" o:title="график пф"/>
+          </v:shape>
+        </w:pict>
+      </w:r>
+    </w:p>
+    <w:p>
+      <w:r>
+        <w:t>Если исследуемая АСР устойчива, то может возникнуть вопрос о том, насколько качественно происходит регулирование в этой системе и удовлетворяет ли оно технологическим требованиям. На практике качество регулирования может быть определено визуально по графику переходной кривой, однако, имеются точные методы, дающие конкретные числовые значения.</w:t>
+      </w:r>
+    </w:p>
+    <w:p>
+      <w:r>
+        <w:tab/>
+        <w:t>Показатели качества разбиты на 4 группы:</w:t>
+      </w:r>
+    </w:p>
+    <w:p>
+      <w:r>
+        <w:t>1) прямые - определяемые непосредственно по кривой переходного процесса,</w:t>
+      </w:r>
+    </w:p>
+    <w:p>
+      <w:r>
+        <w:t>2) корневые - определяемые по корням характеристического полинома,</w:t>
+      </w:r>
+    </w:p>
+    <w:p>
+      <w:r>
+        <w:t>3) частотные - по частотным характеристикам,</w:t>
+      </w:r>
+    </w:p>
+    <w:p>
+      <w:r>
+        <w:t>4) интегральные - получаемые путем интегрирования функций.</w:t>
+      </w:r>
+    </w:p>
+    <w:p>
+      <w:r>
         <w:lastRenderedPageBreak/>
         <w:pict>
-          <v:shape id="_x0000_i1026" type="#_x0000_t75" style="width:366.75pt;height:147.75pt">
-            <v:imagedata r:id="rId30" o:title="график пф"/>
+          <v:shape id="_x0000_i1027" type="#_x0000_t75" style="width:477.75pt;height:302.25pt">
+            <v:imagedata r:id="rId33" o:title="АФЧХ"/>
           </v:shape>
         </w:pict>
       </w:r>
     </w:p>
     <w:p>
       <w:r>
-        <w:t>Если исследуемая АСР устойчива, то может возникнуть вопрос о том, насколько качественно происходит регулирование в этой системе и удовлетворяет ли оно технологическим требованиям. На практике качество регулирования может быть определено визуально по графику переходной кривой, однако, имеются точные методы, дающие конкретные числовые значения.</w:t>
-      </w:r>
-    </w:p>
-    <w:p>
-      <w:r>
-        <w:tab/>
-        <w:t>Показатели качества разбиты на 4 группы:</w:t>
-      </w:r>
-    </w:p>
-    <w:p>
-      <w:r>
-        <w:t>1) прямые - определяемые непосредственно по кривой переходного процесса,</w:t>
-      </w:r>
-    </w:p>
-    <w:p>
-      <w:r>
-        <w:t>2) корневые - определяемые по корням характеристического полинома,</w:t>
-      </w:r>
-    </w:p>
-    <w:p>
-      <w:r>
-        <w:t>3) частотные - по частотным характеристикам,</w:t>
-      </w:r>
-    </w:p>
-    <w:p>
-      <w:r>
-        <w:t>4) интегральные - получаемые путем интегрирования функций.</w:t>
-      </w:r>
-    </w:p>
-    <w:p>
-      <w:r>
-        <w:pict>
-          <v:shape id="_x0000_i1027" type="#_x0000_t75" style="width:477.75pt;height:302.25pt">
-            <v:imagedata r:id="rId31" o:title="АФЧХ"/>
-          </v:shape>
-        </w:pict>
-      </w:r>
-    </w:p>
-    <w:p>
-      <w:r>
         <w:t xml:space="preserve">Сразу по ней определяется </w:t>
       </w:r>
       <w:r>
@@ -4947,9 +4933,9 @@
         </w:rPr>
         <w:object w:dxaOrig="1299" w:dyaOrig="780">
           <v:shape id="_x0000_i1028" type="#_x0000_t75" style="width:65.25pt;height:39pt" o:ole="" fillcolor="window">
-            <v:imagedata r:id="rId32" o:title=""/>
+            <v:imagedata r:id="rId34" o:title=""/>
           </v:shape>
-          <o:OLEObject Type="Embed" ProgID="Equation.3" ShapeID="_x0000_i1028" DrawAspect="Content" ObjectID="_1741558635" r:id="rId33"/>
+          <o:OLEObject Type="Embed" ProgID="Equation.3" ShapeID="_x0000_i1028" DrawAspect="Content" ObjectID="_1742774555" r:id="rId35"/>
         </w:object>
       </w:r>
       <w:r>
@@ -4999,9 +4985,9 @@
         </w:rPr>
         <w:object w:dxaOrig="1860" w:dyaOrig="740">
           <v:shape id="_x0000_i1029" type="#_x0000_t75" style="width:93pt;height:36.75pt" o:ole="" fillcolor="window">
-            <v:imagedata r:id="rId34" o:title=""/>
+            <v:imagedata r:id="rId36" o:title=""/>
           </v:shape>
-          <o:OLEObject Type="Embed" ProgID="Equation.3" ShapeID="_x0000_i1029" DrawAspect="Content" ObjectID="_1741558636" r:id="rId35"/>
+          <o:OLEObject Type="Embed" ProgID="Equation.3" ShapeID="_x0000_i1029" DrawAspect="Content" ObjectID="_1742774556" r:id="rId37"/>
         </w:object>
       </w:r>
       <w:r>
@@ -5169,6 +5155,36 @@
       </w:r>
       <w:r>
         <w:t>) с данной границей. То есть время, когда колебания регулируемой величины перестают превышать 5 % от установившегося значения.</w:t>
+      </w:r>
+    </w:p>
+    <w:p>
+      <w:r>
+        <w:lastRenderedPageBreak/>
+        <w:t xml:space="preserve">На основание исследования </w:t>
+      </w:r>
+      <w:r>
+        <w:t>анализа устойчивости системы автоматического управления</w:t>
+      </w:r>
+      <w:r>
+        <w:t>, по критерию Найквиста можно сделать в</w:t>
+      </w:r>
+      <w:r>
+        <w:t>ывод</w:t>
+      </w:r>
+      <w:r>
+        <w:t xml:space="preserve">, </w:t>
+      </w:r>
+      <w:r>
+        <w:t xml:space="preserve">что система является устойчивой. Критерий Найквиста используется для определения устойчивости системы с замкнутым контуром в частотной области. Критерий сообщает, будет ли система оставаться устойчивой при воздействии входных сигналов, изменяющихся по частоте. Если замкнутая система устойчива, то график Найквиста не будет проходить через точку </w:t>
+      </w:r>
+      <w:r>
+        <w:t>(-1; 0)</w:t>
+      </w:r>
+      <w:r>
+        <w:t xml:space="preserve"> границы устойчивости, как показано на графике. Вместо этого график остается в пределах области комплексной плоскости (область устойчивости)</w:t>
+      </w:r>
+      <w:r>
+        <w:t>.</w:t>
       </w:r>
     </w:p>
     <w:p/>
@@ -5204,9 +5220,9 @@
         </w:rPr>
         <w:object w:dxaOrig="200" w:dyaOrig="220">
           <v:shape id="_x0000_i1030" type="#_x0000_t75" style="width:9.75pt;height:11.25pt" o:ole="">
-            <v:imagedata r:id="rId36" o:title=""/>
+            <v:imagedata r:id="rId38" o:title=""/>
           </v:shape>
-          <o:OLEObject Type="Embed" ProgID="Equation.3" ShapeID="_x0000_i1030" DrawAspect="Content" ObjectID="_1741558637" r:id="rId37"/>
+          <o:OLEObject Type="Embed" ProgID="Equation.3" ShapeID="_x0000_i1030" DrawAspect="Content" ObjectID="_1742774557" r:id="rId39"/>
         </w:object>
       </w:r>
       <w:r>
@@ -5498,6 +5514,7 @@
           <w:noProof/>
           <w:lang w:eastAsia="ru-RU"/>
         </w:rPr>
+        <w:lastRenderedPageBreak/>
         <w:drawing>
           <wp:inline distT="0" distB="0" distL="0" distR="0" wp14:anchorId="0990B09B" wp14:editId="0ED3E9DA">
             <wp:extent cx="5734050" cy="2087245"/>
@@ -5516,7 +5533,7 @@
                     </pic:cNvPicPr>
                   </pic:nvPicPr>
                   <pic:blipFill>
-                    <a:blip r:embed="rId38"/>
+                    <a:blip r:embed="rId40"/>
                     <a:srcRect/>
                     <a:stretch>
                       <a:fillRect/>
@@ -5548,7 +5565,7 @@
     <w:p>
       <w:pPr>
         <w:rPr>
-          <w:rFonts w:cs="Times New Roman"/>
+          <w:rFonts w:eastAsiaTheme="minorEastAsia" w:cs="Times New Roman"/>
           <w:szCs w:val="28"/>
         </w:rPr>
       </w:pPr>
@@ -5743,6 +5760,52 @@
     </w:p>
     <w:p>
       <w:pPr>
+        <w:rPr>
+          <w:rFonts w:cs="Times New Roman"/>
+          <w:szCs w:val="28"/>
+        </w:rPr>
+      </w:pPr>
+      <w:r>
+        <w:t>На основании упрощенного</w:t>
+      </w:r>
+      <w:r>
+        <w:t xml:space="preserve"> метод</w:t>
+      </w:r>
+      <w:r>
+        <w:t>а</w:t>
+      </w:r>
+      <w:r>
+        <w:t xml:space="preserve"> выбора и расчета регуляторов </w:t>
+      </w:r>
+      <w:r>
+        <w:t>можно сделать вывод</w:t>
+      </w:r>
+      <w:r>
+        <w:t>, что тип регулируемой системы является апериодическим. Исходя из условного запаздывания, можно сделать итог, что система является непрерывной и регулятор является позиционным. Так, как только одно ёмкостной объект регулирования и с медленным возмущением, то апериодический П</w:t>
+      </w:r>
+      <w:r>
+        <w:t>-регулятор</w:t>
+      </w:r>
+      <w:r>
+        <w:t xml:space="preserve"> (пропорциональный закон)</w:t>
+      </w:r>
+      <w:r>
+        <w:t xml:space="preserve"> является эффективным решением для апериодических систем, благодаря своей способности сбалансировать с</w:t>
+      </w:r>
+      <w:r>
+        <w:t>корость отклика и стабильность</w:t>
+      </w:r>
+      <w:r>
+        <w:t xml:space="preserve"> без каких-либо колебаний или осцилляций</w:t>
+      </w:r>
+      <w:r>
+        <w:t>.</w:t>
+      </w:r>
+      <w:bookmarkStart w:id="0" w:name="_GoBack"/>
+      <w:bookmarkEnd w:id="0"/>
+    </w:p>
+    <w:p>
+      <w:pPr>
         <w:spacing w:after="160" w:line="256" w:lineRule="auto"/>
         <w:ind w:firstLine="0"/>
         <w:jc w:val="left"/>
@@ -6645,6 +6708,7 @@
               <w:ind w:firstLine="0"/>
             </w:pPr>
             <w:r>
+              <w:lastRenderedPageBreak/>
               <w:t>11. Прочие затраты, тыс. руб.</w:t>
             </w:r>
           </w:p>
@@ -6903,7 +6967,6 @@
               <w:ind w:firstLine="0"/>
             </w:pPr>
             <w:r>
-              <w:lastRenderedPageBreak/>
               <w:t>17. Судебные издержки предприятия, тыс. руб.</w:t>
             </w:r>
           </w:p>
@@ -8244,6 +8307,7 @@
         <w:rPr>
           <w:lang w:val="en-US"/>
         </w:rPr>
+        <w:lastRenderedPageBreak/>
         <w:t>Q</w:t>
       </w:r>
       <w:r>
@@ -9214,6 +9278,7 @@
     </w:p>
     <w:p>
       <w:r>
+        <w:lastRenderedPageBreak/>
         <w:t>Прибыль - это часть чистого дохода, который получают субъекты хозяйствования после реализации продукции.</w:t>
       </w:r>
     </w:p>
@@ -9567,7 +9632,6 @@
             <w:rPr>
               <w:rFonts w:ascii="Cambria Math" w:hAnsi="Cambria Math"/>
             </w:rPr>
-            <w:lastRenderedPageBreak/>
             <m:t>ПБ=</m:t>
           </m:r>
           <m:sSub>
@@ -10158,6 +10222,7 @@
     </w:p>
     <w:p>
       <w:r>
+        <w:lastRenderedPageBreak/>
         <w:t>Рассчитывается по формуле:</w:t>
       </w:r>
     </w:p>
@@ -10459,11 +10524,11 @@
         <w:tblLook w:val="04A0" w:firstRow="1" w:lastRow="0" w:firstColumn="1" w:lastColumn="0" w:noHBand="0" w:noVBand="1"/>
       </w:tblPr>
       <w:tblGrid>
-        <w:gridCol w:w="3647"/>
-        <w:gridCol w:w="1409"/>
-        <w:gridCol w:w="1356"/>
-        <w:gridCol w:w="1672"/>
-        <w:gridCol w:w="1827"/>
+        <w:gridCol w:w="3075"/>
+        <w:gridCol w:w="1546"/>
+        <w:gridCol w:w="1546"/>
+        <w:gridCol w:w="1711"/>
+        <w:gridCol w:w="2033"/>
       </w:tblGrid>
       <w:tr>
         <w:tc>
@@ -11417,11 +11482,14 @@
     <w:p/>
     <w:p>
       <w:r>
+        <w:t xml:space="preserve">На основе рассчитанных показателей можно сделать соответствующие выводы: товарное и чистое производство компании сократилась на 2 %, при этом валовая производство выросло на 2 %. В общем реализованная продукция выросла на целых 38% и прибыль от основной деятельности, также выросла на 39%. Но </w:t>
+      </w:r>
+      <w:r>
+        <w:t xml:space="preserve">при </w:t>
+      </w:r>
+      <w:r>
         <w:lastRenderedPageBreak/>
-        <w:t xml:space="preserve">На основе рассчитанных показателей можно сделать соответствующие выводы: товарное и чистое производство компании сократилась на 2 %, при этом валовая производство выросло на 2 %. В общем реализованная продукция выросла на целых 38% и прибыль от основной деятельности, также выросла на 39%. Но </w:t>
-      </w:r>
-      <w:r>
-        <w:t xml:space="preserve">при это </w:t>
+        <w:t xml:space="preserve">это </w:t>
       </w:r>
       <w:r>
         <w:t>балансовая прибыль компании сократилась на 1%, а чистая прибыль организации упала на целых 33%, чем в предыдущий период.</w:t>
@@ -12423,6 +12491,7 @@
         <w:rPr>
           <w:rFonts w:eastAsiaTheme="minorEastAsia"/>
         </w:rPr>
+        <w:lastRenderedPageBreak/>
         <w:t>где Т - количество затрачиваемого живого труда.</w:t>
       </w:r>
     </w:p>
@@ -13480,6 +13549,7 @@
         <w:rPr>
           <w:rFonts w:eastAsiaTheme="minorEastAsia"/>
         </w:rPr>
+        <w:lastRenderedPageBreak/>
         <w:t>ПТ/РП - матери</w:t>
       </w:r>
       <w:r>
@@ -13969,7 +14039,6 @@
         <w:rPr>
           <w:rFonts w:eastAsiaTheme="minorEastAsia"/>
         </w:rPr>
-        <w:lastRenderedPageBreak/>
         <w:t>Таким образом, модель обобщенных показателей экономической эффективности деятельности фирмы принимает вид:</w:t>
       </w:r>
     </w:p>
@@ -14319,13 +14388,13 @@
         <w:tblLook w:val="04A0" w:firstRow="1" w:lastRow="0" w:firstColumn="1" w:lastColumn="0" w:noHBand="0" w:noVBand="1"/>
       </w:tblPr>
       <w:tblGrid>
-        <w:gridCol w:w="2185"/>
-        <w:gridCol w:w="1065"/>
-        <w:gridCol w:w="881"/>
-        <w:gridCol w:w="1236"/>
-        <w:gridCol w:w="1273"/>
-        <w:gridCol w:w="1497"/>
-        <w:gridCol w:w="1774"/>
+        <w:gridCol w:w="2184"/>
+        <w:gridCol w:w="1021"/>
+        <w:gridCol w:w="887"/>
+        <w:gridCol w:w="1250"/>
+        <w:gridCol w:w="1259"/>
+        <w:gridCol w:w="1515"/>
+        <w:gridCol w:w="1795"/>
       </w:tblGrid>
       <w:tr>
         <w:tc>
@@ -14995,6 +15064,7 @@
               <w:rPr>
                 <w:rFonts w:eastAsiaTheme="minorEastAsia"/>
               </w:rPr>
+              <w:lastRenderedPageBreak/>
               <w:t>3. Стоимость основных фондов</w:t>
             </w:r>
           </w:p>
@@ -17536,12 +17606,12 @@
         <w:tblLook w:val="04A0" w:firstRow="1" w:lastRow="0" w:firstColumn="1" w:lastColumn="0" w:noHBand="0" w:noVBand="1"/>
       </w:tblPr>
       <w:tblGrid>
-        <w:gridCol w:w="2690"/>
-        <w:gridCol w:w="1010"/>
-        <w:gridCol w:w="1366"/>
-        <w:gridCol w:w="1392"/>
-        <w:gridCol w:w="1575"/>
-        <w:gridCol w:w="1878"/>
+        <w:gridCol w:w="2624"/>
+        <w:gridCol w:w="1087"/>
+        <w:gridCol w:w="1306"/>
+        <w:gridCol w:w="1345"/>
+        <w:gridCol w:w="1623"/>
+        <w:gridCol w:w="1926"/>
       </w:tblGrid>
       <w:tr>
         <w:trPr>
@@ -19098,7 +19168,11 @@
     </w:tbl>
     <w:p>
       <w:r>
-        <w:t xml:space="preserve">На основе рассчитанных показателей можно сделать следующие выводы: в совокупности, стоимость производства продукции возросло на 38%, чем в предыдущий период. Количество сотрудников на предприятие, увеличилась на 250 человек. Сумма затрат на производство и реализацию увеличилось на 6%. Затраты на оплату труда, амортизацию и использование предметов труда уменьшились на 0,5%, а остальные расходы увеличились на целых 43%. Затраты на 1 </w:t>
+        <w:t xml:space="preserve">На основе рассчитанных показателей можно сделать следующие выводы: в совокупности, стоимость производства продукции возросло на 38%, чем в предыдущий период. Количество сотрудников на предприятие, увеличилась на 250 человек. Сумма затрат на производство и реализацию увеличилось на 6%. Затраты на оплату труда, амортизацию и использование предметов труда уменьшились на </w:t>
+      </w:r>
+      <w:r>
+        <w:lastRenderedPageBreak/>
+        <w:t xml:space="preserve">0,5%, а остальные расходы увеличились на целых 43%. Затраты на 1 </w:t>
       </w:r>
       <w:proofErr w:type="spellStart"/>
       <w:r>
@@ -20003,6 +20077,7 @@
           <w:rFonts w:eastAsiaTheme="minorEastAsia"/>
           <w:lang w:val="en-US"/>
         </w:rPr>
+        <w:lastRenderedPageBreak/>
         <w:t>b</w:t>
       </w:r>
       <w:r>
@@ -22349,6 +22424,7 @@
             <w:rPr>
               <w:rFonts w:ascii="Cambria Math" w:eastAsiaTheme="minorEastAsia" w:hAnsi="Cambria Math"/>
             </w:rPr>
+            <w:lastRenderedPageBreak/>
             <m:t>∆</m:t>
           </m:r>
           <m:r>
@@ -23621,6 +23697,7 @@
     </w:p>
     <w:p>
       <w:r>
+        <w:lastRenderedPageBreak/>
         <w:t>3) Продолжительность одного</w:t>
       </w:r>
       <w:r>
@@ -23899,12 +23976,12 @@
         <w:tblLook w:val="04A0" w:firstRow="1" w:lastRow="0" w:firstColumn="1" w:lastColumn="0" w:noHBand="0" w:noVBand="1"/>
       </w:tblPr>
       <w:tblGrid>
-        <w:gridCol w:w="2652"/>
-        <w:gridCol w:w="1010"/>
-        <w:gridCol w:w="1378"/>
-        <w:gridCol w:w="1404"/>
-        <w:gridCol w:w="1581"/>
-        <w:gridCol w:w="1886"/>
+        <w:gridCol w:w="2532"/>
+        <w:gridCol w:w="1100"/>
+        <w:gridCol w:w="1322"/>
+        <w:gridCol w:w="1362"/>
+        <w:gridCol w:w="1644"/>
+        <w:gridCol w:w="1951"/>
       </w:tblGrid>
       <w:tr>
         <w:trPr>
@@ -23927,7 +24004,6 @@
               <w:rPr>
                 <w:rFonts w:eastAsiaTheme="minorEastAsia"/>
               </w:rPr>
-              <w:lastRenderedPageBreak/>
               <w:t>Показатели</w:t>
             </w:r>
           </w:p>
@@ -24964,6 +25040,7 @@
       </w:r>
     </w:p>
     <w:sectPr>
+      <w:footerReference w:type="default" r:id="rId41"/>
       <w:pgSz w:w="11906" w:h="16838"/>
       <w:pgMar w:top="1134" w:right="851" w:bottom="1134" w:left="1134" w:header="709" w:footer="709" w:gutter="0"/>
       <w:cols w:space="708"/>
@@ -24971,6 +25048,101 @@
     </w:sectPr>
   </w:body>
 </w:document>
+</file>
+
+<file path=word/endnotes.xml><?xml version="1.0" encoding="utf-8"?>
+<w:endnotes xmlns:wpc="http://schemas.microsoft.com/office/word/2010/wordprocessingCanvas" xmlns:cx="http://schemas.microsoft.com/office/drawing/2014/chartex" xmlns:mc="http://schemas.openxmlformats.org/markup-compatibility/2006" xmlns:o="urn:schemas-microsoft-com:office:office" xmlns:r="http://schemas.openxmlformats.org/officeDocument/2006/relationships" xmlns:m="http://schemas.openxmlformats.org/officeDocument/2006/math" xmlns:v="urn:schemas-microsoft-com:vml" xmlns:wp14="http://schemas.microsoft.com/office/word/2010/wordprocessingDrawing" xmlns:wp="http://schemas.openxmlformats.org/drawingml/2006/wordprocessingDrawing" xmlns:w10="urn:schemas-microsoft-com:office:word" xmlns:w="http://schemas.openxmlformats.org/wordprocessingml/2006/main" xmlns:w14="http://schemas.microsoft.com/office/word/2010/wordml" xmlns:w15="http://schemas.microsoft.com/office/word/2012/wordml" xmlns:w16se="http://schemas.microsoft.com/office/word/2015/wordml/symex" xmlns:wpg="http://schemas.microsoft.com/office/word/2010/wordprocessingGroup" xmlns:wpi="http://schemas.microsoft.com/office/word/2010/wordprocessingInk" xmlns:wne="http://schemas.microsoft.com/office/word/2006/wordml" xmlns:wps="http://schemas.microsoft.com/office/word/2010/wordprocessingShape" mc:Ignorable="w14 w15 w16se wp14">
+  <w:endnote w:type="separator" w:id="-1">
+    <w:p>
+      <w:pPr>
+        <w:spacing w:line="240" w:lineRule="auto"/>
+      </w:pPr>
+      <w:r>
+        <w:separator/>
+      </w:r>
+    </w:p>
+  </w:endnote>
+  <w:endnote w:type="continuationSeparator" w:id="0">
+    <w:p>
+      <w:pPr>
+        <w:spacing w:line="240" w:lineRule="auto"/>
+      </w:pPr>
+      <w:r>
+        <w:continuationSeparator/>
+      </w:r>
+    </w:p>
+  </w:endnote>
+</w:endnotes>
+</file>
+
+<file path=word/footer1.xml><?xml version="1.0" encoding="utf-8"?>
+<w:ftr xmlns:wpc="http://schemas.microsoft.com/office/word/2010/wordprocessingCanvas" xmlns:cx="http://schemas.microsoft.com/office/drawing/2014/chartex" xmlns:mc="http://schemas.openxmlformats.org/markup-compatibility/2006" xmlns:o="urn:schemas-microsoft-com:office:office" xmlns:r="http://schemas.openxmlformats.org/officeDocument/2006/relationships" xmlns:m="http://schemas.openxmlformats.org/officeDocument/2006/math" xmlns:v="urn:schemas-microsoft-com:vml" xmlns:wp14="http://schemas.microsoft.com/office/word/2010/wordprocessingDrawing" xmlns:wp="http://schemas.openxmlformats.org/drawingml/2006/wordprocessingDrawing" xmlns:w10="urn:schemas-microsoft-com:office:word" xmlns:w="http://schemas.openxmlformats.org/wordprocessingml/2006/main" xmlns:w14="http://schemas.microsoft.com/office/word/2010/wordml" xmlns:w15="http://schemas.microsoft.com/office/word/2012/wordml" xmlns:w16se="http://schemas.microsoft.com/office/word/2015/wordml/symex" xmlns:wpg="http://schemas.microsoft.com/office/word/2010/wordprocessingGroup" xmlns:wpi="http://schemas.microsoft.com/office/word/2010/wordprocessingInk" xmlns:wne="http://schemas.microsoft.com/office/word/2006/wordml" xmlns:wps="http://schemas.microsoft.com/office/word/2010/wordprocessingShape" mc:Ignorable="w14 w15 w16se wp14">
+  <w:sdt>
+    <w:sdtPr>
+      <w:id w:val="-2119360911"/>
+      <w:docPartObj>
+        <w:docPartGallery w:val="Page Numbers (Bottom of Page)"/>
+        <w:docPartUnique/>
+      </w:docPartObj>
+    </w:sdtPr>
+    <w:sdtContent>
+      <w:p>
+        <w:pPr>
+          <w:pStyle w:val="af"/>
+          <w:jc w:val="center"/>
+        </w:pPr>
+        <w:r>
+          <w:fldChar w:fldCharType="begin"/>
+        </w:r>
+        <w:r>
+          <w:instrText>PAGE   \* MERGEFORMAT</w:instrText>
+        </w:r>
+        <w:r>
+          <w:fldChar w:fldCharType="separate"/>
+        </w:r>
+        <w:r>
+          <w:rPr>
+            <w:noProof/>
+          </w:rPr>
+          <w:t>20</w:t>
+        </w:r>
+        <w:r>
+          <w:fldChar w:fldCharType="end"/>
+        </w:r>
+      </w:p>
+    </w:sdtContent>
+  </w:sdt>
+  <w:p>
+    <w:pPr>
+      <w:pStyle w:val="af"/>
+    </w:pPr>
+  </w:p>
+</w:ftr>
+</file>
+
+<file path=word/footnotes.xml><?xml version="1.0" encoding="utf-8"?>
+<w:footnotes xmlns:wpc="http://schemas.microsoft.com/office/word/2010/wordprocessingCanvas" xmlns:cx="http://schemas.microsoft.com/office/drawing/2014/chartex" xmlns:mc="http://schemas.openxmlformats.org/markup-compatibility/2006" xmlns:o="urn:schemas-microsoft-com:office:office" xmlns:r="http://schemas.openxmlformats.org/officeDocument/2006/relationships" xmlns:m="http://schemas.openxmlformats.org/officeDocument/2006/math" xmlns:v="urn:schemas-microsoft-com:vml" xmlns:wp14="http://schemas.microsoft.com/office/word/2010/wordprocessingDrawing" xmlns:wp="http://schemas.openxmlformats.org/drawingml/2006/wordprocessingDrawing" xmlns:w10="urn:schemas-microsoft-com:office:word" xmlns:w="http://schemas.openxmlformats.org/wordprocessingml/2006/main" xmlns:w14="http://schemas.microsoft.com/office/word/2010/wordml" xmlns:w15="http://schemas.microsoft.com/office/word/2012/wordml" xmlns:w16se="http://schemas.microsoft.com/office/word/2015/wordml/symex" xmlns:wpg="http://schemas.microsoft.com/office/word/2010/wordprocessingGroup" xmlns:wpi="http://schemas.microsoft.com/office/word/2010/wordprocessingInk" xmlns:wne="http://schemas.microsoft.com/office/word/2006/wordml" xmlns:wps="http://schemas.microsoft.com/office/word/2010/wordprocessingShape" mc:Ignorable="w14 w15 w16se wp14">
+  <w:footnote w:type="separator" w:id="-1">
+    <w:p>
+      <w:pPr>
+        <w:spacing w:line="240" w:lineRule="auto"/>
+      </w:pPr>
+      <w:r>
+        <w:separator/>
+      </w:r>
+    </w:p>
+  </w:footnote>
+  <w:footnote w:type="continuationSeparator" w:id="0">
+    <w:p>
+      <w:pPr>
+        <w:spacing w:line="240" w:lineRule="auto"/>
+      </w:pPr>
+      <w:r>
+        <w:continuationSeparator/>
+      </w:r>
+    </w:p>
+  </w:footnote>
+</w:footnotes>
 </file>
 
 <file path=word/numbering.xml><?xml version="1.0" encoding="utf-8"?>
@@ -26949,7 +27121,7 @@
   <w:style w:type="paragraph" w:default="1" w:styleId="a">
     <w:name w:val="Normal"/>
     <w:qFormat/>
-    <w:rsid w:val="006E23FE"/>
+    <w:rsid w:val="00D7169E"/>
     <w:pPr>
       <w:spacing w:after="0" w:line="360" w:lineRule="auto"/>
       <w:ind w:firstLine="851"/>
@@ -26957,7 +27129,7 @@
     </w:pPr>
     <w:rPr>
       <w:rFonts w:ascii="Times New Roman" w:hAnsi="Times New Roman"/>
-      <w:sz w:val="24"/>
+      <w:sz w:val="28"/>
     </w:rPr>
   </w:style>
   <w:style w:type="paragraph" w:styleId="1">
@@ -27088,7 +27260,6 @@
     <w:rPr>
       <w:rFonts w:cs="Times New Roman"/>
       <w:noProof/>
-      <w:sz w:val="28"/>
       <w:szCs w:val="28"/>
     </w:rPr>
   </w:style>
@@ -27135,7 +27306,6 @@
     </w:pPr>
     <w:rPr>
       <w:rFonts w:eastAsia="Times New Roman" w:cs="Times New Roman"/>
-      <w:sz w:val="28"/>
       <w:szCs w:val="20"/>
       <w:lang w:eastAsia="ru-RU"/>
     </w:rPr>
@@ -27224,6 +27394,58 @@
     <w:rsid w:val="006E23FE"/>
     <w:rPr>
       <w:color w:val="808080"/>
+    </w:rPr>
+  </w:style>
+  <w:style w:type="paragraph" w:styleId="ad">
+    <w:name w:val="header"/>
+    <w:basedOn w:val="a"/>
+    <w:link w:val="ae"/>
+    <w:uiPriority w:val="99"/>
+    <w:unhideWhenUsed/>
+    <w:rsid w:val="00BF336F"/>
+    <w:pPr>
+      <w:tabs>
+        <w:tab w:val="center" w:pos="4677"/>
+        <w:tab w:val="right" w:pos="9355"/>
+      </w:tabs>
+      <w:spacing w:line="240" w:lineRule="auto"/>
+    </w:pPr>
+  </w:style>
+  <w:style w:type="character" w:customStyle="1" w:styleId="ae">
+    <w:name w:val="Верхний колонтитул Знак"/>
+    <w:basedOn w:val="a0"/>
+    <w:link w:val="ad"/>
+    <w:uiPriority w:val="99"/>
+    <w:rsid w:val="00BF336F"/>
+    <w:rPr>
+      <w:rFonts w:ascii="Times New Roman" w:hAnsi="Times New Roman"/>
+      <w:sz w:val="28"/>
+    </w:rPr>
+  </w:style>
+  <w:style w:type="paragraph" w:styleId="af">
+    <w:name w:val="footer"/>
+    <w:basedOn w:val="a"/>
+    <w:link w:val="af0"/>
+    <w:uiPriority w:val="99"/>
+    <w:unhideWhenUsed/>
+    <w:rsid w:val="00BF336F"/>
+    <w:pPr>
+      <w:tabs>
+        <w:tab w:val="center" w:pos="4677"/>
+        <w:tab w:val="right" w:pos="9355"/>
+      </w:tabs>
+      <w:spacing w:line="240" w:lineRule="auto"/>
+    </w:pPr>
+  </w:style>
+  <w:style w:type="character" w:customStyle="1" w:styleId="af0">
+    <w:name w:val="Нижний колонтитул Знак"/>
+    <w:basedOn w:val="a0"/>
+    <w:link w:val="af"/>
+    <w:uiPriority w:val="99"/>
+    <w:rsid w:val="00BF336F"/>
+    <w:rPr>
+      <w:rFonts w:ascii="Times New Roman" w:hAnsi="Times New Roman"/>
+      <w:sz w:val="28"/>
     </w:rPr>
   </w:style>
 </w:styles>
@@ -27495,7 +27717,7 @@
 </file>
 
 <file path=customXml/itemProps1.xml><?xml version="1.0" encoding="utf-8"?>
-<ds:datastoreItem xmlns:ds="http://schemas.openxmlformats.org/officeDocument/2006/customXml" ds:itemID="{41E040C0-71FC-4B40-89BB-6FA76971B5D3}">
+<ds:datastoreItem xmlns:ds="http://schemas.openxmlformats.org/officeDocument/2006/customXml" ds:itemID="{A5EB0358-AC82-412B-AA12-125B93EB2F92}">
   <ds:schemaRefs>
     <ds:schemaRef ds:uri="http://schemas.openxmlformats.org/officeDocument/2006/bibliography"/>
   </ds:schemaRefs>

</xml_diff>

<commit_message>
Update 3 schem and change tempto flow
</commit_message>
<xml_diff>
--- a/2023/Диплом/Булат Насыров/Диплом Булат Насыров.docx
+++ b/2023/Диплом/Булат Насыров/Диплом Булат Насыров.docx
@@ -3791,10 +3791,7 @@
         <w:t>.</w:t>
       </w:r>
       <w:r>
-        <w:t xml:space="preserve"> </w:t>
-      </w:r>
-      <w:r>
-        <w:t>В связи с этим необходимо поддерживать значение расхода в 60-196 м</w:t>
+        <w:t xml:space="preserve"> В связи с этим необходимо поддерживать значение расхода в 60-196 м</w:t>
       </w:r>
       <w:r>
         <w:rPr>
@@ -4002,7 +3999,7 @@
               <w:rPr>
                 <w:lang w:val="en-US"/>
               </w:rPr>
-              <w:t>t</w:t>
+              <w:t>f</w:t>
             </w:r>
           </w:p>
         </w:tc>
@@ -4309,7 +4306,7 @@
                 <w:lang w:val="en-US"/>
               </w:rPr>
               <w:lastRenderedPageBreak/>
-              <w:t>T</w:t>
+              <w:t>F</w:t>
             </w:r>
           </w:p>
         </w:tc>
@@ -4614,7 +4611,7 @@
                 <w:rPr>
                   <w:rFonts w:ascii="Cambria Math" w:hAnsi="Cambria Math"/>
                 </w:rPr>
-                <m:t>T</m:t>
+                <m:t>F</m:t>
               </m:r>
             </m:e>
             <m:sub>
@@ -4660,7 +4657,7 @@
                     <w:rPr>
                       <w:rFonts w:ascii="Cambria Math" w:hAnsi="Cambria Math"/>
                     </w:rPr>
-                    <m:t>T</m:t>
+                    <m:t>F</m:t>
                   </m:r>
                 </m:e>
                 <m:sub>
@@ -4697,7 +4694,7 @@
                     <w:rPr>
                       <w:rFonts w:ascii="Cambria Math" w:hAnsi="Cambria Math"/>
                     </w:rPr>
-                    <m:t>T</m:t>
+                    <m:t>F</m:t>
                   </m:r>
                 </m:e>
                 <m:sub>
@@ -4727,7 +4724,7 @@
                     <w:rPr>
                       <w:rFonts w:ascii="Cambria Math" w:hAnsi="Cambria Math"/>
                     </w:rPr>
-                    <m:t>T</m:t>
+                    <m:t>F</m:t>
                   </m:r>
                 </m:e>
                 <m:sub>
@@ -4764,7 +4761,7 @@
                     <w:rPr>
                       <w:rFonts w:ascii="Cambria Math" w:hAnsi="Cambria Math"/>
                     </w:rPr>
-                    <m:t>T</m:t>
+                    <m:t>F</m:t>
                   </m:r>
                 </m:e>
                 <m:sub>
@@ -4935,7 +4932,7 @@
           <v:shape id="_x0000_i1028" type="#_x0000_t75" style="width:65.25pt;height:39pt" o:ole="" fillcolor="window">
             <v:imagedata r:id="rId34" o:title=""/>
           </v:shape>
-          <o:OLEObject Type="Embed" ProgID="Equation.3" ShapeID="_x0000_i1028" DrawAspect="Content" ObjectID="_1742774555" r:id="rId35"/>
+          <o:OLEObject Type="Embed" ProgID="Equation.3" ShapeID="_x0000_i1028" DrawAspect="Content" ObjectID="_1742915296" r:id="rId35"/>
         </w:object>
       </w:r>
       <w:r>
@@ -4987,7 +4984,7 @@
           <v:shape id="_x0000_i1029" type="#_x0000_t75" style="width:93pt;height:36.75pt" o:ole="" fillcolor="window">
             <v:imagedata r:id="rId36" o:title=""/>
           </v:shape>
-          <o:OLEObject Type="Embed" ProgID="Equation.3" ShapeID="_x0000_i1029" DrawAspect="Content" ObjectID="_1742774556" r:id="rId37"/>
+          <o:OLEObject Type="Embed" ProgID="Equation.3" ShapeID="_x0000_i1029" DrawAspect="Content" ObjectID="_1742915297" r:id="rId37"/>
         </w:object>
       </w:r>
       <w:r>
@@ -5057,7 +5054,7 @@
         <w:rPr>
           <w:lang w:val="en-US"/>
         </w:rPr>
-        <w:t>t</w:t>
+        <w:t>f</w:t>
       </w:r>
       <w:r>
         <w:rPr>
@@ -5081,7 +5078,7 @@
         <w:rPr>
           <w:lang w:val="en-US"/>
         </w:rPr>
-        <w:t>t</w:t>
+        <w:t>f</w:t>
       </w:r>
       <w:r>
         <w:rPr>
@@ -5125,7 +5122,7 @@
         <w:rPr>
           <w:lang w:val="en-US"/>
         </w:rPr>
-        <w:t>t</w:t>
+        <w:t>f</w:t>
       </w:r>
       <w:r>
         <w:rPr>
@@ -5151,22 +5148,21 @@
         <w:rPr>
           <w:lang w:val="en-US"/>
         </w:rPr>
-        <w:t>t</w:t>
-      </w:r>
-      <w:r>
-        <w:t>) с данной границей. То есть время, когда колебания регулируемой величины перестают превышать 5 % от установившегося значения.</w:t>
+        <w:t>f</w:t>
+      </w:r>
+      <w:r>
+        <w:t>) с данной границей. То есть время, когда колебания регулируемой величины перестают</w:t>
+      </w:r>
+      <w:bookmarkStart w:id="0" w:name="_GoBack"/>
+      <w:bookmarkEnd w:id="0"/>
+      <w:r>
+        <w:t xml:space="preserve"> превышать 5 % от установившегося значения.</w:t>
       </w:r>
     </w:p>
     <w:p>
       <w:r>
         <w:lastRenderedPageBreak/>
-        <w:t xml:space="preserve">На основание исследования </w:t>
-      </w:r>
-      <w:r>
-        <w:t>анализа устойчивости системы автоматического управления</w:t>
-      </w:r>
-      <w:r>
-        <w:t>, по критерию Найквиста можно сделать в</w:t>
+        <w:t>На основание исследования анализа устойчивости системы автоматического управления, по критерию Найквиста можно сделать в</w:t>
       </w:r>
       <w:r>
         <w:t>ывод</w:t>
@@ -5222,7 +5218,7 @@
           <v:shape id="_x0000_i1030" type="#_x0000_t75" style="width:9.75pt;height:11.25pt" o:ole="">
             <v:imagedata r:id="rId38" o:title=""/>
           </v:shape>
-          <o:OLEObject Type="Embed" ProgID="Equation.3" ShapeID="_x0000_i1030" DrawAspect="Content" ObjectID="_1742774557" r:id="rId39"/>
+          <o:OLEObject Type="Embed" ProgID="Equation.3" ShapeID="_x0000_i1030" DrawAspect="Content" ObjectID="_1742915298" r:id="rId39"/>
         </w:object>
       </w:r>
       <w:r>
@@ -5766,19 +5762,7 @@
         </w:rPr>
       </w:pPr>
       <w:r>
-        <w:t>На основании упрощенного</w:t>
-      </w:r>
-      <w:r>
-        <w:t xml:space="preserve"> метод</w:t>
-      </w:r>
-      <w:r>
-        <w:t>а</w:t>
-      </w:r>
-      <w:r>
-        <w:t xml:space="preserve"> выбора и расчета регуляторов </w:t>
-      </w:r>
-      <w:r>
-        <w:t>можно сделать вывод</w:t>
+        <w:t>На основании упрощенного метода выбора и расчета регуляторов можно сделать вывод</w:t>
       </w:r>
       <w:r>
         <w:t>, что тип регулируемой системы является апериодическим. Исходя из условного запаздывания, можно сделать итог, что система является непрерывной и регулятор является позиционным. Так, как только одно ёмкостной объект регулирования и с медленным возмущением, то апериодический П</w:t>
@@ -5801,8 +5785,6 @@
       <w:r>
         <w:t>.</w:t>
       </w:r>
-      <w:bookmarkStart w:id="0" w:name="_GoBack"/>
-      <w:bookmarkEnd w:id="0"/>
     </w:p>
     <w:p>
       <w:pPr>
@@ -25085,6 +25067,7 @@
         <w:docPartUnique/>
       </w:docPartObj>
     </w:sdtPr>
+    <w:sdtEndPr/>
     <w:sdtContent>
       <w:p>
         <w:pPr>
@@ -25104,7 +25087,7 @@
           <w:rPr>
             <w:noProof/>
           </w:rPr>
-          <w:t>20</w:t>
+          <w:t>28</w:t>
         </w:r>
         <w:r>
           <w:fldChar w:fldCharType="end"/>
@@ -27717,7 +27700,7 @@
 </file>
 
 <file path=customXml/itemProps1.xml><?xml version="1.0" encoding="utf-8"?>
-<ds:datastoreItem xmlns:ds="http://schemas.openxmlformats.org/officeDocument/2006/customXml" ds:itemID="{A5EB0358-AC82-412B-AA12-125B93EB2F92}">
+<ds:datastoreItem xmlns:ds="http://schemas.openxmlformats.org/officeDocument/2006/customXml" ds:itemID="{17929F14-C889-47E4-B580-58BB8769E183}">
   <ds:schemaRefs>
     <ds:schemaRef ds:uri="http://schemas.openxmlformats.org/officeDocument/2006/bibliography"/>
   </ds:schemaRefs>

</xml_diff>

<commit_message>
Add answers for last test and update diplom
</commit_message>
<xml_diff>
--- a/2023/Диплом/Булат Насыров/Диплом Булат Насыров.docx
+++ b/2023/Диплом/Булат Насыров/Диплом Булат Насыров.docx
@@ -2,1468 +2,907 @@
 <file path=word/document.xml><?xml version="1.0" encoding="utf-8"?>
 <w:document xmlns:wpc="http://schemas.microsoft.com/office/word/2010/wordprocessingCanvas" xmlns:cx="http://schemas.microsoft.com/office/drawing/2014/chartex" xmlns:mc="http://schemas.openxmlformats.org/markup-compatibility/2006" xmlns:o="urn:schemas-microsoft-com:office:office" xmlns:r="http://schemas.openxmlformats.org/officeDocument/2006/relationships" xmlns:m="http://schemas.openxmlformats.org/officeDocument/2006/math" xmlns:v="urn:schemas-microsoft-com:vml" xmlns:wp14="http://schemas.microsoft.com/office/word/2010/wordprocessingDrawing" xmlns:wp="http://schemas.openxmlformats.org/drawingml/2006/wordprocessingDrawing" xmlns:w10="urn:schemas-microsoft-com:office:word" xmlns:w="http://schemas.openxmlformats.org/wordprocessingml/2006/main" xmlns:w14="http://schemas.microsoft.com/office/word/2010/wordml" xmlns:w15="http://schemas.microsoft.com/office/word/2012/wordml" xmlns:w16se="http://schemas.microsoft.com/office/word/2015/wordml/symex" xmlns:wpg="http://schemas.microsoft.com/office/word/2010/wordprocessingGroup" xmlns:wpi="http://schemas.microsoft.com/office/word/2010/wordprocessingInk" xmlns:wne="http://schemas.microsoft.com/office/word/2006/wordml" xmlns:wps="http://schemas.microsoft.com/office/word/2010/wordprocessingShape" mc:Ignorable="w14 w15 w16se wp14">
   <w:body>
-    <w:sdt>
-      <w:sdtPr>
-        <w:rPr>
-          <w:rFonts w:asciiTheme="minorHAnsi" w:eastAsiaTheme="minorHAnsi" w:hAnsiTheme="minorHAnsi" w:cstheme="minorBidi"/>
-          <w:b w:val="0"/>
-          <w:caps w:val="0"/>
-          <w:noProof/>
-          <w:color w:val="auto"/>
-          <w:sz w:val="22"/>
-          <w:szCs w:val="22"/>
-          <w:lang w:eastAsia="en-US"/>
-        </w:rPr>
-        <w:id w:val="-265929191"/>
-        <w:docPartObj>
-          <w:docPartGallery w:val="Table of Contents"/>
-          <w:docPartUnique/>
-        </w:docPartObj>
-      </w:sdtPr>
-      <w:sdtEndPr>
-        <w:rPr>
-          <w:rFonts w:ascii="Times New Roman" w:hAnsi="Times New Roman" w:cs="Times New Roman"/>
-          <w:sz w:val="28"/>
-          <w:szCs w:val="28"/>
-        </w:rPr>
-      </w:sdtEndPr>
-      <w:sdtContent>
-        <w:p>
-          <w:pPr>
-            <w:pStyle w:val="a6"/>
-            <w:rPr>
-              <w:rFonts w:ascii="Times New Roman" w:hAnsi="Times New Roman" w:cs="Times New Roman"/>
-              <w:color w:val="000000" w:themeColor="text1"/>
-              <w:sz w:val="28"/>
-              <w:szCs w:val="28"/>
-            </w:rPr>
-          </w:pPr>
-          <w:r>
-            <w:rPr>
-              <w:rFonts w:ascii="Times New Roman" w:hAnsi="Times New Roman" w:cs="Times New Roman"/>
-              <w:color w:val="000000" w:themeColor="text1"/>
-              <w:sz w:val="28"/>
-              <w:szCs w:val="28"/>
-            </w:rPr>
-            <w:t>Содержание</w:t>
-          </w:r>
-        </w:p>
-        <w:p>
-          <w:pPr>
-            <w:rPr>
-              <w:rFonts w:cs="Times New Roman"/>
-              <w:szCs w:val="28"/>
-              <w:lang w:eastAsia="ru-RU"/>
-            </w:rPr>
-          </w:pPr>
-        </w:p>
-        <w:p>
-          <w:pPr>
-            <w:pStyle w:val="11"/>
-            <w:rPr>
-              <w:rFonts w:eastAsiaTheme="minorEastAsia"/>
-              <w:lang w:eastAsia="ru-RU"/>
-            </w:rPr>
-          </w:pPr>
-          <w:r>
-            <w:fldChar w:fldCharType="begin"/>
-          </w:r>
-          <w:r>
-            <w:instrText xml:space="preserve"> TOC \o "1-3" \h \z \u </w:instrText>
-          </w:r>
-          <w:r>
-            <w:fldChar w:fldCharType="separate"/>
-          </w:r>
-          <w:hyperlink r:id="rId8" w:anchor="_Toc104230556" w:history="1">
-            <w:r>
-              <w:rPr>
-                <w:rStyle w:val="a5"/>
-              </w:rPr>
-              <w:t>Ведение</w:t>
-            </w:r>
-            <w:r>
-              <w:rPr>
-                <w:rStyle w:val="a5"/>
-                <w:webHidden/>
-              </w:rPr>
-              <w:tab/>
-            </w:r>
-            <w:r>
-              <w:rPr>
-                <w:rStyle w:val="a5"/>
-                <w:webHidden/>
-              </w:rPr>
-              <w:fldChar w:fldCharType="begin"/>
-            </w:r>
-            <w:r>
-              <w:rPr>
-                <w:rStyle w:val="a5"/>
-                <w:webHidden/>
-              </w:rPr>
-              <w:instrText xml:space="preserve"> PAGEREF _Toc104230556 \h </w:instrText>
-            </w:r>
-            <w:r>
-              <w:rPr>
-                <w:rStyle w:val="a5"/>
-                <w:webHidden/>
-              </w:rPr>
-            </w:r>
-            <w:r>
-              <w:rPr>
-                <w:rStyle w:val="a5"/>
-                <w:webHidden/>
-              </w:rPr>
-              <w:fldChar w:fldCharType="separate"/>
-            </w:r>
-            <w:r>
-              <w:rPr>
-                <w:rStyle w:val="a5"/>
-                <w:webHidden/>
-              </w:rPr>
+    <w:tbl>
+      <w:tblPr>
+        <w:tblStyle w:val="ab"/>
+        <w:tblW w:w="0" w:type="auto"/>
+        <w:tblBorders>
+          <w:top w:val="none" w:sz="0" w:space="0" w:color="auto"/>
+          <w:left w:val="none" w:sz="0" w:space="0" w:color="auto"/>
+          <w:bottom w:val="none" w:sz="0" w:space="0" w:color="auto"/>
+          <w:right w:val="none" w:sz="0" w:space="0" w:color="auto"/>
+          <w:insideH w:val="none" w:sz="0" w:space="0" w:color="auto"/>
+          <w:insideV w:val="none" w:sz="0" w:space="0" w:color="auto"/>
+        </w:tblBorders>
+        <w:tblLook w:val="04A0" w:firstRow="1" w:lastRow="0" w:firstColumn="1" w:lastColumn="0" w:noHBand="0" w:noVBand="1"/>
+      </w:tblPr>
+      <w:tblGrid>
+        <w:gridCol w:w="566"/>
+        <w:gridCol w:w="8785"/>
+        <w:gridCol w:w="560"/>
+      </w:tblGrid>
+      <w:tr>
+        <w:tc>
+          <w:tcPr>
+            <w:tcW w:w="9911" w:type="dxa"/>
+            <w:gridSpan w:val="3"/>
+          </w:tcPr>
+          <w:p>
+            <w:pPr>
+              <w:ind w:firstLine="0"/>
+              <w:jc w:val="center"/>
+              <w:rPr>
+                <w:b/>
+              </w:rPr>
+            </w:pPr>
+            <w:r>
+              <w:rPr>
+                <w:b/>
+              </w:rPr>
+              <w:t>СОДЕРЖАНИЕ</w:t>
+            </w:r>
+          </w:p>
+        </w:tc>
+      </w:tr>
+      <w:tr>
+        <w:tc>
+          <w:tcPr>
+            <w:tcW w:w="566" w:type="dxa"/>
+          </w:tcPr>
+          <w:p>
+            <w:pPr>
+              <w:ind w:firstLine="0"/>
+            </w:pPr>
+          </w:p>
+        </w:tc>
+        <w:tc>
+          <w:tcPr>
+            <w:tcW w:w="8785" w:type="dxa"/>
+          </w:tcPr>
+          <w:p>
+            <w:pPr>
+              <w:ind w:firstLine="0"/>
+            </w:pPr>
+            <w:r>
+              <w:t>ВВЕДЕНИЕ</w:t>
+            </w:r>
+          </w:p>
+        </w:tc>
+        <w:tc>
+          <w:tcPr>
+            <w:tcW w:w="560" w:type="dxa"/>
+          </w:tcPr>
+          <w:p>
+            <w:pPr>
+              <w:ind w:firstLine="0"/>
+            </w:pPr>
+            <w:r>
               <w:t>2</w:t>
             </w:r>
-            <w:r>
-              <w:rPr>
-                <w:rStyle w:val="a5"/>
-                <w:webHidden/>
-              </w:rPr>
-              <w:fldChar w:fldCharType="end"/>
-            </w:r>
-          </w:hyperlink>
-        </w:p>
-        <w:p>
-          <w:pPr>
-            <w:pStyle w:val="11"/>
-            <w:rPr>
-              <w:rFonts w:eastAsiaTheme="minorEastAsia"/>
-              <w:lang w:eastAsia="ru-RU"/>
-            </w:rPr>
-          </w:pPr>
-          <w:hyperlink r:id="rId9" w:anchor="_Toc104230557" w:history="1">
-            <w:r>
-              <w:rPr>
-                <w:rStyle w:val="a5"/>
-              </w:rPr>
-              <w:t>1.ОПИСАНИЕ ТЕХНОЛОГИЧЕСКОГО ПРОЦЕССА</w:t>
-            </w:r>
-            <w:r>
-              <w:rPr>
-                <w:rStyle w:val="a5"/>
-                <w:webHidden/>
-              </w:rPr>
-              <w:tab/>
-            </w:r>
-            <w:r>
-              <w:rPr>
-                <w:rStyle w:val="a5"/>
-                <w:webHidden/>
-              </w:rPr>
-              <w:fldChar w:fldCharType="begin"/>
-            </w:r>
-            <w:r>
-              <w:rPr>
-                <w:rStyle w:val="a5"/>
-                <w:webHidden/>
-              </w:rPr>
-              <w:instrText xml:space="preserve"> PAGEREF _Toc104230557 \h </w:instrText>
-            </w:r>
-            <w:r>
-              <w:rPr>
-                <w:rStyle w:val="a5"/>
-                <w:webHidden/>
-              </w:rPr>
-            </w:r>
-            <w:r>
-              <w:rPr>
-                <w:rStyle w:val="a5"/>
-                <w:webHidden/>
-              </w:rPr>
-              <w:fldChar w:fldCharType="separate"/>
-            </w:r>
-            <w:r>
-              <w:rPr>
-                <w:rStyle w:val="a5"/>
-                <w:webHidden/>
-              </w:rPr>
+          </w:p>
+        </w:tc>
+      </w:tr>
+      <w:tr>
+        <w:tc>
+          <w:tcPr>
+            <w:tcW w:w="566" w:type="dxa"/>
+          </w:tcPr>
+          <w:p>
+            <w:pPr>
+              <w:ind w:firstLine="0"/>
+            </w:pPr>
+            <w:r>
+              <w:t>1</w:t>
+            </w:r>
+          </w:p>
+        </w:tc>
+        <w:tc>
+          <w:tcPr>
+            <w:tcW w:w="8785" w:type="dxa"/>
+          </w:tcPr>
+          <w:p>
+            <w:pPr>
+              <w:ind w:firstLine="0"/>
+            </w:pPr>
+            <w:r>
+              <w:t>ОПИСАНИЕ ТЕХНОЛОГИЧЕСКОГО ПРОЦЕССА</w:t>
+            </w:r>
+          </w:p>
+        </w:tc>
+        <w:tc>
+          <w:tcPr>
+            <w:tcW w:w="560" w:type="dxa"/>
+          </w:tcPr>
+          <w:p>
+            <w:pPr>
+              <w:ind w:firstLine="0"/>
+            </w:pPr>
+            <w:r>
+              <w:t>4</w:t>
+            </w:r>
+          </w:p>
+        </w:tc>
+      </w:tr>
+      <w:tr>
+        <w:tc>
+          <w:tcPr>
+            <w:tcW w:w="566" w:type="dxa"/>
+          </w:tcPr>
+          <w:p>
+            <w:pPr>
+              <w:ind w:firstLine="0"/>
+            </w:pPr>
+            <w:r>
+              <w:t>2</w:t>
+            </w:r>
+          </w:p>
+        </w:tc>
+        <w:tc>
+          <w:tcPr>
+            <w:tcW w:w="8785" w:type="dxa"/>
+          </w:tcPr>
+          <w:p>
+            <w:pPr>
+              <w:ind w:firstLine="0"/>
+            </w:pPr>
+            <w:r>
+              <w:t>ТЕХНОЛОГИЧЕСКИЙ ПРОЦЕСС</w:t>
+            </w:r>
+          </w:p>
+        </w:tc>
+        <w:tc>
+          <w:tcPr>
+            <w:tcW w:w="560" w:type="dxa"/>
+          </w:tcPr>
+          <w:p>
+            <w:pPr>
+              <w:ind w:firstLine="0"/>
+            </w:pPr>
+            <w:r>
+              <w:t>6</w:t>
+            </w:r>
+          </w:p>
+        </w:tc>
+      </w:tr>
+      <w:tr>
+        <w:tc>
+          <w:tcPr>
+            <w:tcW w:w="566" w:type="dxa"/>
+          </w:tcPr>
+          <w:p>
+            <w:pPr>
+              <w:ind w:firstLine="0"/>
+            </w:pPr>
+            <w:r>
+              <w:t>2.1</w:t>
+            </w:r>
+          </w:p>
+        </w:tc>
+        <w:tc>
+          <w:tcPr>
+            <w:tcW w:w="8785" w:type="dxa"/>
+          </w:tcPr>
+          <w:p>
+            <w:pPr>
+              <w:ind w:firstLine="0"/>
+            </w:pPr>
+            <w:r>
+              <w:t>И</w:t>
+            </w:r>
+            <w:r>
+              <w:t>сследование характеристик свойств объекта управления</w:t>
+            </w:r>
+          </w:p>
+        </w:tc>
+        <w:tc>
+          <w:tcPr>
+            <w:tcW w:w="560" w:type="dxa"/>
+          </w:tcPr>
+          <w:p>
+            <w:pPr>
+              <w:ind w:firstLine="0"/>
+            </w:pPr>
+            <w:r>
+              <w:t>6</w:t>
+            </w:r>
+          </w:p>
+        </w:tc>
+      </w:tr>
+      <w:tr>
+        <w:tc>
+          <w:tcPr>
+            <w:tcW w:w="566" w:type="dxa"/>
+          </w:tcPr>
+          <w:p>
+            <w:pPr>
+              <w:ind w:firstLine="0"/>
+            </w:pPr>
+            <w:r>
+              <w:t>2.2</w:t>
+            </w:r>
+          </w:p>
+        </w:tc>
+        <w:tc>
+          <w:tcPr>
+            <w:tcW w:w="8785" w:type="dxa"/>
+          </w:tcPr>
+          <w:p>
+            <w:pPr>
+              <w:ind w:firstLine="0"/>
+            </w:pPr>
+            <w:r>
+              <w:t>А</w:t>
+            </w:r>
+            <w:r>
+              <w:t>нализ особенностей автоматизации объекта управления</w:t>
+            </w:r>
+          </w:p>
+        </w:tc>
+        <w:tc>
+          <w:tcPr>
+            <w:tcW w:w="560" w:type="dxa"/>
+          </w:tcPr>
+          <w:p>
+            <w:pPr>
+              <w:ind w:firstLine="0"/>
+            </w:pPr>
+            <w:r>
+              <w:t>8</w:t>
+            </w:r>
+          </w:p>
+        </w:tc>
+      </w:tr>
+      <w:tr>
+        <w:tc>
+          <w:tcPr>
+            <w:tcW w:w="566" w:type="dxa"/>
+          </w:tcPr>
+          <w:p>
+            <w:pPr>
+              <w:ind w:firstLine="0"/>
+            </w:pPr>
+            <w:r>
+              <w:t>2.3</w:t>
+            </w:r>
+          </w:p>
+        </w:tc>
+        <w:tc>
+          <w:tcPr>
+            <w:tcW w:w="8785" w:type="dxa"/>
+          </w:tcPr>
+          <w:p>
+            <w:pPr>
+              <w:ind w:firstLine="0"/>
+            </w:pPr>
+            <w:r>
+              <w:t>В</w:t>
+            </w:r>
+            <w:r>
+              <w:t>ыбор регулирующего воздействия на объект управления</w:t>
+            </w:r>
+          </w:p>
+        </w:tc>
+        <w:tc>
+          <w:tcPr>
+            <w:tcW w:w="560" w:type="dxa"/>
+          </w:tcPr>
+          <w:p>
+            <w:pPr>
+              <w:ind w:firstLine="0"/>
+            </w:pPr>
+            <w:r>
+              <w:t>10</w:t>
+            </w:r>
+          </w:p>
+        </w:tc>
+      </w:tr>
+      <w:tr>
+        <w:tc>
+          <w:tcPr>
+            <w:tcW w:w="566" w:type="dxa"/>
+          </w:tcPr>
+          <w:p>
+            <w:pPr>
+              <w:ind w:firstLine="0"/>
+            </w:pPr>
+            <w:r>
               <w:t>3</w:t>
             </w:r>
-            <w:r>
-              <w:rPr>
-                <w:rStyle w:val="a5"/>
-                <w:webHidden/>
-              </w:rPr>
-              <w:fldChar w:fldCharType="end"/>
-            </w:r>
-          </w:hyperlink>
-        </w:p>
-        <w:p>
-          <w:pPr>
-            <w:pStyle w:val="11"/>
-            <w:rPr>
-              <w:rFonts w:eastAsiaTheme="minorEastAsia"/>
-              <w:lang w:eastAsia="ru-RU"/>
-            </w:rPr>
-          </w:pPr>
-          <w:hyperlink r:id="rId10" w:anchor="_Toc104230558" w:history="1">
-            <w:r>
-              <w:rPr>
-                <w:rStyle w:val="a5"/>
-              </w:rPr>
-              <w:t>2 ТЕХНОЛОГИЧЕСКИЙ ПРОЦЕСС</w:t>
-            </w:r>
-            <w:r>
-              <w:rPr>
-                <w:rStyle w:val="a5"/>
-                <w:webHidden/>
-              </w:rPr>
-              <w:tab/>
-            </w:r>
-            <w:r>
-              <w:rPr>
-                <w:rStyle w:val="a5"/>
-                <w:webHidden/>
-              </w:rPr>
-              <w:fldChar w:fldCharType="begin"/>
-            </w:r>
-            <w:r>
-              <w:rPr>
-                <w:rStyle w:val="a5"/>
-                <w:webHidden/>
-              </w:rPr>
-              <w:instrText xml:space="preserve"> PAGEREF _Toc104230558 \h </w:instrText>
-            </w:r>
-            <w:r>
-              <w:rPr>
-                <w:rStyle w:val="a5"/>
-                <w:webHidden/>
-              </w:rPr>
-            </w:r>
-            <w:r>
-              <w:rPr>
-                <w:rStyle w:val="a5"/>
-                <w:webHidden/>
-              </w:rPr>
-              <w:fldChar w:fldCharType="separate"/>
-            </w:r>
-            <w:r>
-              <w:rPr>
-                <w:rStyle w:val="a5"/>
-                <w:webHidden/>
-              </w:rPr>
+          </w:p>
+        </w:tc>
+        <w:tc>
+          <w:tcPr>
+            <w:tcW w:w="8785" w:type="dxa"/>
+          </w:tcPr>
+          <w:p>
+            <w:pPr>
+              <w:ind w:firstLine="0"/>
+            </w:pPr>
+            <w:r>
+              <w:t>АНАЛИЗ УСТОЙЧИВОСТИ СИСТЕМЫ АВТОМАТИЧЕСКОГО РЕГУЛИРОВАНИЯ</w:t>
+            </w:r>
+          </w:p>
+        </w:tc>
+        <w:tc>
+          <w:tcPr>
+            <w:tcW w:w="560" w:type="dxa"/>
+          </w:tcPr>
+          <w:p>
+            <w:pPr>
+              <w:ind w:firstLine="0"/>
+            </w:pPr>
+            <w:r>
+              <w:t>12</w:t>
+            </w:r>
+          </w:p>
+        </w:tc>
+      </w:tr>
+      <w:tr>
+        <w:tc>
+          <w:tcPr>
+            <w:tcW w:w="566" w:type="dxa"/>
+          </w:tcPr>
+          <w:p>
+            <w:pPr>
+              <w:ind w:firstLine="0"/>
+            </w:pPr>
+            <w:r>
+              <w:t>4</w:t>
+            </w:r>
+          </w:p>
+        </w:tc>
+        <w:tc>
+          <w:tcPr>
+            <w:tcW w:w="8785" w:type="dxa"/>
+          </w:tcPr>
+          <w:p>
+            <w:pPr>
+              <w:ind w:firstLine="0"/>
+            </w:pPr>
+            <w:r>
+              <w:t>ВЫБОР ЗАКОНА РЕГУЛИРОВАНИЯ. РАСЧЕТ НАСТРОЕК РЕГУЛЯТОРА</w:t>
+            </w:r>
+          </w:p>
+        </w:tc>
+        <w:tc>
+          <w:tcPr>
+            <w:tcW w:w="560" w:type="dxa"/>
+          </w:tcPr>
+          <w:p>
+            <w:pPr>
+              <w:ind w:firstLine="0"/>
+            </w:pPr>
+            <w:r>
+              <w:t>16</w:t>
+            </w:r>
+          </w:p>
+        </w:tc>
+      </w:tr>
+      <w:tr>
+        <w:tc>
+          <w:tcPr>
+            <w:tcW w:w="566" w:type="dxa"/>
+          </w:tcPr>
+          <w:p>
+            <w:pPr>
+              <w:ind w:firstLine="0"/>
+            </w:pPr>
+            <w:r>
               <w:t>5</w:t>
             </w:r>
-            <w:r>
-              <w:rPr>
-                <w:rStyle w:val="a5"/>
-                <w:webHidden/>
-              </w:rPr>
-              <w:fldChar w:fldCharType="end"/>
-            </w:r>
-          </w:hyperlink>
-        </w:p>
-        <w:p>
-          <w:pPr>
-            <w:pStyle w:val="11"/>
-            <w:rPr>
-              <w:rFonts w:eastAsiaTheme="minorEastAsia"/>
-              <w:lang w:eastAsia="ru-RU"/>
-            </w:rPr>
-          </w:pPr>
-          <w:hyperlink r:id="rId11" w:anchor="_Toc104230559" w:history="1">
-            <w:r>
-              <w:rPr>
-                <w:rStyle w:val="a5"/>
-              </w:rPr>
-              <w:t>2.1 исследование характеристик свойств объекта управления</w:t>
-            </w:r>
-            <w:r>
-              <w:rPr>
-                <w:rStyle w:val="a5"/>
-                <w:webHidden/>
-              </w:rPr>
-              <w:tab/>
-            </w:r>
-            <w:r>
-              <w:rPr>
-                <w:rStyle w:val="a5"/>
-                <w:webHidden/>
-              </w:rPr>
-              <w:fldChar w:fldCharType="begin"/>
-            </w:r>
-            <w:r>
-              <w:rPr>
-                <w:rStyle w:val="a5"/>
-                <w:webHidden/>
-              </w:rPr>
-              <w:instrText xml:space="preserve"> PAGEREF _Toc104230559 \h </w:instrText>
-            </w:r>
-            <w:r>
-              <w:rPr>
-                <w:rStyle w:val="a5"/>
-                <w:webHidden/>
-              </w:rPr>
-            </w:r>
-            <w:r>
-              <w:rPr>
-                <w:rStyle w:val="a5"/>
-                <w:webHidden/>
-              </w:rPr>
-              <w:fldChar w:fldCharType="separate"/>
-            </w:r>
-            <w:r>
-              <w:rPr>
-                <w:rStyle w:val="a5"/>
-                <w:webHidden/>
-              </w:rPr>
-              <w:t>5</w:t>
-            </w:r>
-            <w:r>
-              <w:rPr>
-                <w:rStyle w:val="a5"/>
-                <w:webHidden/>
-              </w:rPr>
-              <w:fldChar w:fldCharType="end"/>
-            </w:r>
-          </w:hyperlink>
-        </w:p>
-        <w:p>
-          <w:pPr>
-            <w:pStyle w:val="11"/>
-            <w:rPr>
-              <w:rFonts w:eastAsiaTheme="minorEastAsia"/>
-              <w:lang w:eastAsia="ru-RU"/>
-            </w:rPr>
-          </w:pPr>
-          <w:hyperlink r:id="rId12" w:anchor="_Toc104230560" w:history="1">
-            <w:r>
-              <w:rPr>
-                <w:rStyle w:val="a5"/>
-                <w:rFonts w:eastAsia="TimesNewRomanPSMT"/>
-              </w:rPr>
-              <w:t>2.2анализ особенностей автоматизации объекта управления</w:t>
-            </w:r>
-            <w:r>
-              <w:rPr>
-                <w:rStyle w:val="a5"/>
-                <w:webHidden/>
-              </w:rPr>
-              <w:tab/>
-            </w:r>
-            <w:r>
-              <w:rPr>
-                <w:rStyle w:val="a5"/>
-                <w:webHidden/>
-              </w:rPr>
-              <w:fldChar w:fldCharType="begin"/>
-            </w:r>
-            <w:r>
-              <w:rPr>
-                <w:rStyle w:val="a5"/>
-                <w:webHidden/>
-              </w:rPr>
-              <w:instrText xml:space="preserve"> PAGEREF _Toc104230560 \h </w:instrText>
-            </w:r>
-            <w:r>
-              <w:rPr>
-                <w:rStyle w:val="a5"/>
-                <w:webHidden/>
-              </w:rPr>
-            </w:r>
-            <w:r>
-              <w:rPr>
-                <w:rStyle w:val="a5"/>
-                <w:webHidden/>
-              </w:rPr>
-              <w:fldChar w:fldCharType="separate"/>
-            </w:r>
-            <w:r>
-              <w:rPr>
-                <w:rStyle w:val="a5"/>
-                <w:webHidden/>
-              </w:rPr>
-              <w:t>9</w:t>
-            </w:r>
-            <w:r>
-              <w:rPr>
-                <w:rStyle w:val="a5"/>
-                <w:webHidden/>
-              </w:rPr>
-              <w:fldChar w:fldCharType="end"/>
-            </w:r>
-          </w:hyperlink>
-        </w:p>
-        <w:p>
-          <w:pPr>
-            <w:pStyle w:val="11"/>
-            <w:rPr>
-              <w:rFonts w:eastAsiaTheme="minorEastAsia"/>
-              <w:lang w:eastAsia="ru-RU"/>
-            </w:rPr>
-          </w:pPr>
-          <w:hyperlink r:id="rId13" w:anchor="_Toc104230561" w:history="1">
-            <w:r>
-              <w:rPr>
-                <w:rStyle w:val="a5"/>
-              </w:rPr>
-              <w:t>2.3 выбор регулирующего воздействия на объект управления</w:t>
-            </w:r>
-            <w:r>
-              <w:rPr>
-                <w:rStyle w:val="a5"/>
-                <w:webHidden/>
-              </w:rPr>
-              <w:tab/>
-            </w:r>
-            <w:r>
-              <w:rPr>
-                <w:rStyle w:val="a5"/>
-                <w:webHidden/>
-              </w:rPr>
-              <w:fldChar w:fldCharType="begin"/>
-            </w:r>
-            <w:r>
-              <w:rPr>
-                <w:rStyle w:val="a5"/>
-                <w:webHidden/>
-              </w:rPr>
-              <w:instrText xml:space="preserve"> PAGEREF _Toc104230561 \h </w:instrText>
-            </w:r>
-            <w:r>
-              <w:rPr>
-                <w:rStyle w:val="a5"/>
-                <w:webHidden/>
-              </w:rPr>
-            </w:r>
-            <w:r>
-              <w:rPr>
-                <w:rStyle w:val="a5"/>
-                <w:webHidden/>
-              </w:rPr>
-              <w:fldChar w:fldCharType="separate"/>
-            </w:r>
-            <w:r>
-              <w:rPr>
-                <w:rStyle w:val="a5"/>
-                <w:webHidden/>
-              </w:rPr>
-              <w:t>11</w:t>
-            </w:r>
-            <w:r>
-              <w:rPr>
-                <w:rStyle w:val="a5"/>
-                <w:webHidden/>
-              </w:rPr>
-              <w:fldChar w:fldCharType="end"/>
-            </w:r>
-          </w:hyperlink>
-        </w:p>
-        <w:p>
-          <w:pPr>
-            <w:pStyle w:val="11"/>
-            <w:rPr>
-              <w:rFonts w:eastAsiaTheme="minorEastAsia"/>
-              <w:lang w:eastAsia="ru-RU"/>
-            </w:rPr>
-          </w:pPr>
-          <w:hyperlink r:id="rId14" w:anchor="_Toc104230562" w:history="1">
-            <w:r>
-              <w:rPr>
-                <w:rStyle w:val="a5"/>
-              </w:rPr>
-              <w:t>3. АНАЛИЗ УСТОЙЧИВОСТИ СИСТЕМЫ АВТОМАТИЧЕСКОГО РЕГУЛИРОВАНИЯ</w:t>
-            </w:r>
-            <w:r>
-              <w:rPr>
-                <w:rStyle w:val="a5"/>
-                <w:webHidden/>
-              </w:rPr>
-              <w:tab/>
-            </w:r>
-            <w:r>
-              <w:rPr>
-                <w:rStyle w:val="a5"/>
-                <w:webHidden/>
-              </w:rPr>
-              <w:fldChar w:fldCharType="begin"/>
-            </w:r>
-            <w:r>
-              <w:rPr>
-                <w:rStyle w:val="a5"/>
-                <w:webHidden/>
-              </w:rPr>
-              <w:instrText xml:space="preserve"> PAGEREF _Toc104230562 \h </w:instrText>
-            </w:r>
-            <w:r>
-              <w:rPr>
-                <w:rStyle w:val="a5"/>
-                <w:webHidden/>
-              </w:rPr>
-            </w:r>
-            <w:r>
-              <w:rPr>
-                <w:rStyle w:val="a5"/>
-                <w:webHidden/>
-              </w:rPr>
-              <w:fldChar w:fldCharType="separate"/>
-            </w:r>
-            <w:r>
-              <w:rPr>
-                <w:rStyle w:val="a5"/>
-                <w:webHidden/>
-              </w:rPr>
-              <w:t>13</w:t>
-            </w:r>
-            <w:r>
-              <w:rPr>
-                <w:rStyle w:val="a5"/>
-                <w:webHidden/>
-              </w:rPr>
-              <w:fldChar w:fldCharType="end"/>
-            </w:r>
-          </w:hyperlink>
-        </w:p>
-        <w:p>
-          <w:pPr>
-            <w:pStyle w:val="11"/>
-            <w:rPr>
-              <w:rFonts w:eastAsiaTheme="minorEastAsia"/>
-              <w:lang w:eastAsia="ru-RU"/>
-            </w:rPr>
-          </w:pPr>
-          <w:hyperlink r:id="rId15" w:anchor="_Toc104230563" w:history="1">
-            <w:r>
-              <w:rPr>
-                <w:rStyle w:val="a5"/>
-              </w:rPr>
-              <w:t>4. ВЫБОР ЗАКОНА РЕГУЛИРОВАНИЯ. РАСЧЕТ НАСТРОЕК РЕГУЛЯТОРА</w:t>
-            </w:r>
-            <w:r>
-              <w:rPr>
-                <w:rStyle w:val="a5"/>
-                <w:webHidden/>
-              </w:rPr>
-              <w:tab/>
-            </w:r>
-            <w:r>
-              <w:rPr>
-                <w:rStyle w:val="a5"/>
-                <w:webHidden/>
-              </w:rPr>
-              <w:fldChar w:fldCharType="begin"/>
-            </w:r>
-            <w:r>
-              <w:rPr>
-                <w:rStyle w:val="a5"/>
-                <w:webHidden/>
-              </w:rPr>
-              <w:instrText xml:space="preserve"> PAGEREF _Toc104230563 \h </w:instrText>
-            </w:r>
-            <w:r>
-              <w:rPr>
-                <w:rStyle w:val="a5"/>
-                <w:webHidden/>
-              </w:rPr>
-            </w:r>
-            <w:r>
-              <w:rPr>
-                <w:rStyle w:val="a5"/>
-                <w:webHidden/>
-              </w:rPr>
-              <w:fldChar w:fldCharType="separate"/>
-            </w:r>
-            <w:r>
-              <w:rPr>
-                <w:rStyle w:val="a5"/>
-                <w:webHidden/>
-              </w:rPr>
-              <w:t>16</w:t>
-            </w:r>
-            <w:r>
-              <w:rPr>
-                <w:rStyle w:val="a5"/>
-                <w:webHidden/>
-              </w:rPr>
-              <w:fldChar w:fldCharType="end"/>
-            </w:r>
-          </w:hyperlink>
-        </w:p>
-        <w:p>
-          <w:pPr>
-            <w:pStyle w:val="11"/>
-            <w:rPr>
-              <w:rFonts w:eastAsiaTheme="minorEastAsia"/>
-              <w:lang w:eastAsia="ru-RU"/>
-            </w:rPr>
-          </w:pPr>
-          <w:hyperlink r:id="rId16" w:anchor="_Toc104230564" w:history="1">
-            <w:r>
-              <w:rPr>
-                <w:rStyle w:val="a5"/>
-              </w:rPr>
-              <w:t>5. РАЗРАБОТКА СИСТЕМЫ АВТОМАТИЗАЦИИ</w:t>
-            </w:r>
-            <w:r>
-              <w:rPr>
-                <w:rStyle w:val="a5"/>
-                <w:webHidden/>
-              </w:rPr>
-              <w:tab/>
-            </w:r>
-            <w:r>
-              <w:rPr>
-                <w:rStyle w:val="a5"/>
-                <w:webHidden/>
-              </w:rPr>
-              <w:fldChar w:fldCharType="begin"/>
-            </w:r>
-            <w:r>
-              <w:rPr>
-                <w:rStyle w:val="a5"/>
-                <w:webHidden/>
-              </w:rPr>
-              <w:instrText xml:space="preserve"> PAGEREF _Toc104230564 \h </w:instrText>
-            </w:r>
-            <w:r>
-              <w:rPr>
-                <w:rStyle w:val="a5"/>
-                <w:webHidden/>
-              </w:rPr>
-            </w:r>
-            <w:r>
-              <w:rPr>
-                <w:rStyle w:val="a5"/>
-                <w:webHidden/>
-              </w:rPr>
-              <w:fldChar w:fldCharType="separate"/>
-            </w:r>
-            <w:r>
-              <w:rPr>
-                <w:rStyle w:val="a5"/>
-                <w:webHidden/>
-              </w:rPr>
-              <w:t>17</w:t>
-            </w:r>
-            <w:r>
-              <w:rPr>
-                <w:rStyle w:val="a5"/>
-                <w:webHidden/>
-              </w:rPr>
-              <w:fldChar w:fldCharType="end"/>
-            </w:r>
-          </w:hyperlink>
-        </w:p>
-        <w:p>
-          <w:pPr>
-            <w:pStyle w:val="11"/>
-            <w:rPr>
-              <w:rFonts w:eastAsiaTheme="minorEastAsia"/>
-              <w:lang w:eastAsia="ru-RU"/>
-            </w:rPr>
-          </w:pPr>
-          <w:hyperlink r:id="rId17" w:anchor="_Toc104230565" w:history="1">
-            <w:r>
-              <w:rPr>
-                <w:rStyle w:val="a5"/>
-              </w:rPr>
-              <w:t>5.1описание функциональной схемы автоматизации</w:t>
-            </w:r>
-            <w:r>
-              <w:rPr>
-                <w:rStyle w:val="a5"/>
-                <w:webHidden/>
-              </w:rPr>
-              <w:tab/>
-            </w:r>
-            <w:r>
-              <w:rPr>
-                <w:rStyle w:val="a5"/>
-                <w:webHidden/>
-              </w:rPr>
-              <w:fldChar w:fldCharType="begin"/>
-            </w:r>
-            <w:r>
-              <w:rPr>
-                <w:rStyle w:val="a5"/>
-                <w:webHidden/>
-              </w:rPr>
-              <w:instrText xml:space="preserve"> PAGEREF _Toc104230565 \h </w:instrText>
-            </w:r>
-            <w:r>
-              <w:rPr>
-                <w:rStyle w:val="a5"/>
-                <w:webHidden/>
-              </w:rPr>
-            </w:r>
-            <w:r>
-              <w:rPr>
-                <w:rStyle w:val="a5"/>
-                <w:webHidden/>
-              </w:rPr>
-              <w:fldChar w:fldCharType="separate"/>
-            </w:r>
-            <w:r>
-              <w:rPr>
-                <w:rStyle w:val="a5"/>
-                <w:webHidden/>
-              </w:rPr>
-              <w:t>17</w:t>
-            </w:r>
-            <w:r>
-              <w:rPr>
-                <w:rStyle w:val="a5"/>
-                <w:webHidden/>
-              </w:rPr>
-              <w:fldChar w:fldCharType="end"/>
-            </w:r>
-          </w:hyperlink>
-        </w:p>
-        <w:p>
-          <w:pPr>
-            <w:pStyle w:val="11"/>
-            <w:rPr>
-              <w:rFonts w:eastAsiaTheme="minorEastAsia"/>
-              <w:lang w:eastAsia="ru-RU"/>
-            </w:rPr>
-          </w:pPr>
-          <w:hyperlink r:id="rId18" w:anchor="_Toc104230566" w:history="1">
-            <w:r>
-              <w:rPr>
-                <w:rStyle w:val="a5"/>
-              </w:rPr>
-              <w:t>5.2выбор средств измерения</w:t>
-            </w:r>
-            <w:r>
-              <w:rPr>
-                <w:rStyle w:val="a5"/>
-                <w:webHidden/>
-              </w:rPr>
-              <w:tab/>
-            </w:r>
-            <w:r>
-              <w:rPr>
-                <w:rStyle w:val="a5"/>
-                <w:webHidden/>
-              </w:rPr>
-              <w:fldChar w:fldCharType="begin"/>
-            </w:r>
-            <w:r>
-              <w:rPr>
-                <w:rStyle w:val="a5"/>
-                <w:webHidden/>
-              </w:rPr>
-              <w:instrText xml:space="preserve"> PAGEREF _Toc104230566 \h </w:instrText>
-            </w:r>
-            <w:r>
-              <w:rPr>
-                <w:rStyle w:val="a5"/>
-                <w:webHidden/>
-              </w:rPr>
-            </w:r>
-            <w:r>
-              <w:rPr>
-                <w:rStyle w:val="a5"/>
-                <w:webHidden/>
-              </w:rPr>
-              <w:fldChar w:fldCharType="separate"/>
-            </w:r>
-            <w:r>
-              <w:rPr>
-                <w:rStyle w:val="a5"/>
-                <w:webHidden/>
-              </w:rPr>
-              <w:t>19</w:t>
-            </w:r>
-            <w:r>
-              <w:rPr>
-                <w:rStyle w:val="a5"/>
-                <w:webHidden/>
-              </w:rPr>
-              <w:fldChar w:fldCharType="end"/>
-            </w:r>
-          </w:hyperlink>
-        </w:p>
-        <w:p>
-          <w:pPr>
-            <w:pStyle w:val="11"/>
-            <w:rPr>
-              <w:rFonts w:eastAsiaTheme="minorEastAsia"/>
-              <w:lang w:eastAsia="ru-RU"/>
-            </w:rPr>
-          </w:pPr>
-          <w:hyperlink r:id="rId19" w:anchor="_Toc104230567" w:history="1">
-            <w:r>
-              <w:rPr>
-                <w:rStyle w:val="a5"/>
-              </w:rPr>
-              <w:t>5.3спецификация приборов и средств автоматизации</w:t>
-            </w:r>
-            <w:r>
-              <w:rPr>
-                <w:rStyle w:val="a5"/>
-                <w:webHidden/>
-              </w:rPr>
-              <w:tab/>
-            </w:r>
-            <w:r>
-              <w:rPr>
-                <w:rStyle w:val="a5"/>
-                <w:webHidden/>
-              </w:rPr>
-              <w:fldChar w:fldCharType="begin"/>
-            </w:r>
-            <w:r>
-              <w:rPr>
-                <w:rStyle w:val="a5"/>
-                <w:webHidden/>
-              </w:rPr>
-              <w:instrText xml:space="preserve"> PAGEREF _Toc104230567 \h </w:instrText>
-            </w:r>
-            <w:r>
-              <w:rPr>
-                <w:rStyle w:val="a5"/>
-                <w:webHidden/>
-              </w:rPr>
-            </w:r>
-            <w:r>
-              <w:rPr>
-                <w:rStyle w:val="a5"/>
-                <w:webHidden/>
-              </w:rPr>
-              <w:fldChar w:fldCharType="separate"/>
-            </w:r>
-            <w:r>
-              <w:rPr>
-                <w:rStyle w:val="a5"/>
-                <w:webHidden/>
-              </w:rPr>
-              <w:t>21</w:t>
-            </w:r>
-            <w:r>
-              <w:rPr>
-                <w:rStyle w:val="a5"/>
-                <w:webHidden/>
-              </w:rPr>
-              <w:fldChar w:fldCharType="end"/>
-            </w:r>
-          </w:hyperlink>
-        </w:p>
-        <w:p>
-          <w:pPr>
-            <w:pStyle w:val="11"/>
-            <w:rPr>
-              <w:rFonts w:eastAsiaTheme="minorEastAsia"/>
-              <w:lang w:eastAsia="ru-RU"/>
-            </w:rPr>
-          </w:pPr>
-          <w:hyperlink r:id="rId20" w:anchor="_Toc104230570" w:history="1">
-            <w:r>
-              <w:rPr>
-                <w:rStyle w:val="a5"/>
-                <w:rFonts w:eastAsia="Times New Roman"/>
-                <w:lang w:eastAsia="ru-RU"/>
-              </w:rPr>
+          </w:p>
+        </w:tc>
+        <w:tc>
+          <w:tcPr>
+            <w:tcW w:w="8785" w:type="dxa"/>
+          </w:tcPr>
+          <w:p>
+            <w:pPr>
+              <w:ind w:firstLine="0"/>
+            </w:pPr>
+            <w:r>
+              <w:t>РАЗРАБОТКА СИСТЕМЫ АВТОМАТИЗАЦИИ</w:t>
+            </w:r>
+          </w:p>
+        </w:tc>
+        <w:tc>
+          <w:tcPr>
+            <w:tcW w:w="560" w:type="dxa"/>
+          </w:tcPr>
+          <w:p>
+            <w:pPr>
+              <w:ind w:firstLine="0"/>
+            </w:pPr>
+            <w:r>
+              <w:t>18</w:t>
+            </w:r>
+          </w:p>
+        </w:tc>
+      </w:tr>
+      <w:tr>
+        <w:tc>
+          <w:tcPr>
+            <w:tcW w:w="566" w:type="dxa"/>
+          </w:tcPr>
+          <w:p>
+            <w:pPr>
+              <w:ind w:firstLine="0"/>
+            </w:pPr>
+            <w:r>
+              <w:t>5.1</w:t>
+            </w:r>
+          </w:p>
+        </w:tc>
+        <w:tc>
+          <w:tcPr>
+            <w:tcW w:w="8785" w:type="dxa"/>
+          </w:tcPr>
+          <w:p>
+            <w:pPr>
+              <w:ind w:firstLine="0"/>
+            </w:pPr>
+            <w:r>
+              <w:t>О</w:t>
+            </w:r>
+            <w:r>
+              <w:t>писание функциональной схемы автоматизации</w:t>
+            </w:r>
+          </w:p>
+        </w:tc>
+        <w:tc>
+          <w:tcPr>
+            <w:tcW w:w="560" w:type="dxa"/>
+          </w:tcPr>
+          <w:p>
+            <w:pPr>
+              <w:ind w:firstLine="0"/>
+            </w:pPr>
+          </w:p>
+        </w:tc>
+      </w:tr>
+      <w:tr>
+        <w:tc>
+          <w:tcPr>
+            <w:tcW w:w="566" w:type="dxa"/>
+          </w:tcPr>
+          <w:p>
+            <w:pPr>
+              <w:ind w:firstLine="0"/>
+            </w:pPr>
+            <w:r>
+              <w:t>5.2</w:t>
+            </w:r>
+          </w:p>
+        </w:tc>
+        <w:tc>
+          <w:tcPr>
+            <w:tcW w:w="8785" w:type="dxa"/>
+          </w:tcPr>
+          <w:p>
+            <w:pPr>
+              <w:ind w:firstLine="0"/>
+            </w:pPr>
+            <w:r>
+              <w:t>В</w:t>
+            </w:r>
+            <w:r>
+              <w:t>ыбор средств измерения</w:t>
+            </w:r>
+          </w:p>
+        </w:tc>
+        <w:tc>
+          <w:tcPr>
+            <w:tcW w:w="560" w:type="dxa"/>
+          </w:tcPr>
+          <w:p>
+            <w:pPr>
+              <w:ind w:firstLine="0"/>
+            </w:pPr>
+          </w:p>
+        </w:tc>
+      </w:tr>
+      <w:tr>
+        <w:tc>
+          <w:tcPr>
+            <w:tcW w:w="566" w:type="dxa"/>
+          </w:tcPr>
+          <w:p>
+            <w:pPr>
+              <w:ind w:firstLine="0"/>
+            </w:pPr>
+            <w:r>
+              <w:t>5.3</w:t>
+            </w:r>
+          </w:p>
+        </w:tc>
+        <w:tc>
+          <w:tcPr>
+            <w:tcW w:w="8785" w:type="dxa"/>
+          </w:tcPr>
+          <w:p>
+            <w:pPr>
+              <w:ind w:firstLine="0"/>
+            </w:pPr>
+            <w:r>
+              <w:t>С</w:t>
+            </w:r>
+            <w:r>
+              <w:t>пецификация приборов и средств автоматизации</w:t>
+            </w:r>
+          </w:p>
+        </w:tc>
+        <w:tc>
+          <w:tcPr>
+            <w:tcW w:w="560" w:type="dxa"/>
+          </w:tcPr>
+          <w:p>
+            <w:pPr>
+              <w:ind w:firstLine="0"/>
+            </w:pPr>
+          </w:p>
+        </w:tc>
+      </w:tr>
+      <w:tr>
+        <w:tc>
+          <w:tcPr>
+            <w:tcW w:w="566" w:type="dxa"/>
+          </w:tcPr>
+          <w:p>
+            <w:pPr>
+              <w:ind w:firstLine="0"/>
+            </w:pPr>
+            <w:r>
               <w:t>5.4</w:t>
             </w:r>
-            <w:r>
-              <w:rPr>
-                <w:rStyle w:val="a5"/>
-              </w:rPr>
-              <w:t xml:space="preserve"> структурная схема системы автоматизации технологического процесса</w:t>
-            </w:r>
-            <w:r>
-              <w:rPr>
-                <w:rStyle w:val="a5"/>
-                <w:webHidden/>
-              </w:rPr>
-              <w:tab/>
-            </w:r>
-            <w:r>
-              <w:rPr>
-                <w:rStyle w:val="a5"/>
-                <w:webHidden/>
-              </w:rPr>
-              <w:fldChar w:fldCharType="begin"/>
-            </w:r>
-            <w:r>
-              <w:rPr>
-                <w:rStyle w:val="a5"/>
-                <w:webHidden/>
-              </w:rPr>
-              <w:instrText xml:space="preserve"> PAGEREF _Toc104230570 \h </w:instrText>
-            </w:r>
-            <w:r>
-              <w:rPr>
-                <w:rStyle w:val="a5"/>
-                <w:webHidden/>
-              </w:rPr>
-            </w:r>
-            <w:r>
-              <w:rPr>
-                <w:rStyle w:val="a5"/>
-                <w:webHidden/>
-              </w:rPr>
-              <w:fldChar w:fldCharType="separate"/>
-            </w:r>
-            <w:r>
-              <w:rPr>
-                <w:rStyle w:val="a5"/>
-                <w:webHidden/>
-              </w:rPr>
-              <w:t>24</w:t>
-            </w:r>
-            <w:r>
-              <w:rPr>
-                <w:rStyle w:val="a5"/>
-                <w:webHidden/>
-              </w:rPr>
-              <w:fldChar w:fldCharType="end"/>
-            </w:r>
-          </w:hyperlink>
-        </w:p>
-        <w:p>
-          <w:pPr>
-            <w:pStyle w:val="11"/>
-            <w:rPr>
-              <w:rFonts w:eastAsiaTheme="minorEastAsia"/>
-              <w:lang w:eastAsia="ru-RU"/>
-            </w:rPr>
-          </w:pPr>
-          <w:hyperlink r:id="rId21" w:anchor="_Toc104230571" w:history="1">
-            <w:r>
-              <w:rPr>
-                <w:rStyle w:val="a5"/>
-                <w:rFonts w:eastAsia="Times New Roman"/>
-                <w:lang w:eastAsia="ru-RU"/>
-              </w:rPr>
+          </w:p>
+        </w:tc>
+        <w:tc>
+          <w:tcPr>
+            <w:tcW w:w="8785" w:type="dxa"/>
+          </w:tcPr>
+          <w:p>
+            <w:pPr>
+              <w:ind w:firstLine="0"/>
+            </w:pPr>
+            <w:r>
+              <w:t>С</w:t>
+            </w:r>
+            <w:r>
+              <w:t>труктурная схема системы автоматизации технологического процесса</w:t>
+            </w:r>
+          </w:p>
+        </w:tc>
+        <w:tc>
+          <w:tcPr>
+            <w:tcW w:w="560" w:type="dxa"/>
+          </w:tcPr>
+          <w:p>
+            <w:pPr>
+              <w:ind w:firstLine="0"/>
+            </w:pPr>
+          </w:p>
+        </w:tc>
+      </w:tr>
+      <w:tr>
+        <w:tc>
+          <w:tcPr>
+            <w:tcW w:w="566" w:type="dxa"/>
+          </w:tcPr>
+          <w:p>
+            <w:pPr>
+              <w:ind w:firstLine="0"/>
+            </w:pPr>
+            <w:r>
               <w:t>5.5</w:t>
             </w:r>
-            <w:r>
-              <w:rPr>
-                <w:rStyle w:val="a5"/>
-              </w:rPr>
-              <w:t xml:space="preserve"> Комплекс технических средств</w:t>
-            </w:r>
-            <w:r>
-              <w:rPr>
-                <w:rStyle w:val="a5"/>
-                <w:webHidden/>
-              </w:rPr>
-              <w:tab/>
-            </w:r>
-            <w:r>
-              <w:rPr>
-                <w:rStyle w:val="a5"/>
-                <w:webHidden/>
-              </w:rPr>
-              <w:fldChar w:fldCharType="begin"/>
-            </w:r>
-            <w:r>
-              <w:rPr>
-                <w:rStyle w:val="a5"/>
-                <w:webHidden/>
-              </w:rPr>
-              <w:instrText xml:space="preserve"> PAGEREF _Toc104230571 \h </w:instrText>
-            </w:r>
-            <w:r>
-              <w:rPr>
-                <w:rStyle w:val="a5"/>
-                <w:webHidden/>
-              </w:rPr>
-            </w:r>
-            <w:r>
-              <w:rPr>
-                <w:rStyle w:val="a5"/>
-                <w:webHidden/>
-              </w:rPr>
-              <w:fldChar w:fldCharType="separate"/>
-            </w:r>
-            <w:r>
-              <w:rPr>
-                <w:rStyle w:val="a5"/>
-                <w:webHidden/>
-              </w:rPr>
-              <w:t>25</w:t>
-            </w:r>
-            <w:r>
-              <w:rPr>
-                <w:rStyle w:val="a5"/>
-                <w:webHidden/>
-              </w:rPr>
-              <w:fldChar w:fldCharType="end"/>
-            </w:r>
-          </w:hyperlink>
-        </w:p>
-        <w:p>
-          <w:pPr>
-            <w:pStyle w:val="11"/>
-            <w:rPr>
-              <w:rFonts w:eastAsiaTheme="minorEastAsia"/>
-              <w:lang w:eastAsia="ru-RU"/>
-            </w:rPr>
-          </w:pPr>
-          <w:hyperlink r:id="rId22" w:anchor="_Toc104230572" w:history="1">
-            <w:r>
-              <w:rPr>
-                <w:rStyle w:val="a5"/>
-                <w:shd w:val="clear" w:color="auto" w:fill="FFFFFF"/>
-              </w:rPr>
-              <w:t>5.6 протоколы обмена данных</w:t>
-            </w:r>
-            <w:r>
-              <w:rPr>
-                <w:rStyle w:val="a5"/>
-                <w:webHidden/>
-              </w:rPr>
-              <w:tab/>
-            </w:r>
-            <w:r>
-              <w:rPr>
-                <w:rStyle w:val="a5"/>
-                <w:webHidden/>
-              </w:rPr>
-              <w:fldChar w:fldCharType="begin"/>
-            </w:r>
-            <w:r>
-              <w:rPr>
-                <w:rStyle w:val="a5"/>
-                <w:webHidden/>
-              </w:rPr>
-              <w:instrText xml:space="preserve"> PAGEREF _Toc104230572 \h </w:instrText>
-            </w:r>
-            <w:r>
-              <w:rPr>
-                <w:rStyle w:val="a5"/>
-                <w:webHidden/>
-              </w:rPr>
-            </w:r>
-            <w:r>
-              <w:rPr>
-                <w:rStyle w:val="a5"/>
-                <w:webHidden/>
-              </w:rPr>
-              <w:fldChar w:fldCharType="separate"/>
-            </w:r>
-            <w:r>
-              <w:rPr>
-                <w:rStyle w:val="a5"/>
-                <w:webHidden/>
-              </w:rPr>
-              <w:t>28</w:t>
-            </w:r>
-            <w:r>
-              <w:rPr>
-                <w:rStyle w:val="a5"/>
-                <w:webHidden/>
-              </w:rPr>
-              <w:fldChar w:fldCharType="end"/>
-            </w:r>
-          </w:hyperlink>
-        </w:p>
-        <w:p>
-          <w:pPr>
-            <w:pStyle w:val="11"/>
-            <w:rPr>
-              <w:rFonts w:eastAsiaTheme="minorEastAsia"/>
-              <w:lang w:eastAsia="ru-RU"/>
-            </w:rPr>
-          </w:pPr>
-          <w:hyperlink r:id="rId23" w:anchor="_Toc104230573" w:history="1">
-            <w:r>
-              <w:rPr>
-                <w:rStyle w:val="a5"/>
-              </w:rPr>
-              <w:t>5.7 описание монтажной схемы (схемы внешних соединений)</w:t>
-            </w:r>
-            <w:r>
-              <w:rPr>
-                <w:rStyle w:val="a5"/>
-                <w:webHidden/>
-              </w:rPr>
-              <w:tab/>
-            </w:r>
-            <w:r>
-              <w:rPr>
-                <w:rStyle w:val="a5"/>
-                <w:webHidden/>
-              </w:rPr>
-              <w:fldChar w:fldCharType="begin"/>
-            </w:r>
-            <w:r>
-              <w:rPr>
-                <w:rStyle w:val="a5"/>
-                <w:webHidden/>
-              </w:rPr>
-              <w:instrText xml:space="preserve"> PAGEREF _Toc104230573 \h </w:instrText>
-            </w:r>
-            <w:r>
-              <w:rPr>
-                <w:rStyle w:val="a5"/>
-                <w:webHidden/>
-              </w:rPr>
-            </w:r>
-            <w:r>
-              <w:rPr>
-                <w:rStyle w:val="a5"/>
-                <w:webHidden/>
-              </w:rPr>
-              <w:fldChar w:fldCharType="separate"/>
-            </w:r>
-            <w:r>
-              <w:rPr>
-                <w:rStyle w:val="a5"/>
-                <w:webHidden/>
-              </w:rPr>
-              <w:t>30</w:t>
-            </w:r>
-            <w:r>
-              <w:rPr>
-                <w:rStyle w:val="a5"/>
-                <w:webHidden/>
-              </w:rPr>
-              <w:fldChar w:fldCharType="end"/>
-            </w:r>
-          </w:hyperlink>
-        </w:p>
-        <w:p>
-          <w:pPr>
-            <w:pStyle w:val="11"/>
-            <w:rPr>
-              <w:rFonts w:eastAsiaTheme="minorEastAsia"/>
-              <w:lang w:eastAsia="ru-RU"/>
-            </w:rPr>
-          </w:pPr>
-          <w:hyperlink r:id="rId24" w:anchor="_Toc104230574" w:history="1">
-            <w:r>
-              <w:rPr>
-                <w:rStyle w:val="a5"/>
-              </w:rPr>
-              <w:t>5.8 организация монтажа, ремонта и обслуживания средств измерения и автоматизации.</w:t>
-            </w:r>
-            <w:r>
-              <w:rPr>
-                <w:rStyle w:val="a5"/>
-                <w:webHidden/>
-              </w:rPr>
-              <w:tab/>
-            </w:r>
-            <w:r>
-              <w:rPr>
-                <w:rStyle w:val="a5"/>
-                <w:webHidden/>
-              </w:rPr>
-              <w:fldChar w:fldCharType="begin"/>
-            </w:r>
-            <w:r>
-              <w:rPr>
-                <w:rStyle w:val="a5"/>
-                <w:webHidden/>
-              </w:rPr>
-              <w:instrText xml:space="preserve"> PAGEREF _Toc104230574 \h </w:instrText>
-            </w:r>
-            <w:r>
-              <w:rPr>
-                <w:rStyle w:val="a5"/>
-                <w:webHidden/>
-              </w:rPr>
-            </w:r>
-            <w:r>
-              <w:rPr>
-                <w:rStyle w:val="a5"/>
-                <w:webHidden/>
-              </w:rPr>
-              <w:fldChar w:fldCharType="separate"/>
-            </w:r>
-            <w:r>
-              <w:rPr>
-                <w:rStyle w:val="a5"/>
-                <w:webHidden/>
-              </w:rPr>
-              <w:t>30</w:t>
-            </w:r>
-            <w:r>
-              <w:rPr>
-                <w:rStyle w:val="a5"/>
-                <w:webHidden/>
-              </w:rPr>
-              <w:fldChar w:fldCharType="end"/>
-            </w:r>
-          </w:hyperlink>
-        </w:p>
-        <w:p>
-          <w:pPr>
-            <w:pStyle w:val="11"/>
-            <w:rPr>
-              <w:rFonts w:eastAsiaTheme="minorEastAsia"/>
-              <w:lang w:eastAsia="ru-RU"/>
-            </w:rPr>
-          </w:pPr>
-          <w:hyperlink r:id="rId25" w:anchor="_Toc104230575" w:history="1">
-            <w:r>
-              <w:rPr>
-                <w:rStyle w:val="a5"/>
-              </w:rPr>
-              <w:t>6. БЕЗОПАСНОСТЬ И ЭКОЛОГИЧНОСТЬ ТЕХ.ПРОЦЕССА</w:t>
-            </w:r>
-            <w:r>
-              <w:rPr>
-                <w:rStyle w:val="a5"/>
-                <w:webHidden/>
-              </w:rPr>
-              <w:tab/>
-            </w:r>
-            <w:r>
-              <w:rPr>
-                <w:rStyle w:val="a5"/>
-                <w:webHidden/>
-              </w:rPr>
-              <w:fldChar w:fldCharType="begin"/>
-            </w:r>
-            <w:r>
-              <w:rPr>
-                <w:rStyle w:val="a5"/>
-                <w:webHidden/>
-              </w:rPr>
-              <w:instrText xml:space="preserve"> PAGEREF _Toc104230575 \h </w:instrText>
-            </w:r>
-            <w:r>
-              <w:rPr>
-                <w:rStyle w:val="a5"/>
-                <w:webHidden/>
-              </w:rPr>
-            </w:r>
-            <w:r>
-              <w:rPr>
-                <w:rStyle w:val="a5"/>
-                <w:webHidden/>
-              </w:rPr>
-              <w:fldChar w:fldCharType="separate"/>
-            </w:r>
-            <w:r>
-              <w:rPr>
-                <w:rStyle w:val="a5"/>
-                <w:webHidden/>
-              </w:rPr>
-              <w:t>31</w:t>
-            </w:r>
-            <w:r>
-              <w:rPr>
-                <w:rStyle w:val="a5"/>
-                <w:webHidden/>
-              </w:rPr>
-              <w:fldChar w:fldCharType="end"/>
-            </w:r>
-          </w:hyperlink>
-        </w:p>
-        <w:p>
-          <w:pPr>
-            <w:pStyle w:val="11"/>
-            <w:rPr>
-              <w:rFonts w:eastAsiaTheme="minorEastAsia"/>
-              <w:lang w:eastAsia="ru-RU"/>
-            </w:rPr>
-          </w:pPr>
-          <w:hyperlink r:id="rId26" w:anchor="_Toc104230577" w:history="1">
-            <w:r>
-              <w:rPr>
-                <w:rStyle w:val="a5"/>
-              </w:rPr>
-              <w:t>7. ТЕХНИКО-ЭКОНОМИЧЕСКИЕ ПОКАЗАТЕЛИ</w:t>
-            </w:r>
-            <w:r>
-              <w:rPr>
-                <w:rStyle w:val="a5"/>
-                <w:webHidden/>
-              </w:rPr>
-              <w:tab/>
-            </w:r>
-            <w:r>
-              <w:rPr>
-                <w:rStyle w:val="a5"/>
-                <w:webHidden/>
-              </w:rPr>
-              <w:fldChar w:fldCharType="begin"/>
-            </w:r>
-            <w:r>
-              <w:rPr>
-                <w:rStyle w:val="a5"/>
-                <w:webHidden/>
-              </w:rPr>
-              <w:instrText xml:space="preserve"> PAGEREF _Toc104230577 \h </w:instrText>
-            </w:r>
-            <w:r>
-              <w:rPr>
-                <w:rStyle w:val="a5"/>
-                <w:webHidden/>
-              </w:rPr>
-            </w:r>
-            <w:r>
-              <w:rPr>
-                <w:rStyle w:val="a5"/>
-                <w:webHidden/>
-              </w:rPr>
-              <w:fldChar w:fldCharType="separate"/>
-            </w:r>
-            <w:r>
-              <w:rPr>
-                <w:rStyle w:val="a5"/>
-                <w:webHidden/>
-              </w:rPr>
-              <w:t>35</w:t>
-            </w:r>
-            <w:r>
-              <w:rPr>
-                <w:rStyle w:val="a5"/>
-                <w:webHidden/>
-              </w:rPr>
-              <w:fldChar w:fldCharType="end"/>
-            </w:r>
-          </w:hyperlink>
-        </w:p>
-        <w:p>
-          <w:pPr>
-            <w:pStyle w:val="11"/>
-            <w:rPr>
-              <w:rFonts w:eastAsiaTheme="minorEastAsia"/>
-              <w:lang w:eastAsia="ru-RU"/>
-            </w:rPr>
-          </w:pPr>
-          <w:hyperlink r:id="rId27" w:anchor="_Toc104230578" w:history="1">
-            <w:r>
-              <w:rPr>
-                <w:rStyle w:val="a5"/>
-              </w:rPr>
+          </w:p>
+        </w:tc>
+        <w:tc>
+          <w:tcPr>
+            <w:tcW w:w="8785" w:type="dxa"/>
+          </w:tcPr>
+          <w:p>
+            <w:pPr>
+              <w:ind w:firstLine="0"/>
+            </w:pPr>
+            <w:r>
+              <w:t>Комплекс технических средств</w:t>
+            </w:r>
+          </w:p>
+        </w:tc>
+        <w:tc>
+          <w:tcPr>
+            <w:tcW w:w="560" w:type="dxa"/>
+          </w:tcPr>
+          <w:p>
+            <w:pPr>
+              <w:ind w:firstLine="0"/>
+            </w:pPr>
+          </w:p>
+        </w:tc>
+      </w:tr>
+      <w:tr>
+        <w:tc>
+          <w:tcPr>
+            <w:tcW w:w="566" w:type="dxa"/>
+          </w:tcPr>
+          <w:p>
+            <w:pPr>
+              <w:ind w:firstLine="0"/>
+            </w:pPr>
+            <w:r>
+              <w:t>5.6</w:t>
+            </w:r>
+          </w:p>
+        </w:tc>
+        <w:tc>
+          <w:tcPr>
+            <w:tcW w:w="8785" w:type="dxa"/>
+          </w:tcPr>
+          <w:p>
+            <w:pPr>
+              <w:ind w:firstLine="0"/>
+            </w:pPr>
+            <w:r>
+              <w:t>П</w:t>
+            </w:r>
+            <w:r>
+              <w:t>ротоколы обмена данных</w:t>
+            </w:r>
+          </w:p>
+        </w:tc>
+        <w:tc>
+          <w:tcPr>
+            <w:tcW w:w="560" w:type="dxa"/>
+          </w:tcPr>
+          <w:p>
+            <w:pPr>
+              <w:ind w:firstLine="0"/>
+            </w:pPr>
+          </w:p>
+        </w:tc>
+      </w:tr>
+      <w:tr>
+        <w:tc>
+          <w:tcPr>
+            <w:tcW w:w="566" w:type="dxa"/>
+          </w:tcPr>
+          <w:p>
+            <w:pPr>
+              <w:ind w:firstLine="0"/>
+            </w:pPr>
+            <w:r>
+              <w:t>5.7</w:t>
+            </w:r>
+          </w:p>
+        </w:tc>
+        <w:tc>
+          <w:tcPr>
+            <w:tcW w:w="8785" w:type="dxa"/>
+          </w:tcPr>
+          <w:p>
+            <w:pPr>
+              <w:ind w:firstLine="0"/>
+            </w:pPr>
+            <w:r>
+              <w:t>О</w:t>
+            </w:r>
+            <w:r>
+              <w:t>писание монтажной схемы (схемы внешних соединений)</w:t>
+            </w:r>
+          </w:p>
+        </w:tc>
+        <w:tc>
+          <w:tcPr>
+            <w:tcW w:w="560" w:type="dxa"/>
+          </w:tcPr>
+          <w:p>
+            <w:pPr>
+              <w:ind w:firstLine="0"/>
+            </w:pPr>
+          </w:p>
+        </w:tc>
+      </w:tr>
+      <w:tr>
+        <w:tc>
+          <w:tcPr>
+            <w:tcW w:w="566" w:type="dxa"/>
+          </w:tcPr>
+          <w:p>
+            <w:pPr>
+              <w:ind w:firstLine="0"/>
+            </w:pPr>
+            <w:r>
+              <w:t>5.8</w:t>
+            </w:r>
+          </w:p>
+        </w:tc>
+        <w:tc>
+          <w:tcPr>
+            <w:tcW w:w="8785" w:type="dxa"/>
+          </w:tcPr>
+          <w:p>
+            <w:pPr>
+              <w:ind w:firstLine="0"/>
+            </w:pPr>
+            <w:r>
+              <w:t>О</w:t>
+            </w:r>
+            <w:r>
+              <w:t>рганизация монтажа, ремонта и обслуживания средств измерения и автоматизации</w:t>
+            </w:r>
+            <w:r>
+              <w:t>.</w:t>
+            </w:r>
+          </w:p>
+        </w:tc>
+        <w:tc>
+          <w:tcPr>
+            <w:tcW w:w="560" w:type="dxa"/>
+          </w:tcPr>
+          <w:p>
+            <w:pPr>
+              <w:ind w:firstLine="0"/>
+            </w:pPr>
+          </w:p>
+        </w:tc>
+      </w:tr>
+      <w:tr>
+        <w:tc>
+          <w:tcPr>
+            <w:tcW w:w="566" w:type="dxa"/>
+          </w:tcPr>
+          <w:p>
+            <w:pPr>
+              <w:ind w:firstLine="0"/>
+            </w:pPr>
+            <w:r>
+              <w:t>6</w:t>
+            </w:r>
+          </w:p>
+        </w:tc>
+        <w:tc>
+          <w:tcPr>
+            <w:tcW w:w="8785" w:type="dxa"/>
+          </w:tcPr>
+          <w:p>
+            <w:pPr>
+              <w:ind w:firstLine="0"/>
+            </w:pPr>
+            <w:r>
+              <w:t>БЕЗОПАСНОСТЬ И ЭКОЛОГИЧНОСТЬ ТЕХ.ПРОЦЕССА</w:t>
+            </w:r>
+          </w:p>
+        </w:tc>
+        <w:tc>
+          <w:tcPr>
+            <w:tcW w:w="560" w:type="dxa"/>
+          </w:tcPr>
+          <w:p>
+            <w:pPr>
+              <w:ind w:firstLine="0"/>
+            </w:pPr>
+          </w:p>
+        </w:tc>
+      </w:tr>
+      <w:tr>
+        <w:tc>
+          <w:tcPr>
+            <w:tcW w:w="566" w:type="dxa"/>
+          </w:tcPr>
+          <w:p>
+            <w:pPr>
+              <w:ind w:firstLine="0"/>
+            </w:pPr>
+            <w:r>
+              <w:t>7</w:t>
+            </w:r>
+          </w:p>
+        </w:tc>
+        <w:tc>
+          <w:tcPr>
+            <w:tcW w:w="8785" w:type="dxa"/>
+          </w:tcPr>
+          <w:p>
+            <w:pPr>
+              <w:ind w:firstLine="0"/>
+            </w:pPr>
+            <w:r>
+              <w:t>ТЕХНИКО-ЭКОНОМИЧЕСКИЕ ПОКАЗАТЕЛИ</w:t>
+            </w:r>
+          </w:p>
+        </w:tc>
+        <w:tc>
+          <w:tcPr>
+            <w:tcW w:w="560" w:type="dxa"/>
+          </w:tcPr>
+          <w:p>
+            <w:pPr>
+              <w:ind w:firstLine="0"/>
+            </w:pPr>
+            <w:r>
+              <w:t>22</w:t>
+            </w:r>
+          </w:p>
+        </w:tc>
+      </w:tr>
+      <w:tr>
+        <w:tc>
+          <w:tcPr>
+            <w:tcW w:w="566" w:type="dxa"/>
+          </w:tcPr>
+          <w:p>
+            <w:pPr>
+              <w:ind w:firstLine="0"/>
+            </w:pPr>
+          </w:p>
+        </w:tc>
+        <w:tc>
+          <w:tcPr>
+            <w:tcW w:w="8785" w:type="dxa"/>
+          </w:tcPr>
+          <w:p>
+            <w:pPr>
+              <w:ind w:firstLine="0"/>
+            </w:pPr>
+            <w:r>
               <w:t>Вывод</w:t>
             </w:r>
-            <w:r>
-              <w:rPr>
-                <w:rStyle w:val="a5"/>
-                <w:webHidden/>
-              </w:rPr>
-              <w:tab/>
-            </w:r>
-            <w:r>
-              <w:rPr>
-                <w:rStyle w:val="a5"/>
-                <w:webHidden/>
-              </w:rPr>
-              <w:fldChar w:fldCharType="begin"/>
-            </w:r>
-            <w:r>
-              <w:rPr>
-                <w:rStyle w:val="a5"/>
-                <w:webHidden/>
-              </w:rPr>
-              <w:instrText xml:space="preserve"> PAGEREF _Toc104230578 \h </w:instrText>
-            </w:r>
-            <w:r>
-              <w:rPr>
-                <w:rStyle w:val="a5"/>
-                <w:webHidden/>
-              </w:rPr>
-            </w:r>
-            <w:r>
-              <w:rPr>
-                <w:rStyle w:val="a5"/>
-                <w:webHidden/>
-              </w:rPr>
-              <w:fldChar w:fldCharType="separate"/>
-            </w:r>
-            <w:r>
-              <w:rPr>
-                <w:rStyle w:val="a5"/>
-                <w:webHidden/>
-              </w:rPr>
-              <w:t>52</w:t>
-            </w:r>
-            <w:r>
-              <w:rPr>
-                <w:rStyle w:val="a5"/>
-                <w:webHidden/>
-              </w:rPr>
-              <w:fldChar w:fldCharType="end"/>
-            </w:r>
-          </w:hyperlink>
-        </w:p>
-        <w:p>
-          <w:pPr>
-            <w:pStyle w:val="11"/>
-            <w:rPr>
-              <w:rFonts w:eastAsiaTheme="minorEastAsia"/>
-              <w:lang w:eastAsia="ru-RU"/>
-            </w:rPr>
-          </w:pPr>
-          <w:hyperlink r:id="rId28" w:anchor="_Toc104230579" w:history="1">
-            <w:r>
-              <w:rPr>
-                <w:rStyle w:val="a5"/>
-              </w:rPr>
+          </w:p>
+        </w:tc>
+        <w:tc>
+          <w:tcPr>
+            <w:tcW w:w="560" w:type="dxa"/>
+          </w:tcPr>
+          <w:p>
+            <w:pPr>
+              <w:ind w:firstLine="0"/>
+            </w:pPr>
+            <w:r>
+              <w:t>39</w:t>
+            </w:r>
+          </w:p>
+        </w:tc>
+      </w:tr>
+      <w:tr>
+        <w:tc>
+          <w:tcPr>
+            <w:tcW w:w="566" w:type="dxa"/>
+          </w:tcPr>
+          <w:p>
+            <w:pPr>
+              <w:ind w:firstLine="0"/>
+            </w:pPr>
+          </w:p>
+        </w:tc>
+        <w:tc>
+          <w:tcPr>
+            <w:tcW w:w="8785" w:type="dxa"/>
+          </w:tcPr>
+          <w:p>
+            <w:pPr>
+              <w:ind w:firstLine="0"/>
+            </w:pPr>
+            <w:r>
               <w:t>Список литературы</w:t>
             </w:r>
-            <w:r>
-              <w:rPr>
-                <w:rStyle w:val="a5"/>
-                <w:webHidden/>
-              </w:rPr>
-              <w:tab/>
-            </w:r>
-            <w:r>
-              <w:rPr>
-                <w:rStyle w:val="a5"/>
-                <w:webHidden/>
-              </w:rPr>
-              <w:fldChar w:fldCharType="begin"/>
-            </w:r>
-            <w:r>
-              <w:rPr>
-                <w:rStyle w:val="a5"/>
-                <w:webHidden/>
-              </w:rPr>
-              <w:instrText xml:space="preserve"> PAGEREF _Toc104230579 \h </w:instrText>
-            </w:r>
-            <w:r>
-              <w:rPr>
-                <w:rStyle w:val="a5"/>
-                <w:webHidden/>
-              </w:rPr>
-            </w:r>
-            <w:r>
-              <w:rPr>
-                <w:rStyle w:val="a5"/>
-                <w:webHidden/>
-              </w:rPr>
-              <w:fldChar w:fldCharType="separate"/>
-            </w:r>
-            <w:r>
-              <w:rPr>
-                <w:rStyle w:val="a5"/>
-                <w:webHidden/>
-              </w:rPr>
-              <w:t>53</w:t>
-            </w:r>
-            <w:r>
-              <w:rPr>
-                <w:rStyle w:val="a5"/>
-                <w:webHidden/>
-              </w:rPr>
-              <w:fldChar w:fldCharType="end"/>
-            </w:r>
-          </w:hyperlink>
-        </w:p>
-        <w:p>
-          <w:pPr>
-            <w:pStyle w:val="11"/>
-            <w:rPr>
-              <w:rFonts w:asciiTheme="minorHAnsi" w:hAnsiTheme="minorHAnsi"/>
-              <w:sz w:val="22"/>
-            </w:rPr>
-          </w:pPr>
-          <w:r>
-            <w:fldChar w:fldCharType="end"/>
-          </w:r>
-        </w:p>
-      </w:sdtContent>
-    </w:sdt>
-    <w:p/>
+          </w:p>
+        </w:tc>
+        <w:tc>
+          <w:tcPr>
+            <w:tcW w:w="560" w:type="dxa"/>
+          </w:tcPr>
+          <w:p>
+            <w:pPr>
+              <w:ind w:firstLine="0"/>
+            </w:pPr>
+            <w:r>
+              <w:t>40</w:t>
+            </w:r>
+          </w:p>
+        </w:tc>
+      </w:tr>
+    </w:tbl>
     <w:p>
       <w:pPr>
         <w:spacing w:line="259" w:lineRule="auto"/>
@@ -1478,7 +917,13 @@
       </w:pPr>
       <w:r>
         <w:lastRenderedPageBreak/>
-        <w:t>Ведение</w:t>
+        <w:t>В</w:t>
+      </w:r>
+      <w:r>
+        <w:t>В</w:t>
+      </w:r>
+      <w:r>
+        <w:t>едение</w:t>
       </w:r>
     </w:p>
     <w:p>
@@ -2335,152 +1780,6 @@
     </w:p>
     <w:p>
       <w:r>
-        <w:t xml:space="preserve">           Высота колонны</w:t>
-      </w:r>
-      <w:r>
-        <w:t xml:space="preserve"> </w:t>
-      </w:r>
-      <w:r>
-        <w:t>66500 мм</w:t>
-      </w:r>
-    </w:p>
-    <w:p>
-      <w:r>
-        <w:t xml:space="preserve">           Диаметр</w:t>
-      </w:r>
-      <w:r>
-        <w:t xml:space="preserve"> </w:t>
-      </w:r>
-      <w:r>
-        <w:t xml:space="preserve">3200 мм </w:t>
-      </w:r>
-    </w:p>
-    <w:p>
-      <w:r>
-        <w:t xml:space="preserve">           Объём</w:t>
-      </w:r>
-      <w:r>
-        <w:t xml:space="preserve"> </w:t>
-      </w:r>
-      <w:r>
-        <w:t>483 м</w:t>
-      </w:r>
-      <w:r>
-        <w:rPr>
-          <w:vertAlign w:val="superscript"/>
-        </w:rPr>
-        <w:t>3</w:t>
-      </w:r>
-    </w:p>
-    <w:p>
-      <w:pPr>
-        <w:tabs>
-          <w:tab w:val="left" w:pos="3105"/>
-        </w:tabs>
-      </w:pPr>
-      <w:r>
-        <w:t xml:space="preserve">           Количество тарелок</w:t>
-      </w:r>
-      <w:r>
-        <w:t xml:space="preserve"> </w:t>
-      </w:r>
-      <w:r>
-        <w:t>105 шт.</w:t>
-      </w:r>
-    </w:p>
-    <w:p>
-      <w:pPr>
-        <w:tabs>
-          <w:tab w:val="left" w:pos="3105"/>
-        </w:tabs>
-      </w:pPr>
-      <w:r>
-        <w:t xml:space="preserve">           Флегмовое число</w:t>
-      </w:r>
-      <w:r>
-        <w:t xml:space="preserve"> </w:t>
-      </w:r>
-      <w:r>
-        <w:t xml:space="preserve">3,7  </w:t>
-      </w:r>
-    </w:p>
-    <w:p>
-      <w:r>
-        <w:t xml:space="preserve">           Рабочее давление</w:t>
-      </w:r>
-      <w:r>
-        <w:t xml:space="preserve"> </w:t>
-      </w:r>
-      <w:r>
-        <w:t>0,90 МПа</w:t>
-      </w:r>
-    </w:p>
-    <w:p>
-      <w:pPr>
-        <w:tabs>
-          <w:tab w:val="center" w:pos="4963"/>
-        </w:tabs>
-        <w:rPr>
-          <w:vertAlign w:val="superscript"/>
-        </w:rPr>
-      </w:pPr>
-      <w:r>
-        <w:t xml:space="preserve">           Расч</w:t>
-      </w:r>
-      <w:r>
-        <w:t xml:space="preserve">етное давление </w:t>
-      </w:r>
-      <w:r>
-        <w:t>0,93МПа</w:t>
-      </w:r>
-    </w:p>
-    <w:p>
-      <w:r>
-        <w:t xml:space="preserve">           Рабочая температура:</w:t>
-      </w:r>
-    </w:p>
-    <w:p>
-      <w:r>
-        <w:t xml:space="preserve">           верх колонны</w:t>
-      </w:r>
-      <w:r>
-        <w:t xml:space="preserve"> </w:t>
-      </w:r>
-      <w:r>
-        <w:t>минус 56</w:t>
-      </w:r>
-      <w:r>
-        <w:rPr>
-          <w:vertAlign w:val="superscript"/>
-        </w:rPr>
-        <w:t>0</w:t>
-      </w:r>
-      <w:r>
-        <w:t>С</w:t>
-      </w:r>
-    </w:p>
-    <w:p>
-      <w:r>
-        <w:t xml:space="preserve">           куб колонны</w:t>
-      </w:r>
-      <w:r>
-        <w:t xml:space="preserve"> </w:t>
-      </w:r>
-      <w:r>
-        <w:t>минус 35</w:t>
-      </w:r>
-      <w:r>
-        <w:rPr>
-          <w:vertAlign w:val="superscript"/>
-        </w:rPr>
-        <w:t>0</w:t>
-      </w:r>
-      <w:r>
-        <w:t>С</w:t>
-      </w:r>
-    </w:p>
-    <w:p>
-      <w:r>
         <w:t xml:space="preserve">2. </w:t>
       </w:r>
       <w:r>
@@ -2499,174 +1798,6 @@
       <w:proofErr w:type="spellEnd"/>
       <w:r>
         <w:t xml:space="preserve"> емкости Е-307.</w:t>
-      </w:r>
-    </w:p>
-    <w:p>
-      <w:r>
-        <w:t>Кожухотрубный, вертикальный, одноходовой теплообменник.</w:t>
-      </w:r>
-    </w:p>
-    <w:p>
-      <w:r>
-        <w:t>Корпус (межтрубное пространство).</w:t>
-      </w:r>
-    </w:p>
-    <w:p>
-      <w:r>
-        <w:t>Среда – этилен.</w:t>
-      </w:r>
-    </w:p>
-    <w:p>
-      <w:r>
-        <w:t>Давление рабочее – 2,01 МПа.</w:t>
-      </w:r>
-    </w:p>
-    <w:p>
-      <w:r>
-        <w:t>Давление расчетное – 2,48 МПа.</w:t>
-      </w:r>
-    </w:p>
-    <w:p>
-      <w:r>
-        <w:t>Температура рабочая –от минус 37,6</w:t>
-      </w:r>
-      <w:r>
-        <w:rPr>
-          <w:vertAlign w:val="superscript"/>
-        </w:rPr>
-        <w:t>0</w:t>
-      </w:r>
-      <w:r>
-        <w:t>С до 27,2</w:t>
-      </w:r>
-      <w:r>
-        <w:rPr>
-          <w:vertAlign w:val="superscript"/>
-        </w:rPr>
-        <w:t>0</w:t>
-      </w:r>
-      <w:r>
-        <w:t>С.</w:t>
-      </w:r>
-    </w:p>
-    <w:p>
-      <w:r>
-        <w:t>Трубки (трубное пространство).</w:t>
-      </w:r>
-    </w:p>
-    <w:p>
-      <w:r>
-        <w:t>Среда – этан-этилен</w:t>
-      </w:r>
-    </w:p>
-    <w:p>
-      <w:r>
-        <w:lastRenderedPageBreak/>
-        <w:t>Давление рабочее – 1,03 МПа.</w:t>
-      </w:r>
-    </w:p>
-    <w:p>
-      <w:r>
-        <w:t>Давление расчетное – 3,3 МПа.</w:t>
-      </w:r>
-    </w:p>
-    <w:p>
-      <w:r>
-        <w:t xml:space="preserve">Температура рабочая – от минус 42,8 </w:t>
-      </w:r>
-      <w:r>
-        <w:rPr>
-          <w:vertAlign w:val="superscript"/>
-        </w:rPr>
-        <w:t>0</w:t>
-      </w:r>
-      <w:r>
-        <w:t xml:space="preserve">С до 41,9 </w:t>
-      </w:r>
-      <w:r>
-        <w:rPr>
-          <w:vertAlign w:val="superscript"/>
-        </w:rPr>
-        <w:t>0</w:t>
-      </w:r>
-      <w:r>
-        <w:t>С.</w:t>
-      </w:r>
-    </w:p>
-    <w:p>
-      <w:r>
-        <w:t>Диаметр кожуха – 1400 мм</w:t>
-      </w:r>
-    </w:p>
-    <w:p>
-      <w:r>
-        <w:t xml:space="preserve">Длина -                   </w:t>
-      </w:r>
-      <w:smartTag w:uri="urn:schemas-microsoft-com:office:smarttags" w:element="metricconverter">
-        <w:smartTagPr>
-          <w:attr w:name="ProductID" w:val="1700 мм"/>
-        </w:smartTagPr>
-        <w:r>
-          <w:t>1700 мм</w:t>
-        </w:r>
-      </w:smartTag>
-    </w:p>
-    <w:p>
-      <w:r>
-        <w:t xml:space="preserve">Высота -                 </w:t>
-      </w:r>
-      <w:smartTag w:uri="urn:schemas-microsoft-com:office:smarttags" w:element="metricconverter">
-        <w:smartTagPr>
-          <w:attr w:name="ProductID" w:val="7600 мм"/>
-        </w:smartTagPr>
-        <w:r>
-          <w:t>7600 мм</w:t>
-        </w:r>
-      </w:smartTag>
-    </w:p>
-    <w:p>
-      <w:r>
-        <w:t>Диаметр трубок – 25×2 мм</w:t>
-      </w:r>
-    </w:p>
-    <w:p>
-      <w:r>
-        <w:t xml:space="preserve">Длина трубок -      </w:t>
-      </w:r>
-      <w:smartTag w:uri="urn:schemas-microsoft-com:office:smarttags" w:element="metricconverter">
-        <w:smartTagPr>
-          <w:attr w:name="ProductID" w:val="6000 мм"/>
-        </w:smartTagPr>
-        <w:r>
-          <w:t>6000 мм</w:t>
-        </w:r>
-      </w:smartTag>
-    </w:p>
-    <w:p>
-      <w:r>
-        <w:t>Количество трубок – 725 шт.</w:t>
-      </w:r>
-    </w:p>
-    <w:p>
-      <w:r>
-        <w:t xml:space="preserve">Поверхность теплообмена – </w:t>
-      </w:r>
-      <w:smartTag w:uri="urn:schemas-microsoft-com:office:smarttags" w:element="metricconverter">
-        <w:smartTagPr>
-          <w:attr w:name="ProductID" w:val="273 м3"/>
-        </w:smartTagPr>
-        <w:r>
-          <w:t>273 м</w:t>
-        </w:r>
-        <w:r>
-          <w:rPr>
-            <w:vertAlign w:val="superscript"/>
-          </w:rPr>
-          <w:t>3</w:t>
-        </w:r>
-      </w:smartTag>
-      <w:r>
-        <w:t>.</w:t>
       </w:r>
     </w:p>
     <w:p>
@@ -2728,83 +1859,6 @@
     </w:p>
     <w:p>
       <w:r>
-        <w:t>Среда – этилен</w:t>
-      </w:r>
-    </w:p>
-    <w:p>
-      <w:r>
-        <w:t>Давление рабочее – 2,1 МПа</w:t>
-      </w:r>
-    </w:p>
-    <w:p>
-      <w:r>
-        <w:t>Давление расчетное – 2,5 МПа</w:t>
-      </w:r>
-    </w:p>
-    <w:p>
-      <w:r>
-        <w:t>Температура рабочая – минус 60</w:t>
-      </w:r>
-      <w:r>
-        <w:sym w:font="Symbol" w:char="00B0"/>
-      </w:r>
-      <w:r>
-        <w:t>С ÷ минус 100</w:t>
-      </w:r>
-      <w:r>
-        <w:sym w:font="Symbol" w:char="00B0"/>
-      </w:r>
-      <w:r>
-        <w:t>С</w:t>
-      </w:r>
-    </w:p>
-    <w:p>
-      <w:r>
-        <w:t xml:space="preserve">Длина – </w:t>
-      </w:r>
-      <w:smartTag w:uri="urn:schemas-microsoft-com:office:smarttags" w:element="metricconverter">
-        <w:smartTagPr>
-          <w:attr w:name="ProductID" w:val="11310 мм"/>
-        </w:smartTagPr>
-        <w:r>
-          <w:t>11310 мм</w:t>
-        </w:r>
-      </w:smartTag>
-    </w:p>
-    <w:p>
-      <w:r>
-        <w:t xml:space="preserve">Диаметр – </w:t>
-      </w:r>
-      <w:smartTag w:uri="urn:schemas-microsoft-com:office:smarttags" w:element="metricconverter">
-        <w:smartTagPr>
-          <w:attr w:name="ProductID" w:val="2400 мм"/>
-        </w:smartTagPr>
-        <w:r>
-          <w:t>2400 мм</w:t>
-        </w:r>
-      </w:smartTag>
-    </w:p>
-    <w:p>
-      <w:r>
-        <w:t xml:space="preserve">Объем – </w:t>
-      </w:r>
-      <w:smartTag w:uri="urn:schemas-microsoft-com:office:smarttags" w:element="metricconverter">
-        <w:smartTagPr>
-          <w:attr w:name="ProductID" w:val="50 м3"/>
-        </w:smartTagPr>
-        <w:r>
-          <w:t>50 м</w:t>
-        </w:r>
-        <w:r>
-          <w:rPr>
-            <w:rStyle w:val="aa"/>
-          </w:rPr>
-          <w:t>3</w:t>
-        </w:r>
-      </w:smartTag>
-    </w:p>
-    <w:p>
-      <w:r>
         <w:t xml:space="preserve">4. </w:t>
       </w:r>
       <w:r>
@@ -2822,409 +1876,49 @@
     </w:p>
     <w:p>
       <w:r>
+        <w:t>Горизонтальный, цельносварной, кожухотрубный аппарат с V-образными трубками.</w:t>
+      </w:r>
+    </w:p>
+    <w:p>
+      <w:r>
+        <w:t xml:space="preserve">5. </w:t>
+      </w:r>
+      <w:r>
+        <w:t>Аппарат Т-321- 1 шт. кожухотрубный с неподвижными трубными   решетками, вертикальный теплообменник   дополнительный кипятильник колонны К-303.</w:t>
+      </w:r>
+    </w:p>
+    <w:p>
+      <w:r>
         <w:lastRenderedPageBreak/>
-        <w:t>Горизонтальный, цельносварной, кожухотрубный аппарат с V-образными трубками.</w:t>
-      </w:r>
-    </w:p>
-    <w:p>
-      <w:r>
-        <w:t>Диаметр кожуха – 1000/600 мм</w:t>
-      </w:r>
-    </w:p>
-    <w:p>
-      <w:r>
-        <w:t>Размеры трубок – 13</w:t>
-      </w:r>
-      <w:r>
-        <w:sym w:font="Symbol" w:char="00B4"/>
-      </w:r>
-      <w:r>
-        <w:t>1,5</w:t>
-      </w:r>
-      <w:r>
-        <w:sym w:font="Symbol" w:char="00B4"/>
-      </w:r>
-      <w:r>
-        <w:t>6146</w:t>
-      </w:r>
-      <w:r>
-        <w:sym w:font="Symbol" w:char="00B8"/>
-      </w:r>
-      <w:r>
-        <w:t>6831 мм</w:t>
-      </w:r>
-    </w:p>
-    <w:p>
-      <w:r>
-        <w:t>Количество трубок – 258 шт.</w:t>
-      </w:r>
-    </w:p>
-    <w:p>
-      <w:r>
-        <w:t>Поверхность теплообмена – 77 м</w:t>
-      </w:r>
-      <w:r>
+        <w:t xml:space="preserve">6. </w:t>
+      </w:r>
+      <w:r>
+        <w:t>Аппарат Т-322 – 1шт. кожухотрубный с витыми трубками и жестким сердечник</w:t>
+      </w:r>
+      <w:r>
+        <w:t>ом, вертикальный теплообменник,</w:t>
+      </w:r>
+      <w:r>
+        <w:t xml:space="preserve"> переохладитель флегмы этиленовой колонны К-303.</w:t>
+      </w:r>
+    </w:p>
+    <w:p>
+      <w:pPr>
         <w:rPr>
           <w:rStyle w:val="aa"/>
         </w:rPr>
-        <w:t>2</w:t>
-      </w:r>
-    </w:p>
-    <w:p>
-      <w:r>
-        <w:t>Межтрубное пространство</w:t>
-      </w:r>
-    </w:p>
-    <w:p>
-      <w:r>
-        <w:t>Среда – этилен</w:t>
-      </w:r>
-    </w:p>
-    <w:p>
-      <w:r>
-        <w:t>Давление рабочее – 0,42 МПа</w:t>
-      </w:r>
-    </w:p>
-    <w:p>
-      <w:r>
-        <w:t>Давление расчетное – 2,0 МПа</w:t>
-      </w:r>
-    </w:p>
-    <w:p>
-      <w:r>
-        <w:t>Температура рабочая – минус 60</w:t>
-      </w:r>
-      <w:r>
-        <w:sym w:font="Symbol" w:char="00B0"/>
-      </w:r>
-      <w:r>
-        <w:t>С</w:t>
-      </w:r>
-    </w:p>
-    <w:p>
-      <w:r>
-        <w:t>Трубное пространство</w:t>
-      </w:r>
-    </w:p>
-    <w:p>
-      <w:r>
-        <w:t>Среда – этилен</w:t>
-      </w:r>
-    </w:p>
-    <w:p>
-      <w:r>
-        <w:t>Давление рабочее – 2,0 МПа</w:t>
-      </w:r>
-    </w:p>
-    <w:p>
-      <w:r>
-        <w:t>Давление расчетное – 2,5 МПа</w:t>
-      </w:r>
-    </w:p>
-    <w:p>
-      <w:r>
-        <w:t>Температура рабочая – минус 60</w:t>
-      </w:r>
-      <w:r>
-        <w:sym w:font="Symbol" w:char="00B0"/>
-      </w:r>
-      <w:r>
-        <w:t>С</w:t>
-      </w:r>
-    </w:p>
-    <w:p>
-      <w:r>
-        <w:t xml:space="preserve">5. </w:t>
-      </w:r>
-      <w:r>
-        <w:t>Аппарат Т-321- 1 шт. кожухотрубный с неподвижными трубными   решетками, вертикальный теплообменник   дополнительный кипятильник колонны К-303.</w:t>
-      </w:r>
-    </w:p>
-    <w:p>
-      <w:r>
-        <w:t>Корпус.</w:t>
-      </w:r>
-    </w:p>
-    <w:p>
-      <w:r>
-        <w:t>Среда – пропилен</w:t>
-      </w:r>
-    </w:p>
-    <w:p>
-      <w:r>
-        <w:t>Давление рабочее – (0,20÷0,25) МПа</w:t>
-      </w:r>
-    </w:p>
-    <w:p>
-      <w:r>
-        <w:t>Давление расчетное – 1,76 МПа</w:t>
-      </w:r>
-    </w:p>
-    <w:p>
-      <w:r>
-        <w:t>Температура рабочая – минус 16</w:t>
-      </w:r>
-      <w:r>
-        <w:sym w:font="Symbol" w:char="00B0"/>
-      </w:r>
-      <w:r>
-        <w:t>С ÷ минус 18</w:t>
-      </w:r>
-      <w:r>
-        <w:sym w:font="Symbol" w:char="00B0"/>
-      </w:r>
-      <w:r>
-        <w:t>С</w:t>
-      </w:r>
-    </w:p>
-    <w:p>
-      <w:r>
-        <w:t>Трубки.</w:t>
-      </w:r>
-    </w:p>
-    <w:p>
-      <w:r>
-        <w:t>Среда – этан-этилен</w:t>
-      </w:r>
-    </w:p>
-    <w:p>
-      <w:r>
-        <w:t>Давление рабочее – (0,75÷0,90) МПа</w:t>
-      </w:r>
-    </w:p>
-    <w:p>
-      <w:r>
-        <w:t>Давление расчетное – 1,24 МПа</w:t>
-      </w:r>
-    </w:p>
-    <w:p>
-      <w:r>
-        <w:t>Температура рабочая – минус 30</w:t>
-      </w:r>
-      <w:r>
-        <w:sym w:font="Symbol" w:char="00B0"/>
-      </w:r>
-      <w:r>
-        <w:t>С ÷ минус 40</w:t>
-      </w:r>
-      <w:r>
-        <w:sym w:font="Symbol" w:char="00B0"/>
-      </w:r>
-      <w:r>
-        <w:t>С</w:t>
-      </w:r>
-    </w:p>
-    <w:p>
-      <w:r>
-        <w:lastRenderedPageBreak/>
-        <w:t xml:space="preserve">Диаметр кожуха – </w:t>
-      </w:r>
-      <w:smartTag w:uri="urn:schemas-microsoft-com:office:smarttags" w:element="metricconverter">
-        <w:smartTagPr>
-          <w:attr w:name="ProductID" w:val="1000 мм"/>
-        </w:smartTagPr>
-        <w:r>
-          <w:t>1000 мм</w:t>
-        </w:r>
-      </w:smartTag>
-    </w:p>
-    <w:p>
-      <w:r>
-        <w:t xml:space="preserve">Диаметр трубок – 16×1,6 мм </w:t>
-      </w:r>
-    </w:p>
-    <w:p>
-      <w:r>
-        <w:t xml:space="preserve">Длина трубок – </w:t>
-      </w:r>
-      <w:smartTag w:uri="urn:schemas-microsoft-com:office:smarttags" w:element="metricconverter">
-        <w:smartTagPr>
-          <w:attr w:name="ProductID" w:val="3000 мм"/>
-        </w:smartTagPr>
-        <w:r>
-          <w:t>3000 мм</w:t>
-        </w:r>
-      </w:smartTag>
-    </w:p>
-    <w:p>
-      <w:r>
-        <w:t>Количество трубок – 1921 шт.</w:t>
-      </w:r>
-    </w:p>
-    <w:p>
-      <w:r>
-        <w:t xml:space="preserve">Поверхность теплообмена – </w:t>
-      </w:r>
-      <w:smartTag w:uri="urn:schemas-microsoft-com:office:smarttags" w:element="metricconverter">
-        <w:smartTagPr>
-          <w:attr w:name="ProductID" w:val="280 м2"/>
-        </w:smartTagPr>
-        <w:r>
-          <w:t>280 м</w:t>
-        </w:r>
-        <w:r>
-          <w:rPr>
-            <w:rStyle w:val="aa"/>
-          </w:rPr>
-          <w:t>2</w:t>
-        </w:r>
-      </w:smartTag>
-    </w:p>
-    <w:p>
-      <w:r>
-        <w:t xml:space="preserve">6. </w:t>
-      </w:r>
-      <w:r>
-        <w:t>Аппарат Т-322 – 1шт. кожухотрубный с витыми трубками и жестким сердечник</w:t>
-      </w:r>
-      <w:r>
-        <w:t>ом, вертикальный теплообменник,</w:t>
-      </w:r>
-      <w:r>
-        <w:t xml:space="preserve"> переохладитель флегмы этиленовой колонны К-303.</w:t>
-      </w:r>
-    </w:p>
-    <w:p>
+      </w:pPr>
       <w:r>
         <w:t>Кожухотрубный, вертикальный, с витыми трубками и жестким сердечником.</w:t>
       </w:r>
     </w:p>
     <w:p>
-      <w:r>
-        <w:t>Корпус.</w:t>
-      </w:r>
-    </w:p>
-    <w:p>
-      <w:r>
-        <w:t>Среда – этилен</w:t>
-      </w:r>
-    </w:p>
-    <w:p>
-      <w:r>
-        <w:t>Давление рабочее – (0,7÷0,75) МПа</w:t>
-      </w:r>
-    </w:p>
-    <w:p>
-      <w:r>
-        <w:t>Давление расчетное – 2,07 МПа</w:t>
-      </w:r>
-    </w:p>
-    <w:p>
-      <w:r>
-        <w:t>Температура рабочая – минус 56</w:t>
-      </w:r>
-      <w:r>
-        <w:sym w:font="Symbol" w:char="00B0"/>
-      </w:r>
-      <w:r>
-        <w:t>С ÷ минус 65</w:t>
-      </w:r>
-      <w:r>
-        <w:sym w:font="Symbol" w:char="00B0"/>
-      </w:r>
-      <w:r>
-        <w:t>С</w:t>
-      </w:r>
-    </w:p>
-    <w:p>
-      <w:r>
-        <w:t>Трубки.</w:t>
-      </w:r>
-    </w:p>
-    <w:p>
-      <w:r>
-        <w:t>Среда – этилен</w:t>
-      </w:r>
-    </w:p>
-    <w:p>
-      <w:r>
-        <w:t>Давление рабочее – (1,8÷2,1) МПа</w:t>
-      </w:r>
-    </w:p>
-    <w:p>
-      <w:r>
-        <w:t>Давление расчетное – 2,48 МПа</w:t>
-      </w:r>
-    </w:p>
-    <w:p>
-      <w:r>
-        <w:t>Температура рабочая – минус 29</w:t>
-      </w:r>
-      <w:r>
-        <w:sym w:font="Symbol" w:char="00B0"/>
-      </w:r>
-      <w:r>
-        <w:t>С ÷ минус 60</w:t>
-      </w:r>
-      <w:r>
-        <w:sym w:font="Symbol" w:char="00B0"/>
-      </w:r>
-      <w:r>
-        <w:t>С</w:t>
-      </w:r>
-    </w:p>
-    <w:p>
-      <w:r>
-        <w:t xml:space="preserve">Диаметр кожуха – </w:t>
-      </w:r>
-      <w:smartTag w:uri="urn:schemas-microsoft-com:office:smarttags" w:element="metricconverter">
-        <w:smartTagPr>
-          <w:attr w:name="ProductID" w:val="1000 мм"/>
-        </w:smartTagPr>
-        <w:r>
-          <w:t>1000 мм</w:t>
-        </w:r>
-      </w:smartTag>
-    </w:p>
-    <w:p>
-      <w:r>
-        <w:t xml:space="preserve">Диаметр трубок – 16×1,4 мм </w:t>
-      </w:r>
-    </w:p>
-    <w:p>
-      <w:r>
-        <w:t xml:space="preserve">Длина трубок – </w:t>
-      </w:r>
-      <w:smartTag w:uri="urn:schemas-microsoft-com:office:smarttags" w:element="metricconverter">
-        <w:smartTagPr>
-          <w:attr w:name="ProductID" w:val="2100 мм"/>
-        </w:smartTagPr>
-        <w:r>
-          <w:t>2100 мм</w:t>
-        </w:r>
-      </w:smartTag>
-    </w:p>
-    <w:p>
-      <w:r>
-        <w:t>Количество трубок – 684 шт.</w:t>
-      </w:r>
-    </w:p>
-    <w:p>
       <w:pPr>
         <w:rPr>
           <w:rStyle w:val="aa"/>
         </w:rPr>
       </w:pPr>
       <w:r>
-        <w:t xml:space="preserve">Поверхность теплообмена – </w:t>
-      </w:r>
-      <w:smartTag w:uri="urn:schemas-microsoft-com:office:smarttags" w:element="metricconverter">
-        <w:smartTagPr>
-          <w:attr w:name="ProductID" w:val="196 м2"/>
-        </w:smartTagPr>
-        <w:r>
-          <w:t>196 м</w:t>
-        </w:r>
-        <w:r>
-          <w:rPr>
-            <w:rStyle w:val="aa"/>
-          </w:rPr>
-          <w:t>2</w:t>
-        </w:r>
-      </w:smartTag>
-    </w:p>
-    <w:p>
-      <w:r>
         <w:t xml:space="preserve">7. </w:t>
       </w:r>
       <w:r>
@@ -3238,132 +1932,6 @@
       </w:r>
       <w:r>
         <w:t xml:space="preserve"> -1 шт. Кипятильник паяный алюминиевый пластинчато-реберный, предназначен для подогрева кубовой жидкости колонны К-303 и является   основным кипятильником этиленовой колонны К-303. Габаритные размеры: 2400х4000х6800мм.</w:t>
-      </w:r>
-    </w:p>
-    <w:p>
-      <w:r>
-        <w:lastRenderedPageBreak/>
-        <w:t xml:space="preserve">Масса: </w:t>
-      </w:r>
-      <w:smartTag w:uri="urn:schemas-microsoft-com:office:smarttags" w:element="metricconverter">
-        <w:smartTagPr>
-          <w:attr w:name="ProductID" w:val="28925 кг"/>
-        </w:smartTagPr>
-        <w:r>
-          <w:t>28925 кг</w:t>
-        </w:r>
-      </w:smartTag>
-      <w:r>
-        <w:t>.</w:t>
-      </w:r>
-    </w:p>
-    <w:p>
-      <w:r>
-        <w:t>Холодная пластина.</w:t>
-      </w:r>
-    </w:p>
-    <w:p>
-      <w:r>
-        <w:t>Среда – этан-этилен</w:t>
-      </w:r>
-    </w:p>
-    <w:p>
-      <w:r>
-        <w:t>Давление рабочее – (0,75÷0,96) МПа</w:t>
-      </w:r>
-    </w:p>
-    <w:p>
-      <w:r>
-        <w:t>Давление расчетное – 1,2454 МПа</w:t>
-      </w:r>
-    </w:p>
-    <w:p>
-      <w:r>
-        <w:t>Температура рабочая – плюс 65</w:t>
-      </w:r>
-      <w:r>
-        <w:sym w:font="Symbol" w:char="00B0"/>
-      </w:r>
-      <w:r>
-        <w:t>С ÷ минус 105</w:t>
-      </w:r>
-      <w:r>
-        <w:sym w:font="Symbol" w:char="00B0"/>
-      </w:r>
-      <w:r>
-        <w:t>С</w:t>
-      </w:r>
-    </w:p>
-    <w:p>
-      <w:r>
-        <w:t>Поверхность теплообмена</w:t>
-      </w:r>
-      <w:r>
-        <w:t>: 6058 м</w:t>
-      </w:r>
-      <w:proofErr w:type="gramStart"/>
-      <w:r>
-        <w:rPr>
-          <w:vertAlign w:val="superscript"/>
-        </w:rPr>
-        <w:t>2</w:t>
-      </w:r>
-      <w:r>
-        <w:t xml:space="preserve"> .</w:t>
-      </w:r>
-      <w:proofErr w:type="gramEnd"/>
-    </w:p>
-    <w:p>
-      <w:r>
-        <w:t>Горячая пластина.</w:t>
-      </w:r>
-    </w:p>
-    <w:p>
-      <w:r>
-        <w:t>Среда – этилен</w:t>
-      </w:r>
-    </w:p>
-    <w:p>
-      <w:r>
-        <w:t>Давление рабочее – 2,1 МПа</w:t>
-      </w:r>
-    </w:p>
-    <w:p>
-      <w:r>
-        <w:t>Давление расчетное – 2,4811 МПа</w:t>
-      </w:r>
-    </w:p>
-    <w:p>
-      <w:r>
-        <w:t>Температура рабочая – плюс 65</w:t>
-      </w:r>
-      <w:r>
-        <w:sym w:font="Symbol" w:char="00B0"/>
-      </w:r>
-      <w:r>
-        <w:t>С ÷ минус 90</w:t>
-      </w:r>
-      <w:r>
-        <w:sym w:font="Symbol" w:char="00B0"/>
-      </w:r>
-      <w:r>
-        <w:t>С</w:t>
-      </w:r>
-    </w:p>
-    <w:p>
-      <w:pPr>
-        <w:rPr>
-          <w:rStyle w:val="aa"/>
-        </w:rPr>
-      </w:pPr>
-      <w:r>
-        <w:t>Поверхность теплообмена – 7265 м</w:t>
-      </w:r>
-      <w:r>
-        <w:rPr>
-          <w:rStyle w:val="aa"/>
-        </w:rPr>
-        <w:t>2</w:t>
       </w:r>
     </w:p>
     <w:p>
@@ -3514,7 +2082,7 @@
                     </pic:cNvPicPr>
                   </pic:nvPicPr>
                   <pic:blipFill>
-                    <a:blip r:embed="rId29">
+                    <a:blip r:embed="rId8">
                       <a:extLst>
                         <a:ext uri="{28A0092B-C50C-407E-A947-70E740481C1C}">
                           <a14:useLocalDpi xmlns:a14="http://schemas.microsoft.com/office/drawing/2010/main" val="0"/>
@@ -3587,7 +2155,7 @@
                     </pic:cNvPicPr>
                   </pic:nvPicPr>
                   <pic:blipFill>
-                    <a:blip r:embed="rId30">
+                    <a:blip r:embed="rId9">
                       <a:extLst>
                         <a:ext uri="{28A0092B-C50C-407E-A947-70E740481C1C}">
                           <a14:useLocalDpi xmlns:a14="http://schemas.microsoft.com/office/drawing/2010/main" val="0"/>
@@ -3882,7 +2450,19 @@
     </w:p>
     <w:p>
       <w:r>
-        <w:t xml:space="preserve">Важным показателем АСР является устойчивость, поскольку основное ее назначение заключается в поддержании заданного постоянного значения регулируемого параметра или изменение его по определенному закону. При отклонении регулируемого параметра от заданной величины (например, под действием возмущения или изменения задания) регулятор воздействует на систему таким образом, чтобы ликвидировать это отклонение. Если система в результате этого воздействия возвращается в исходное состояние или переходит в другое равновесное состояние, то такая система называется устойчивой. Если же возникают колебания со все возрастающей амплитудой или происходит монотонное увеличение ошибки е, то система называется </w:t>
+        <w:t>Важным показателем АСР является устойчивость</w:t>
+      </w:r>
+      <w:r>
+        <w:t xml:space="preserve"> показаний датчика расхода поз. 17</w:t>
+      </w:r>
+      <w:r>
+        <w:t>, поскольку основное ее назначение заключается в поддержании заданного постоянного значения параметра</w:t>
+      </w:r>
+      <w:r>
+        <w:t xml:space="preserve"> расхода</w:t>
+      </w:r>
+      <w:r>
+        <w:t xml:space="preserve"> или изменение его по определенному закону. При отклонении регулируемого параметра от заданной величины (например, под действием возмущения или изменения задания) регулятор воздействует на систему таким образом, чтобы ликвидировать это отклонение. Если система в результате этого воздействия возвращается в исходное состояние или переходит в другое равновесное состояние, то такая система называется устойчивой. Если же возникают колебания со все возрастающей амплитудой или происходит монотонное увеличение ошибки е, то система называется </w:t>
       </w:r>
       <w:r>
         <w:t>неустойчивой. Для</w:t>
@@ -3918,11 +2498,19 @@
     </w:p>
     <w:p>
       <w:r>
-        <w:t xml:space="preserve">Нам понадобится критерий Найквиста. </w:t>
-      </w:r>
-      <w:r>
-        <w:tab/>
-        <w:t>Для устойчивости АСР необходимо и достаточно, чтобы при увеличении w от 0 до ¥ АФХ W¥(</w:t>
+        <w:t>Нам п</w:t>
+      </w:r>
+      <w:r>
+        <w:t xml:space="preserve">онадобится критерий Найквиста. </w:t>
+      </w:r>
+      <w:r>
+        <w:t>Для устойчивости АСР</w:t>
+      </w:r>
+      <w:r>
+        <w:t xml:space="preserve"> расхода</w:t>
+      </w:r>
+      <w:r>
+        <w:t xml:space="preserve"> необходимо и достаточно, чтобы при увеличении w от 0 до ¥ АФХ W¥(</w:t>
       </w:r>
       <w:proofErr w:type="spellStart"/>
       <w:r>
@@ -3930,25 +2518,25 @@
       </w:r>
       <w:proofErr w:type="spellEnd"/>
       <w:r>
-        <w:t>) m раз охватывала точку (-1; 0), где m - число правых корней разомкнутой системы.</w:t>
-      </w:r>
-      <w:r>
-        <w:tab/>
-        <w:t xml:space="preserve">Если АФХ проходит через </w:t>
-      </w:r>
-      <w:proofErr w:type="gramStart"/>
-      <w:r>
-        <w:t>точку  (</w:t>
-      </w:r>
-      <w:proofErr w:type="gramEnd"/>
-      <w:r>
-        <w:t>-1; 0), то замкнутая система находится на границе устойчивости.</w:t>
+        <w:t>) m раз охватывала точку (-1; 0), где m - число пра</w:t>
+      </w:r>
+      <w:r>
+        <w:t>вых корней разомкнутой системы. Если АФХ проходит через точку</w:t>
+      </w:r>
+      <w:r>
+        <w:t xml:space="preserve"> (-1; 0), то замкнутая система находится на границе устойчивости.</w:t>
       </w:r>
       <w:r>
         <w:t xml:space="preserve"> </w:t>
       </w:r>
       <w:r>
-        <w:t>В случае, если характеристическое уравнение разомкнутой системы A(s) = 0 корней не имеет (т.е. m = 0), то критерий, согласно критерию, замкнутая система является устойчивой, если АФХ разомкнутой системы W¥(</w:t>
+        <w:t>В случае, если характеристическое уравн</w:t>
+      </w:r>
+      <w:r>
+        <w:t xml:space="preserve">ение разомкнутой системы A(s) = </w:t>
+      </w:r>
+      <w:r>
+        <w:t>0 корней не имеет (т.е. m = 0), то критерий, согласно критерию, замкнутая система является устойчивой, если АФХ разомкнутой системы W¥(</w:t>
       </w:r>
       <w:proofErr w:type="spellStart"/>
       <w:r>
@@ -3966,22 +2554,22 @@
         <w:tblLook w:val="04A0" w:firstRow="1" w:lastRow="0" w:firstColumn="1" w:lastColumn="0" w:noHBand="0" w:noVBand="1"/>
       </w:tblPr>
       <w:tblGrid>
-        <w:gridCol w:w="354"/>
-        <w:gridCol w:w="524"/>
-        <w:gridCol w:w="523"/>
-        <w:gridCol w:w="645"/>
-        <w:gridCol w:w="645"/>
-        <w:gridCol w:w="645"/>
-        <w:gridCol w:w="645"/>
-        <w:gridCol w:w="645"/>
-        <w:gridCol w:w="645"/>
-        <w:gridCol w:w="584"/>
-        <w:gridCol w:w="584"/>
-        <w:gridCol w:w="584"/>
-        <w:gridCol w:w="768"/>
-        <w:gridCol w:w="768"/>
-        <w:gridCol w:w="768"/>
-        <w:gridCol w:w="584"/>
+        <w:gridCol w:w="548"/>
+        <w:gridCol w:w="513"/>
+        <w:gridCol w:w="513"/>
+        <w:gridCol w:w="632"/>
+        <w:gridCol w:w="632"/>
+        <w:gridCol w:w="632"/>
+        <w:gridCol w:w="632"/>
+        <w:gridCol w:w="632"/>
+        <w:gridCol w:w="632"/>
+        <w:gridCol w:w="573"/>
+        <w:gridCol w:w="573"/>
+        <w:gridCol w:w="573"/>
+        <w:gridCol w:w="751"/>
+        <w:gridCol w:w="751"/>
+        <w:gridCol w:w="751"/>
+        <w:gridCol w:w="573"/>
       </w:tblGrid>
       <w:tr>
         <w:trPr>
@@ -3994,16 +2582,16 @@
           <w:p>
             <w:pPr>
               <w:ind w:firstLine="0"/>
+            </w:pPr>
+            <w:r>
               <w:rPr>
                 <w:lang w:val="en-US"/>
               </w:rPr>
-            </w:pPr>
-            <w:r>
-              <w:rPr>
-                <w:lang w:val="en-US"/>
-              </w:rPr>
               <w:lastRenderedPageBreak/>
-              <w:t>f</w:t>
+              <w:t xml:space="preserve">t, </w:t>
+            </w:r>
+            <w:r>
+              <w:t>час</w:t>
             </w:r>
           </w:p>
         </w:tc>
@@ -4866,20 +3454,20 @@
         <w:tblLook w:val="04A0" w:firstRow="1" w:lastRow="0" w:firstColumn="1" w:lastColumn="0" w:noHBand="0" w:noVBand="1"/>
       </w:tblPr>
       <w:tblGrid>
-        <w:gridCol w:w="574"/>
-        <w:gridCol w:w="562"/>
-        <w:gridCol w:w="647"/>
+        <w:gridCol w:w="607"/>
+        <w:gridCol w:w="555"/>
+        <w:gridCol w:w="644"/>
         <w:gridCol w:w="706"/>
-        <w:gridCol w:w="647"/>
+        <w:gridCol w:w="644"/>
         <w:gridCol w:w="566"/>
-        <w:gridCol w:w="647"/>
+        <w:gridCol w:w="644"/>
         <w:gridCol w:w="566"/>
-        <w:gridCol w:w="647"/>
+        <w:gridCol w:w="644"/>
         <w:gridCol w:w="566"/>
-        <w:gridCol w:w="648"/>
-        <w:gridCol w:w="563"/>
-        <w:gridCol w:w="648"/>
-        <w:gridCol w:w="512"/>
+        <w:gridCol w:w="645"/>
+        <w:gridCol w:w="556"/>
+        <w:gridCol w:w="645"/>
+        <w:gridCol w:w="511"/>
         <w:gridCol w:w="706"/>
         <w:gridCol w:w="706"/>
       </w:tblGrid>
@@ -4899,7 +3487,10 @@
               <w:rPr>
                 <w:lang w:val="en-US"/>
               </w:rPr>
-              <w:t>f</w:t>
+              <w:t xml:space="preserve">t, </w:t>
+            </w:r>
+            <w:r>
+              <w:t>час</w:t>
             </w:r>
           </w:p>
         </w:tc>
@@ -5525,20 +4116,86 @@
             <v:path o:extrusionok="f" gradientshapeok="t" o:connecttype="rect"/>
             <o:lock v:ext="edit" aspectratio="t"/>
           </v:shapetype>
-          <v:shape id="_x0000_i1032" type="#_x0000_t75" style="width:159.75pt;height:40.5pt">
-            <v:imagedata r:id="rId31" o:title="формула"/>
+          <v:shape id="_x0000_i1025" type="#_x0000_t75" style="width:159.75pt;height:40.5pt">
+            <v:imagedata r:id="rId10" o:title="формула"/>
           </v:shape>
         </w:pict>
       </w:r>
     </w:p>
     <w:p>
       <w:r>
-        <w:t>Если исследуемая АСР устойчива, то может возникнуть вопрос о том, насколько качественно происходит регулирование в этой системе и удовлетворяет ли оно технологическим требованиям. На практике качество регулирования может быть определено визуально по графику переходной кривой, однако, имеются точные методы, дающие конкретные числовые значения.</w:t>
-      </w:r>
-    </w:p>
-    <w:p>
-      <w:r>
-        <w:tab/>
+        <w:t>Результат вычислений:</w:t>
+      </w:r>
+    </w:p>
+    <w:p>
+      <w:r>
+        <w:rPr>
+          <w:noProof/>
+          <w:lang w:eastAsia="ru-RU"/>
+        </w:rPr>
+        <w:drawing>
+          <wp:inline distT="0" distB="0" distL="0" distR="0">
+            <wp:extent cx="4486275" cy="3228975"/>
+            <wp:effectExtent l="0" t="0" r="9525" b="9525"/>
+            <wp:docPr id="1" name="Рисунок 1" descr="афчх"/>
+            <wp:cNvGraphicFramePr>
+              <a:graphicFrameLocks xmlns:a="http://schemas.openxmlformats.org/drawingml/2006/main" noChangeAspect="1"/>
+            </wp:cNvGraphicFramePr>
+            <a:graphic xmlns:a="http://schemas.openxmlformats.org/drawingml/2006/main">
+              <a:graphicData uri="http://schemas.openxmlformats.org/drawingml/2006/picture">
+                <pic:pic xmlns:pic="http://schemas.openxmlformats.org/drawingml/2006/picture">
+                  <pic:nvPicPr>
+                    <pic:cNvPr id="0" name="Picture 7" descr="афчх"/>
+                    <pic:cNvPicPr>
+                      <a:picLocks noChangeAspect="1" noChangeArrowheads="1"/>
+                    </pic:cNvPicPr>
+                  </pic:nvPicPr>
+                  <pic:blipFill>
+                    <a:blip r:embed="rId11">
+                      <a:extLst>
+                        <a:ext uri="{28A0092B-C50C-407E-A947-70E740481C1C}">
+                          <a14:useLocalDpi xmlns:a14="http://schemas.microsoft.com/office/drawing/2010/main" val="0"/>
+                        </a:ext>
+                      </a:extLst>
+                    </a:blip>
+                    <a:srcRect/>
+                    <a:stretch>
+                      <a:fillRect/>
+                    </a:stretch>
+                  </pic:blipFill>
+                  <pic:spPr bwMode="auto">
+                    <a:xfrm>
+                      <a:off x="0" y="0"/>
+                      <a:ext cx="4486275" cy="3228975"/>
+                    </a:xfrm>
+                    <a:prstGeom prst="rect">
+                      <a:avLst/>
+                    </a:prstGeom>
+                    <a:noFill/>
+                    <a:ln>
+                      <a:noFill/>
+                    </a:ln>
+                  </pic:spPr>
+                </pic:pic>
+              </a:graphicData>
+            </a:graphic>
+          </wp:inline>
+        </w:drawing>
+      </w:r>
+    </w:p>
+    <w:p>
+      <w:r>
+        <w:t xml:space="preserve">Если исследуемая АСР устойчива, то может возникнуть вопрос о том, насколько качественно происходит регулирование в этой системе и удовлетворяет ли оно технологическим требованиям. На практике качество регулирования может </w:t>
+      </w:r>
+      <w:r>
+        <w:lastRenderedPageBreak/>
+        <w:t>быть определено визуально по графику переходной кривой, однако, имеются точные методы, дающие конкретные числовые значения.</w:t>
+      </w:r>
+    </w:p>
+    <w:p>
+      <w:bookmarkStart w:id="0" w:name="_GoBack"/>
+      <w:bookmarkEnd w:id="0"/>
+      <w:r>
         <w:t>Показатели качества разбиты на 4 группы:</w:t>
       </w:r>
     </w:p>
@@ -5562,16 +4219,7 @@
         <w:t>4) интегральные - получаемые путем интегрирования функций.</w:t>
       </w:r>
     </w:p>
-    <w:p>
-      <w:r>
-        <w:lastRenderedPageBreak/>
-        <w:pict>
-          <v:shape id="_x0000_i1038" type="#_x0000_t75" style="width:353.25pt;height:254.25pt">
-            <v:imagedata r:id="rId32" o:title="афчх"/>
-          </v:shape>
-        </w:pict>
-      </w:r>
-    </w:p>
+    <w:p/>
     <w:p>
       <w:r>
         <w:t xml:space="preserve">Сразу по ней определяется </w:t>
@@ -5579,7 +4227,6 @@
       <w:r>
         <w:rPr>
           <w:b/>
-          <w:u w:val="single"/>
         </w:rPr>
         <w:t>установившееся значение выходной величины</w:t>
       </w:r>
@@ -5608,7 +4255,6 @@
       <w:r>
         <w:rPr>
           <w:b/>
-          <w:u w:val="single"/>
         </w:rPr>
         <w:t>Степень затухания</w:t>
       </w:r>
@@ -5632,17 +4278,15 @@
           <w:position w:val="-34"/>
         </w:rPr>
         <w:object w:dxaOrig="1299" w:dyaOrig="780">
-          <v:shape id="_x0000_i1028" type="#_x0000_t75" style="width:65.25pt;height:39pt" o:ole="" fillcolor="window">
-            <v:imagedata r:id="rId33" o:title=""/>
+          <v:shape id="_x0000_i1027" type="#_x0000_t75" style="width:65.25pt;height:39pt" o:ole="" fillcolor="window">
+            <v:imagedata r:id="rId12" o:title=""/>
           </v:shape>
-          <o:OLEObject Type="Embed" ProgID="Equation.3" ShapeID="_x0000_i1028" DrawAspect="Content" ObjectID="_1743171070" r:id="rId34"/>
+          <o:OLEObject Type="Embed" ProgID="Equation.3" ShapeID="_x0000_i1027" DrawAspect="Content" ObjectID="_1743284517" r:id="rId13"/>
         </w:object>
       </w:r>
       <w:r>
-        <w:t>,</w:t>
-      </w:r>
-    </w:p>
-    <w:p>
+        <w:t xml:space="preserve">, </w:t>
+      </w:r>
       <w:r>
         <w:t>где А</w:t>
       </w:r>
@@ -5662,12 +4306,7 @@
         <w:t>3</w:t>
       </w:r>
       <w:r>
-        <w:t xml:space="preserve"> - соответственно 1-я и 3-я амплит</w:t>
-      </w:r>
-      <w:bookmarkStart w:id="0" w:name="_GoBack"/>
-      <w:bookmarkEnd w:id="0"/>
-      <w:r>
-        <w:t>уды переходной кривой.</w:t>
+        <w:t xml:space="preserve"> - соответственно 1-я и 3-я амплитуды переходной кривой.</w:t>
       </w:r>
     </w:p>
     <w:p>
@@ -5689,10 +4328,10 @@
           <w:position w:val="-32"/>
         </w:rPr>
         <w:object w:dxaOrig="1860" w:dyaOrig="740">
-          <v:shape id="_x0000_i1029" type="#_x0000_t75" style="width:93pt;height:36.75pt" o:ole="" fillcolor="window">
-            <v:imagedata r:id="rId35" o:title=""/>
+          <v:shape id="_x0000_i1028" type="#_x0000_t75" style="width:93pt;height:36.75pt" o:ole="" fillcolor="window">
+            <v:imagedata r:id="rId14" o:title=""/>
           </v:shape>
-          <o:OLEObject Type="Embed" ProgID="Equation.3" ShapeID="_x0000_i1029" DrawAspect="Content" ObjectID="_1743171071" r:id="rId36"/>
+          <o:OLEObject Type="Embed" ProgID="Equation.3" ShapeID="_x0000_i1028" DrawAspect="Content" ObjectID="_1743284518" r:id="rId15"/>
         </w:object>
       </w:r>
       <w:r>
@@ -5873,11 +4512,11 @@
         <w:t xml:space="preserve">, </w:t>
       </w:r>
       <w:r>
-        <w:t xml:space="preserve">что система является устойчивой. Критерий Найквиста используется для определения </w:t>
+        <w:t xml:space="preserve">что система является устойчивой. Критерий Найквиста используется для определения устойчивости системы с замкнутым контуром в частотной области. Критерий сообщает, будет ли система оставаться устойчивой при воздействии входных </w:t>
       </w:r>
       <w:r>
         <w:lastRenderedPageBreak/>
-        <w:t xml:space="preserve">устойчивости системы с замкнутым контуром в частотной области. Критерий сообщает, будет ли система оставаться устойчивой при воздействии входных сигналов, изменяющихся по частоте. Если замкнутая система устойчива, то график Найквиста не будет проходить через точку </w:t>
+        <w:t xml:space="preserve">сигналов, изменяющихся по частоте. Если замкнутая система устойчива, то график Найквиста не будет проходить через точку </w:t>
       </w:r>
       <w:r>
         <w:t>(-1; 0)</w:t>
@@ -5921,10 +4560,10 @@
           <w:rFonts w:eastAsia="Times New Roman"/>
         </w:rPr>
         <w:object w:dxaOrig="200" w:dyaOrig="220">
-          <v:shape id="_x0000_i1030" type="#_x0000_t75" style="width:9.75pt;height:11.25pt" o:ole="">
-            <v:imagedata r:id="rId37" o:title=""/>
+          <v:shape id="_x0000_i1029" type="#_x0000_t75" style="width:9.75pt;height:11.25pt" o:ole="">
+            <v:imagedata r:id="rId16" o:title=""/>
           </v:shape>
-          <o:OLEObject Type="Embed" ProgID="Equation.3" ShapeID="_x0000_i1030" DrawAspect="Content" ObjectID="_1743171072" r:id="rId38"/>
+          <o:OLEObject Type="Embed" ProgID="Equation.3" ShapeID="_x0000_i1029" DrawAspect="Content" ObjectID="_1743284519" r:id="rId17"/>
         </w:object>
       </w:r>
       <w:r>
@@ -6235,7 +4874,7 @@
                     </pic:cNvPicPr>
                   </pic:nvPicPr>
                   <pic:blipFill>
-                    <a:blip r:embed="rId39"/>
+                    <a:blip r:embed="rId18"/>
                     <a:srcRect/>
                     <a:stretch>
                       <a:fillRect/>
@@ -25728,7 +24367,7 @@
       </w:r>
     </w:p>
     <w:sectPr>
-      <w:footerReference w:type="default" r:id="rId40"/>
+      <w:footerReference w:type="default" r:id="rId19"/>
       <w:pgSz w:w="11906" w:h="16838"/>
       <w:pgMar w:top="1134" w:right="851" w:bottom="1134" w:left="1134" w:header="709" w:footer="709" w:gutter="0"/>
       <w:cols w:space="708"/>
@@ -25792,7 +24431,7 @@
           <w:rPr>
             <w:noProof/>
           </w:rPr>
-          <w:t>19</w:t>
+          <w:t>20</w:t>
         </w:r>
         <w:r>
           <w:fldChar w:fldCharType="end"/>
@@ -27846,7 +26485,6 @@
   <w:style w:type="character" w:default="1" w:styleId="a0">
     <w:name w:val="Default Paragraph Font"/>
     <w:uiPriority w:val="1"/>
-    <w:semiHidden/>
     <w:unhideWhenUsed/>
   </w:style>
   <w:style w:type="table" w:default="1" w:styleId="a1">
@@ -27956,7 +26594,6 @@
     <w:basedOn w:val="1"/>
     <w:next w:val="a"/>
     <w:uiPriority w:val="39"/>
-    <w:semiHidden/>
     <w:unhideWhenUsed/>
     <w:qFormat/>
     <w:rsid w:val="0099147D"/>
@@ -28405,7 +27042,7 @@
 </file>
 
 <file path=customXml/itemProps1.xml><?xml version="1.0" encoding="utf-8"?>
-<ds:datastoreItem xmlns:ds="http://schemas.openxmlformats.org/officeDocument/2006/customXml" ds:itemID="{C8FAA511-7C79-4040-BD29-ABF756E26DBC}">
+<ds:datastoreItem xmlns:ds="http://schemas.openxmlformats.org/officeDocument/2006/customXml" ds:itemID="{5CBF6305-0EF0-4A5D-995D-407A31FC053D}">
   <ds:schemaRefs>
     <ds:schemaRef ds:uri="http://schemas.openxmlformats.org/officeDocument/2006/bibliography"/>
   </ds:schemaRefs>

</xml_diff>

<commit_message>
Add 5 and 6 part my diplom
</commit_message>
<xml_diff>
--- a/2023/Диплом/Булат Насыров/Диплом Булат Насыров.docx
+++ b/2023/Диплом/Булат Насыров/Диплом Булат Насыров.docx
@@ -4193,8 +4193,6 @@
       </w:r>
     </w:p>
     <w:p>
-      <w:bookmarkStart w:id="0" w:name="_GoBack"/>
-      <w:bookmarkEnd w:id="0"/>
       <w:r>
         <w:t>Показатели качества разбиты на 4 группы:</w:t>
       </w:r>
@@ -4278,10 +4276,10 @@
           <w:position w:val="-34"/>
         </w:rPr>
         <w:object w:dxaOrig="1299" w:dyaOrig="780">
-          <v:shape id="_x0000_i1027" type="#_x0000_t75" style="width:65.25pt;height:39pt" o:ole="" fillcolor="window">
+          <v:shape id="_x0000_i1026" type="#_x0000_t75" style="width:65.25pt;height:39pt" o:ole="" fillcolor="window">
             <v:imagedata r:id="rId12" o:title=""/>
           </v:shape>
-          <o:OLEObject Type="Embed" ProgID="Equation.3" ShapeID="_x0000_i1027" DrawAspect="Content" ObjectID="_1743284517" r:id="rId13"/>
+          <o:OLEObject Type="Embed" ProgID="Equation.3" ShapeID="_x0000_i1026" DrawAspect="Content" ObjectID="_1743956501" r:id="rId13"/>
         </w:object>
       </w:r>
       <w:r>
@@ -4328,10 +4326,10 @@
           <w:position w:val="-32"/>
         </w:rPr>
         <w:object w:dxaOrig="1860" w:dyaOrig="740">
-          <v:shape id="_x0000_i1028" type="#_x0000_t75" style="width:93pt;height:36.75pt" o:ole="" fillcolor="window">
+          <v:shape id="_x0000_i1027" type="#_x0000_t75" style="width:93pt;height:36.75pt" o:ole="" fillcolor="window">
             <v:imagedata r:id="rId14" o:title=""/>
           </v:shape>
-          <o:OLEObject Type="Embed" ProgID="Equation.3" ShapeID="_x0000_i1028" DrawAspect="Content" ObjectID="_1743284518" r:id="rId15"/>
+          <o:OLEObject Type="Embed" ProgID="Equation.3" ShapeID="_x0000_i1027" DrawAspect="Content" ObjectID="_1743956502" r:id="rId15"/>
         </w:object>
       </w:r>
       <w:r>
@@ -4560,10 +4558,10 @@
           <w:rFonts w:eastAsia="Times New Roman"/>
         </w:rPr>
         <w:object w:dxaOrig="200" w:dyaOrig="220">
-          <v:shape id="_x0000_i1029" type="#_x0000_t75" style="width:9.75pt;height:11.25pt" o:ole="">
+          <v:shape id="_x0000_i1028" type="#_x0000_t75" style="width:9.75pt;height:11.25pt" o:ole="">
             <v:imagedata r:id="rId16" o:title=""/>
           </v:shape>
-          <o:OLEObject Type="Embed" ProgID="Equation.3" ShapeID="_x0000_i1029" DrawAspect="Content" ObjectID="_1743284519" r:id="rId17"/>
+          <o:OLEObject Type="Embed" ProgID="Equation.3" ShapeID="_x0000_i1028" DrawAspect="Content" ObjectID="_1743956503" r:id="rId17"/>
         </w:object>
       </w:r>
       <w:r>
@@ -5151,16 +5149,2219 @@
         <w:t>5 РАЗРАБОТКА СИСТЕМЫ АВТОМАТИЗАЦИИ</w:t>
       </w:r>
     </w:p>
-    <w:p/>
-    <w:p/>
-    <w:p/>
-    <w:p/>
+    <w:p>
+      <w:pPr>
+        <w:pStyle w:val="a3"/>
+      </w:pPr>
+      <w:bookmarkStart w:id="0" w:name="_Toc104230565"/>
+      <w:r>
+        <w:t>5.1 Описание функциональной схемы автоматизации</w:t>
+      </w:r>
+      <w:bookmarkEnd w:id="0"/>
+    </w:p>
+    <w:p>
+      <w:r>
+        <w:t>Основная часть кубовой жидкости колонны К-305 после регулирующего клапана РК-344 за счет разницы давления в колоннах К-305 и К-303 переохлаждается при дросселировании и подается в трубное пространство теплообменника сырья/флегмы Т-327, где происходит процесс теплообмена между этан-этиленовой фракцией и этиленом, подаваемым на орошение колонны К-303.</w:t>
+      </w:r>
+    </w:p>
+    <w:p>
+      <w:r>
+        <w:t xml:space="preserve">Пары, образующиеся в кипятильнике Т-319N; Т-321 проходят вверх по колонне, </w:t>
+      </w:r>
+      <w:proofErr w:type="spellStart"/>
+      <w:r>
+        <w:t>барботируют</w:t>
+      </w:r>
+      <w:proofErr w:type="spellEnd"/>
+      <w:r>
+        <w:t>, через слой жидкости и при этом частично конденсируются, в первую очередь пары этана. Образовавшиеся пары поднимаются на следующую тарелку, где идет их дальнейшее обогащение низкокипящим компонентом. Избыток жидкости стекает с каждой тарелки через переливную планку (перегородку) в переливной карман, а затем на нижележащую тарелку, на которой еще более обогащается высококипящим компонентом - этаном.</w:t>
+      </w:r>
+    </w:p>
+    <w:p>
+      <w:r>
+        <w:t xml:space="preserve">В основном кипятильнике Т-319 N теплоносителем является этилен с температурой минус 12°С поступающий из холодильников Т-318А, В, С, который конденсируется в трубном пространстве кипятильника, отдавая тепло конденсации, кипящей в межтрубном пространстве пропан пропиленовой фракции. В дополнительном кипятильнике T-32I теплоносителем являются пары пропилена - </w:t>
+      </w:r>
+      <w:proofErr w:type="spellStart"/>
+      <w:r>
+        <w:t>хладоагента</w:t>
+      </w:r>
+      <w:proofErr w:type="spellEnd"/>
+      <w:r>
+        <w:t>, которые поступают в межтрубное пространство из сепаратора E-312 при температуре минус 18°С и давлении 0,23 МПа.</w:t>
+      </w:r>
+    </w:p>
+    <w:p>
+      <w:r>
+        <w:t xml:space="preserve">Пары этилена сверху этиленовой колонны К-303 под давлением 0,9 МПа и температуре минус 56°С поступают на </w:t>
+      </w:r>
+      <w:proofErr w:type="spellStart"/>
+      <w:r>
+        <w:t>всасы</w:t>
+      </w:r>
+      <w:proofErr w:type="spellEnd"/>
+      <w:r>
+        <w:t xml:space="preserve"> на этиленовых нагнетателях В-404А, В, С, где сжимаются до давления 22 кгс/cм2, нагреваясь при этом до 15°С. После компрессоров В-404А, В, С, этилен проходит маслоуловители РА-304 А, В, С. Пары пропилена - хладагента из межтрубного пространства поступают через сепаратор E-3I2 на </w:t>
+      </w:r>
+      <w:proofErr w:type="spellStart"/>
+      <w:r>
+        <w:t>всасы</w:t>
+      </w:r>
+      <w:proofErr w:type="spellEnd"/>
+      <w:r>
+        <w:t xml:space="preserve"> 2-х ступеней компрессоров В-402 А, Б. Пары пропилена - хладагента из межтрубного пространства Т-320 с давлением 0,06 МПа, при температуре минус 37°С через сепаратор Е-31З поступают на </w:t>
+      </w:r>
+      <w:proofErr w:type="spellStart"/>
+      <w:r>
+        <w:t>всасы</w:t>
+      </w:r>
+      <w:proofErr w:type="spellEnd"/>
+      <w:r>
+        <w:t xml:space="preserve"> I ступеней В-402 А, Б. Жидкий этилен из основного кипятильника Т-319 N и конденсатора Т-320 с температурой </w:t>
+      </w:r>
+      <w:r>
+        <w:lastRenderedPageBreak/>
+        <w:t xml:space="preserve">минус 360С поступает в емкость Е-307. Жидкий этилен из Е-307 подается в межтрубное пространство теплообменника сырья/флегмы Т-723 и в </w:t>
+      </w:r>
+      <w:proofErr w:type="spellStart"/>
+      <w:r>
+        <w:t>переохладитель</w:t>
+      </w:r>
+      <w:proofErr w:type="spellEnd"/>
+      <w:r>
+        <w:t xml:space="preserve"> Т-322 в межтрубное пространство которого подается хладагент из емкости Е-309. Пары этилена - хладагента из межтрубного пространства </w:t>
+      </w:r>
+      <w:proofErr w:type="spellStart"/>
+      <w:r>
+        <w:t>переохладителя</w:t>
+      </w:r>
+      <w:proofErr w:type="spellEnd"/>
+      <w:r>
+        <w:t xml:space="preserve"> Т-322 с давлением 0,75 МПа и температурой минус 56°С поступают в сепаратор Е-342 этиленового холодильного цикла.</w:t>
+      </w:r>
+    </w:p>
+    <w:p>
+      <w:r>
+        <w:t>Этилен, переохлажденный в теплообменниках Т-723 и Т-322, с температурой минус 50°С поступает в трубное пространство теплообменника T-36I N, где дополнительно охлаждается этиленом - хладагентом с изотермой минус 70°С.</w:t>
+      </w:r>
+    </w:p>
+    <w:p>
+      <w:r>
+        <w:t>После Т-361 N этилен, охлажденный до температуры минус 60°С поступает в качестве флегмы на верхнюю тарелку колонны К-303.</w:t>
+      </w:r>
+    </w:p>
+    <w:p>
+      <w:r>
+        <w:t>Кубовый продукт этиленовой колонны К-303-этановая фракция с температурой минус 30÷36°С, поступает двумя потоками: первый поток через регулирующий клапан поз. РК-324 в межтрубное пространство конденсатора Т-303, далее холодильник T-30I установки выделения метан - водородной фракций из пирогаза, откуда с температурой плюс 0-10°С поступает в цех пиролиза 58-68.</w:t>
+      </w:r>
+    </w:p>
+    <w:p>
+      <w:pPr>
+        <w:pStyle w:val="a3"/>
+      </w:pPr>
+      <w:bookmarkStart w:id="1" w:name="_Toc104230566"/>
+      <w:r>
+        <w:t>5.2 Выбор средств измерения</w:t>
+      </w:r>
+      <w:bookmarkEnd w:id="1"/>
+    </w:p>
+    <w:p>
+      <w:r>
+        <w:t>…</w:t>
+      </w:r>
+    </w:p>
+    <w:p>
+      <w:pPr>
+        <w:pStyle w:val="a3"/>
+        <w:rPr>
+          <w:rFonts w:cs="Times New Roman"/>
+          <w:color w:val="000000" w:themeColor="text1"/>
+          <w:szCs w:val="28"/>
+        </w:rPr>
+      </w:pPr>
+      <w:bookmarkStart w:id="2" w:name="_Toc104230567"/>
+      <w:r>
+        <w:t>5.3</w:t>
+      </w:r>
+      <w:r>
+        <w:t xml:space="preserve"> </w:t>
+      </w:r>
+      <w:r>
+        <w:t>спецификация приборов и средств автоматизации</w:t>
+      </w:r>
+      <w:bookmarkEnd w:id="2"/>
+    </w:p>
+    <w:p>
+      <w:r>
+        <w:t>…</w:t>
+      </w:r>
+    </w:p>
+    <w:p>
+      <w:pPr>
+        <w:pStyle w:val="a3"/>
+      </w:pPr>
+      <w:bookmarkStart w:id="3" w:name="_Toc104230570"/>
+      <w:r>
+        <w:t>5.4 Структурная схема системы автоматизации технологического процесса</w:t>
+      </w:r>
+      <w:bookmarkEnd w:id="3"/>
+      <w:r>
+        <w:t xml:space="preserve"> </w:t>
+      </w:r>
+    </w:p>
+    <w:p>
+      <w:r>
+        <w:t xml:space="preserve">На схеме автоматического регулированеия представлен процесс регулирования </w:t>
+      </w:r>
+      <w:r>
+        <w:t>расхода</w:t>
+      </w:r>
+      <w:r>
+        <w:t xml:space="preserve"> </w:t>
+      </w:r>
+      <w:r>
+        <w:t>этилена</w:t>
+      </w:r>
+      <w:r>
+        <w:t xml:space="preserve"> в </w:t>
+      </w:r>
+      <w:r>
+        <w:t>трубопроводе от</w:t>
+      </w:r>
+      <w:r>
+        <w:t xml:space="preserve"> кипятильника </w:t>
+      </w:r>
+      <w:r>
+        <w:t>T-361N</w:t>
+      </w:r>
+      <w:r>
+        <w:t xml:space="preserve"> в колонну К-303</w:t>
+      </w:r>
+      <w:r>
+        <w:t xml:space="preserve">, при помощи датчика </w:t>
+      </w:r>
+      <w:r>
+        <w:t>расхода</w:t>
+      </w:r>
+      <w:r>
+        <w:t>, элек</w:t>
+      </w:r>
+      <w:r>
+        <w:t>тронного усилителя, контроллера</w:t>
+      </w:r>
+      <w:r>
+        <w:t>, позиционера и регулирующего клапана.</w:t>
+      </w:r>
+    </w:p>
+    <w:p>
+      <w:pPr>
+        <w:rPr>
+          <w:rFonts w:cs="Times New Roman"/>
+          <w:szCs w:val="28"/>
+        </w:rPr>
+      </w:pPr>
+      <w:r>
+        <w:rPr>
+          <w:rFonts w:cs="Times New Roman"/>
+          <w:szCs w:val="28"/>
+        </w:rPr>
+        <w:t>Условные обозначения</w:t>
+      </w:r>
+    </w:p>
+    <w:p>
+      <w:pPr>
+        <w:rPr>
+          <w:rFonts w:cs="Times New Roman"/>
+          <w:szCs w:val="28"/>
+        </w:rPr>
+      </w:pPr>
+      <w:r>
+        <w:rPr>
+          <w:rFonts w:cs="Times New Roman"/>
+          <w:szCs w:val="28"/>
+        </w:rPr>
+        <w:t>1</w:t>
+      </w:r>
+      <w:r>
+        <w:rPr>
+          <w:rFonts w:cs="Times New Roman"/>
+          <w:szCs w:val="28"/>
+        </w:rPr>
+        <w:t xml:space="preserve"> </w:t>
+      </w:r>
+      <w:r>
+        <w:rPr>
+          <w:rFonts w:cs="Times New Roman"/>
+          <w:szCs w:val="28"/>
+        </w:rPr>
+        <w:t>-</w:t>
+      </w:r>
+      <w:r>
+        <w:t xml:space="preserve"> </w:t>
+      </w:r>
+      <w:r>
+        <w:t>Преобразователь ток-напряжение</w:t>
+      </w:r>
+    </w:p>
+    <w:p>
+      <w:pPr>
+        <w:rPr>
+          <w:rFonts w:cs="Times New Roman"/>
+          <w:szCs w:val="28"/>
+        </w:rPr>
+      </w:pPr>
+      <w:r>
+        <w:rPr>
+          <w:rFonts w:cs="Times New Roman"/>
+          <w:szCs w:val="28"/>
+        </w:rPr>
+        <w:t>2</w:t>
+      </w:r>
+      <w:r>
+        <w:rPr>
+          <w:rFonts w:cs="Times New Roman"/>
+          <w:szCs w:val="28"/>
+        </w:rPr>
+        <w:t xml:space="preserve"> </w:t>
+      </w:r>
+      <w:r>
+        <w:rPr>
+          <w:rFonts w:cs="Times New Roman"/>
+          <w:szCs w:val="28"/>
+        </w:rPr>
+        <w:t>-</w:t>
+      </w:r>
+      <w:r>
+        <w:rPr>
+          <w:rFonts w:cs="Times New Roman"/>
+          <w:szCs w:val="28"/>
+        </w:rPr>
+        <w:t xml:space="preserve"> </w:t>
+      </w:r>
+      <w:r>
+        <w:t>АЦП-преобразователь</w:t>
+      </w:r>
+    </w:p>
+    <w:p>
+      <w:pPr>
+        <w:rPr>
+          <w:rFonts w:cs="Times New Roman"/>
+          <w:szCs w:val="28"/>
+        </w:rPr>
+      </w:pPr>
+      <w:r>
+        <w:rPr>
+          <w:rFonts w:cs="Times New Roman"/>
+          <w:szCs w:val="28"/>
+        </w:rPr>
+        <w:t>3</w:t>
+      </w:r>
+      <w:r>
+        <w:rPr>
+          <w:rFonts w:cs="Times New Roman"/>
+          <w:szCs w:val="28"/>
+        </w:rPr>
+        <w:t xml:space="preserve"> </w:t>
+      </w:r>
+      <w:r>
+        <w:rPr>
+          <w:rFonts w:cs="Times New Roman"/>
+          <w:szCs w:val="28"/>
+        </w:rPr>
+        <w:t>-</w:t>
+      </w:r>
+      <w:r>
+        <w:rPr>
+          <w:rFonts w:cs="Times New Roman"/>
+          <w:szCs w:val="28"/>
+        </w:rPr>
+        <w:t xml:space="preserve"> </w:t>
+      </w:r>
+      <w:r>
+        <w:t>Стабилизатор расхода</w:t>
+      </w:r>
+    </w:p>
+    <w:p>
+      <w:pPr>
+        <w:rPr>
+          <w:rFonts w:cs="Times New Roman"/>
+          <w:szCs w:val="28"/>
+        </w:rPr>
+      </w:pPr>
+      <w:r>
+        <w:rPr>
+          <w:rFonts w:cs="Times New Roman"/>
+          <w:szCs w:val="28"/>
+        </w:rPr>
+        <w:lastRenderedPageBreak/>
+        <w:t>4</w:t>
+      </w:r>
+      <w:r>
+        <w:rPr>
+          <w:rFonts w:cs="Times New Roman"/>
+          <w:szCs w:val="28"/>
+        </w:rPr>
+        <w:t xml:space="preserve"> </w:t>
+      </w:r>
+      <w:r>
+        <w:rPr>
+          <w:rFonts w:cs="Times New Roman"/>
+          <w:szCs w:val="28"/>
+        </w:rPr>
+        <w:t>-</w:t>
+      </w:r>
+      <w:r>
+        <w:rPr>
+          <w:rFonts w:cs="Times New Roman"/>
+          <w:szCs w:val="28"/>
+        </w:rPr>
+        <w:t xml:space="preserve"> </w:t>
+      </w:r>
+      <w:r>
+        <w:t>ЖК-Дис</w:t>
+      </w:r>
+      <w:r>
+        <w:t>п</w:t>
+      </w:r>
+      <w:r>
+        <w:t>лей</w:t>
+      </w:r>
+    </w:p>
+    <w:p>
+      <w:pPr>
+        <w:rPr>
+          <w:rFonts w:cs="Times New Roman"/>
+          <w:szCs w:val="28"/>
+        </w:rPr>
+      </w:pPr>
+      <w:r>
+        <w:rPr>
+          <w:rFonts w:cs="Times New Roman"/>
+          <w:szCs w:val="28"/>
+        </w:rPr>
+        <w:t>5</w:t>
+      </w:r>
+      <w:r>
+        <w:rPr>
+          <w:rFonts w:cs="Times New Roman"/>
+          <w:szCs w:val="28"/>
+        </w:rPr>
+        <w:t xml:space="preserve"> </w:t>
+      </w:r>
+      <w:r>
+        <w:rPr>
+          <w:rFonts w:cs="Times New Roman"/>
+          <w:szCs w:val="28"/>
+        </w:rPr>
+        <w:t>-</w:t>
+      </w:r>
+      <w:r>
+        <w:rPr>
+          <w:rFonts w:cs="Times New Roman"/>
+          <w:szCs w:val="28"/>
+        </w:rPr>
+        <w:t xml:space="preserve"> </w:t>
+      </w:r>
+      <w:r>
+        <w:t>Микроконтроллер</w:t>
+      </w:r>
+    </w:p>
+    <w:p>
+      <w:pPr>
+        <w:rPr>
+          <w:rFonts w:cs="Times New Roman"/>
+          <w:szCs w:val="28"/>
+        </w:rPr>
+      </w:pPr>
+      <w:r>
+        <w:rPr>
+          <w:rFonts w:cs="Times New Roman"/>
+          <w:szCs w:val="28"/>
+        </w:rPr>
+        <w:t>6</w:t>
+      </w:r>
+      <w:r>
+        <w:rPr>
+          <w:rFonts w:cs="Times New Roman"/>
+          <w:szCs w:val="28"/>
+        </w:rPr>
+        <w:t xml:space="preserve"> </w:t>
+      </w:r>
+      <w:r>
+        <w:rPr>
+          <w:rFonts w:cs="Times New Roman"/>
+          <w:szCs w:val="28"/>
+        </w:rPr>
+        <w:t>-</w:t>
+      </w:r>
+      <w:r>
+        <w:rPr>
+          <w:rFonts w:cs="Times New Roman"/>
+          <w:szCs w:val="28"/>
+        </w:rPr>
+        <w:t xml:space="preserve"> </w:t>
+      </w:r>
+      <w:r>
+        <w:t>Электропневматический преобразователь</w:t>
+      </w:r>
+    </w:p>
+    <w:p>
+      <w:pPr>
+        <w:rPr>
+          <w:rFonts w:cs="Times New Roman"/>
+          <w:szCs w:val="28"/>
+        </w:rPr>
+      </w:pPr>
+      <w:r>
+        <w:rPr>
+          <w:rFonts w:cs="Times New Roman"/>
+          <w:szCs w:val="28"/>
+        </w:rPr>
+        <w:t>7</w:t>
+      </w:r>
+      <w:r>
+        <w:rPr>
+          <w:rFonts w:cs="Times New Roman"/>
+          <w:szCs w:val="28"/>
+        </w:rPr>
+        <w:t xml:space="preserve"> </w:t>
+      </w:r>
+      <w:r>
+        <w:rPr>
+          <w:rFonts w:cs="Times New Roman"/>
+          <w:szCs w:val="28"/>
+        </w:rPr>
+        <w:t>-</w:t>
+      </w:r>
+      <w:r>
+        <w:rPr>
+          <w:rFonts w:cs="Times New Roman"/>
+          <w:szCs w:val="28"/>
+        </w:rPr>
+        <w:t xml:space="preserve"> </w:t>
+      </w:r>
+      <w:r>
+        <w:t>Кнопки</w:t>
+      </w:r>
+    </w:p>
+    <w:p>
+      <w:pPr>
+        <w:rPr>
+          <w:rFonts w:cs="Times New Roman"/>
+          <w:szCs w:val="28"/>
+        </w:rPr>
+      </w:pPr>
+      <w:r>
+        <w:rPr>
+          <w:rFonts w:cs="Times New Roman"/>
+          <w:szCs w:val="28"/>
+        </w:rPr>
+        <w:t>8</w:t>
+      </w:r>
+      <w:r>
+        <w:rPr>
+          <w:rFonts w:cs="Times New Roman"/>
+          <w:szCs w:val="28"/>
+        </w:rPr>
+        <w:t xml:space="preserve"> </w:t>
+      </w:r>
+      <w:r>
+        <w:rPr>
+          <w:rFonts w:cs="Times New Roman"/>
+          <w:szCs w:val="28"/>
+        </w:rPr>
+        <w:t>-</w:t>
+      </w:r>
+      <w:r>
+        <w:rPr>
+          <w:rFonts w:cs="Times New Roman"/>
+          <w:szCs w:val="28"/>
+        </w:rPr>
+        <w:t xml:space="preserve"> </w:t>
+      </w:r>
+      <w:r>
+        <w:t>Пневматический усилитель</w:t>
+      </w:r>
+    </w:p>
+    <w:p>
+      <w:pPr>
+        <w:rPr>
+          <w:rFonts w:cs="Times New Roman"/>
+          <w:szCs w:val="28"/>
+        </w:rPr>
+      </w:pPr>
+      <w:r>
+        <w:rPr>
+          <w:rFonts w:cs="Times New Roman"/>
+          <w:szCs w:val="28"/>
+        </w:rPr>
+        <w:t>9</w:t>
+      </w:r>
+      <w:r>
+        <w:rPr>
+          <w:rFonts w:cs="Times New Roman"/>
+          <w:szCs w:val="28"/>
+        </w:rPr>
+        <w:t xml:space="preserve"> </w:t>
+      </w:r>
+      <w:r>
+        <w:rPr>
+          <w:rFonts w:cs="Times New Roman"/>
+          <w:szCs w:val="28"/>
+        </w:rPr>
+        <w:t>-</w:t>
+      </w:r>
+      <w:r>
+        <w:rPr>
+          <w:rFonts w:cs="Times New Roman"/>
+          <w:szCs w:val="28"/>
+        </w:rPr>
+        <w:t xml:space="preserve"> </w:t>
+      </w:r>
+      <w:r>
+        <w:t>ЦАП-преобразователь</w:t>
+      </w:r>
+    </w:p>
+    <w:p>
+      <w:pPr>
+        <w:rPr>
+          <w:rFonts w:cs="Times New Roman"/>
+          <w:szCs w:val="28"/>
+        </w:rPr>
+      </w:pPr>
+      <w:r>
+        <w:rPr>
+          <w:rFonts w:cs="Times New Roman"/>
+          <w:szCs w:val="28"/>
+        </w:rPr>
+        <w:t>10</w:t>
+      </w:r>
+      <w:r>
+        <w:rPr>
+          <w:rFonts w:cs="Times New Roman"/>
+          <w:szCs w:val="28"/>
+        </w:rPr>
+        <w:t xml:space="preserve"> </w:t>
+      </w:r>
+      <w:r>
+        <w:rPr>
+          <w:rFonts w:cs="Times New Roman"/>
+          <w:szCs w:val="28"/>
+        </w:rPr>
+        <w:t>-</w:t>
+      </w:r>
+      <w:r>
+        <w:rPr>
+          <w:rFonts w:cs="Times New Roman"/>
+          <w:szCs w:val="28"/>
+        </w:rPr>
+        <w:t xml:space="preserve"> </w:t>
+      </w:r>
+      <w:r>
+        <w:t>Выход для сигнализации о неисправности</w:t>
+      </w:r>
+    </w:p>
+    <w:p>
+      <w:pPr>
+        <w:rPr>
+          <w:rFonts w:cs="Times New Roman"/>
+          <w:szCs w:val="28"/>
+        </w:rPr>
+      </w:pPr>
+      <w:r>
+        <w:rPr>
+          <w:rFonts w:cs="Times New Roman"/>
+          <w:szCs w:val="28"/>
+        </w:rPr>
+        <w:t>11</w:t>
+      </w:r>
+      <w:r>
+        <w:rPr>
+          <w:rFonts w:cs="Times New Roman"/>
+          <w:szCs w:val="28"/>
+        </w:rPr>
+        <w:t xml:space="preserve"> </w:t>
+      </w:r>
+      <w:r>
+        <w:rPr>
+          <w:rFonts w:cs="Times New Roman"/>
+          <w:szCs w:val="28"/>
+        </w:rPr>
+        <w:t>-</w:t>
+      </w:r>
+      <w:r>
+        <w:rPr>
+          <w:rFonts w:cs="Times New Roman"/>
+          <w:szCs w:val="28"/>
+        </w:rPr>
+        <w:t xml:space="preserve"> </w:t>
+      </w:r>
+      <w:r>
+        <w:t>Программируемые граничные контакт</w:t>
+      </w:r>
+    </w:p>
+    <w:p>
+      <w:pPr>
+        <w:rPr>
+          <w:rFonts w:cs="Times New Roman"/>
+          <w:szCs w:val="28"/>
+        </w:rPr>
+      </w:pPr>
+      <w:r>
+        <w:rPr>
+          <w:rFonts w:cs="Times New Roman"/>
+          <w:szCs w:val="28"/>
+        </w:rPr>
+        <w:t>12</w:t>
+      </w:r>
+      <w:r>
+        <w:rPr>
+          <w:rFonts w:cs="Times New Roman"/>
+          <w:szCs w:val="28"/>
+        </w:rPr>
+        <w:t xml:space="preserve"> </w:t>
+      </w:r>
+      <w:r>
+        <w:rPr>
+          <w:rFonts w:cs="Times New Roman"/>
+          <w:szCs w:val="28"/>
+        </w:rPr>
+        <w:t>-</w:t>
+      </w:r>
+      <w:r>
+        <w:rPr>
+          <w:rFonts w:cs="Times New Roman"/>
+          <w:szCs w:val="28"/>
+        </w:rPr>
+        <w:t xml:space="preserve"> </w:t>
+      </w:r>
+      <w:r>
+        <w:t>Программируемые граничные контакт</w:t>
+      </w:r>
+    </w:p>
+    <w:p>
+      <w:pPr>
+        <w:rPr>
+          <w:rFonts w:cs="Times New Roman"/>
+          <w:szCs w:val="28"/>
+        </w:rPr>
+      </w:pPr>
+      <w:r>
+        <w:rPr>
+          <w:rFonts w:cs="Times New Roman"/>
+          <w:szCs w:val="28"/>
+        </w:rPr>
+        <w:t>13</w:t>
+      </w:r>
+      <w:r>
+        <w:rPr>
+          <w:rFonts w:cs="Times New Roman"/>
+          <w:szCs w:val="28"/>
+        </w:rPr>
+        <w:t xml:space="preserve"> </w:t>
+      </w:r>
+      <w:r>
+        <w:rPr>
+          <w:rFonts w:cs="Times New Roman"/>
+          <w:szCs w:val="28"/>
+        </w:rPr>
+        <w:t>-</w:t>
+      </w:r>
+      <w:r>
+        <w:rPr>
+          <w:rFonts w:cs="Times New Roman"/>
+          <w:szCs w:val="28"/>
+        </w:rPr>
+        <w:t xml:space="preserve"> </w:t>
+      </w:r>
+      <w:r>
+        <w:t>Путевой датчик</w:t>
+      </w:r>
+    </w:p>
+    <w:p>
+      <w:pPr>
+        <w:rPr>
+          <w:rFonts w:cs="Times New Roman"/>
+          <w:szCs w:val="28"/>
+        </w:rPr>
+      </w:pPr>
+      <w:r>
+        <w:rPr>
+          <w:rFonts w:cs="Times New Roman"/>
+          <w:szCs w:val="28"/>
+        </w:rPr>
+        <w:t>14</w:t>
+      </w:r>
+      <w:r>
+        <w:rPr>
+          <w:rFonts w:cs="Times New Roman"/>
+          <w:szCs w:val="28"/>
+        </w:rPr>
+        <w:t xml:space="preserve"> </w:t>
+      </w:r>
+      <w:r>
+        <w:rPr>
+          <w:rFonts w:cs="Times New Roman"/>
+          <w:szCs w:val="28"/>
+        </w:rPr>
+        <w:t>-</w:t>
+      </w:r>
+      <w:r>
+        <w:rPr>
+          <w:rFonts w:cs="Times New Roman"/>
+          <w:szCs w:val="28"/>
+        </w:rPr>
+        <w:t xml:space="preserve"> </w:t>
+      </w:r>
+      <w:r>
+        <w:t>Клапан</w:t>
+      </w:r>
+    </w:p>
+    <w:p>
+      <w:pPr>
+        <w:rPr>
+          <w:rFonts w:cs="Times New Roman"/>
+          <w:szCs w:val="28"/>
+        </w:rPr>
+      </w:pPr>
+      <w:r>
+        <w:rPr>
+          <w:rFonts w:cs="Times New Roman"/>
+          <w:szCs w:val="28"/>
+        </w:rPr>
+        <w:t>15</w:t>
+      </w:r>
+      <w:r>
+        <w:rPr>
+          <w:rFonts w:cs="Times New Roman"/>
+          <w:szCs w:val="28"/>
+        </w:rPr>
+        <w:t xml:space="preserve"> </w:t>
+      </w:r>
+      <w:r>
+        <w:rPr>
+          <w:rFonts w:cs="Times New Roman"/>
+          <w:szCs w:val="28"/>
+        </w:rPr>
+        <w:t>-</w:t>
+      </w:r>
+      <w:r>
+        <w:rPr>
+          <w:rFonts w:cs="Times New Roman"/>
+          <w:szCs w:val="28"/>
+        </w:rPr>
+        <w:t xml:space="preserve"> </w:t>
+      </w:r>
+      <w:r>
+        <w:t>Q-дроссель</w:t>
+      </w:r>
+    </w:p>
+    <w:p>
+      <w:pPr>
+        <w:rPr>
+          <w:rFonts w:cs="Times New Roman"/>
+          <w:szCs w:val="28"/>
+        </w:rPr>
+      </w:pPr>
+      <w:r>
+        <w:rPr>
+          <w:rFonts w:cs="Times New Roman"/>
+          <w:szCs w:val="28"/>
+        </w:rPr>
+        <w:t>16</w:t>
+      </w:r>
+      <w:r>
+        <w:rPr>
+          <w:rFonts w:cs="Times New Roman"/>
+          <w:szCs w:val="28"/>
+        </w:rPr>
+        <w:t xml:space="preserve"> </w:t>
+      </w:r>
+      <w:r>
+        <w:rPr>
+          <w:rFonts w:cs="Times New Roman"/>
+          <w:szCs w:val="28"/>
+        </w:rPr>
+        <w:t>-</w:t>
+      </w:r>
+      <w:r>
+        <w:rPr>
+          <w:rFonts w:cs="Times New Roman"/>
+          <w:szCs w:val="28"/>
+        </w:rPr>
+        <w:t xml:space="preserve"> </w:t>
+      </w:r>
+      <w:r>
+        <w:t>Датчик расхода</w:t>
+      </w:r>
+    </w:p>
     <w:p>
       <w:pPr>
         <w:spacing w:after="160" w:line="256" w:lineRule="auto"/>
         <w:ind w:firstLine="0"/>
         <w:jc w:val="left"/>
       </w:pPr>
+    </w:p>
+    <w:p>
+      <w:pPr>
+        <w:pStyle w:val="a3"/>
+      </w:pPr>
+      <w:bookmarkStart w:id="4" w:name="_Toc104230571"/>
+      <w:r>
+        <w:t>5.5 Комплекс технических средств</w:t>
+      </w:r>
+      <w:bookmarkEnd w:id="4"/>
+    </w:p>
+    <w:p>
+      <w:pPr>
+        <w:shd w:val="clear" w:color="auto" w:fill="FFFFFF"/>
+        <w:spacing w:line="240" w:lineRule="auto"/>
+        <w:ind w:firstLine="0"/>
+      </w:pPr>
+      <w:r>
+        <w:t xml:space="preserve">Ультразвуковой расходомер SITRANS F US с подключением </w:t>
+      </w:r>
+      <w:proofErr w:type="spellStart"/>
+      <w:r>
+        <w:t>clamp</w:t>
+      </w:r>
+      <w:proofErr w:type="spellEnd"/>
+      <w:r>
+        <w:t>-on</w:t>
+      </w:r>
+    </w:p>
+    <w:p>
+      <w:pPr>
+        <w:shd w:val="clear" w:color="auto" w:fill="FFFFFF"/>
+        <w:spacing w:line="240" w:lineRule="auto"/>
+        <w:ind w:firstLine="0"/>
+        <w:rPr>
+          <w:rFonts w:ascii="Arial" w:eastAsia="Times New Roman" w:hAnsi="Arial" w:cs="Arial"/>
+          <w:color w:val="525252"/>
+          <w:sz w:val="21"/>
+          <w:szCs w:val="21"/>
+          <w:lang w:eastAsia="ru-RU"/>
+        </w:rPr>
+      </w:pPr>
+      <w:r>
+        <w:drawing>
+          <wp:anchor distT="0" distB="0" distL="114300" distR="114300" simplePos="0" relativeHeight="251663360" behindDoc="0" locked="0" layoutInCell="1" allowOverlap="1">
+            <wp:simplePos x="0" y="0"/>
+            <wp:positionH relativeFrom="margin">
+              <wp:align>left</wp:align>
+            </wp:positionH>
+            <wp:positionV relativeFrom="paragraph">
+              <wp:posOffset>554355</wp:posOffset>
+            </wp:positionV>
+            <wp:extent cx="3165475" cy="2171700"/>
+            <wp:effectExtent l="0" t="0" r="0" b="0"/>
+            <wp:wrapSquare wrapText="bothSides"/>
+            <wp:docPr id="8" name="Рисунок 8" descr="SITRANS FUG1010 (Газ)"/>
+            <wp:cNvGraphicFramePr>
+              <a:graphicFrameLocks xmlns:a="http://schemas.openxmlformats.org/drawingml/2006/main" noChangeAspect="1"/>
+            </wp:cNvGraphicFramePr>
+            <a:graphic xmlns:a="http://schemas.openxmlformats.org/drawingml/2006/main">
+              <a:graphicData uri="http://schemas.openxmlformats.org/drawingml/2006/picture">
+                <pic:pic xmlns:pic="http://schemas.openxmlformats.org/drawingml/2006/picture">
+                  <pic:nvPicPr>
+                    <pic:cNvPr id="0" name="Рисунок 1" descr="SITRANS FUG1010 (Газ)"/>
+                    <pic:cNvPicPr>
+                      <a:picLocks noChangeAspect="1" noChangeArrowheads="1"/>
+                    </pic:cNvPicPr>
+                  </pic:nvPicPr>
+                  <pic:blipFill>
+                    <a:blip r:embed="rId19">
+                      <a:extLst>
+                        <a:ext uri="{28A0092B-C50C-407E-A947-70E740481C1C}">
+                          <a14:useLocalDpi xmlns:a14="http://schemas.microsoft.com/office/drawing/2010/main" val="0"/>
+                        </a:ext>
+                      </a:extLst>
+                    </a:blip>
+                    <a:srcRect/>
+                    <a:stretch>
+                      <a:fillRect/>
+                    </a:stretch>
+                  </pic:blipFill>
+                  <pic:spPr bwMode="auto">
+                    <a:xfrm>
+                      <a:off x="0" y="0"/>
+                      <a:ext cx="3165475" cy="2171700"/>
+                    </a:xfrm>
+                    <a:prstGeom prst="rect">
+                      <a:avLst/>
+                    </a:prstGeom>
+                    <a:noFill/>
+                  </pic:spPr>
+                </pic:pic>
+              </a:graphicData>
+            </a:graphic>
+            <wp14:sizeRelH relativeFrom="margin">
+              <wp14:pctWidth>0</wp14:pctWidth>
+            </wp14:sizeRelH>
+            <wp14:sizeRelV relativeFrom="margin">
+              <wp14:pctHeight>0</wp14:pctHeight>
+            </wp14:sizeRelV>
+          </wp:anchor>
+        </w:drawing>
+      </w:r>
+      <w:r>
+        <w:t xml:space="preserve">Не изменяющий основного режима работы ультразвуковой измерительный преобразователь расхода SITRANS FUG1010 с подключением </w:t>
+      </w:r>
+      <w:proofErr w:type="spellStart"/>
+      <w:r>
+        <w:t>Clamp-on</w:t>
+      </w:r>
+      <w:proofErr w:type="spellEnd"/>
+      <w:r>
+        <w:t xml:space="preserve"> оптимален для применения в областях, связанных с природным и технологическим газом, включая контрольные измерения, выделение ресурсов, производство, хранение и применение на </w:t>
+      </w:r>
+      <w:proofErr w:type="spellStart"/>
+      <w:r>
+        <w:t>газоэлектростанциях</w:t>
+      </w:r>
+      <w:proofErr w:type="spellEnd"/>
+      <w:r>
+        <w:t>. SITRANS FUG1010 выпускается в одноканальной, двухканальной и поставляемой в качестве опции четырехканальной конфигурациях с выбором из взрывозащищенных корпусов: IP65</w:t>
+      </w:r>
+    </w:p>
+    <w:p>
+      <w:r>
+        <w:t>Функции:</w:t>
+      </w:r>
+    </w:p>
+    <w:p>
+      <w:pPr>
+        <w:pStyle w:val="a7"/>
+        <w:numPr>
+          <w:ilvl w:val="0"/>
+          <w:numId w:val="20"/>
+        </w:numPr>
+      </w:pPr>
+      <w:r>
+        <w:t xml:space="preserve">Измерительные преобразователи расхода с индикатором IP65 (NEMA 4X) и IP66 (NEMA 7) имеют встроенные клавиатуры с 33 кнопками и </w:t>
+      </w:r>
+      <w:r>
+        <w:lastRenderedPageBreak/>
+        <w:t xml:space="preserve">большие (128 x 240 </w:t>
+      </w:r>
+      <w:proofErr w:type="spellStart"/>
+      <w:r>
+        <w:t>пикс</w:t>
+      </w:r>
+      <w:proofErr w:type="spellEnd"/>
+      <w:r>
+        <w:t>.) графические дисплеи, видимые с расстояния до 12 м</w:t>
+      </w:r>
+    </w:p>
+    <w:p>
+      <w:pPr>
+        <w:pStyle w:val="a7"/>
+        <w:numPr>
+          <w:ilvl w:val="0"/>
+          <w:numId w:val="20"/>
+        </w:numPr>
+      </w:pPr>
+      <w:r>
+        <w:t xml:space="preserve">Компактный измерительный преобразователь расхода IP65 (NEMA 7) </w:t>
+      </w:r>
+      <w:proofErr w:type="spellStart"/>
+      <w:r>
+        <w:t>compact</w:t>
+      </w:r>
+      <w:proofErr w:type="spellEnd"/>
+      <w:r>
+        <w:t xml:space="preserve"> имеет 2 x 16 буквенно-цифровой ЖК-дисплей</w:t>
+      </w:r>
+    </w:p>
+    <w:p>
+      <w:pPr>
+        <w:pStyle w:val="a7"/>
+        <w:numPr>
+          <w:ilvl w:val="0"/>
+          <w:numId w:val="20"/>
+        </w:numPr>
+      </w:pPr>
+      <w:r>
+        <w:t>Выходы тока, напряжения, частоты и RS232 (подробности см. в разделе «Технические характеристики»)</w:t>
+      </w:r>
+    </w:p>
+    <w:p>
+      <w:pPr>
+        <w:pStyle w:val="a7"/>
+        <w:numPr>
+          <w:ilvl w:val="0"/>
+          <w:numId w:val="20"/>
+        </w:numPr>
+      </w:pPr>
+      <w:r>
+        <w:t>Аналоговые входы для давления и температуры</w:t>
+      </w:r>
+    </w:p>
+    <w:p>
+      <w:pPr>
+        <w:pStyle w:val="a7"/>
+        <w:numPr>
+          <w:ilvl w:val="0"/>
+          <w:numId w:val="20"/>
+        </w:numPr>
+      </w:pPr>
+      <w:r>
+        <w:t xml:space="preserve">Канал </w:t>
+      </w:r>
+      <w:proofErr w:type="spellStart"/>
+      <w:r>
+        <w:t>ZeroMatic</w:t>
+      </w:r>
+      <w:proofErr w:type="spellEnd"/>
+      <w:r>
+        <w:t xml:space="preserve"> автоматически компенсирует дрейф нуля</w:t>
+      </w:r>
+    </w:p>
+    <w:p>
+      <w:pPr>
+        <w:pStyle w:val="a7"/>
+        <w:numPr>
+          <w:ilvl w:val="0"/>
+          <w:numId w:val="20"/>
+        </w:numPr>
+      </w:pPr>
+      <w:r>
+        <w:t>Работа с двунаправленным потоком</w:t>
+      </w:r>
+    </w:p>
+    <w:p>
+      <w:pPr>
+        <w:pStyle w:val="a7"/>
+        <w:numPr>
+          <w:ilvl w:val="0"/>
+          <w:numId w:val="20"/>
+        </w:numPr>
+      </w:pPr>
+      <w:r>
+        <w:t>Регистратор данных с памятью 1 МБ для хранения места и данных регистрации</w:t>
+      </w:r>
+    </w:p>
+    <w:p>
+      <w:pPr>
+        <w:pStyle w:val="a7"/>
+        <w:numPr>
+          <w:ilvl w:val="0"/>
+          <w:numId w:val="20"/>
+        </w:numPr>
+      </w:pPr>
+      <w:r>
+        <w:t>Языковые опции: английский, испанский, немецкий, итальянский, французский</w:t>
+      </w:r>
+    </w:p>
+    <w:p>
+      <w:pPr>
+        <w:pStyle w:val="a7"/>
+        <w:numPr>
+          <w:ilvl w:val="0"/>
+          <w:numId w:val="20"/>
+        </w:numPr>
+      </w:pPr>
+      <w:r>
+        <w:t>Внутренняя таблица AGA-8 для фиксированных составов газа доступна для вычисления стандартного объема</w:t>
+      </w:r>
+    </w:p>
+    <w:p>
+      <w:pPr>
+        <w:pStyle w:val="a7"/>
+        <w:numPr>
+          <w:ilvl w:val="0"/>
+          <w:numId w:val="20"/>
+        </w:numPr>
+      </w:pPr>
+      <w:r>
+        <w:t>Полная диагностика применения и работы для обеспечения пригодности метода калибровки и эксплуатационной пригодности</w:t>
+      </w:r>
+    </w:p>
+    <w:p>
+      <w:pPr>
+        <w:pStyle w:val="a7"/>
+        <w:numPr>
+          <w:ilvl w:val="0"/>
+          <w:numId w:val="20"/>
+        </w:numPr>
+      </w:pPr>
+      <w:r>
+        <w:t>Совместимость с ЭВМ высшего уровня и соответствие системы измерения скорости звука AGA-10</w:t>
+      </w:r>
+    </w:p>
+    <w:p>
+      <w:pPr>
+        <w:ind w:left="1211" w:firstLine="0"/>
+      </w:pPr>
+      <w:r>
+        <w:t>Характеристики:</w:t>
+      </w:r>
+    </w:p>
+    <w:p>
+      <w:pPr>
+        <w:pStyle w:val="a7"/>
+        <w:numPr>
+          <w:ilvl w:val="0"/>
+          <w:numId w:val="21"/>
+        </w:numPr>
+      </w:pPr>
+      <w:r>
+        <w:t>Диапазон потока ± 30 м/с, двунаправленный</w:t>
+      </w:r>
+    </w:p>
+    <w:p>
+      <w:pPr>
+        <w:pStyle w:val="a7"/>
+        <w:numPr>
+          <w:ilvl w:val="0"/>
+          <w:numId w:val="21"/>
+        </w:numPr>
+      </w:pPr>
+      <w:r>
+        <w:t>Минимальное давление 7…10 бар, типичное (зависит от области применения и состава газа; пластиковые трубы обеспечивают работу при атмосферном давлении)</w:t>
+      </w:r>
+    </w:p>
+    <w:p>
+      <w:pPr>
+        <w:pStyle w:val="a7"/>
+        <w:numPr>
+          <w:ilvl w:val="0"/>
+          <w:numId w:val="21"/>
+        </w:numPr>
+      </w:pPr>
+      <w:r>
+        <w:t>Размер трубы 25 мм … 1,52 м</w:t>
+      </w:r>
+    </w:p>
+    <w:p>
+      <w:pPr>
+        <w:pStyle w:val="a7"/>
+        <w:numPr>
+          <w:ilvl w:val="0"/>
+          <w:numId w:val="21"/>
+        </w:numPr>
+      </w:pPr>
+      <w:r>
+        <w:t>Стандартные выходы Ток: 4 x 4 … 20 мА, программируемый</w:t>
+      </w:r>
+    </w:p>
+    <w:p>
+      <w:pPr>
+        <w:pStyle w:val="a7"/>
+        <w:numPr>
+          <w:ilvl w:val="0"/>
+          <w:numId w:val="21"/>
+        </w:numPr>
+      </w:pPr>
+      <w:r>
+        <w:t>Расширенные выходы MODBUS</w:t>
+      </w:r>
+    </w:p>
+    <w:p>
+      <w:pPr>
+        <w:pStyle w:val="a7"/>
+        <w:numPr>
+          <w:ilvl w:val="0"/>
+          <w:numId w:val="21"/>
+        </w:numPr>
+      </w:pPr>
+      <w:r>
+        <w:t xml:space="preserve">Дисплей Корпуса IP65 (NEMA 4X) и IP66 (NEMA 7) 128 x 240 </w:t>
+      </w:r>
+      <w:proofErr w:type="spellStart"/>
+      <w:r>
+        <w:t>пикс</w:t>
+      </w:r>
+      <w:proofErr w:type="spellEnd"/>
+      <w:r>
+        <w:t>. ЖК-дисплей с фоновой подсветкой</w:t>
+      </w:r>
+    </w:p>
+    <w:p>
+      <w:pPr>
+        <w:pStyle w:val="a7"/>
+        <w:numPr>
+          <w:ilvl w:val="0"/>
+          <w:numId w:val="21"/>
+        </w:numPr>
+      </w:pPr>
+      <w:r>
+        <w:lastRenderedPageBreak/>
+        <w:t>Типичная погрешность 1…2 % от значения текущего объема</w:t>
+      </w:r>
+    </w:p>
+    <w:p>
+      <w:pPr>
+        <w:ind w:firstLine="0"/>
+        <w:rPr>
+          <w:shd w:val="clear" w:color="auto" w:fill="FFFFFF"/>
+        </w:rPr>
+      </w:pPr>
+    </w:p>
+    <w:p>
+      <w:pPr>
+        <w:rPr>
+          <w:shd w:val="clear" w:color="auto" w:fill="FFFFFF"/>
+        </w:rPr>
+      </w:pPr>
+      <w:r>
+        <w:rPr>
+          <w:shd w:val="clear" w:color="auto" w:fill="FFFFFF"/>
+        </w:rPr>
+        <w:t>Электропневматический позиционер приводных механизмов ППМ-200</w:t>
+      </w:r>
+    </w:p>
+    <w:p>
+      <w:pPr>
+        <w:rPr>
+          <w:shd w:val="clear" w:color="auto" w:fill="FFFFFF"/>
+        </w:rPr>
+      </w:pPr>
+      <w:r>
+        <w:rPr>
+          <w:shd w:val="clear" w:color="auto" w:fill="FFFFFF"/>
+        </w:rPr>
+        <w:drawing>
+          <wp:anchor distT="0" distB="0" distL="114300" distR="114300" simplePos="0" relativeHeight="251664384" behindDoc="0" locked="0" layoutInCell="1" allowOverlap="1">
+            <wp:simplePos x="0" y="0"/>
+            <wp:positionH relativeFrom="margin">
+              <wp:align>left</wp:align>
+            </wp:positionH>
+            <wp:positionV relativeFrom="paragraph">
+              <wp:posOffset>12065</wp:posOffset>
+            </wp:positionV>
+            <wp:extent cx="1924050" cy="1924050"/>
+            <wp:effectExtent l="0" t="0" r="0" b="0"/>
+            <wp:wrapSquare wrapText="bothSides"/>
+            <wp:docPr id="7" name="Рисунок 7" descr="ППМ-200 позиционер приводных механизмов (ППМ 200). Описание ..."/>
+            <wp:cNvGraphicFramePr>
+              <a:graphicFrameLocks xmlns:a="http://schemas.openxmlformats.org/drawingml/2006/main" noChangeAspect="1"/>
+            </wp:cNvGraphicFramePr>
+            <a:graphic xmlns:a="http://schemas.openxmlformats.org/drawingml/2006/main">
+              <a:graphicData uri="http://schemas.openxmlformats.org/drawingml/2006/picture">
+                <pic:pic xmlns:pic="http://schemas.openxmlformats.org/drawingml/2006/picture">
+                  <pic:nvPicPr>
+                    <pic:cNvPr id="0" name="Рисунок 2" descr="ППМ-200 позиционер приводных механизмов (ППМ 200). Описание ..."/>
+                    <pic:cNvPicPr>
+                      <a:picLocks noChangeAspect="1" noChangeArrowheads="1"/>
+                    </pic:cNvPicPr>
+                  </pic:nvPicPr>
+                  <pic:blipFill>
+                    <a:blip r:embed="rId20">
+                      <a:extLst>
+                        <a:ext uri="{28A0092B-C50C-407E-A947-70E740481C1C}">
+                          <a14:useLocalDpi xmlns:a14="http://schemas.microsoft.com/office/drawing/2010/main" val="0"/>
+                        </a:ext>
+                      </a:extLst>
+                    </a:blip>
+                    <a:srcRect/>
+                    <a:stretch>
+                      <a:fillRect/>
+                    </a:stretch>
+                  </pic:blipFill>
+                  <pic:spPr bwMode="auto">
+                    <a:xfrm>
+                      <a:off x="0" y="0"/>
+                      <a:ext cx="1924050" cy="1924050"/>
+                    </a:xfrm>
+                    <a:prstGeom prst="rect">
+                      <a:avLst/>
+                    </a:prstGeom>
+                    <a:noFill/>
+                  </pic:spPr>
+                </pic:pic>
+              </a:graphicData>
+            </a:graphic>
+            <wp14:sizeRelH relativeFrom="page">
+              <wp14:pctWidth>0</wp14:pctWidth>
+            </wp14:sizeRelH>
+            <wp14:sizeRelV relativeFrom="page">
+              <wp14:pctHeight>0</wp14:pctHeight>
+            </wp14:sizeRelV>
+          </wp:anchor>
+        </w:drawing>
+      </w:r>
+      <w:r>
+        <w:rPr>
+          <w:shd w:val="clear" w:color="auto" w:fill="FFFFFF"/>
+        </w:rPr>
+        <w:t xml:space="preserve">применяется для уменьшения рассогласования хода и повышения быстродействия </w:t>
+      </w:r>
+      <w:proofErr w:type="spellStart"/>
+      <w:r>
+        <w:rPr>
+          <w:shd w:val="clear" w:color="auto" w:fill="FFFFFF"/>
+        </w:rPr>
+        <w:t>пневмопривода</w:t>
+      </w:r>
+      <w:proofErr w:type="spellEnd"/>
+      <w:r>
+        <w:rPr>
+          <w:shd w:val="clear" w:color="auto" w:fill="FFFFFF"/>
+        </w:rPr>
+        <w:t xml:space="preserve"> посредством введения обратной связи по положению выходного органа </w:t>
+      </w:r>
+      <w:proofErr w:type="spellStart"/>
+      <w:r>
+        <w:rPr>
+          <w:shd w:val="clear" w:color="auto" w:fill="FFFFFF"/>
+        </w:rPr>
+        <w:t>пневмопривода</w:t>
+      </w:r>
+      <w:proofErr w:type="spellEnd"/>
+      <w:r>
+        <w:rPr>
+          <w:shd w:val="clear" w:color="auto" w:fill="FFFFFF"/>
+        </w:rPr>
+        <w:t xml:space="preserve">. Основная функция позиционера - обеспечение соответствия между положением рабочего органа регулирующей арматуры и величиной входного сигнала независимо от трения, гистерезиса и несбалансированных усилителей в </w:t>
+      </w:r>
+      <w:proofErr w:type="spellStart"/>
+      <w:r>
+        <w:rPr>
+          <w:shd w:val="clear" w:color="auto" w:fill="FFFFFF"/>
+        </w:rPr>
+        <w:t>пневмоприводе</w:t>
+      </w:r>
+      <w:proofErr w:type="spellEnd"/>
+      <w:r>
+        <w:rPr>
+          <w:shd w:val="clear" w:color="auto" w:fill="FFFFFF"/>
+        </w:rPr>
+        <w:t xml:space="preserve"> и арматуре.</w:t>
+      </w:r>
+    </w:p>
+    <w:p>
+      <w:pPr>
+        <w:rPr>
+          <w:shd w:val="clear" w:color="auto" w:fill="FFFFFF"/>
+        </w:rPr>
+      </w:pPr>
+      <w:r>
+        <w:rPr>
+          <w:bCs/>
+          <w:shd w:val="clear" w:color="auto" w:fill="FFFFFF"/>
+        </w:rPr>
+        <w:t>Позиционер ППМ-200</w:t>
+      </w:r>
+      <w:r>
+        <w:rPr>
+          <w:shd w:val="clear" w:color="auto" w:fill="FFFFFF"/>
+        </w:rPr>
+        <w:t xml:space="preserve"> предназначен для установки на </w:t>
+      </w:r>
+      <w:proofErr w:type="spellStart"/>
+      <w:r>
+        <w:rPr>
+          <w:shd w:val="clear" w:color="auto" w:fill="FFFFFF"/>
+        </w:rPr>
+        <w:t>пневмоприводы</w:t>
+      </w:r>
+      <w:proofErr w:type="spellEnd"/>
+      <w:r>
+        <w:rPr>
+          <w:shd w:val="clear" w:color="auto" w:fill="FFFFFF"/>
+        </w:rPr>
+        <w:t xml:space="preserve"> с линейным и угловым перемещением. Позиционер имеет уровень взрывозащиты «взрывобезопасный». Позиционер по виду взрывозащиты имеет два исполнения: «искробезопасная электрическая цепь» с маркировкой взрывозащиты 1ExibIICT6X и «взрывонепроницаемая оболочка» с маркировкой взрывозащиты 1ЕхdIICT5Gb.</w:t>
+      </w:r>
+    </w:p>
+    <w:p>
+      <w:pPr>
+        <w:rPr>
+          <w:shd w:val="clear" w:color="auto" w:fill="FFFFFF"/>
+        </w:rPr>
+      </w:pPr>
+      <w:r>
+        <w:rPr>
+          <w:shd w:val="clear" w:color="auto" w:fill="FFFFFF"/>
+        </w:rPr>
+        <w:t xml:space="preserve"> </w:t>
+      </w:r>
+      <w:r>
+        <w:rPr>
+          <w:bCs/>
+          <w:shd w:val="clear" w:color="auto" w:fill="FFFFFF"/>
+        </w:rPr>
+        <w:t>Позиционер ППМ-200</w:t>
+      </w:r>
+      <w:r>
+        <w:rPr>
+          <w:shd w:val="clear" w:color="auto" w:fill="FFFFFF"/>
+        </w:rPr>
+        <w:t xml:space="preserve"> оснащён тремя двоичными контактами-сигнализаторами: выходом сигнализации неисправности для станции управления и двумя </w:t>
+      </w:r>
+      <w:proofErr w:type="spellStart"/>
+      <w:r>
+        <w:rPr>
+          <w:shd w:val="clear" w:color="auto" w:fill="FFFFFF"/>
+        </w:rPr>
+        <w:t>программно</w:t>
+      </w:r>
+      <w:proofErr w:type="spellEnd"/>
+      <w:r>
+        <w:rPr>
+          <w:shd w:val="clear" w:color="auto" w:fill="FFFFFF"/>
+        </w:rPr>
+        <w:t xml:space="preserve"> конфигурируемыми граничными контактами для индикации конечных положений. Положение клапана через передаточный рычаг воспринимается путевым датчиком, сигнал с которого подаётся на АЦП.</w:t>
+      </w:r>
+      <w:r>
+        <w:rPr>
+          <w:shd w:val="clear" w:color="auto" w:fill="FFFFFF"/>
+        </w:rPr>
+        <w:br/>
+        <w:t>Затем эта величина с выхода АЦП поступает на микроконтроллер, где сравнивается текущий сигнал о положении клапана с сигналом задания, поступающим от регулирующего устройства, после чего величина рассогласования преобразуется в ЦАП.</w:t>
+      </w:r>
+      <w:r>
+        <w:rPr>
+          <w:shd w:val="clear" w:color="auto" w:fill="FFFFFF"/>
+        </w:rPr>
+        <w:br/>
+        <w:t xml:space="preserve">При наличии рассогласования производится управление электропневматическим преобразователем так, что подключённый к нему пневматический усилитель мощности добавляет или сбрасывает некоторую часть давления с регулирующего привода. Это приводит к тому, что плунжер клапана занимает положение, точно соответствующее величине управляющего сигнала. На выходе усилителя </w:t>
+      </w:r>
+      <w:r>
+        <w:rPr>
+          <w:shd w:val="clear" w:color="auto" w:fill="FFFFFF"/>
+        </w:rPr>
+        <w:lastRenderedPageBreak/>
+        <w:t>мощности установлен демпфирующий дроссель, который служит для замедления перемещения плунжера клапана (при необходимости).</w:t>
+      </w:r>
+    </w:p>
+    <w:p>
+      <w:pPr>
+        <w:rPr>
+          <w:shd w:val="clear" w:color="auto" w:fill="FFFFFF"/>
+        </w:rPr>
+      </w:pPr>
+      <w:r>
+        <w:rPr>
+          <w:shd w:val="clear" w:color="auto" w:fill="FFFFFF"/>
+        </w:rPr>
+        <w:t>Питающий воздух снабжает энергией пневматический усилитель мощности через стабилизатор расхода. Использование стабилизатора расхода позволяет:</w:t>
+      </w:r>
+    </w:p>
+    <w:p>
+      <w:pPr>
+        <w:pStyle w:val="a7"/>
+        <w:numPr>
+          <w:ilvl w:val="0"/>
+          <w:numId w:val="22"/>
+        </w:numPr>
+        <w:rPr>
+          <w:shd w:val="clear" w:color="auto" w:fill="FFFFFF"/>
+        </w:rPr>
+      </w:pPr>
+      <w:r>
+        <w:rPr>
+          <w:shd w:val="clear" w:color="auto" w:fill="FFFFFF"/>
+        </w:rPr>
+        <w:t>улучшить характеристику узла «сопло-заслонка»;</w:t>
+      </w:r>
+    </w:p>
+    <w:p>
+      <w:pPr>
+        <w:pStyle w:val="a7"/>
+        <w:numPr>
+          <w:ilvl w:val="0"/>
+          <w:numId w:val="22"/>
+        </w:numPr>
+        <w:rPr>
+          <w:shd w:val="clear" w:color="auto" w:fill="FFFFFF"/>
+        </w:rPr>
+      </w:pPr>
+      <w:r>
+        <w:rPr>
+          <w:shd w:val="clear" w:color="auto" w:fill="FFFFFF"/>
+        </w:rPr>
+        <w:t>использовать питание воздуха давлением от 140 кПа до 600 кПа.</w:t>
+      </w:r>
+    </w:p>
+    <w:p>
+      <w:pPr>
+        <w:rPr>
+          <w:shd w:val="clear" w:color="auto" w:fill="FFFFFF"/>
+        </w:rPr>
+      </w:pPr>
+    </w:p>
+    <w:p>
+      <w:pPr>
+        <w:rPr>
+          <w:lang w:eastAsia="ru-RU"/>
+        </w:rPr>
+      </w:pPr>
+    </w:p>
+    <w:p>
+      <w:pPr>
+        <w:rPr>
+          <w:bCs/>
+        </w:rPr>
+      </w:pPr>
+      <w:r>
+        <w:rPr>
+          <w:bCs/>
+        </w:rPr>
+        <w:t xml:space="preserve">Клапан чугунный односедельный фланцевый </w:t>
+      </w:r>
+      <w:proofErr w:type="spellStart"/>
+      <w:r>
+        <w:rPr>
+          <w:bCs/>
+        </w:rPr>
+        <w:t>КЗРр</w:t>
+      </w:r>
+      <w:proofErr w:type="spellEnd"/>
+      <w:r>
+        <w:rPr>
+          <w:bCs/>
+        </w:rPr>
+        <w:t xml:space="preserve"> 25ч945п ДУ-40</w:t>
+      </w:r>
+    </w:p>
+    <w:p>
+      <w:r>
+        <w:rPr>
+          <w:shd w:val="clear" w:color="auto" w:fill="FFFFFF"/>
+        </w:rPr>
+        <w:drawing>
+          <wp:anchor distT="0" distB="0" distL="114300" distR="114300" simplePos="0" relativeHeight="251666432" behindDoc="0" locked="0" layoutInCell="1" allowOverlap="1">
+            <wp:simplePos x="0" y="0"/>
+            <wp:positionH relativeFrom="margin">
+              <wp:align>left</wp:align>
+            </wp:positionH>
+            <wp:positionV relativeFrom="paragraph">
+              <wp:posOffset>6350</wp:posOffset>
+            </wp:positionV>
+            <wp:extent cx="1304925" cy="2118995"/>
+            <wp:effectExtent l="0" t="0" r="9525" b="0"/>
+            <wp:wrapSquare wrapText="bothSides"/>
+            <wp:docPr id="5" name="Рисунок 5" descr="Клапан чугунный односедельный фланцевый КЗРр 25ч945п ДУ-40"/>
+            <wp:cNvGraphicFramePr>
+              <a:graphicFrameLocks xmlns:a="http://schemas.openxmlformats.org/drawingml/2006/main" noChangeAspect="1"/>
+            </wp:cNvGraphicFramePr>
+            <a:graphic xmlns:a="http://schemas.openxmlformats.org/drawingml/2006/main">
+              <a:graphicData uri="http://schemas.openxmlformats.org/drawingml/2006/picture">
+                <pic:pic xmlns:pic="http://schemas.openxmlformats.org/drawingml/2006/picture">
+                  <pic:nvPicPr>
+                    <pic:cNvPr id="0" name="Рисунок 4" descr="Клапан чугунный односедельный фланцевый КЗРр 25ч945п ДУ-40"/>
+                    <pic:cNvPicPr>
+                      <a:picLocks noChangeAspect="1" noChangeArrowheads="1"/>
+                    </pic:cNvPicPr>
+                  </pic:nvPicPr>
+                  <pic:blipFill>
+                    <a:blip r:embed="rId21" cstate="print">
+                      <a:extLst>
+                        <a:ext uri="{28A0092B-C50C-407E-A947-70E740481C1C}">
+                          <a14:useLocalDpi xmlns:a14="http://schemas.microsoft.com/office/drawing/2010/main" val="0"/>
+                        </a:ext>
+                      </a:extLst>
+                    </a:blip>
+                    <a:srcRect/>
+                    <a:stretch>
+                      <a:fillRect/>
+                    </a:stretch>
+                  </pic:blipFill>
+                  <pic:spPr bwMode="auto">
+                    <a:xfrm>
+                      <a:off x="0" y="0"/>
+                      <a:ext cx="1304925" cy="2118995"/>
+                    </a:xfrm>
+                    <a:prstGeom prst="rect">
+                      <a:avLst/>
+                    </a:prstGeom>
+                    <a:noFill/>
+                  </pic:spPr>
+                </pic:pic>
+              </a:graphicData>
+            </a:graphic>
+            <wp14:sizeRelH relativeFrom="page">
+              <wp14:pctWidth>0</wp14:pctWidth>
+            </wp14:sizeRelH>
+            <wp14:sizeRelV relativeFrom="page">
+              <wp14:pctHeight>0</wp14:pctHeight>
+            </wp14:sizeRelV>
+          </wp:anchor>
+        </w:drawing>
+      </w:r>
+      <w:r>
+        <w:rPr>
+          <w:shd w:val="clear" w:color="auto" w:fill="FFFFFF"/>
+        </w:rPr>
+        <w:t>Клапаны предназначены для установки в качестве регулирующих органов в системах автоматического регулирования технологических процессов.</w:t>
+      </w:r>
+    </w:p>
+    <w:p>
+      <w:pPr>
+        <w:rPr>
+          <w:shd w:val="clear" w:color="auto" w:fill="FFFFFF"/>
+        </w:rPr>
+      </w:pPr>
+      <w:r>
+        <w:rPr>
+          <w:shd w:val="clear" w:color="auto" w:fill="FFFFFF"/>
+        </w:rPr>
+        <w:t>Клапаны должны комплектоваться ЭИМ общепромышленного исполнения. Клапаны, предназначенные для взрывопожароопасных сред, должны комплектоваться ЭИМ во взрывозащищенном исполнении.</w:t>
+      </w:r>
+    </w:p>
+    <w:p>
+      <w:pPr>
+        <w:rPr>
+          <w:shd w:val="clear" w:color="auto" w:fill="FFFFFF"/>
+        </w:rPr>
+      </w:pPr>
+      <w:proofErr w:type="gramStart"/>
+      <w:r>
+        <w:rPr>
+          <w:shd w:val="clear" w:color="auto" w:fill="FFFFFF"/>
+        </w:rPr>
+        <w:t>Клапаны</w:t>
+      </w:r>
+      <w:proofErr w:type="gramEnd"/>
+      <w:r>
+        <w:rPr>
+          <w:shd w:val="clear" w:color="auto" w:fill="FFFFFF"/>
+        </w:rPr>
+        <w:t xml:space="preserve"> разгруженные по давлению (разгруженный дроссельный узел) выдерживают больший перепад давления, что даёт возможность устанавливать на них приводы с меньшим усилием.</w:t>
+      </w:r>
+      <w:r>
+        <w:t xml:space="preserve"> </w:t>
+      </w:r>
+      <w:proofErr w:type="gramStart"/>
+      <w:r>
+        <w:rPr>
+          <w:shd w:val="clear" w:color="auto" w:fill="FFFFFF"/>
+        </w:rPr>
+        <w:t>Клапаны</w:t>
+      </w:r>
+      <w:proofErr w:type="gramEnd"/>
+      <w:r>
+        <w:rPr>
+          <w:shd w:val="clear" w:color="auto" w:fill="FFFFFF"/>
+        </w:rPr>
+        <w:t xml:space="preserve"> разгруженные по давлению (разгруженный дроссельный узел) выдерживают больший перепад давления, что даёт возможность устанавливать на них приводы с меньшим усилием.</w:t>
+      </w:r>
+    </w:p>
+    <w:p>
+      <w:pPr>
+        <w:rPr>
+          <w:shd w:val="clear" w:color="auto" w:fill="FFFFFF"/>
+        </w:rPr>
+      </w:pPr>
+      <w:r>
+        <w:rPr>
+          <w:shd w:val="clear" w:color="auto" w:fill="FFFFFF"/>
+        </w:rPr>
+        <w:t>Технические характеристики</w:t>
+      </w:r>
+    </w:p>
+    <w:p>
+      <w:pPr>
+        <w:rPr>
+          <w:shd w:val="clear" w:color="auto" w:fill="FFFFFF"/>
+        </w:rPr>
+      </w:pPr>
+      <w:r>
+        <w:rPr>
+          <w:shd w:val="clear" w:color="auto" w:fill="FFFFFF"/>
+        </w:rPr>
+        <w:t xml:space="preserve">Максимальное давление: 16атм; Условная пропускная способность </w:t>
+      </w:r>
+      <w:r>
+        <w:rPr>
+          <w:bCs/>
+          <w:shd w:val="clear" w:color="auto" w:fill="FFFFFF"/>
+        </w:rPr>
+        <w:t xml:space="preserve">МПа (кгс/см2) </w:t>
+      </w:r>
+      <w:r>
+        <w:rPr>
+          <w:shd w:val="clear" w:color="auto" w:fill="FFFFFF"/>
+        </w:rPr>
+        <w:t>1,6 (16); Рабочая температура: -15 +150°С; Рабочая среда: жидкие и газообразные среды, нейтральные к материалам клапана; Материал корпуса: чугун; Уплотнение в затворе: металл по металлу; Присоединение: фланцевое.</w:t>
+      </w:r>
+    </w:p>
+    <w:p/>
+    <w:p>
+      <w:r>
+        <w:t>ПЛК SIMATIC S7-1500</w:t>
+      </w:r>
+    </w:p>
+    <w:p>
+      <w:r>
+        <w:lastRenderedPageBreak/>
+        <w:t xml:space="preserve"> SIMATIC S7-300 – это Универсальная масштабируемая система модульного типа со степенью защиты IP20. Эффективное решение для систем автоматизации циклических производств. Контроллер характеризуется высокими показателями </w:t>
+      </w:r>
+      <w:r>
+        <w:rPr>
+          <w:noProof/>
+          <w:lang w:eastAsia="ru-RU"/>
+        </w:rPr>
+        <w:drawing>
+          <wp:anchor distT="0" distB="0" distL="114300" distR="114300" simplePos="0" relativeHeight="251665408" behindDoc="0" locked="0" layoutInCell="1" allowOverlap="1">
+            <wp:simplePos x="0" y="0"/>
+            <wp:positionH relativeFrom="column">
+              <wp:posOffset>3810</wp:posOffset>
+            </wp:positionH>
+            <wp:positionV relativeFrom="paragraph">
+              <wp:posOffset>923925</wp:posOffset>
+            </wp:positionV>
+            <wp:extent cx="2070100" cy="1552575"/>
+            <wp:effectExtent l="0" t="0" r="6350" b="9525"/>
+            <wp:wrapSquare wrapText="bothSides"/>
+            <wp:docPr id="2" name="Рисунок 2" descr="Микроконтроллеры SIMATIC S7-1500"/>
+            <wp:cNvGraphicFramePr>
+              <a:graphicFrameLocks xmlns:a="http://schemas.openxmlformats.org/drawingml/2006/main" noChangeAspect="1"/>
+            </wp:cNvGraphicFramePr>
+            <a:graphic xmlns:a="http://schemas.openxmlformats.org/drawingml/2006/main">
+              <a:graphicData uri="http://schemas.openxmlformats.org/drawingml/2006/picture">
+                <pic:pic xmlns:pic="http://schemas.openxmlformats.org/drawingml/2006/picture">
+                  <pic:nvPicPr>
+                    <pic:cNvPr id="0" name="Рисунок 3" descr="Микроконтроллеры SIMATIC S7-1500"/>
+                    <pic:cNvPicPr>
+                      <a:picLocks noChangeAspect="1" noChangeArrowheads="1"/>
+                    </pic:cNvPicPr>
+                  </pic:nvPicPr>
+                  <pic:blipFill>
+                    <a:blip r:embed="rId22">
+                      <a:extLst>
+                        <a:ext uri="{28A0092B-C50C-407E-A947-70E740481C1C}">
+                          <a14:useLocalDpi xmlns:a14="http://schemas.microsoft.com/office/drawing/2010/main" val="0"/>
+                        </a:ext>
+                      </a:extLst>
+                    </a:blip>
+                    <a:srcRect/>
+                    <a:stretch>
+                      <a:fillRect/>
+                    </a:stretch>
+                  </pic:blipFill>
+                  <pic:spPr bwMode="auto">
+                    <a:xfrm>
+                      <a:off x="0" y="0"/>
+                      <a:ext cx="2070100" cy="1552575"/>
+                    </a:xfrm>
+                    <a:prstGeom prst="rect">
+                      <a:avLst/>
+                    </a:prstGeom>
+                    <a:noFill/>
+                  </pic:spPr>
+                </pic:pic>
+              </a:graphicData>
+            </a:graphic>
+            <wp14:sizeRelH relativeFrom="page">
+              <wp14:pctWidth>0</wp14:pctWidth>
+            </wp14:sizeRelH>
+            <wp14:sizeRelV relativeFrom="page">
+              <wp14:pctHeight>0</wp14:pctHeight>
+            </wp14:sizeRelV>
+          </wp:anchor>
+        </w:drawing>
+      </w:r>
+      <w:r>
+        <w:t>производительности и максимальным удобством в эксплуатации. Высокая востребованность оборудования представленной серии объясняется оперативностью выполнения команд, наличием новых языковых расширений, оптимальными процессами генерирования программных кодов и применением новых типов данных. К мощным коммуникационным возможностям SIMATIC S7-1500 относятся PROFINET IO, опциональный дополнительный интерфейс PROFINET, а также возможность эффективного расширение коммуникационными модулями для подключения к промышленным сетям или в целях обмена данными через соединения.</w:t>
+      </w:r>
+    </w:p>
+    <w:p>
+      <w:r>
+        <w:t>Благодаря модульной конструкции SIMATIC S7-1500 может использоваться в целях автоматизации различных процессов циклического типа в ряде промышленных секторов. Рентабельность решений достигается за счет модульности конструкций, естественного охлаждения и поддержки систем локального и распределенного ввода-вывода.</w:t>
+      </w:r>
+    </w:p>
+    <w:p>
+      <w:r>
+        <w:t>Система новых миниатюрных модульных контроллеров SIMATIC S7-1500 включает:</w:t>
+      </w:r>
+    </w:p>
+    <w:p>
+      <w:r>
+        <w:t xml:space="preserve">Центральный процессор: на первом этапе в оборудовании может применяться один из трех центральных процессоров, имеющих встроенный </w:t>
+      </w:r>
+      <w:r>
+        <w:t>интерфейс PROFINET</w:t>
+      </w:r>
+      <w:r>
+        <w:t>, PROFINET и PROFIBUS.</w:t>
+      </w:r>
+    </w:p>
+    <w:p>
+      <w:pPr>
+        <w:pStyle w:val="a7"/>
+        <w:numPr>
+          <w:ilvl w:val="0"/>
+          <w:numId w:val="23"/>
+        </w:numPr>
+      </w:pPr>
+      <w:r>
+        <w:t>Сигнальные модули ввода/вывода дискретных/аналоговых сигналов.</w:t>
+      </w:r>
+    </w:p>
+    <w:p>
+      <w:pPr>
+        <w:pStyle w:val="a7"/>
+        <w:numPr>
+          <w:ilvl w:val="0"/>
+          <w:numId w:val="23"/>
+        </w:numPr>
+      </w:pPr>
+      <w:r>
+        <w:t>Технологические модули, которые могут использоваться, к примеру, для скоростного счета, обнаружения конкретной заданной позиции или достоверного измерения.</w:t>
+      </w:r>
+    </w:p>
+    <w:p>
+      <w:pPr>
+        <w:pStyle w:val="a7"/>
+        <w:numPr>
+          <w:ilvl w:val="0"/>
+          <w:numId w:val="23"/>
+        </w:numPr>
+        <w:rPr>
+          <w:color w:val="484848"/>
+          <w:sz w:val="36"/>
+        </w:rPr>
+      </w:pPr>
+      <w:r>
+        <w:lastRenderedPageBreak/>
+        <w:t>Коммуникационные модули и процессоры для получения коммуникационных интерфейсов дополнительного порядка.</w:t>
+      </w:r>
+    </w:p>
+    <w:p>
+      <w:pPr>
+        <w:rPr>
+          <w:sz w:val="36"/>
+        </w:rPr>
+      </w:pPr>
+      <w:r>
+        <w:t>Функции SIMATIC S7-1500</w:t>
+      </w:r>
+    </w:p>
+    <w:p>
+      <w:pPr>
+        <w:pStyle w:val="a7"/>
+        <w:numPr>
+          <w:ilvl w:val="0"/>
+          <w:numId w:val="23"/>
+        </w:numPr>
+      </w:pPr>
+      <w:r>
+        <w:t>Высокая производительность, выражающаяся в возможности оперативного выполнения команд, также предусмотрены новые языковые расширения и типы данных. Сокращенное время реакции за счет рационально оптимизированного генерирования программных кодов.</w:t>
+      </w:r>
+    </w:p>
+    <w:p>
+      <w:pPr>
+        <w:pStyle w:val="a7"/>
+        <w:numPr>
+          <w:ilvl w:val="0"/>
+          <w:numId w:val="23"/>
+        </w:numPr>
+      </w:pPr>
+      <w:r>
+        <w:t xml:space="preserve">Простота и оперативность программирования последовательностей управления конкретным перемещением с применением </w:t>
+      </w:r>
+      <w:proofErr w:type="spellStart"/>
+      <w:r>
+        <w:t>PLCopen</w:t>
+      </w:r>
+      <w:proofErr w:type="spellEnd"/>
+      <w:r>
+        <w:t xml:space="preserve"> </w:t>
+      </w:r>
+      <w:proofErr w:type="spellStart"/>
+      <w:r>
+        <w:t>Motion</w:t>
+      </w:r>
+      <w:proofErr w:type="spellEnd"/>
+      <w:r>
+        <w:t> блоков стандартного типа.</w:t>
+      </w:r>
+    </w:p>
+    <w:p>
+      <w:pPr>
+        <w:pStyle w:val="a7"/>
+        <w:numPr>
+          <w:ilvl w:val="0"/>
+          <w:numId w:val="23"/>
+        </w:numPr>
+      </w:pPr>
+      <w:r>
+        <w:t>Удобный в использовании инструментарий для диагностики и выполнения пуско-наладочных работ.</w:t>
+      </w:r>
+    </w:p>
+    <w:p>
+      <w:pPr>
+        <w:pStyle w:val="a7"/>
+        <w:numPr>
+          <w:ilvl w:val="0"/>
+          <w:numId w:val="23"/>
+        </w:numPr>
+      </w:pPr>
+      <w:r>
+        <w:t>Формирование аварийных сообщений в автоматическом режиме и их последующее проектирование на человеко-машинный интерфейс.</w:t>
+      </w:r>
+    </w:p>
+    <w:p>
+      <w:pPr>
+        <w:pStyle w:val="a7"/>
+        <w:numPr>
+          <w:ilvl w:val="0"/>
+          <w:numId w:val="23"/>
+        </w:numPr>
+      </w:pPr>
+      <w:r>
+        <w:t>Изохронный режим: оперативная синхронизация процессов по сбору данных в распределенной системе, их последующая передачи и реализация программы в PROFIBUS или PROFINET с постоянным временем цикла шины, т.е. сбор, обработка и выдача входных сигналов осуществляется через одинаковые промежутки времени.</w:t>
+      </w:r>
+    </w:p>
+    <w:p>
+      <w:pPr>
+        <w:pStyle w:val="a7"/>
+        <w:numPr>
+          <w:ilvl w:val="0"/>
+          <w:numId w:val="23"/>
+        </w:numPr>
+      </w:pPr>
+      <w:r>
+        <w:t>Возможность увеличения объема продукции с сохранением показателей ее высокого качества достигается за счет способности SIMATIC S7-1500 выполнять высокоскоростную обработку данных и получать максимальную точность/</w:t>
+      </w:r>
+      <w:proofErr w:type="spellStart"/>
+      <w:r>
+        <w:t>воспроизводимость</w:t>
+      </w:r>
+      <w:proofErr w:type="spellEnd"/>
+      <w:r>
+        <w:t xml:space="preserve"> сигналов.</w:t>
+      </w:r>
+    </w:p>
+    <w:p>
+      <w:pPr>
+        <w:pStyle w:val="a7"/>
+        <w:numPr>
+          <w:ilvl w:val="0"/>
+          <w:numId w:val="23"/>
+        </w:numPr>
+      </w:pPr>
+      <w:r>
+        <w:t>Полный набор компонентов и составляющих программ, оптимизированных для решения задач управления перемещением, скоростного управления и т.д.</w:t>
+      </w:r>
+    </w:p>
+    <w:p>
+      <w:pPr>
+        <w:pStyle w:val="a7"/>
+        <w:numPr>
+          <w:ilvl w:val="0"/>
+          <w:numId w:val="23"/>
+        </w:numPr>
+      </w:pPr>
+      <w:r>
+        <w:t>Высоконадежная парольная защита ноу-хау от риска несанкционированного считывания.</w:t>
+      </w:r>
+    </w:p>
+    <w:p>
+      <w:pPr>
+        <w:pStyle w:val="a7"/>
+        <w:numPr>
+          <w:ilvl w:val="0"/>
+          <w:numId w:val="23"/>
+        </w:numPr>
+      </w:pPr>
+      <w:r>
+        <w:lastRenderedPageBreak/>
+        <w:t>Защита от несанкционированного копирования.</w:t>
+      </w:r>
+    </w:p>
+    <w:p>
+      <w:pPr>
+        <w:pStyle w:val="a7"/>
+        <w:numPr>
+          <w:ilvl w:val="0"/>
+          <w:numId w:val="23"/>
+        </w:numPr>
+      </w:pPr>
+      <w:r>
+        <w:t>Успешно реализованная концепция 4-уровневой идентификации пользователей.</w:t>
+      </w:r>
+    </w:p>
+    <w:p>
+      <w:pPr>
+        <w:pStyle w:val="a7"/>
+        <w:numPr>
+          <w:ilvl w:val="0"/>
+          <w:numId w:val="23"/>
+        </w:numPr>
+      </w:pPr>
+      <w:r>
+        <w:t>Встроенная системная диагностика.</w:t>
+      </w:r>
+    </w:p>
+    <w:p>
+      <w:pPr>
+        <w:pStyle w:val="a7"/>
+        <w:numPr>
+          <w:ilvl w:val="0"/>
+          <w:numId w:val="23"/>
+        </w:numPr>
+        <w:rPr>
+          <w:lang w:val="en-US"/>
+        </w:rPr>
+      </w:pPr>
+      <w:r>
+        <w:t>Конфигурирование</w:t>
+      </w:r>
+      <w:r>
+        <w:rPr>
+          <w:lang w:val="en-US"/>
+        </w:rPr>
+        <w:t xml:space="preserve"> </w:t>
+      </w:r>
+      <w:r>
+        <w:t>в</w:t>
+      </w:r>
+      <w:r>
+        <w:rPr>
+          <w:lang w:val="en-US"/>
+        </w:rPr>
+        <w:t> SIMATIC STEP 7 Professional V12.</w:t>
+      </w:r>
+    </w:p>
+    <w:p>
+      <w:pPr>
+        <w:pStyle w:val="a7"/>
+        <w:numPr>
+          <w:ilvl w:val="0"/>
+          <w:numId w:val="23"/>
+        </w:numPr>
+      </w:pPr>
+      <w:r>
+        <w:t>Высокая совместимость.</w:t>
+      </w:r>
+    </w:p>
+    <w:p>
+      <w:pPr>
+        <w:pStyle w:val="a7"/>
+        <w:numPr>
+          <w:ilvl w:val="0"/>
+          <w:numId w:val="23"/>
+        </w:numPr>
+        <w:rPr>
+          <w:lang w:val="en-US"/>
+        </w:rPr>
+      </w:pPr>
+      <w:r>
+        <w:t>Карта</w:t>
+      </w:r>
+      <w:r>
+        <w:rPr>
+          <w:lang w:val="en-US"/>
+        </w:rPr>
+        <w:t xml:space="preserve"> </w:t>
+      </w:r>
+      <w:r>
+        <w:t>памяти</w:t>
+      </w:r>
+      <w:r>
+        <w:rPr>
+          <w:lang w:val="en-US"/>
+        </w:rPr>
+        <w:t xml:space="preserve"> SIMATIC memory card.</w:t>
+      </w:r>
+    </w:p>
+    <w:p>
+      <w:pPr>
+        <w:pStyle w:val="a7"/>
+        <w:numPr>
+          <w:ilvl w:val="0"/>
+          <w:numId w:val="23"/>
+        </w:numPr>
+      </w:pPr>
+      <w:r>
+        <w:t xml:space="preserve">Соответствие требованиям международных и национальных стандартов, к которым причислены: </w:t>
+      </w:r>
+      <w:proofErr w:type="spellStart"/>
+      <w:r>
+        <w:t>cULus</w:t>
+      </w:r>
+      <w:proofErr w:type="spellEnd"/>
+      <w:r>
+        <w:t>, </w:t>
+      </w:r>
+      <w:proofErr w:type="spellStart"/>
+      <w:r>
+        <w:t>cULus</w:t>
+      </w:r>
+      <w:proofErr w:type="spellEnd"/>
+      <w:r>
+        <w:t xml:space="preserve"> для зон повышенной опасности, FM, ATEX для установок 24В, CE, C-TICK, KCC.</w:t>
+      </w:r>
+    </w:p>
+    <w:p/>
+    <w:p/>
+    <w:p>
+      <w:pPr>
+        <w:pStyle w:val="a3"/>
+      </w:pPr>
+      <w:bookmarkStart w:id="5" w:name="_Toc104230572"/>
+      <w:r>
+        <w:t>5.6 Протоколы обмена данных</w:t>
+      </w:r>
+      <w:bookmarkEnd w:id="5"/>
+    </w:p>
+    <w:p>
+      <w:r>
+        <w:t>…</w:t>
+      </w:r>
+    </w:p>
+    <w:p>
+      <w:pPr>
+        <w:pStyle w:val="a3"/>
+      </w:pPr>
+      <w:bookmarkStart w:id="6" w:name="_Toc104230573"/>
+      <w:r>
+        <w:t>5.7 Описание монтажной схемы (схемы внешних соединений)</w:t>
+      </w:r>
+      <w:bookmarkEnd w:id="6"/>
+    </w:p>
+    <w:p>
+      <w:r>
+        <w:t>…</w:t>
+      </w:r>
+    </w:p>
+    <w:p>
+      <w:pPr>
+        <w:pStyle w:val="a3"/>
+      </w:pPr>
+      <w:r>
+        <w:t>5.8 Организация монтажа, ремонта и обслуживания средств измерения и автоматизации.</w:t>
+      </w:r>
+    </w:p>
+    <w:p>
+      <w:r>
+        <w:t>…</w:t>
+      </w:r>
+    </w:p>
+    <w:p>
+      <w:bookmarkStart w:id="7" w:name="_GoBack"/>
+      <w:bookmarkEnd w:id="7"/>
+    </w:p>
+    <w:p/>
+    <w:p>
+      <w:pPr>
+        <w:spacing w:after="160" w:line="256" w:lineRule="auto"/>
+        <w:ind w:firstLine="0"/>
+        <w:jc w:val="left"/>
+      </w:pPr>
+    </w:p>
+    <w:p>
+      <w:pPr>
+        <w:spacing w:after="160" w:line="256" w:lineRule="auto"/>
+        <w:ind w:firstLine="0"/>
+        <w:jc w:val="left"/>
+      </w:pPr>
+    </w:p>
+    <w:p>
+      <w:pPr>
+        <w:spacing w:after="160" w:line="256" w:lineRule="auto"/>
+        <w:ind w:firstLine="0"/>
+        <w:jc w:val="left"/>
+      </w:pPr>
+    </w:p>
+    <w:p>
+      <w:pPr>
+        <w:spacing w:after="160" w:line="256" w:lineRule="auto"/>
+        <w:ind w:firstLine="0"/>
+        <w:jc w:val="left"/>
+      </w:pPr>
       <w:r>
         <w:br w:type="page"/>
       </w:r>
@@ -5176,9 +7377,1043 @@
       </w:r>
     </w:p>
     <w:p>
-      <w:pPr>
-        <w:ind w:firstLine="0"/>
-      </w:pPr>
+      <w:r>
+        <w:t xml:space="preserve">Помещение находится на </w:t>
+      </w:r>
+      <w:r>
+        <w:t>первом</w:t>
+      </w:r>
+      <w:r>
+        <w:t xml:space="preserve"> этаже </w:t>
+      </w:r>
+      <w:r>
+        <w:t>двухэтажного здания, общая площадь 203</w:t>
+      </w:r>
+      <w:r>
+        <w:t xml:space="preserve"> м</w:t>
+      </w:r>
+      <w:r>
+        <w:rPr>
+          <w:vertAlign w:val="superscript"/>
+        </w:rPr>
+        <w:t>2</w:t>
+      </w:r>
+      <w:r>
+        <w:t>, окна с двойным остекленеем, что способствует улучшению естественной вентиляции и предотвращает проникновение влаги.</w:t>
+      </w:r>
+    </w:p>
+    <w:p>
+      <w:r>
+        <w:t xml:space="preserve">Оптимальная температура 20 </w:t>
+      </w:r>
+      <w:r>
+        <w:rPr>
+          <w:u w:val="single"/>
+        </w:rPr>
+        <w:t>+</w:t>
+      </w:r>
+      <w:r>
+        <w:t xml:space="preserve"> </w:t>
+      </w:r>
+      <w:r>
+        <w:t>С.</w:t>
+      </w:r>
+    </w:p>
+    <w:p>
+      <w:r>
+        <w:t xml:space="preserve">Влажность 55 </w:t>
+      </w:r>
+      <w:r>
+        <w:sym w:font="Symbol" w:char="F0B1"/>
+      </w:r>
+      <w:r>
+        <w:t xml:space="preserve"> 5 %.</w:t>
+      </w:r>
+    </w:p>
+    <w:p>
+      <w:r>
+        <w:t>Атмосферное давление 760 ± 50 мм.</w:t>
+      </w:r>
+      <w:r>
+        <w:t xml:space="preserve"> </w:t>
+      </w:r>
+      <w:r>
+        <w:t>рт.</w:t>
+      </w:r>
+      <w:r>
+        <w:t xml:space="preserve"> </w:t>
+      </w:r>
+      <w:r>
+        <w:t>ст.</w:t>
+      </w:r>
+    </w:p>
+    <w:p>
+      <w:pPr>
+        <w:rPr>
+          <w:rFonts w:eastAsia="Times New Roman"/>
+          <w:lang w:eastAsia="ru-RU"/>
+        </w:rPr>
+      </w:pPr>
+      <w:r>
+        <w:rPr>
+          <w:rFonts w:eastAsia="Times New Roman"/>
+          <w:lang w:eastAsia="ru-RU"/>
+        </w:rPr>
+        <w:t>К работе допускаются люди,</w:t>
+      </w:r>
+      <w:r>
+        <w:t> </w:t>
+      </w:r>
+      <w:r>
+        <w:rPr>
+          <w:rFonts w:eastAsia="Times New Roman"/>
+          <w:lang w:eastAsia="ru-RU"/>
+        </w:rPr>
+        <w:t xml:space="preserve">изучившие инструкцию по эксплуатации установки и прошедшие инструктаж по </w:t>
+      </w:r>
+      <w:r>
+        <w:rPr>
+          <w:rFonts w:eastAsia="Times New Roman"/>
+          <w:lang w:eastAsia="ru-RU"/>
+        </w:rPr>
+        <w:t>технике безопасности</w:t>
+      </w:r>
+      <w:r>
+        <w:rPr>
+          <w:rFonts w:eastAsia="Times New Roman"/>
+          <w:lang w:eastAsia="ru-RU"/>
+        </w:rPr>
+        <w:t xml:space="preserve"> на рабочем месте.</w:t>
+      </w:r>
+    </w:p>
+    <w:p>
+      <w:pPr>
+        <w:rPr>
+          <w:rFonts w:eastAsia="Times New Roman"/>
+          <w:lang w:eastAsia="ru-RU"/>
+        </w:rPr>
+      </w:pPr>
+      <w:r>
+        <w:rPr>
+          <w:rFonts w:eastAsia="Times New Roman"/>
+          <w:lang w:eastAsia="ru-RU"/>
+        </w:rPr>
+        <w:t xml:space="preserve">ответственность за соблюдение </w:t>
+      </w:r>
+      <w:r>
+        <w:rPr>
+          <w:rFonts w:eastAsia="Times New Roman"/>
+          <w:lang w:eastAsia="ru-RU"/>
+        </w:rPr>
+        <w:t>техники</w:t>
+      </w:r>
+      <w:r>
+        <w:rPr>
+          <w:rFonts w:eastAsia="Times New Roman"/>
+          <w:lang w:eastAsia="ru-RU"/>
+        </w:rPr>
+        <w:t xml:space="preserve"> безопасности</w:t>
+      </w:r>
+      <w:r>
+        <w:rPr>
+          <w:rFonts w:eastAsia="Times New Roman"/>
+          <w:lang w:eastAsia="ru-RU"/>
+        </w:rPr>
+        <w:t xml:space="preserve"> лежит на начальнике цеха (участка) и персонале.</w:t>
+      </w:r>
+    </w:p>
+    <w:p>
+      <w:pPr>
+        <w:rPr>
+          <w:rFonts w:eastAsia="Times New Roman"/>
+          <w:lang w:eastAsia="ru-RU"/>
+        </w:rPr>
+      </w:pPr>
+      <w:r>
+        <w:t>Оптимальные нормы</w:t>
+      </w:r>
+      <w:r>
+        <w:t xml:space="preserve"> при холодном и переходном периоде года и легкой категории работ:</w:t>
+      </w:r>
+    </w:p>
+    <w:p>
+      <w:r>
+        <w:t xml:space="preserve">температура </w:t>
+      </w:r>
+      <w:r>
+        <w:rPr>
+          <w:i/>
+          <w:lang w:val="en-US"/>
+        </w:rPr>
+        <w:t>t</w:t>
+      </w:r>
+      <w:r>
+        <w:t xml:space="preserve"> = 20 - 25°С относительная влажность</w:t>
+      </w:r>
+      <w:r>
+        <w:rPr>
+          <w:i/>
+        </w:rPr>
+        <w:t xml:space="preserve"> </w:t>
+      </w:r>
+      <w:r>
+        <w:rPr>
+          <w:i/>
+          <w:lang w:val="en-US"/>
+        </w:rPr>
+        <w:t>j</w:t>
+      </w:r>
+      <w:r>
+        <w:t xml:space="preserve"> = 40-60%,</w:t>
+      </w:r>
+    </w:p>
+    <w:p>
+      <w:r>
+        <w:t xml:space="preserve">в теплый период: </w:t>
+      </w:r>
+      <w:r>
+        <w:rPr>
+          <w:i/>
+          <w:lang w:val="en-US"/>
+        </w:rPr>
+        <w:t>t</w:t>
+      </w:r>
+      <w:r>
+        <w:t xml:space="preserve"> = 25 °С</w:t>
+      </w:r>
+      <w:r>
+        <w:t xml:space="preserve">, </w:t>
+      </w:r>
+      <w:r>
+        <w:rPr>
+          <w:i/>
+          <w:lang w:val="en-US"/>
+        </w:rPr>
+        <w:t>j</w:t>
+      </w:r>
+      <w:r>
+        <w:t xml:space="preserve"> = 40 - 60%</w:t>
+      </w:r>
+    </w:p>
+    <w:p>
+      <w:r>
+        <w:t>Освещение помещения пункта управления</w:t>
+      </w:r>
+    </w:p>
+    <w:p>
+      <w:r>
+        <w:t>Помещение помещения пункта управления имеет размеры:</w:t>
+      </w:r>
+    </w:p>
+    <w:p>
+      <w:r>
+        <w:t>длина – 21</w:t>
+      </w:r>
+      <w:r>
+        <w:t xml:space="preserve"> м;</w:t>
+      </w:r>
+    </w:p>
+    <w:p>
+      <w:r>
+        <w:t>ширина – 9,6</w:t>
+      </w:r>
+      <w:r>
+        <w:t xml:space="preserve"> м;</w:t>
+      </w:r>
+    </w:p>
+    <w:p>
+      <w:r>
+        <w:t>высота - 3,6 м.</w:t>
+      </w:r>
+    </w:p>
+    <w:p>
+      <w:r>
+        <w:t>Освещение боковое, одностороннее, остекление вертикальное, рамы деревянные двойные.</w:t>
+      </w:r>
+    </w:p>
+    <w:p>
+      <w:r>
+        <w:t>Определим необходимую площадь световых проемов:</w:t>
+      </w:r>
+    </w:p>
+    <w:bookmarkStart w:id="8" w:name="_Toc104230576"/>
+    <w:bookmarkStart w:id="9" w:name="_Toc104228905"/>
+    <w:bookmarkStart w:id="10" w:name="_Toc104227061"/>
+    <w:bookmarkStart w:id="11" w:name="_Toc104227001"/>
+    <w:bookmarkStart w:id="12" w:name="_Toc104226568"/>
+    <w:bookmarkStart w:id="13" w:name="_Toc104226475"/>
+    <w:p>
+      <w:r>
+        <w:rPr>
+          <w:rFonts w:eastAsia="Times New Roman"/>
+          <w:bCs/>
+          <w:iCs/>
+          <w:position w:val="-30"/>
+        </w:rPr>
+        <w:object w:dxaOrig="2200" w:dyaOrig="700">
+          <v:shape id="_x0000_i1099" type="#_x0000_t75" style="width:149.25pt;height:48pt" o:ole="" fillcolor="window">
+            <v:imagedata r:id="rId23" o:title=""/>
+          </v:shape>
+          <o:OLEObject Type="Embed" ProgID="Equation.3" ShapeID="_x0000_i1099" DrawAspect="Content" ObjectID="_1743956504" r:id="rId24"/>
+        </w:object>
+      </w:r>
+      <w:r>
+        <w:rPr>
+          <w:b/>
+        </w:rPr>
+        <w:t>,</w:t>
+      </w:r>
+      <w:bookmarkEnd w:id="8"/>
+      <w:bookmarkEnd w:id="9"/>
+      <w:bookmarkEnd w:id="10"/>
+      <w:bookmarkEnd w:id="11"/>
+      <w:bookmarkEnd w:id="12"/>
+      <w:bookmarkEnd w:id="13"/>
+      <w:r>
+        <w:rPr>
+          <w:b/>
+        </w:rPr>
+        <w:t xml:space="preserve"> </w:t>
+      </w:r>
+      <w:r>
+        <w:t>(6.1)</w:t>
+      </w:r>
+    </w:p>
+    <w:p>
+      <w:r>
+        <w:t xml:space="preserve">где </w:t>
+      </w:r>
+      <w:r>
+        <w:rPr>
+          <w:i/>
+          <w:lang w:val="en-US"/>
+        </w:rPr>
+        <w:t>S</w:t>
+      </w:r>
+      <w:r>
+        <w:rPr>
+          <w:vertAlign w:val="subscript"/>
+        </w:rPr>
+        <w:t>0</w:t>
+      </w:r>
+      <w:r>
+        <w:t xml:space="preserve"> - площадь окон;</w:t>
+      </w:r>
+    </w:p>
+    <w:p>
+      <w:r>
+        <w:rPr>
+          <w:i/>
+          <w:lang w:val="en-US"/>
+        </w:rPr>
+        <w:t>S</w:t>
+      </w:r>
+      <w:r>
+        <w:rPr>
+          <w:i/>
+          <w:vertAlign w:val="subscript"/>
+          <w:lang w:val="en-US"/>
+        </w:rPr>
+        <w:t>n</w:t>
+      </w:r>
+      <w:r>
+        <w:t xml:space="preserve"> - площадь пола 21</w:t>
+      </w:r>
+      <w:r>
+        <w:rPr>
+          <w:rFonts w:cs="Times New Roman"/>
+        </w:rPr>
+        <w:t>×9,6</w:t>
+      </w:r>
+      <w:r>
+        <w:t>= 203</w:t>
+      </w:r>
+      <w:r>
+        <w:t>м</w:t>
+      </w:r>
+      <w:r>
+        <w:rPr>
+          <w:vertAlign w:val="superscript"/>
+        </w:rPr>
+        <w:t>2</w:t>
+      </w:r>
+      <w:r>
+        <w:t>;</w:t>
+      </w:r>
+    </w:p>
+    <w:p>
+      <w:r>
+        <w:sym w:font="Symbol" w:char="F074"/>
+      </w:r>
+      <w:r>
+        <w:rPr>
+          <w:vertAlign w:val="subscript"/>
+        </w:rPr>
+        <w:t>1</w:t>
+      </w:r>
+      <w:r>
+        <w:t>=3 – коэффициент учета отражения света при боковом освещении;</w:t>
+      </w:r>
+    </w:p>
+    <w:p>
+      <w:r>
+        <w:rPr>
+          <w:i/>
+          <w:smallCaps/>
+          <w:lang w:val="en-US"/>
+        </w:rPr>
+        <w:lastRenderedPageBreak/>
+        <w:t>L</w:t>
+      </w:r>
+      <w:r>
+        <w:rPr>
+          <w:smallCaps/>
+          <w:vertAlign w:val="subscript"/>
+        </w:rPr>
+        <w:t>н</w:t>
+      </w:r>
+      <w:r>
+        <w:rPr>
+          <w:smallCaps/>
+        </w:rPr>
+        <w:t xml:space="preserve"> </w:t>
+      </w:r>
+      <w:r>
+        <w:t>- нормативный коэффициент естественного освещения (КЕО), определяемый по формуле:</w:t>
+      </w:r>
+    </w:p>
+    <w:p>
+      <w:pPr>
+        <w:rPr>
+          <w:lang w:val="en-US"/>
+        </w:rPr>
+      </w:pPr>
+      <w:r>
+        <w:rPr>
+          <w:position w:val="-12"/>
+          <w:lang w:val="en-US"/>
+        </w:rPr>
+        <w:object w:dxaOrig="3135" w:dyaOrig="375">
+          <v:shape id="_x0000_i1030" type="#_x0000_t75" style="width:156.75pt;height:18.75pt" o:ole="" fillcolor="window">
+            <v:imagedata r:id="rId25" o:title=""/>
+          </v:shape>
+          <o:OLEObject Type="Embed" ProgID="Equation.3" ShapeID="_x0000_i1030" DrawAspect="Content" ObjectID="_1743956505" r:id="rId26"/>
+        </w:object>
+      </w:r>
+      <w:r>
+        <w:t xml:space="preserve">, </w:t>
+      </w:r>
+      <w:r>
+        <w:t>(6.2</w:t>
+      </w:r>
+      <w:r>
+        <w:t>)</w:t>
+      </w:r>
+    </w:p>
+    <w:p>
+      <w:r>
+        <w:t xml:space="preserve">Здесь </w:t>
+      </w:r>
+      <w:r>
+        <w:rPr>
+          <w:i/>
+          <w:lang w:val="en-US"/>
+        </w:rPr>
+        <w:t>L</w:t>
+      </w:r>
+      <w:r>
+        <w:t>- значение КЕО в % при рассеянном свете, определяемое с учетом характера зрительных работ;</w:t>
+      </w:r>
+    </w:p>
+    <w:p>
+      <w:r>
+        <w:rPr>
+          <w:i/>
+          <w:lang w:val="en-US"/>
+        </w:rPr>
+        <w:t>m</w:t>
+      </w:r>
+      <w:r>
+        <w:t xml:space="preserve"> = 1 - коэффициент светового климата;</w:t>
+      </w:r>
+    </w:p>
+    <w:p>
+      <w:r>
+        <w:t>с = 1 - коэффициент солнечного климата;</w:t>
+      </w:r>
+    </w:p>
+    <w:p>
+      <w:r>
+        <w:rPr>
+          <w:position w:val="-12"/>
+        </w:rPr>
+        <w:object w:dxaOrig="345" w:dyaOrig="375">
+          <v:shape id="_x0000_i1031" type="#_x0000_t75" style="width:17.25pt;height:18.75pt" o:ole="" fillcolor="window">
+            <v:imagedata r:id="rId27" o:title=""/>
+          </v:shape>
+          <o:OLEObject Type="Embed" ProgID="Equation.3" ShapeID="_x0000_i1031" DrawAspect="Content" ObjectID="_1743956506" r:id="rId28"/>
+        </w:object>
+      </w:r>
+      <w:r>
+        <w:t xml:space="preserve"> = 9,5 - световые характеристики окна;</w:t>
+      </w:r>
+    </w:p>
+    <w:p>
+      <w:proofErr w:type="spellStart"/>
+      <w:r>
+        <w:t>К</w:t>
+      </w:r>
+      <w:r>
+        <w:rPr>
+          <w:vertAlign w:val="subscript"/>
+        </w:rPr>
+        <w:t>з</w:t>
+      </w:r>
+      <w:proofErr w:type="spellEnd"/>
+      <w:r>
+        <w:t xml:space="preserve"> =1 - коэффициент, учитывающий затемнение окон;</w:t>
+      </w:r>
+    </w:p>
+    <w:p>
+      <w:r>
+        <w:rPr>
+          <w:position w:val="-12"/>
+        </w:rPr>
+        <w:object w:dxaOrig="315" w:dyaOrig="375">
+          <v:shape id="_x0000_i1032" type="#_x0000_t75" style="width:15.75pt;height:18.75pt" o:ole="" fillcolor="window">
+            <v:imagedata r:id="rId29" o:title=""/>
+          </v:shape>
+          <o:OLEObject Type="Embed" ProgID="Equation.3" ShapeID="_x0000_i1032" DrawAspect="Content" ObjectID="_1743956507" r:id="rId30"/>
+        </w:object>
+      </w:r>
+      <w:r>
+        <w:t xml:space="preserve"> - общий коэффициент светопропускания</w:t>
+      </w:r>
+    </w:p>
+    <w:p>
+      <w:r>
+        <w:t xml:space="preserve">Где </w:t>
+      </w:r>
+      <w:r>
+        <w:rPr>
+          <w:rFonts w:eastAsia="Times New Roman"/>
+          <w:position w:val="-12"/>
+        </w:rPr>
+        <w:object w:dxaOrig="285" w:dyaOrig="375">
+          <v:shape id="_x0000_i1033" type="#_x0000_t75" style="width:14.25pt;height:18.75pt" o:ole="" fillcolor="window">
+            <v:imagedata r:id="rId31" o:title=""/>
+          </v:shape>
+          <o:OLEObject Type="Embed" ProgID="Equation.3" ShapeID="_x0000_i1033" DrawAspect="Content" ObjectID="_1743956508" r:id="rId32"/>
+        </w:object>
+      </w:r>
+      <w:r>
+        <w:t xml:space="preserve"> = 0,8 - зависит от вида светопропускающего материала;</w:t>
+      </w:r>
+    </w:p>
+    <w:p>
+      <w:r>
+        <w:rPr>
+          <w:position w:val="-12"/>
+        </w:rPr>
+        <w:object w:dxaOrig="315" w:dyaOrig="375">
+          <v:shape id="_x0000_i1034" type="#_x0000_t75" style="width:15.75pt;height:18.75pt" o:ole="" fillcolor="window">
+            <v:imagedata r:id="rId33" o:title=""/>
+          </v:shape>
+          <o:OLEObject Type="Embed" ProgID="Equation.3" ShapeID="_x0000_i1034" DrawAspect="Content" ObjectID="_1743956509" r:id="rId34"/>
+        </w:object>
+      </w:r>
+      <w:r>
+        <w:t xml:space="preserve"> = 0,6 - зависит от вида проема;</w:t>
+      </w:r>
+    </w:p>
+    <w:p>
+      <w:r>
+        <w:rPr>
+          <w:position w:val="-12"/>
+        </w:rPr>
+        <w:object w:dxaOrig="315" w:dyaOrig="375">
+          <v:shape id="_x0000_i1035" type="#_x0000_t75" style="width:15.75pt;height:18.75pt" o:ole="" fillcolor="window">
+            <v:imagedata r:id="rId35" o:title=""/>
+          </v:shape>
+          <o:OLEObject Type="Embed" ProgID="Equation.3" ShapeID="_x0000_i1035" DrawAspect="Content" ObjectID="_1743956510" r:id="rId36"/>
+        </w:object>
+      </w:r>
+      <w:r>
+        <w:t xml:space="preserve"> = 0,7 - зависит от степени загрязнения светопропускающего материала;</w:t>
+      </w:r>
+    </w:p>
+    <w:p>
+      <w:r>
+        <w:rPr>
+          <w:position w:val="-12"/>
+        </w:rPr>
+        <w:object w:dxaOrig="315" w:dyaOrig="375">
+          <v:shape id="_x0000_i1036" type="#_x0000_t75" style="width:15.75pt;height:18.75pt" o:ole="" fillcolor="window">
+            <v:imagedata r:id="rId37" o:title=""/>
+          </v:shape>
+          <o:OLEObject Type="Embed" ProgID="Equation.3" ShapeID="_x0000_i1036" DrawAspect="Content" ObjectID="_1743956511" r:id="rId38"/>
+        </w:object>
+      </w:r>
+      <w:r>
+        <w:t xml:space="preserve"> = 0,8 - зависит от несущих конструкций. </w:t>
+      </w:r>
+    </w:p>
+    <w:p>
+      <w:r>
+        <w:rPr>
+          <w:position w:val="-12"/>
+        </w:rPr>
+        <w:object w:dxaOrig="2925" w:dyaOrig="405">
+          <v:shape id="_x0000_i1037" type="#_x0000_t75" style="width:146.25pt;height:20.25pt" o:ole="" fillcolor="window">
+            <v:imagedata r:id="rId39" o:title=""/>
+          </v:shape>
+          <o:OLEObject Type="Embed" ProgID="Equation.3" ShapeID="_x0000_i1037" DrawAspect="Content" ObjectID="_1743956512" r:id="rId40"/>
+        </w:object>
+      </w:r>
+    </w:p>
+    <w:p>
+      <w:r>
+        <w:t>Площадь окон</w:t>
+      </w:r>
+    </w:p>
+    <w:p>
+      <w:r>
+        <w:rPr>
+          <w:position w:val="-28"/>
+        </w:rPr>
+        <w:object w:dxaOrig="3260" w:dyaOrig="660">
+          <v:shape id="_x0000_i1092" type="#_x0000_t75" style="width:225pt;height:45.75pt" o:ole="" fillcolor="window">
+            <v:imagedata r:id="rId41" o:title=""/>
+          </v:shape>
+          <o:OLEObject Type="Embed" ProgID="Equation.3" ShapeID="_x0000_i1092" DrawAspect="Content" ObjectID="_1743956513" r:id="rId42"/>
+        </w:object>
+      </w:r>
+      <w:r>
+        <w:t>.</w:t>
+      </w:r>
+    </w:p>
+    <w:p>
+      <w:r>
+        <w:t>Для есте</w:t>
+      </w:r>
+      <w:r>
+        <w:t>ственного освещения необходимо 13</w:t>
+      </w:r>
+      <w:r>
+        <w:t xml:space="preserve"> окна размером 3 м</w:t>
+      </w:r>
+      <w:r>
+        <w:rPr>
+          <w:vertAlign w:val="superscript"/>
+        </w:rPr>
+        <w:t>2</w:t>
+      </w:r>
+      <w:r>
+        <w:t xml:space="preserve">, в этом случае общая площадь световых </w:t>
+      </w:r>
+      <w:r>
+        <w:t>проемов составит 39</w:t>
+      </w:r>
+      <w:r>
+        <w:t xml:space="preserve"> м</w:t>
+      </w:r>
+      <w:r>
+        <w:rPr>
+          <w:vertAlign w:val="superscript"/>
+        </w:rPr>
+        <w:t>2</w:t>
+      </w:r>
+      <w:r>
+        <w:t>.</w:t>
+      </w:r>
+    </w:p>
+    <w:p>
+      <w:r>
+        <w:t>Расчет искусственного освещения.</w:t>
+      </w:r>
+    </w:p>
+    <w:p>
+      <w:r>
+        <w:t>Используются потолочно-люминисцентные светильники на высоте 3.6м</w:t>
+      </w:r>
+    </w:p>
+    <w:p>
+      <w:r>
+        <w:t>Индекс помещения:</w:t>
+      </w:r>
+    </w:p>
+    <w:p>
+      <w:r>
+        <w:rPr>
+          <w:position w:val="-28"/>
+        </w:rPr>
+        <w:object w:dxaOrig="3580" w:dyaOrig="680">
+          <v:shape id="_x0000_i1114" type="#_x0000_t75" style="width:207pt;height:39pt" o:ole="" fillcolor="window">
+            <v:imagedata r:id="rId43" o:title=""/>
+          </v:shape>
+          <o:OLEObject Type="Embed" ProgID="Equation.3" ShapeID="_x0000_i1114" DrawAspect="Content" ObjectID="_1743956514" r:id="rId44"/>
+        </w:object>
+      </w:r>
+      <w:r>
+        <w:t>,</w:t>
+      </w:r>
+      <w:r>
+        <w:t xml:space="preserve"> (6.3)</w:t>
+      </w:r>
+    </w:p>
+    <w:p>
+      <w:r>
+        <w:t>Требуемое количество ламп:</w:t>
+      </w:r>
+    </w:p>
+    <w:p>
+      <w:r>
+        <w:object w:dxaOrig="2085" w:dyaOrig="825">
+          <v:shape id="_x0000_i1040" type="#_x0000_t75" style="width:104.25pt;height:41.25pt" o:ole="" fillcolor="window">
+            <v:imagedata r:id="rId45" o:title=""/>
+          </v:shape>
+          <o:OLEObject Type="Embed" ProgID="Equation.3" ShapeID="_x0000_i1040" DrawAspect="Content" ObjectID="_1743956515" r:id="rId46"/>
+        </w:object>
+      </w:r>
+      <w:r>
+        <w:t>,</w:t>
+      </w:r>
+      <w:r>
+        <w:t xml:space="preserve"> (6.4)</w:t>
+      </w:r>
+    </w:p>
+    <w:p>
+      <w:r>
+        <w:lastRenderedPageBreak/>
+        <w:t xml:space="preserve">Принимаем освещенность </w:t>
+      </w:r>
+      <w:r>
+        <w:rPr>
+          <w:i/>
+          <w:lang w:val="en-US"/>
+        </w:rPr>
+        <w:t>E</w:t>
+      </w:r>
+      <w:r>
+        <w:t xml:space="preserve">=600 </w:t>
+      </w:r>
+      <w:proofErr w:type="spellStart"/>
+      <w:r>
+        <w:t>лк</w:t>
+      </w:r>
+      <w:proofErr w:type="spellEnd"/>
+      <w:r>
+        <w:t xml:space="preserve"> - нормативное значение освещ</w:t>
+      </w:r>
+      <w:r>
+        <w:t>енности по СНиП 23.05-95</w:t>
+      </w:r>
+    </w:p>
+    <w:p>
+      <w:pPr>
+        <w:rPr>
+          <w:rFonts w:eastAsia="Times New Roman"/>
+          <w:lang w:eastAsia="ru-RU"/>
+        </w:rPr>
+      </w:pPr>
+      <w:proofErr w:type="spellStart"/>
+      <w:r>
+        <w:rPr>
+          <w:rFonts w:eastAsia="Times New Roman"/>
+          <w:i/>
+          <w:lang w:eastAsia="ru-RU"/>
+        </w:rPr>
+        <w:t>S</w:t>
+      </w:r>
+      <w:r>
+        <w:rPr>
+          <w:rFonts w:eastAsia="Times New Roman"/>
+          <w:i/>
+          <w:vertAlign w:val="subscript"/>
+          <w:lang w:eastAsia="ru-RU"/>
+        </w:rPr>
+        <w:t>n</w:t>
+      </w:r>
+      <w:proofErr w:type="spellEnd"/>
+      <w:r>
+        <w:rPr>
+          <w:rFonts w:eastAsia="Times New Roman"/>
+          <w:lang w:eastAsia="ru-RU"/>
+        </w:rPr>
+        <w:t xml:space="preserve"> - площадь помещения 203</w:t>
+      </w:r>
+      <w:r>
+        <w:rPr>
+          <w:rFonts w:eastAsia="Times New Roman"/>
+          <w:lang w:eastAsia="ru-RU"/>
+        </w:rPr>
+        <w:t xml:space="preserve"> м</w:t>
+      </w:r>
+      <w:r>
+        <w:rPr>
+          <w:rFonts w:eastAsia="Times New Roman"/>
+          <w:vertAlign w:val="superscript"/>
+          <w:lang w:eastAsia="ru-RU"/>
+        </w:rPr>
+        <w:t>2</w:t>
+      </w:r>
+      <w:r>
+        <w:rPr>
+          <w:rFonts w:eastAsia="Times New Roman"/>
+          <w:lang w:eastAsia="ru-RU"/>
+        </w:rPr>
+        <w:t>;</w:t>
+      </w:r>
+    </w:p>
+    <w:p>
+      <w:pPr>
+        <w:rPr>
+          <w:rFonts w:eastAsia="Times New Roman"/>
+          <w:lang w:eastAsia="ru-RU"/>
+        </w:rPr>
+      </w:pPr>
+      <w:r>
+        <w:rPr>
+          <w:rFonts w:eastAsia="Times New Roman"/>
+          <w:i/>
+          <w:lang w:val="en-US" w:eastAsia="ru-RU"/>
+        </w:rPr>
+        <w:t>k</w:t>
+      </w:r>
+      <w:r>
+        <w:rPr>
+          <w:rFonts w:eastAsia="Times New Roman"/>
+          <w:lang w:eastAsia="ru-RU"/>
+        </w:rPr>
+        <w:t xml:space="preserve"> = 1,5 - коэффициент запаса, учитывающий старение ламп.</w:t>
+      </w:r>
+    </w:p>
+    <w:p>
+      <w:pPr>
+        <w:rPr>
+          <w:rFonts w:eastAsia="Times New Roman"/>
+          <w:lang w:eastAsia="ru-RU"/>
+        </w:rPr>
+      </w:pPr>
+      <w:r>
+        <w:rPr>
+          <w:rFonts w:eastAsia="Times New Roman"/>
+          <w:lang w:eastAsia="ru-RU"/>
+        </w:rPr>
+        <w:t xml:space="preserve">Для рассчитанного индекса </w:t>
+      </w:r>
+      <w:proofErr w:type="spellStart"/>
+      <w:r>
+        <w:rPr>
+          <w:rFonts w:eastAsia="Times New Roman"/>
+          <w:i/>
+          <w:lang w:val="en-US" w:eastAsia="ru-RU"/>
+        </w:rPr>
+        <w:t>i</w:t>
+      </w:r>
+      <w:proofErr w:type="spellEnd"/>
+      <w:r>
+        <w:rPr>
+          <w:rFonts w:eastAsia="Times New Roman"/>
+          <w:lang w:eastAsia="ru-RU"/>
+        </w:rPr>
+        <w:t xml:space="preserve"> коэффициент использования светового потока </w:t>
+      </w:r>
+      <w:r>
+        <w:rPr>
+          <w:rFonts w:eastAsia="Times New Roman"/>
+          <w:position w:val="-4"/>
+          <w:lang w:eastAsia="ru-RU"/>
+        </w:rPr>
+        <w:object w:dxaOrig="285" w:dyaOrig="315">
+          <v:shape id="_x0000_i1041" type="#_x0000_t75" style="width:14.25pt;height:15.75pt" o:ole="" fillcolor="window">
+            <v:imagedata r:id="rId47" o:title=""/>
+          </v:shape>
+          <o:OLEObject Type="Embed" ProgID="Equation.3" ShapeID="_x0000_i1041" DrawAspect="Content" ObjectID="_1743956516" r:id="rId48"/>
+        </w:object>
+      </w:r>
+      <w:r>
+        <w:rPr>
+          <w:rFonts w:eastAsia="Times New Roman"/>
+          <w:lang w:eastAsia="ru-RU"/>
+        </w:rPr>
+        <w:t>= 0,5.</w:t>
+      </w:r>
+    </w:p>
+    <w:p>
+      <w:pPr>
+        <w:rPr>
+          <w:rFonts w:eastAsia="Times New Roman"/>
+          <w:lang w:eastAsia="ru-RU"/>
+        </w:rPr>
+      </w:pPr>
+      <w:r>
+        <w:rPr>
+          <w:rFonts w:eastAsia="Times New Roman"/>
+          <w:lang w:eastAsia="ru-RU"/>
+        </w:rPr>
+        <w:t>Отношение средней освещенности к минимальной:</w:t>
+      </w:r>
+    </w:p>
+    <w:p>
+      <w:pPr>
+        <w:rPr>
+          <w:rFonts w:eastAsia="Times New Roman"/>
+          <w:lang w:eastAsia="ru-RU"/>
+        </w:rPr>
+      </w:pPr>
+      <w:r>
+        <w:rPr>
+          <w:rFonts w:eastAsia="Times New Roman"/>
+          <w:position w:val="-30"/>
+          <w:lang w:eastAsia="ru-RU"/>
+        </w:rPr>
+        <w:object w:dxaOrig="1420" w:dyaOrig="720">
+          <v:shape id="_x0000_i1118" type="#_x0000_t75" style="width:105pt;height:52.5pt" o:ole="" fillcolor="window">
+            <v:imagedata r:id="rId49" o:title=""/>
+          </v:shape>
+          <o:OLEObject Type="Embed" ProgID="Equation.3" ShapeID="_x0000_i1118" DrawAspect="Content" ObjectID="_1743956517" r:id="rId50"/>
+        </w:object>
+      </w:r>
+      <w:r>
+        <w:rPr>
+          <w:rFonts w:eastAsia="Times New Roman"/>
+          <w:lang w:eastAsia="ru-RU"/>
+        </w:rPr>
+        <w:t>.</w:t>
+      </w:r>
+    </w:p>
+    <w:p>
+      <w:pPr>
+        <w:rPr>
+          <w:rFonts w:eastAsia="Times New Roman"/>
+          <w:lang w:eastAsia="ru-RU"/>
+        </w:rPr>
+      </w:pPr>
+      <w:r>
+        <w:t xml:space="preserve">Светильники типа ЛПО 0,1-1, лампа ЛБ-36-0,001, световой поток ламп Ф=5000 </w:t>
+      </w:r>
+      <w:proofErr w:type="spellStart"/>
+      <w:r>
+        <w:t>лк</w:t>
+      </w:r>
+      <w:proofErr w:type="spellEnd"/>
+      <w:r>
+        <w:rPr>
+          <w:rFonts w:eastAsia="Times New Roman"/>
+          <w:lang w:eastAsia="ru-RU"/>
+        </w:rPr>
+        <w:t xml:space="preserve"> </w:t>
+      </w:r>
+    </w:p>
+    <w:p>
+      <w:pPr>
+        <w:rPr>
+          <w:rFonts w:eastAsia="Times New Roman"/>
+          <w:lang w:eastAsia="ru-RU"/>
+        </w:rPr>
+      </w:pPr>
+      <w:r>
+        <w:rPr>
+          <w:rFonts w:eastAsia="Times New Roman"/>
+          <w:position w:val="-28"/>
+          <w:lang w:eastAsia="ru-RU"/>
+        </w:rPr>
+        <w:object w:dxaOrig="2799" w:dyaOrig="660">
+          <v:shape id="_x0000_i1124" type="#_x0000_t75" style="width:174.75pt;height:41.25pt" o:ole="" fillcolor="window">
+            <v:imagedata r:id="rId51" o:title=""/>
+          </v:shape>
+          <o:OLEObject Type="Embed" ProgID="Equation.3" ShapeID="_x0000_i1124" DrawAspect="Content" ObjectID="_1743956518" r:id="rId52"/>
+        </w:object>
+      </w:r>
+    </w:p>
+    <w:p>
+      <w:r>
+        <w:t xml:space="preserve">Количество светильников </w:t>
+      </w:r>
+      <w:r>
+        <w:t>в помещении пункта управления 80</w:t>
+      </w:r>
+      <w:r>
+        <w:t xml:space="preserve"> шт.</w:t>
+      </w:r>
+    </w:p>
+    <w:p>
+      <w:r>
+        <w:t xml:space="preserve">Отопление. </w:t>
+      </w:r>
+    </w:p>
+    <w:p>
+      <w:r>
+        <w:t>В соответствии со СНиП 2.04.05-91 системы отопления необходимо предусматривать в зданиях, расположенных с наружной зимней четной темп</w:t>
+      </w:r>
+      <w:r>
+        <w:t>ературой по параметрам Б ниже 5</w:t>
+      </w:r>
+      <w:r>
+        <w:t>°С. Для отопления предусматриваются водные, паровые или воздушные системы.</w:t>
+      </w:r>
+    </w:p>
+    <w:p>
+      <w:r>
+        <w:t>Электробезопасность. В соответствии с ПУЭ помещение пункта управления относится к классу - без повышенной опасности (сухие, беспыльные помещения с нормальной температурой воздуха и изолирующими деревянными полами).</w:t>
+      </w:r>
+    </w:p>
+    <w:p>
+      <w:r>
+        <w:t>Охрана воздушного бассейна</w:t>
+      </w:r>
+      <w:r>
+        <w:t>.</w:t>
+      </w:r>
+    </w:p>
+    <w:p>
+      <w:r>
+        <w:t>Очистка всех сдувок или продувок азотом, содержащих окись этилена, производятся через скруббер № 34, орошаемый водой.</w:t>
+      </w:r>
+    </w:p>
+    <w:p>
+      <w:r>
+        <w:t>Очистка всех сдувок или продувок азо</w:t>
+      </w:r>
+      <w:r>
+        <w:t>том, содержащих аммиак, произво</w:t>
+      </w:r>
+      <w:r>
+        <w:t>дятся по отдельному коллектору сдувок через скруббер № 48.</w:t>
+      </w:r>
+    </w:p>
+    <w:p>
+      <w:r>
+        <w:t>Аппараты блока синтеза при аварийных случаях опорожняются в емкость №21/1, а давление из них стравливается в скруббер № 48, орошаемый водой.</w:t>
+      </w:r>
+    </w:p>
+    <w:p>
+      <w:r>
+        <w:lastRenderedPageBreak/>
+        <w:t>Все аппараты, работающие под давлен</w:t>
+      </w:r>
+      <w:r>
+        <w:t>ием, имеют линии сдувок в скруб</w:t>
+      </w:r>
+      <w:r>
+        <w:t>беры №№ 34, 48.</w:t>
+      </w:r>
+    </w:p>
+    <w:p>
+      <w:r>
+        <w:t>Товарный продукт в емкостях склада готовой продукции хранится под азотной подушкой.</w:t>
+      </w:r>
+    </w:p>
+    <w:p>
+      <w:r>
+        <w:t>Вентиляционные выбросы от местных отсосов очищаются в специальном скруббере № 115, орошаемом водой.</w:t>
+      </w:r>
+    </w:p>
+    <w:p>
+      <w:r>
+        <w:t>Вентиляционные выбросы от вытяжных вентсистем производятся через стояк высотой 20 м.</w:t>
+      </w:r>
     </w:p>
     <w:p>
       <w:pPr>
@@ -24367,7 +27602,7 @@
       </w:r>
     </w:p>
     <w:sectPr>
-      <w:footerReference w:type="default" r:id="rId19"/>
+      <w:footerReference w:type="default" r:id="rId53"/>
       <w:pgSz w:w="11906" w:h="16838"/>
       <w:pgMar w:top="1134" w:right="851" w:bottom="1134" w:left="1134" w:header="709" w:footer="709" w:gutter="0"/>
       <w:cols w:space="708"/>
@@ -24431,7 +27666,7 @@
           <w:rPr>
             <w:noProof/>
           </w:rPr>
-          <w:t>20</w:t>
+          <w:t>36</w:t>
         </w:r>
         <w:r>
           <w:fldChar w:fldCharType="end"/>
@@ -24488,6 +27723,119 @@
     </w:lvl>
   </w:abstractNum>
   <w:abstractNum w:abstractNumId="1" w15:restartNumberingAfterBreak="0">
+    <w:nsid w:val="13961AF4"/>
+    <w:multiLevelType w:val="hybridMultilevel"/>
+    <w:tmpl w:val="52A4D432"/>
+    <w:lvl w:ilvl="0" w:tplc="E7AAF75E">
+      <w:start w:val="1"/>
+      <w:numFmt w:val="bullet"/>
+      <w:lvlText w:val=""/>
+      <w:lvlJc w:val="left"/>
+      <w:pPr>
+        <w:ind w:left="1429" w:hanging="360"/>
+      </w:pPr>
+      <w:rPr>
+        <w:rFonts w:ascii="Symbol" w:hAnsi="Symbol" w:hint="default"/>
+      </w:rPr>
+    </w:lvl>
+    <w:lvl w:ilvl="1" w:tplc="04190003">
+      <w:start w:val="1"/>
+      <w:numFmt w:val="bullet"/>
+      <w:lvlText w:val="o"/>
+      <w:lvlJc w:val="left"/>
+      <w:pPr>
+        <w:ind w:left="2149" w:hanging="360"/>
+      </w:pPr>
+      <w:rPr>
+        <w:rFonts w:ascii="Courier New" w:hAnsi="Courier New" w:cs="Courier New" w:hint="default"/>
+      </w:rPr>
+    </w:lvl>
+    <w:lvl w:ilvl="2" w:tplc="04190005">
+      <w:start w:val="1"/>
+      <w:numFmt w:val="bullet"/>
+      <w:lvlText w:val=""/>
+      <w:lvlJc w:val="left"/>
+      <w:pPr>
+        <w:ind w:left="2869" w:hanging="360"/>
+      </w:pPr>
+      <w:rPr>
+        <w:rFonts w:ascii="Wingdings" w:hAnsi="Wingdings" w:hint="default"/>
+      </w:rPr>
+    </w:lvl>
+    <w:lvl w:ilvl="3" w:tplc="04190001">
+      <w:start w:val="1"/>
+      <w:numFmt w:val="bullet"/>
+      <w:lvlText w:val=""/>
+      <w:lvlJc w:val="left"/>
+      <w:pPr>
+        <w:ind w:left="3589" w:hanging="360"/>
+      </w:pPr>
+      <w:rPr>
+        <w:rFonts w:ascii="Symbol" w:hAnsi="Symbol" w:hint="default"/>
+      </w:rPr>
+    </w:lvl>
+    <w:lvl w:ilvl="4" w:tplc="04190003">
+      <w:start w:val="1"/>
+      <w:numFmt w:val="bullet"/>
+      <w:lvlText w:val="o"/>
+      <w:lvlJc w:val="left"/>
+      <w:pPr>
+        <w:ind w:left="4309" w:hanging="360"/>
+      </w:pPr>
+      <w:rPr>
+        <w:rFonts w:ascii="Courier New" w:hAnsi="Courier New" w:cs="Courier New" w:hint="default"/>
+      </w:rPr>
+    </w:lvl>
+    <w:lvl w:ilvl="5" w:tplc="04190005">
+      <w:start w:val="1"/>
+      <w:numFmt w:val="bullet"/>
+      <w:lvlText w:val=""/>
+      <w:lvlJc w:val="left"/>
+      <w:pPr>
+        <w:ind w:left="5029" w:hanging="360"/>
+      </w:pPr>
+      <w:rPr>
+        <w:rFonts w:ascii="Wingdings" w:hAnsi="Wingdings" w:hint="default"/>
+      </w:rPr>
+    </w:lvl>
+    <w:lvl w:ilvl="6" w:tplc="04190001">
+      <w:start w:val="1"/>
+      <w:numFmt w:val="bullet"/>
+      <w:lvlText w:val=""/>
+      <w:lvlJc w:val="left"/>
+      <w:pPr>
+        <w:ind w:left="5749" w:hanging="360"/>
+      </w:pPr>
+      <w:rPr>
+        <w:rFonts w:ascii="Symbol" w:hAnsi="Symbol" w:hint="default"/>
+      </w:rPr>
+    </w:lvl>
+    <w:lvl w:ilvl="7" w:tplc="04190003">
+      <w:start w:val="1"/>
+      <w:numFmt w:val="bullet"/>
+      <w:lvlText w:val="o"/>
+      <w:lvlJc w:val="left"/>
+      <w:pPr>
+        <w:ind w:left="6469" w:hanging="360"/>
+      </w:pPr>
+      <w:rPr>
+        <w:rFonts w:ascii="Courier New" w:hAnsi="Courier New" w:cs="Courier New" w:hint="default"/>
+      </w:rPr>
+    </w:lvl>
+    <w:lvl w:ilvl="8" w:tplc="04190005">
+      <w:start w:val="1"/>
+      <w:numFmt w:val="bullet"/>
+      <w:lvlText w:val=""/>
+      <w:lvlJc w:val="left"/>
+      <w:pPr>
+        <w:ind w:left="7189" w:hanging="360"/>
+      </w:pPr>
+      <w:rPr>
+        <w:rFonts w:ascii="Wingdings" w:hAnsi="Wingdings" w:hint="default"/>
+      </w:rPr>
+    </w:lvl>
+  </w:abstractNum>
+  <w:abstractNum w:abstractNumId="2" w15:restartNumberingAfterBreak="0">
     <w:nsid w:val="1B216A75"/>
     <w:multiLevelType w:val="hybridMultilevel"/>
     <w:tmpl w:val="D1D44ECA"/>
@@ -24576,7 +27924,102 @@
       </w:pPr>
     </w:lvl>
   </w:abstractNum>
-  <w:abstractNum w:abstractNumId="2" w15:restartNumberingAfterBreak="0">
+  <w:abstractNum w:abstractNumId="3" w15:restartNumberingAfterBreak="0">
+    <w:nsid w:val="1F263A2F"/>
+    <w:multiLevelType w:val="multilevel"/>
+    <w:tmpl w:val="04190025"/>
+    <w:lvl w:ilvl="0">
+      <w:start w:val="1"/>
+      <w:numFmt w:val="decimal"/>
+      <w:pStyle w:val="11"/>
+      <w:lvlText w:val="%1"/>
+      <w:lvlJc w:val="left"/>
+      <w:pPr>
+        <w:ind w:left="432" w:hanging="432"/>
+      </w:pPr>
+    </w:lvl>
+    <w:lvl w:ilvl="1">
+      <w:start w:val="1"/>
+      <w:numFmt w:val="decimal"/>
+      <w:pStyle w:val="21"/>
+      <w:lvlText w:val="%1.%2"/>
+      <w:lvlJc w:val="left"/>
+      <w:pPr>
+        <w:ind w:left="576" w:hanging="576"/>
+      </w:pPr>
+    </w:lvl>
+    <w:lvl w:ilvl="2">
+      <w:start w:val="1"/>
+      <w:numFmt w:val="decimal"/>
+      <w:pStyle w:val="31"/>
+      <w:lvlText w:val="%1.%2.%3"/>
+      <w:lvlJc w:val="left"/>
+      <w:pPr>
+        <w:ind w:left="720" w:hanging="720"/>
+      </w:pPr>
+    </w:lvl>
+    <w:lvl w:ilvl="3">
+      <w:start w:val="1"/>
+      <w:numFmt w:val="decimal"/>
+      <w:pStyle w:val="41"/>
+      <w:lvlText w:val="%1.%2.%3.%4"/>
+      <w:lvlJc w:val="left"/>
+      <w:pPr>
+        <w:ind w:left="864" w:hanging="864"/>
+      </w:pPr>
+    </w:lvl>
+    <w:lvl w:ilvl="4">
+      <w:start w:val="1"/>
+      <w:numFmt w:val="decimal"/>
+      <w:pStyle w:val="51"/>
+      <w:lvlText w:val="%1.%2.%3.%4.%5"/>
+      <w:lvlJc w:val="left"/>
+      <w:pPr>
+        <w:ind w:left="1008" w:hanging="1008"/>
+      </w:pPr>
+    </w:lvl>
+    <w:lvl w:ilvl="5">
+      <w:start w:val="1"/>
+      <w:numFmt w:val="decimal"/>
+      <w:pStyle w:val="61"/>
+      <w:lvlText w:val="%1.%2.%3.%4.%5.%6"/>
+      <w:lvlJc w:val="left"/>
+      <w:pPr>
+        <w:ind w:left="1152" w:hanging="1152"/>
+      </w:pPr>
+    </w:lvl>
+    <w:lvl w:ilvl="6">
+      <w:start w:val="1"/>
+      <w:numFmt w:val="decimal"/>
+      <w:pStyle w:val="71"/>
+      <w:lvlText w:val="%1.%2.%3.%4.%5.%6.%7"/>
+      <w:lvlJc w:val="left"/>
+      <w:pPr>
+        <w:ind w:left="1296" w:hanging="1296"/>
+      </w:pPr>
+    </w:lvl>
+    <w:lvl w:ilvl="7">
+      <w:start w:val="1"/>
+      <w:numFmt w:val="decimal"/>
+      <w:pStyle w:val="81"/>
+      <w:lvlText w:val="%1.%2.%3.%4.%5.%6.%7.%8"/>
+      <w:lvlJc w:val="left"/>
+      <w:pPr>
+        <w:ind w:left="1440" w:hanging="1440"/>
+      </w:pPr>
+    </w:lvl>
+    <w:lvl w:ilvl="8">
+      <w:start w:val="1"/>
+      <w:numFmt w:val="decimal"/>
+      <w:pStyle w:val="91"/>
+      <w:lvlText w:val="%1.%2.%3.%4.%5.%6.%7.%8.%9"/>
+      <w:lvlJc w:val="left"/>
+      <w:pPr>
+        <w:ind w:left="1584" w:hanging="1584"/>
+      </w:pPr>
+    </w:lvl>
+  </w:abstractNum>
+  <w:abstractNum w:abstractNumId="4" w15:restartNumberingAfterBreak="0">
     <w:nsid w:val="2D704A81"/>
     <w:multiLevelType w:val="hybridMultilevel"/>
     <w:tmpl w:val="F9B06372"/>
@@ -24665,7 +28108,7 @@
       </w:pPr>
     </w:lvl>
   </w:abstractNum>
-  <w:abstractNum w:abstractNumId="3" w15:restartNumberingAfterBreak="0">
+  <w:abstractNum w:abstractNumId="5" w15:restartNumberingAfterBreak="0">
     <w:nsid w:val="312D4B2B"/>
     <w:multiLevelType w:val="hybridMultilevel"/>
     <w:tmpl w:val="884A1E4C"/>
@@ -24754,7 +28197,7 @@
       </w:pPr>
     </w:lvl>
   </w:abstractNum>
-  <w:abstractNum w:abstractNumId="4" w15:restartNumberingAfterBreak="0">
+  <w:abstractNum w:abstractNumId="6" w15:restartNumberingAfterBreak="0">
     <w:nsid w:val="3335426B"/>
     <w:multiLevelType w:val="hybridMultilevel"/>
     <w:tmpl w:val="65782B56"/>
@@ -24867,7 +28310,7 @@
       </w:rPr>
     </w:lvl>
   </w:abstractNum>
-  <w:abstractNum w:abstractNumId="5" w15:restartNumberingAfterBreak="0">
+  <w:abstractNum w:abstractNumId="7" w15:restartNumberingAfterBreak="0">
     <w:nsid w:val="43EA1A97"/>
     <w:multiLevelType w:val="hybridMultilevel"/>
     <w:tmpl w:val="9BA8F0E6"/>
@@ -24956,7 +28399,7 @@
       </w:pPr>
     </w:lvl>
   </w:abstractNum>
-  <w:abstractNum w:abstractNumId="6" w15:restartNumberingAfterBreak="0">
+  <w:abstractNum w:abstractNumId="8" w15:restartNumberingAfterBreak="0">
     <w:nsid w:val="462A7DD7"/>
     <w:multiLevelType w:val="hybridMultilevel"/>
     <w:tmpl w:val="BFDA8A0E"/>
@@ -25069,7 +28512,7 @@
       </w:rPr>
     </w:lvl>
   </w:abstractNum>
-  <w:abstractNum w:abstractNumId="7" w15:restartNumberingAfterBreak="0">
+  <w:abstractNum w:abstractNumId="9" w15:restartNumberingAfterBreak="0">
     <w:nsid w:val="466976A5"/>
     <w:multiLevelType w:val="hybridMultilevel"/>
     <w:tmpl w:val="C45C9900"/>
@@ -25158,7 +28601,120 @@
       </w:pPr>
     </w:lvl>
   </w:abstractNum>
-  <w:abstractNum w:abstractNumId="8" w15:restartNumberingAfterBreak="0">
+  <w:abstractNum w:abstractNumId="10" w15:restartNumberingAfterBreak="0">
+    <w:nsid w:val="49C67999"/>
+    <w:multiLevelType w:val="hybridMultilevel"/>
+    <w:tmpl w:val="6A48CA88"/>
+    <w:lvl w:ilvl="0" w:tplc="04190001">
+      <w:start w:val="1"/>
+      <w:numFmt w:val="bullet"/>
+      <w:lvlText w:val=""/>
+      <w:lvlJc w:val="left"/>
+      <w:pPr>
+        <w:ind w:left="1571" w:hanging="360"/>
+      </w:pPr>
+      <w:rPr>
+        <w:rFonts w:ascii="Symbol" w:hAnsi="Symbol" w:hint="default"/>
+      </w:rPr>
+    </w:lvl>
+    <w:lvl w:ilvl="1" w:tplc="04190003">
+      <w:start w:val="1"/>
+      <w:numFmt w:val="bullet"/>
+      <w:lvlText w:val="o"/>
+      <w:lvlJc w:val="left"/>
+      <w:pPr>
+        <w:ind w:left="2291" w:hanging="360"/>
+      </w:pPr>
+      <w:rPr>
+        <w:rFonts w:ascii="Courier New" w:hAnsi="Courier New" w:cs="Courier New" w:hint="default"/>
+      </w:rPr>
+    </w:lvl>
+    <w:lvl w:ilvl="2" w:tplc="04190005">
+      <w:start w:val="1"/>
+      <w:numFmt w:val="bullet"/>
+      <w:lvlText w:val=""/>
+      <w:lvlJc w:val="left"/>
+      <w:pPr>
+        <w:ind w:left="3011" w:hanging="360"/>
+      </w:pPr>
+      <w:rPr>
+        <w:rFonts w:ascii="Wingdings" w:hAnsi="Wingdings" w:hint="default"/>
+      </w:rPr>
+    </w:lvl>
+    <w:lvl w:ilvl="3" w:tplc="04190001">
+      <w:start w:val="1"/>
+      <w:numFmt w:val="bullet"/>
+      <w:lvlText w:val=""/>
+      <w:lvlJc w:val="left"/>
+      <w:pPr>
+        <w:ind w:left="3731" w:hanging="360"/>
+      </w:pPr>
+      <w:rPr>
+        <w:rFonts w:ascii="Symbol" w:hAnsi="Symbol" w:hint="default"/>
+      </w:rPr>
+    </w:lvl>
+    <w:lvl w:ilvl="4" w:tplc="04190003">
+      <w:start w:val="1"/>
+      <w:numFmt w:val="bullet"/>
+      <w:lvlText w:val="o"/>
+      <w:lvlJc w:val="left"/>
+      <w:pPr>
+        <w:ind w:left="4451" w:hanging="360"/>
+      </w:pPr>
+      <w:rPr>
+        <w:rFonts w:ascii="Courier New" w:hAnsi="Courier New" w:cs="Courier New" w:hint="default"/>
+      </w:rPr>
+    </w:lvl>
+    <w:lvl w:ilvl="5" w:tplc="04190005">
+      <w:start w:val="1"/>
+      <w:numFmt w:val="bullet"/>
+      <w:lvlText w:val=""/>
+      <w:lvlJc w:val="left"/>
+      <w:pPr>
+        <w:ind w:left="5171" w:hanging="360"/>
+      </w:pPr>
+      <w:rPr>
+        <w:rFonts w:ascii="Wingdings" w:hAnsi="Wingdings" w:hint="default"/>
+      </w:rPr>
+    </w:lvl>
+    <w:lvl w:ilvl="6" w:tplc="04190001">
+      <w:start w:val="1"/>
+      <w:numFmt w:val="bullet"/>
+      <w:lvlText w:val=""/>
+      <w:lvlJc w:val="left"/>
+      <w:pPr>
+        <w:ind w:left="5891" w:hanging="360"/>
+      </w:pPr>
+      <w:rPr>
+        <w:rFonts w:ascii="Symbol" w:hAnsi="Symbol" w:hint="default"/>
+      </w:rPr>
+    </w:lvl>
+    <w:lvl w:ilvl="7" w:tplc="04190003">
+      <w:start w:val="1"/>
+      <w:numFmt w:val="bullet"/>
+      <w:lvlText w:val="o"/>
+      <w:lvlJc w:val="left"/>
+      <w:pPr>
+        <w:ind w:left="6611" w:hanging="360"/>
+      </w:pPr>
+      <w:rPr>
+        <w:rFonts w:ascii="Courier New" w:hAnsi="Courier New" w:cs="Courier New" w:hint="default"/>
+      </w:rPr>
+    </w:lvl>
+    <w:lvl w:ilvl="8" w:tplc="04190005">
+      <w:start w:val="1"/>
+      <w:numFmt w:val="bullet"/>
+      <w:lvlText w:val=""/>
+      <w:lvlJc w:val="left"/>
+      <w:pPr>
+        <w:ind w:left="7331" w:hanging="360"/>
+      </w:pPr>
+      <w:rPr>
+        <w:rFonts w:ascii="Wingdings" w:hAnsi="Wingdings" w:hint="default"/>
+      </w:rPr>
+    </w:lvl>
+  </w:abstractNum>
+  <w:abstractNum w:abstractNumId="11" w15:restartNumberingAfterBreak="0">
     <w:nsid w:val="4D520911"/>
     <w:multiLevelType w:val="hybridMultilevel"/>
     <w:tmpl w:val="0330BAEE"/>
@@ -25271,7 +28827,7 @@
       </w:rPr>
     </w:lvl>
   </w:abstractNum>
-  <w:abstractNum w:abstractNumId="9" w15:restartNumberingAfterBreak="0">
+  <w:abstractNum w:abstractNumId="12" w15:restartNumberingAfterBreak="0">
     <w:nsid w:val="4DE93902"/>
     <w:multiLevelType w:val="hybridMultilevel"/>
     <w:tmpl w:val="3A10E1AC"/>
@@ -25360,7 +28916,120 @@
       </w:pPr>
     </w:lvl>
   </w:abstractNum>
-  <w:abstractNum w:abstractNumId="10" w15:restartNumberingAfterBreak="0">
+  <w:abstractNum w:abstractNumId="13" w15:restartNumberingAfterBreak="0">
+    <w:nsid w:val="5804570A"/>
+    <w:multiLevelType w:val="hybridMultilevel"/>
+    <w:tmpl w:val="A8C4FCB4"/>
+    <w:lvl w:ilvl="0" w:tplc="04190001">
+      <w:start w:val="1"/>
+      <w:numFmt w:val="bullet"/>
+      <w:lvlText w:val=""/>
+      <w:lvlJc w:val="left"/>
+      <w:pPr>
+        <w:ind w:left="1571" w:hanging="360"/>
+      </w:pPr>
+      <w:rPr>
+        <w:rFonts w:ascii="Symbol" w:hAnsi="Symbol" w:hint="default"/>
+      </w:rPr>
+    </w:lvl>
+    <w:lvl w:ilvl="1" w:tplc="04190003">
+      <w:start w:val="1"/>
+      <w:numFmt w:val="bullet"/>
+      <w:lvlText w:val="o"/>
+      <w:lvlJc w:val="left"/>
+      <w:pPr>
+        <w:ind w:left="2291" w:hanging="360"/>
+      </w:pPr>
+      <w:rPr>
+        <w:rFonts w:ascii="Courier New" w:hAnsi="Courier New" w:cs="Courier New" w:hint="default"/>
+      </w:rPr>
+    </w:lvl>
+    <w:lvl w:ilvl="2" w:tplc="04190005">
+      <w:start w:val="1"/>
+      <w:numFmt w:val="bullet"/>
+      <w:lvlText w:val=""/>
+      <w:lvlJc w:val="left"/>
+      <w:pPr>
+        <w:ind w:left="3011" w:hanging="360"/>
+      </w:pPr>
+      <w:rPr>
+        <w:rFonts w:ascii="Wingdings" w:hAnsi="Wingdings" w:hint="default"/>
+      </w:rPr>
+    </w:lvl>
+    <w:lvl w:ilvl="3" w:tplc="04190001">
+      <w:start w:val="1"/>
+      <w:numFmt w:val="bullet"/>
+      <w:lvlText w:val=""/>
+      <w:lvlJc w:val="left"/>
+      <w:pPr>
+        <w:ind w:left="3731" w:hanging="360"/>
+      </w:pPr>
+      <w:rPr>
+        <w:rFonts w:ascii="Symbol" w:hAnsi="Symbol" w:hint="default"/>
+      </w:rPr>
+    </w:lvl>
+    <w:lvl w:ilvl="4" w:tplc="04190003">
+      <w:start w:val="1"/>
+      <w:numFmt w:val="bullet"/>
+      <w:lvlText w:val="o"/>
+      <w:lvlJc w:val="left"/>
+      <w:pPr>
+        <w:ind w:left="4451" w:hanging="360"/>
+      </w:pPr>
+      <w:rPr>
+        <w:rFonts w:ascii="Courier New" w:hAnsi="Courier New" w:cs="Courier New" w:hint="default"/>
+      </w:rPr>
+    </w:lvl>
+    <w:lvl w:ilvl="5" w:tplc="04190005">
+      <w:start w:val="1"/>
+      <w:numFmt w:val="bullet"/>
+      <w:lvlText w:val=""/>
+      <w:lvlJc w:val="left"/>
+      <w:pPr>
+        <w:ind w:left="5171" w:hanging="360"/>
+      </w:pPr>
+      <w:rPr>
+        <w:rFonts w:ascii="Wingdings" w:hAnsi="Wingdings" w:hint="default"/>
+      </w:rPr>
+    </w:lvl>
+    <w:lvl w:ilvl="6" w:tplc="04190001">
+      <w:start w:val="1"/>
+      <w:numFmt w:val="bullet"/>
+      <w:lvlText w:val=""/>
+      <w:lvlJc w:val="left"/>
+      <w:pPr>
+        <w:ind w:left="5891" w:hanging="360"/>
+      </w:pPr>
+      <w:rPr>
+        <w:rFonts w:ascii="Symbol" w:hAnsi="Symbol" w:hint="default"/>
+      </w:rPr>
+    </w:lvl>
+    <w:lvl w:ilvl="7" w:tplc="04190003">
+      <w:start w:val="1"/>
+      <w:numFmt w:val="bullet"/>
+      <w:lvlText w:val="o"/>
+      <w:lvlJc w:val="left"/>
+      <w:pPr>
+        <w:ind w:left="6611" w:hanging="360"/>
+      </w:pPr>
+      <w:rPr>
+        <w:rFonts w:ascii="Courier New" w:hAnsi="Courier New" w:cs="Courier New" w:hint="default"/>
+      </w:rPr>
+    </w:lvl>
+    <w:lvl w:ilvl="8" w:tplc="04190005">
+      <w:start w:val="1"/>
+      <w:numFmt w:val="bullet"/>
+      <w:lvlText w:val=""/>
+      <w:lvlJc w:val="left"/>
+      <w:pPr>
+        <w:ind w:left="7331" w:hanging="360"/>
+      </w:pPr>
+      <w:rPr>
+        <w:rFonts w:ascii="Wingdings" w:hAnsi="Wingdings" w:hint="default"/>
+      </w:rPr>
+    </w:lvl>
+  </w:abstractNum>
+  <w:abstractNum w:abstractNumId="14" w15:restartNumberingAfterBreak="0">
     <w:nsid w:val="59E45BF5"/>
     <w:multiLevelType w:val="multilevel"/>
     <w:tmpl w:val="1B7CA54C"/>
@@ -25473,7 +29142,120 @@
       </w:rPr>
     </w:lvl>
   </w:abstractNum>
-  <w:abstractNum w:abstractNumId="11" w15:restartNumberingAfterBreak="0">
+  <w:abstractNum w:abstractNumId="15" w15:restartNumberingAfterBreak="0">
+    <w:nsid w:val="5C8D5164"/>
+    <w:multiLevelType w:val="hybridMultilevel"/>
+    <w:tmpl w:val="60CAB610"/>
+    <w:lvl w:ilvl="0" w:tplc="E7AAF75E">
+      <w:start w:val="1"/>
+      <w:numFmt w:val="bullet"/>
+      <w:lvlText w:val=""/>
+      <w:lvlJc w:val="left"/>
+      <w:pPr>
+        <w:ind w:left="1429" w:hanging="360"/>
+      </w:pPr>
+      <w:rPr>
+        <w:rFonts w:ascii="Symbol" w:hAnsi="Symbol" w:hint="default"/>
+      </w:rPr>
+    </w:lvl>
+    <w:lvl w:ilvl="1" w:tplc="04190003">
+      <w:start w:val="1"/>
+      <w:numFmt w:val="bullet"/>
+      <w:lvlText w:val="o"/>
+      <w:lvlJc w:val="left"/>
+      <w:pPr>
+        <w:ind w:left="2149" w:hanging="360"/>
+      </w:pPr>
+      <w:rPr>
+        <w:rFonts w:ascii="Courier New" w:hAnsi="Courier New" w:cs="Courier New" w:hint="default"/>
+      </w:rPr>
+    </w:lvl>
+    <w:lvl w:ilvl="2" w:tplc="04190005">
+      <w:start w:val="1"/>
+      <w:numFmt w:val="bullet"/>
+      <w:lvlText w:val=""/>
+      <w:lvlJc w:val="left"/>
+      <w:pPr>
+        <w:ind w:left="2869" w:hanging="360"/>
+      </w:pPr>
+      <w:rPr>
+        <w:rFonts w:ascii="Wingdings" w:hAnsi="Wingdings" w:hint="default"/>
+      </w:rPr>
+    </w:lvl>
+    <w:lvl w:ilvl="3" w:tplc="04190001">
+      <w:start w:val="1"/>
+      <w:numFmt w:val="bullet"/>
+      <w:lvlText w:val=""/>
+      <w:lvlJc w:val="left"/>
+      <w:pPr>
+        <w:ind w:left="3589" w:hanging="360"/>
+      </w:pPr>
+      <w:rPr>
+        <w:rFonts w:ascii="Symbol" w:hAnsi="Symbol" w:hint="default"/>
+      </w:rPr>
+    </w:lvl>
+    <w:lvl w:ilvl="4" w:tplc="04190003">
+      <w:start w:val="1"/>
+      <w:numFmt w:val="bullet"/>
+      <w:lvlText w:val="o"/>
+      <w:lvlJc w:val="left"/>
+      <w:pPr>
+        <w:ind w:left="4309" w:hanging="360"/>
+      </w:pPr>
+      <w:rPr>
+        <w:rFonts w:ascii="Courier New" w:hAnsi="Courier New" w:cs="Courier New" w:hint="default"/>
+      </w:rPr>
+    </w:lvl>
+    <w:lvl w:ilvl="5" w:tplc="04190005">
+      <w:start w:val="1"/>
+      <w:numFmt w:val="bullet"/>
+      <w:lvlText w:val=""/>
+      <w:lvlJc w:val="left"/>
+      <w:pPr>
+        <w:ind w:left="5029" w:hanging="360"/>
+      </w:pPr>
+      <w:rPr>
+        <w:rFonts w:ascii="Wingdings" w:hAnsi="Wingdings" w:hint="default"/>
+      </w:rPr>
+    </w:lvl>
+    <w:lvl w:ilvl="6" w:tplc="04190001">
+      <w:start w:val="1"/>
+      <w:numFmt w:val="bullet"/>
+      <w:lvlText w:val=""/>
+      <w:lvlJc w:val="left"/>
+      <w:pPr>
+        <w:ind w:left="5749" w:hanging="360"/>
+      </w:pPr>
+      <w:rPr>
+        <w:rFonts w:ascii="Symbol" w:hAnsi="Symbol" w:hint="default"/>
+      </w:rPr>
+    </w:lvl>
+    <w:lvl w:ilvl="7" w:tplc="04190003">
+      <w:start w:val="1"/>
+      <w:numFmt w:val="bullet"/>
+      <w:lvlText w:val="o"/>
+      <w:lvlJc w:val="left"/>
+      <w:pPr>
+        <w:ind w:left="6469" w:hanging="360"/>
+      </w:pPr>
+      <w:rPr>
+        <w:rFonts w:ascii="Courier New" w:hAnsi="Courier New" w:cs="Courier New" w:hint="default"/>
+      </w:rPr>
+    </w:lvl>
+    <w:lvl w:ilvl="8" w:tplc="04190005">
+      <w:start w:val="1"/>
+      <w:numFmt w:val="bullet"/>
+      <w:lvlText w:val=""/>
+      <w:lvlJc w:val="left"/>
+      <w:pPr>
+        <w:ind w:left="7189" w:hanging="360"/>
+      </w:pPr>
+      <w:rPr>
+        <w:rFonts w:ascii="Wingdings" w:hAnsi="Wingdings" w:hint="default"/>
+      </w:rPr>
+    </w:lvl>
+  </w:abstractNum>
+  <w:abstractNum w:abstractNumId="16" w15:restartNumberingAfterBreak="0">
     <w:nsid w:val="5E6A4E12"/>
     <w:multiLevelType w:val="hybridMultilevel"/>
     <w:tmpl w:val="A2B0DB24"/>
@@ -25562,7 +29344,7 @@
       </w:pPr>
     </w:lvl>
   </w:abstractNum>
-  <w:abstractNum w:abstractNumId="12" w15:restartNumberingAfterBreak="0">
+  <w:abstractNum w:abstractNumId="17" w15:restartNumberingAfterBreak="0">
     <w:nsid w:val="613328F1"/>
     <w:multiLevelType w:val="hybridMultilevel"/>
     <w:tmpl w:val="DA5C8FC2"/>
@@ -25648,7 +29430,93 @@
       </w:pPr>
     </w:lvl>
   </w:abstractNum>
-  <w:abstractNum w:abstractNumId="13" w15:restartNumberingAfterBreak="0">
+  <w:abstractNum w:abstractNumId="18" w15:restartNumberingAfterBreak="0">
+    <w:nsid w:val="632F57C4"/>
+    <w:multiLevelType w:val="hybridMultilevel"/>
+    <w:tmpl w:val="5FDE25B4"/>
+    <w:lvl w:ilvl="0" w:tplc="0419000F">
+      <w:start w:val="1"/>
+      <w:numFmt w:val="decimal"/>
+      <w:lvlText w:val="%1."/>
+      <w:lvlJc w:val="left"/>
+      <w:pPr>
+        <w:ind w:left="1931" w:hanging="360"/>
+      </w:pPr>
+    </w:lvl>
+    <w:lvl w:ilvl="1" w:tplc="04190019">
+      <w:start w:val="1"/>
+      <w:numFmt w:val="lowerLetter"/>
+      <w:lvlText w:val="%2."/>
+      <w:lvlJc w:val="left"/>
+      <w:pPr>
+        <w:ind w:left="2651" w:hanging="360"/>
+      </w:pPr>
+    </w:lvl>
+    <w:lvl w:ilvl="2" w:tplc="0419001B">
+      <w:start w:val="1"/>
+      <w:numFmt w:val="lowerRoman"/>
+      <w:lvlText w:val="%3."/>
+      <w:lvlJc w:val="right"/>
+      <w:pPr>
+        <w:ind w:left="3371" w:hanging="180"/>
+      </w:pPr>
+    </w:lvl>
+    <w:lvl w:ilvl="3" w:tplc="0419000F">
+      <w:start w:val="1"/>
+      <w:numFmt w:val="decimal"/>
+      <w:lvlText w:val="%4."/>
+      <w:lvlJc w:val="left"/>
+      <w:pPr>
+        <w:ind w:left="4091" w:hanging="360"/>
+      </w:pPr>
+    </w:lvl>
+    <w:lvl w:ilvl="4" w:tplc="04190019">
+      <w:start w:val="1"/>
+      <w:numFmt w:val="lowerLetter"/>
+      <w:lvlText w:val="%5."/>
+      <w:lvlJc w:val="left"/>
+      <w:pPr>
+        <w:ind w:left="4811" w:hanging="360"/>
+      </w:pPr>
+    </w:lvl>
+    <w:lvl w:ilvl="5" w:tplc="0419001B">
+      <w:start w:val="1"/>
+      <w:numFmt w:val="lowerRoman"/>
+      <w:lvlText w:val="%6."/>
+      <w:lvlJc w:val="right"/>
+      <w:pPr>
+        <w:ind w:left="5531" w:hanging="180"/>
+      </w:pPr>
+    </w:lvl>
+    <w:lvl w:ilvl="6" w:tplc="0419000F">
+      <w:start w:val="1"/>
+      <w:numFmt w:val="decimal"/>
+      <w:lvlText w:val="%7."/>
+      <w:lvlJc w:val="left"/>
+      <w:pPr>
+        <w:ind w:left="6251" w:hanging="360"/>
+      </w:pPr>
+    </w:lvl>
+    <w:lvl w:ilvl="7" w:tplc="04190019">
+      <w:start w:val="1"/>
+      <w:numFmt w:val="lowerLetter"/>
+      <w:lvlText w:val="%8."/>
+      <w:lvlJc w:val="left"/>
+      <w:pPr>
+        <w:ind w:left="6971" w:hanging="360"/>
+      </w:pPr>
+    </w:lvl>
+    <w:lvl w:ilvl="8" w:tplc="0419001B">
+      <w:start w:val="1"/>
+      <w:numFmt w:val="lowerRoman"/>
+      <w:lvlText w:val="%9."/>
+      <w:lvlJc w:val="right"/>
+      <w:pPr>
+        <w:ind w:left="7691" w:hanging="180"/>
+      </w:pPr>
+    </w:lvl>
+  </w:abstractNum>
+  <w:abstractNum w:abstractNumId="19" w15:restartNumberingAfterBreak="0">
     <w:nsid w:val="64611D26"/>
     <w:multiLevelType w:val="hybridMultilevel"/>
     <w:tmpl w:val="F2D6B9B4"/>
@@ -25761,7 +29629,7 @@
       </w:rPr>
     </w:lvl>
   </w:abstractNum>
-  <w:abstractNum w:abstractNumId="14" w15:restartNumberingAfterBreak="0">
+  <w:abstractNum w:abstractNumId="20" w15:restartNumberingAfterBreak="0">
     <w:nsid w:val="65583F8F"/>
     <w:multiLevelType w:val="hybridMultilevel"/>
     <w:tmpl w:val="F2D2EC54"/>
@@ -25850,7 +29718,7 @@
       </w:pPr>
     </w:lvl>
   </w:abstractNum>
-  <w:abstractNum w:abstractNumId="15" w15:restartNumberingAfterBreak="0">
+  <w:abstractNum w:abstractNumId="21" w15:restartNumberingAfterBreak="0">
     <w:nsid w:val="6C0710AA"/>
     <w:multiLevelType w:val="hybridMultilevel"/>
     <w:tmpl w:val="0CFC5A88"/>
@@ -25963,35 +29831,148 @@
       </w:rPr>
     </w:lvl>
   </w:abstractNum>
+  <w:abstractNum w:abstractNumId="22" w15:restartNumberingAfterBreak="0">
+    <w:nsid w:val="7B0003C3"/>
+    <w:multiLevelType w:val="hybridMultilevel"/>
+    <w:tmpl w:val="20A6FF30"/>
+    <w:lvl w:ilvl="0" w:tplc="04190001">
+      <w:start w:val="1"/>
+      <w:numFmt w:val="bullet"/>
+      <w:lvlText w:val=""/>
+      <w:lvlJc w:val="left"/>
+      <w:pPr>
+        <w:ind w:left="1571" w:hanging="360"/>
+      </w:pPr>
+      <w:rPr>
+        <w:rFonts w:ascii="Symbol" w:hAnsi="Symbol" w:hint="default"/>
+      </w:rPr>
+    </w:lvl>
+    <w:lvl w:ilvl="1" w:tplc="04190003">
+      <w:start w:val="1"/>
+      <w:numFmt w:val="bullet"/>
+      <w:lvlText w:val="o"/>
+      <w:lvlJc w:val="left"/>
+      <w:pPr>
+        <w:ind w:left="2291" w:hanging="360"/>
+      </w:pPr>
+      <w:rPr>
+        <w:rFonts w:ascii="Courier New" w:hAnsi="Courier New" w:cs="Courier New" w:hint="default"/>
+      </w:rPr>
+    </w:lvl>
+    <w:lvl w:ilvl="2" w:tplc="04190005">
+      <w:start w:val="1"/>
+      <w:numFmt w:val="bullet"/>
+      <w:lvlText w:val=""/>
+      <w:lvlJc w:val="left"/>
+      <w:pPr>
+        <w:ind w:left="3011" w:hanging="360"/>
+      </w:pPr>
+      <w:rPr>
+        <w:rFonts w:ascii="Wingdings" w:hAnsi="Wingdings" w:hint="default"/>
+      </w:rPr>
+    </w:lvl>
+    <w:lvl w:ilvl="3" w:tplc="04190001">
+      <w:start w:val="1"/>
+      <w:numFmt w:val="bullet"/>
+      <w:lvlText w:val=""/>
+      <w:lvlJc w:val="left"/>
+      <w:pPr>
+        <w:ind w:left="3731" w:hanging="360"/>
+      </w:pPr>
+      <w:rPr>
+        <w:rFonts w:ascii="Symbol" w:hAnsi="Symbol" w:hint="default"/>
+      </w:rPr>
+    </w:lvl>
+    <w:lvl w:ilvl="4" w:tplc="04190003">
+      <w:start w:val="1"/>
+      <w:numFmt w:val="bullet"/>
+      <w:lvlText w:val="o"/>
+      <w:lvlJc w:val="left"/>
+      <w:pPr>
+        <w:ind w:left="4451" w:hanging="360"/>
+      </w:pPr>
+      <w:rPr>
+        <w:rFonts w:ascii="Courier New" w:hAnsi="Courier New" w:cs="Courier New" w:hint="default"/>
+      </w:rPr>
+    </w:lvl>
+    <w:lvl w:ilvl="5" w:tplc="04190005">
+      <w:start w:val="1"/>
+      <w:numFmt w:val="bullet"/>
+      <w:lvlText w:val=""/>
+      <w:lvlJc w:val="left"/>
+      <w:pPr>
+        <w:ind w:left="5171" w:hanging="360"/>
+      </w:pPr>
+      <w:rPr>
+        <w:rFonts w:ascii="Wingdings" w:hAnsi="Wingdings" w:hint="default"/>
+      </w:rPr>
+    </w:lvl>
+    <w:lvl w:ilvl="6" w:tplc="04190001">
+      <w:start w:val="1"/>
+      <w:numFmt w:val="bullet"/>
+      <w:lvlText w:val=""/>
+      <w:lvlJc w:val="left"/>
+      <w:pPr>
+        <w:ind w:left="5891" w:hanging="360"/>
+      </w:pPr>
+      <w:rPr>
+        <w:rFonts w:ascii="Symbol" w:hAnsi="Symbol" w:hint="default"/>
+      </w:rPr>
+    </w:lvl>
+    <w:lvl w:ilvl="7" w:tplc="04190003">
+      <w:start w:val="1"/>
+      <w:numFmt w:val="bullet"/>
+      <w:lvlText w:val="o"/>
+      <w:lvlJc w:val="left"/>
+      <w:pPr>
+        <w:ind w:left="6611" w:hanging="360"/>
+      </w:pPr>
+      <w:rPr>
+        <w:rFonts w:ascii="Courier New" w:hAnsi="Courier New" w:cs="Courier New" w:hint="default"/>
+      </w:rPr>
+    </w:lvl>
+    <w:lvl w:ilvl="8" w:tplc="04190005">
+      <w:start w:val="1"/>
+      <w:numFmt w:val="bullet"/>
+      <w:lvlText w:val=""/>
+      <w:lvlJc w:val="left"/>
+      <w:pPr>
+        <w:ind w:left="7331" w:hanging="360"/>
+      </w:pPr>
+      <w:rPr>
+        <w:rFonts w:ascii="Wingdings" w:hAnsi="Wingdings" w:hint="default"/>
+      </w:rPr>
+    </w:lvl>
+  </w:abstractNum>
   <w:num w:numId="1">
-    <w:abstractNumId w:val="14"/>
+    <w:abstractNumId w:val="20"/>
   </w:num>
   <w:num w:numId="2">
-    <w:abstractNumId w:val="3"/>
+    <w:abstractNumId w:val="5"/>
   </w:num>
   <w:num w:numId="3">
-    <w:abstractNumId w:val="5"/>
+    <w:abstractNumId w:val="7"/>
   </w:num>
   <w:num w:numId="4">
-    <w:abstractNumId w:val="11"/>
+    <w:abstractNumId w:val="16"/>
   </w:num>
   <w:num w:numId="5">
+    <w:abstractNumId w:val="12"/>
+  </w:num>
+  <w:num w:numId="6">
+    <w:abstractNumId w:val="4"/>
+  </w:num>
+  <w:num w:numId="7">
+    <w:abstractNumId w:val="19"/>
+  </w:num>
+  <w:num w:numId="8">
     <w:abstractNumId w:val="9"/>
   </w:num>
-  <w:num w:numId="6">
+  <w:num w:numId="9">
     <w:abstractNumId w:val="2"/>
   </w:num>
-  <w:num w:numId="7">
-    <w:abstractNumId w:val="13"/>
-  </w:num>
-  <w:num w:numId="8">
-    <w:abstractNumId w:val="7"/>
-  </w:num>
-  <w:num w:numId="9">
-    <w:abstractNumId w:val="1"/>
-  </w:num>
   <w:num w:numId="10">
-    <w:abstractNumId w:val="12"/>
+    <w:abstractNumId w:val="17"/>
     <w:lvlOverride w:ilvl="0">
       <w:startOverride w:val="1"/>
     </w:lvlOverride>
@@ -26021,16 +30002,16 @@
     </w:lvlOverride>
   </w:num>
   <w:num w:numId="11">
-    <w:abstractNumId w:val="10"/>
+    <w:abstractNumId w:val="14"/>
   </w:num>
   <w:num w:numId="12">
+    <w:abstractNumId w:val="8"/>
+  </w:num>
+  <w:num w:numId="13">
     <w:abstractNumId w:val="6"/>
   </w:num>
-  <w:num w:numId="13">
-    <w:abstractNumId w:val="4"/>
-  </w:num>
   <w:num w:numId="14">
-    <w:abstractNumId w:val="15"/>
+    <w:abstractNumId w:val="21"/>
   </w:num>
   <w:num w:numId="15">
     <w:abstractNumId w:val="0"/>
@@ -26050,7 +30031,127 @@
     </w:lvlOverride>
   </w:num>
   <w:num w:numId="16">
-    <w:abstractNumId w:val="8"/>
+    <w:abstractNumId w:val="11"/>
+  </w:num>
+  <w:num w:numId="17">
+    <w:abstractNumId w:val="3"/>
+    <w:lvlOverride w:ilvl="0">
+      <w:startOverride w:val="1"/>
+    </w:lvlOverride>
+    <w:lvlOverride w:ilvl="1">
+      <w:startOverride w:val="1"/>
+    </w:lvlOverride>
+    <w:lvlOverride w:ilvl="2">
+      <w:startOverride w:val="1"/>
+    </w:lvlOverride>
+    <w:lvlOverride w:ilvl="3">
+      <w:startOverride w:val="1"/>
+    </w:lvlOverride>
+    <w:lvlOverride w:ilvl="4">
+      <w:startOverride w:val="1"/>
+    </w:lvlOverride>
+    <w:lvlOverride w:ilvl="5">
+      <w:startOverride w:val="1"/>
+    </w:lvlOverride>
+    <w:lvlOverride w:ilvl="6">
+      <w:startOverride w:val="1"/>
+    </w:lvlOverride>
+    <w:lvlOverride w:ilvl="7">
+      <w:startOverride w:val="1"/>
+    </w:lvlOverride>
+    <w:lvlOverride w:ilvl="8">
+      <w:startOverride w:val="1"/>
+    </w:lvlOverride>
+  </w:num>
+  <w:num w:numId="18">
+    <w:abstractNumId w:val="15"/>
+    <w:lvlOverride w:ilvl="0"/>
+    <w:lvlOverride w:ilvl="1"/>
+    <w:lvlOverride w:ilvl="2"/>
+    <w:lvlOverride w:ilvl="3"/>
+    <w:lvlOverride w:ilvl="4"/>
+    <w:lvlOverride w:ilvl="5"/>
+    <w:lvlOverride w:ilvl="6"/>
+    <w:lvlOverride w:ilvl="7"/>
+    <w:lvlOverride w:ilvl="8"/>
+  </w:num>
+  <w:num w:numId="19">
+    <w:abstractNumId w:val="1"/>
+    <w:lvlOverride w:ilvl="0"/>
+    <w:lvlOverride w:ilvl="1"/>
+    <w:lvlOverride w:ilvl="2"/>
+    <w:lvlOverride w:ilvl="3"/>
+    <w:lvlOverride w:ilvl="4"/>
+    <w:lvlOverride w:ilvl="5"/>
+    <w:lvlOverride w:ilvl="6"/>
+    <w:lvlOverride w:ilvl="7"/>
+    <w:lvlOverride w:ilvl="8"/>
+  </w:num>
+  <w:num w:numId="20">
+    <w:abstractNumId w:val="13"/>
+    <w:lvlOverride w:ilvl="0"/>
+    <w:lvlOverride w:ilvl="1"/>
+    <w:lvlOverride w:ilvl="2"/>
+    <w:lvlOverride w:ilvl="3"/>
+    <w:lvlOverride w:ilvl="4"/>
+    <w:lvlOverride w:ilvl="5"/>
+    <w:lvlOverride w:ilvl="6"/>
+    <w:lvlOverride w:ilvl="7"/>
+    <w:lvlOverride w:ilvl="8"/>
+  </w:num>
+  <w:num w:numId="21">
+    <w:abstractNumId w:val="18"/>
+    <w:lvlOverride w:ilvl="0">
+      <w:startOverride w:val="1"/>
+    </w:lvlOverride>
+    <w:lvlOverride w:ilvl="1">
+      <w:startOverride w:val="1"/>
+    </w:lvlOverride>
+    <w:lvlOverride w:ilvl="2">
+      <w:startOverride w:val="1"/>
+    </w:lvlOverride>
+    <w:lvlOverride w:ilvl="3">
+      <w:startOverride w:val="1"/>
+    </w:lvlOverride>
+    <w:lvlOverride w:ilvl="4">
+      <w:startOverride w:val="1"/>
+    </w:lvlOverride>
+    <w:lvlOverride w:ilvl="5">
+      <w:startOverride w:val="1"/>
+    </w:lvlOverride>
+    <w:lvlOverride w:ilvl="6">
+      <w:startOverride w:val="1"/>
+    </w:lvlOverride>
+    <w:lvlOverride w:ilvl="7">
+      <w:startOverride w:val="1"/>
+    </w:lvlOverride>
+    <w:lvlOverride w:ilvl="8">
+      <w:startOverride w:val="1"/>
+    </w:lvlOverride>
+  </w:num>
+  <w:num w:numId="22">
+    <w:abstractNumId w:val="22"/>
+    <w:lvlOverride w:ilvl="0"/>
+    <w:lvlOverride w:ilvl="1"/>
+    <w:lvlOverride w:ilvl="2"/>
+    <w:lvlOverride w:ilvl="3"/>
+    <w:lvlOverride w:ilvl="4"/>
+    <w:lvlOverride w:ilvl="5"/>
+    <w:lvlOverride w:ilvl="6"/>
+    <w:lvlOverride w:ilvl="7"/>
+    <w:lvlOverride w:ilvl="8"/>
+  </w:num>
+  <w:num w:numId="23">
+    <w:abstractNumId w:val="10"/>
+    <w:lvlOverride w:ilvl="0"/>
+    <w:lvlOverride w:ilvl="1"/>
+    <w:lvlOverride w:ilvl="2"/>
+    <w:lvlOverride w:ilvl="3"/>
+    <w:lvlOverride w:ilvl="4"/>
+    <w:lvlOverride w:ilvl="5"/>
+    <w:lvlOverride w:ilvl="6"/>
+    <w:lvlOverride w:ilvl="7"/>
+    <w:lvlOverride w:ilvl="8"/>
   </w:num>
 </w:numbering>
 </file>
@@ -26482,6 +30583,29 @@
       <w:szCs w:val="32"/>
     </w:rPr>
   </w:style>
+  <w:style w:type="paragraph" w:styleId="2">
+    <w:name w:val="heading 2"/>
+    <w:basedOn w:val="a"/>
+    <w:next w:val="a"/>
+    <w:link w:val="20"/>
+    <w:uiPriority w:val="9"/>
+    <w:semiHidden/>
+    <w:unhideWhenUsed/>
+    <w:qFormat/>
+    <w:rsid w:val="00AA5F1D"/>
+    <w:pPr>
+      <w:keepNext/>
+      <w:keepLines/>
+      <w:spacing w:before="40"/>
+      <w:outlineLvl w:val="1"/>
+    </w:pPr>
+    <w:rPr>
+      <w:rFonts w:asciiTheme="majorHAnsi" w:eastAsiaTheme="majorEastAsia" w:hAnsiTheme="majorHAnsi" w:cstheme="majorBidi"/>
+      <w:color w:val="2E74B5" w:themeColor="accent1" w:themeShade="BF"/>
+      <w:sz w:val="26"/>
+      <w:szCs w:val="26"/>
+    </w:rPr>
+  </w:style>
   <w:style w:type="character" w:default="1" w:styleId="a0">
     <w:name w:val="Default Paragraph Font"/>
     <w:uiPriority w:val="1"/>
@@ -26569,7 +30693,7 @@
       <w:u w:val="single"/>
     </w:rPr>
   </w:style>
-  <w:style w:type="paragraph" w:styleId="11">
+  <w:style w:type="paragraph" w:styleId="12">
     <w:name w:val="toc 1"/>
     <w:basedOn w:val="a"/>
     <w:next w:val="a"/>
@@ -26660,10 +30784,10 @@
       <w:lang w:val="ru-RU"/>
     </w:rPr>
   </w:style>
-  <w:style w:type="paragraph" w:styleId="2">
+  <w:style w:type="paragraph" w:styleId="22">
     <w:name w:val="Body Text Indent 2"/>
     <w:basedOn w:val="a"/>
-    <w:link w:val="20"/>
+    <w:link w:val="23"/>
     <w:rsid w:val="00102A98"/>
     <w:pPr>
       <w:widowControl w:val="0"/>
@@ -26680,10 +30804,10 @@
       <w:lang w:eastAsia="ru-RU"/>
     </w:rPr>
   </w:style>
-  <w:style w:type="character" w:customStyle="1" w:styleId="20">
+  <w:style w:type="character" w:customStyle="1" w:styleId="23">
     <w:name w:val="Основной текст с отступом 2 Знак"/>
     <w:basedOn w:val="a0"/>
-    <w:link w:val="2"/>
+    <w:link w:val="22"/>
     <w:rsid w:val="00102A98"/>
     <w:rPr>
       <w:rFonts w:ascii="Times New Roman" w:eastAsia="Times New Roman" w:hAnsi="Times New Roman" w:cs="Times New Roman"/>
@@ -26771,6 +30895,216 @@
     <w:rPr>
       <w:rFonts w:ascii="Times New Roman" w:hAnsi="Times New Roman"/>
       <w:sz w:val="28"/>
+    </w:rPr>
+  </w:style>
+  <w:style w:type="character" w:customStyle="1" w:styleId="20">
+    <w:name w:val="Заголовок 2 Знак"/>
+    <w:basedOn w:val="a0"/>
+    <w:link w:val="2"/>
+    <w:uiPriority w:val="9"/>
+    <w:semiHidden/>
+    <w:rsid w:val="00AA5F1D"/>
+    <w:rPr>
+      <w:rFonts w:asciiTheme="majorHAnsi" w:eastAsiaTheme="majorEastAsia" w:hAnsiTheme="majorHAnsi" w:cstheme="majorBidi"/>
+      <w:color w:val="2E74B5" w:themeColor="accent1" w:themeShade="BF"/>
+      <w:sz w:val="26"/>
+      <w:szCs w:val="26"/>
+    </w:rPr>
+  </w:style>
+  <w:style w:type="paragraph" w:customStyle="1" w:styleId="11">
+    <w:name w:val="Заголовок 11"/>
+    <w:basedOn w:val="a"/>
+    <w:rsid w:val="00AA5F1D"/>
+    <w:pPr>
+      <w:numPr>
+        <w:numId w:val="17"/>
+      </w:numPr>
+      <w:spacing w:after="160" w:line="256" w:lineRule="auto"/>
+      <w:jc w:val="left"/>
+    </w:pPr>
+    <w:rPr>
+      <w:rFonts w:asciiTheme="minorHAnsi" w:hAnsiTheme="minorHAnsi"/>
+      <w:sz w:val="22"/>
+    </w:rPr>
+  </w:style>
+  <w:style w:type="paragraph" w:customStyle="1" w:styleId="21">
+    <w:name w:val="Заголовок 21"/>
+    <w:basedOn w:val="a"/>
+    <w:rsid w:val="00AA5F1D"/>
+    <w:pPr>
+      <w:numPr>
+        <w:ilvl w:val="1"/>
+        <w:numId w:val="17"/>
+      </w:numPr>
+      <w:spacing w:after="160" w:line="256" w:lineRule="auto"/>
+      <w:jc w:val="left"/>
+    </w:pPr>
+    <w:rPr>
+      <w:rFonts w:asciiTheme="minorHAnsi" w:hAnsiTheme="minorHAnsi"/>
+      <w:sz w:val="22"/>
+    </w:rPr>
+  </w:style>
+  <w:style w:type="paragraph" w:customStyle="1" w:styleId="31">
+    <w:name w:val="Заголовок 31"/>
+    <w:basedOn w:val="a"/>
+    <w:rsid w:val="00AA5F1D"/>
+    <w:pPr>
+      <w:numPr>
+        <w:ilvl w:val="2"/>
+        <w:numId w:val="17"/>
+      </w:numPr>
+      <w:spacing w:after="160" w:line="256" w:lineRule="auto"/>
+      <w:jc w:val="left"/>
+    </w:pPr>
+    <w:rPr>
+      <w:rFonts w:asciiTheme="minorHAnsi" w:hAnsiTheme="minorHAnsi"/>
+      <w:sz w:val="22"/>
+    </w:rPr>
+  </w:style>
+  <w:style w:type="paragraph" w:customStyle="1" w:styleId="41">
+    <w:name w:val="Заголовок 41"/>
+    <w:basedOn w:val="a"/>
+    <w:rsid w:val="00AA5F1D"/>
+    <w:pPr>
+      <w:numPr>
+        <w:ilvl w:val="3"/>
+        <w:numId w:val="17"/>
+      </w:numPr>
+      <w:spacing w:after="160" w:line="256" w:lineRule="auto"/>
+      <w:jc w:val="left"/>
+    </w:pPr>
+    <w:rPr>
+      <w:rFonts w:asciiTheme="minorHAnsi" w:hAnsiTheme="minorHAnsi"/>
+      <w:sz w:val="22"/>
+    </w:rPr>
+  </w:style>
+  <w:style w:type="paragraph" w:customStyle="1" w:styleId="51">
+    <w:name w:val="Заголовок 51"/>
+    <w:basedOn w:val="a"/>
+    <w:rsid w:val="00AA5F1D"/>
+    <w:pPr>
+      <w:numPr>
+        <w:ilvl w:val="4"/>
+        <w:numId w:val="17"/>
+      </w:numPr>
+      <w:spacing w:after="160" w:line="256" w:lineRule="auto"/>
+      <w:jc w:val="left"/>
+    </w:pPr>
+    <w:rPr>
+      <w:rFonts w:asciiTheme="minorHAnsi" w:hAnsiTheme="minorHAnsi"/>
+      <w:sz w:val="22"/>
+    </w:rPr>
+  </w:style>
+  <w:style w:type="paragraph" w:customStyle="1" w:styleId="61">
+    <w:name w:val="Заголовок 61"/>
+    <w:basedOn w:val="a"/>
+    <w:rsid w:val="00AA5F1D"/>
+    <w:pPr>
+      <w:numPr>
+        <w:ilvl w:val="5"/>
+        <w:numId w:val="17"/>
+      </w:numPr>
+      <w:spacing w:after="160" w:line="256" w:lineRule="auto"/>
+      <w:jc w:val="left"/>
+    </w:pPr>
+    <w:rPr>
+      <w:rFonts w:asciiTheme="minorHAnsi" w:hAnsiTheme="minorHAnsi"/>
+      <w:sz w:val="22"/>
+    </w:rPr>
+  </w:style>
+  <w:style w:type="paragraph" w:customStyle="1" w:styleId="71">
+    <w:name w:val="Заголовок 71"/>
+    <w:basedOn w:val="a"/>
+    <w:rsid w:val="00AA5F1D"/>
+    <w:pPr>
+      <w:numPr>
+        <w:ilvl w:val="6"/>
+        <w:numId w:val="17"/>
+      </w:numPr>
+      <w:spacing w:after="160" w:line="256" w:lineRule="auto"/>
+      <w:jc w:val="left"/>
+    </w:pPr>
+    <w:rPr>
+      <w:rFonts w:asciiTheme="minorHAnsi" w:hAnsiTheme="minorHAnsi"/>
+      <w:sz w:val="22"/>
+    </w:rPr>
+  </w:style>
+  <w:style w:type="paragraph" w:customStyle="1" w:styleId="81">
+    <w:name w:val="Заголовок 81"/>
+    <w:basedOn w:val="a"/>
+    <w:rsid w:val="00AA5F1D"/>
+    <w:pPr>
+      <w:numPr>
+        <w:ilvl w:val="7"/>
+        <w:numId w:val="17"/>
+      </w:numPr>
+      <w:spacing w:after="160" w:line="256" w:lineRule="auto"/>
+      <w:jc w:val="left"/>
+    </w:pPr>
+    <w:rPr>
+      <w:rFonts w:asciiTheme="minorHAnsi" w:hAnsiTheme="minorHAnsi"/>
+      <w:sz w:val="22"/>
+    </w:rPr>
+  </w:style>
+  <w:style w:type="paragraph" w:customStyle="1" w:styleId="91">
+    <w:name w:val="Заголовок 91"/>
+    <w:basedOn w:val="a"/>
+    <w:rsid w:val="00AA5F1D"/>
+    <w:pPr>
+      <w:numPr>
+        <w:ilvl w:val="8"/>
+        <w:numId w:val="17"/>
+      </w:numPr>
+      <w:spacing w:after="160" w:line="256" w:lineRule="auto"/>
+      <w:jc w:val="left"/>
+    </w:pPr>
+    <w:rPr>
+      <w:rFonts w:asciiTheme="minorHAnsi" w:hAnsiTheme="minorHAnsi"/>
+      <w:sz w:val="22"/>
+    </w:rPr>
+  </w:style>
+  <w:style w:type="paragraph" w:customStyle="1" w:styleId="FR4">
+    <w:name w:val="FR4"/>
+    <w:rsid w:val="00AA5F1D"/>
+    <w:pPr>
+      <w:widowControl w:val="0"/>
+      <w:autoSpaceDE w:val="0"/>
+      <w:autoSpaceDN w:val="0"/>
+      <w:adjustRightInd w:val="0"/>
+      <w:spacing w:before="40" w:after="0" w:line="276" w:lineRule="auto"/>
+      <w:ind w:left="1400" w:right="600"/>
+      <w:jc w:val="center"/>
+    </w:pPr>
+    <w:rPr>
+      <w:rFonts w:ascii="Times New Roman" w:eastAsia="Times New Roman" w:hAnsi="Times New Roman" w:cs="Times New Roman"/>
+      <w:sz w:val="20"/>
+      <w:szCs w:val="20"/>
+      <w:lang w:eastAsia="ru-RU"/>
+    </w:rPr>
+  </w:style>
+  <w:style w:type="paragraph" w:customStyle="1" w:styleId="af1">
+    <w:name w:val="Скарлетт"/>
+    <w:basedOn w:val="a"/>
+    <w:rsid w:val="00AA5F1D"/>
+    <w:pPr>
+      <w:spacing w:line="240" w:lineRule="auto"/>
+      <w:ind w:firstLine="0"/>
+    </w:pPr>
+    <w:rPr>
+      <w:rFonts w:eastAsia="Times New Roman" w:cs="Times New Roman"/>
+      <w:szCs w:val="20"/>
+      <w:lang w:eastAsia="ru-RU"/>
+    </w:rPr>
+  </w:style>
+  <w:style w:type="character" w:styleId="af2">
+    <w:name w:val="Strong"/>
+    <w:basedOn w:val="a0"/>
+    <w:uiPriority w:val="22"/>
+    <w:qFormat/>
+    <w:rsid w:val="0065116C"/>
+    <w:rPr>
+      <w:b/>
+      <w:bCs/>
     </w:rPr>
   </w:style>
 </w:styles>
@@ -27042,7 +31376,7 @@
 </file>
 
 <file path=customXml/itemProps1.xml><?xml version="1.0" encoding="utf-8"?>
-<ds:datastoreItem xmlns:ds="http://schemas.openxmlformats.org/officeDocument/2006/customXml" ds:itemID="{5CBF6305-0EF0-4A5D-995D-407A31FC053D}">
+<ds:datastoreItem xmlns:ds="http://schemas.openxmlformats.org/officeDocument/2006/customXml" ds:itemID="{F9183619-037A-4AFA-AD0F-D2A256993719}">
   <ds:schemaRefs>
     <ds:schemaRef ds:uri="http://schemas.openxmlformats.org/officeDocument/2006/bibliography"/>
   </ds:schemaRefs>

</xml_diff>

<commit_message>
Add 5.2 point to diplom
</commit_message>
<xml_diff>
--- a/2023/Диплом/Булат Насыров/Диплом Булат Насыров.docx
+++ b/2023/Диплом/Булат Насыров/Диплом Булат Насыров.docx
@@ -4279,7 +4279,7 @@
           <v:shape id="_x0000_i1026" type="#_x0000_t75" style="width:65.25pt;height:39pt" o:ole="" fillcolor="window">
             <v:imagedata r:id="rId12" o:title=""/>
           </v:shape>
-          <o:OLEObject Type="Embed" ProgID="Equation.3" ShapeID="_x0000_i1026" DrawAspect="Content" ObjectID="_1744483163" r:id="rId13"/>
+          <o:OLEObject Type="Embed" ProgID="Equation.3" ShapeID="_x0000_i1026" DrawAspect="Content" ObjectID="_1744486454" r:id="rId13"/>
         </w:object>
       </w:r>
       <w:r>
@@ -4329,7 +4329,7 @@
           <v:shape id="_x0000_i1027" type="#_x0000_t75" style="width:93pt;height:36.75pt" o:ole="" fillcolor="window">
             <v:imagedata r:id="rId14" o:title=""/>
           </v:shape>
-          <o:OLEObject Type="Embed" ProgID="Equation.3" ShapeID="_x0000_i1027" DrawAspect="Content" ObjectID="_1744483164" r:id="rId15"/>
+          <o:OLEObject Type="Embed" ProgID="Equation.3" ShapeID="_x0000_i1027" DrawAspect="Content" ObjectID="_1744486455" r:id="rId15"/>
         </w:object>
       </w:r>
       <w:r>
@@ -4555,7 +4555,7 @@
           <v:shape id="_x0000_i1028" type="#_x0000_t75" style="width:9.75pt;height:11.25pt" o:ole="">
             <v:imagedata r:id="rId16" o:title=""/>
           </v:shape>
-          <o:OLEObject Type="Embed" ProgID="Equation.3" ShapeID="_x0000_i1028" DrawAspect="Content" ObjectID="_1744483165" r:id="rId17"/>
+          <o:OLEObject Type="Embed" ProgID="Equation.3" ShapeID="_x0000_i1028" DrawAspect="Content" ObjectID="_1744486456" r:id="rId17"/>
         </w:object>
       </w:r>
       <w:r>
@@ -5259,10 +5259,1418 @@
       <w:bookmarkEnd w:id="1"/>
     </w:p>
     <w:p>
-      <w:r>
-        <w:t>…</w:t>
-      </w:r>
-    </w:p>
+      <w:pPr>
+        <w:ind w:firstLine="709"/>
+        <w:rPr>
+          <w:rFonts w:cs="Times New Roman"/>
+          <w:szCs w:val="28"/>
+        </w:rPr>
+      </w:pPr>
+      <w:r>
+        <w:rPr>
+          <w:rFonts w:cs="Times New Roman"/>
+          <w:szCs w:val="28"/>
+        </w:rPr>
+        <w:t>Выбор средств измерений происходит исходя из</w:t>
+      </w:r>
+      <w:r>
+        <w:rPr>
+          <w:rFonts w:cs="Times New Roman"/>
+          <w:szCs w:val="28"/>
+        </w:rPr>
+        <w:t>:</w:t>
+      </w:r>
+    </w:p>
+    <w:p>
+      <w:pPr>
+        <w:shd w:val="clear" w:color="auto" w:fill="FFFFFF"/>
+        <w:tabs>
+          <w:tab w:val="left" w:pos="0"/>
+        </w:tabs>
+        <w:ind w:firstLine="709"/>
+        <w:rPr>
+          <w:rFonts w:cs="Times New Roman"/>
+          <w:szCs w:val="28"/>
+        </w:rPr>
+      </w:pPr>
+      <w:r>
+        <w:rPr>
+          <w:rFonts w:cs="Times New Roman"/>
+          <w:color w:val="000000"/>
+          <w:szCs w:val="28"/>
+        </w:rPr>
+        <w:t xml:space="preserve">1) диапазона измерения - ориентировочно верхний предел измерения определяется </w:t>
+      </w:r>
+      <w:r>
+        <w:rPr>
+          <w:rFonts w:cs="Times New Roman"/>
+          <w:i/>
+          <w:iCs/>
+          <w:color w:val="000000"/>
+          <w:szCs w:val="28"/>
+          <w:lang w:val="en-US"/>
+        </w:rPr>
+        <w:t>N</w:t>
+      </w:r>
+      <w:r>
+        <w:rPr>
+          <w:rFonts w:cs="Times New Roman"/>
+          <w:iCs/>
+          <w:color w:val="000000"/>
+          <w:szCs w:val="28"/>
+          <w:vertAlign w:val="subscript"/>
+          <w:lang w:val="en-US"/>
+        </w:rPr>
+        <w:t>en</w:t>
+      </w:r>
+      <w:r>
+        <w:rPr>
+          <w:rFonts w:cs="Times New Roman"/>
+          <w:iCs/>
+          <w:color w:val="000000"/>
+          <w:szCs w:val="28"/>
+        </w:rPr>
+        <w:t>=1,5</w:t>
+      </w:r>
+      <w:r>
+        <w:rPr>
+          <w:rFonts w:cs="Times New Roman"/>
+          <w:i/>
+          <w:iCs/>
+          <w:color w:val="000000"/>
+          <w:szCs w:val="28"/>
+          <w:lang w:val="en-US"/>
+        </w:rPr>
+        <w:t>N</w:t>
+      </w:r>
+      <w:r>
+        <w:rPr>
+          <w:rFonts w:cs="Times New Roman"/>
+          <w:iCs/>
+          <w:color w:val="000000"/>
+          <w:szCs w:val="28"/>
+          <w:vertAlign w:val="subscript"/>
+          <w:lang w:val="en-US"/>
+        </w:rPr>
+        <w:t>H</w:t>
+      </w:r>
+      <w:r>
+        <w:rPr>
+          <w:rFonts w:cs="Times New Roman"/>
+          <w:iCs/>
+          <w:color w:val="000000"/>
+          <w:szCs w:val="28"/>
+          <w:vertAlign w:val="subscript"/>
+          <w:lang w:val="en-US"/>
+        </w:rPr>
+        <w:t>O</w:t>
+      </w:r>
+      <w:r>
+        <w:rPr>
+          <w:rFonts w:cs="Times New Roman"/>
+          <w:iCs/>
+          <w:color w:val="000000"/>
+          <w:szCs w:val="28"/>
+          <w:vertAlign w:val="subscript"/>
+        </w:rPr>
+        <w:t>М</w:t>
+      </w:r>
+      <w:r>
+        <w:rPr>
+          <w:rFonts w:cs="Times New Roman"/>
+          <w:iCs/>
+          <w:color w:val="000000"/>
+          <w:szCs w:val="28"/>
+        </w:rPr>
+        <w:t xml:space="preserve">. </w:t>
+      </w:r>
+      <w:r>
+        <w:rPr>
+          <w:rFonts w:cs="Times New Roman"/>
+          <w:color w:val="000000"/>
+          <w:szCs w:val="28"/>
+        </w:rPr>
+        <w:t xml:space="preserve">Здесь </w:t>
+      </w:r>
+      <w:r>
+        <w:rPr>
+          <w:rFonts w:cs="Times New Roman"/>
+          <w:i/>
+          <w:iCs/>
+          <w:color w:val="000000"/>
+          <w:szCs w:val="28"/>
+          <w:lang w:val="en-US"/>
+        </w:rPr>
+        <w:t>N</w:t>
+      </w:r>
+      <w:r>
+        <w:rPr>
+          <w:rFonts w:cs="Times New Roman"/>
+          <w:iCs/>
+          <w:color w:val="000000"/>
+          <w:szCs w:val="28"/>
+          <w:vertAlign w:val="subscript"/>
+          <w:lang w:val="en-US"/>
+        </w:rPr>
+        <w:t>H</w:t>
+      </w:r>
+      <w:r>
+        <w:rPr>
+          <w:rFonts w:cs="Times New Roman"/>
+          <w:iCs/>
+          <w:color w:val="000000"/>
+          <w:szCs w:val="28"/>
+          <w:vertAlign w:val="subscript"/>
+          <w:lang w:val="en-US"/>
+        </w:rPr>
+        <w:t>O</w:t>
+      </w:r>
+      <w:r>
+        <w:rPr>
+          <w:rFonts w:cs="Times New Roman"/>
+          <w:iCs/>
+          <w:color w:val="000000"/>
+          <w:szCs w:val="28"/>
+          <w:vertAlign w:val="subscript"/>
+          <w:lang w:val="en-US"/>
+        </w:rPr>
+        <w:t>M</w:t>
+      </w:r>
+      <w:r>
+        <w:rPr>
+          <w:rFonts w:cs="Times New Roman"/>
+          <w:iCs/>
+          <w:color w:val="000000"/>
+          <w:szCs w:val="28"/>
+        </w:rPr>
+        <w:t xml:space="preserve"> </w:t>
+      </w:r>
+      <w:r>
+        <w:rPr>
+          <w:rFonts w:cs="Times New Roman"/>
+          <w:color w:val="000000"/>
+          <w:szCs w:val="28"/>
+        </w:rPr>
+        <w:t xml:space="preserve">- номинальное значение </w:t>
+      </w:r>
+      <w:r>
+        <w:rPr>
+          <w:rFonts w:cs="Times New Roman"/>
+          <w:color w:val="000000"/>
+          <w:szCs w:val="28"/>
+        </w:rPr>
+        <w:t>этилена</w:t>
+      </w:r>
+      <w:r>
+        <w:rPr>
+          <w:rFonts w:cs="Times New Roman"/>
+          <w:color w:val="000000"/>
+          <w:szCs w:val="28"/>
+        </w:rPr>
+        <w:t xml:space="preserve"> </w:t>
+      </w:r>
+      <w:r>
+        <w:rPr>
+          <w:rFonts w:cs="Times New Roman"/>
+          <w:bCs/>
+          <w:color w:val="000000"/>
+          <w:szCs w:val="28"/>
+        </w:rPr>
+        <w:t>со</w:t>
+      </w:r>
+      <w:r>
+        <w:rPr>
+          <w:rFonts w:cs="Times New Roman"/>
+          <w:color w:val="000000"/>
+          <w:szCs w:val="28"/>
+        </w:rPr>
+        <w:t xml:space="preserve">гласно </w:t>
+      </w:r>
+      <w:r>
+        <w:rPr>
+          <w:rFonts w:cs="Times New Roman"/>
+          <w:color w:val="000000"/>
+          <w:szCs w:val="28"/>
+        </w:rPr>
+        <w:t>параметрам</w:t>
+      </w:r>
+      <w:r>
+        <w:rPr>
+          <w:rFonts w:cs="Times New Roman"/>
+          <w:color w:val="000000"/>
+          <w:szCs w:val="28"/>
+        </w:rPr>
+        <w:t>.</w:t>
+      </w:r>
+      <w:r>
+        <w:rPr>
+          <w:rFonts w:cs="Times New Roman"/>
+          <w:b/>
+          <w:bCs/>
+          <w:color w:val="000000"/>
+          <w:szCs w:val="28"/>
+        </w:rPr>
+        <w:t xml:space="preserve"> </w:t>
+      </w:r>
+      <w:r>
+        <w:rPr>
+          <w:rFonts w:cs="Times New Roman"/>
+          <w:color w:val="000000"/>
+          <w:szCs w:val="28"/>
+        </w:rPr>
+        <w:t xml:space="preserve">Далее из справочника берется ближайшее значение верхнего </w:t>
+      </w:r>
+      <w:r>
+        <w:rPr>
+          <w:rFonts w:cs="Times New Roman"/>
+          <w:color w:val="000000"/>
+          <w:szCs w:val="28"/>
+        </w:rPr>
+        <w:t>предела в большую сторону</w:t>
+      </w:r>
+      <w:r>
+        <w:rPr>
+          <w:rFonts w:cs="Times New Roman"/>
+          <w:color w:val="000000"/>
+          <w:szCs w:val="28"/>
+        </w:rPr>
+        <w:t>;</w:t>
+      </w:r>
+    </w:p>
+    <w:p>
+      <w:pPr>
+        <w:widowControl w:val="0"/>
+        <w:numPr>
+          <w:ilvl w:val="0"/>
+          <w:numId w:val="24"/>
+        </w:numPr>
+        <w:shd w:val="clear" w:color="auto" w:fill="FFFFFF"/>
+        <w:tabs>
+          <w:tab w:val="left" w:pos="317"/>
+        </w:tabs>
+        <w:autoSpaceDE w:val="0"/>
+        <w:autoSpaceDN w:val="0"/>
+        <w:adjustRightInd w:val="0"/>
+        <w:ind w:firstLine="709"/>
+        <w:rPr>
+          <w:rFonts w:cs="Times New Roman"/>
+          <w:color w:val="000000"/>
+          <w:szCs w:val="28"/>
+        </w:rPr>
+      </w:pPr>
+      <w:r>
+        <w:rPr>
+          <w:rFonts w:cs="Times New Roman"/>
+          <w:color w:val="000000"/>
+          <w:szCs w:val="28"/>
+        </w:rPr>
+        <w:t>системы дистанционной передачи (возможны электрический токовый, по напряжению, дифференциально-трансформаторный или пневматический сигналы дистанционной передачи). Если технологический процесс пожаровзрывоопасный, рекомендуется выбрать пневматические или безопасного исполнения электрические приборы;</w:t>
+      </w:r>
+    </w:p>
+    <w:p>
+      <w:pPr>
+        <w:widowControl w:val="0"/>
+        <w:numPr>
+          <w:ilvl w:val="0"/>
+          <w:numId w:val="24"/>
+        </w:numPr>
+        <w:shd w:val="clear" w:color="auto" w:fill="FFFFFF"/>
+        <w:tabs>
+          <w:tab w:val="left" w:pos="317"/>
+        </w:tabs>
+        <w:autoSpaceDE w:val="0"/>
+        <w:autoSpaceDN w:val="0"/>
+        <w:adjustRightInd w:val="0"/>
+        <w:ind w:firstLine="709"/>
+        <w:rPr>
+          <w:rFonts w:cs="Times New Roman"/>
+          <w:color w:val="000000"/>
+          <w:szCs w:val="28"/>
+        </w:rPr>
+      </w:pPr>
+      <w:r>
+        <w:rPr>
+          <w:rFonts w:cs="Times New Roman"/>
+          <w:color w:val="000000"/>
+          <w:szCs w:val="28"/>
+        </w:rPr>
+        <w:t>заданной погрешности измерений.</w:t>
+      </w:r>
+    </w:p>
+    <w:p>
+      <w:pPr>
+        <w:pStyle w:val="af3"/>
+        <w:ind w:firstLine="709"/>
+        <w:jc w:val="both"/>
+        <w:rPr>
+          <w:szCs w:val="28"/>
+        </w:rPr>
+      </w:pPr>
+      <w:r>
+        <w:rPr>
+          <w:szCs w:val="28"/>
+        </w:rPr>
+        <w:t>Режим работы колонны К-303</w:t>
+      </w:r>
+    </w:p>
+    <w:p>
+      <w:pPr>
+        <w:pStyle w:val="a7"/>
+        <w:ind w:left="0" w:firstLine="709"/>
+        <w:rPr>
+          <w:rStyle w:val="aa"/>
+          <w:rFonts w:cs="Times New Roman"/>
+          <w:szCs w:val="28"/>
+        </w:rPr>
+      </w:pPr>
+      <w:r>
+        <w:rPr>
+          <w:rFonts w:cs="Times New Roman"/>
+          <w:szCs w:val="28"/>
+        </w:rPr>
+        <w:lastRenderedPageBreak/>
+        <w:t>Давл</w:t>
+      </w:r>
+      <w:r>
+        <w:rPr>
+          <w:rFonts w:cs="Times New Roman"/>
+          <w:szCs w:val="28"/>
+        </w:rPr>
+        <w:t>ение вверху колонны - не более 0,93 МПа (9,3</w:t>
+      </w:r>
+      <w:r>
+        <w:rPr>
+          <w:rFonts w:cs="Times New Roman"/>
+          <w:szCs w:val="28"/>
+        </w:rPr>
+        <w:t xml:space="preserve"> кгс/см</w:t>
+      </w:r>
+      <w:r>
+        <w:rPr>
+          <w:rStyle w:val="aa"/>
+          <w:rFonts w:cs="Times New Roman"/>
+          <w:szCs w:val="28"/>
+        </w:rPr>
+        <w:t>2</w:t>
+      </w:r>
+      <w:r>
+        <w:rPr>
+          <w:rStyle w:val="aa"/>
+          <w:rFonts w:cs="Times New Roman"/>
+          <w:szCs w:val="28"/>
+        </w:rPr>
+        <w:t>)</w:t>
+      </w:r>
+    </w:p>
+    <w:p>
+      <w:pPr>
+        <w:pStyle w:val="a7"/>
+        <w:ind w:left="0" w:firstLine="709"/>
+        <w:rPr>
+          <w:rFonts w:cs="Times New Roman"/>
+          <w:szCs w:val="28"/>
+        </w:rPr>
+      </w:pPr>
+      <w:r>
+        <w:rPr>
+          <w:rFonts w:cs="Times New Roman"/>
+          <w:szCs w:val="28"/>
+        </w:rPr>
+        <w:t xml:space="preserve">Температура в кубе колонны - не более </w:t>
+      </w:r>
+      <w:r>
+        <w:rPr>
+          <w:rFonts w:cs="Times New Roman"/>
+          <w:szCs w:val="28"/>
+        </w:rPr>
+        <w:t>минус 56</w:t>
+      </w:r>
+      <w:r>
+        <w:rPr>
+          <w:rFonts w:cs="Times New Roman"/>
+          <w:szCs w:val="28"/>
+        </w:rPr>
+        <w:t>°С.</w:t>
+      </w:r>
+    </w:p>
+    <w:p>
+      <w:pPr>
+        <w:pStyle w:val="a7"/>
+        <w:ind w:left="0" w:firstLine="709"/>
+        <w:rPr>
+          <w:rFonts w:cs="Times New Roman"/>
+          <w:szCs w:val="28"/>
+        </w:rPr>
+      </w:pPr>
+      <w:r>
+        <w:rPr>
+          <w:rFonts w:cs="Times New Roman"/>
+          <w:szCs w:val="28"/>
+        </w:rPr>
+        <w:t>Следовательно, для датчиков температуры минимальное значение предела измерения будет:</w:t>
+      </w:r>
+    </w:p>
+    <w:p>
+      <w:pPr>
+        <w:pStyle w:val="a7"/>
+        <w:ind w:left="0" w:firstLine="709"/>
+        <w:rPr>
+          <w:rFonts w:cs="Times New Roman"/>
+          <w:szCs w:val="28"/>
+        </w:rPr>
+      </w:pPr>
+      <w:r>
+        <w:rPr>
+          <w:rFonts w:cs="Times New Roman"/>
+          <w:szCs w:val="28"/>
+        </w:rPr>
+        <w:t>56×1,5= -84°</w:t>
+      </w:r>
+      <w:r>
+        <w:rPr>
+          <w:rFonts w:cs="Times New Roman"/>
+          <w:szCs w:val="28"/>
+        </w:rPr>
+        <w:t>С</w:t>
+      </w:r>
+      <w:r>
+        <w:rPr>
+          <w:rFonts w:cs="Times New Roman"/>
+          <w:szCs w:val="28"/>
+        </w:rPr>
+        <w:t xml:space="preserve"> </w:t>
+      </w:r>
+    </w:p>
+    <w:p>
+      <w:pPr>
+        <w:pStyle w:val="a7"/>
+        <w:ind w:left="0" w:firstLine="709"/>
+        <w:rPr>
+          <w:rFonts w:cs="Times New Roman"/>
+          <w:szCs w:val="28"/>
+        </w:rPr>
+      </w:pPr>
+      <w:r>
+        <w:rPr>
+          <w:rFonts w:cs="Times New Roman"/>
+          <w:szCs w:val="28"/>
+        </w:rPr>
+        <w:t>Давление:</w:t>
+      </w:r>
+    </w:p>
+    <w:p>
+      <w:pPr>
+        <w:pStyle w:val="a7"/>
+        <w:ind w:left="0" w:firstLine="709"/>
+        <w:rPr>
+          <w:rFonts w:cs="Times New Roman"/>
+          <w:szCs w:val="28"/>
+        </w:rPr>
+      </w:pPr>
+      <w:r>
+        <w:rPr>
+          <w:rFonts w:cs="Times New Roman"/>
+          <w:szCs w:val="28"/>
+        </w:rPr>
+        <w:t>0,93*1,5= 1,395 Мпа (13,95 кгс/см</w:t>
+      </w:r>
+      <w:r>
+        <w:rPr>
+          <w:rFonts w:cs="Times New Roman"/>
+          <w:szCs w:val="28"/>
+          <w:vertAlign w:val="superscript"/>
+        </w:rPr>
+        <w:t>2</w:t>
+      </w:r>
+      <w:r>
+        <w:rPr>
+          <w:rFonts w:cs="Times New Roman"/>
+          <w:szCs w:val="28"/>
+        </w:rPr>
+        <w:t>)</w:t>
+      </w:r>
+    </w:p>
+    <w:p>
+      <w:pPr>
+        <w:pStyle w:val="a7"/>
+        <w:ind w:left="0" w:firstLine="709"/>
+        <w:rPr>
+          <w:rFonts w:cs="Times New Roman"/>
+          <w:szCs w:val="28"/>
+        </w:rPr>
+      </w:pPr>
+      <w:r>
+        <w:rPr>
+          <w:rFonts w:cs="Times New Roman"/>
+          <w:szCs w:val="28"/>
+        </w:rPr>
+        <w:t>Выбор расходомеров</w:t>
+      </w:r>
+      <w:r>
+        <w:rPr>
+          <w:rFonts w:cs="Times New Roman"/>
+          <w:b/>
+          <w:bCs/>
+          <w:szCs w:val="28"/>
+        </w:rPr>
+        <w:t xml:space="preserve"> </w:t>
+      </w:r>
+      <w:r>
+        <w:rPr>
+          <w:rFonts w:cs="Times New Roman"/>
+          <w:szCs w:val="28"/>
+        </w:rPr>
+        <w:t xml:space="preserve">имеет некоторые особенности. Вначале необходимо ориентировочно определить диаметр трубопровода </w:t>
+      </w:r>
+      <w:r>
+        <w:rPr>
+          <w:rFonts w:cs="Times New Roman"/>
+          <w:i/>
+          <w:iCs/>
+          <w:szCs w:val="28"/>
+          <w:lang w:val="en-US"/>
+        </w:rPr>
+        <w:t>D</w:t>
+      </w:r>
+      <w:r>
+        <w:rPr>
+          <w:rFonts w:cs="Times New Roman"/>
+          <w:iCs/>
+          <w:szCs w:val="28"/>
+        </w:rPr>
+        <w:t xml:space="preserve"> </w:t>
+      </w:r>
+      <w:r>
+        <w:rPr>
+          <w:rFonts w:cs="Times New Roman"/>
+          <w:szCs w:val="28"/>
+        </w:rPr>
+        <w:t>по объемному расходу</w:t>
+      </w:r>
+      <w:r>
+        <w:rPr>
+          <w:rFonts w:cs="Times New Roman"/>
+          <w:szCs w:val="28"/>
+        </w:rPr>
+        <w:t xml:space="preserve"> этилена, скорректированному по </w:t>
+      </w:r>
+      <w:r>
+        <w:rPr>
+          <w:rFonts w:cs="Times New Roman"/>
+          <w:szCs w:val="28"/>
+        </w:rPr>
+        <w:t>1</w:t>
+      </w:r>
+      <w:r>
+        <w:rPr>
+          <w:rFonts w:cs="Times New Roman"/>
+          <w:szCs w:val="28"/>
+        </w:rPr>
+        <w:t xml:space="preserve"> пункту</w:t>
+      </w:r>
+      <w:r>
+        <w:rPr>
+          <w:rFonts w:cs="Times New Roman"/>
+          <w:szCs w:val="28"/>
+        </w:rPr>
+        <w:t xml:space="preserve">. Если в задании дан массовый расход </w:t>
+      </w:r>
+      <w:r>
+        <w:rPr>
+          <w:rFonts w:cs="Times New Roman"/>
+          <w:i/>
+          <w:iCs/>
+          <w:szCs w:val="28"/>
+          <w:lang w:val="en-US"/>
+        </w:rPr>
+        <w:t>G</w:t>
+      </w:r>
+      <w:r>
+        <w:rPr>
+          <w:rFonts w:cs="Times New Roman"/>
+          <w:iCs/>
+          <w:szCs w:val="28"/>
+        </w:rPr>
+        <w:t xml:space="preserve"> </w:t>
+      </w:r>
+      <w:r>
+        <w:rPr>
+          <w:rFonts w:cs="Times New Roman"/>
+          <w:szCs w:val="28"/>
+        </w:rPr>
+        <w:t>(</w:t>
+      </w:r>
+      <w:r>
+        <w:rPr>
+          <w:rFonts w:cs="Times New Roman"/>
+          <w:szCs w:val="28"/>
+        </w:rPr>
+        <w:t>кг/ч</w:t>
+      </w:r>
+      <w:r>
+        <w:rPr>
+          <w:rFonts w:cs="Times New Roman"/>
+          <w:szCs w:val="28"/>
+        </w:rPr>
+        <w:t>)</w:t>
+      </w:r>
+      <w:r>
+        <w:rPr>
+          <w:rFonts w:cs="Times New Roman"/>
+          <w:szCs w:val="28"/>
+        </w:rPr>
+        <w:t>, необходимо вычислить объемный</w:t>
+      </w:r>
+    </w:p>
+    <w:p>
+      <w:pPr>
+        <w:pStyle w:val="a7"/>
+        <w:ind w:left="0" w:firstLine="709"/>
+        <w:rPr>
+          <w:rFonts w:cs="Times New Roman"/>
+          <w:szCs w:val="28"/>
+        </w:rPr>
+      </w:pPr>
+      <w:r>
+        <w:rPr>
+          <w:rFonts w:cs="Times New Roman"/>
+          <w:position w:val="-36"/>
+          <w:szCs w:val="28"/>
+        </w:rPr>
+        <w:object w:dxaOrig="1380" w:dyaOrig="840">
+          <v:shape id="_x0000_i1050" type="#_x0000_t75" style="width:93pt;height:57.75pt" o:ole="">
+            <v:imagedata r:id="rId19" o:title=""/>
+          </v:shape>
+          <o:OLEObject Type="Embed" ProgID="Equation.3" ShapeID="_x0000_i1050" DrawAspect="Content" ObjectID="_1744486457" r:id="rId20"/>
+        </w:object>
+      </w:r>
+      <w:r>
+        <w:rPr>
+          <w:rFonts w:cs="Times New Roman"/>
+          <w:szCs w:val="28"/>
+        </w:rPr>
+        <w:t>,</w:t>
+      </w:r>
+      <w:r>
+        <w:rPr>
+          <w:rFonts w:cs="Times New Roman"/>
+          <w:szCs w:val="28"/>
+        </w:rPr>
+        <w:t xml:space="preserve"> (</w:t>
+      </w:r>
+      <w:r>
+        <w:rPr>
+          <w:rFonts w:cs="Times New Roman"/>
+          <w:szCs w:val="28"/>
+        </w:rPr>
+        <w:t>5.</w:t>
+      </w:r>
+      <w:r>
+        <w:rPr>
+          <w:rFonts w:cs="Times New Roman"/>
+          <w:szCs w:val="28"/>
+        </w:rPr>
+        <w:t>2.1)</w:t>
+      </w:r>
+    </w:p>
+    <w:p>
+      <w:pPr>
+        <w:pStyle w:val="a7"/>
+        <w:ind w:left="0" w:firstLine="709"/>
+        <w:rPr>
+          <w:rFonts w:cs="Times New Roman"/>
+          <w:szCs w:val="28"/>
+        </w:rPr>
+      </w:pPr>
+      <w:r>
+        <w:rPr>
+          <w:rFonts w:cs="Times New Roman"/>
+          <w:szCs w:val="28"/>
+        </w:rPr>
+        <w:t xml:space="preserve">где </w:t>
+      </w:r>
+      <w:r>
+        <w:rPr>
+          <w:rFonts w:cs="Times New Roman"/>
+          <w:i/>
+          <w:szCs w:val="28"/>
+          <w:lang w:val="en-US"/>
+        </w:rPr>
+        <w:t>p</w:t>
+      </w:r>
+      <w:r>
+        <w:rPr>
+          <w:rFonts w:cs="Times New Roman"/>
+          <w:iCs/>
+          <w:szCs w:val="28"/>
+        </w:rPr>
+        <w:t xml:space="preserve"> </w:t>
+      </w:r>
+      <w:r>
+        <w:rPr>
+          <w:rFonts w:cs="Times New Roman"/>
+          <w:szCs w:val="28"/>
+        </w:rPr>
+        <w:t>- плотность среды</w:t>
+      </w:r>
+      <w:r>
+        <w:rPr>
+          <w:rFonts w:cs="Times New Roman"/>
+          <w:szCs w:val="28"/>
+        </w:rPr>
+        <w:t xml:space="preserve"> (этилена)</w:t>
+      </w:r>
+    </w:p>
+    <w:p>
+      <w:pPr>
+        <w:pStyle w:val="a7"/>
+        <w:ind w:left="0" w:firstLine="709"/>
+        <w:rPr>
+          <w:rFonts w:cs="Times New Roman"/>
+          <w:szCs w:val="28"/>
+        </w:rPr>
+      </w:pPr>
+      <w:r>
+        <w:rPr>
+          <w:rFonts w:cs="Times New Roman"/>
+          <w:szCs w:val="28"/>
+        </w:rPr>
+        <w:t xml:space="preserve">Объемный расход </w:t>
+      </w:r>
+      <w:r>
+        <w:rPr>
+          <w:rFonts w:cs="Times New Roman"/>
+          <w:szCs w:val="28"/>
+        </w:rPr>
+        <w:t>этилена в колонне К-303</w:t>
+      </w:r>
+    </w:p>
+    <w:p>
+      <w:pPr>
+        <w:pStyle w:val="a7"/>
+        <w:ind w:left="0" w:firstLine="709"/>
+        <w:rPr>
+          <w:rFonts w:cs="Times New Roman"/>
+          <w:szCs w:val="28"/>
+        </w:rPr>
+      </w:pPr>
+      <w:r>
+        <w:rPr>
+          <w:rFonts w:cs="Times New Roman"/>
+          <w:szCs w:val="28"/>
+        </w:rPr>
+        <w:t xml:space="preserve">Объемный расход </w:t>
+      </w:r>
+      <w:r>
+        <w:rPr>
+          <w:rFonts w:cs="Times New Roman"/>
+          <w:szCs w:val="28"/>
+        </w:rPr>
+        <w:t>этилена</w:t>
+      </w:r>
+      <w:r>
+        <w:rPr>
+          <w:rFonts w:cs="Times New Roman"/>
+          <w:szCs w:val="28"/>
+        </w:rPr>
+        <w:t xml:space="preserve"> </w:t>
+      </w:r>
+      <w:r>
+        <w:rPr>
+          <w:rFonts w:cs="Times New Roman"/>
+          <w:szCs w:val="28"/>
+        </w:rPr>
+        <w:t>должен быть не более 54</w:t>
+      </w:r>
+      <w:r>
+        <w:rPr>
+          <w:rFonts w:cs="Times New Roman"/>
+          <w:szCs w:val="28"/>
+        </w:rPr>
+        <w:t xml:space="preserve"> м</w:t>
+      </w:r>
+      <w:r>
+        <w:rPr>
+          <w:rFonts w:cs="Times New Roman"/>
+          <w:szCs w:val="28"/>
+          <w:vertAlign w:val="superscript"/>
+        </w:rPr>
+        <w:t>3</w:t>
+      </w:r>
+      <w:r>
+        <w:rPr>
+          <w:rFonts w:cs="Times New Roman"/>
+          <w:szCs w:val="28"/>
+        </w:rPr>
+        <w:t>/ч</w:t>
+      </w:r>
+    </w:p>
+    <w:p>
+      <w:pPr>
+        <w:pStyle w:val="a7"/>
+        <w:ind w:left="0" w:firstLine="709"/>
+        <w:rPr>
+          <w:rFonts w:cs="Times New Roman"/>
+          <w:szCs w:val="28"/>
+        </w:rPr>
+      </w:pPr>
+      <w:r>
+        <w:rPr>
+          <w:rFonts w:cs="Times New Roman"/>
+          <w:szCs w:val="28"/>
+          <w:lang w:val="en-US"/>
+        </w:rPr>
+        <w:t>Q</w:t>
+      </w:r>
+      <w:r>
+        <w:rPr>
+          <w:rFonts w:cs="Times New Roman"/>
+          <w:szCs w:val="28"/>
+        </w:rPr>
+        <w:t>=54</w:t>
+      </w:r>
+    </w:p>
+    <w:p>
+      <w:pPr>
+        <w:widowControl w:val="0"/>
+        <w:shd w:val="clear" w:color="auto" w:fill="FFFFFF"/>
+        <w:autoSpaceDE w:val="0"/>
+        <w:autoSpaceDN w:val="0"/>
+        <w:adjustRightInd w:val="0"/>
+        <w:ind w:firstLine="709"/>
+        <w:rPr>
+          <w:rFonts w:eastAsia="Times New Roman" w:cs="Times New Roman"/>
+          <w:szCs w:val="28"/>
+          <w:lang w:eastAsia="ru-RU"/>
+        </w:rPr>
+      </w:pPr>
+      <w:r>
+        <w:rPr>
+          <w:rFonts w:eastAsia="Times New Roman" w:cs="Times New Roman"/>
+          <w:color w:val="000000"/>
+          <w:szCs w:val="28"/>
+          <w:lang w:eastAsia="ru-RU"/>
+        </w:rPr>
+        <w:t xml:space="preserve">Далее задаются среднерасходными </w:t>
+      </w:r>
+      <w:r>
+        <w:rPr>
+          <w:rFonts w:eastAsia="Times New Roman" w:cs="Times New Roman"/>
+          <w:color w:val="000000"/>
+          <w:szCs w:val="28"/>
+          <w:lang w:eastAsia="ru-RU"/>
+        </w:rPr>
+        <w:t xml:space="preserve">скоростями перемещения </w:t>
+      </w:r>
+      <w:r>
+        <w:rPr>
+          <w:rFonts w:eastAsia="Times New Roman" w:cs="Times New Roman"/>
+          <w:color w:val="000000"/>
+          <w:szCs w:val="28"/>
+          <w:lang w:eastAsia="ru-RU"/>
+        </w:rPr>
+        <w:t>технологических сред</w:t>
+      </w:r>
+      <w:r>
+        <w:rPr>
+          <w:rFonts w:eastAsia="Times New Roman" w:cs="Times New Roman"/>
+          <w:color w:val="000000"/>
+          <w:szCs w:val="28"/>
+          <w:lang w:eastAsia="ru-RU"/>
+        </w:rPr>
+        <w:t xml:space="preserve"> (этилена - газ)</w:t>
+      </w:r>
+    </w:p>
+    <w:p>
+      <w:pPr>
+        <w:widowControl w:val="0"/>
+        <w:shd w:val="clear" w:color="auto" w:fill="FFFFFF"/>
+        <w:autoSpaceDE w:val="0"/>
+        <w:autoSpaceDN w:val="0"/>
+        <w:adjustRightInd w:val="0"/>
+        <w:ind w:firstLine="709"/>
+        <w:rPr>
+          <w:rFonts w:eastAsia="Times New Roman" w:cs="Times New Roman"/>
+          <w:szCs w:val="28"/>
+          <w:lang w:eastAsia="ru-RU"/>
+        </w:rPr>
+      </w:pPr>
+      <w:r>
+        <w:rPr>
+          <w:rFonts w:eastAsia="Times New Roman" w:cs="Times New Roman"/>
+          <w:color w:val="000000"/>
+          <w:szCs w:val="28"/>
+          <w:lang w:eastAsia="ru-RU"/>
+        </w:rPr>
+        <w:t xml:space="preserve">газы </w:t>
+      </w:r>
+      <w:r>
+        <w:rPr>
+          <w:rFonts w:eastAsia="Times New Roman" w:cs="Times New Roman"/>
+          <w:i/>
+          <w:iCs/>
+          <w:color w:val="000000"/>
+          <w:szCs w:val="28"/>
+          <w:lang w:val="en-US" w:eastAsia="ru-RU"/>
+        </w:rPr>
+        <w:t>w</w:t>
+      </w:r>
+      <w:r>
+        <w:rPr>
+          <w:rFonts w:eastAsia="Times New Roman" w:cs="Times New Roman"/>
+          <w:iCs/>
+          <w:color w:val="000000"/>
+          <w:szCs w:val="28"/>
+          <w:lang w:eastAsia="ru-RU"/>
+        </w:rPr>
+        <w:t xml:space="preserve"> </w:t>
+      </w:r>
+      <w:r>
+        <w:rPr>
+          <w:rFonts w:eastAsia="Times New Roman" w:cs="Times New Roman"/>
+          <w:color w:val="000000"/>
+          <w:szCs w:val="28"/>
+          <w:lang w:eastAsia="ru-RU"/>
+        </w:rPr>
+        <w:t>= 10 ÷30 м/с;</w:t>
+      </w:r>
+    </w:p>
+    <w:p>
+      <w:pPr>
+        <w:widowControl w:val="0"/>
+        <w:shd w:val="clear" w:color="auto" w:fill="FFFFFF"/>
+        <w:autoSpaceDE w:val="0"/>
+        <w:autoSpaceDN w:val="0"/>
+        <w:adjustRightInd w:val="0"/>
+        <w:ind w:firstLine="709"/>
+        <w:rPr>
+          <w:rFonts w:eastAsia="Times New Roman" w:cs="Times New Roman"/>
+          <w:szCs w:val="28"/>
+          <w:lang w:eastAsia="ru-RU"/>
+        </w:rPr>
+      </w:pPr>
+      <w:r>
+        <w:rPr>
+          <w:rFonts w:eastAsia="Times New Roman" w:cs="Times New Roman"/>
+          <w:color w:val="000000"/>
+          <w:szCs w:val="28"/>
+          <w:lang w:eastAsia="ru-RU"/>
+        </w:rPr>
+        <w:t xml:space="preserve">жидкости </w:t>
+      </w:r>
+      <w:r>
+        <w:rPr>
+          <w:rFonts w:eastAsia="Times New Roman" w:cs="Times New Roman"/>
+          <w:i/>
+          <w:iCs/>
+          <w:color w:val="000000"/>
+          <w:szCs w:val="28"/>
+          <w:lang w:val="en-US" w:eastAsia="ru-RU"/>
+        </w:rPr>
+        <w:t>w</w:t>
+      </w:r>
+      <w:r>
+        <w:rPr>
+          <w:rFonts w:eastAsia="Times New Roman" w:cs="Times New Roman"/>
+          <w:iCs/>
+          <w:color w:val="000000"/>
+          <w:szCs w:val="28"/>
+          <w:lang w:eastAsia="ru-RU"/>
+        </w:rPr>
+        <w:t xml:space="preserve"> = </w:t>
+      </w:r>
+      <w:r>
+        <w:rPr>
+          <w:rFonts w:eastAsia="Times New Roman" w:cs="Times New Roman"/>
+          <w:color w:val="000000"/>
+          <w:szCs w:val="28"/>
+          <w:lang w:eastAsia="ru-RU"/>
+        </w:rPr>
+        <w:t>1 ÷ 3 м/с;</w:t>
+      </w:r>
+    </w:p>
+    <w:p>
+      <w:pPr>
+        <w:widowControl w:val="0"/>
+        <w:shd w:val="clear" w:color="auto" w:fill="FFFFFF"/>
+        <w:autoSpaceDE w:val="0"/>
+        <w:autoSpaceDN w:val="0"/>
+        <w:adjustRightInd w:val="0"/>
+        <w:ind w:firstLine="709"/>
+        <w:rPr>
+          <w:rFonts w:eastAsia="Times New Roman" w:cs="Times New Roman"/>
+          <w:color w:val="000000"/>
+          <w:szCs w:val="28"/>
+          <w:lang w:eastAsia="ru-RU"/>
+        </w:rPr>
+      </w:pPr>
+      <w:r>
+        <w:rPr>
+          <w:rFonts w:eastAsia="Times New Roman" w:cs="Times New Roman"/>
+          <w:color w:val="000000"/>
+          <w:szCs w:val="28"/>
+          <w:lang w:eastAsia="ru-RU"/>
+        </w:rPr>
+        <w:t xml:space="preserve">вязкие жидкости </w:t>
+      </w:r>
+      <w:r>
+        <w:rPr>
+          <w:rFonts w:eastAsia="Times New Roman" w:cs="Times New Roman"/>
+          <w:i/>
+          <w:iCs/>
+          <w:color w:val="000000"/>
+          <w:szCs w:val="28"/>
+          <w:lang w:val="en-US" w:eastAsia="ru-RU"/>
+        </w:rPr>
+        <w:t>w</w:t>
+      </w:r>
+      <w:r>
+        <w:rPr>
+          <w:rFonts w:eastAsia="Times New Roman" w:cs="Times New Roman"/>
+          <w:iCs/>
+          <w:color w:val="000000"/>
+          <w:szCs w:val="28"/>
+          <w:lang w:eastAsia="ru-RU"/>
+        </w:rPr>
+        <w:t xml:space="preserve"> = </w:t>
+      </w:r>
+      <w:r>
+        <w:rPr>
+          <w:rFonts w:eastAsia="Times New Roman" w:cs="Times New Roman"/>
+          <w:color w:val="000000"/>
+          <w:szCs w:val="28"/>
+          <w:lang w:eastAsia="ru-RU"/>
+        </w:rPr>
+        <w:t>0.3 ÷ 1м/с.</w:t>
+      </w:r>
+    </w:p>
+    <w:p>
+      <w:pPr>
+        <w:widowControl w:val="0"/>
+        <w:shd w:val="clear" w:color="auto" w:fill="FFFFFF"/>
+        <w:autoSpaceDE w:val="0"/>
+        <w:autoSpaceDN w:val="0"/>
+        <w:adjustRightInd w:val="0"/>
+        <w:ind w:firstLine="709"/>
+        <w:rPr>
+          <w:rFonts w:eastAsia="Times New Roman" w:cs="Times New Roman"/>
+          <w:color w:val="000000"/>
+          <w:szCs w:val="28"/>
+          <w:lang w:eastAsia="ru-RU"/>
+        </w:rPr>
+      </w:pPr>
+      <w:r>
+        <w:rPr>
+          <w:rFonts w:eastAsia="Times New Roman" w:cs="Times New Roman"/>
+          <w:color w:val="000000"/>
+          <w:szCs w:val="28"/>
+          <w:lang w:eastAsia="ru-RU"/>
+        </w:rPr>
+        <w:t>Ориентировочное значение диаметра трубопровода</w:t>
+      </w:r>
+    </w:p>
+    <w:p>
+      <w:pPr>
+        <w:pStyle w:val="a7"/>
+        <w:tabs>
+          <w:tab w:val="left" w:pos="7811"/>
+        </w:tabs>
+        <w:ind w:left="0" w:firstLine="709"/>
+        <w:rPr>
+          <w:rFonts w:eastAsia="Times New Roman" w:cs="Times New Roman"/>
+          <w:szCs w:val="28"/>
+          <w:lang w:eastAsia="ru-RU"/>
+        </w:rPr>
+      </w:pPr>
+      <w:r>
+        <w:rPr>
+          <w:rFonts w:eastAsia="Times New Roman" w:cs="Times New Roman"/>
+          <w:szCs w:val="28"/>
+          <w:lang w:val="en-US" w:eastAsia="ru-RU"/>
+        </w:rPr>
+        <w:object w:dxaOrig="1340" w:dyaOrig="760">
+          <v:shape id="_x0000_i1045" type="#_x0000_t75" style="width:99pt;height:57pt" o:ole="">
+            <v:imagedata r:id="rId21" o:title=""/>
+          </v:shape>
+          <o:OLEObject Type="Embed" ProgID="Equation.3" ShapeID="_x0000_i1045" DrawAspect="Content" ObjectID="_1744486458" r:id="rId22"/>
+        </w:object>
+      </w:r>
+      <w:r>
+        <w:rPr>
+          <w:rFonts w:eastAsia="Times New Roman" w:cs="Times New Roman"/>
+          <w:szCs w:val="28"/>
+          <w:lang w:eastAsia="ru-RU"/>
+        </w:rPr>
+        <w:t xml:space="preserve"> </w:t>
+      </w:r>
+      <w:r>
+        <w:rPr>
+          <w:rFonts w:cs="Times New Roman"/>
+          <w:szCs w:val="28"/>
+        </w:rPr>
+        <w:t>(</w:t>
+      </w:r>
+      <w:r>
+        <w:rPr>
+          <w:rFonts w:cs="Times New Roman"/>
+          <w:szCs w:val="28"/>
+        </w:rPr>
+        <w:t>5.2.2</w:t>
+      </w:r>
+      <w:r>
+        <w:rPr>
+          <w:rFonts w:cs="Times New Roman"/>
+          <w:szCs w:val="28"/>
+        </w:rPr>
+        <w:t>)</w:t>
+      </w:r>
+    </w:p>
+    <w:p>
+      <w:pPr>
+        <w:pStyle w:val="a7"/>
+        <w:ind w:left="0" w:firstLine="709"/>
+        <w:rPr>
+          <w:rFonts w:eastAsia="Times New Roman" w:cs="Times New Roman"/>
+          <w:color w:val="000000"/>
+          <w:szCs w:val="28"/>
+          <w:lang w:eastAsia="ru-RU"/>
+        </w:rPr>
+      </w:pPr>
+      <w:r>
+        <w:rPr>
+          <w:rFonts w:eastAsia="Times New Roman" w:cs="Times New Roman"/>
+          <w:szCs w:val="28"/>
+          <w:lang w:eastAsia="ru-RU"/>
+        </w:rPr>
+        <w:t xml:space="preserve">Для </w:t>
+      </w:r>
+      <w:r>
+        <w:rPr>
+          <w:rFonts w:eastAsia="Times New Roman" w:cs="Times New Roman"/>
+          <w:szCs w:val="28"/>
+          <w:lang w:eastAsia="ru-RU"/>
+        </w:rPr>
+        <w:t>этилена берем значение</w:t>
+      </w:r>
+      <w:r>
+        <w:rPr>
+          <w:rFonts w:eastAsia="Times New Roman" w:cs="Times New Roman"/>
+          <w:szCs w:val="28"/>
+          <w:lang w:eastAsia="ru-RU"/>
+        </w:rPr>
+        <w:t xml:space="preserve"> </w:t>
+      </w:r>
+      <w:r>
+        <w:rPr>
+          <w:rFonts w:eastAsia="Times New Roman" w:cs="Times New Roman"/>
+          <w:i/>
+          <w:iCs/>
+          <w:color w:val="000000"/>
+          <w:szCs w:val="28"/>
+          <w:lang w:val="en-US" w:eastAsia="ru-RU"/>
+        </w:rPr>
+        <w:t>w</w:t>
+      </w:r>
+      <w:r>
+        <w:rPr>
+          <w:rFonts w:eastAsia="Times New Roman" w:cs="Times New Roman"/>
+          <w:iCs/>
+          <w:color w:val="000000"/>
+          <w:szCs w:val="28"/>
+          <w:lang w:eastAsia="ru-RU"/>
+        </w:rPr>
+        <w:t xml:space="preserve"> =</w:t>
+      </w:r>
+      <w:r>
+        <w:rPr>
+          <w:rFonts w:eastAsia="Times New Roman" w:cs="Times New Roman"/>
+          <w:szCs w:val="28"/>
+          <w:lang w:eastAsia="ru-RU"/>
+        </w:rPr>
+        <w:t xml:space="preserve"> 10</w:t>
+      </w:r>
+      <w:r>
+        <w:rPr>
+          <w:rFonts w:eastAsia="Times New Roman" w:cs="Times New Roman"/>
+          <w:szCs w:val="28"/>
+          <w:lang w:eastAsia="ru-RU"/>
+        </w:rPr>
+        <w:t xml:space="preserve"> </w:t>
+      </w:r>
+      <w:r>
+        <w:rPr>
+          <w:rFonts w:eastAsia="Times New Roman" w:cs="Times New Roman"/>
+          <w:color w:val="000000"/>
+          <w:szCs w:val="28"/>
+          <w:lang w:eastAsia="ru-RU"/>
+        </w:rPr>
+        <w:t>м/с</w:t>
+      </w:r>
+      <w:r>
+        <w:rPr>
+          <w:rFonts w:eastAsia="Times New Roman" w:cs="Times New Roman"/>
+          <w:szCs w:val="28"/>
+          <w:lang w:eastAsia="ru-RU"/>
+        </w:rPr>
+        <w:t xml:space="preserve"> </w:t>
+      </w:r>
+    </w:p>
+    <w:p>
+      <w:pPr>
+        <w:pStyle w:val="a7"/>
+        <w:ind w:left="0" w:firstLine="709"/>
+        <w:rPr>
+          <w:rFonts w:cs="Times New Roman"/>
+          <w:szCs w:val="28"/>
+        </w:rPr>
+      </w:pPr>
+      <w:r>
+        <w:rPr>
+          <w:rFonts w:cs="Times New Roman"/>
+          <w:szCs w:val="28"/>
+        </w:rPr>
+        <w:t xml:space="preserve"> </w:t>
+      </w:r>
+      <w:r>
+        <w:rPr>
+          <w:rFonts w:cs="Times New Roman"/>
+          <w:szCs w:val="28"/>
+          <w:lang w:val="en-US"/>
+        </w:rPr>
+        <w:t>D</w:t>
+      </w:r>
+      <w:r>
+        <w:rPr>
+          <w:rFonts w:cs="Times New Roman"/>
+          <w:szCs w:val="28"/>
+        </w:rPr>
+        <w:t>=157</w:t>
+      </w:r>
+      <w:r>
+        <w:rPr>
+          <w:rFonts w:cs="Times New Roman"/>
+          <w:szCs w:val="28"/>
+        </w:rPr>
+        <w:t>.</w:t>
+      </w:r>
+      <w:r>
+        <w:rPr>
+          <w:rFonts w:cs="Times New Roman"/>
+          <w:szCs w:val="28"/>
+        </w:rPr>
+        <w:t>4</w:t>
+      </w:r>
+      <w:r>
+        <w:rPr>
+          <w:rFonts w:cs="Times New Roman"/>
+          <w:szCs w:val="28"/>
+        </w:rPr>
+        <w:t xml:space="preserve"> мм</w:t>
+      </w:r>
+    </w:p>
+    <w:p>
+      <w:r>
+        <w:rPr>
+          <w:rFonts w:cs="Times New Roman"/>
+          <w:szCs w:val="28"/>
+        </w:rPr>
+        <w:lastRenderedPageBreak/>
+        <w:t xml:space="preserve">Далее из справочника берется ближайшее значение диаметра в сторону увеличения. Если </w:t>
+      </w:r>
+      <w:r>
+        <w:rPr>
+          <w:rFonts w:cs="Times New Roman"/>
+          <w:i/>
+          <w:szCs w:val="28"/>
+          <w:lang w:val="en-US"/>
+        </w:rPr>
+        <w:t>D</w:t>
+      </w:r>
+      <w:r>
+        <w:rPr>
+          <w:rFonts w:cs="Times New Roman"/>
+          <w:szCs w:val="28"/>
+        </w:rPr>
+        <w:t xml:space="preserve"> &lt;</w:t>
+      </w:r>
+      <w:smartTag w:uri="urn:schemas-microsoft-com:office:smarttags" w:element="metricconverter">
+        <w:smartTagPr>
+          <w:attr w:name="ProductID" w:val="50 мм"/>
+        </w:smartTagPr>
+        <w:r>
+          <w:rPr>
+            <w:rFonts w:cs="Times New Roman"/>
+            <w:szCs w:val="28"/>
+          </w:rPr>
+          <w:t>50 мм</w:t>
+        </w:r>
+      </w:smartTag>
+      <w:r>
+        <w:rPr>
+          <w:rFonts w:cs="Times New Roman"/>
+          <w:szCs w:val="28"/>
+        </w:rPr>
+        <w:t xml:space="preserve">, рекомендуется выбирать расходомер обтекания </w:t>
+      </w:r>
+      <w:r>
+        <w:rPr>
+          <w:rFonts w:cs="Times New Roman"/>
+          <w:color w:val="000000"/>
+          <w:szCs w:val="28"/>
+        </w:rPr>
+        <w:t xml:space="preserve">(ротаметр). В случае </w:t>
+      </w:r>
+      <w:r>
+        <w:rPr>
+          <w:rFonts w:cs="Times New Roman"/>
+          <w:i/>
+          <w:iCs/>
+          <w:color w:val="000000"/>
+          <w:szCs w:val="28"/>
+          <w:lang w:val="en-US"/>
+        </w:rPr>
+        <w:t>D</w:t>
+      </w:r>
+      <w:r>
+        <w:rPr>
+          <w:rFonts w:cs="Times New Roman"/>
+          <w:iCs/>
+          <w:color w:val="000000"/>
+          <w:szCs w:val="28"/>
+        </w:rPr>
+        <w:t>&gt;</w:t>
+      </w:r>
+      <w:r>
+        <w:rPr>
+          <w:rFonts w:cs="Times New Roman"/>
+          <w:color w:val="000000"/>
+          <w:szCs w:val="28"/>
+        </w:rPr>
+        <w:t xml:space="preserve"> </w:t>
+      </w:r>
+      <w:smartTag w:uri="urn:schemas-microsoft-com:office:smarttags" w:element="metricconverter">
+        <w:smartTagPr>
+          <w:attr w:name="ProductID" w:val="50 мм"/>
+        </w:smartTagPr>
+        <w:r>
+          <w:rPr>
+            <w:rFonts w:cs="Times New Roman"/>
+            <w:color w:val="000000"/>
+            <w:szCs w:val="28"/>
+          </w:rPr>
+          <w:t>50 мм</w:t>
+        </w:r>
+      </w:smartTag>
+      <w:r>
+        <w:rPr>
+          <w:rFonts w:cs="Times New Roman"/>
+          <w:color w:val="000000"/>
+          <w:szCs w:val="28"/>
+        </w:rPr>
+        <w:t>, то следует выбрать расходомер переменного перепада давления.</w:t>
+      </w:r>
+    </w:p>
+    <w:p/>
     <w:p>
       <w:pPr>
         <w:pStyle w:val="a3"/>
@@ -5278,32 +6686,286 @@
       </w:r>
       <w:bookmarkEnd w:id="2"/>
     </w:p>
-    <w:p>
-      <w:r>
-        <w:t>…</w:t>
-      </w:r>
-    </w:p>
+    <w:tbl>
+      <w:tblPr>
+        <w:tblStyle w:val="ab"/>
+        <w:tblW w:w="0" w:type="auto"/>
+        <w:tblLook w:val="04A0" w:firstRow="1" w:lastRow="0" w:firstColumn="1" w:lastColumn="0" w:noHBand="0" w:noVBand="1"/>
+      </w:tblPr>
+      <w:tblGrid>
+        <w:gridCol w:w="704"/>
+        <w:gridCol w:w="4251"/>
+        <w:gridCol w:w="2478"/>
+        <w:gridCol w:w="2478"/>
+      </w:tblGrid>
+      <w:tr>
+        <w:tc>
+          <w:tcPr>
+            <w:tcW w:w="704" w:type="dxa"/>
+          </w:tcPr>
+          <w:p>
+            <w:pPr>
+              <w:ind w:firstLine="0"/>
+            </w:pPr>
+            <w:r>
+              <w:t>П/П</w:t>
+            </w:r>
+          </w:p>
+        </w:tc>
+        <w:tc>
+          <w:tcPr>
+            <w:tcW w:w="4251" w:type="dxa"/>
+          </w:tcPr>
+          <w:p>
+            <w:pPr>
+              <w:ind w:firstLine="0"/>
+            </w:pPr>
+            <w:r>
+              <w:t>Что контролируется, номер позиции</w:t>
+            </w:r>
+          </w:p>
+        </w:tc>
+        <w:tc>
+          <w:tcPr>
+            <w:tcW w:w="2478" w:type="dxa"/>
+          </w:tcPr>
+          <w:p>
+            <w:pPr>
+              <w:ind w:firstLine="0"/>
+            </w:pPr>
+            <w:r>
+              <w:t>Предельно-доп. параметры</w:t>
+            </w:r>
+          </w:p>
+        </w:tc>
+        <w:tc>
+          <w:tcPr>
+            <w:tcW w:w="2478" w:type="dxa"/>
+          </w:tcPr>
+          <w:p>
+            <w:pPr>
+              <w:ind w:firstLine="0"/>
+            </w:pPr>
+            <w:r>
+              <w:t>Наименование прибора</w:t>
+            </w:r>
+          </w:p>
+        </w:tc>
+      </w:tr>
+      <w:tr>
+        <w:tc>
+          <w:tcPr>
+            <w:tcW w:w="704" w:type="dxa"/>
+          </w:tcPr>
+          <w:p>
+            <w:pPr>
+              <w:ind w:firstLine="0"/>
+            </w:pPr>
+            <w:r>
+              <w:t>1</w:t>
+            </w:r>
+          </w:p>
+        </w:tc>
+        <w:tc>
+          <w:tcPr>
+            <w:tcW w:w="4251" w:type="dxa"/>
+          </w:tcPr>
+          <w:p>
+            <w:pPr>
+              <w:ind w:firstLine="0"/>
+              <w:rPr>
+                <w:lang w:val="en-US"/>
+              </w:rPr>
+            </w:pPr>
+            <w:r>
+              <w:t xml:space="preserve">Температура верха колонны К-303 поз. </w:t>
+            </w:r>
+            <w:r>
+              <w:rPr>
+                <w:lang w:val="en-US"/>
+              </w:rPr>
+              <w:t>TE-1-1</w:t>
+            </w:r>
+          </w:p>
+        </w:tc>
+        <w:tc>
+          <w:tcPr>
+            <w:tcW w:w="2478" w:type="dxa"/>
+          </w:tcPr>
+          <w:p>
+            <w:pPr>
+              <w:ind w:firstLine="0"/>
+            </w:pPr>
+            <w:bookmarkStart w:id="3" w:name="_GoBack"/>
+            <w:bookmarkEnd w:id="3"/>
+          </w:p>
+        </w:tc>
+        <w:tc>
+          <w:tcPr>
+            <w:tcW w:w="2478" w:type="dxa"/>
+          </w:tcPr>
+          <w:p>
+            <w:pPr>
+              <w:ind w:firstLine="0"/>
+            </w:pPr>
+          </w:p>
+        </w:tc>
+      </w:tr>
+      <w:tr>
+        <w:tc>
+          <w:tcPr>
+            <w:tcW w:w="704" w:type="dxa"/>
+          </w:tcPr>
+          <w:p>
+            <w:pPr>
+              <w:ind w:firstLine="0"/>
+            </w:pPr>
+            <w:r>
+              <w:t>2</w:t>
+            </w:r>
+          </w:p>
+        </w:tc>
+        <w:tc>
+          <w:tcPr>
+            <w:tcW w:w="4251" w:type="dxa"/>
+          </w:tcPr>
+          <w:p>
+            <w:pPr>
+              <w:ind w:firstLine="0"/>
+            </w:pPr>
+          </w:p>
+        </w:tc>
+        <w:tc>
+          <w:tcPr>
+            <w:tcW w:w="2478" w:type="dxa"/>
+          </w:tcPr>
+          <w:p>
+            <w:pPr>
+              <w:ind w:firstLine="0"/>
+            </w:pPr>
+          </w:p>
+        </w:tc>
+        <w:tc>
+          <w:tcPr>
+            <w:tcW w:w="2478" w:type="dxa"/>
+          </w:tcPr>
+          <w:p>
+            <w:pPr>
+              <w:ind w:firstLine="0"/>
+            </w:pPr>
+          </w:p>
+        </w:tc>
+      </w:tr>
+      <w:tr>
+        <w:tc>
+          <w:tcPr>
+            <w:tcW w:w="704" w:type="dxa"/>
+          </w:tcPr>
+          <w:p>
+            <w:pPr>
+              <w:ind w:firstLine="0"/>
+            </w:pPr>
+            <w:r>
+              <w:t>3</w:t>
+            </w:r>
+          </w:p>
+        </w:tc>
+        <w:tc>
+          <w:tcPr>
+            <w:tcW w:w="4251" w:type="dxa"/>
+          </w:tcPr>
+          <w:p>
+            <w:pPr>
+              <w:ind w:firstLine="0"/>
+            </w:pPr>
+          </w:p>
+        </w:tc>
+        <w:tc>
+          <w:tcPr>
+            <w:tcW w:w="2478" w:type="dxa"/>
+          </w:tcPr>
+          <w:p>
+            <w:pPr>
+              <w:ind w:firstLine="0"/>
+            </w:pPr>
+          </w:p>
+        </w:tc>
+        <w:tc>
+          <w:tcPr>
+            <w:tcW w:w="2478" w:type="dxa"/>
+          </w:tcPr>
+          <w:p>
+            <w:pPr>
+              <w:ind w:firstLine="0"/>
+            </w:pPr>
+          </w:p>
+        </w:tc>
+      </w:tr>
+      <w:tr>
+        <w:tc>
+          <w:tcPr>
+            <w:tcW w:w="704" w:type="dxa"/>
+          </w:tcPr>
+          <w:p>
+            <w:pPr>
+              <w:ind w:firstLine="0"/>
+            </w:pPr>
+            <w:r>
+              <w:t>4</w:t>
+            </w:r>
+          </w:p>
+        </w:tc>
+        <w:tc>
+          <w:tcPr>
+            <w:tcW w:w="4251" w:type="dxa"/>
+          </w:tcPr>
+          <w:p>
+            <w:pPr>
+              <w:ind w:firstLine="0"/>
+            </w:pPr>
+          </w:p>
+        </w:tc>
+        <w:tc>
+          <w:tcPr>
+            <w:tcW w:w="2478" w:type="dxa"/>
+          </w:tcPr>
+          <w:p>
+            <w:pPr>
+              <w:ind w:firstLine="0"/>
+            </w:pPr>
+          </w:p>
+        </w:tc>
+        <w:tc>
+          <w:tcPr>
+            <w:tcW w:w="2478" w:type="dxa"/>
+          </w:tcPr>
+          <w:p>
+            <w:pPr>
+              <w:ind w:firstLine="0"/>
+            </w:pPr>
+          </w:p>
+        </w:tc>
+      </w:tr>
+    </w:tbl>
+    <w:p/>
+    <w:p/>
+    <w:p/>
     <w:p>
       <w:pPr>
         <w:pStyle w:val="a3"/>
       </w:pPr>
-      <w:bookmarkStart w:id="3" w:name="_Toc104230570"/>
+      <w:bookmarkStart w:id="4" w:name="_Toc104230570"/>
       <w:r>
         <w:t>5.4 Структурная схема системы автоматизации технологического процесса</w:t>
       </w:r>
-      <w:bookmarkEnd w:id="3"/>
+      <w:bookmarkEnd w:id="4"/>
       <w:r>
         <w:t xml:space="preserve"> </w:t>
       </w:r>
     </w:p>
     <w:p>
       <w:r>
-        <w:t>На схеме автоматического регулирован</w:t>
-      </w:r>
-      <w:bookmarkStart w:id="4" w:name="_GoBack"/>
-      <w:bookmarkEnd w:id="4"/>
-      <w:r>
-        <w:t xml:space="preserve">ия представлен процесс регулирования </w:t>
+        <w:t xml:space="preserve">На схеме автоматического регулирования представлен процесс регулирования </w:t>
       </w:r>
       <w:r>
         <w:t>расхода</w:t>
@@ -5426,7 +7088,6 @@
           <w:rFonts w:cs="Times New Roman"/>
           <w:szCs w:val="28"/>
         </w:rPr>
-        <w:lastRenderedPageBreak/>
         <w:t xml:space="preserve">4 - </w:t>
       </w:r>
       <w:r>
@@ -5499,6 +7160,7 @@
           <w:rFonts w:cs="Times New Roman"/>
           <w:szCs w:val="28"/>
         </w:rPr>
+        <w:lastRenderedPageBreak/>
         <w:t xml:space="preserve">8 - </w:t>
       </w:r>
       <w:r>
@@ -5725,7 +7387,7 @@
                     </pic:cNvPicPr>
                   </pic:nvPicPr>
                   <pic:blipFill>
-                    <a:blip r:embed="rId19">
+                    <a:blip r:embed="rId23">
                       <a:extLst>
                         <a:ext uri="{28A0092B-C50C-407E-A947-70E740481C1C}">
                           <a14:useLocalDpi xmlns:a14="http://schemas.microsoft.com/office/drawing/2010/main" val="0"/>
@@ -5793,11 +7455,7 @@
         </w:numPr>
       </w:pPr>
       <w:r>
-        <w:t xml:space="preserve">Измерительные преобразователи расхода с индикатором IP65 (NEMA 4X) и IP66 (NEMA 7) имеют встроенные клавиатуры с 33 кнопками и </w:t>
-      </w:r>
-      <w:r>
-        <w:lastRenderedPageBreak/>
-        <w:t xml:space="preserve">большие (128 x 240 </w:t>
+        <w:t xml:space="preserve">Измерительные преобразователи расхода с индикатором IP65 (NEMA 4X) и IP66 (NEMA 7) имеют встроенные клавиатуры с 33 кнопками и большие (128 x 240 </w:t>
       </w:r>
       <w:proofErr w:type="spellStart"/>
       <w:r>
@@ -5837,6 +7495,7 @@
         </w:numPr>
       </w:pPr>
       <w:r>
+        <w:lastRenderedPageBreak/>
         <w:t>Выходы тока, напряжения, частоты и RS232 (подробности см. в разделе «Технические характеристики»)</w:t>
       </w:r>
     </w:p>
@@ -6041,7 +7700,6 @@
         </w:numPr>
       </w:pPr>
       <w:r>
-        <w:lastRenderedPageBreak/>
         <w:t>Типичная погрешность 1…2 % от значения текущего объема</w:t>
       </w:r>
     </w:p>
@@ -6078,6 +7736,7 @@
           <w:shd w:val="clear" w:color="auto" w:fill="FFFFFF"/>
           <w:lang w:eastAsia="ru-RU"/>
         </w:rPr>
+        <w:lastRenderedPageBreak/>
         <w:drawing>
           <wp:anchor distT="0" distB="0" distL="114300" distR="114300" simplePos="0" relativeHeight="251664384" behindDoc="0" locked="0" layoutInCell="1" allowOverlap="1">
             <wp:simplePos x="0" y="0"/>
@@ -6104,7 +7763,7 @@
                     </pic:cNvPicPr>
                   </pic:nvPicPr>
                   <pic:blipFill>
-                    <a:blip r:embed="rId20">
+                    <a:blip r:embed="rId24">
                       <a:extLst>
                         <a:ext uri="{28A0092B-C50C-407E-A947-70E740481C1C}">
                           <a14:useLocalDpi xmlns:a14="http://schemas.microsoft.com/office/drawing/2010/main" val="0"/>
@@ -6272,26 +7931,20 @@
           <w:shd w:val="clear" w:color="auto" w:fill="FFFFFF"/>
         </w:rPr>
         <w:br/>
-        <w:t xml:space="preserve">При наличии рассогласования производится управление электропневматическим преобразователем так, что подключённый к нему пневматический усилитель мощности добавляет или сбрасывает некоторую часть давления с регулирующего привода. Это приводит к тому, что плунжер клапана занимает положение, точно соответствующее величине управляющего сигнала. На выходе усилителя </w:t>
-      </w:r>
-      <w:r>
+        <w:t>При наличии рассогласования производится управление электропневматическим преобразователем так, что подключённый к нему пневматический усилитель мощности добавляет или сбрасывает некоторую часть давления с регулирующего привода. Это приводит к тому, что плунжер клапана занимает положение, точно соответствующее величине управляющего сигнала. На выходе усилителя мощности установлен демпфирующий дроссель, который служит для замедления перемещения плунжера клапана (при необходимости).</w:t>
+      </w:r>
+    </w:p>
+    <w:p>
+      <w:pPr>
         <w:rPr>
           <w:shd w:val="clear" w:color="auto" w:fill="FFFFFF"/>
         </w:rPr>
+      </w:pPr>
+      <w:r>
+        <w:rPr>
+          <w:shd w:val="clear" w:color="auto" w:fill="FFFFFF"/>
+        </w:rPr>
         <w:lastRenderedPageBreak/>
-        <w:t>мощности установлен демпфирующий дроссель, который служит для замедления перемещения плунжера клапана (при необходимости).</w:t>
-      </w:r>
-    </w:p>
-    <w:p>
-      <w:pPr>
-        <w:rPr>
-          <w:shd w:val="clear" w:color="auto" w:fill="FFFFFF"/>
-        </w:rPr>
-      </w:pPr>
-      <w:r>
-        <w:rPr>
-          <w:shd w:val="clear" w:color="auto" w:fill="FFFFFF"/>
-        </w:rPr>
         <w:t>Питающий воздух снабжает энергией пневматический усилитель мощности через стабилизатор расхода. Использование стабилизатора расхода позволяет:</w:t>
       </w:r>
     </w:p>
@@ -6405,7 +8058,7 @@
                     </pic:cNvPicPr>
                   </pic:nvPicPr>
                   <pic:blipFill>
-                    <a:blip r:embed="rId21" cstate="print">
+                    <a:blip r:embed="rId25" cstate="print">
                       <a:extLst>
                         <a:ext uri="{28A0092B-C50C-407E-A947-70E740481C1C}">
                           <a14:useLocalDpi xmlns:a14="http://schemas.microsoft.com/office/drawing/2010/main" val="0"/>
@@ -6544,8 +8197,11 @@
     </w:p>
     <w:p>
       <w:r>
+        <w:t xml:space="preserve"> SIMATIC S7-300 – это Универсальная масштабируемая система модульного типа со степенью защиты IP20. Эффективное решение для систем </w:t>
+      </w:r>
+      <w:r>
         <w:lastRenderedPageBreak/>
-        <w:t xml:space="preserve"> SIMATIC S7-300 – это Универсальная масштабируемая система модульного типа со степенью защиты IP20. Эффективное решение для систем автоматизации циклических производств. Контроллер характеризуется высокими показателями </w:t>
+        <w:t xml:space="preserve">автоматизации циклических производств. Контроллер характеризуется высокими показателями </w:t>
       </w:r>
       <w:r>
         <w:rPr>
@@ -6578,7 +8234,7 @@
                     </pic:cNvPicPr>
                   </pic:nvPicPr>
                   <pic:blipFill>
-                    <a:blip r:embed="rId22">
+                    <a:blip r:embed="rId26">
                       <a:extLst>
                         <a:ext uri="{28A0092B-C50C-407E-A947-70E740481C1C}">
                           <a14:useLocalDpi xmlns:a14="http://schemas.microsoft.com/office/drawing/2010/main" val="0"/>
@@ -6668,7 +8324,6 @@
         </w:rPr>
       </w:pPr>
       <w:r>
-        <w:lastRenderedPageBreak/>
         <w:t>Коммуникационные модули и процессоры для получения коммуникационных интерфейсов дополнительного порядка.</w:t>
       </w:r>
     </w:p>
@@ -6691,6 +8346,7 @@
         </w:numPr>
       </w:pPr>
       <w:r>
+        <w:lastRenderedPageBreak/>
         <w:t>Высокая производительность, выражающаяся в возможности оперативного выполнения команд, также предусмотрены новые языковые расширения и типы данных. Сокращенное время реакции за счет рационально оптимизированного генерирования программных кодов.</w:t>
       </w:r>
     </w:p>
@@ -6811,7 +8467,6 @@
         </w:numPr>
       </w:pPr>
       <w:r>
-        <w:lastRenderedPageBreak/>
         <w:t>Защита от несанкционированного копирования.</w:t>
       </w:r>
     </w:p>
@@ -6836,6 +8491,7 @@
         </w:numPr>
       </w:pPr>
       <w:r>
+        <w:lastRenderedPageBreak/>
         <w:t>Встроенная системная диагностика.</w:t>
       </w:r>
     </w:p>
@@ -7296,9 +8952,9 @@
         </w:rPr>
         <w:object w:dxaOrig="2200" w:dyaOrig="700">
           <v:shape id="_x0000_i1029" type="#_x0000_t75" style="width:149.25pt;height:48pt" o:ole="" fillcolor="window">
-            <v:imagedata r:id="rId23" o:title=""/>
+            <v:imagedata r:id="rId27" o:title=""/>
           </v:shape>
-          <o:OLEObject Type="Embed" ProgID="Equation.3" ShapeID="_x0000_i1029" DrawAspect="Content" ObjectID="_1744483166" r:id="rId24"/>
+          <o:OLEObject Type="Embed" ProgID="Equation.3" ShapeID="_x0000_i1029" DrawAspect="Content" ObjectID="_1744486459" r:id="rId28"/>
         </w:object>
       </w:r>
       <w:r>
@@ -7434,9 +9090,9 @@
         </w:rPr>
         <w:object w:dxaOrig="3135" w:dyaOrig="375">
           <v:shape id="_x0000_i1030" type="#_x0000_t75" style="width:156.75pt;height:18.75pt" o:ole="" fillcolor="window">
-            <v:imagedata r:id="rId25" o:title=""/>
+            <v:imagedata r:id="rId29" o:title=""/>
           </v:shape>
-          <o:OLEObject Type="Embed" ProgID="Equation.3" ShapeID="_x0000_i1030" DrawAspect="Content" ObjectID="_1744483167" r:id="rId26"/>
+          <o:OLEObject Type="Embed" ProgID="Equation.3" ShapeID="_x0000_i1030" DrawAspect="Content" ObjectID="_1744486460" r:id="rId30"/>
         </w:object>
       </w:r>
       <w:r>
@@ -7488,9 +9144,9 @@
         </w:rPr>
         <w:object w:dxaOrig="345" w:dyaOrig="375">
           <v:shape id="_x0000_i1031" type="#_x0000_t75" style="width:17.25pt;height:18.75pt" o:ole="" fillcolor="window">
-            <v:imagedata r:id="rId27" o:title=""/>
+            <v:imagedata r:id="rId31" o:title=""/>
           </v:shape>
-          <o:OLEObject Type="Embed" ProgID="Equation.3" ShapeID="_x0000_i1031" DrawAspect="Content" ObjectID="_1744483168" r:id="rId28"/>
+          <o:OLEObject Type="Embed" ProgID="Equation.3" ShapeID="_x0000_i1031" DrawAspect="Content" ObjectID="_1744486461" r:id="rId32"/>
         </w:object>
       </w:r>
       <w:r>
@@ -7520,9 +9176,9 @@
         </w:rPr>
         <w:object w:dxaOrig="315" w:dyaOrig="375">
           <v:shape id="_x0000_i1032" type="#_x0000_t75" style="width:15.75pt;height:18.75pt" o:ole="" fillcolor="window">
-            <v:imagedata r:id="rId29" o:title=""/>
+            <v:imagedata r:id="rId33" o:title=""/>
           </v:shape>
-          <o:OLEObject Type="Embed" ProgID="Equation.3" ShapeID="_x0000_i1032" DrawAspect="Content" ObjectID="_1744483169" r:id="rId30"/>
+          <o:OLEObject Type="Embed" ProgID="Equation.3" ShapeID="_x0000_i1032" DrawAspect="Content" ObjectID="_1744486462" r:id="rId34"/>
         </w:object>
       </w:r>
       <w:r>
@@ -7540,9 +9196,9 @@
         </w:rPr>
         <w:object w:dxaOrig="285" w:dyaOrig="375">
           <v:shape id="_x0000_i1033" type="#_x0000_t75" style="width:14.25pt;height:18.75pt" o:ole="" fillcolor="window">
-            <v:imagedata r:id="rId31" o:title=""/>
+            <v:imagedata r:id="rId35" o:title=""/>
           </v:shape>
-          <o:OLEObject Type="Embed" ProgID="Equation.3" ShapeID="_x0000_i1033" DrawAspect="Content" ObjectID="_1744483170" r:id="rId32"/>
+          <o:OLEObject Type="Embed" ProgID="Equation.3" ShapeID="_x0000_i1033" DrawAspect="Content" ObjectID="_1744486463" r:id="rId36"/>
         </w:object>
       </w:r>
       <w:r>
@@ -7556,9 +9212,9 @@
         </w:rPr>
         <w:object w:dxaOrig="315" w:dyaOrig="375">
           <v:shape id="_x0000_i1034" type="#_x0000_t75" style="width:15.75pt;height:18.75pt" o:ole="" fillcolor="window">
-            <v:imagedata r:id="rId33" o:title=""/>
+            <v:imagedata r:id="rId37" o:title=""/>
           </v:shape>
-          <o:OLEObject Type="Embed" ProgID="Equation.3" ShapeID="_x0000_i1034" DrawAspect="Content" ObjectID="_1744483171" r:id="rId34"/>
+          <o:OLEObject Type="Embed" ProgID="Equation.3" ShapeID="_x0000_i1034" DrawAspect="Content" ObjectID="_1744486464" r:id="rId38"/>
         </w:object>
       </w:r>
       <w:r>
@@ -7572,9 +9228,9 @@
         </w:rPr>
         <w:object w:dxaOrig="315" w:dyaOrig="375">
           <v:shape id="_x0000_i1035" type="#_x0000_t75" style="width:15.75pt;height:18.75pt" o:ole="" fillcolor="window">
-            <v:imagedata r:id="rId35" o:title=""/>
+            <v:imagedata r:id="rId39" o:title=""/>
           </v:shape>
-          <o:OLEObject Type="Embed" ProgID="Equation.3" ShapeID="_x0000_i1035" DrawAspect="Content" ObjectID="_1744483172" r:id="rId36"/>
+          <o:OLEObject Type="Embed" ProgID="Equation.3" ShapeID="_x0000_i1035" DrawAspect="Content" ObjectID="_1744486465" r:id="rId40"/>
         </w:object>
       </w:r>
       <w:r>
@@ -7596,9 +9252,9 @@
         </w:rPr>
         <w:object w:dxaOrig="315" w:dyaOrig="375">
           <v:shape id="_x0000_i1036" type="#_x0000_t75" style="width:15.75pt;height:18.75pt" o:ole="" fillcolor="window">
-            <v:imagedata r:id="rId37" o:title=""/>
+            <v:imagedata r:id="rId41" o:title=""/>
           </v:shape>
-          <o:OLEObject Type="Embed" ProgID="Equation.3" ShapeID="_x0000_i1036" DrawAspect="Content" ObjectID="_1744483173" r:id="rId38"/>
+          <o:OLEObject Type="Embed" ProgID="Equation.3" ShapeID="_x0000_i1036" DrawAspect="Content" ObjectID="_1744486466" r:id="rId42"/>
         </w:object>
       </w:r>
       <w:r>
@@ -7612,9 +9268,9 @@
         </w:rPr>
         <w:object w:dxaOrig="2925" w:dyaOrig="405">
           <v:shape id="_x0000_i1037" type="#_x0000_t75" style="width:146.25pt;height:20.25pt" o:ole="" fillcolor="window">
-            <v:imagedata r:id="rId39" o:title=""/>
+            <v:imagedata r:id="rId43" o:title=""/>
           </v:shape>
-          <o:OLEObject Type="Embed" ProgID="Equation.3" ShapeID="_x0000_i1037" DrawAspect="Content" ObjectID="_1744483174" r:id="rId40"/>
+          <o:OLEObject Type="Embed" ProgID="Equation.3" ShapeID="_x0000_i1037" DrawAspect="Content" ObjectID="_1744486467" r:id="rId44"/>
         </w:object>
       </w:r>
     </w:p>
@@ -7630,9 +9286,9 @@
         </w:rPr>
         <w:object w:dxaOrig="3260" w:dyaOrig="660">
           <v:shape id="_x0000_i1038" type="#_x0000_t75" style="width:225pt;height:45.75pt" o:ole="" fillcolor="window">
-            <v:imagedata r:id="rId41" o:title=""/>
+            <v:imagedata r:id="rId45" o:title=""/>
           </v:shape>
-          <o:OLEObject Type="Embed" ProgID="Equation.3" ShapeID="_x0000_i1038" DrawAspect="Content" ObjectID="_1744483175" r:id="rId42"/>
+          <o:OLEObject Type="Embed" ProgID="Equation.3" ShapeID="_x0000_i1038" DrawAspect="Content" ObjectID="_1744486468" r:id="rId46"/>
         </w:object>
       </w:r>
       <w:r>
@@ -7696,9 +9352,9 @@
         </w:rPr>
         <w:object w:dxaOrig="3580" w:dyaOrig="680">
           <v:shape id="_x0000_i1039" type="#_x0000_t75" style="width:207pt;height:39pt" o:ole="" fillcolor="window">
-            <v:imagedata r:id="rId43" o:title=""/>
+            <v:imagedata r:id="rId47" o:title=""/>
           </v:shape>
-          <o:OLEObject Type="Embed" ProgID="Equation.3" ShapeID="_x0000_i1039" DrawAspect="Content" ObjectID="_1744483176" r:id="rId44"/>
+          <o:OLEObject Type="Embed" ProgID="Equation.3" ShapeID="_x0000_i1039" DrawAspect="Content" ObjectID="_1744486469" r:id="rId48"/>
         </w:object>
       </w:r>
       <w:r>
@@ -7717,9 +9373,9 @@
       <w:r>
         <w:object w:dxaOrig="2085" w:dyaOrig="825">
           <v:shape id="_x0000_i1040" type="#_x0000_t75" style="width:104.25pt;height:41.25pt" o:ole="" fillcolor="window">
-            <v:imagedata r:id="rId45" o:title=""/>
+            <v:imagedata r:id="rId49" o:title=""/>
           </v:shape>
-          <o:OLEObject Type="Embed" ProgID="Equation.3" ShapeID="_x0000_i1040" DrawAspect="Content" ObjectID="_1744483177" r:id="rId46"/>
+          <o:OLEObject Type="Embed" ProgID="Equation.3" ShapeID="_x0000_i1040" DrawAspect="Content" ObjectID="_1744486470" r:id="rId50"/>
         </w:object>
       </w:r>
       <w:r>
@@ -7872,9 +9528,9 @@
         </w:rPr>
         <w:object w:dxaOrig="285" w:dyaOrig="315">
           <v:shape id="_x0000_i1041" type="#_x0000_t75" style="width:14.25pt;height:15.75pt" o:ole="" fillcolor="window">
-            <v:imagedata r:id="rId47" o:title=""/>
+            <v:imagedata r:id="rId51" o:title=""/>
           </v:shape>
-          <o:OLEObject Type="Embed" ProgID="Equation.3" ShapeID="_x0000_i1041" DrawAspect="Content" ObjectID="_1744483178" r:id="rId48"/>
+          <o:OLEObject Type="Embed" ProgID="Equation.3" ShapeID="_x0000_i1041" DrawAspect="Content" ObjectID="_1744486471" r:id="rId52"/>
         </w:object>
       </w:r>
       <w:r>
@@ -7915,9 +9571,9 @@
         </w:rPr>
         <w:object w:dxaOrig="1420" w:dyaOrig="720">
           <v:shape id="_x0000_i1042" type="#_x0000_t75" style="width:105pt;height:52.5pt" o:ole="" fillcolor="window">
-            <v:imagedata r:id="rId49" o:title=""/>
+            <v:imagedata r:id="rId53" o:title=""/>
           </v:shape>
-          <o:OLEObject Type="Embed" ProgID="Equation.3" ShapeID="_x0000_i1042" DrawAspect="Content" ObjectID="_1744483179" r:id="rId50"/>
+          <o:OLEObject Type="Embed" ProgID="Equation.3" ShapeID="_x0000_i1042" DrawAspect="Content" ObjectID="_1744486472" r:id="rId54"/>
         </w:object>
       </w:r>
       <w:r>
@@ -7966,9 +9622,9 @@
         </w:rPr>
         <w:object w:dxaOrig="2799" w:dyaOrig="660">
           <v:shape id="_x0000_i1043" type="#_x0000_t75" style="width:174.75pt;height:41.25pt" o:ole="" fillcolor="window">
-            <v:imagedata r:id="rId51" o:title=""/>
+            <v:imagedata r:id="rId55" o:title=""/>
           </v:shape>
-          <o:OLEObject Type="Embed" ProgID="Equation.3" ShapeID="_x0000_i1043" DrawAspect="Content" ObjectID="_1744483180" r:id="rId52"/>
+          <o:OLEObject Type="Embed" ProgID="Equation.3" ShapeID="_x0000_i1043" DrawAspect="Content" ObjectID="_1744486473" r:id="rId56"/>
         </w:object>
       </w:r>
     </w:p>
@@ -27247,7 +28903,7 @@
       </w:r>
     </w:p>
     <w:sectPr>
-      <w:footerReference w:type="default" r:id="rId53"/>
+      <w:footerReference w:type="default" r:id="rId57"/>
       <w:pgSz w:w="11906" w:h="16838"/>
       <w:pgMar w:top="1134" w:right="851" w:bottom="1134" w:left="1134" w:header="709" w:footer="709" w:gutter="0"/>
       <w:cols w:space="708"/>
@@ -27292,7 +28948,6 @@
         <w:docPartUnique/>
       </w:docPartObj>
     </w:sdtPr>
-    <w:sdtEndPr/>
     <w:sdtContent>
       <w:p>
         <w:pPr>
@@ -27312,7 +28967,7 @@
           <w:rPr>
             <w:noProof/>
           </w:rPr>
-          <w:t>20</w:t>
+          <w:t>53</w:t>
         </w:r>
         <w:r>
           <w:fldChar w:fldCharType="end"/>
@@ -29478,6 +31133,21 @@
     </w:lvl>
   </w:abstractNum>
   <w:abstractNum w:abstractNumId="22" w15:restartNumberingAfterBreak="0">
+    <w:nsid w:val="6E463E06"/>
+    <w:multiLevelType w:val="singleLevel"/>
+    <w:tmpl w:val="54FCE252"/>
+    <w:lvl w:ilvl="0">
+      <w:start w:val="2"/>
+      <w:numFmt w:val="decimal"/>
+      <w:lvlText w:val="%1)"/>
+      <w:legacy w:legacy="1" w:legacySpace="0" w:legacyIndent="317"/>
+      <w:lvlJc w:val="left"/>
+      <w:rPr>
+        <w:rFonts w:ascii="Times New Roman" w:hAnsi="Times New Roman" w:cs="Times New Roman" w:hint="default"/>
+      </w:rPr>
+    </w:lvl>
+  </w:abstractNum>
+  <w:abstractNum w:abstractNumId="23" w15:restartNumberingAfterBreak="0">
     <w:nsid w:val="7B0003C3"/>
     <w:multiLevelType w:val="hybridMultilevel"/>
     <w:tmpl w:val="20A6FF30"/>
@@ -29749,10 +31419,13 @@
     </w:lvlOverride>
   </w:num>
   <w:num w:numId="22">
-    <w:abstractNumId w:val="22"/>
+    <w:abstractNumId w:val="23"/>
   </w:num>
   <w:num w:numId="23">
     <w:abstractNumId w:val="10"/>
+  </w:num>
+  <w:num w:numId="24">
+    <w:abstractNumId w:val="22"/>
   </w:num>
 </w:numbering>
 </file>
@@ -30709,6 +32382,21 @@
       <w:bCs/>
     </w:rPr>
   </w:style>
+  <w:style w:type="paragraph" w:customStyle="1" w:styleId="af3">
+    <w:name w:val="Текст.центр"/>
+    <w:rsid w:val="00C74D40"/>
+    <w:pPr>
+      <w:widowControl w:val="0"/>
+      <w:spacing w:after="0" w:line="360" w:lineRule="auto"/>
+      <w:jc w:val="center"/>
+    </w:pPr>
+    <w:rPr>
+      <w:rFonts w:ascii="Times New Roman" w:eastAsia="Times New Roman" w:hAnsi="Times New Roman" w:cs="Times New Roman"/>
+      <w:sz w:val="28"/>
+      <w:szCs w:val="20"/>
+      <w:lang w:eastAsia="ru-RU"/>
+    </w:rPr>
+  </w:style>
 </w:styles>
 </file>
 
@@ -30978,7 +32666,7 @@
 </file>
 
 <file path=customXml/itemProps1.xml><?xml version="1.0" encoding="utf-8"?>
-<ds:datastoreItem xmlns:ds="http://schemas.openxmlformats.org/officeDocument/2006/customXml" ds:itemID="{A4065297-6E84-458B-81D9-DCC0395E55C3}">
+<ds:datastoreItem xmlns:ds="http://schemas.openxmlformats.org/officeDocument/2006/customXml" ds:itemID="{91045A3B-066B-4727-A793-C7954EF4413A}">
   <ds:schemaRefs>
     <ds:schemaRef ds:uri="http://schemas.openxmlformats.org/officeDocument/2006/bibliography"/>
   </ds:schemaRefs>

</xml_diff>

<commit_message>
Add oint 5.3 of diplom for me
</commit_message>
<xml_diff>
--- a/2023/Диплом/Булат Насыров/Диплом Булат Насыров.docx
+++ b/2023/Диплом/Булат Насыров/Диплом Булат Насыров.docx
@@ -4279,7 +4279,7 @@
           <v:shape id="_x0000_i1026" type="#_x0000_t75" style="width:65.25pt;height:39pt" o:ole="" fillcolor="window">
             <v:imagedata r:id="rId12" o:title=""/>
           </v:shape>
-          <o:OLEObject Type="Embed" ProgID="Equation.3" ShapeID="_x0000_i1026" DrawAspect="Content" ObjectID="_1744486454" r:id="rId13"/>
+          <o:OLEObject Type="Embed" ProgID="Equation.3" ShapeID="_x0000_i1026" DrawAspect="Content" ObjectID="_1744575814" r:id="rId13"/>
         </w:object>
       </w:r>
       <w:r>
@@ -4329,7 +4329,7 @@
           <v:shape id="_x0000_i1027" type="#_x0000_t75" style="width:93pt;height:36.75pt" o:ole="" fillcolor="window">
             <v:imagedata r:id="rId14" o:title=""/>
           </v:shape>
-          <o:OLEObject Type="Embed" ProgID="Equation.3" ShapeID="_x0000_i1027" DrawAspect="Content" ObjectID="_1744486455" r:id="rId15"/>
+          <o:OLEObject Type="Embed" ProgID="Equation.3" ShapeID="_x0000_i1027" DrawAspect="Content" ObjectID="_1744575815" r:id="rId15"/>
         </w:object>
       </w:r>
       <w:r>
@@ -4555,7 +4555,7 @@
           <v:shape id="_x0000_i1028" type="#_x0000_t75" style="width:9.75pt;height:11.25pt" o:ole="">
             <v:imagedata r:id="rId16" o:title=""/>
           </v:shape>
-          <o:OLEObject Type="Embed" ProgID="Equation.3" ShapeID="_x0000_i1028" DrawAspect="Content" ObjectID="_1744486456" r:id="rId17"/>
+          <o:OLEObject Type="Embed" ProgID="Equation.3" ShapeID="_x0000_i1028" DrawAspect="Content" ObjectID="_1744575816" r:id="rId17"/>
         </w:object>
       </w:r>
       <w:r>
@@ -5160,33 +5160,33 @@
     </w:p>
     <w:p>
       <w:r>
-        <w:t xml:space="preserve">Пары, образующиеся в кипятильнике Т-319N; Т-321 проходят вверх по колонне, </w:t>
+        <w:t>Пары, образующиеся в кипятильнике Т-319N; Т-321 проходят вверх по колонне, барботируют, через слой жидкости и при этом частично конденсируются, в первую очередь пары этана. Образовавшиеся пары поднимаются на следующую тарелку, где идет их дальнейшее обогащение низкокипящим компонентом. Избыток жидкости стекает с каждой тарелки через переливную планку (перегородку) в переливной карман, а затем на нижележащую тарелку, на которой еще более обогащается высококипящим компонентом - этаном.</w:t>
+      </w:r>
+    </w:p>
+    <w:p>
+      <w:r>
+        <w:t xml:space="preserve">В основном кипятильнике Т-319 N теплоносителем является этилен с температурой минус 12°С поступающий из холодильников Т-318А, В, С, который конденсируется в трубном пространстве кипятильника, отдавая тепло конденсации, кипящей в межтрубном пространстве пропан пропиленовой фракции. В дополнительном кипятильнике T-32I теплоносителем являются пары пропилена - </w:t>
       </w:r>
       <w:proofErr w:type="spellStart"/>
       <w:r>
-        <w:t>барботируют</w:t>
+        <w:t>хладоагента</w:t>
       </w:r>
       <w:proofErr w:type="spellEnd"/>
       <w:r>
-        <w:t>, через слой жидкости и при этом частично конденсируются, в первую очередь пары этана. Образовавшиеся пары поднимаются на следующую тарелку, где идет их дальнейшее обогащение низкокипящим компонентом. Избыток жидкости стекает с каждой тарелки через переливную планку (перегородку) в переливной карман, а затем на нижележащую тарелку, на которой еще более обогащается высококипящим компонентом - этаном.</w:t>
-      </w:r>
-    </w:p>
-    <w:p>
-      <w:r>
-        <w:t xml:space="preserve">В основном кипятильнике Т-319 N теплоносителем является этилен с температурой минус 12°С поступающий из холодильников Т-318А, В, С, который конденсируется в трубном пространстве кипятильника, отдавая тепло конденсации, кипящей в межтрубном пространстве пропан пропиленовой фракции. В дополнительном кипятильнике T-32I теплоносителем являются пары пропилена - </w:t>
+        <w:t>, которые поступают в межтрубное пространство из сепаратора E-312 при температуре минус 18°С и давлении 0,23 МПа.</w:t>
+      </w:r>
+    </w:p>
+    <w:p>
+      <w:r>
+        <w:t xml:space="preserve">Пары этилена сверху этиленовой колонны К-303 под давлением 0,9 МПа и температуре минус 56°С поступают на </w:t>
       </w:r>
       <w:proofErr w:type="spellStart"/>
       <w:r>
-        <w:t>хладоагента</w:t>
+        <w:t>всасы</w:t>
       </w:r>
       <w:proofErr w:type="spellEnd"/>
       <w:r>
-        <w:t>, которые поступают в межтрубное пространство из сепаратора E-312 при температуре минус 18°С и давлении 0,23 МПа.</w:t>
-      </w:r>
-    </w:p>
-    <w:p>
-      <w:r>
-        <w:t xml:space="preserve">Пары этилена сверху этиленовой колонны К-303 под давлением 0,9 МПа и температуре минус 56°С поступают на </w:t>
+        <w:t xml:space="preserve"> на этиленовых нагнетателях В-404А, В, С, где сжимаются до давления 22 кгс/cм2, нагреваясь при этом до 15°С. После компрессоров В-404А, В, С, этилен проходит маслоуловители РА-304 А, В, С. Пары пропилена - хладагента из межтрубного пространства поступают через сепаратор E-3I2 на </w:t>
       </w:r>
       <w:proofErr w:type="spellStart"/>
       <w:r>
@@ -5194,7 +5194,7 @@
       </w:r>
       <w:proofErr w:type="spellEnd"/>
       <w:r>
-        <w:t xml:space="preserve"> на этиленовых нагнетателях В-404А, В, С, где сжимаются до давления 22 кгс/cм2, нагреваясь при этом до 15°С. После компрессоров В-404А, В, С, этилен проходит маслоуловители РА-304 А, В, С. Пары пропилена - хладагента из межтрубного пространства поступают через сепаратор E-3I2 на </w:t>
+        <w:t xml:space="preserve"> 2-х ступеней компрессоров В-402 А, Б. Пары пропилена - хладагента из межтрубного пространства Т-320 с давлением 0,06 МПа, при температуре минус 37°С через сепаратор Е-31З поступают на </w:t>
       </w:r>
       <w:proofErr w:type="spellStart"/>
       <w:r>
@@ -5202,27 +5202,11 @@
       </w:r>
       <w:proofErr w:type="spellEnd"/>
       <w:r>
-        <w:t xml:space="preserve"> 2-х ступеней компрессоров В-402 А, Б. Пары пропилена - хладагента из межтрубного пространства Т-320 с давлением 0,06 МПа, при температуре минус 37°С через сепаратор Е-31З поступают на </w:t>
-      </w:r>
-      <w:proofErr w:type="spellStart"/>
-      <w:r>
-        <w:t>всасы</w:t>
-      </w:r>
-      <w:proofErr w:type="spellEnd"/>
-      <w:r>
         <w:t xml:space="preserve"> I ступеней В-402 А, Б. Жидкий этилен из основного кипятильника Т-319 N и конденсатора Т-320 с температурой </w:t>
       </w:r>
       <w:r>
         <w:lastRenderedPageBreak/>
-        <w:t xml:space="preserve">минус 360С поступает в емкость Е-307. Жидкий этилен из Е-307 подается в межтрубное пространство теплообменника сырья/флегмы Т-723 и в </w:t>
-      </w:r>
-      <w:proofErr w:type="spellStart"/>
-      <w:r>
-        <w:t>переохладитель</w:t>
-      </w:r>
-      <w:proofErr w:type="spellEnd"/>
-      <w:r>
-        <w:t xml:space="preserve"> Т-322 в межтрубное пространство которого подается хладагент из емкости Е-309. Пары этилена - хладагента из межтрубного пространства </w:t>
+        <w:t xml:space="preserve">минус 360С поступает в емкость Е-307. Жидкий этилен из Е-307 подается в межтрубное пространство теплообменника сырья/флегмы Т-723 и в переохладитель Т-322 в межтрубное пространство которого подается хладагент из емкости Е-309. Пары этилена - хладагента из межтрубного пространства </w:t>
       </w:r>
       <w:proofErr w:type="spellStart"/>
       <w:r>
@@ -5938,10 +5922,10 @@
           <w:szCs w:val="28"/>
         </w:rPr>
         <w:object w:dxaOrig="1380" w:dyaOrig="840">
-          <v:shape id="_x0000_i1050" type="#_x0000_t75" style="width:93pt;height:57.75pt" o:ole="">
+          <v:shape id="_x0000_i1029" type="#_x0000_t75" style="width:93pt;height:57.75pt" o:ole="">
             <v:imagedata r:id="rId19" o:title=""/>
           </v:shape>
-          <o:OLEObject Type="Embed" ProgID="Equation.3" ShapeID="_x0000_i1050" DrawAspect="Content" ObjectID="_1744486457" r:id="rId20"/>
+          <o:OLEObject Type="Embed" ProgID="Equation.3" ShapeID="_x0000_i1029" DrawAspect="Content" ObjectID="_1744575817" r:id="rId20"/>
         </w:object>
       </w:r>
       <w:r>
@@ -6389,10 +6373,10 @@
           <w:lang w:val="en-US" w:eastAsia="ru-RU"/>
         </w:rPr>
         <w:object w:dxaOrig="1340" w:dyaOrig="760">
-          <v:shape id="_x0000_i1045" type="#_x0000_t75" style="width:99pt;height:57pt" o:ole="">
+          <v:shape id="_x0000_i1030" type="#_x0000_t75" style="width:99pt;height:57pt" o:ole="">
             <v:imagedata r:id="rId21" o:title=""/>
           </v:shape>
-          <o:OLEObject Type="Embed" ProgID="Equation.3" ShapeID="_x0000_i1045" DrawAspect="Content" ObjectID="_1744486458" r:id="rId22"/>
+          <o:OLEObject Type="Embed" ProgID="Equation.3" ShapeID="_x0000_i1030" DrawAspect="Content" ObjectID="_1744575818" r:id="rId22"/>
         </w:object>
       </w:r>
       <w:r>
@@ -6773,41 +6757,87 @@
           <w:p>
             <w:pPr>
               <w:ind w:firstLine="0"/>
+            </w:pPr>
+            <w:r>
+              <w:t>Температура</w:t>
+            </w:r>
+            <w:r>
+              <w:t xml:space="preserve"> из</w:t>
+            </w:r>
+            <w:r>
+              <w:t xml:space="preserve"> верха колонны К-303 поз. </w:t>
+            </w:r>
+            <w:r>
               <w:rPr>
                 <w:lang w:val="en-US"/>
               </w:rPr>
-            </w:pPr>
-            <w:r>
-              <w:t xml:space="preserve">Температура верха колонны К-303 поз. </w:t>
-            </w:r>
+              <w:t>TE</w:t>
+            </w:r>
+            <w:r>
+              <w:t>-1-1</w:t>
+            </w:r>
+          </w:p>
+        </w:tc>
+        <w:tc>
+          <w:tcPr>
+            <w:tcW w:w="2478" w:type="dxa"/>
+          </w:tcPr>
+          <w:p>
+            <w:pPr>
+              <w:ind w:firstLine="0"/>
+            </w:pPr>
+            <w:r>
+              <w:t>минус 56</w:t>
+            </w:r>
+            <w:r>
+              <w:rPr>
+                <w:rFonts w:cs="Times New Roman"/>
+              </w:rPr>
+              <w:t>°</w:t>
+            </w:r>
+            <w:r>
+              <w:t xml:space="preserve">С÷минус </w:t>
+            </w:r>
+            <w:r>
+              <w:t>50</w:t>
+            </w:r>
+            <w:r>
+              <w:softHyphen/>
+            </w:r>
+            <w:r>
+              <w:softHyphen/>
+            </w:r>
+            <w:r>
+              <w:rPr>
+                <w:rFonts w:cs="Times New Roman"/>
+              </w:rPr>
+              <w:t>°</w:t>
+            </w:r>
+            <w:r>
+              <w:t>С</w:t>
+            </w:r>
+          </w:p>
+        </w:tc>
+        <w:tc>
+          <w:tcPr>
+            <w:tcW w:w="2478" w:type="dxa"/>
+          </w:tcPr>
+          <w:p>
+            <w:pPr>
+              <w:ind w:firstLine="0"/>
+            </w:pPr>
             <w:r>
               <w:rPr>
                 <w:lang w:val="en-US"/>
               </w:rPr>
-              <w:t>TE-1-1</w:t>
-            </w:r>
-          </w:p>
-        </w:tc>
-        <w:tc>
-          <w:tcPr>
-            <w:tcW w:w="2478" w:type="dxa"/>
-          </w:tcPr>
-          <w:p>
-            <w:pPr>
-              <w:ind w:firstLine="0"/>
-            </w:pPr>
-            <w:bookmarkStart w:id="3" w:name="_GoBack"/>
-            <w:bookmarkEnd w:id="3"/>
-          </w:p>
-        </w:tc>
-        <w:tc>
-          <w:tcPr>
-            <w:tcW w:w="2478" w:type="dxa"/>
-          </w:tcPr>
-          <w:p>
-            <w:pPr>
-              <w:ind w:firstLine="0"/>
-            </w:pPr>
+              <w:t xml:space="preserve">Emerson </w:t>
+            </w:r>
+            <w:r>
+              <w:rPr>
+                <w:lang w:val="en-US"/>
+              </w:rPr>
+              <w:t>Rosemount 0065</w:t>
+            </w:r>
           </w:p>
         </w:tc>
       </w:tr>
@@ -6833,6 +6863,27 @@
             <w:pPr>
               <w:ind w:firstLine="0"/>
             </w:pPr>
+            <w:r>
+              <w:t xml:space="preserve">Температура </w:t>
+            </w:r>
+            <w:r>
+              <w:t>26-ой тарелки</w:t>
+            </w:r>
+            <w:r>
+              <w:t xml:space="preserve"> </w:t>
+            </w:r>
+            <w:r>
+              <w:t xml:space="preserve">колонны К-303 поз. </w:t>
+            </w:r>
+            <w:r>
+              <w:rPr>
+                <w:lang w:val="en-US"/>
+              </w:rPr>
+              <w:t>TE</w:t>
+            </w:r>
+            <w:r>
+              <w:t>-2-1</w:t>
+            </w:r>
           </w:p>
         </w:tc>
         <w:tc>
@@ -6843,6 +6894,45 @@
             <w:pPr>
               <w:ind w:firstLine="0"/>
             </w:pPr>
+            <w:r>
+              <w:t>минус 5</w:t>
+            </w:r>
+            <w:r>
+              <w:rPr>
+                <w:lang w:val="en-US"/>
+              </w:rPr>
+              <w:t>0</w:t>
+            </w:r>
+            <w:r>
+              <w:rPr>
+                <w:rFonts w:cs="Times New Roman"/>
+              </w:rPr>
+              <w:t>°</w:t>
+            </w:r>
+            <w:r>
+              <w:t xml:space="preserve">С÷минус </w:t>
+            </w:r>
+            <w:r>
+              <w:t>4</w:t>
+            </w:r>
+            <w:r>
+              <w:t>0</w:t>
+            </w:r>
+            <w:r>
+              <w:softHyphen/>
+            </w:r>
+            <w:r>
+              <w:softHyphen/>
+            </w:r>
+            <w:r>
+              <w:rPr>
+                <w:rFonts w:cs="Times New Roman"/>
+              </w:rPr>
+              <w:t>°</w:t>
+            </w:r>
+            <w:r>
+              <w:t>С</w:t>
+            </w:r>
           </w:p>
         </w:tc>
         <w:tc>
@@ -6853,6 +6943,18 @@
             <w:pPr>
               <w:ind w:firstLine="0"/>
             </w:pPr>
+            <w:r>
+              <w:rPr>
+                <w:lang w:val="en-US"/>
+              </w:rPr>
+              <w:t xml:space="preserve">Emerson </w:t>
+            </w:r>
+            <w:r>
+              <w:rPr>
+                <w:lang w:val="en-US"/>
+              </w:rPr>
+              <w:t>Rosemount 0065</w:t>
+            </w:r>
           </w:p>
         </w:tc>
       </w:tr>
@@ -6878,6 +6980,32 @@
             <w:pPr>
               <w:ind w:firstLine="0"/>
             </w:pPr>
+            <w:r>
+              <w:t>Температура 30-ой тарелки</w:t>
+            </w:r>
+            <w:r>
+              <w:t xml:space="preserve"> колонны </w:t>
+            </w:r>
+            <w:proofErr w:type="gramStart"/>
+            <w:r>
+              <w:t>К-303 поз</w:t>
+            </w:r>
+            <w:proofErr w:type="gramEnd"/>
+            <w:r>
+              <w:t xml:space="preserve">. </w:t>
+            </w:r>
+            <w:r>
+              <w:rPr>
+                <w:lang w:val="en-US"/>
+              </w:rPr>
+              <w:t>TE</w:t>
+            </w:r>
+            <w:r>
+              <w:t>-3</w:t>
+            </w:r>
+            <w:r>
+              <w:t>-1</w:t>
+            </w:r>
           </w:p>
         </w:tc>
         <w:tc>
@@ -6888,6 +7016,39 @@
             <w:pPr>
               <w:ind w:firstLine="0"/>
             </w:pPr>
+            <w:r>
+              <w:t>минус 5</w:t>
+            </w:r>
+            <w:r>
+              <w:rPr>
+                <w:lang w:val="en-US"/>
+              </w:rPr>
+              <w:t>3</w:t>
+            </w:r>
+            <w:r>
+              <w:rPr>
+                <w:rFonts w:cs="Times New Roman"/>
+              </w:rPr>
+              <w:t>°</w:t>
+            </w:r>
+            <w:r>
+              <w:t xml:space="preserve">С÷минус </w:t>
+            </w:r>
+            <w:r>
+              <w:t>4</w:t>
+            </w:r>
+            <w:r>
+              <w:t>5</w:t>
+            </w:r>
+            <w:r>
+              <w:rPr>
+                <w:rFonts w:cs="Times New Roman"/>
+              </w:rPr>
+              <w:t>°</w:t>
+            </w:r>
+            <w:r>
+              <w:t>С</w:t>
+            </w:r>
           </w:p>
         </w:tc>
         <w:tc>
@@ -6898,6 +7059,18 @@
             <w:pPr>
               <w:ind w:firstLine="0"/>
             </w:pPr>
+            <w:r>
+              <w:rPr>
+                <w:lang w:val="en-US"/>
+              </w:rPr>
+              <w:t xml:space="preserve">Emerson </w:t>
+            </w:r>
+            <w:r>
+              <w:rPr>
+                <w:lang w:val="en-US"/>
+              </w:rPr>
+              <w:t>Rosemount 0065</w:t>
+            </w:r>
           </w:p>
         </w:tc>
       </w:tr>
@@ -6923,6 +7096,41 @@
             <w:pPr>
               <w:ind w:firstLine="0"/>
             </w:pPr>
+            <w:r>
+              <w:t>Температура 3</w:t>
+            </w:r>
+            <w:r>
+              <w:t>2</w:t>
+            </w:r>
+            <w:r>
+              <w:t>-ой тарелки</w:t>
+            </w:r>
+            <w:r>
+              <w:t xml:space="preserve"> колонны </w:t>
+            </w:r>
+            <w:proofErr w:type="gramStart"/>
+            <w:r>
+              <w:t>К-303 поз</w:t>
+            </w:r>
+            <w:proofErr w:type="gramEnd"/>
+            <w:r>
+              <w:t xml:space="preserve">. </w:t>
+            </w:r>
+            <w:r>
+              <w:rPr>
+                <w:lang w:val="en-US"/>
+              </w:rPr>
+              <w:t>TE</w:t>
+            </w:r>
+            <w:r>
+              <w:t>-</w:t>
+            </w:r>
+            <w:r>
+              <w:t>4</w:t>
+            </w:r>
+            <w:r>
+              <w:t>-1</w:t>
+            </w:r>
           </w:p>
         </w:tc>
         <w:tc>
@@ -6933,6 +7141,48 @@
             <w:pPr>
               <w:ind w:firstLine="0"/>
             </w:pPr>
+            <w:r>
+              <w:t xml:space="preserve">минус </w:t>
+            </w:r>
+            <w:r>
+              <w:t>5</w:t>
+            </w:r>
+            <w:r>
+              <w:rPr>
+                <w:lang w:val="en-US"/>
+              </w:rPr>
+              <w:t>0</w:t>
+            </w:r>
+            <w:r>
+              <w:rPr>
+                <w:rFonts w:cs="Times New Roman"/>
+              </w:rPr>
+              <w:t>°</w:t>
+            </w:r>
+            <w:r>
+              <w:t xml:space="preserve">С÷минус </w:t>
+            </w:r>
+            <w:r>
+              <w:t>4</w:t>
+            </w:r>
+            <w:r>
+              <w:t>0</w:t>
+            </w:r>
+            <w:r>
+              <w:softHyphen/>
+            </w:r>
+            <w:r>
+              <w:softHyphen/>
+            </w:r>
+            <w:r>
+              <w:rPr>
+                <w:rFonts w:cs="Times New Roman"/>
+              </w:rPr>
+              <w:t>°</w:t>
+            </w:r>
+            <w:r>
+              <w:t>С</w:t>
+            </w:r>
           </w:p>
         </w:tc>
         <w:tc>
@@ -6943,6 +7193,1880 @@
             <w:pPr>
               <w:ind w:firstLine="0"/>
             </w:pPr>
+            <w:r>
+              <w:rPr>
+                <w:lang w:val="en-US"/>
+              </w:rPr>
+              <w:t xml:space="preserve">Emerson </w:t>
+            </w:r>
+            <w:r>
+              <w:rPr>
+                <w:lang w:val="en-US"/>
+              </w:rPr>
+              <w:t>Rosemount 0065</w:t>
+            </w:r>
+          </w:p>
+        </w:tc>
+      </w:tr>
+      <w:tr>
+        <w:tc>
+          <w:tcPr>
+            <w:tcW w:w="704" w:type="dxa"/>
+          </w:tcPr>
+          <w:p>
+            <w:pPr>
+              <w:ind w:firstLine="0"/>
+            </w:pPr>
+            <w:r>
+              <w:t>5</w:t>
+            </w:r>
+          </w:p>
+        </w:tc>
+        <w:tc>
+          <w:tcPr>
+            <w:tcW w:w="4251" w:type="dxa"/>
+          </w:tcPr>
+          <w:p>
+            <w:pPr>
+              <w:ind w:firstLine="0"/>
+            </w:pPr>
+            <w:r>
+              <w:t xml:space="preserve">Температура </w:t>
+            </w:r>
+            <w:r>
+              <w:t xml:space="preserve">из </w:t>
+            </w:r>
+            <w:r>
+              <w:t xml:space="preserve">куба </w:t>
+            </w:r>
+            <w:r>
+              <w:t xml:space="preserve">колонны </w:t>
+            </w:r>
+            <w:proofErr w:type="gramStart"/>
+            <w:r>
+              <w:t>К-303 поз</w:t>
+            </w:r>
+            <w:proofErr w:type="gramEnd"/>
+            <w:r>
+              <w:t xml:space="preserve">. </w:t>
+            </w:r>
+            <w:r>
+              <w:rPr>
+                <w:lang w:val="en-US"/>
+              </w:rPr>
+              <w:t>TE</w:t>
+            </w:r>
+            <w:r>
+              <w:t>-</w:t>
+            </w:r>
+            <w:r>
+              <w:t>5-</w:t>
+            </w:r>
+            <w:r>
+              <w:t>1</w:t>
+            </w:r>
+          </w:p>
+        </w:tc>
+        <w:tc>
+          <w:tcPr>
+            <w:tcW w:w="2478" w:type="dxa"/>
+          </w:tcPr>
+          <w:p>
+            <w:pPr>
+              <w:ind w:firstLine="0"/>
+            </w:pPr>
+            <w:r>
+              <w:t xml:space="preserve">минус </w:t>
+            </w:r>
+            <w:r>
+              <w:t>3</w:t>
+            </w:r>
+            <w:r>
+              <w:t>6</w:t>
+            </w:r>
+            <w:r>
+              <w:rPr>
+                <w:rFonts w:cs="Times New Roman"/>
+              </w:rPr>
+              <w:t>°</w:t>
+            </w:r>
+            <w:r>
+              <w:t xml:space="preserve">С÷минус </w:t>
+            </w:r>
+            <w:r>
+              <w:t>3</w:t>
+            </w:r>
+            <w:r>
+              <w:t>0</w:t>
+            </w:r>
+            <w:r>
+              <w:softHyphen/>
+            </w:r>
+            <w:r>
+              <w:softHyphen/>
+            </w:r>
+            <w:r>
+              <w:rPr>
+                <w:rFonts w:cs="Times New Roman"/>
+              </w:rPr>
+              <w:t>°</w:t>
+            </w:r>
+            <w:r>
+              <w:t>С</w:t>
+            </w:r>
+          </w:p>
+        </w:tc>
+        <w:tc>
+          <w:tcPr>
+            <w:tcW w:w="2478" w:type="dxa"/>
+          </w:tcPr>
+          <w:p>
+            <w:pPr>
+              <w:ind w:firstLine="0"/>
+            </w:pPr>
+            <w:r>
+              <w:rPr>
+                <w:shd w:val="clear" w:color="auto" w:fill="FFFFFF"/>
+              </w:rPr>
+              <w:t>Siemens QAM2120.040</w:t>
+            </w:r>
+          </w:p>
+        </w:tc>
+      </w:tr>
+      <w:tr>
+        <w:tc>
+          <w:tcPr>
+            <w:tcW w:w="704" w:type="dxa"/>
+          </w:tcPr>
+          <w:p>
+            <w:pPr>
+              <w:ind w:firstLine="0"/>
+            </w:pPr>
+            <w:r>
+              <w:t>6</w:t>
+            </w:r>
+          </w:p>
+        </w:tc>
+        <w:tc>
+          <w:tcPr>
+            <w:tcW w:w="4251" w:type="dxa"/>
+          </w:tcPr>
+          <w:p>
+            <w:pPr>
+              <w:ind w:firstLine="0"/>
+            </w:pPr>
+            <w:r>
+              <w:t>Температура 45-ой тарелки</w:t>
+            </w:r>
+            <w:r>
+              <w:t xml:space="preserve"> колонны </w:t>
+            </w:r>
+            <w:proofErr w:type="gramStart"/>
+            <w:r>
+              <w:t>К-303 поз</w:t>
+            </w:r>
+            <w:proofErr w:type="gramEnd"/>
+            <w:r>
+              <w:t xml:space="preserve">. </w:t>
+            </w:r>
+            <w:r>
+              <w:rPr>
+                <w:lang w:val="en-US"/>
+              </w:rPr>
+              <w:t>TE</w:t>
+            </w:r>
+            <w:r>
+              <w:t>-</w:t>
+            </w:r>
+            <w:r>
+              <w:t>6</w:t>
+            </w:r>
+            <w:r>
+              <w:t>-1</w:t>
+            </w:r>
+          </w:p>
+        </w:tc>
+        <w:tc>
+          <w:tcPr>
+            <w:tcW w:w="2478" w:type="dxa"/>
+          </w:tcPr>
+          <w:p>
+            <w:pPr>
+              <w:ind w:firstLine="0"/>
+            </w:pPr>
+            <w:r>
+              <w:t xml:space="preserve">минус </w:t>
+            </w:r>
+            <w:r>
+              <w:t>6</w:t>
+            </w:r>
+            <w:r>
+              <w:rPr>
+                <w:lang w:val="en-US"/>
+              </w:rPr>
+              <w:t>0</w:t>
+            </w:r>
+            <w:r>
+              <w:rPr>
+                <w:rFonts w:cs="Times New Roman"/>
+              </w:rPr>
+              <w:t>°</w:t>
+            </w:r>
+            <w:r>
+              <w:t xml:space="preserve">С÷минус </w:t>
+            </w:r>
+            <w:r>
+              <w:t>50</w:t>
+            </w:r>
+            <w:r>
+              <w:softHyphen/>
+            </w:r>
+            <w:r>
+              <w:softHyphen/>
+            </w:r>
+            <w:r>
+              <w:rPr>
+                <w:rFonts w:cs="Times New Roman"/>
+              </w:rPr>
+              <w:t>°</w:t>
+            </w:r>
+            <w:r>
+              <w:t>С</w:t>
+            </w:r>
+          </w:p>
+        </w:tc>
+        <w:tc>
+          <w:tcPr>
+            <w:tcW w:w="2478" w:type="dxa"/>
+          </w:tcPr>
+          <w:p>
+            <w:pPr>
+              <w:ind w:firstLine="0"/>
+              <w:rPr>
+                <w:lang w:val="en-US"/>
+              </w:rPr>
+            </w:pPr>
+            <w:r>
+              <w:rPr>
+                <w:lang w:val="en-US"/>
+              </w:rPr>
+              <w:t xml:space="preserve">Emerson </w:t>
+            </w:r>
+            <w:r>
+              <w:rPr>
+                <w:lang w:val="en-US"/>
+              </w:rPr>
+              <w:t>Rosemount 0065</w:t>
+            </w:r>
+          </w:p>
+        </w:tc>
+      </w:tr>
+      <w:tr>
+        <w:tc>
+          <w:tcPr>
+            <w:tcW w:w="704" w:type="dxa"/>
+          </w:tcPr>
+          <w:p>
+            <w:pPr>
+              <w:ind w:firstLine="0"/>
+            </w:pPr>
+            <w:r>
+              <w:t>7</w:t>
+            </w:r>
+          </w:p>
+        </w:tc>
+        <w:tc>
+          <w:tcPr>
+            <w:tcW w:w="4251" w:type="dxa"/>
+          </w:tcPr>
+          <w:p>
+            <w:pPr>
+              <w:ind w:firstLine="0"/>
+            </w:pPr>
+            <w:r>
+              <w:t>Давление</w:t>
+            </w:r>
+            <w:r>
+              <w:t xml:space="preserve"> верха колонны </w:t>
+            </w:r>
+            <w:proofErr w:type="gramStart"/>
+            <w:r>
+              <w:t>К-303 поз</w:t>
+            </w:r>
+            <w:proofErr w:type="gramEnd"/>
+            <w:r>
+              <w:t xml:space="preserve">. </w:t>
+            </w:r>
+            <w:r>
+              <w:rPr>
+                <w:lang w:val="en-US"/>
+              </w:rPr>
+              <w:t>P</w:t>
+            </w:r>
+            <w:r>
+              <w:rPr>
+                <w:lang w:val="en-US"/>
+              </w:rPr>
+              <w:t>E</w:t>
+            </w:r>
+            <w:r>
+              <w:t>-7</w:t>
+            </w:r>
+            <w:r>
+              <w:t>-1</w:t>
+            </w:r>
+          </w:p>
+        </w:tc>
+        <w:tc>
+          <w:tcPr>
+            <w:tcW w:w="2478" w:type="dxa"/>
+          </w:tcPr>
+          <w:p>
+            <w:pPr>
+              <w:ind w:firstLine="0"/>
+            </w:pPr>
+            <w:r>
+              <w:t>0,8- 0,95 МПа</w:t>
+            </w:r>
+          </w:p>
+        </w:tc>
+        <w:tc>
+          <w:tcPr>
+            <w:tcW w:w="2478" w:type="dxa"/>
+          </w:tcPr>
+          <w:p>
+            <w:pPr>
+              <w:ind w:firstLine="0"/>
+              <w:rPr>
+                <w:lang w:val="en-US"/>
+              </w:rPr>
+            </w:pPr>
+            <w:r>
+              <w:rPr>
+                <w:shd w:val="clear" w:color="auto" w:fill="FFFFFF"/>
+              </w:rPr>
+              <w:t xml:space="preserve">Siemens </w:t>
+            </w:r>
+            <w:r>
+              <w:rPr>
+                <w:lang w:val="en-US"/>
+              </w:rPr>
+              <w:t>QBE2103-P16</w:t>
+            </w:r>
+          </w:p>
+          <w:p>
+            <w:pPr>
+              <w:ind w:firstLine="0"/>
+              <w:rPr>
+                <w:lang w:val="en-US"/>
+              </w:rPr>
+            </w:pPr>
+          </w:p>
+        </w:tc>
+      </w:tr>
+      <w:tr>
+        <w:tc>
+          <w:tcPr>
+            <w:tcW w:w="704" w:type="dxa"/>
+          </w:tcPr>
+          <w:p>
+            <w:pPr>
+              <w:ind w:firstLine="0"/>
+            </w:pPr>
+            <w:r>
+              <w:t>8</w:t>
+            </w:r>
+          </w:p>
+        </w:tc>
+        <w:tc>
+          <w:tcPr>
+            <w:tcW w:w="4251" w:type="dxa"/>
+          </w:tcPr>
+          <w:p>
+            <w:pPr>
+              <w:ind w:firstLine="0"/>
+            </w:pPr>
+            <w:r>
+              <w:t xml:space="preserve">Температура </w:t>
+            </w:r>
+            <w:r>
+              <w:t>куба</w:t>
+            </w:r>
+            <w:r>
+              <w:t xml:space="preserve"> колонны </w:t>
+            </w:r>
+            <w:proofErr w:type="gramStart"/>
+            <w:r>
+              <w:t>К-303 поз</w:t>
+            </w:r>
+            <w:proofErr w:type="gramEnd"/>
+            <w:r>
+              <w:t xml:space="preserve">. </w:t>
+            </w:r>
+            <w:r>
+              <w:rPr>
+                <w:lang w:val="en-US"/>
+              </w:rPr>
+              <w:t>TE</w:t>
+            </w:r>
+            <w:r>
+              <w:t>-</w:t>
+            </w:r>
+            <w:r>
+              <w:t>8</w:t>
+            </w:r>
+            <w:r>
+              <w:t>-1</w:t>
+            </w:r>
+          </w:p>
+        </w:tc>
+        <w:tc>
+          <w:tcPr>
+            <w:tcW w:w="2478" w:type="dxa"/>
+          </w:tcPr>
+          <w:p>
+            <w:pPr>
+              <w:ind w:firstLine="0"/>
+            </w:pPr>
+            <w:r>
+              <w:t>минус 3</w:t>
+            </w:r>
+            <w:r>
+              <w:t>6</w:t>
+            </w:r>
+            <w:r>
+              <w:rPr>
+                <w:rFonts w:cs="Times New Roman"/>
+              </w:rPr>
+              <w:t>°</w:t>
+            </w:r>
+            <w:r>
+              <w:t xml:space="preserve">С÷минус </w:t>
+            </w:r>
+            <w:r>
+              <w:t>3</w:t>
+            </w:r>
+            <w:r>
+              <w:t>0</w:t>
+            </w:r>
+            <w:r>
+              <w:softHyphen/>
+            </w:r>
+            <w:r>
+              <w:softHyphen/>
+            </w:r>
+            <w:r>
+              <w:rPr>
+                <w:rFonts w:cs="Times New Roman"/>
+              </w:rPr>
+              <w:t>°</w:t>
+            </w:r>
+            <w:r>
+              <w:t>С</w:t>
+            </w:r>
+          </w:p>
+        </w:tc>
+        <w:tc>
+          <w:tcPr>
+            <w:tcW w:w="2478" w:type="dxa"/>
+          </w:tcPr>
+          <w:p>
+            <w:pPr>
+              <w:ind w:firstLine="0"/>
+            </w:pPr>
+            <w:r>
+              <w:rPr>
+                <w:shd w:val="clear" w:color="auto" w:fill="FFFFFF"/>
+              </w:rPr>
+              <w:t>Siemens QAM2120.040</w:t>
+            </w:r>
+          </w:p>
+        </w:tc>
+      </w:tr>
+      <w:tr>
+        <w:tc>
+          <w:tcPr>
+            <w:tcW w:w="704" w:type="dxa"/>
+          </w:tcPr>
+          <w:p>
+            <w:pPr>
+              <w:ind w:firstLine="0"/>
+            </w:pPr>
+            <w:r>
+              <w:t>9</w:t>
+            </w:r>
+          </w:p>
+        </w:tc>
+        <w:tc>
+          <w:tcPr>
+            <w:tcW w:w="4251" w:type="dxa"/>
+          </w:tcPr>
+          <w:p>
+            <w:pPr>
+              <w:ind w:firstLine="0"/>
+            </w:pPr>
+            <w:r>
+              <w:t>Расход</w:t>
+            </w:r>
+            <w:r>
+              <w:t xml:space="preserve"> </w:t>
+            </w:r>
+            <w:r>
+              <w:t xml:space="preserve">куба колонны </w:t>
+            </w:r>
+            <w:proofErr w:type="gramStart"/>
+            <w:r>
+              <w:t>К-303 поз</w:t>
+            </w:r>
+            <w:proofErr w:type="gramEnd"/>
+            <w:r>
+              <w:t xml:space="preserve">. </w:t>
+            </w:r>
+            <w:r>
+              <w:rPr>
+                <w:lang w:val="en-US"/>
+              </w:rPr>
+              <w:t>F</w:t>
+            </w:r>
+            <w:r>
+              <w:rPr>
+                <w:lang w:val="en-US"/>
+              </w:rPr>
+              <w:t>E</w:t>
+            </w:r>
+            <w:r>
+              <w:t>-</w:t>
+            </w:r>
+            <w:r>
+              <w:t>9</w:t>
+            </w:r>
+            <w:r>
+              <w:t>-1</w:t>
+            </w:r>
+          </w:p>
+        </w:tc>
+        <w:tc>
+          <w:tcPr>
+            <w:tcW w:w="2478" w:type="dxa"/>
+          </w:tcPr>
+          <w:p>
+            <w:pPr>
+              <w:ind w:firstLine="0"/>
+            </w:pPr>
+            <w:r>
+              <w:t>60÷196 т/ч</w:t>
+            </w:r>
+          </w:p>
+        </w:tc>
+        <w:tc>
+          <w:tcPr>
+            <w:tcW w:w="2478" w:type="dxa"/>
+          </w:tcPr>
+          <w:p>
+            <w:pPr>
+              <w:ind w:firstLine="0"/>
+            </w:pPr>
+            <w:r>
+              <w:rPr>
+                <w:lang w:val="en-US"/>
+              </w:rPr>
+              <w:t>S</w:t>
+            </w:r>
+            <w:proofErr w:type="spellStart"/>
+            <w:r>
+              <w:t>iemens</w:t>
+            </w:r>
+            <w:proofErr w:type="spellEnd"/>
+            <w:r>
+              <w:t xml:space="preserve"> </w:t>
+            </w:r>
+            <w:r>
+              <w:rPr>
+                <w:lang w:val="en-US"/>
+              </w:rPr>
+              <w:t>FUG</w:t>
+            </w:r>
+            <w:r>
+              <w:t xml:space="preserve"> 1010</w:t>
+            </w:r>
+          </w:p>
+        </w:tc>
+      </w:tr>
+      <w:tr>
+        <w:tc>
+          <w:tcPr>
+            <w:tcW w:w="704" w:type="dxa"/>
+          </w:tcPr>
+          <w:p>
+            <w:pPr>
+              <w:ind w:firstLine="0"/>
+            </w:pPr>
+            <w:r>
+              <w:t>10</w:t>
+            </w:r>
+          </w:p>
+        </w:tc>
+        <w:tc>
+          <w:tcPr>
+            <w:tcW w:w="4251" w:type="dxa"/>
+          </w:tcPr>
+          <w:p>
+            <w:pPr>
+              <w:ind w:firstLine="0"/>
+            </w:pPr>
+            <w:r>
+              <w:t>Расход</w:t>
+            </w:r>
+            <w:r>
+              <w:t xml:space="preserve"> </w:t>
+            </w:r>
+            <w:r>
+              <w:t xml:space="preserve">куба колонны </w:t>
+            </w:r>
+            <w:proofErr w:type="gramStart"/>
+            <w:r>
+              <w:t>К-303 поз</w:t>
+            </w:r>
+            <w:proofErr w:type="gramEnd"/>
+            <w:r>
+              <w:t xml:space="preserve">. </w:t>
+            </w:r>
+            <w:r>
+              <w:rPr>
+                <w:lang w:val="en-US"/>
+              </w:rPr>
+              <w:t>FE</w:t>
+            </w:r>
+            <w:r>
+              <w:t>-</w:t>
+            </w:r>
+            <w:r>
+              <w:t>12</w:t>
+            </w:r>
+            <w:r>
+              <w:t>-1</w:t>
+            </w:r>
+          </w:p>
+        </w:tc>
+        <w:tc>
+          <w:tcPr>
+            <w:tcW w:w="2478" w:type="dxa"/>
+          </w:tcPr>
+          <w:p>
+            <w:pPr>
+              <w:ind w:firstLine="0"/>
+            </w:pPr>
+            <w:r>
+              <w:t>60÷196 т/ч</w:t>
+            </w:r>
+          </w:p>
+        </w:tc>
+        <w:tc>
+          <w:tcPr>
+            <w:tcW w:w="2478" w:type="dxa"/>
+          </w:tcPr>
+          <w:p>
+            <w:pPr>
+              <w:ind w:firstLine="0"/>
+            </w:pPr>
+            <w:r>
+              <w:rPr>
+                <w:lang w:val="en-US"/>
+              </w:rPr>
+              <w:t>S</w:t>
+            </w:r>
+            <w:proofErr w:type="spellStart"/>
+            <w:r>
+              <w:t>iemens</w:t>
+            </w:r>
+            <w:proofErr w:type="spellEnd"/>
+            <w:r>
+              <w:t xml:space="preserve"> </w:t>
+            </w:r>
+            <w:r>
+              <w:rPr>
+                <w:lang w:val="en-US"/>
+              </w:rPr>
+              <w:t>FUG</w:t>
+            </w:r>
+            <w:r>
+              <w:t xml:space="preserve"> 1010</w:t>
+            </w:r>
+          </w:p>
+        </w:tc>
+      </w:tr>
+      <w:tr>
+        <w:tc>
+          <w:tcPr>
+            <w:tcW w:w="704" w:type="dxa"/>
+          </w:tcPr>
+          <w:p>
+            <w:pPr>
+              <w:ind w:firstLine="0"/>
+            </w:pPr>
+            <w:r>
+              <w:lastRenderedPageBreak/>
+              <w:t>11</w:t>
+            </w:r>
+          </w:p>
+        </w:tc>
+        <w:tc>
+          <w:tcPr>
+            <w:tcW w:w="4251" w:type="dxa"/>
+          </w:tcPr>
+          <w:p>
+            <w:pPr>
+              <w:ind w:firstLine="0"/>
+            </w:pPr>
+            <w:r>
+              <w:rPr>
+                <w:rFonts w:eastAsia="Times New Roman" w:cs="Times New Roman"/>
+                <w:szCs w:val="28"/>
+              </w:rPr>
+              <w:t>Уровень</w:t>
+            </w:r>
+            <w:r>
+              <w:t xml:space="preserve"> колонны </w:t>
+            </w:r>
+            <w:proofErr w:type="gramStart"/>
+            <w:r>
+              <w:t>К-303 поз</w:t>
+            </w:r>
+            <w:proofErr w:type="gramEnd"/>
+            <w:r>
+              <w:t xml:space="preserve">. </w:t>
+            </w:r>
+            <w:r>
+              <w:rPr>
+                <w:lang w:val="en-US"/>
+              </w:rPr>
+              <w:t>L</w:t>
+            </w:r>
+            <w:r>
+              <w:rPr>
+                <w:lang w:val="en-US"/>
+              </w:rPr>
+              <w:t>E</w:t>
+            </w:r>
+            <w:r>
+              <w:t>-</w:t>
+            </w:r>
+            <w:r>
+              <w:t>15</w:t>
+            </w:r>
+            <w:r>
+              <w:t>-1</w:t>
+            </w:r>
+          </w:p>
+        </w:tc>
+        <w:tc>
+          <w:tcPr>
+            <w:tcW w:w="2478" w:type="dxa"/>
+          </w:tcPr>
+          <w:p>
+            <w:pPr>
+              <w:ind w:firstLine="0"/>
+            </w:pPr>
+            <w:r>
+              <w:t>20÷80%</w:t>
+            </w:r>
+          </w:p>
+        </w:tc>
+        <w:tc>
+          <w:tcPr>
+            <w:tcW w:w="2478" w:type="dxa"/>
+          </w:tcPr>
+          <w:p>
+            <w:pPr>
+              <w:ind w:firstLine="0"/>
+            </w:pPr>
+            <w:hyperlink r:id="rId23" w:history="1">
+              <w:r>
+                <w:rPr>
+                  <w:lang w:val="en-US"/>
+                </w:rPr>
+                <w:t>SICK UP56-214178</w:t>
+              </w:r>
+            </w:hyperlink>
+          </w:p>
+        </w:tc>
+      </w:tr>
+      <w:tr>
+        <w:tc>
+          <w:tcPr>
+            <w:tcW w:w="704" w:type="dxa"/>
+          </w:tcPr>
+          <w:p>
+            <w:pPr>
+              <w:ind w:firstLine="0"/>
+            </w:pPr>
+            <w:r>
+              <w:t>12</w:t>
+            </w:r>
+          </w:p>
+        </w:tc>
+        <w:tc>
+          <w:tcPr>
+            <w:tcW w:w="4251" w:type="dxa"/>
+          </w:tcPr>
+          <w:p>
+            <w:pPr>
+              <w:ind w:firstLine="0"/>
+            </w:pPr>
+            <w:r>
+              <w:t>Перепад давления</w:t>
+            </w:r>
+            <w:r>
+              <w:t xml:space="preserve"> колонны </w:t>
+            </w:r>
+            <w:proofErr w:type="gramStart"/>
+            <w:r>
+              <w:t>К-303 поз</w:t>
+            </w:r>
+            <w:proofErr w:type="gramEnd"/>
+            <w:r>
+              <w:t xml:space="preserve">. </w:t>
+            </w:r>
+            <w:r>
+              <w:rPr>
+                <w:lang w:val="en-US"/>
+              </w:rPr>
+              <w:t>PE</w:t>
+            </w:r>
+            <w:r>
+              <w:t>-</w:t>
+            </w:r>
+            <w:r>
+              <w:t>16</w:t>
+            </w:r>
+            <w:r>
+              <w:t>-1</w:t>
+            </w:r>
+          </w:p>
+        </w:tc>
+        <w:tc>
+          <w:tcPr>
+            <w:tcW w:w="2478" w:type="dxa"/>
+          </w:tcPr>
+          <w:p>
+            <w:pPr>
+              <w:ind w:firstLine="0"/>
+            </w:pPr>
+            <w:r>
+              <w:t>0,005- 0,025 МПа</w:t>
+            </w:r>
+          </w:p>
+        </w:tc>
+        <w:tc>
+          <w:tcPr>
+            <w:tcW w:w="2478" w:type="dxa"/>
+          </w:tcPr>
+          <w:p>
+            <w:pPr>
+              <w:ind w:firstLine="0"/>
+            </w:pPr>
+            <w:r>
+              <w:rPr>
+                <w:lang w:val="en-US"/>
+              </w:rPr>
+              <w:t>Siemens QBE3100-D10</w:t>
+            </w:r>
+          </w:p>
+        </w:tc>
+      </w:tr>
+      <w:tr>
+        <w:tc>
+          <w:tcPr>
+            <w:tcW w:w="704" w:type="dxa"/>
+          </w:tcPr>
+          <w:p>
+            <w:pPr>
+              <w:ind w:firstLine="0"/>
+            </w:pPr>
+            <w:r>
+              <w:t>13</w:t>
+            </w:r>
+          </w:p>
+        </w:tc>
+        <w:tc>
+          <w:tcPr>
+            <w:tcW w:w="4251" w:type="dxa"/>
+          </w:tcPr>
+          <w:p>
+            <w:pPr>
+              <w:ind w:firstLine="0"/>
+            </w:pPr>
+            <w:r>
+              <w:t>Расход</w:t>
+            </w:r>
+            <w:r>
+              <w:t xml:space="preserve"> из </w:t>
+            </w:r>
+            <w:r>
+              <w:t>T-361N</w:t>
+            </w:r>
+            <w:r>
+              <w:t xml:space="preserve"> в</w:t>
+            </w:r>
+            <w:r>
+              <w:t xml:space="preserve"> </w:t>
+            </w:r>
+            <w:r>
+              <w:t>верх</w:t>
+            </w:r>
+            <w:r>
+              <w:t xml:space="preserve"> колонны </w:t>
+            </w:r>
+            <w:proofErr w:type="gramStart"/>
+            <w:r>
+              <w:t>К-303 поз</w:t>
+            </w:r>
+            <w:proofErr w:type="gramEnd"/>
+            <w:r>
+              <w:t xml:space="preserve">. </w:t>
+            </w:r>
+            <w:r>
+              <w:rPr>
+                <w:lang w:val="en-US"/>
+              </w:rPr>
+              <w:t>FE</w:t>
+            </w:r>
+            <w:r>
+              <w:t>-1</w:t>
+            </w:r>
+            <w:r>
+              <w:t>7</w:t>
+            </w:r>
+            <w:r>
+              <w:t>-1</w:t>
+            </w:r>
+          </w:p>
+        </w:tc>
+        <w:tc>
+          <w:tcPr>
+            <w:tcW w:w="2478" w:type="dxa"/>
+          </w:tcPr>
+          <w:p>
+            <w:pPr>
+              <w:ind w:firstLine="0"/>
+            </w:pPr>
+            <w:r>
+              <w:t>60÷196 т/ч</w:t>
+            </w:r>
+          </w:p>
+        </w:tc>
+        <w:tc>
+          <w:tcPr>
+            <w:tcW w:w="2478" w:type="dxa"/>
+          </w:tcPr>
+          <w:p>
+            <w:pPr>
+              <w:ind w:firstLine="0"/>
+            </w:pPr>
+            <w:r>
+              <w:rPr>
+                <w:lang w:val="en-US"/>
+              </w:rPr>
+              <w:t>S</w:t>
+            </w:r>
+            <w:proofErr w:type="spellStart"/>
+            <w:r>
+              <w:t>iemens</w:t>
+            </w:r>
+            <w:proofErr w:type="spellEnd"/>
+            <w:r>
+              <w:t xml:space="preserve"> </w:t>
+            </w:r>
+            <w:r>
+              <w:rPr>
+                <w:lang w:val="en-US"/>
+              </w:rPr>
+              <w:t>FUG</w:t>
+            </w:r>
+            <w:r>
+              <w:t xml:space="preserve"> 1010</w:t>
+            </w:r>
+          </w:p>
+        </w:tc>
+      </w:tr>
+      <w:tr>
+        <w:tc>
+          <w:tcPr>
+            <w:tcW w:w="704" w:type="dxa"/>
+          </w:tcPr>
+          <w:p>
+            <w:pPr>
+              <w:ind w:firstLine="0"/>
+            </w:pPr>
+            <w:r>
+              <w:t>14</w:t>
+            </w:r>
+          </w:p>
+        </w:tc>
+        <w:tc>
+          <w:tcPr>
+            <w:tcW w:w="4251" w:type="dxa"/>
+          </w:tcPr>
+          <w:p>
+            <w:pPr>
+              <w:ind w:firstLine="0"/>
+            </w:pPr>
+            <w:r>
+              <w:t xml:space="preserve">Перепад давления колонны </w:t>
+            </w:r>
+            <w:r>
+              <w:t>Т-723</w:t>
+            </w:r>
+            <w:r>
+              <w:t xml:space="preserve"> поз. </w:t>
+            </w:r>
+            <w:r>
+              <w:rPr>
+                <w:lang w:val="en-US"/>
+              </w:rPr>
+              <w:t>PE</w:t>
+            </w:r>
+            <w:r>
+              <w:t>-</w:t>
+            </w:r>
+            <w:r>
+              <w:t>20</w:t>
+            </w:r>
+            <w:r>
+              <w:t>-1</w:t>
+            </w:r>
+          </w:p>
+        </w:tc>
+        <w:tc>
+          <w:tcPr>
+            <w:tcW w:w="2478" w:type="dxa"/>
+          </w:tcPr>
+          <w:p>
+            <w:pPr>
+              <w:ind w:firstLine="0"/>
+            </w:pPr>
+            <w:r>
+              <w:t>0,005- 0,025 МПа</w:t>
+            </w:r>
+          </w:p>
+        </w:tc>
+        <w:tc>
+          <w:tcPr>
+            <w:tcW w:w="2478" w:type="dxa"/>
+          </w:tcPr>
+          <w:p>
+            <w:pPr>
+              <w:ind w:firstLine="0"/>
+              <w:rPr>
+                <w:lang w:val="en-US"/>
+              </w:rPr>
+            </w:pPr>
+            <w:r>
+              <w:rPr>
+                <w:lang w:val="en-US"/>
+              </w:rPr>
+              <w:t>Siemens QBE3100-D10</w:t>
+            </w:r>
+          </w:p>
+        </w:tc>
+      </w:tr>
+      <w:tr>
+        <w:tc>
+          <w:tcPr>
+            <w:tcW w:w="704" w:type="dxa"/>
+          </w:tcPr>
+          <w:p>
+            <w:pPr>
+              <w:ind w:firstLine="0"/>
+            </w:pPr>
+            <w:r>
+              <w:t>15</w:t>
+            </w:r>
+          </w:p>
+        </w:tc>
+        <w:tc>
+          <w:tcPr>
+            <w:tcW w:w="4251" w:type="dxa"/>
+          </w:tcPr>
+          <w:p>
+            <w:pPr>
+              <w:ind w:firstLine="0"/>
+            </w:pPr>
+            <w:r>
+              <w:t xml:space="preserve">Давление </w:t>
+            </w:r>
+            <w:r>
+              <w:t>теплообменника Т</w:t>
+            </w:r>
+            <w:r>
+              <w:t>-3</w:t>
+            </w:r>
+            <w:r>
+              <w:t>22</w:t>
+            </w:r>
+            <w:r>
+              <w:t xml:space="preserve"> поз. </w:t>
+            </w:r>
+            <w:r>
+              <w:rPr>
+                <w:lang w:val="en-US"/>
+              </w:rPr>
+              <w:t>PE</w:t>
+            </w:r>
+            <w:r>
+              <w:t>-</w:t>
+            </w:r>
+            <w:r>
+              <w:t>22</w:t>
+            </w:r>
+            <w:r>
+              <w:t>-1</w:t>
+            </w:r>
+          </w:p>
+        </w:tc>
+        <w:tc>
+          <w:tcPr>
+            <w:tcW w:w="2478" w:type="dxa"/>
+          </w:tcPr>
+          <w:p>
+            <w:pPr>
+              <w:ind w:firstLine="0"/>
+            </w:pPr>
+            <w:r>
+              <w:t>0,8- 0,95 МПа</w:t>
+            </w:r>
+          </w:p>
+        </w:tc>
+        <w:tc>
+          <w:tcPr>
+            <w:tcW w:w="2478" w:type="dxa"/>
+          </w:tcPr>
+          <w:p>
+            <w:pPr>
+              <w:ind w:firstLine="0"/>
+              <w:rPr>
+                <w:lang w:val="en-US"/>
+              </w:rPr>
+            </w:pPr>
+            <w:r>
+              <w:rPr>
+                <w:lang w:val="en-US"/>
+              </w:rPr>
+              <w:t>Siemens QBE2103-P16</w:t>
+            </w:r>
+          </w:p>
+        </w:tc>
+      </w:tr>
+      <w:tr>
+        <w:tc>
+          <w:tcPr>
+            <w:tcW w:w="704" w:type="dxa"/>
+          </w:tcPr>
+          <w:p>
+            <w:pPr>
+              <w:ind w:firstLine="0"/>
+            </w:pPr>
+            <w:r>
+              <w:t>16</w:t>
+            </w:r>
+          </w:p>
+        </w:tc>
+        <w:tc>
+          <w:tcPr>
+            <w:tcW w:w="4251" w:type="dxa"/>
+          </w:tcPr>
+          <w:p>
+            <w:pPr>
+              <w:ind w:firstLine="0"/>
+            </w:pPr>
+            <w:r>
+              <w:rPr>
+                <w:rFonts w:eastAsia="Times New Roman" w:cs="Times New Roman"/>
+                <w:szCs w:val="28"/>
+              </w:rPr>
+              <w:t>Уровень</w:t>
+            </w:r>
+            <w:r>
+              <w:t xml:space="preserve"> теплообменника Т-322 поз. </w:t>
+            </w:r>
+            <w:r>
+              <w:rPr>
+                <w:lang w:val="en-US"/>
+              </w:rPr>
+              <w:t>LE</w:t>
+            </w:r>
+            <w:r>
+              <w:t>-</w:t>
+            </w:r>
+            <w:r>
+              <w:t>37</w:t>
+            </w:r>
+            <w:r>
+              <w:t>-1</w:t>
+            </w:r>
+          </w:p>
+        </w:tc>
+        <w:tc>
+          <w:tcPr>
+            <w:tcW w:w="2478" w:type="dxa"/>
+          </w:tcPr>
+          <w:p>
+            <w:pPr>
+              <w:ind w:firstLine="0"/>
+            </w:pPr>
+            <w:r>
+              <w:t>20÷80%</w:t>
+            </w:r>
+          </w:p>
+        </w:tc>
+        <w:tc>
+          <w:tcPr>
+            <w:tcW w:w="2478" w:type="dxa"/>
+          </w:tcPr>
+          <w:p>
+            <w:pPr>
+              <w:ind w:firstLine="0"/>
+              <w:rPr>
+                <w:lang w:val="en-US"/>
+              </w:rPr>
+            </w:pPr>
+            <w:hyperlink r:id="rId24" w:history="1">
+              <w:r>
+                <w:rPr>
+                  <w:lang w:val="en-US"/>
+                </w:rPr>
+                <w:t>SICK UP56-214178</w:t>
+              </w:r>
+            </w:hyperlink>
+          </w:p>
+        </w:tc>
+      </w:tr>
+      <w:tr>
+        <w:tc>
+          <w:tcPr>
+            <w:tcW w:w="704" w:type="dxa"/>
+          </w:tcPr>
+          <w:p>
+            <w:pPr>
+              <w:ind w:firstLine="0"/>
+            </w:pPr>
+            <w:r>
+              <w:t>17</w:t>
+            </w:r>
+          </w:p>
+        </w:tc>
+        <w:tc>
+          <w:tcPr>
+            <w:tcW w:w="4251" w:type="dxa"/>
+          </w:tcPr>
+          <w:p>
+            <w:pPr>
+              <w:ind w:firstLine="0"/>
+            </w:pPr>
+            <w:r>
+              <w:t xml:space="preserve">Давление теплообменника Т-321 поз. </w:t>
+            </w:r>
+            <w:r>
+              <w:rPr>
+                <w:lang w:val="en-US"/>
+              </w:rPr>
+              <w:t>PE</w:t>
+            </w:r>
+            <w:r>
+              <w:t>-</w:t>
+            </w:r>
+            <w:r>
+              <w:t>24</w:t>
+            </w:r>
+            <w:r>
+              <w:t>-1</w:t>
+            </w:r>
+          </w:p>
+        </w:tc>
+        <w:tc>
+          <w:tcPr>
+            <w:tcW w:w="2478" w:type="dxa"/>
+          </w:tcPr>
+          <w:p>
+            <w:pPr>
+              <w:ind w:firstLine="0"/>
+            </w:pPr>
+            <w:r>
+              <w:t>2,3-2,9 МПа</w:t>
+            </w:r>
+          </w:p>
+        </w:tc>
+        <w:tc>
+          <w:tcPr>
+            <w:tcW w:w="2478" w:type="dxa"/>
+          </w:tcPr>
+          <w:p>
+            <w:pPr>
+              <w:ind w:firstLine="0"/>
+            </w:pPr>
+            <w:r>
+              <w:rPr>
+                <w:shd w:val="clear" w:color="auto" w:fill="FFFFFF"/>
+              </w:rPr>
+              <w:t xml:space="preserve">Siemens </w:t>
+            </w:r>
+            <w:r>
+              <w:rPr>
+                <w:shd w:val="clear" w:color="auto" w:fill="FFFFFF"/>
+              </w:rPr>
+              <w:t>QBE2103-P40</w:t>
+            </w:r>
+          </w:p>
+        </w:tc>
+      </w:tr>
+      <w:tr>
+        <w:tc>
+          <w:tcPr>
+            <w:tcW w:w="704" w:type="dxa"/>
+          </w:tcPr>
+          <w:p>
+            <w:pPr>
+              <w:ind w:firstLine="0"/>
+            </w:pPr>
+            <w:r>
+              <w:t>18</w:t>
+            </w:r>
+          </w:p>
+        </w:tc>
+        <w:tc>
+          <w:tcPr>
+            <w:tcW w:w="4251" w:type="dxa"/>
+          </w:tcPr>
+          <w:p>
+            <w:pPr>
+              <w:ind w:firstLine="0"/>
+            </w:pPr>
+            <w:r>
+              <w:t>Расход из T-319N в</w:t>
+            </w:r>
+            <w:r>
+              <w:t xml:space="preserve"> </w:t>
+            </w:r>
+            <w:r>
+              <w:t>куб</w:t>
+            </w:r>
+            <w:r>
+              <w:t xml:space="preserve"> колонны </w:t>
+            </w:r>
+            <w:proofErr w:type="gramStart"/>
+            <w:r>
+              <w:t>К-303 поз</w:t>
+            </w:r>
+            <w:proofErr w:type="gramEnd"/>
+            <w:r>
+              <w:t xml:space="preserve">. </w:t>
+            </w:r>
+            <w:r>
+              <w:rPr>
+                <w:lang w:val="en-US"/>
+              </w:rPr>
+              <w:t>FE</w:t>
+            </w:r>
+            <w:r>
+              <w:t>-</w:t>
+            </w:r>
+            <w:r>
+              <w:t>26</w:t>
+            </w:r>
+            <w:r>
+              <w:t>-1</w:t>
+            </w:r>
+          </w:p>
+        </w:tc>
+        <w:tc>
+          <w:tcPr>
+            <w:tcW w:w="2478" w:type="dxa"/>
+          </w:tcPr>
+          <w:p>
+            <w:pPr>
+              <w:ind w:firstLine="0"/>
+            </w:pPr>
+            <w:r>
+              <w:t>15-60 т/ч</w:t>
+            </w:r>
+          </w:p>
+        </w:tc>
+        <w:tc>
+          <w:tcPr>
+            <w:tcW w:w="2478" w:type="dxa"/>
+          </w:tcPr>
+          <w:p>
+            <w:pPr>
+              <w:ind w:firstLine="0"/>
+            </w:pPr>
+            <w:r>
+              <w:rPr>
+                <w:lang w:val="en-US"/>
+              </w:rPr>
+              <w:t>S</w:t>
+            </w:r>
+            <w:proofErr w:type="spellStart"/>
+            <w:r>
+              <w:t>iemens</w:t>
+            </w:r>
+            <w:proofErr w:type="spellEnd"/>
+            <w:r>
+              <w:t xml:space="preserve"> </w:t>
+            </w:r>
+            <w:r>
+              <w:rPr>
+                <w:lang w:val="en-US"/>
+              </w:rPr>
+              <w:t>FUG</w:t>
+            </w:r>
+            <w:r>
+              <w:t xml:space="preserve"> 1010</w:t>
+            </w:r>
+          </w:p>
+        </w:tc>
+      </w:tr>
+      <w:tr>
+        <w:tc>
+          <w:tcPr>
+            <w:tcW w:w="704" w:type="dxa"/>
+          </w:tcPr>
+          <w:p>
+            <w:pPr>
+              <w:ind w:firstLine="0"/>
+            </w:pPr>
+            <w:r>
+              <w:t>19</w:t>
+            </w:r>
+          </w:p>
+        </w:tc>
+        <w:tc>
+          <w:tcPr>
+            <w:tcW w:w="4251" w:type="dxa"/>
+          </w:tcPr>
+          <w:p>
+            <w:pPr>
+              <w:ind w:firstLine="0"/>
+            </w:pPr>
+            <w:r>
+              <w:t xml:space="preserve">Давление теплообменника T-319N поз. </w:t>
+            </w:r>
+            <w:r>
+              <w:rPr>
+                <w:lang w:val="en-US"/>
+              </w:rPr>
+              <w:t>PE</w:t>
+            </w:r>
+            <w:r>
+              <w:t>-</w:t>
+            </w:r>
+            <w:r>
+              <w:t>28</w:t>
+            </w:r>
+            <w:r>
+              <w:t>-1</w:t>
+            </w:r>
+          </w:p>
+        </w:tc>
+        <w:tc>
+          <w:tcPr>
+            <w:tcW w:w="2478" w:type="dxa"/>
+          </w:tcPr>
+          <w:p>
+            <w:pPr>
+              <w:ind w:firstLine="0"/>
+            </w:pPr>
+            <w:r>
+              <w:t>0,8-</w:t>
+            </w:r>
+            <w:r>
+              <w:t>0,95 МПа</w:t>
+            </w:r>
+          </w:p>
+        </w:tc>
+        <w:tc>
+          <w:tcPr>
+            <w:tcW w:w="2478" w:type="dxa"/>
+          </w:tcPr>
+          <w:p>
+            <w:pPr>
+              <w:ind w:firstLine="0"/>
+            </w:pPr>
+            <w:r>
+              <w:rPr>
+                <w:shd w:val="clear" w:color="auto" w:fill="FFFFFF"/>
+              </w:rPr>
+              <w:t xml:space="preserve">Siemens </w:t>
+            </w:r>
+            <w:r>
+              <w:rPr>
+                <w:lang w:val="en-US"/>
+              </w:rPr>
+              <w:t>QBE2103-P16</w:t>
+            </w:r>
+          </w:p>
+        </w:tc>
+      </w:tr>
+      <w:tr>
+        <w:tc>
+          <w:tcPr>
+            <w:tcW w:w="704" w:type="dxa"/>
+          </w:tcPr>
+          <w:p>
+            <w:pPr>
+              <w:ind w:firstLine="0"/>
+            </w:pPr>
+            <w:r>
+              <w:t>20</w:t>
+            </w:r>
+          </w:p>
+        </w:tc>
+        <w:tc>
+          <w:tcPr>
+            <w:tcW w:w="4251" w:type="dxa"/>
+          </w:tcPr>
+          <w:p>
+            <w:pPr>
+              <w:ind w:firstLine="0"/>
+            </w:pPr>
+            <w:r>
+              <w:t xml:space="preserve">Давление </w:t>
+            </w:r>
+            <w:r>
+              <w:t>ёмкости</w:t>
+            </w:r>
+            <w:r>
+              <w:t xml:space="preserve"> </w:t>
+            </w:r>
+            <w:r>
+              <w:t>Е</w:t>
+            </w:r>
+            <w:r>
+              <w:t>-3</w:t>
+            </w:r>
+            <w:r>
+              <w:t>07</w:t>
+            </w:r>
+            <w:r>
+              <w:t xml:space="preserve"> поз. </w:t>
+            </w:r>
+            <w:r>
+              <w:rPr>
+                <w:lang w:val="en-US"/>
+              </w:rPr>
+              <w:t>PE</w:t>
+            </w:r>
+            <w:r>
+              <w:t>-</w:t>
+            </w:r>
+            <w:r>
+              <w:t>30</w:t>
+            </w:r>
+            <w:r>
+              <w:t>-1</w:t>
+            </w:r>
+          </w:p>
+        </w:tc>
+        <w:tc>
+          <w:tcPr>
+            <w:tcW w:w="2478" w:type="dxa"/>
+          </w:tcPr>
+          <w:p>
+            <w:pPr>
+              <w:ind w:firstLine="0"/>
+            </w:pPr>
+            <w:r>
+              <w:t>2,0-</w:t>
+            </w:r>
+            <w:r>
+              <w:t>2,1 МПа</w:t>
+            </w:r>
+          </w:p>
+        </w:tc>
+        <w:tc>
+          <w:tcPr>
+            <w:tcW w:w="2478" w:type="dxa"/>
+          </w:tcPr>
+          <w:p>
+            <w:pPr>
+              <w:ind w:firstLine="0"/>
+            </w:pPr>
+            <w:r>
+              <w:rPr>
+                <w:shd w:val="clear" w:color="auto" w:fill="FFFFFF"/>
+              </w:rPr>
+              <w:t>Siemens QAM2120.040</w:t>
+            </w:r>
+          </w:p>
+        </w:tc>
+      </w:tr>
+      <w:tr>
+        <w:tc>
+          <w:tcPr>
+            <w:tcW w:w="704" w:type="dxa"/>
+          </w:tcPr>
+          <w:p>
+            <w:pPr>
+              <w:ind w:firstLine="0"/>
+            </w:pPr>
+            <w:r>
+              <w:t>21</w:t>
+            </w:r>
+          </w:p>
+        </w:tc>
+        <w:tc>
+          <w:tcPr>
+            <w:tcW w:w="4251" w:type="dxa"/>
+          </w:tcPr>
+          <w:p>
+            <w:pPr>
+              <w:ind w:firstLine="0"/>
+            </w:pPr>
+            <w:r>
+              <w:t xml:space="preserve">Давление теплообменника T-361N поз. </w:t>
+            </w:r>
+            <w:r>
+              <w:rPr>
+                <w:lang w:val="en-US"/>
+              </w:rPr>
+              <w:t>PE</w:t>
+            </w:r>
+            <w:r>
+              <w:t>-</w:t>
+            </w:r>
+            <w:r>
+              <w:t>34</w:t>
+            </w:r>
+            <w:r>
+              <w:t>-1</w:t>
+            </w:r>
+          </w:p>
+        </w:tc>
+        <w:tc>
+          <w:tcPr>
+            <w:tcW w:w="2478" w:type="dxa"/>
+            <w:vAlign w:val="center"/>
+          </w:tcPr>
+          <w:p>
+            <w:pPr>
+              <w:ind w:firstLine="0"/>
+            </w:pPr>
+            <w:r>
+              <w:t>1,9-</w:t>
+            </w:r>
+            <w:r>
+              <w:t>2,1 МПа</w:t>
+            </w:r>
+          </w:p>
+        </w:tc>
+        <w:tc>
+          <w:tcPr>
+            <w:tcW w:w="2478" w:type="dxa"/>
+          </w:tcPr>
+          <w:p>
+            <w:pPr>
+              <w:ind w:firstLine="0"/>
+            </w:pPr>
+            <w:r>
+              <w:rPr>
+                <w:shd w:val="clear" w:color="auto" w:fill="FFFFFF"/>
+              </w:rPr>
+              <w:t>Siemens QAM2120.040</w:t>
+            </w:r>
+          </w:p>
+        </w:tc>
+      </w:tr>
+      <w:tr>
+        <w:tc>
+          <w:tcPr>
+            <w:tcW w:w="704" w:type="dxa"/>
+          </w:tcPr>
+          <w:p>
+            <w:pPr>
+              <w:ind w:firstLine="0"/>
+            </w:pPr>
+            <w:r>
+              <w:t>22</w:t>
+            </w:r>
+          </w:p>
+        </w:tc>
+        <w:tc>
+          <w:tcPr>
+            <w:tcW w:w="4251" w:type="dxa"/>
+          </w:tcPr>
+          <w:p>
+            <w:pPr>
+              <w:ind w:firstLine="0"/>
+            </w:pPr>
+            <w:r>
+              <w:rPr>
+                <w:rFonts w:eastAsia="Times New Roman" w:cs="Times New Roman"/>
+                <w:szCs w:val="28"/>
+              </w:rPr>
+              <w:t>Уровень</w:t>
+            </w:r>
+            <w:r>
+              <w:t xml:space="preserve"> теплообменника T-361N поз. </w:t>
+            </w:r>
+            <w:r>
+              <w:rPr>
+                <w:lang w:val="en-US"/>
+              </w:rPr>
+              <w:t>LE</w:t>
+            </w:r>
+            <w:r>
+              <w:t>-37-1</w:t>
+            </w:r>
+          </w:p>
+        </w:tc>
+        <w:tc>
+          <w:tcPr>
+            <w:tcW w:w="2478" w:type="dxa"/>
+          </w:tcPr>
+          <w:p>
+            <w:pPr>
+              <w:ind w:firstLine="0"/>
+            </w:pPr>
+            <w:r>
+              <w:t>3</w:t>
+            </w:r>
+            <w:r>
+              <w:t>0÷80%</w:t>
+            </w:r>
+          </w:p>
+        </w:tc>
+        <w:tc>
+          <w:tcPr>
+            <w:tcW w:w="2478" w:type="dxa"/>
+          </w:tcPr>
+          <w:p>
+            <w:pPr>
+              <w:ind w:firstLine="0"/>
+            </w:pPr>
+            <w:hyperlink r:id="rId25" w:history="1">
+              <w:r>
+                <w:rPr>
+                  <w:lang w:val="en-US"/>
+                </w:rPr>
+                <w:t>SICK UP56-214178</w:t>
+              </w:r>
+            </w:hyperlink>
+          </w:p>
+        </w:tc>
+      </w:tr>
+      <w:tr>
+        <w:tc>
+          <w:tcPr>
+            <w:tcW w:w="704" w:type="dxa"/>
+          </w:tcPr>
+          <w:p>
+            <w:pPr>
+              <w:ind w:firstLine="0"/>
+            </w:pPr>
+            <w:r>
+              <w:t>23</w:t>
+            </w:r>
+          </w:p>
+        </w:tc>
+        <w:tc>
+          <w:tcPr>
+            <w:tcW w:w="4251" w:type="dxa"/>
+          </w:tcPr>
+          <w:p>
+            <w:pPr>
+              <w:ind w:firstLine="0"/>
+            </w:pPr>
+            <w:r>
+              <w:t xml:space="preserve">Температура </w:t>
+            </w:r>
+            <w:r>
+              <w:t xml:space="preserve">из </w:t>
+            </w:r>
+            <w:r>
+              <w:t>T-322</w:t>
+            </w:r>
+            <w:r>
+              <w:t xml:space="preserve"> в</w:t>
+            </w:r>
+            <w:r>
+              <w:t xml:space="preserve"> </w:t>
+            </w:r>
+            <w:r>
+              <w:t>теплообменник</w:t>
+            </w:r>
+            <w:r>
+              <w:t xml:space="preserve"> T-361</w:t>
+            </w:r>
+            <w:r>
+              <w:t xml:space="preserve"> </w:t>
+            </w:r>
+            <w:r>
+              <w:t xml:space="preserve">N поз. </w:t>
+            </w:r>
+            <w:r>
+              <w:rPr>
+                <w:lang w:val="en-US"/>
+              </w:rPr>
+              <w:t>TE</w:t>
+            </w:r>
+            <w:r>
+              <w:t>-</w:t>
+            </w:r>
+            <w:r>
+              <w:t>39</w:t>
+            </w:r>
+            <w:r>
+              <w:t>-1</w:t>
+            </w:r>
+          </w:p>
+        </w:tc>
+        <w:tc>
+          <w:tcPr>
+            <w:tcW w:w="2478" w:type="dxa"/>
+          </w:tcPr>
+          <w:p>
+            <w:pPr>
+              <w:tabs>
+                <w:tab w:val="left" w:pos="4095"/>
+              </w:tabs>
+              <w:ind w:firstLine="0"/>
+            </w:pPr>
+            <w:r>
+              <w:t>минус 45</w:t>
+            </w:r>
+            <w:r>
+              <w:rPr>
+                <w:rFonts w:cs="Times New Roman"/>
+              </w:rPr>
+              <w:t>°</w:t>
+            </w:r>
+            <w:r>
+              <w:t>С÷минус 10</w:t>
+            </w:r>
+            <w:r>
+              <w:rPr>
+                <w:rFonts w:cs="Times New Roman"/>
+              </w:rPr>
+              <w:t>°</w:t>
+            </w:r>
+            <w:r>
+              <w:t>С</w:t>
+            </w:r>
+          </w:p>
+        </w:tc>
+        <w:tc>
+          <w:tcPr>
+            <w:tcW w:w="2478" w:type="dxa"/>
+          </w:tcPr>
+          <w:p>
+            <w:pPr>
+              <w:ind w:firstLine="0"/>
+            </w:pPr>
+            <w:r>
+              <w:rPr>
+                <w:shd w:val="clear" w:color="auto" w:fill="FFFFFF"/>
+              </w:rPr>
+              <w:t>Siemens QAM2120.040</w:t>
+            </w:r>
           </w:p>
         </w:tc>
       </w:tr>
@@ -6954,11 +9078,11 @@
       <w:pPr>
         <w:pStyle w:val="a3"/>
       </w:pPr>
-      <w:bookmarkStart w:id="4" w:name="_Toc104230570"/>
+      <w:bookmarkStart w:id="3" w:name="_Toc104230570"/>
       <w:r>
         <w:t>5.4 Структурная схема системы автоматизации технологического процесса</w:t>
       </w:r>
-      <w:bookmarkEnd w:id="4"/>
+      <w:bookmarkEnd w:id="3"/>
       <w:r>
         <w:t xml:space="preserve"> </w:t>
       </w:r>
@@ -7160,7 +9284,6 @@
           <w:rFonts w:cs="Times New Roman"/>
           <w:szCs w:val="28"/>
         </w:rPr>
-        <w:lastRenderedPageBreak/>
         <w:t xml:space="preserve">8 - </w:t>
       </w:r>
       <w:r>
@@ -7322,11 +9445,11 @@
       <w:pPr>
         <w:pStyle w:val="a3"/>
       </w:pPr>
-      <w:bookmarkStart w:id="5" w:name="_Toc104230571"/>
+      <w:bookmarkStart w:id="4" w:name="_Toc104230571"/>
       <w:r>
         <w:t>5.5 Комплекс технических средств</w:t>
       </w:r>
-      <w:bookmarkEnd w:id="5"/>
+      <w:bookmarkEnd w:id="4"/>
     </w:p>
     <w:p>
       <w:pPr>
@@ -7361,6 +9484,7 @@
           <w:noProof/>
           <w:lang w:eastAsia="ru-RU"/>
         </w:rPr>
+        <w:lastRenderedPageBreak/>
         <w:drawing>
           <wp:anchor distT="0" distB="0" distL="114300" distR="114300" simplePos="0" relativeHeight="251663360" behindDoc="0" locked="0" layoutInCell="1" allowOverlap="1">
             <wp:simplePos x="0" y="0"/>
@@ -7387,7 +9511,7 @@
                     </pic:cNvPicPr>
                   </pic:nvPicPr>
                   <pic:blipFill>
-                    <a:blip r:embed="rId23">
+                    <a:blip r:embed="rId26">
                       <a:extLst>
                         <a:ext uri="{28A0092B-C50C-407E-A947-70E740481C1C}">
                           <a14:useLocalDpi xmlns:a14="http://schemas.microsoft.com/office/drawing/2010/main" val="0"/>
@@ -7495,7 +9619,6 @@
         </w:numPr>
       </w:pPr>
       <w:r>
-        <w:lastRenderedPageBreak/>
         <w:t>Выходы тока, напряжения, частоты и RS232 (подробности см. в разделе «Технические характеристики»)</w:t>
       </w:r>
     </w:p>
@@ -7600,6 +9723,7 @@
         </w:numPr>
       </w:pPr>
       <w:r>
+        <w:lastRenderedPageBreak/>
         <w:t>Совместимость с ЭВМ высшего уровня и соответствие системы измерения скорости звука AGA-10</w:t>
       </w:r>
     </w:p>
@@ -7736,7 +9860,6 @@
           <w:shd w:val="clear" w:color="auto" w:fill="FFFFFF"/>
           <w:lang w:eastAsia="ru-RU"/>
         </w:rPr>
-        <w:lastRenderedPageBreak/>
         <w:drawing>
           <wp:anchor distT="0" distB="0" distL="114300" distR="114300" simplePos="0" relativeHeight="251664384" behindDoc="0" locked="0" layoutInCell="1" allowOverlap="1">
             <wp:simplePos x="0" y="0"/>
@@ -7763,7 +9886,7 @@
                     </pic:cNvPicPr>
                   </pic:nvPicPr>
                   <pic:blipFill>
-                    <a:blip r:embed="rId24">
+                    <a:blip r:embed="rId27">
                       <a:extLst>
                         <a:ext uri="{28A0092B-C50C-407E-A947-70E740481C1C}">
                           <a14:useLocalDpi xmlns:a14="http://schemas.microsoft.com/office/drawing/2010/main" val="0"/>
@@ -7801,35 +9924,7 @@
         <w:rPr>
           <w:shd w:val="clear" w:color="auto" w:fill="FFFFFF"/>
         </w:rPr>
-        <w:t xml:space="preserve">применяется для уменьшения рассогласования хода и повышения быстродействия </w:t>
-      </w:r>
-      <w:proofErr w:type="spellStart"/>
-      <w:r>
-        <w:rPr>
-          <w:shd w:val="clear" w:color="auto" w:fill="FFFFFF"/>
-        </w:rPr>
-        <w:t>пневмопривода</w:t>
-      </w:r>
-      <w:proofErr w:type="spellEnd"/>
-      <w:r>
-        <w:rPr>
-          <w:shd w:val="clear" w:color="auto" w:fill="FFFFFF"/>
-        </w:rPr>
-        <w:t xml:space="preserve"> посредством введения обратной связи по положению выходного органа </w:t>
-      </w:r>
-      <w:proofErr w:type="spellStart"/>
-      <w:r>
-        <w:rPr>
-          <w:shd w:val="clear" w:color="auto" w:fill="FFFFFF"/>
-        </w:rPr>
-        <w:t>пневмопривода</w:t>
-      </w:r>
-      <w:proofErr w:type="spellEnd"/>
-      <w:r>
-        <w:rPr>
-          <w:shd w:val="clear" w:color="auto" w:fill="FFFFFF"/>
-        </w:rPr>
-        <w:t xml:space="preserve">. Основная функция позиционера - обеспечение соответствия между положением рабочего органа регулирующей арматуры и величиной входного сигнала независимо от трения, гистерезиса и несбалансированных усилителей в </w:t>
+        <w:t xml:space="preserve">применяется для уменьшения рассогласования хода и повышения быстродействия пневмопривода посредством введения обратной связи по положению выходного органа пневмопривода. Основная функция позиционера - обеспечение соответствия между положением рабочего органа регулирующей арматуры и величиной входного сигнала независимо от трения, гистерезиса и несбалансированных усилителей в </w:t>
       </w:r>
       <w:proofErr w:type="spellStart"/>
       <w:r>
@@ -7903,7 +9998,14 @@
         <w:rPr>
           <w:shd w:val="clear" w:color="auto" w:fill="FFFFFF"/>
         </w:rPr>
-        <w:t xml:space="preserve"> оснащён тремя двоичными контактами-сигнализаторами: выходом сигнализации неисправности для станции управления и двумя </w:t>
+        <w:t xml:space="preserve"> оснащён тремя двоичными контактами-сигнализаторами: выходом сигнализации неисправности для станции управления и </w:t>
+      </w:r>
+      <w:r>
+        <w:rPr>
+          <w:shd w:val="clear" w:color="auto" w:fill="FFFFFF"/>
+        </w:rPr>
+        <w:lastRenderedPageBreak/>
+        <w:t xml:space="preserve">двумя </w:t>
       </w:r>
       <w:proofErr w:type="spellStart"/>
       <w:r>
@@ -7944,7 +10046,6 @@
         <w:rPr>
           <w:shd w:val="clear" w:color="auto" w:fill="FFFFFF"/>
         </w:rPr>
-        <w:lastRenderedPageBreak/>
         <w:t>Питающий воздух снабжает энергией пневматический усилитель мощности через стабилизатор расхода. Использование стабилизатора расхода позволяет:</w:t>
       </w:r>
     </w:p>
@@ -8058,7 +10159,7 @@
                     </pic:cNvPicPr>
                   </pic:nvPicPr>
                   <pic:blipFill>
-                    <a:blip r:embed="rId25" cstate="print">
+                    <a:blip r:embed="rId28" cstate="print">
                       <a:extLst>
                         <a:ext uri="{28A0092B-C50C-407E-A947-70E740481C1C}">
                           <a14:useLocalDpi xmlns:a14="http://schemas.microsoft.com/office/drawing/2010/main" val="0"/>
@@ -8123,6 +10224,7 @@
         <w:rPr>
           <w:shd w:val="clear" w:color="auto" w:fill="FFFFFF"/>
         </w:rPr>
+        <w:lastRenderedPageBreak/>
         <w:t>Клапаны</w:t>
       </w:r>
       <w:proofErr w:type="gramEnd"/>
@@ -8197,11 +10299,7 @@
     </w:p>
     <w:p>
       <w:r>
-        <w:t xml:space="preserve"> SIMATIC S7-300 – это Универсальная масштабируемая система модульного типа со степенью защиты IP20. Эффективное решение для систем </w:t>
-      </w:r>
-      <w:r>
-        <w:lastRenderedPageBreak/>
-        <w:t xml:space="preserve">автоматизации циклических производств. Контроллер характеризуется высокими показателями </w:t>
+        <w:t xml:space="preserve"> SIMATIC S7-300 – это Универсальная масштабируемая система модульного типа со степенью защиты IP20. Эффективное решение для систем автоматизации циклических производств. Контроллер характеризуется высокими показателями </w:t>
       </w:r>
       <w:r>
         <w:rPr>
@@ -8234,7 +10332,7 @@
                     </pic:cNvPicPr>
                   </pic:nvPicPr>
                   <pic:blipFill>
-                    <a:blip r:embed="rId26">
+                    <a:blip r:embed="rId29">
                       <a:extLst>
                         <a:ext uri="{28A0092B-C50C-407E-A947-70E740481C1C}">
                           <a14:useLocalDpi xmlns:a14="http://schemas.microsoft.com/office/drawing/2010/main" val="0"/>
@@ -8274,7 +10372,11 @@
     </w:p>
     <w:p>
       <w:r>
-        <w:t>Благодаря модульной конструкции SIMATIC S7-1500 может использоваться в целях автоматизации различных процессов циклического типа в ряде промышленных секторов. Рентабельность решений достигается за счет модульности конструкций, естественного охлаждения и поддержки систем локального и распределенного ввода-вывода.</w:t>
+        <w:t xml:space="preserve">Благодаря модульной конструкции SIMATIC S7-1500 может использоваться в целях автоматизации различных процессов циклического типа в ряде промышленных секторов. Рентабельность решений достигается за счет </w:t>
+      </w:r>
+      <w:r>
+        <w:lastRenderedPageBreak/>
+        <w:t>модульности конструкций, естественного охлаждения и поддержки систем локального и распределенного ввода-вывода.</w:t>
       </w:r>
     </w:p>
     <w:p>
@@ -8346,7 +10448,6 @@
         </w:numPr>
       </w:pPr>
       <w:r>
-        <w:lastRenderedPageBreak/>
         <w:t>Высокая производительность, выражающаяся в возможности оперативного выполнения команд, также предусмотрены новые языковые расширения и типы данных. Сокращенное время реакции за счет рационально оптимизированного генерирования программных кодов.</w:t>
       </w:r>
     </w:p>
@@ -8411,7 +10512,11 @@
         </w:numPr>
       </w:pPr>
       <w:r>
-        <w:t>Изохронный режим: оперативная синхронизация процессов по сбору данных в распределенной системе, их последующая передачи и реализация программы в PROFIBUS или PROFINET с постоянным временем цикла шины, т.е. сбор, обработка и выдача входных сигналов осуществляется через одинаковые промежутки времени.</w:t>
+        <w:t xml:space="preserve">Изохронный режим: оперативная синхронизация процессов по сбору данных в распределенной системе, их последующая передачи и реализация программы в PROFIBUS или PROFINET с постоянным </w:t>
+      </w:r>
+      <w:r>
+        <w:lastRenderedPageBreak/>
+        <w:t>временем цикла шины, т.е. сбор, обработка и выдача входных сигналов осуществляется через одинаковые промежутки времени.</w:t>
       </w:r>
     </w:p>
     <w:p>
@@ -8491,7 +10596,6 @@
         </w:numPr>
       </w:pPr>
       <w:r>
-        <w:lastRenderedPageBreak/>
         <w:t>Встроенная системная диагностика.</w:t>
       </w:r>
     </w:p>
@@ -8601,26 +10705,129 @@
       <w:pPr>
         <w:pStyle w:val="a3"/>
       </w:pPr>
-      <w:bookmarkStart w:id="6" w:name="_Toc104230572"/>
+      <w:bookmarkStart w:id="5" w:name="_Toc104230572"/>
       <w:r>
         <w:t>5.6 Протоколы обмена данных</w:t>
       </w:r>
+      <w:bookmarkEnd w:id="5"/>
+    </w:p>
+    <w:p>
+      <w:pPr>
+        <w:ind w:firstLine="709"/>
+        <w:rPr>
+          <w:rFonts w:cs="Times New Roman"/>
+          <w:color w:val="000000" w:themeColor="text1"/>
+          <w:szCs w:val="28"/>
+          <w:shd w:val="clear" w:color="auto" w:fill="FFFFFF"/>
+        </w:rPr>
+      </w:pPr>
+      <w:bookmarkStart w:id="6" w:name="_Toc104230573"/>
+      <w:r>
+        <w:rPr>
+          <w:rFonts w:cs="Times New Roman"/>
+          <w:color w:val="000000" w:themeColor="text1"/>
+          <w:szCs w:val="28"/>
+          <w:shd w:val="clear" w:color="auto" w:fill="FFFFFF"/>
+        </w:rPr>
+        <w:t>Для автоматизации технологического процесса</w:t>
+      </w:r>
+      <w:r>
+        <w:rPr>
+          <w:rFonts w:cs="Times New Roman"/>
+          <w:color w:val="000000" w:themeColor="text1"/>
+          <w:szCs w:val="28"/>
+          <w:shd w:val="clear" w:color="auto" w:fill="FFFFFF"/>
+        </w:rPr>
+        <w:t xml:space="preserve"> по получению</w:t>
+      </w:r>
+      <w:r>
+        <w:rPr>
+          <w:rFonts w:cs="Times New Roman"/>
+          <w:szCs w:val="24"/>
+        </w:rPr>
+        <w:t xml:space="preserve"> </w:t>
+      </w:r>
+      <w:r>
+        <w:rPr>
+          <w:rFonts w:cs="Times New Roman"/>
+          <w:szCs w:val="24"/>
+        </w:rPr>
+        <w:t xml:space="preserve">этилена используют </w:t>
+      </w:r>
+      <w:r>
+        <w:rPr>
+          <w:rFonts w:cs="Times New Roman"/>
+          <w:color w:val="000000" w:themeColor="text1"/>
+          <w:szCs w:val="28"/>
+          <w:shd w:val="clear" w:color="auto" w:fill="FFFFFF"/>
+        </w:rPr>
+        <w:t>методы</w:t>
+      </w:r>
+      <w:r>
+        <w:rPr>
+          <w:rFonts w:cs="Times New Roman"/>
+          <w:color w:val="000000" w:themeColor="text1"/>
+          <w:szCs w:val="28"/>
+          <w:shd w:val="clear" w:color="auto" w:fill="FFFFFF"/>
+        </w:rPr>
+        <w:t xml:space="preserve"> </w:t>
+      </w:r>
+      <w:r>
+        <w:rPr>
+          <w:rFonts w:cs="Times New Roman"/>
+          <w:color w:val="000000" w:themeColor="text1"/>
+          <w:szCs w:val="28"/>
+          <w:shd w:val="clear" w:color="auto" w:fill="FFFFFF"/>
+        </w:rPr>
+        <w:t>обмена данными, такими как</w:t>
+      </w:r>
+      <w:r>
+        <w:rPr>
+          <w:rFonts w:cs="Times New Roman"/>
+          <w:color w:val="000000" w:themeColor="text1"/>
+          <w:szCs w:val="28"/>
+          <w:shd w:val="clear" w:color="auto" w:fill="FFFFFF"/>
+        </w:rPr>
+        <w:t>:</w:t>
+      </w:r>
+    </w:p>
+    <w:p>
+      <w:pPr>
+        <w:ind w:firstLine="709"/>
+        <w:rPr>
+          <w:rFonts w:cs="Times New Roman"/>
+          <w:color w:val="000000" w:themeColor="text1"/>
+          <w:szCs w:val="28"/>
+          <w:shd w:val="clear" w:color="auto" w:fill="FFFFFF"/>
+        </w:rPr>
+      </w:pPr>
+      <w:bookmarkStart w:id="7" w:name="_GoBack"/>
+      <w:bookmarkEnd w:id="7"/>
+    </w:p>
+    <w:p>
+      <w:pPr>
+        <w:pStyle w:val="a3"/>
+      </w:pPr>
+    </w:p>
+    <w:p>
+      <w:pPr>
+        <w:pStyle w:val="a3"/>
+      </w:pPr>
+    </w:p>
+    <w:p>
+      <w:pPr>
+        <w:pStyle w:val="a3"/>
+      </w:pPr>
+      <w:r>
+        <w:t xml:space="preserve">5.7 Описание монтажной схемы (схемы </w:t>
+      </w:r>
+      <w:r>
+        <w:t>подключения щитов и пультов</w:t>
+      </w:r>
+      <w:r>
+        <w:t>)</w:t>
+      </w:r>
       <w:bookmarkEnd w:id="6"/>
-    </w:p>
-    <w:p>
-      <w:r>
-        <w:t>…</w:t>
-      </w:r>
-    </w:p>
-    <w:p>
-      <w:pPr>
-        <w:pStyle w:val="a3"/>
-      </w:pPr>
-      <w:bookmarkStart w:id="7" w:name="_Toc104230573"/>
-      <w:r>
-        <w:t>5.7 Описание монтажной схемы (схемы внешних соединений)</w:t>
-      </w:r>
-      <w:bookmarkEnd w:id="7"/>
     </w:p>
     <w:p>
       <w:r>
@@ -8951,10 +11158,10 @@
           <w:position w:val="-30"/>
         </w:rPr>
         <w:object w:dxaOrig="2200" w:dyaOrig="700">
-          <v:shape id="_x0000_i1029" type="#_x0000_t75" style="width:149.25pt;height:48pt" o:ole="" fillcolor="window">
-            <v:imagedata r:id="rId27" o:title=""/>
+          <v:shape id="_x0000_i1031" type="#_x0000_t75" style="width:149.25pt;height:48pt" o:ole="" fillcolor="window">
+            <v:imagedata r:id="rId30" o:title=""/>
           </v:shape>
-          <o:OLEObject Type="Embed" ProgID="Equation.3" ShapeID="_x0000_i1029" DrawAspect="Content" ObjectID="_1744486459" r:id="rId28"/>
+          <o:OLEObject Type="Embed" ProgID="Equation.3" ShapeID="_x0000_i1031" DrawAspect="Content" ObjectID="_1744575819" r:id="rId31"/>
         </w:object>
       </w:r>
       <w:r>
@@ -9089,10 +11296,10 @@
           <w:lang w:val="en-US"/>
         </w:rPr>
         <w:object w:dxaOrig="3135" w:dyaOrig="375">
-          <v:shape id="_x0000_i1030" type="#_x0000_t75" style="width:156.75pt;height:18.75pt" o:ole="" fillcolor="window">
-            <v:imagedata r:id="rId29" o:title=""/>
+          <v:shape id="_x0000_i1032" type="#_x0000_t75" style="width:156.75pt;height:18.75pt" o:ole="" fillcolor="window">
+            <v:imagedata r:id="rId32" o:title=""/>
           </v:shape>
-          <o:OLEObject Type="Embed" ProgID="Equation.3" ShapeID="_x0000_i1030" DrawAspect="Content" ObjectID="_1744486460" r:id="rId30"/>
+          <o:OLEObject Type="Embed" ProgID="Equation.3" ShapeID="_x0000_i1032" DrawAspect="Content" ObjectID="_1744575820" r:id="rId33"/>
         </w:object>
       </w:r>
       <w:r>
@@ -9143,10 +11350,10 @@
           <w:position w:val="-12"/>
         </w:rPr>
         <w:object w:dxaOrig="345" w:dyaOrig="375">
-          <v:shape id="_x0000_i1031" type="#_x0000_t75" style="width:17.25pt;height:18.75pt" o:ole="" fillcolor="window">
-            <v:imagedata r:id="rId31" o:title=""/>
+          <v:shape id="_x0000_i1033" type="#_x0000_t75" style="width:17.25pt;height:18.75pt" o:ole="" fillcolor="window">
+            <v:imagedata r:id="rId34" o:title=""/>
           </v:shape>
-          <o:OLEObject Type="Embed" ProgID="Equation.3" ShapeID="_x0000_i1031" DrawAspect="Content" ObjectID="_1744486461" r:id="rId32"/>
+          <o:OLEObject Type="Embed" ProgID="Equation.3" ShapeID="_x0000_i1033" DrawAspect="Content" ObjectID="_1744575821" r:id="rId35"/>
         </w:object>
       </w:r>
       <w:r>
@@ -9175,10 +11382,10 @@
           <w:position w:val="-12"/>
         </w:rPr>
         <w:object w:dxaOrig="315" w:dyaOrig="375">
-          <v:shape id="_x0000_i1032" type="#_x0000_t75" style="width:15.75pt;height:18.75pt" o:ole="" fillcolor="window">
-            <v:imagedata r:id="rId33" o:title=""/>
+          <v:shape id="_x0000_i1034" type="#_x0000_t75" style="width:15.75pt;height:18.75pt" o:ole="" fillcolor="window">
+            <v:imagedata r:id="rId36" o:title=""/>
           </v:shape>
-          <o:OLEObject Type="Embed" ProgID="Equation.3" ShapeID="_x0000_i1032" DrawAspect="Content" ObjectID="_1744486462" r:id="rId34"/>
+          <o:OLEObject Type="Embed" ProgID="Equation.3" ShapeID="_x0000_i1034" DrawAspect="Content" ObjectID="_1744575822" r:id="rId37"/>
         </w:object>
       </w:r>
       <w:r>
@@ -9195,54 +11402,14 @@
           <w:position w:val="-12"/>
         </w:rPr>
         <w:object w:dxaOrig="285" w:dyaOrig="375">
-          <v:shape id="_x0000_i1033" type="#_x0000_t75" style="width:14.25pt;height:18.75pt" o:ole="" fillcolor="window">
-            <v:imagedata r:id="rId35" o:title=""/>
+          <v:shape id="_x0000_i1035" type="#_x0000_t75" style="width:14.25pt;height:18.75pt" o:ole="" fillcolor="window">
+            <v:imagedata r:id="rId38" o:title=""/>
           </v:shape>
-          <o:OLEObject Type="Embed" ProgID="Equation.3" ShapeID="_x0000_i1033" DrawAspect="Content" ObjectID="_1744486463" r:id="rId36"/>
+          <o:OLEObject Type="Embed" ProgID="Equation.3" ShapeID="_x0000_i1035" DrawAspect="Content" ObjectID="_1744575823" r:id="rId39"/>
         </w:object>
       </w:r>
       <w:r>
         <w:t xml:space="preserve"> = 0,8 - зависит от вида светопропускающего материала;</w:t>
-      </w:r>
-    </w:p>
-    <w:p>
-      <w:r>
-        <w:rPr>
-          <w:position w:val="-12"/>
-        </w:rPr>
-        <w:object w:dxaOrig="315" w:dyaOrig="375">
-          <v:shape id="_x0000_i1034" type="#_x0000_t75" style="width:15.75pt;height:18.75pt" o:ole="" fillcolor="window">
-            <v:imagedata r:id="rId37" o:title=""/>
-          </v:shape>
-          <o:OLEObject Type="Embed" ProgID="Equation.3" ShapeID="_x0000_i1034" DrawAspect="Content" ObjectID="_1744486464" r:id="rId38"/>
-        </w:object>
-      </w:r>
-      <w:r>
-        <w:t xml:space="preserve"> = 0,6 - зависит от вида проема;</w:t>
-      </w:r>
-    </w:p>
-    <w:p>
-      <w:r>
-        <w:rPr>
-          <w:position w:val="-12"/>
-        </w:rPr>
-        <w:object w:dxaOrig="315" w:dyaOrig="375">
-          <v:shape id="_x0000_i1035" type="#_x0000_t75" style="width:15.75pt;height:18.75pt" o:ole="" fillcolor="window">
-            <v:imagedata r:id="rId39" o:title=""/>
-          </v:shape>
-          <o:OLEObject Type="Embed" ProgID="Equation.3" ShapeID="_x0000_i1035" DrawAspect="Content" ObjectID="_1744486465" r:id="rId40"/>
-        </w:object>
-      </w:r>
-      <w:r>
-        <w:t xml:space="preserve"> = 0,7 - зависит от степени загрязнения </w:t>
-      </w:r>
-      <w:proofErr w:type="spellStart"/>
-      <w:r>
-        <w:t>светопропускающего</w:t>
-      </w:r>
-      <w:proofErr w:type="spellEnd"/>
-      <w:r>
-        <w:t xml:space="preserve"> материала;</w:t>
       </w:r>
     </w:p>
     <w:p>
@@ -9252,12 +11419,44 @@
         </w:rPr>
         <w:object w:dxaOrig="315" w:dyaOrig="375">
           <v:shape id="_x0000_i1036" type="#_x0000_t75" style="width:15.75pt;height:18.75pt" o:ole="" fillcolor="window">
-            <v:imagedata r:id="rId41" o:title=""/>
+            <v:imagedata r:id="rId40" o:title=""/>
           </v:shape>
-          <o:OLEObject Type="Embed" ProgID="Equation.3" ShapeID="_x0000_i1036" DrawAspect="Content" ObjectID="_1744486466" r:id="rId42"/>
+          <o:OLEObject Type="Embed" ProgID="Equation.3" ShapeID="_x0000_i1036" DrawAspect="Content" ObjectID="_1744575824" r:id="rId41"/>
         </w:object>
       </w:r>
       <w:r>
+        <w:t xml:space="preserve"> = 0,6 - зависит от вида проема;</w:t>
+      </w:r>
+    </w:p>
+    <w:p>
+      <w:r>
+        <w:rPr>
+          <w:position w:val="-12"/>
+        </w:rPr>
+        <w:object w:dxaOrig="315" w:dyaOrig="375">
+          <v:shape id="_x0000_i1037" type="#_x0000_t75" style="width:15.75pt;height:18.75pt" o:ole="" fillcolor="window">
+            <v:imagedata r:id="rId42" o:title=""/>
+          </v:shape>
+          <o:OLEObject Type="Embed" ProgID="Equation.3" ShapeID="_x0000_i1037" DrawAspect="Content" ObjectID="_1744575825" r:id="rId43"/>
+        </w:object>
+      </w:r>
+      <w:r>
+        <w:t xml:space="preserve"> = 0,7 - зависит от степени загрязнения светопропускающего материала;</w:t>
+      </w:r>
+    </w:p>
+    <w:p>
+      <w:r>
+        <w:rPr>
+          <w:position w:val="-12"/>
+        </w:rPr>
+        <w:object w:dxaOrig="315" w:dyaOrig="375">
+          <v:shape id="_x0000_i1038" type="#_x0000_t75" style="width:15.75pt;height:18.75pt" o:ole="" fillcolor="window">
+            <v:imagedata r:id="rId44" o:title=""/>
+          </v:shape>
+          <o:OLEObject Type="Embed" ProgID="Equation.3" ShapeID="_x0000_i1038" DrawAspect="Content" ObjectID="_1744575826" r:id="rId45"/>
+        </w:object>
+      </w:r>
+      <w:r>
         <w:t xml:space="preserve"> = 0,8 - зависит от несущих конструкций. </w:t>
       </w:r>
     </w:p>
@@ -9267,10 +11466,10 @@
           <w:position w:val="-12"/>
         </w:rPr>
         <w:object w:dxaOrig="2925" w:dyaOrig="405">
-          <v:shape id="_x0000_i1037" type="#_x0000_t75" style="width:146.25pt;height:20.25pt" o:ole="" fillcolor="window">
-            <v:imagedata r:id="rId43" o:title=""/>
+          <v:shape id="_x0000_i1039" type="#_x0000_t75" style="width:146.25pt;height:20.25pt" o:ole="" fillcolor="window">
+            <v:imagedata r:id="rId46" o:title=""/>
           </v:shape>
-          <o:OLEObject Type="Embed" ProgID="Equation.3" ShapeID="_x0000_i1037" DrawAspect="Content" ObjectID="_1744486467" r:id="rId44"/>
+          <o:OLEObject Type="Embed" ProgID="Equation.3" ShapeID="_x0000_i1039" DrawAspect="Content" ObjectID="_1744575827" r:id="rId47"/>
         </w:object>
       </w:r>
     </w:p>
@@ -9285,10 +11484,10 @@
           <w:position w:val="-28"/>
         </w:rPr>
         <w:object w:dxaOrig="3260" w:dyaOrig="660">
-          <v:shape id="_x0000_i1038" type="#_x0000_t75" style="width:225pt;height:45.75pt" o:ole="" fillcolor="window">
-            <v:imagedata r:id="rId45" o:title=""/>
+          <v:shape id="_x0000_i1040" type="#_x0000_t75" style="width:225pt;height:45.75pt" o:ole="" fillcolor="window">
+            <v:imagedata r:id="rId48" o:title=""/>
           </v:shape>
-          <o:OLEObject Type="Embed" ProgID="Equation.3" ShapeID="_x0000_i1038" DrawAspect="Content" ObjectID="_1744486468" r:id="rId46"/>
+          <o:OLEObject Type="Embed" ProgID="Equation.3" ShapeID="_x0000_i1040" DrawAspect="Content" ObjectID="_1744575828" r:id="rId49"/>
         </w:object>
       </w:r>
       <w:r>
@@ -9351,10 +11550,10 @@
           <w:position w:val="-28"/>
         </w:rPr>
         <w:object w:dxaOrig="3580" w:dyaOrig="680">
-          <v:shape id="_x0000_i1039" type="#_x0000_t75" style="width:207pt;height:39pt" o:ole="" fillcolor="window">
-            <v:imagedata r:id="rId47" o:title=""/>
+          <v:shape id="_x0000_i1041" type="#_x0000_t75" style="width:207pt;height:39pt" o:ole="" fillcolor="window">
+            <v:imagedata r:id="rId50" o:title=""/>
           </v:shape>
-          <o:OLEObject Type="Embed" ProgID="Equation.3" ShapeID="_x0000_i1039" DrawAspect="Content" ObjectID="_1744486469" r:id="rId48"/>
+          <o:OLEObject Type="Embed" ProgID="Equation.3" ShapeID="_x0000_i1041" DrawAspect="Content" ObjectID="_1744575829" r:id="rId51"/>
         </w:object>
       </w:r>
       <w:r>
@@ -9372,10 +11571,10 @@
     <w:p>
       <w:r>
         <w:object w:dxaOrig="2085" w:dyaOrig="825">
-          <v:shape id="_x0000_i1040" type="#_x0000_t75" style="width:104.25pt;height:41.25pt" o:ole="" fillcolor="window">
-            <v:imagedata r:id="rId49" o:title=""/>
+          <v:shape id="_x0000_i1042" type="#_x0000_t75" style="width:104.25pt;height:41.25pt" o:ole="" fillcolor="window">
+            <v:imagedata r:id="rId52" o:title=""/>
           </v:shape>
-          <o:OLEObject Type="Embed" ProgID="Equation.3" ShapeID="_x0000_i1040" DrawAspect="Content" ObjectID="_1744486470" r:id="rId50"/>
+          <o:OLEObject Type="Embed" ProgID="Equation.3" ShapeID="_x0000_i1042" DrawAspect="Content" ObjectID="_1744575830" r:id="rId53"/>
         </w:object>
       </w:r>
       <w:r>
@@ -9527,10 +11726,10 @@
           <w:lang w:eastAsia="ru-RU"/>
         </w:rPr>
         <w:object w:dxaOrig="285" w:dyaOrig="315">
-          <v:shape id="_x0000_i1041" type="#_x0000_t75" style="width:14.25pt;height:15.75pt" o:ole="" fillcolor="window">
-            <v:imagedata r:id="rId51" o:title=""/>
+          <v:shape id="_x0000_i1043" type="#_x0000_t75" style="width:14.25pt;height:15.75pt" o:ole="" fillcolor="window">
+            <v:imagedata r:id="rId54" o:title=""/>
           </v:shape>
-          <o:OLEObject Type="Embed" ProgID="Equation.3" ShapeID="_x0000_i1041" DrawAspect="Content" ObjectID="_1744486471" r:id="rId52"/>
+          <o:OLEObject Type="Embed" ProgID="Equation.3" ShapeID="_x0000_i1043" DrawAspect="Content" ObjectID="_1744575831" r:id="rId55"/>
         </w:object>
       </w:r>
       <w:r>
@@ -9570,10 +11769,10 @@
           <w:lang w:eastAsia="ru-RU"/>
         </w:rPr>
         <w:object w:dxaOrig="1420" w:dyaOrig="720">
-          <v:shape id="_x0000_i1042" type="#_x0000_t75" style="width:105pt;height:52.5pt" o:ole="" fillcolor="window">
-            <v:imagedata r:id="rId53" o:title=""/>
+          <v:shape id="_x0000_i1044" type="#_x0000_t75" style="width:105pt;height:52.5pt" o:ole="" fillcolor="window">
+            <v:imagedata r:id="rId56" o:title=""/>
           </v:shape>
-          <o:OLEObject Type="Embed" ProgID="Equation.3" ShapeID="_x0000_i1042" DrawAspect="Content" ObjectID="_1744486472" r:id="rId54"/>
+          <o:OLEObject Type="Embed" ProgID="Equation.3" ShapeID="_x0000_i1044" DrawAspect="Content" ObjectID="_1744575832" r:id="rId57"/>
         </w:object>
       </w:r>
       <w:r>
@@ -9621,10 +11820,10 @@
           <w:lang w:eastAsia="ru-RU"/>
         </w:rPr>
         <w:object w:dxaOrig="2799" w:dyaOrig="660">
-          <v:shape id="_x0000_i1043" type="#_x0000_t75" style="width:174.75pt;height:41.25pt" o:ole="" fillcolor="window">
-            <v:imagedata r:id="rId55" o:title=""/>
+          <v:shape id="_x0000_i1045" type="#_x0000_t75" style="width:174.75pt;height:41.25pt" o:ole="" fillcolor="window">
+            <v:imagedata r:id="rId58" o:title=""/>
           </v:shape>
-          <o:OLEObject Type="Embed" ProgID="Equation.3" ShapeID="_x0000_i1043" DrawAspect="Content" ObjectID="_1744486473" r:id="rId56"/>
+          <o:OLEObject Type="Embed" ProgID="Equation.3" ShapeID="_x0000_i1045" DrawAspect="Content" ObjectID="_1744575833" r:id="rId59"/>
         </w:object>
       </w:r>
     </w:p>
@@ -28903,7 +31102,7 @@
       </w:r>
     </w:p>
     <w:sectPr>
-      <w:footerReference w:type="default" r:id="rId57"/>
+      <w:footerReference w:type="default" r:id="rId60"/>
       <w:pgSz w:w="11906" w:h="16838"/>
       <w:pgMar w:top="1134" w:right="851" w:bottom="1134" w:left="1134" w:header="709" w:footer="709" w:gutter="0"/>
       <w:cols w:space="708"/>
@@ -28967,7 +31166,7 @@
           <w:rPr>
             <w:noProof/>
           </w:rPr>
-          <w:t>53</w:t>
+          <w:t>38</w:t>
         </w:r>
         <w:r>
           <w:fldChar w:fldCharType="end"/>
@@ -31480,7 +33679,7 @@
     <w:lsdException w:name="footnote text" w:semiHidden="1" w:unhideWhenUsed="1"/>
     <w:lsdException w:name="annotation text" w:semiHidden="1" w:unhideWhenUsed="1"/>
     <w:lsdException w:name="header" w:semiHidden="1" w:unhideWhenUsed="1"/>
-    <w:lsdException w:name="footer" w:semiHidden="1" w:unhideWhenUsed="1"/>
+    <w:lsdException w:name="footer" w:semiHidden="1" w:uiPriority="0" w:unhideWhenUsed="1"/>
     <w:lsdException w:name="index heading" w:semiHidden="1" w:unhideWhenUsed="1"/>
     <w:lsdException w:name="caption" w:semiHidden="1" w:uiPriority="35" w:unhideWhenUsed="1" w:qFormat="1"/>
     <w:lsdException w:name="table of figures" w:semiHidden="1" w:unhideWhenUsed="1"/>
@@ -31823,7 +34022,7 @@
   <w:style w:type="paragraph" w:default="1" w:styleId="a">
     <w:name w:val="Normal"/>
     <w:qFormat/>
-    <w:rsid w:val="005472A8"/>
+    <w:rsid w:val="008716C8"/>
     <w:pPr>
       <w:spacing w:after="0" w:line="360" w:lineRule="auto"/>
       <w:ind w:firstLine="851"/>
@@ -31863,7 +34062,6 @@
     <w:next w:val="a"/>
     <w:link w:val="20"/>
     <w:uiPriority w:val="9"/>
-    <w:semiHidden/>
     <w:unhideWhenUsed/>
     <w:qFormat/>
     <w:rsid w:val="00AA5F1D"/>
@@ -31878,6 +34076,29 @@
       <w:color w:val="2E74B5" w:themeColor="accent1" w:themeShade="BF"/>
       <w:sz w:val="26"/>
       <w:szCs w:val="26"/>
+    </w:rPr>
+  </w:style>
+  <w:style w:type="paragraph" w:styleId="3">
+    <w:name w:val="heading 3"/>
+    <w:basedOn w:val="a"/>
+    <w:next w:val="a"/>
+    <w:link w:val="30"/>
+    <w:uiPriority w:val="9"/>
+    <w:semiHidden/>
+    <w:unhideWhenUsed/>
+    <w:qFormat/>
+    <w:rsid w:val="008716C8"/>
+    <w:pPr>
+      <w:keepNext/>
+      <w:keepLines/>
+      <w:spacing w:before="40"/>
+      <w:outlineLvl w:val="2"/>
+    </w:pPr>
+    <w:rPr>
+      <w:rFonts w:asciiTheme="majorHAnsi" w:eastAsiaTheme="majorEastAsia" w:hAnsiTheme="majorHAnsi" w:cstheme="majorBidi"/>
+      <w:color w:val="1F4D78" w:themeColor="accent1" w:themeShade="7F"/>
+      <w:sz w:val="24"/>
+      <w:szCs w:val="24"/>
     </w:rPr>
   </w:style>
   <w:style w:type="character" w:default="1" w:styleId="a0">
@@ -32150,7 +34371,6 @@
     <w:name w:val="footer"/>
     <w:basedOn w:val="a"/>
     <w:link w:val="af0"/>
-    <w:uiPriority w:val="99"/>
     <w:unhideWhenUsed/>
     <w:rsid w:val="00BF336F"/>
     <w:pPr>
@@ -32165,7 +34385,6 @@
     <w:name w:val="Нижний колонтитул Знак"/>
     <w:basedOn w:val="a0"/>
     <w:link w:val="af"/>
-    <w:uiPriority w:val="99"/>
     <w:rsid w:val="00BF336F"/>
     <w:rPr>
       <w:rFonts w:ascii="Times New Roman" w:hAnsi="Times New Roman"/>
@@ -32177,7 +34396,6 @@
     <w:basedOn w:val="a0"/>
     <w:link w:val="2"/>
     <w:uiPriority w:val="9"/>
-    <w:semiHidden/>
     <w:rsid w:val="00AA5F1D"/>
     <w:rPr>
       <w:rFonts w:asciiTheme="majorHAnsi" w:eastAsiaTheme="majorEastAsia" w:hAnsiTheme="majorHAnsi" w:cstheme="majorBidi"/>
@@ -32395,6 +34613,20 @@
       <w:sz w:val="28"/>
       <w:szCs w:val="20"/>
       <w:lang w:eastAsia="ru-RU"/>
+    </w:rPr>
+  </w:style>
+  <w:style w:type="character" w:customStyle="1" w:styleId="30">
+    <w:name w:val="Заголовок 3 Знак"/>
+    <w:basedOn w:val="a0"/>
+    <w:link w:val="3"/>
+    <w:uiPriority w:val="9"/>
+    <w:semiHidden/>
+    <w:rsid w:val="008716C8"/>
+    <w:rPr>
+      <w:rFonts w:asciiTheme="majorHAnsi" w:eastAsiaTheme="majorEastAsia" w:hAnsiTheme="majorHAnsi" w:cstheme="majorBidi"/>
+      <w:color w:val="1F4D78" w:themeColor="accent1" w:themeShade="7F"/>
+      <w:sz w:val="24"/>
+      <w:szCs w:val="24"/>
     </w:rPr>
   </w:style>
 </w:styles>
@@ -32666,7 +34898,7 @@
 </file>
 
 <file path=customXml/itemProps1.xml><?xml version="1.0" encoding="utf-8"?>
-<ds:datastoreItem xmlns:ds="http://schemas.openxmlformats.org/officeDocument/2006/customXml" ds:itemID="{91045A3B-066B-4727-A793-C7954EF4413A}">
+<ds:datastoreItem xmlns:ds="http://schemas.openxmlformats.org/officeDocument/2006/customXml" ds:itemID="{00DAC3CB-A784-4F6B-A272-29C33F4C56C1}">
   <ds:schemaRefs>
     <ds:schemaRef ds:uri="http://schemas.openxmlformats.org/officeDocument/2006/bibliography"/>
   </ds:schemaRefs>

</xml_diff>

<commit_message>
Update title for my diplom
</commit_message>
<xml_diff>
--- a/2023/Диплом/Булат Насыров/Диплом Булат Насыров.docx
+++ b/2023/Диплом/Булат Насыров/Диплом Булат Насыров.docx
@@ -159,7 +159,7 @@
               <w:ind w:firstLine="0"/>
             </w:pPr>
             <w:r>
-              <w:t>6</w:t>
+              <w:t>7</w:t>
             </w:r>
           </w:p>
         </w:tc>
@@ -203,7 +203,7 @@
               <w:ind w:firstLine="0"/>
             </w:pPr>
             <w:r>
-              <w:t>6</w:t>
+              <w:t>7</w:t>
             </w:r>
           </w:p>
         </w:tc>
@@ -247,7 +247,7 @@
               <w:ind w:firstLine="0"/>
             </w:pPr>
             <w:r>
-              <w:t>8</w:t>
+              <w:t>9</w:t>
             </w:r>
           </w:p>
         </w:tc>
@@ -291,7 +291,7 @@
               <w:ind w:firstLine="0"/>
             </w:pPr>
             <w:r>
-              <w:t>10</w:t>
+              <w:t>11</w:t>
             </w:r>
           </w:p>
         </w:tc>
@@ -332,7 +332,7 @@
               <w:ind w:firstLine="0"/>
             </w:pPr>
             <w:r>
-              <w:t>12</w:t>
+              <w:t>13</w:t>
             </w:r>
           </w:p>
         </w:tc>
@@ -373,7 +373,7 @@
               <w:ind w:firstLine="0"/>
             </w:pPr>
             <w:r>
-              <w:t>16</w:t>
+              <w:t>17</w:t>
             </w:r>
           </w:p>
         </w:tc>
@@ -414,7 +414,7 @@
               <w:ind w:firstLine="0"/>
             </w:pPr>
             <w:r>
-              <w:t>18</w:t>
+              <w:t>19</w:t>
             </w:r>
           </w:p>
         </w:tc>
@@ -458,7 +458,7 @@
               <w:ind w:firstLine="0"/>
             </w:pPr>
             <w:r>
-              <w:t>18</w:t>
+              <w:t>19</w:t>
             </w:r>
           </w:p>
         </w:tc>
@@ -502,7 +502,7 @@
               <w:ind w:firstLine="0"/>
             </w:pPr>
             <w:r>
-              <w:t>19</w:t>
+              <w:t>20</w:t>
             </w:r>
           </w:p>
         </w:tc>
@@ -549,7 +549,7 @@
               <w:t>2</w:t>
             </w:r>
             <w:r>
-              <w:t>2</w:t>
+              <w:t>3</w:t>
             </w:r>
           </w:p>
         </w:tc>
@@ -593,7 +593,10 @@
               <w:ind w:firstLine="0"/>
             </w:pPr>
             <w:r>
-              <w:t>37</w:t>
+              <w:t>3</w:t>
+            </w:r>
+            <w:r>
+              <w:t>8</w:t>
             </w:r>
           </w:p>
         </w:tc>
@@ -637,7 +640,7 @@
               <w:t>3</w:t>
             </w:r>
             <w:r>
-              <w:t>8</w:t>
+              <w:t>9</w:t>
             </w:r>
           </w:p>
         </w:tc>
@@ -681,7 +684,7 @@
               <w:ind w:firstLine="0"/>
             </w:pPr>
             <w:r>
-              <w:t>44</w:t>
+              <w:t>45</w:t>
             </w:r>
           </w:p>
         </w:tc>
@@ -731,7 +734,10 @@
               <w:ind w:firstLine="0"/>
             </w:pPr>
             <w:r>
-              <w:t>47</w:t>
+              <w:t>4</w:t>
+            </w:r>
+            <w:r>
+              <w:t>8</w:t>
             </w:r>
           </w:p>
         </w:tc>
@@ -778,7 +784,10 @@
               <w:ind w:firstLine="0"/>
             </w:pPr>
             <w:r>
-              <w:t>47</w:t>
+              <w:t>4</w:t>
+            </w:r>
+            <w:r>
+              <w:t>8</w:t>
             </w:r>
           </w:p>
         </w:tc>
@@ -819,7 +828,10 @@
               <w:ind w:firstLine="0"/>
             </w:pPr>
             <w:r>
-              <w:t>51</w:t>
+              <w:t>5</w:t>
+            </w:r>
+            <w:r>
+              <w:t>2</w:t>
             </w:r>
           </w:p>
         </w:tc>
@@ -860,7 +872,7 @@
               <w:ind w:firstLine="0"/>
             </w:pPr>
             <w:r>
-              <w:t>55</w:t>
+              <w:t>56</w:t>
             </w:r>
           </w:p>
         </w:tc>
@@ -898,7 +910,7 @@
               <w:ind w:firstLine="0"/>
             </w:pPr>
             <w:r>
-              <w:t>74</w:t>
+              <w:t>75</w:t>
             </w:r>
           </w:p>
         </w:tc>
@@ -936,8 +948,10 @@
               <w:ind w:firstLine="0"/>
             </w:pPr>
             <w:r>
-              <w:t>75</w:t>
-            </w:r>
+              <w:t>76</w:t>
+            </w:r>
+            <w:bookmarkStart w:id="0" w:name="_GoBack"/>
+            <w:bookmarkEnd w:id="0"/>
           </w:p>
         </w:tc>
       </w:tr>
@@ -1274,10 +1288,6 @@
       </w:r>
     </w:p>
     <w:p>
-      <w:pPr>
-        <w:spacing w:line="240" w:lineRule="auto"/>
-        <w:ind w:firstLine="709"/>
-      </w:pPr>
       <w:r>
         <w:t>Технологической схемой предусмотрен прием ЭЭФ с установки газоразделения Э-500 на тарелку 31 колонны К-303 во время нормальной работы так и при пуске це</w:t>
       </w:r>
@@ -1288,15 +1298,7 @@
         <w:t xml:space="preserve"> </w:t>
       </w:r>
       <w:r>
-        <w:t xml:space="preserve">При этом увеличение или снижение расхода на 1-2 т/час производится с выдержкой в течении одного часа. Тарелка питания делит колонну на две части в нижней (исчерпывающей), части происходит </w:t>
-      </w:r>
-      <w:proofErr w:type="spellStart"/>
-      <w:r>
-        <w:t>отпарка</w:t>
-      </w:r>
-      <w:proofErr w:type="spellEnd"/>
-      <w:r>
-        <w:t xml:space="preserve"> легколетучего компонента-этилена из этана - этиленовой фракции, в верхней (укрепляющей), части идет обогащение поднимающихся паров легколетучим компонентом - этиленом.</w:t>
+        <w:t>При этом увеличение или снижение расхода на 1-2 т/час производится с выдержкой в течении одного часа. Тарелка питания делит колонну на две части в нижней (исчерпывающей), части происходит отпарка легколетучего компонента-этилена из этана - этиленовой фракции, в верхней (укрепляющей), части идет обогащение поднимающихся паров легколетучим компонентом - этиленом.</w:t>
       </w:r>
       <w:r>
         <w:rPr>
@@ -1310,149 +1312,76 @@
       </w:r>
     </w:p>
     <w:p>
-      <w:pPr>
-        <w:spacing w:line="240" w:lineRule="auto"/>
-        <w:ind w:firstLine="709"/>
-      </w:pPr>
       <w:r>
         <w:t>Пары, образующиеся в кипятильнике Т-319N; Т-321 проходят вверх по колонне, барботируют, через слой жидкости и при этом частично конденсируются, в первую очередь пары этана. Образовавшиеся пары поднимаются на следующую тарелку, где идет их дальнейшее обогащение низкокипящим компонентом. Избыток жидкости стекает с каждой тарелки через переливную планку (перегородку) в переливной карман, а затем на нижележащую тарелку, на которой еще более обогащается высококипящим компонентом - этаном.</w:t>
       </w:r>
     </w:p>
     <w:p>
-      <w:pPr>
-        <w:spacing w:line="240" w:lineRule="auto"/>
-        <w:ind w:firstLine="709"/>
-      </w:pPr>
-      <w:r>
-        <w:t xml:space="preserve">В основном кипятильнике Т-319 N теплоносителем является этилен с температурой минус 12°С поступающий из холодильников Т-318А, В, С, который конденсируется в трубном пространстве кипятильника, отдавая тепло конденсации, кипящей в межтрубном пространстве пропан пропиленовой фракции. В дополнительном кипятильнике T-32I теплоносителем являются пары пропилена - </w:t>
-      </w:r>
-      <w:proofErr w:type="spellStart"/>
-      <w:r>
-        <w:t>хладоагента</w:t>
-      </w:r>
-      <w:proofErr w:type="spellEnd"/>
-      <w:r>
-        <w:t>, которые поступают в межтрубное пространство из сепаратора E-312 при температуре минус 18°С и давлении 0,23 МПа.</w:t>
-      </w:r>
-    </w:p>
-    <w:p>
-      <w:pPr>
-        <w:spacing w:line="240" w:lineRule="auto"/>
-        <w:ind w:firstLine="709"/>
-      </w:pPr>
-      <w:r>
-        <w:t xml:space="preserve">Пары этилена сверху этиленовой колонны К-303 под давлением 0,9 МПа и температуре минус 56°С поступают на </w:t>
-      </w:r>
-      <w:proofErr w:type="spellStart"/>
-      <w:r>
-        <w:t>всасы</w:t>
-      </w:r>
-      <w:proofErr w:type="spellEnd"/>
-      <w:r>
-        <w:t xml:space="preserve"> на этиленовых нагнетателях В-404А, В, С, где сжимаются до давления 22 кгс/cм</w:t>
+      <w:r>
+        <w:t>В основном кипятильнике Т-319 N теплоносителем является этилен с температурой минус 12°С поступающий из холодильников Т-318А, В, С, который конденсируется в трубном пространстве кипятильника, отдавая тепло конденсации, кипящей в межтрубном пространстве пропан пропиленовой фракции. В дополнительном кипятильнике T-32I теплоносителем являются пары пропилена - хладоагента, которые поступают в межтрубное пространство из сепаратора E-312 при температуре минус 18°С и давлении 0,23 МПа.</w:t>
+      </w:r>
+    </w:p>
+    <w:p>
+      <w:r>
+        <w:t>Пары этилена сверху этиленовой колонны К-303 под давлением 0,9 МПа и температуре минус 56°С поступают на всасы на этиленовых нагнетателях В-404А, В, С, где сжимаются до давления 22 кгс/cм</w:t>
       </w:r>
       <w:r>
         <w:t>2</w:t>
       </w:r>
       <w:r>
-        <w:t xml:space="preserve">, нагреваясь при этом до 15°С. После компрессоров В-404А, В, С, этилен проходит маслоуловители РА-304 А, В, С. Пары пропилена - хладагента из межтрубного пространства </w:t>
+        <w:t xml:space="preserve">, нагреваясь при этом до 15°С. После компрессоров В-404А, В, С, этилен проходит маслоуловители РА-304 А, В, С. Пары </w:t>
+      </w:r>
+      <w:r>
+        <w:lastRenderedPageBreak/>
+        <w:t xml:space="preserve">пропилена - хладагента из межтрубного пространства </w:t>
       </w:r>
       <w:r>
         <w:t>поступают через сепаратор E-31</w:t>
       </w:r>
       <w:r>
-        <w:t xml:space="preserve">2 на </w:t>
-      </w:r>
-      <w:proofErr w:type="spellStart"/>
-      <w:r>
-        <w:t>всасы</w:t>
-      </w:r>
-      <w:proofErr w:type="spellEnd"/>
-      <w:r>
-        <w:t xml:space="preserve"> 2-х ступеней компрессоров В-402 А, Б. Пары пропилена - хладагента из межтрубного пространства Т-320 с давлением 0,06 МПа, при температуре минус 37°С через сепаратор Е-31З поступают на </w:t>
-      </w:r>
-      <w:proofErr w:type="spellStart"/>
-      <w:r>
-        <w:t>всасы</w:t>
-      </w:r>
-      <w:proofErr w:type="spellEnd"/>
-      <w:r>
-        <w:t xml:space="preserve"> I ступеней В-402 А, Б. Жидкий этилен из основного кипятильника Т-319 N и конденсатора Т-320 с температурой минус 36</w:t>
+        <w:t>2 на всасы 2-х ступеней компрессоров В-402 А, Б. Пары пропилена - хладагента из межтрубного пространства Т-320 с давлением 0,06 МПа, при температуре минус 37°С через сепаратор Е-31З поступают на всасы I ступеней В-402 А, Б. Жидкий этилен из основного кипятильника Т-319 N и конденсатора Т-320 с температурой минус 36</w:t>
       </w:r>
       <w:r>
         <w:t>0</w:t>
       </w:r>
       <w:r>
-        <w:t xml:space="preserve">С поступает в емкость Е-307. Жидкий этилен из Е-307 подается в межтрубное пространство теплообменника сырья/флегмы Т-723 и в переохладитель Т-322 в межтрубное пространство которого подается хладагент из емкости Е-309. Пары этилена - хладагента из межтрубного пространства </w:t>
-      </w:r>
-      <w:proofErr w:type="spellStart"/>
-      <w:r>
-        <w:t>переохладителя</w:t>
-      </w:r>
-      <w:proofErr w:type="spellEnd"/>
-      <w:r>
-        <w:t xml:space="preserve"> Т-322 с давлением 0,75 МПа и температурой минус 56°С поступают в сепаратор Е-342 этиленового холодильного цикла.</w:t>
-      </w:r>
-    </w:p>
-    <w:p>
-      <w:pPr>
-        <w:spacing w:line="240" w:lineRule="auto"/>
-        <w:ind w:firstLine="709"/>
-      </w:pPr>
+        <w:t>С поступает в емкость Е-307. Жидкий этилен из Е-307 подается в межтрубное пространство теплообменника сырья/флегмы Т-723 и в переохладитель Т-322 в межтрубное пространство которого подается хладагент из емкости Е-309. Пары этилена - хладагента из межтрубного пространства переохладителя Т-322 с давлением 0,75 МПа и температурой минус 56°С поступают в сепаратор Е-342 этиленового холодильного цикла.</w:t>
+      </w:r>
+    </w:p>
+    <w:p>
       <w:r>
         <w:t>Этилен, переохлажденный в теплообменниках Т-723 и Т-322, с температурой минус 50°С поступает в трубное пространство теплообменника T-36I N, где дополнительно охлаждается этиленом - хладагентом с изотермой минус 70°С.</w:t>
       </w:r>
     </w:p>
     <w:p>
-      <w:pPr>
-        <w:spacing w:line="240" w:lineRule="auto"/>
-        <w:ind w:firstLine="709"/>
-      </w:pPr>
+      <w:r>
+        <w:t>После Т-361 N этилен, охлажденный до температуры минус 60°С поступает в качестве флегмы на верхнюю тарелку колонны К-303.</w:t>
+      </w:r>
+    </w:p>
+    <w:p>
+      <w:r>
+        <w:t>Кубовый продукт этиленовой колонны К-303-этановая фракция с температурой минус 30÷36°С, поступает двумя потоками: первый поток через регулирующий клапан поз. РК-324 в межтрубное пространство конденсатора Т-303, далее холодильник T-30I установки выделения метан - водородной фракций из пирогаза, откуда с температурой плюс 0-10°С</w:t>
+      </w:r>
+      <w:r>
+        <w:t xml:space="preserve"> поступает в цех пиролиза 58-68</w:t>
+      </w:r>
+      <w:r>
+        <w:t>, второй поток через регулирующий клапан поз. РК- 1059 поступает в теплообменник Т-559 установки цеха 0771-0776.</w:t>
+      </w:r>
+    </w:p>
+    <w:p>
+      <w:r>
+        <w:t>Для предупреждения образования и для разрушения гидратов углеводородов, образующихся в аппаратах и трубопроводах, предусмотрена подача метанола.</w:t>
+      </w:r>
+    </w:p>
+    <w:p>
+      <w:r>
+        <w:t>Во избежание снижения работоспособности пластинчато-реберного кипятильника Т-319N подача метанола в колонну К-303 не производится.</w:t>
+      </w:r>
+    </w:p>
+    <w:p>
       <w:r>
         <w:lastRenderedPageBreak/>
-        <w:t>После Т-361 N этилен, охлажденный до температуры минус 60°С поступает в качестве флегмы на верхнюю тарелку колонны К-303.</w:t>
-      </w:r>
-    </w:p>
-    <w:p>
-      <w:pPr>
-        <w:spacing w:line="240" w:lineRule="auto"/>
-        <w:ind w:firstLine="709"/>
-      </w:pPr>
-      <w:r>
-        <w:t>Кубовый продукт этиленовой колонны К-303-этановая фракция с температурой минус 30÷36°С, поступает двумя потоками: первый поток через регулирующий клапан поз. РК-324 в межтрубное пространство конденсатора Т-303, далее холодильник T-30I установки выделения метан - водородной фракций из пирогаза, откуда с температурой плюс 0-10°С</w:t>
-      </w:r>
-      <w:r>
-        <w:t xml:space="preserve"> поступает в цех пиролиза 58-68</w:t>
-      </w:r>
-      <w:r>
-        <w:t>, второй поток через регулирующий клапан поз. РК- 1059 поступает в теплообменник Т-559 установки цеха 0771-0776.</w:t>
-      </w:r>
-    </w:p>
-    <w:p>
-      <w:pPr>
-        <w:spacing w:line="240" w:lineRule="auto"/>
-        <w:ind w:firstLine="709"/>
-      </w:pPr>
-      <w:r>
-        <w:t>Для предупреждения образования и для разрушения гидратов углеводородов, образующихся в аппаратах и трубопроводах, предусмотрена подача метанола.</w:t>
-      </w:r>
-    </w:p>
-    <w:p>
-      <w:pPr>
-        <w:spacing w:line="240" w:lineRule="auto"/>
-        <w:ind w:firstLine="709"/>
-      </w:pPr>
-      <w:r>
-        <w:t>Во избежание снижения работоспособности пластинчато-реберного кипятильника Т-319N подача метанола в колонну К-303 не производится.</w:t>
-      </w:r>
-    </w:p>
-    <w:p>
-      <w:pPr>
-        <w:spacing w:line="240" w:lineRule="auto"/>
-        <w:ind w:firstLine="709"/>
-        <w:jc w:val="left"/>
-      </w:pPr>
-      <w:r>
         <w:t>В целях исключения по</w:t>
       </w:r>
       <w:r>
@@ -1465,15 +1394,10 @@
         <w:t>, «</w:t>
       </w:r>
       <w:r>
-        <w:t>зеленое масло</w:t>
-      </w:r>
-      <w:proofErr w:type="gramStart"/>
-      <w:r>
-        <w:t>» )</w:t>
-      </w:r>
-      <w:proofErr w:type="gramEnd"/>
-      <w:r>
-        <w:t xml:space="preserve"> в колонну К-303 ,Т-319N в обязательном порядке производится пуск узла отмывки зеленого масла одновременно с пуском колонн К-305,</w:t>
+        <w:t>зеленое масло»</w:t>
+      </w:r>
+      <w:r>
+        <w:t>) в колонну К-303 ,Т-319N в обязательном порядке производится пуск узла отмывки зеленого масла одновременно с пуском колонн К-305,</w:t>
       </w:r>
       <w:r>
         <w:t xml:space="preserve"> </w:t>
@@ -1483,11 +1407,6 @@
       </w:r>
     </w:p>
     <w:p>
-      <w:pPr>
-        <w:spacing w:line="240" w:lineRule="auto"/>
-        <w:ind w:firstLine="709"/>
-        <w:jc w:val="left"/>
-      </w:pPr>
       <w:r>
         <w:t xml:space="preserve">Точка отбора: </w:t>
       </w:r>
@@ -1740,8 +1659,6 @@
     </w:p>
     <w:p>
       <w:pPr>
-        <w:spacing w:after="160" w:line="259" w:lineRule="auto"/>
-        <w:ind w:firstLine="0"/>
         <w:rPr>
           <w:szCs w:val="28"/>
         </w:rPr>
@@ -1859,15 +1776,7 @@
         <w:t>Теплообменник</w:t>
       </w:r>
       <w:r>
-        <w:t xml:space="preserve"> Т-723 сырья/флегмы этиленовой колонны К-303 предназначен для переохлаждения флегмы, поступающей из </w:t>
-      </w:r>
-      <w:proofErr w:type="spellStart"/>
-      <w:r>
-        <w:t>рефлюксной</w:t>
-      </w:r>
-      <w:proofErr w:type="spellEnd"/>
-      <w:r>
-        <w:t xml:space="preserve"> емкости Е-307.</w:t>
+        <w:t xml:space="preserve"> Т-723 сырья/флегмы этиленовой колонны К-303 предназначен для переохлаждения флегмы, поступающей из рефлюксной емкости Е-307.</w:t>
       </w:r>
     </w:p>
     <w:p>
@@ -2035,7 +1944,6 @@
       <w:r>
         <w:t xml:space="preserve">Показатель эффективности процесса – концентрация </w:t>
       </w:r>
-      <w:proofErr w:type="spellStart"/>
       <w:r>
         <w:t>Q</w:t>
       </w:r>
@@ -2045,7 +1953,6 @@
         </w:rPr>
         <w:t>д</w:t>
       </w:r>
-      <w:proofErr w:type="spellEnd"/>
       <w:r>
         <w:t xml:space="preserve"> искомого компонента в кубе самым непосредственным образом зависит от начальных параметров исходной смеси.</w:t>
       </w:r>
@@ -2079,23 +1986,7 @@
         <w:t>о</w:t>
       </w:r>
       <w:r>
-        <w:t xml:space="preserve">логический процесс относится к тепловому классу охлаждающего типа, подчиняется законам гидродинамики, тепло- и </w:t>
-      </w:r>
-      <w:proofErr w:type="spellStart"/>
-      <w:r>
-        <w:t>массопередачи</w:t>
-      </w:r>
-      <w:proofErr w:type="spellEnd"/>
-      <w:r>
-        <w:t xml:space="preserve">. По </w:t>
-      </w:r>
-      <w:proofErr w:type="spellStart"/>
-      <w:r>
-        <w:t>характери</w:t>
-      </w:r>
-      <w:proofErr w:type="spellEnd"/>
-      <w:r>
-        <w:t xml:space="preserve"> входит в непрерывное производство. Сырье и реагенты поступают почти безостановочно, а технологический процесс устанавливается неизменяемым на длительные сроки. По информационной ёмкости входит в повышенную, так как количество технологических параметров, участвующих в управлении относится к распределенным параметрам, так как происходит разница в кубе равна -35</w:t>
+        <w:t>логический процесс относится к тепловому классу охлаждающего типа, подчиняется законам гидродинамики, тепло- и массопередачи. По характери входит в непрерывное производство. Сырье и реагенты поступают почти безостановочно, а технологический процесс устанавливается неизменяемым на длительные сроки. По информационной ёмкости входит в повышенную, так как количество технологических параметров, участвующих в управлении относится к распределенным параметрам, так как происходит разница в кубе равна -35</w:t>
       </w:r>
       <w:r>
         <w:rPr>
@@ -2580,15 +2471,7 @@
         <w:t xml:space="preserve"> расхода</w:t>
       </w:r>
       <w:r>
-        <w:t xml:space="preserve"> необходимо и достаточно, чтобы при увеличении w от 0 до ¥ АФХ W¥(</w:t>
-      </w:r>
-      <w:proofErr w:type="spellStart"/>
-      <w:r>
-        <w:t>jw</w:t>
-      </w:r>
-      <w:proofErr w:type="spellEnd"/>
-      <w:r>
-        <w:t>) m раз охватывала точку (-1; 0), где m - число пра</w:t>
+        <w:t xml:space="preserve"> необходимо и достаточно, чтобы при увеличении w от 0 до ¥ АФХ W¥(jw) m раз охватывала точку (-1; 0), где m - число пра</w:t>
       </w:r>
       <w:r>
         <w:t>вых корней разомкнутой системы. Если АФХ проходит через точку</w:t>
@@ -2606,15 +2489,7 @@
         <w:t xml:space="preserve">ение разомкнутой системы A(s) = </w:t>
       </w:r>
       <w:r>
-        <w:t>0 корней не имеет (т.е. m = 0), то критерий, согласно критерию, замкнутая система является устойчивой, если АФХ разомкнутой системы W¥(</w:t>
-      </w:r>
-      <w:proofErr w:type="spellStart"/>
-      <w:r>
-        <w:t>jw</w:t>
-      </w:r>
-      <w:proofErr w:type="spellEnd"/>
-      <w:r>
-        <w:t>) не охватывала точку (-1; 0), в противном случае система будет неустойчива (или на границе устойчивости).</w:t>
+        <w:t>0 корней не имеет (т.е. m = 0), то критерий, согласно критерию, замкнутая система является устойчивой, если АФХ разомкнутой системы W¥(jw) не охватывала точку (-1; 0), в противном случае система будет неустойчива (или на границе устойчивости).</w:t>
       </w:r>
     </w:p>
     <w:tbl>
@@ -4186,7 +4061,7 @@
             <v:path o:extrusionok="f" gradientshapeok="t" o:connecttype="rect"/>
             <o:lock v:ext="edit" aspectratio="t"/>
           </v:shapetype>
-          <v:shape id="_x0000_i1109" type="#_x0000_t75" style="width:159.75pt;height:40.5pt">
+          <v:shape id="_x0000_i1025" type="#_x0000_t75" style="width:159.6pt;height:40.75pt">
             <v:imagedata r:id="rId10" o:title="формула"/>
           </v:shape>
         </w:pict>
@@ -4304,7 +4179,6 @@
         </w:rPr>
         <w:t xml:space="preserve"> </w:t>
       </w:r>
-      <w:proofErr w:type="spellStart"/>
       <w:r>
         <w:t>у</w:t>
       </w:r>
@@ -4314,7 +4188,6 @@
         </w:rPr>
         <w:t>уст</w:t>
       </w:r>
-      <w:proofErr w:type="spellEnd"/>
       <w:r>
         <w:t>.</w:t>
       </w:r>
@@ -4346,10 +4219,10 @@
           <w:position w:val="-34"/>
         </w:rPr>
         <w:object w:dxaOrig="1299" w:dyaOrig="780">
-          <v:shape id="_x0000_i1110" type="#_x0000_t75" style="width:65.25pt;height:39pt" o:ole="" fillcolor="window">
+          <v:shape id="_x0000_i1026" type="#_x0000_t75" style="width:65.2pt;height:38.7pt" o:ole="" fillcolor="window">
             <v:imagedata r:id="rId12" o:title=""/>
           </v:shape>
-          <o:OLEObject Type="Embed" ProgID="Equation.3" ShapeID="_x0000_i1110" DrawAspect="Content" ObjectID="_1745425413" r:id="rId13"/>
+          <o:OLEObject Type="Embed" ProgID="Equation.3" ShapeID="_x0000_i1026" DrawAspect="Content" ObjectID="_1745657155" r:id="rId13"/>
         </w:object>
       </w:r>
       <w:r>
@@ -4396,10 +4269,10 @@
           <w:position w:val="-32"/>
         </w:rPr>
         <w:object w:dxaOrig="1860" w:dyaOrig="740">
-          <v:shape id="_x0000_i1111" type="#_x0000_t75" style="width:93pt;height:36.75pt" o:ole="" fillcolor="window">
+          <v:shape id="_x0000_i1027" type="#_x0000_t75" style="width:93.05pt;height:36.7pt" o:ole="" fillcolor="window">
             <v:imagedata r:id="rId14" o:title=""/>
           </v:shape>
-          <o:OLEObject Type="Embed" ProgID="Equation.3" ShapeID="_x0000_i1111" DrawAspect="Content" ObjectID="_1745425414" r:id="rId15"/>
+          <o:OLEObject Type="Embed" ProgID="Equation.3" ShapeID="_x0000_i1027" DrawAspect="Content" ObjectID="_1745657156" r:id="rId15"/>
         </w:object>
       </w:r>
       <w:r>
@@ -4439,11 +4312,7 @@
         <w:t>ст</w:t>
       </w:r>
       <w:r>
-        <w:t xml:space="preserve"> = х - </w:t>
-      </w:r>
-      <w:proofErr w:type="spellStart"/>
-      <w:r>
-        <w:t>у</w:t>
+        <w:t xml:space="preserve"> = х - у</w:t>
       </w:r>
       <w:r>
         <w:rPr>
@@ -4451,7 +4320,6 @@
         </w:rPr>
         <w:t>уст</w:t>
       </w:r>
-      <w:proofErr w:type="spellEnd"/>
       <w:r>
         <w:t>, где х - входная величина.</w:t>
       </w:r>
@@ -4506,11 +4374,7 @@
         <w:sym w:font="Symbol" w:char="0044"/>
       </w:r>
       <w:r>
-        <w:t xml:space="preserve"> = 5% </w:t>
-      </w:r>
-      <w:proofErr w:type="spellStart"/>
-      <w:r>
-        <w:t>у</w:t>
+        <w:t xml:space="preserve"> = 5% у</w:t>
       </w:r>
       <w:r>
         <w:rPr>
@@ -4518,7 +4382,6 @@
         </w:rPr>
         <w:t>уст</w:t>
       </w:r>
-      <w:proofErr w:type="spellEnd"/>
       <w:r>
         <w:t xml:space="preserve"> и строится «трубка» толщиной 2</w:t>
       </w:r>
@@ -4622,10 +4485,10 @@
           <w:rFonts w:eastAsia="Times New Roman"/>
         </w:rPr>
         <w:object w:dxaOrig="200" w:dyaOrig="220">
-          <v:shape id="_x0000_i1112" type="#_x0000_t75" style="width:9.75pt;height:11.25pt" o:ole="">
+          <v:shape id="_x0000_i1028" type="#_x0000_t75" style="width:9.5pt;height:11.55pt" o:ole="">
             <v:imagedata r:id="rId16" o:title=""/>
           </v:shape>
-          <o:OLEObject Type="Embed" ProgID="Equation.3" ShapeID="_x0000_i1112" DrawAspect="Content" ObjectID="_1745425415" r:id="rId17"/>
+          <o:OLEObject Type="Embed" ProgID="Equation.3" ShapeID="_x0000_i1028" DrawAspect="Content" ObjectID="_1745657157" r:id="rId17"/>
         </w:object>
       </w:r>
       <w:r>
@@ -4636,11 +4499,7 @@
         <w:t xml:space="preserve">, </w:t>
       </w:r>
       <w:r>
-        <w:t xml:space="preserve">постоянной времени </w:t>
-      </w:r>
-      <w:proofErr w:type="spellStart"/>
-      <w:r>
-        <w:t>Т</w:t>
+        <w:t>постоянной времени Т</w:t>
       </w:r>
       <w:r>
         <w:rPr>
@@ -4648,11 +4507,9 @@
         </w:rPr>
         <w:t>и</w:t>
       </w:r>
-      <w:proofErr w:type="spellEnd"/>
       <w:r>
         <w:t xml:space="preserve"> коэффициентом усиления </w:t>
       </w:r>
-      <w:proofErr w:type="spellStart"/>
       <w:r>
         <w:rPr>
           <w:i/>
@@ -4665,7 +4522,6 @@
         </w:rPr>
         <w:t>об</w:t>
       </w:r>
-      <w:proofErr w:type="spellEnd"/>
       <w:r>
         <w:rPr>
           <w:i/>
@@ -4802,15 +4658,7 @@
         <w:t xml:space="preserve">&lt;0.2, </w:t>
       </w:r>
       <w:r>
-        <w:t xml:space="preserve">выбирается позиционный регулятор, </w:t>
-      </w:r>
-      <w:proofErr w:type="spellStart"/>
-      <w:r>
-        <w:t>пчри</w:t>
-      </w:r>
-      <w:proofErr w:type="spellEnd"/>
-      <w:r>
-        <w:t xml:space="preserve"> </w:t>
+        <w:t xml:space="preserve">выбирается позиционный регулятор, пчри </w:t>
       </w:r>
       <w:r>
         <w:rPr>
@@ -4856,23 +4704,7 @@
         </w:numPr>
       </w:pPr>
       <w:r>
-        <w:t xml:space="preserve">интегральный, </w:t>
-      </w:r>
-      <w:proofErr w:type="gramStart"/>
-      <w:r>
-        <w:t>И</w:t>
-      </w:r>
-      <w:proofErr w:type="gramEnd"/>
-      <w:r>
-        <w:t xml:space="preserve"> - закон - для объектов с большим самовыравниванием, </w:t>
-      </w:r>
-      <w:proofErr w:type="spellStart"/>
-      <w:r>
-        <w:t>смалым</w:t>
-      </w:r>
-      <w:proofErr w:type="spellEnd"/>
-      <w:r>
-        <w:t xml:space="preserve"> запаздыванием, при медленных возмущения;</w:t>
+        <w:t>интегральный, И - закон - для объектов с большим самовыравниванием, смалым запаздыванием, при медленных возмущения;</w:t>
       </w:r>
     </w:p>
     <w:p>
@@ -5217,14 +5049,14 @@
       <w:pPr>
         <w:pStyle w:val="a3"/>
       </w:pPr>
-      <w:bookmarkStart w:id="0" w:name="_Toc104230565"/>
+      <w:bookmarkStart w:id="1" w:name="_Toc104230565"/>
       <w:r>
         <w:t>5.1 Описание функциональной схемы автоматизации</w:t>
       </w:r>
-      <w:bookmarkEnd w:id="0"/>
-    </w:p>
-    <w:p>
-      <w:bookmarkStart w:id="1" w:name="_Toc104230566"/>
+      <w:bookmarkEnd w:id="1"/>
+    </w:p>
+    <w:p>
+      <w:bookmarkStart w:id="2" w:name="_Toc104230566"/>
       <w:r>
         <w:t>После начала работы автоматизированного участка технологического</w:t>
       </w:r>
@@ -5304,15 +5136,7 @@
     </w:p>
     <w:p>
       <w:r>
-        <w:t xml:space="preserve">В дополнительном кипятильнике T-32I теплоносителем являются пары пропилена – </w:t>
-      </w:r>
-      <w:proofErr w:type="spellStart"/>
-      <w:r>
-        <w:t>хладоагента</w:t>
-      </w:r>
-      <w:proofErr w:type="spellEnd"/>
-      <w:r>
-        <w:t xml:space="preserve"> с температурой минус 18°С и давлении 0,23 Мпа, которые измеряются датчиком давления </w:t>
+        <w:t xml:space="preserve">В дополнительном кипятильнике T-32I теплоносителем являются пары пропилена – хладоагента с температурой минус 18°С и давлении 0,23 Мпа, которые измеряются датчиком давления </w:t>
       </w:r>
       <w:r>
         <w:t>PE</w:t>
@@ -5411,15 +5235,7 @@
     </w:p>
     <w:p>
       <w:r>
-        <w:t xml:space="preserve">Пары этилена сверху колонны К-303 под давлением 0,9 Мпа и температурой минус 56°С поступают на </w:t>
-      </w:r>
-      <w:proofErr w:type="spellStart"/>
-      <w:r>
-        <w:t>всасы</w:t>
-      </w:r>
-      <w:proofErr w:type="spellEnd"/>
-      <w:r>
-        <w:t xml:space="preserve"> на этиленовый нагнетатель В-404А, В, С измеряется датчиком температуры </w:t>
+        <w:t xml:space="preserve">Пары этилена сверху колонны К-303 под давлением 0,9 Мпа и температурой минус 56°С поступают на всасы на этиленовый нагнетатель В-404А, В, С измеряется датчиком температуры </w:t>
       </w:r>
       <w:r>
         <w:t>TE</w:t>
@@ -5448,15 +5264,7 @@
     </w:p>
     <w:p>
       <w:r>
-        <w:t xml:space="preserve">Кубовый продукт этиленовой колонны К-303 – </w:t>
-      </w:r>
-      <w:proofErr w:type="spellStart"/>
-      <w:r>
-        <w:t>этановой</w:t>
-      </w:r>
-      <w:proofErr w:type="spellEnd"/>
-      <w:r>
-        <w:t xml:space="preserve"> фракции с температурой минус 30</w:t>
+        <w:t>Кубовый продукт этиленовой колонны К-303 – этановой фракции с температурой минус 30</w:t>
       </w:r>
       <w:r>
         <w:t>÷</w:t>
@@ -5581,7 +5389,7 @@
       <w:r>
         <w:t>5.2 Выбор средств измерения</w:t>
       </w:r>
-      <w:bookmarkEnd w:id="1"/>
+      <w:bookmarkEnd w:id="2"/>
     </w:p>
     <w:p>
       <w:pPr>
@@ -6068,19 +5876,11 @@
         </w:rPr>
         <w:t xml:space="preserve">Выбираем из справочника </w:t>
       </w:r>
-      <w:proofErr w:type="spellStart"/>
       <w:r>
         <w:rPr>
           <w:shd w:val="clear" w:color="auto" w:fill="FFFFFF"/>
         </w:rPr>
-        <w:t>Siemen</w:t>
-      </w:r>
-      <w:proofErr w:type="spellEnd"/>
-      <w:r>
-        <w:rPr>
-          <w:shd w:val="clear" w:color="auto" w:fill="FFFFFF"/>
-        </w:rPr>
-        <w:t xml:space="preserve"> </w:t>
+        <w:t xml:space="preserve">Siemen </w:t>
       </w:r>
       <w:r>
         <w:rPr>
@@ -6524,10 +6324,10 @@
           <w:szCs w:val="28"/>
         </w:rPr>
         <w:object w:dxaOrig="1380" w:dyaOrig="840">
-          <v:shape id="_x0000_i1113" type="#_x0000_t75" style="width:93pt;height:57.75pt" o:ole="">
+          <v:shape id="_x0000_i1029" type="#_x0000_t75" style="width:93.05pt;height:57.75pt" o:ole="">
             <v:imagedata r:id="rId19" o:title=""/>
           </v:shape>
-          <o:OLEObject Type="Embed" ProgID="Equation.3" ShapeID="_x0000_i1113" DrawAspect="Content" ObjectID="_1745425416" r:id="rId20"/>
+          <o:OLEObject Type="Embed" ProgID="Equation.3" ShapeID="_x0000_i1029" DrawAspect="Content" ObjectID="_1745657158" r:id="rId20"/>
         </w:object>
       </w:r>
       <w:r>
@@ -6976,10 +6776,10 @@
           <w:lang w:val="en-US" w:eastAsia="ru-RU"/>
         </w:rPr>
         <w:object w:dxaOrig="1340" w:dyaOrig="760">
-          <v:shape id="_x0000_i1114" type="#_x0000_t75" style="width:99pt;height:57pt" o:ole="">
+          <v:shape id="_x0000_i1030" type="#_x0000_t75" style="width:99.15pt;height:57.05pt" o:ole="">
             <v:imagedata r:id="rId21" o:title=""/>
           </v:shape>
-          <o:OLEObject Type="Embed" ProgID="Equation.3" ShapeID="_x0000_i1114" DrawAspect="Content" ObjectID="_1745425417" r:id="rId22"/>
+          <o:OLEObject Type="Embed" ProgID="Equation.3" ShapeID="_x0000_i1030" DrawAspect="Content" ObjectID="_1745657159" r:id="rId22"/>
         </w:object>
       </w:r>
       <w:r>
@@ -7280,11 +7080,9 @@
         </w:rPr>
         <w:t>S</w:t>
       </w:r>
-      <w:proofErr w:type="spellStart"/>
       <w:r>
         <w:t>iemens</w:t>
       </w:r>
-      <w:proofErr w:type="spellEnd"/>
       <w:r>
         <w:t xml:space="preserve"> </w:t>
       </w:r>
@@ -7331,7 +7129,7 @@
           <w:docGrid w:linePitch="360"/>
         </w:sectPr>
       </w:pPr>
-      <w:bookmarkStart w:id="2" w:name="_Toc104230567"/>
+      <w:bookmarkStart w:id="3" w:name="_Toc104230567"/>
     </w:p>
     <w:p>
       <w:pPr>
@@ -7341,7 +7139,7 @@
         <w:lastRenderedPageBreak/>
         <w:t>5.3 спецификация приборов и средств автоматизации</w:t>
       </w:r>
-      <w:bookmarkEnd w:id="2"/>
+      <w:bookmarkEnd w:id="3"/>
     </w:p>
     <w:tbl>
       <w:tblPr>
@@ -8734,21 +8532,7 @@
                 <w:szCs w:val="28"/>
               </w:rPr>
               <w:lastRenderedPageBreak/>
-              <w:t xml:space="preserve">Измерительный преобразователь газовый. Принцип действия основан на возникновение </w:t>
-            </w:r>
-            <w:proofErr w:type="spellStart"/>
-            <w:r>
-              <w:rPr>
-                <w:szCs w:val="28"/>
-              </w:rPr>
-              <w:t>термоэдс</w:t>
-            </w:r>
-            <w:proofErr w:type="spellEnd"/>
-            <w:r>
-              <w:rPr>
-                <w:szCs w:val="28"/>
-              </w:rPr>
-              <w:t>. Пределы измерения минус 196-600</w:t>
+              <w:t>Измерительный преобразователь газовый. Принцип действия основан на возникновение термоэдс. Пределы измерения минус 196-600</w:t>
             </w:r>
             <w:r>
               <w:rPr>
@@ -9664,16 +9448,8 @@
                 <w:rPr>
                   <w:szCs w:val="28"/>
                 </w:rPr>
-                <w:t xml:space="preserve">ЗАО "Промышленная группа "Метран", </w:t>
+                <w:t>ЗАО "Промышленная группа "Метран", г.Челябинск</w:t>
               </w:r>
-              <w:proofErr w:type="spellStart"/>
-              <w:r>
-                <w:rPr>
-                  <w:szCs w:val="28"/>
-                </w:rPr>
-                <w:t>г.Челябинск</w:t>
-              </w:r>
-              <w:proofErr w:type="spellEnd"/>
             </w:hyperlink>
           </w:p>
           <w:p>
@@ -9728,16 +9504,8 @@
                 <w:rPr>
                   <w:szCs w:val="28"/>
                 </w:rPr>
-                <w:t xml:space="preserve">ЗАО "Промышленная группа "Метран", </w:t>
+                <w:t>ЗАО "Промышленная группа "Метран", г.Челябинск</w:t>
               </w:r>
-              <w:proofErr w:type="spellStart"/>
-              <w:r>
-                <w:rPr>
-                  <w:szCs w:val="28"/>
-                </w:rPr>
-                <w:t>г.Челябинск</w:t>
-              </w:r>
-              <w:proofErr w:type="spellEnd"/>
             </w:hyperlink>
           </w:p>
           <w:p>
@@ -10833,41 +10601,13 @@
               <w:rPr>
                 <w:szCs w:val="28"/>
               </w:rPr>
-              <w:t xml:space="preserve">Аппаратный </w:t>
-            </w:r>
-            <w:proofErr w:type="spellStart"/>
-            <w:r>
-              <w:rPr>
-                <w:szCs w:val="28"/>
-              </w:rPr>
-              <w:t>пид</w:t>
-            </w:r>
-            <w:proofErr w:type="spellEnd"/>
-            <w:r>
-              <w:rPr>
-                <w:szCs w:val="28"/>
-              </w:rPr>
-              <w:t>-р</w:t>
-            </w:r>
-            <w:r>
-              <w:rPr>
-                <w:szCs w:val="28"/>
-              </w:rPr>
-              <w:t xml:space="preserve">егулятор. </w:t>
-            </w:r>
-            <w:proofErr w:type="spellStart"/>
-            <w:r>
-              <w:rPr>
-                <w:szCs w:val="28"/>
-              </w:rPr>
-              <w:t>Sipart</w:t>
-            </w:r>
-            <w:proofErr w:type="spellEnd"/>
-            <w:r>
-              <w:rPr>
-                <w:szCs w:val="28"/>
-              </w:rPr>
-              <w:t xml:space="preserve"> dr21 72х144мм</w:t>
+              <w:t>Аппаратный пид-р</w:t>
+            </w:r>
+            <w:r>
+              <w:rPr>
+                <w:szCs w:val="28"/>
+              </w:rPr>
+              <w:t>егулятор. Sipart dr21 72х144мм</w:t>
             </w:r>
             <w:r>
               <w:rPr>
@@ -12592,41 +12332,13 @@
               <w:rPr>
                 <w:szCs w:val="28"/>
               </w:rPr>
-              <w:t xml:space="preserve">Аппаратный </w:t>
-            </w:r>
-            <w:proofErr w:type="spellStart"/>
-            <w:r>
-              <w:rPr>
-                <w:szCs w:val="28"/>
-              </w:rPr>
-              <w:t>пид</w:t>
-            </w:r>
-            <w:proofErr w:type="spellEnd"/>
-            <w:r>
-              <w:rPr>
-                <w:szCs w:val="28"/>
-              </w:rPr>
-              <w:t>-р</w:t>
-            </w:r>
-            <w:r>
-              <w:rPr>
-                <w:szCs w:val="28"/>
-              </w:rPr>
-              <w:t xml:space="preserve">егулятор. </w:t>
-            </w:r>
-            <w:proofErr w:type="spellStart"/>
-            <w:r>
-              <w:rPr>
-                <w:szCs w:val="28"/>
-              </w:rPr>
-              <w:t>Sipart</w:t>
-            </w:r>
-            <w:proofErr w:type="spellEnd"/>
-            <w:r>
-              <w:rPr>
-                <w:szCs w:val="28"/>
-              </w:rPr>
-              <w:t xml:space="preserve"> dr21 72х144мм</w:t>
+              <w:t>Аппаратный пид-р</w:t>
+            </w:r>
+            <w:r>
+              <w:rPr>
+                <w:szCs w:val="28"/>
+              </w:rPr>
+              <w:t>егулятор. Sipart dr21 72х144мм</w:t>
             </w:r>
             <w:r>
               <w:rPr>
@@ -14378,41 +14090,13 @@
               <w:rPr>
                 <w:szCs w:val="28"/>
               </w:rPr>
-              <w:t xml:space="preserve">Аппаратный </w:t>
-            </w:r>
-            <w:proofErr w:type="spellStart"/>
-            <w:r>
-              <w:rPr>
-                <w:szCs w:val="28"/>
-              </w:rPr>
-              <w:t>пид</w:t>
-            </w:r>
-            <w:proofErr w:type="spellEnd"/>
-            <w:r>
-              <w:rPr>
-                <w:szCs w:val="28"/>
-              </w:rPr>
-              <w:t>-р</w:t>
-            </w:r>
-            <w:r>
-              <w:rPr>
-                <w:szCs w:val="28"/>
-              </w:rPr>
-              <w:t xml:space="preserve">егулятор. </w:t>
-            </w:r>
-            <w:proofErr w:type="spellStart"/>
-            <w:r>
-              <w:rPr>
-                <w:szCs w:val="28"/>
-              </w:rPr>
-              <w:t>Sipart</w:t>
-            </w:r>
-            <w:proofErr w:type="spellEnd"/>
-            <w:r>
-              <w:rPr>
-                <w:szCs w:val="28"/>
-              </w:rPr>
-              <w:t xml:space="preserve"> dr21 72х144мм</w:t>
+              <w:t>Аппаратный пид-р</w:t>
+            </w:r>
+            <w:r>
+              <w:rPr>
+                <w:szCs w:val="28"/>
+              </w:rPr>
+              <w:t>егулятор. Sipart dr21 72х144мм</w:t>
             </w:r>
             <w:r>
               <w:rPr>
@@ -16265,35 +15949,7 @@
               <w:rPr>
                 <w:szCs w:val="28"/>
               </w:rPr>
-              <w:t xml:space="preserve">Аппаратный </w:t>
-            </w:r>
-            <w:proofErr w:type="spellStart"/>
-            <w:r>
-              <w:rPr>
-                <w:szCs w:val="28"/>
-              </w:rPr>
-              <w:t>пид</w:t>
-            </w:r>
-            <w:proofErr w:type="spellEnd"/>
-            <w:r>
-              <w:rPr>
-                <w:szCs w:val="28"/>
-              </w:rPr>
-              <w:t xml:space="preserve">-регулятор. </w:t>
-            </w:r>
-            <w:proofErr w:type="spellStart"/>
-            <w:r>
-              <w:rPr>
-                <w:szCs w:val="28"/>
-              </w:rPr>
-              <w:t>Sipart</w:t>
-            </w:r>
-            <w:proofErr w:type="spellEnd"/>
-            <w:r>
-              <w:rPr>
-                <w:szCs w:val="28"/>
-              </w:rPr>
-              <w:t xml:space="preserve"> dr21 72х144мм с аналоговым и релейным управляющими выходами 2 для текущих сигналов, 2 цифровых входа и выхода, рабочее напряжение 24В</w:t>
+              <w:t>Аппаратный пид-регулятор. Sipart dr21 72х144мм с аналоговым и релейным управляющими выходами 2 для текущих сигналов, 2 цифровых входа и выхода, рабочее напряжение 24В</w:t>
             </w:r>
           </w:p>
           <w:p>
@@ -17917,41 +17573,13 @@
               <w:rPr>
                 <w:szCs w:val="28"/>
               </w:rPr>
-              <w:t xml:space="preserve">Аппаратный </w:t>
-            </w:r>
-            <w:proofErr w:type="spellStart"/>
-            <w:r>
-              <w:rPr>
-                <w:szCs w:val="28"/>
-              </w:rPr>
-              <w:t>пид</w:t>
-            </w:r>
-            <w:proofErr w:type="spellEnd"/>
-            <w:r>
-              <w:rPr>
-                <w:szCs w:val="28"/>
-              </w:rPr>
-              <w:t>-р</w:t>
-            </w:r>
-            <w:r>
-              <w:rPr>
-                <w:szCs w:val="28"/>
-              </w:rPr>
-              <w:t xml:space="preserve">егулятор. </w:t>
-            </w:r>
-            <w:proofErr w:type="spellStart"/>
-            <w:r>
-              <w:rPr>
-                <w:szCs w:val="28"/>
-              </w:rPr>
-              <w:t>Sipart</w:t>
-            </w:r>
-            <w:proofErr w:type="spellEnd"/>
-            <w:r>
-              <w:rPr>
-                <w:szCs w:val="28"/>
-              </w:rPr>
-              <w:t xml:space="preserve"> dr21 72х144мм</w:t>
+              <w:t>Аппаратный пид-р</w:t>
+            </w:r>
+            <w:r>
+              <w:rPr>
+                <w:szCs w:val="28"/>
+              </w:rPr>
+              <w:t>егулятор. Sipart dr21 72х144мм</w:t>
             </w:r>
             <w:r>
               <w:rPr>
@@ -19573,41 +19201,13 @@
               <w:rPr>
                 <w:szCs w:val="28"/>
               </w:rPr>
-              <w:t xml:space="preserve">Аппаратный </w:t>
-            </w:r>
-            <w:proofErr w:type="spellStart"/>
-            <w:r>
-              <w:rPr>
-                <w:szCs w:val="28"/>
-              </w:rPr>
-              <w:t>пид</w:t>
-            </w:r>
-            <w:proofErr w:type="spellEnd"/>
-            <w:r>
-              <w:rPr>
-                <w:szCs w:val="28"/>
-              </w:rPr>
-              <w:t>-р</w:t>
-            </w:r>
-            <w:r>
-              <w:rPr>
-                <w:szCs w:val="28"/>
-              </w:rPr>
-              <w:t xml:space="preserve">егулятор. </w:t>
-            </w:r>
-            <w:proofErr w:type="spellStart"/>
-            <w:r>
-              <w:rPr>
-                <w:szCs w:val="28"/>
-              </w:rPr>
-              <w:t>Sipart</w:t>
-            </w:r>
-            <w:proofErr w:type="spellEnd"/>
-            <w:r>
-              <w:rPr>
-                <w:szCs w:val="28"/>
-              </w:rPr>
-              <w:t xml:space="preserve"> dr21 72х144мм</w:t>
+              <w:t>Аппаратный пид-р</w:t>
+            </w:r>
+            <w:r>
+              <w:rPr>
+                <w:szCs w:val="28"/>
+              </w:rPr>
+              <w:t>егулятор. Sipart dr21 72х144мм</w:t>
             </w:r>
             <w:r>
               <w:rPr>
@@ -19787,7 +19387,6 @@
               <w:rPr>
                 <w:szCs w:val="28"/>
                 <w:shd w:val="clear" w:color="auto" w:fill="FFFFFF"/>
-                <w:lang w:val="en-US"/>
               </w:rPr>
             </w:pPr>
             <w:r>
@@ -19796,28 +19395,30 @@
                 <w:shd w:val="clear" w:color="auto" w:fill="FFFFFF"/>
                 <w:lang w:val="en-US"/>
               </w:rPr>
-              <w:t>SIPART PS2</w:t>
-            </w:r>
-          </w:p>
-          <w:p>
-            <w:pPr>
-              <w:ind w:firstLine="0"/>
+              <w:t>SIPART</w:t>
+            </w:r>
+            <w:r>
+              <w:rPr>
+                <w:szCs w:val="28"/>
+                <w:shd w:val="clear" w:color="auto" w:fill="FFFFFF"/>
+              </w:rPr>
+              <w:t xml:space="preserve"> </w:t>
+            </w:r>
+            <w:r>
               <w:rPr>
                 <w:szCs w:val="28"/>
                 <w:shd w:val="clear" w:color="auto" w:fill="FFFFFF"/>
                 <w:lang w:val="en-US"/>
               </w:rPr>
-            </w:pPr>
-          </w:p>
-          <w:p>
-            <w:pPr>
-              <w:ind w:firstLine="0"/>
+              <w:t>PS</w:t>
+            </w:r>
+            <w:r>
               <w:rPr>
                 <w:szCs w:val="28"/>
                 <w:shd w:val="clear" w:color="auto" w:fill="FFFFFF"/>
-                <w:lang w:val="en-US"/>
-              </w:rPr>
-            </w:pPr>
+              </w:rPr>
+              <w:t>2</w:t>
+            </w:r>
           </w:p>
           <w:p>
             <w:pPr>
@@ -19825,7 +19426,24 @@
               <w:rPr>
                 <w:szCs w:val="28"/>
                 <w:shd w:val="clear" w:color="auto" w:fill="FFFFFF"/>
-                <w:lang w:val="en-US"/>
+              </w:rPr>
+            </w:pPr>
+          </w:p>
+          <w:p>
+            <w:pPr>
+              <w:ind w:firstLine="0"/>
+              <w:rPr>
+                <w:szCs w:val="28"/>
+                <w:shd w:val="clear" w:color="auto" w:fill="FFFFFF"/>
+              </w:rPr>
+            </w:pPr>
+          </w:p>
+          <w:p>
+            <w:pPr>
+              <w:ind w:firstLine="0"/>
+              <w:rPr>
+                <w:szCs w:val="28"/>
+                <w:shd w:val="clear" w:color="auto" w:fill="FFFFFF"/>
               </w:rPr>
             </w:pPr>
           </w:p>
@@ -19892,8 +19510,6 @@
               </w:rPr>
               <w:t>-150</w:t>
             </w:r>
-            <w:bookmarkStart w:id="3" w:name="_GoBack"/>
-            <w:bookmarkEnd w:id="3"/>
           </w:p>
         </w:tc>
         <w:tc>
@@ -20775,16 +20391,8 @@
         <w:rPr>
           <w:b/>
         </w:rPr>
-        <w:t xml:space="preserve">Ультразвуковой расходомер SITRANS F US с подключением </w:t>
-      </w:r>
-      <w:proofErr w:type="spellStart"/>
-      <w:r>
-        <w:rPr>
-          <w:b/>
-        </w:rPr>
-        <w:t>clamp-on</w:t>
-      </w:r>
-      <w:proofErr w:type="spellEnd"/>
+        <w:t>Ультразвуковой расходомер SITRANS F US с подключением clamp-on</w:t>
+      </w:r>
     </w:p>
     <w:p>
       <w:pPr>
@@ -20865,23 +20473,7 @@
         </w:drawing>
       </w:r>
       <w:r>
-        <w:t xml:space="preserve">Не изменяющий основного режима работы ультразвуковой измерительный преобразователь расхода SITRANS FUG1010 с подключением </w:t>
-      </w:r>
-      <w:proofErr w:type="spellStart"/>
-      <w:r>
-        <w:t>Clamp-on</w:t>
-      </w:r>
-      <w:proofErr w:type="spellEnd"/>
-      <w:r>
-        <w:t xml:space="preserve"> оптимален для применения в областях, связанных с природным и технологическим газом, включая контрольные измерения, выделение ресурсов, производство, хранение и применение на </w:t>
-      </w:r>
-      <w:proofErr w:type="spellStart"/>
-      <w:r>
-        <w:t>газоэлектростанциях</w:t>
-      </w:r>
-      <w:proofErr w:type="spellEnd"/>
-      <w:r>
-        <w:t>. SITRANS FUG1010 выпускается в одноканальной, двухканальной и поставляемой в качестве опции четырехканальной конфигурациях с выбором из взрывозащищенных корпусов: IP65</w:t>
+        <w:t>Не изменяющий основного режима работы ультразвуковой измерительный преобразователь расхода SITRANS FUG1010 с подключением Clamp-on оптимален для применения в областях, связанных с природным и технологическим газом, включая контрольные измерения, выделение ресурсов, производство, хранение и применение на газоэлектростанциях. SITRANS FUG1010 выпускается в одноканальной, двухканальной и поставляемой в качестве опции четырехканальной конфигурациях с выбором из взрывозащищенных корпусов: IP65</w:t>
       </w:r>
     </w:p>
     <w:p>
@@ -20898,15 +20490,7 @@
         </w:numPr>
       </w:pPr>
       <w:r>
-        <w:t xml:space="preserve">Измерительные преобразователи расхода с индикатором IP65 (NEMA 4X) и IP66 (NEMA 7) имеют встроенные клавиатуры с 33 кнопками и большие (128 x 240 </w:t>
-      </w:r>
-      <w:proofErr w:type="spellStart"/>
-      <w:r>
-        <w:t>пикс</w:t>
-      </w:r>
-      <w:proofErr w:type="spellEnd"/>
-      <w:r>
-        <w:t>.) графические дисплеи, видимые с расстояния до 12 м</w:t>
+        <w:t>Измерительные преобразователи расхода с индикатором IP65 (NEMA 4X) и IP66 (NEMA 7) имеют встроенные клавиатуры с 33 кнопками и большие (128 x 240 пикс.) графические дисплеи, видимые с расстояния до 12 м</w:t>
       </w:r>
     </w:p>
     <w:p>
@@ -20918,15 +20502,7 @@
         </w:numPr>
       </w:pPr>
       <w:r>
-        <w:t xml:space="preserve">Компактный измерительный преобразователь расхода IP65 (NEMA 7) </w:t>
-      </w:r>
-      <w:proofErr w:type="spellStart"/>
-      <w:r>
-        <w:t>compact</w:t>
-      </w:r>
-      <w:proofErr w:type="spellEnd"/>
-      <w:r>
-        <w:t xml:space="preserve"> имеет 2 x 16 буквенно-цифровой ЖК-дисплей</w:t>
+        <w:t>Компактный измерительный преобразователь расхода IP65 (NEMA 7) compact имеет 2 x 16 буквенно-цифровой ЖК-дисплей</w:t>
       </w:r>
     </w:p>
     <w:p>
@@ -20962,15 +20538,7 @@
         </w:numPr>
       </w:pPr>
       <w:r>
-        <w:t xml:space="preserve">Канал </w:t>
-      </w:r>
-      <w:proofErr w:type="spellStart"/>
-      <w:r>
-        <w:t>ZeroMatic</w:t>
-      </w:r>
-      <w:proofErr w:type="spellEnd"/>
-      <w:r>
-        <w:t xml:space="preserve"> автоматически компенсирует дрейф нуля</w:t>
+        <w:t>Канал ZeroMatic автоматически компенсирует дрейф нуля</w:t>
       </w:r>
     </w:p>
     <w:p>
@@ -21123,15 +20691,7 @@
         </w:numPr>
       </w:pPr>
       <w:r>
-        <w:t xml:space="preserve">Дисплей Корпуса IP65 (NEMA 4X) и IP66 (NEMA 7) 128 x 240 </w:t>
-      </w:r>
-      <w:proofErr w:type="spellStart"/>
-      <w:r>
-        <w:t>пикс</w:t>
-      </w:r>
-      <w:proofErr w:type="spellEnd"/>
-      <w:r>
-        <w:t>. ЖК-дисплей с фоновой подсветкой</w:t>
+        <w:t>Дисплей Корпуса IP65 (NEMA 4X) и IP66 (NEMA 7) 128 x 240 пикс. ЖК-дисплей с фоновой подсветкой</w:t>
       </w:r>
     </w:p>
     <w:p>
@@ -21245,21 +20805,7 @@
         <w:rPr>
           <w:shd w:val="clear" w:color="auto" w:fill="FFFFFF"/>
         </w:rPr>
-        <w:t xml:space="preserve">применяется для уменьшения рассогласования хода и повышения быстродействия пневмопривода посредством введения обратной связи по положению выходного органа пневмопривода. Основная функция позиционера - обеспечение соответствия между положением рабочего органа регулирующей арматуры и величиной входного сигнала независимо от трения, гистерезиса и несбалансированных усилителей в </w:t>
-      </w:r>
-      <w:proofErr w:type="spellStart"/>
-      <w:r>
-        <w:rPr>
-          <w:shd w:val="clear" w:color="auto" w:fill="FFFFFF"/>
-        </w:rPr>
-        <w:t>пневмоприводе</w:t>
-      </w:r>
-      <w:proofErr w:type="spellEnd"/>
-      <w:r>
-        <w:rPr>
-          <w:shd w:val="clear" w:color="auto" w:fill="FFFFFF"/>
-        </w:rPr>
-        <w:t xml:space="preserve"> и арматуре.</w:t>
+        <w:t>применяется для уменьшения рассогласования хода и повышения быстродействия пневмопривода посредством введения обратной связи по положению выходного органа пневмопривода. Основная функция позиционера - обеспечение соответствия между положением рабочего органа регулирующей арматуры и величиной входного сигнала независимо от трения, гистерезиса и несбалансированных усилителей в пневмоприводе и арматуре.</w:t>
       </w:r>
     </w:p>
     <w:p>
@@ -21279,21 +20825,7 @@
         <w:rPr>
           <w:shd w:val="clear" w:color="auto" w:fill="FFFFFF"/>
         </w:rPr>
-        <w:t xml:space="preserve"> предназначен для установки на </w:t>
-      </w:r>
-      <w:proofErr w:type="spellStart"/>
-      <w:r>
-        <w:rPr>
-          <w:shd w:val="clear" w:color="auto" w:fill="FFFFFF"/>
-        </w:rPr>
-        <w:t>пневмоприводы</w:t>
-      </w:r>
-      <w:proofErr w:type="spellEnd"/>
-      <w:r>
-        <w:rPr>
-          <w:shd w:val="clear" w:color="auto" w:fill="FFFFFF"/>
-        </w:rPr>
-        <w:t xml:space="preserve"> с линейным и угловым перемещением. Позиционер имеет уровень взрывозащиты «взрывобезопасный». Позиционер по виду взрывозащиты имеет два исполнения: </w:t>
+        <w:t xml:space="preserve"> предназначен для установки на пневмоприводы с линейным и угловым перемещением. Позиционер имеет уровень взрывозащиты «взрывобезопасный». Позиционер по виду взрывозащиты имеет два исполнения: </w:t>
       </w:r>
       <w:r>
         <w:rPr>
@@ -21326,21 +20858,7 @@
         <w:rPr>
           <w:shd w:val="clear" w:color="auto" w:fill="FFFFFF"/>
         </w:rPr>
-        <w:t xml:space="preserve"> оснащён тремя двоичными контактами-сигнализаторами: выходом сигнализации неисправности для станции управления и двумя </w:t>
-      </w:r>
-      <w:proofErr w:type="spellStart"/>
-      <w:r>
-        <w:rPr>
-          <w:shd w:val="clear" w:color="auto" w:fill="FFFFFF"/>
-        </w:rPr>
-        <w:t>программно</w:t>
-      </w:r>
-      <w:proofErr w:type="spellEnd"/>
-      <w:r>
-        <w:rPr>
-          <w:shd w:val="clear" w:color="auto" w:fill="FFFFFF"/>
-        </w:rPr>
-        <w:t xml:space="preserve"> конфигурируемыми граничными контактами для индикации конечных положений. Положение клапана через передаточный рычаг воспринимается путевым датчиком, сигнал с которого подаётся на АЦП.</w:t>
+        <w:t> оснащён тремя двоичными контактами-сигнализаторами: выходом сигнализации неисправности для станции управления и двумя программно конфигурируемыми граничными контактами для индикации конечных положений. Положение клапана через передаточный рычаг воспринимается путевым датчиком, сигнал с которого подаётся на АЦП.</w:t>
       </w:r>
       <w:r>
         <w:rPr>
@@ -21426,23 +20944,7 @@
           <w:b/>
           <w:bCs/>
         </w:rPr>
-        <w:t xml:space="preserve">Клапан чугунный односедельный фланцевый </w:t>
-      </w:r>
-      <w:proofErr w:type="spellStart"/>
-      <w:r>
-        <w:rPr>
-          <w:b/>
-          <w:bCs/>
-        </w:rPr>
-        <w:t>КЗРр</w:t>
-      </w:r>
-      <w:proofErr w:type="spellEnd"/>
-      <w:r>
-        <w:rPr>
-          <w:b/>
-          <w:bCs/>
-        </w:rPr>
-        <w:t xml:space="preserve"> 25ч945п ДУ-40</w:t>
+        <w:t>Клапан чугунный односедельный фланцевый КЗРр 25ч945п ДУ-40</w:t>
       </w:r>
     </w:p>
     <w:p>
@@ -21539,36 +21041,20 @@
           <w:shd w:val="clear" w:color="auto" w:fill="FFFFFF"/>
         </w:rPr>
       </w:pPr>
-      <w:proofErr w:type="gramStart"/>
       <w:r>
         <w:rPr>
           <w:shd w:val="clear" w:color="auto" w:fill="FFFFFF"/>
         </w:rPr>
-        <w:t>Клапаны</w:t>
-      </w:r>
-      <w:proofErr w:type="gramEnd"/>
+        <w:t>Клапаны разгруженные по давлению (разгруженный дроссельный узел) выдерживают больший перепад давления, что даёт возможность устанавливать на них приводы с меньшим усилием.</w:t>
+      </w:r>
+      <w:r>
+        <w:t xml:space="preserve"> </w:t>
+      </w:r>
       <w:r>
         <w:rPr>
           <w:shd w:val="clear" w:color="auto" w:fill="FFFFFF"/>
         </w:rPr>
-        <w:t xml:space="preserve"> разгруженные по давлению (разгруженный дроссельный узел) выдерживают больший перепад давления, что даёт возможность устанавливать на них приводы с меньшим усилием.</w:t>
-      </w:r>
-      <w:r>
-        <w:t xml:space="preserve"> </w:t>
-      </w:r>
-      <w:proofErr w:type="gramStart"/>
-      <w:r>
-        <w:rPr>
-          <w:shd w:val="clear" w:color="auto" w:fill="FFFFFF"/>
-        </w:rPr>
-        <w:t>Клапаны</w:t>
-      </w:r>
-      <w:proofErr w:type="gramEnd"/>
-      <w:r>
-        <w:rPr>
-          <w:shd w:val="clear" w:color="auto" w:fill="FFFFFF"/>
-        </w:rPr>
-        <w:t xml:space="preserve"> разгруженные по давлению (разгруженный дроссельный узел) выдерживают больший перепад давления, что даёт возможность устанавливать на них приводы с меньшим усилием.</w:t>
+        <w:t>Клапаны разгруженные по давлению (разгруженный дроссельный узел) выдерживают больший перепад давления, что даёт возможность устанавливать на них приводы с меньшим усилием.</w:t>
       </w:r>
     </w:p>
     <w:p>
@@ -21808,23 +21294,7 @@
         <w:t>Простота и оперативность программирования последовательностей управления конкретным перемещени</w:t>
       </w:r>
       <w:r>
-        <w:t xml:space="preserve">ем с применением </w:t>
-      </w:r>
-      <w:proofErr w:type="spellStart"/>
-      <w:r>
-        <w:t>PLCopen</w:t>
-      </w:r>
-      <w:proofErr w:type="spellEnd"/>
-      <w:r>
-        <w:t xml:space="preserve"> </w:t>
-      </w:r>
-      <w:proofErr w:type="spellStart"/>
-      <w:r>
-        <w:t>Motion</w:t>
-      </w:r>
-      <w:proofErr w:type="spellEnd"/>
-      <w:r>
-        <w:t xml:space="preserve"> </w:t>
+        <w:t xml:space="preserve">ем с применением PLCopen Motion </w:t>
       </w:r>
       <w:r>
         <w:t>блоков стандартного типа.</w:t>
@@ -21882,15 +21352,7 @@
         </w:numPr>
       </w:pPr>
       <w:r>
-        <w:t>Возможность увеличения объема продукции с сохранением показателей ее высокого качества достигается за счет способности SIMATIC S7-1500 выполнять высокоскоростную обработку данных и получать максимальную точность/</w:t>
-      </w:r>
-      <w:proofErr w:type="spellStart"/>
-      <w:r>
-        <w:t>воспроизводимость</w:t>
-      </w:r>
-      <w:proofErr w:type="spellEnd"/>
-      <w:r>
-        <w:t xml:space="preserve"> сигналов.</w:t>
+        <w:t>Возможность увеличения объема продукции с сохранением показателей ее высокого качества достигается за счет способности SIMATIC S7-1500 выполнять высокоскоростную обработку данных и получать максимальную точность/воспроизводимость сигналов.</w:t>
       </w:r>
     </w:p>
     <w:p>
@@ -22037,23 +21499,10 @@
         <w:t>Соответствие требованиям международных и национальных стандарто</w:t>
       </w:r>
       <w:r>
-        <w:t xml:space="preserve">в, к которым причислены: </w:t>
-      </w:r>
-      <w:proofErr w:type="spellStart"/>
-      <w:r>
-        <w:t>cULus</w:t>
-      </w:r>
-      <w:proofErr w:type="spellEnd"/>
-      <w:r>
-        <w:t xml:space="preserve">, </w:t>
-      </w:r>
-      <w:proofErr w:type="spellStart"/>
-      <w:r>
-        <w:t>cULus</w:t>
-      </w:r>
-      <w:proofErr w:type="spellEnd"/>
-      <w:r>
-        <w:t xml:space="preserve"> для зон</w:t>
+        <w:t xml:space="preserve">в, к которым причислены: cULus, </w:t>
+      </w:r>
+      <w:r>
+        <w:t>cULus для зон</w:t>
       </w:r>
       <w:r>
         <w:t xml:space="preserve"> повышенной опасности, FM, ATEX для установок </w:t>
@@ -22676,23 +22125,7 @@
         <w:t xml:space="preserve"> </w:t>
       </w:r>
       <w:r>
-        <w:t xml:space="preserve">(Fieldbus </w:t>
-      </w:r>
-      <w:proofErr w:type="spellStart"/>
-      <w:r>
-        <w:t>Message</w:t>
-      </w:r>
-      <w:proofErr w:type="spellEnd"/>
-      <w:r>
-        <w:t xml:space="preserve"> </w:t>
-      </w:r>
-      <w:proofErr w:type="spellStart"/>
-      <w:r>
-        <w:t>Specification</w:t>
-      </w:r>
-      <w:proofErr w:type="spellEnd"/>
-      <w:r>
-        <w:t xml:space="preserve"> - Спецификация сообщений через полевую шину) разработан для связи на уровне секций, где программируемые контроллеры, такие как PLC и PC, сообщ</w:t>
+        <w:t>(Fieldbus Message Specification - Спецификация сообщений через полевую шину) разработан для связи на уровне секций, где программируемые контроллеры, такие как PLC и PC, сообщ</w:t>
       </w:r>
       <w:r>
         <w:t>аются в основном друг с другом.</w:t>
@@ -22722,39 +22155,7 @@
         <w:t xml:space="preserve"> </w:t>
       </w:r>
       <w:r>
-        <w:t>(</w:t>
-      </w:r>
-      <w:proofErr w:type="spellStart"/>
-      <w:r>
-        <w:t>Decentralized</w:t>
-      </w:r>
-      <w:proofErr w:type="spellEnd"/>
-      <w:r>
-        <w:t xml:space="preserve"> </w:t>
-      </w:r>
-      <w:proofErr w:type="spellStart"/>
-      <w:r>
-        <w:t>Periphery</w:t>
-      </w:r>
-      <w:proofErr w:type="spellEnd"/>
-      <w:r>
-        <w:t xml:space="preserve"> - Распределенная периферия) это протокол простого, быстрого, циклического и детерминированного обмена данными между ведущим и заданными ведомыми устройствами. Первоначальная версия, обозначенная DP-V0, была расширена до версии DP-V1, включающей ациклический обмен между ведущим (</w:t>
-      </w:r>
-      <w:proofErr w:type="spellStart"/>
-      <w:r>
-        <w:t>master</w:t>
-      </w:r>
-      <w:proofErr w:type="spellEnd"/>
-      <w:r>
-        <w:t>) и ведомым (</w:t>
-      </w:r>
-      <w:proofErr w:type="spellStart"/>
-      <w:r>
-        <w:t>slave</w:t>
-      </w:r>
-      <w:proofErr w:type="spellEnd"/>
-      <w:r>
-        <w:t>). Следующая версия DP-V2 обеспечивает связь напрямую между пассивными устройствами с изохронным циклом обмена. </w:t>
+        <w:t>(Decentralized Periphery - Распределенная периферия) это протокол простого, быстрого, циклического и детерминированного обмена данными между ведущим и заданными ведомыми устройствами. Первоначальная версия, обозначенная DP-V0, была расширена до версии DP-V1, включающей ациклический обмен между ведущим (master) и ведомым (slave). Следующая версия DP-V2 обеспечивает связь напрямую между пассивными устройствами с изохронным циклом обмена. </w:t>
       </w:r>
       <w:r>
         <w:rPr>
@@ -23430,10 +22831,10 @@
           <w:position w:val="-30"/>
         </w:rPr>
         <w:object w:dxaOrig="2200" w:dyaOrig="700">
-          <v:shape id="_x0000_i1115" type="#_x0000_t75" style="width:149.25pt;height:48pt" o:ole="" fillcolor="window">
+          <v:shape id="_x0000_i1031" type="#_x0000_t75" style="width:149.45pt;height:48.25pt" o:ole="" fillcolor="window">
             <v:imagedata r:id="rId31" o:title=""/>
           </v:shape>
-          <o:OLEObject Type="Embed" ProgID="Equation.3" ShapeID="_x0000_i1115" DrawAspect="Content" ObjectID="_1745425418" r:id="rId32"/>
+          <o:OLEObject Type="Embed" ProgID="Equation.3" ShapeID="_x0000_i1031" DrawAspect="Content" ObjectID="_1745657160" r:id="rId32"/>
         </w:object>
       </w:r>
       <w:bookmarkEnd w:id="8"/>
@@ -23556,10 +22957,10 @@
           <w:lang w:val="en-US"/>
         </w:rPr>
         <w:object w:dxaOrig="3135" w:dyaOrig="375">
-          <v:shape id="_x0000_i1116" type="#_x0000_t75" style="width:156.75pt;height:18.75pt" o:ole="" fillcolor="window">
+          <v:shape id="_x0000_i1032" type="#_x0000_t75" style="width:156.9pt;height:19pt" o:ole="" fillcolor="window">
             <v:imagedata r:id="rId33" o:title=""/>
           </v:shape>
-          <o:OLEObject Type="Embed" ProgID="Equation.3" ShapeID="_x0000_i1116" DrawAspect="Content" ObjectID="_1745425419" r:id="rId34"/>
+          <o:OLEObject Type="Embed" ProgID="Equation.3" ShapeID="_x0000_i1032" DrawAspect="Content" ObjectID="_1745657161" r:id="rId34"/>
         </w:object>
       </w:r>
       <w:r>
@@ -23610,10 +23011,10 @@
           <w:position w:val="-12"/>
         </w:rPr>
         <w:object w:dxaOrig="345" w:dyaOrig="375">
-          <v:shape id="_x0000_i1117" type="#_x0000_t75" style="width:17.25pt;height:18.75pt" o:ole="" fillcolor="window">
+          <v:shape id="_x0000_i1033" type="#_x0000_t75" style="width:17pt;height:19pt" o:ole="" fillcolor="window">
             <v:imagedata r:id="rId35" o:title=""/>
           </v:shape>
-          <o:OLEObject Type="Embed" ProgID="Equation.3" ShapeID="_x0000_i1117" DrawAspect="Content" ObjectID="_1745425420" r:id="rId36"/>
+          <o:OLEObject Type="Embed" ProgID="Equation.3" ShapeID="_x0000_i1033" DrawAspect="Content" ObjectID="_1745657162" r:id="rId36"/>
         </w:object>
       </w:r>
       <w:r>
@@ -23621,7 +23022,6 @@
       </w:r>
     </w:p>
     <w:p>
-      <w:proofErr w:type="spellStart"/>
       <w:r>
         <w:t>К</w:t>
       </w:r>
@@ -23631,7 +23031,6 @@
         </w:rPr>
         <w:t>з</w:t>
       </w:r>
-      <w:proofErr w:type="spellEnd"/>
       <w:r>
         <w:t xml:space="preserve"> =1 - коэффициент, учитывающий затемнение окон;</w:t>
       </w:r>
@@ -23642,10 +23041,10 @@
           <w:position w:val="-12"/>
         </w:rPr>
         <w:object w:dxaOrig="315" w:dyaOrig="375">
-          <v:shape id="_x0000_i1118" type="#_x0000_t75" style="width:15.75pt;height:18.75pt" o:ole="" fillcolor="window">
+          <v:shape id="_x0000_i1034" type="#_x0000_t75" style="width:15.6pt;height:19pt" o:ole="" fillcolor="window">
             <v:imagedata r:id="rId37" o:title=""/>
           </v:shape>
-          <o:OLEObject Type="Embed" ProgID="Equation.3" ShapeID="_x0000_i1118" DrawAspect="Content" ObjectID="_1745425421" r:id="rId38"/>
+          <o:OLEObject Type="Embed" ProgID="Equation.3" ShapeID="_x0000_i1034" DrawAspect="Content" ObjectID="_1745657163" r:id="rId38"/>
         </w:object>
       </w:r>
       <w:r>
@@ -23662,10 +23061,10 @@
           <w:position w:val="-12"/>
         </w:rPr>
         <w:object w:dxaOrig="285" w:dyaOrig="375">
-          <v:shape id="_x0000_i1119" type="#_x0000_t75" style="width:14.25pt;height:18.75pt" o:ole="" fillcolor="window">
+          <v:shape id="_x0000_i1035" type="#_x0000_t75" style="width:14.25pt;height:19pt" o:ole="" fillcolor="window">
             <v:imagedata r:id="rId39" o:title=""/>
           </v:shape>
-          <o:OLEObject Type="Embed" ProgID="Equation.3" ShapeID="_x0000_i1119" DrawAspect="Content" ObjectID="_1745425422" r:id="rId40"/>
+          <o:OLEObject Type="Embed" ProgID="Equation.3" ShapeID="_x0000_i1035" DrawAspect="Content" ObjectID="_1745657164" r:id="rId40"/>
         </w:object>
       </w:r>
       <w:r>
@@ -23678,10 +23077,10 @@
           <w:position w:val="-12"/>
         </w:rPr>
         <w:object w:dxaOrig="315" w:dyaOrig="375">
-          <v:shape id="_x0000_i1120" type="#_x0000_t75" style="width:15.75pt;height:18.75pt" o:ole="" fillcolor="window">
+          <v:shape id="_x0000_i1036" type="#_x0000_t75" style="width:15.6pt;height:19pt" o:ole="" fillcolor="window">
             <v:imagedata r:id="rId41" o:title=""/>
           </v:shape>
-          <o:OLEObject Type="Embed" ProgID="Equation.3" ShapeID="_x0000_i1120" DrawAspect="Content" ObjectID="_1745425423" r:id="rId42"/>
+          <o:OLEObject Type="Embed" ProgID="Equation.3" ShapeID="_x0000_i1036" DrawAspect="Content" ObjectID="_1745657165" r:id="rId42"/>
         </w:object>
       </w:r>
       <w:r>
@@ -23694,10 +23093,10 @@
           <w:position w:val="-12"/>
         </w:rPr>
         <w:object w:dxaOrig="315" w:dyaOrig="375">
-          <v:shape id="_x0000_i1121" type="#_x0000_t75" style="width:15.75pt;height:18.75pt" o:ole="" fillcolor="window">
+          <v:shape id="_x0000_i1037" type="#_x0000_t75" style="width:15.6pt;height:19pt" o:ole="" fillcolor="window">
             <v:imagedata r:id="rId43" o:title=""/>
           </v:shape>
-          <o:OLEObject Type="Embed" ProgID="Equation.3" ShapeID="_x0000_i1121" DrawAspect="Content" ObjectID="_1745425424" r:id="rId44"/>
+          <o:OLEObject Type="Embed" ProgID="Equation.3" ShapeID="_x0000_i1037" DrawAspect="Content" ObjectID="_1745657166" r:id="rId44"/>
         </w:object>
       </w:r>
       <w:r>
@@ -23710,10 +23109,10 @@
           <w:position w:val="-12"/>
         </w:rPr>
         <w:object w:dxaOrig="315" w:dyaOrig="375">
-          <v:shape id="_x0000_i1122" type="#_x0000_t75" style="width:15.75pt;height:18.75pt" o:ole="" fillcolor="window">
+          <v:shape id="_x0000_i1038" type="#_x0000_t75" style="width:15.6pt;height:19pt" o:ole="" fillcolor="window">
             <v:imagedata r:id="rId45" o:title=""/>
           </v:shape>
-          <o:OLEObject Type="Embed" ProgID="Equation.3" ShapeID="_x0000_i1122" DrawAspect="Content" ObjectID="_1745425425" r:id="rId46"/>
+          <o:OLEObject Type="Embed" ProgID="Equation.3" ShapeID="_x0000_i1038" DrawAspect="Content" ObjectID="_1745657167" r:id="rId46"/>
         </w:object>
       </w:r>
       <w:r>
@@ -23726,10 +23125,10 @@
           <w:position w:val="-12"/>
         </w:rPr>
         <w:object w:dxaOrig="2925" w:dyaOrig="405">
-          <v:shape id="_x0000_i1123" type="#_x0000_t75" style="width:146.25pt;height:20.25pt" o:ole="" fillcolor="window">
+          <v:shape id="_x0000_i1039" type="#_x0000_t75" style="width:146.05pt;height:20.4pt" o:ole="" fillcolor="window">
             <v:imagedata r:id="rId47" o:title=""/>
           </v:shape>
-          <o:OLEObject Type="Embed" ProgID="Equation.3" ShapeID="_x0000_i1123" DrawAspect="Content" ObjectID="_1745425426" r:id="rId48"/>
+          <o:OLEObject Type="Embed" ProgID="Equation.3" ShapeID="_x0000_i1039" DrawAspect="Content" ObjectID="_1745657168" r:id="rId48"/>
         </w:object>
       </w:r>
     </w:p>
@@ -23747,10 +23146,10 @@
           <w:position w:val="-28"/>
         </w:rPr>
         <w:object w:dxaOrig="3260" w:dyaOrig="660">
-          <v:shape id="_x0000_i1124" type="#_x0000_t75" style="width:225pt;height:45.75pt" o:ole="" fillcolor="window">
+          <v:shape id="_x0000_i1040" type="#_x0000_t75" style="width:224.85pt;height:45.5pt" o:ole="" fillcolor="window">
             <v:imagedata r:id="rId49" o:title=""/>
           </v:shape>
-          <o:OLEObject Type="Embed" ProgID="Equation.3" ShapeID="_x0000_i1124" DrawAspect="Content" ObjectID="_1745425427" r:id="rId50"/>
+          <o:OLEObject Type="Embed" ProgID="Equation.3" ShapeID="_x0000_i1040" DrawAspect="Content" ObjectID="_1745657169" r:id="rId50"/>
         </w:object>
       </w:r>
       <w:r>
@@ -23813,10 +23212,10 @@
           <w:position w:val="-28"/>
         </w:rPr>
         <w:object w:dxaOrig="3580" w:dyaOrig="680">
-          <v:shape id="_x0000_i1125" type="#_x0000_t75" style="width:207pt;height:39pt" o:ole="" fillcolor="window">
+          <v:shape id="_x0000_i1041" type="#_x0000_t75" style="width:207.15pt;height:38.7pt" o:ole="" fillcolor="window">
             <v:imagedata r:id="rId51" o:title=""/>
           </v:shape>
-          <o:OLEObject Type="Embed" ProgID="Equation.3" ShapeID="_x0000_i1125" DrawAspect="Content" ObjectID="_1745425428" r:id="rId52"/>
+          <o:OLEObject Type="Embed" ProgID="Equation.3" ShapeID="_x0000_i1041" DrawAspect="Content" ObjectID="_1745657170" r:id="rId52"/>
         </w:object>
       </w:r>
     </w:p>
@@ -23828,10 +23227,10 @@
     <w:p>
       <w:r>
         <w:object w:dxaOrig="2085" w:dyaOrig="825">
-          <v:shape id="_x0000_i1126" type="#_x0000_t75" style="width:104.25pt;height:41.25pt" o:ole="" fillcolor="window">
+          <v:shape id="_x0000_i1042" type="#_x0000_t75" style="width:103.9pt;height:41.45pt" o:ole="" fillcolor="window">
             <v:imagedata r:id="rId53" o:title=""/>
           </v:shape>
-          <o:OLEObject Type="Embed" ProgID="Equation.3" ShapeID="_x0000_i1126" DrawAspect="Content" ObjectID="_1745425429" r:id="rId54"/>
+          <o:OLEObject Type="Embed" ProgID="Equation.3" ShapeID="_x0000_i1042" DrawAspect="Content" ObjectID="_1745657171" r:id="rId54"/>
         </w:object>
       </w:r>
     </w:p>
@@ -23848,15 +23247,7 @@
         <w:t>E</w:t>
       </w:r>
       <w:r>
-        <w:t xml:space="preserve">=600 </w:t>
-      </w:r>
-      <w:proofErr w:type="spellStart"/>
-      <w:r>
-        <w:t>лк</w:t>
-      </w:r>
-      <w:proofErr w:type="spellEnd"/>
-      <w:r>
-        <w:t xml:space="preserve"> - нормативное значение освещ</w:t>
+        <w:t>=600 лк - нормативное значение освещ</w:t>
       </w:r>
       <w:r>
         <w:t>енности по СНиП 23.05-95</w:t>
@@ -23869,7 +23260,6 @@
           <w:lang w:eastAsia="ru-RU"/>
         </w:rPr>
       </w:pPr>
-      <w:proofErr w:type="spellStart"/>
       <w:r>
         <w:rPr>
           <w:rFonts w:eastAsia="Times New Roman"/>
@@ -23887,7 +23277,6 @@
         </w:rPr>
         <w:t>n</w:t>
       </w:r>
-      <w:proofErr w:type="spellEnd"/>
       <w:r>
         <w:rPr>
           <w:rFonts w:eastAsia="Times New Roman"/>
@@ -23977,10 +23366,10 @@
           <w:lang w:eastAsia="ru-RU"/>
         </w:rPr>
         <w:object w:dxaOrig="285" w:dyaOrig="315">
-          <v:shape id="_x0000_i1127" type="#_x0000_t75" style="width:14.25pt;height:15.75pt" o:ole="" fillcolor="window">
+          <v:shape id="_x0000_i1043" type="#_x0000_t75" style="width:14.25pt;height:15.6pt" o:ole="" fillcolor="window">
             <v:imagedata r:id="rId55" o:title=""/>
           </v:shape>
-          <o:OLEObject Type="Embed" ProgID="Equation.3" ShapeID="_x0000_i1127" DrawAspect="Content" ObjectID="_1745425430" r:id="rId56"/>
+          <o:OLEObject Type="Embed" ProgID="Equation.3" ShapeID="_x0000_i1043" DrawAspect="Content" ObjectID="_1745657172" r:id="rId56"/>
         </w:object>
       </w:r>
       <w:r>
@@ -24020,10 +23409,10 @@
           <w:lang w:eastAsia="ru-RU"/>
         </w:rPr>
         <w:object w:dxaOrig="1420" w:dyaOrig="720">
-          <v:shape id="_x0000_i1128" type="#_x0000_t75" style="width:105pt;height:52.5pt" o:ole="" fillcolor="window">
+          <v:shape id="_x0000_i1044" type="#_x0000_t75" style="width:105.3pt;height:52.3pt" o:ole="" fillcolor="window">
             <v:imagedata r:id="rId57" o:title=""/>
           </v:shape>
-          <o:OLEObject Type="Embed" ProgID="Equation.3" ShapeID="_x0000_i1128" DrawAspect="Content" ObjectID="_1745425431" r:id="rId58"/>
+          <o:OLEObject Type="Embed" ProgID="Equation.3" ShapeID="_x0000_i1044" DrawAspect="Content" ObjectID="_1745657173" r:id="rId58"/>
         </w:object>
       </w:r>
       <w:r>
@@ -24042,13 +23431,8 @@
         </w:rPr>
       </w:pPr>
       <w:r>
-        <w:t xml:space="preserve">Светильники типа ЛПО 0,1-1, лампа ЛБ-36-0,001, световой поток ламп Ф=5000 </w:t>
-      </w:r>
-      <w:proofErr w:type="spellStart"/>
-      <w:r>
-        <w:t>лк</w:t>
-      </w:r>
-      <w:proofErr w:type="spellEnd"/>
+        <w:t>Светильники типа ЛПО 0,1-1, лампа ЛБ-36-0,001, световой поток ламп Ф=5000 лк</w:t>
+      </w:r>
       <w:r>
         <w:rPr>
           <w:rFonts w:eastAsia="Times New Roman"/>
@@ -24071,10 +23455,10 @@
           <w:lang w:eastAsia="ru-RU"/>
         </w:rPr>
         <w:object w:dxaOrig="2799" w:dyaOrig="660">
-          <v:shape id="_x0000_i1129" type="#_x0000_t75" style="width:174.75pt;height:41.25pt" o:ole="" fillcolor="window">
+          <v:shape id="_x0000_i1045" type="#_x0000_t75" style="width:174.55pt;height:41.45pt" o:ole="" fillcolor="window">
             <v:imagedata r:id="rId59" o:title=""/>
           </v:shape>
-          <o:OLEObject Type="Embed" ProgID="Equation.3" ShapeID="_x0000_i1129" DrawAspect="Content" ObjectID="_1745425432" r:id="rId60"/>
+          <o:OLEObject Type="Embed" ProgID="Equation.3" ShapeID="_x0000_i1045" DrawAspect="Content" ObjectID="_1745657174" r:id="rId60"/>
         </w:object>
       </w:r>
     </w:p>
@@ -26277,19 +25661,11 @@
       <w:r>
         <w:softHyphen/>
       </w:r>
-      <w:proofErr w:type="spellStart"/>
       <w:r>
         <w:rPr>
           <w:vertAlign w:val="subscript"/>
         </w:rPr>
-        <w:t>стр</w:t>
-      </w:r>
-      <w:proofErr w:type="spellEnd"/>
-      <w:r>
-        <w:rPr>
-          <w:vertAlign w:val="subscript"/>
-        </w:rPr>
-        <w:t xml:space="preserve"> </w:t>
+        <w:t xml:space="preserve">стр </w:t>
       </w:r>
       <w:r>
         <w:t xml:space="preserve">– объем готовой продукции, </w:t>
@@ -27092,7 +26468,6 @@
           <w:rFonts w:eastAsiaTheme="minorEastAsia"/>
         </w:rPr>
       </w:pPr>
-      <w:proofErr w:type="spellStart"/>
       <w:r>
         <w:rPr>
           <w:rFonts w:eastAsiaTheme="minorEastAsia"/>
@@ -27104,15 +26479,7 @@
           <w:rFonts w:eastAsiaTheme="minorEastAsia"/>
           <w:vertAlign w:val="subscript"/>
         </w:rPr>
-        <w:t>зак</w:t>
-      </w:r>
-      <w:proofErr w:type="spellEnd"/>
-      <w:r>
-        <w:rPr>
-          <w:rFonts w:eastAsiaTheme="minorEastAsia"/>
-          <w:vertAlign w:val="subscript"/>
-        </w:rPr>
-        <w:t xml:space="preserve"> </w:t>
+        <w:t xml:space="preserve">зак </w:t>
       </w:r>
       <w:r>
         <w:rPr>
@@ -27304,14 +26671,7 @@
         <w:rPr>
           <w:rFonts w:eastAsiaTheme="minorEastAsia"/>
         </w:rPr>
-        <w:t xml:space="preserve">Где </w:t>
-      </w:r>
-      <w:proofErr w:type="spellStart"/>
-      <w:r>
-        <w:rPr>
-          <w:rFonts w:eastAsiaTheme="minorEastAsia"/>
-        </w:rPr>
-        <w:t>М</w:t>
+        <w:t>Где М</w:t>
       </w:r>
       <w:r>
         <w:rPr>
@@ -27320,7 +26680,6 @@
         </w:rPr>
         <w:t>затр</w:t>
       </w:r>
-      <w:proofErr w:type="spellEnd"/>
       <w:r>
         <w:rPr>
           <w:rFonts w:eastAsiaTheme="minorEastAsia"/>
@@ -27560,14 +26919,7 @@
         <w:rPr>
           <w:rFonts w:eastAsiaTheme="minorEastAsia"/>
         </w:rPr>
-        <w:t xml:space="preserve"> и </w:t>
-      </w:r>
-      <w:proofErr w:type="spellStart"/>
-      <w:r>
-        <w:rPr>
-          <w:rFonts w:eastAsiaTheme="minorEastAsia"/>
-        </w:rPr>
-        <w:t>НР</w:t>
+        <w:t xml:space="preserve"> и НР</w:t>
       </w:r>
       <w:r>
         <w:rPr>
@@ -27576,7 +26928,6 @@
         </w:rPr>
         <w:t>к</w:t>
       </w:r>
-      <w:proofErr w:type="spellEnd"/>
       <w:r>
         <w:rPr>
           <w:rFonts w:eastAsiaTheme="minorEastAsia"/>
@@ -28157,14 +27508,7 @@
         <w:rPr>
           <w:rFonts w:eastAsiaTheme="minorEastAsia"/>
         </w:rPr>
-        <w:t xml:space="preserve">Где </w:t>
-      </w:r>
-      <w:proofErr w:type="spellStart"/>
-      <w:r>
-        <w:rPr>
-          <w:rFonts w:eastAsiaTheme="minorEastAsia"/>
-        </w:rPr>
-        <w:t>Д</w:t>
+        <w:t>Где Д</w:t>
       </w:r>
       <w:r>
         <w:rPr>
@@ -28173,7 +27517,6 @@
         </w:rPr>
         <w:t>др</w:t>
       </w:r>
-      <w:proofErr w:type="spellEnd"/>
       <w:r>
         <w:rPr>
           <w:rFonts w:eastAsiaTheme="minorEastAsia"/>
@@ -28328,7 +27671,6 @@
           <w:rFonts w:eastAsiaTheme="minorEastAsia"/>
         </w:rPr>
       </w:pPr>
-      <w:proofErr w:type="spellStart"/>
       <w:r>
         <w:rPr>
           <w:rFonts w:eastAsiaTheme="minorEastAsia"/>
@@ -28342,7 +27684,6 @@
         </w:rPr>
         <w:t>вр</w:t>
       </w:r>
-      <w:proofErr w:type="spellEnd"/>
       <w:r>
         <w:rPr>
           <w:rFonts w:eastAsiaTheme="minorEastAsia"/>
@@ -28767,14 +28108,7 @@
         <w:rPr>
           <w:rFonts w:eastAsiaTheme="minorEastAsia"/>
         </w:rPr>
-        <w:t xml:space="preserve">Где </w:t>
-      </w:r>
-      <w:proofErr w:type="spellStart"/>
-      <w:r>
-        <w:rPr>
-          <w:rFonts w:eastAsiaTheme="minorEastAsia"/>
-        </w:rPr>
-        <w:t>Н</w:t>
+        <w:t>Где Н</w:t>
       </w:r>
       <w:r>
         <w:rPr>
@@ -28789,7 +28123,6 @@
         </w:rPr>
         <w:t>пр</w:t>
       </w:r>
-      <w:proofErr w:type="spellEnd"/>
       <w:r>
         <w:rPr>
           <w:rFonts w:eastAsiaTheme="minorEastAsia"/>
@@ -37480,15 +36813,7 @@
       </w:r>
       <w:r>
         <w:lastRenderedPageBreak/>
-        <w:t xml:space="preserve">0,5%, а остальные расходы увеличились на целых 43%. Затраты на 1 </w:t>
-      </w:r>
-      <w:proofErr w:type="spellStart"/>
-      <w:r>
-        <w:t>руб</w:t>
-      </w:r>
-      <w:proofErr w:type="spellEnd"/>
-      <w:r>
-        <w:t xml:space="preserve"> реализованной продукции сократились на 0,337 коп. Оплатоемкость, амортизация и материалоемкость, также уменьшились на 33%. Услугоемкость увеличилась на 3,5%.</w:t>
+        <w:t>0,5%, а остальные расходы увеличились на целых 43%. Затраты на 1 руб реализованной продукции сократились на 0,337 коп. Оплатоемкость, амортизация и материалоемкость, также уменьшились на 33%. Услугоемкость увеличилась на 3,5%.</w:t>
       </w:r>
     </w:p>
     <w:p>
@@ -37821,14 +37146,7 @@
         <w:rPr>
           <w:rFonts w:eastAsiaTheme="minorEastAsia"/>
         </w:rPr>
-        <w:t xml:space="preserve">где </w:t>
-      </w:r>
-      <w:proofErr w:type="spellStart"/>
-      <w:r>
-        <w:rPr>
-          <w:rFonts w:eastAsiaTheme="minorEastAsia"/>
-        </w:rPr>
-        <w:t>О</w:t>
+        <w:t>где О</w:t>
       </w:r>
       <w:r>
         <w:rPr>
@@ -37837,7 +37155,6 @@
         </w:rPr>
         <w:t>фнг</w:t>
       </w:r>
-      <w:proofErr w:type="spellEnd"/>
       <w:r>
         <w:rPr>
           <w:rFonts w:eastAsiaTheme="minorEastAsia"/>
@@ -37857,7 +37174,6 @@
           <w:rFonts w:eastAsiaTheme="minorEastAsia"/>
         </w:rPr>
       </w:pPr>
-      <w:proofErr w:type="spellStart"/>
       <w:r>
         <w:rPr>
           <w:rFonts w:eastAsiaTheme="minorEastAsia"/>
@@ -37871,7 +37187,6 @@
         </w:rPr>
         <w:t>фност</w:t>
       </w:r>
-      <w:proofErr w:type="spellEnd"/>
       <w:r>
         <w:rPr>
           <w:rFonts w:eastAsiaTheme="minorEastAsia"/>
@@ -37880,7 +37195,6 @@
       </w:r>
     </w:p>
     <w:p>
-      <w:proofErr w:type="spellStart"/>
       <w:r>
         <w:t>О</w:t>
       </w:r>
@@ -37890,7 +37204,6 @@
         </w:rPr>
         <w:t>фвыб</w:t>
       </w:r>
-      <w:proofErr w:type="spellEnd"/>
       <w:r>
         <w:t xml:space="preserve"> - стоимость выбывших основных фондов;</w:t>
       </w:r>
@@ -38090,11 +37403,7 @@
         <w:t>a</w:t>
       </w:r>
       <w:r>
-        <w:t>) Коэффициент поступления (</w:t>
-      </w:r>
-      <w:proofErr w:type="spellStart"/>
-      <w:r>
-        <w:t>К</w:t>
+        <w:t>) Коэффициент поступления (К</w:t>
       </w:r>
       <w:r>
         <w:rPr>
@@ -38102,7 +37411,6 @@
         </w:rPr>
         <w:t>пост</w:t>
       </w:r>
-      <w:proofErr w:type="spellEnd"/>
       <w:r>
         <w:t>) определяет отношение стоимости вновь поступивших основных фондов. к стоимости основных фондов. на конец отчетного периода.</w:t>
       </w:r>
@@ -38398,14 +37706,7 @@
         <w:rPr>
           <w:rFonts w:eastAsiaTheme="minorEastAsia"/>
         </w:rPr>
-        <w:t>Коэффициент выбытия (</w:t>
-      </w:r>
-      <w:proofErr w:type="spellStart"/>
-      <w:r>
-        <w:rPr>
-          <w:rFonts w:eastAsiaTheme="minorEastAsia"/>
-        </w:rPr>
-        <w:t>К</w:t>
+        <w:t>Коэффициент выбытия (К</w:t>
       </w:r>
       <w:r>
         <w:rPr>
@@ -38414,7 +37715,6 @@
         </w:rPr>
         <w:t>выб</w:t>
       </w:r>
-      <w:proofErr w:type="spellEnd"/>
       <w:r>
         <w:rPr>
           <w:rFonts w:eastAsiaTheme="minorEastAsia"/>
@@ -38736,21 +38036,7 @@
         <w:rPr>
           <w:rFonts w:eastAsiaTheme="minorEastAsia"/>
         </w:rPr>
-        <w:t>) Коэффициент интенсивности обновления (</w:t>
-      </w:r>
-      <w:proofErr w:type="spellStart"/>
-      <w:r>
-        <w:rPr>
-          <w:rFonts w:eastAsiaTheme="minorEastAsia"/>
-        </w:rPr>
-        <w:t>Кин</w:t>
-      </w:r>
-      <w:proofErr w:type="spellEnd"/>
-      <w:r>
-        <w:rPr>
-          <w:rFonts w:eastAsiaTheme="minorEastAsia"/>
-        </w:rPr>
-        <w:t>)</w:t>
+        <w:t>) Коэффициент интенсивности обновления (Кин)</w:t>
       </w:r>
     </w:p>
     <w:p>
@@ -39552,14 +38838,7 @@
         <w:rPr>
           <w:rFonts w:eastAsiaTheme="minorEastAsia"/>
         </w:rPr>
-        <w:t>ондоотдача (</w:t>
-      </w:r>
-      <w:proofErr w:type="spellStart"/>
-      <w:r>
-        <w:rPr>
-          <w:rFonts w:eastAsiaTheme="minorEastAsia"/>
-        </w:rPr>
-        <w:t>Ф</w:t>
+        <w:t>ондоотдача (Ф</w:t>
       </w:r>
       <w:r>
         <w:rPr>
@@ -39568,7 +38847,6 @@
         </w:rPr>
         <w:t>о</w:t>
       </w:r>
-      <w:proofErr w:type="spellEnd"/>
       <w:r>
         <w:rPr>
           <w:rFonts w:eastAsiaTheme="minorEastAsia"/>
@@ -39909,21 +39187,7 @@
         <w:rPr>
           <w:rFonts w:eastAsiaTheme="minorEastAsia"/>
         </w:rPr>
-        <w:t>Рентабельность основных фондов. (</w:t>
-      </w:r>
-      <w:proofErr w:type="spellStart"/>
-      <w:r>
-        <w:rPr>
-          <w:rFonts w:eastAsiaTheme="minorEastAsia"/>
-        </w:rPr>
-        <w:t>Ро</w:t>
-      </w:r>
-      <w:proofErr w:type="spellEnd"/>
-      <w:r>
-        <w:rPr>
-          <w:rFonts w:eastAsiaTheme="minorEastAsia"/>
-        </w:rPr>
-        <w:t>) - частное от деления прибыли от основной деятельности на среднегодовую стоимость основных фондов.</w:t>
+        <w:t>Рентабельность основных фондов. (Ро) - частное от деления прибыли от основной деятельности на среднегодовую стоимость основных фондов.</w:t>
       </w:r>
       <w:r>
         <w:rPr>
@@ -40154,7 +39418,6 @@
         </w:rPr>
         <w:t xml:space="preserve"> (</w:t>
       </w:r>
-      <w:proofErr w:type="spellStart"/>
       <w:r>
         <w:rPr>
           <w:rFonts w:eastAsiaTheme="minorEastAsia"/>
@@ -40166,15 +39429,7 @@
           <w:rFonts w:eastAsiaTheme="minorEastAsia"/>
           <w:vertAlign w:val="subscript"/>
         </w:rPr>
-        <w:t>о</w:t>
-      </w:r>
-      <w:proofErr w:type="spellEnd"/>
-      <w:r>
-        <w:rPr>
-          <w:rFonts w:eastAsiaTheme="minorEastAsia"/>
-          <w:vertAlign w:val="subscript"/>
-        </w:rPr>
-        <w:t xml:space="preserve"> </w:t>
+        <w:t xml:space="preserve">о </w:t>
       </w:r>
       <w:r>
         <w:rPr>
@@ -41158,42 +40413,54 @@
     </w:p>
     <w:p>
       <w:r>
-        <w:t>1) Коэффициент закрепления оборотных средств (</w:t>
-      </w:r>
-      <w:proofErr w:type="spellStart"/>
+        <w:t>1) Коэффициент закрепления оборотных средств (К</w:t>
+      </w:r>
+      <w:r>
+        <w:softHyphen/>
+      </w:r>
+      <w:r>
+        <w:rPr>
+          <w:vertAlign w:val="subscript"/>
+        </w:rPr>
+        <w:t>з</w:t>
+      </w:r>
+      <w:r>
+        <w:t>) характеризует сумму среднего остатка оборотного капитала, приходящегося на один рубль выручки от реализации</w:t>
+      </w:r>
+    </w:p>
+    <w:p>
       <w:r>
         <w:t>К</w:t>
       </w:r>
       <w:r>
-        <w:softHyphen/>
-      </w:r>
-      <w:r>
         <w:rPr>
           <w:vertAlign w:val="subscript"/>
         </w:rPr>
         <w:t>з</w:t>
       </w:r>
-      <w:proofErr w:type="spellEnd"/>
-      <w:r>
-        <w:t>) характеризует сумму среднего остатка оборотного капитала, приходящегося на один рубль выручки от реализации</w:t>
-      </w:r>
-    </w:p>
-    <w:p>
-      <w:proofErr w:type="spellStart"/>
-      <w:r>
-        <w:t>К</w:t>
+      <w:r>
+        <w:t xml:space="preserve"> = О</w:t>
       </w:r>
       <w:r>
         <w:rPr>
           <w:vertAlign w:val="subscript"/>
         </w:rPr>
-        <w:t>з</w:t>
-      </w:r>
-      <w:proofErr w:type="spellEnd"/>
-      <w:r>
-        <w:t xml:space="preserve"> = </w:t>
-      </w:r>
-      <w:proofErr w:type="spellStart"/>
+        <w:t>бс</w:t>
+      </w:r>
+      <w:r>
+        <w:t>/Р</w:t>
+      </w:r>
+      <w:r>
+        <w:rPr>
+          <w:vertAlign w:val="subscript"/>
+        </w:rPr>
+        <w:t>п</w:t>
+      </w:r>
+      <w:r>
+        <w:t>, где</w:t>
+      </w:r>
+    </w:p>
+    <w:p>
       <w:r>
         <w:t>О</w:t>
       </w:r>
@@ -41203,37 +40470,6 @@
         </w:rPr>
         <w:t>бс</w:t>
       </w:r>
-      <w:proofErr w:type="spellEnd"/>
-      <w:r>
-        <w:t>/</w:t>
-      </w:r>
-      <w:proofErr w:type="spellStart"/>
-      <w:r>
-        <w:t>Р</w:t>
-      </w:r>
-      <w:r>
-        <w:rPr>
-          <w:vertAlign w:val="subscript"/>
-        </w:rPr>
-        <w:t>п</w:t>
-      </w:r>
-      <w:proofErr w:type="spellEnd"/>
-      <w:r>
-        <w:t>, где</w:t>
-      </w:r>
-    </w:p>
-    <w:p>
-      <w:proofErr w:type="spellStart"/>
-      <w:r>
-        <w:t>О</w:t>
-      </w:r>
-      <w:r>
-        <w:rPr>
-          <w:vertAlign w:val="subscript"/>
-        </w:rPr>
-        <w:t>бс</w:t>
-      </w:r>
-      <w:proofErr w:type="spellEnd"/>
       <w:r>
         <w:t xml:space="preserve"> – среднегодовая сумма оборотных средств предприятия.</w:t>
       </w:r>
@@ -41678,11 +40914,7 @@
         </w:rPr>
       </w:pPr>
       <w:r>
-        <w:t>2) Коэффициент оборачиваемости оборотных средств (</w:t>
-      </w:r>
-      <w:proofErr w:type="spellStart"/>
-      <w:r>
-        <w:t>К</w:t>
+        <w:t>2) Коэффициент оборачиваемости оборотных средств (К</w:t>
       </w:r>
       <w:r>
         <w:rPr>
@@ -41690,7 +40922,6 @@
         </w:rPr>
         <w:t>об</w:t>
       </w:r>
-      <w:proofErr w:type="spellEnd"/>
       <w:r>
         <w:t>); под оборачиваемостью оборотных средств понимается средств понимается продолжительность последовательного прохождения средствами отдельных стадий производства и обращения. Коэффициент оборачиваемости характеризует количество оборотных, совершенных данной величиной оборотных средств за период.</w:t>
       </w:r>
@@ -42009,11 +41240,7 @@
         <w:t>3) Продолжительность одного</w:t>
       </w:r>
       <w:r>
-        <w:t xml:space="preserve"> оборота оборотных средств (</w:t>
-      </w:r>
-      <w:proofErr w:type="spellStart"/>
-      <w:r>
-        <w:t>Т</w:t>
+        <w:t xml:space="preserve"> оборота оборотных средств (Т</w:t>
       </w:r>
       <w:r>
         <w:rPr>
@@ -42021,7 +41248,6 @@
         </w:rPr>
         <w:t>обс</w:t>
       </w:r>
-      <w:proofErr w:type="spellEnd"/>
       <w:r>
         <w:t xml:space="preserve">) </w:t>
       </w:r>
@@ -43408,15 +42634,7 @@
         </w:numPr>
       </w:pPr>
       <w:r>
-        <w:t>/Электронный ресурс/ Барышникова, Н. А. Экономика организации: учебное пособие для СПО / Н. А. Барышникова, Т. А. Матеуш, М. Г. Миронов. — 2 = изд., перераб</w:t>
-      </w:r>
-      <w:proofErr w:type="gramStart"/>
-      <w:r>
-        <w:t>.</w:t>
-      </w:r>
-      <w:proofErr w:type="gramEnd"/>
-      <w:r>
-        <w:t xml:space="preserve"> и доп. — М.: Издательство Юрайт, 2017. — 191 с. — (Серия: Профессиональное образование).</w:t>
+        <w:t>/Электронный ресурс/ Барышникова, Н. А. Экономика организации: учебное пособие для СПО / Н. А. Барышникова, Т. А. Матеуш, М. Г. Миронов. — 2 = изд., перераб. и доп. — М.: Издательство Юрайт, 2017. — 191 с. — (Серия: Профессиональное образование).</w:t>
       </w:r>
     </w:p>
     <w:p>
@@ -43657,13 +42875,8 @@
         </w:numPr>
       </w:pPr>
       <w:r>
-        <w:t xml:space="preserve">Техническая документация Расходомер FUG1010 </w:t>
-      </w:r>
-      <w:proofErr w:type="spellStart"/>
-      <w:r>
-        <w:t>Gas</w:t>
-      </w:r>
-      <w:proofErr w:type="spellEnd"/>
+        <w:t>Техническая документация Расходомер FUG1010 Gas</w:t>
+      </w:r>
       <w:r>
         <w:t>.</w:t>
       </w:r>
@@ -44174,15 +43387,7 @@
       </w:pPr>
       <w:hyperlink r:id="rId63" w:history="1">
         <w:r>
-          <w:t xml:space="preserve">Борщев В.Я., </w:t>
-        </w:r>
-        <w:proofErr w:type="spellStart"/>
-        <w:r>
-          <w:t>Кормильцин</w:t>
-        </w:r>
-        <w:proofErr w:type="spellEnd"/>
-        <w:r>
-          <w:t xml:space="preserve"> Г.С. и др. Основы безопасной эксплуатации технологического оборудования химических производств</w:t>
+          <w:t>Борщев В.Я., Кормильцин Г.С. и др. Основы безопасной эксплуатации технологического оборудования химических производств</w:t>
         </w:r>
       </w:hyperlink>
       <w:r>
@@ -44269,7 +43474,7 @@
           <w:rPr>
             <w:noProof/>
           </w:rPr>
-          <w:t>35</w:t>
+          <w:t>1</w:t>
         </w:r>
         <w:r>
           <w:fldChar w:fldCharType="end"/>
@@ -48731,7 +47936,7 @@
 </file>
 
 <file path=customXml/itemProps1.xml><?xml version="1.0" encoding="utf-8"?>
-<ds:datastoreItem xmlns:ds="http://schemas.openxmlformats.org/officeDocument/2006/customXml" ds:itemID="{36A2BC2C-29C1-466F-87C8-05017EFE1C18}">
+<ds:datastoreItem xmlns:ds="http://schemas.openxmlformats.org/officeDocument/2006/customXml" ds:itemID="{4BDA71AF-4756-43D8-A027-C212F49CB25F}">
   <ds:schemaRefs>
     <ds:schemaRef ds:uri="http://schemas.openxmlformats.org/officeDocument/2006/bibliography"/>
   </ds:schemaRefs>

</xml_diff>